<commit_message>
Add skeleton secrets section to runbook
</commit_message>
<xml_diff>
--- a/new_dsg_environment/azure-runbooks/Data Study Environment Build Instructions.docx
+++ b/new_dsg_environment/azure-runbooks/Data Study Environment Build Instructions.docx
@@ -363,7 +363,15 @@
         </w:r>
       </w:hyperlink>
       <w:r>
-        <w:t xml:space="preserve"> (GitLab, HackMD)</w:t>
+        <w:t xml:space="preserve"> (GitLab, </w:t>
+      </w:r>
+      <w:proofErr w:type="spellStart"/>
+      <w:r>
+        <w:t>HackMD</w:t>
+      </w:r>
+      <w:proofErr w:type="spellEnd"/>
+      <w:r>
+        <w:t>)</w:t>
       </w:r>
     </w:p>
     <w:p>
@@ -571,7 +579,15 @@
         <w:ind w:left="720"/>
       </w:pPr>
       <w:r>
-        <w:t>Within the scripts and templates the Management environment is referenced, use this worksheet to record the key information that will be required by the scripts.</w:t>
+        <w:t xml:space="preserve">Within the scripts and </w:t>
+      </w:r>
+      <w:proofErr w:type="gramStart"/>
+      <w:r>
+        <w:t>templates</w:t>
+      </w:r>
+      <w:proofErr w:type="gramEnd"/>
+      <w:r>
+        <w:t xml:space="preserve"> the Management environment is referenced, use this worksheet to record the key information that will be required by the scripts.</w:t>
       </w:r>
     </w:p>
     <w:p>
@@ -640,6 +656,115 @@
       </w:pPr>
       <w:bookmarkStart w:id="1" w:name="_Prepare_Safe_Haven"/>
       <w:bookmarkEnd w:id="1"/>
+      <w:r>
+        <w:lastRenderedPageBreak/>
+        <w:t>Prepare secrets</w:t>
+      </w:r>
+    </w:p>
+    <w:p>
+      <w:pPr>
+        <w:ind w:left="720"/>
+      </w:pPr>
+    </w:p>
+    <w:p>
+      <w:r>
+        <w:t>There is an Azure Key Vault in the Safe Haven Management subscription called “</w:t>
+      </w:r>
+      <w:proofErr w:type="spellStart"/>
+      <w:r>
+        <w:t>dsg</w:t>
+      </w:r>
+      <w:proofErr w:type="spellEnd"/>
+      <w:r>
+        <w:t>-management</w:t>
+      </w:r>
+      <w:r>
+        <w:t>” (for production) and “</w:t>
+      </w:r>
+      <w:proofErr w:type="spellStart"/>
+      <w:r>
+        <w:t>dsg</w:t>
+      </w:r>
+      <w:proofErr w:type="spellEnd"/>
+      <w:r>
+        <w:t>-management-test</w:t>
+      </w:r>
+      <w:r>
+        <w:t>” (for test). There are some existing shared secrets that need to be accessed and some environment specific shared secrets that need to be created when deploying a new environment.</w:t>
+      </w:r>
+    </w:p>
+    <w:p/>
+    <w:p>
+      <w:r>
+        <w:t>Pre-existing secrets</w:t>
+      </w:r>
+    </w:p>
+    <w:p>
+      <w:pPr>
+        <w:pStyle w:val="ListParagraph"/>
+        <w:numPr>
+          <w:ilvl w:val="0"/>
+          <w:numId w:val="1"/>
+        </w:numPr>
+      </w:pPr>
+      <w:r>
+        <w:t>VPN P2S SSL Certificate</w:t>
+      </w:r>
+      <w:r>
+        <w:t xml:space="preserve"> (used for connecting to the domain controller)</w:t>
+      </w:r>
+    </w:p>
+    <w:p/>
+    <w:p>
+      <w:r>
+        <w:t>Environment specific secrets</w:t>
+      </w:r>
+      <w:r>
+        <w:t xml:space="preserve"> </w:t>
+      </w:r>
+    </w:p>
+    <w:p>
+      <w:pPr>
+        <w:pStyle w:val="ListParagraph"/>
+        <w:numPr>
+          <w:ilvl w:val="0"/>
+          <w:numId w:val="1"/>
+        </w:numPr>
+      </w:pPr>
+      <w:r>
+        <w:t>Storage account SAS token</w:t>
+      </w:r>
+    </w:p>
+    <w:p>
+      <w:pPr>
+        <w:pStyle w:val="ListParagraph"/>
+        <w:numPr>
+          <w:ilvl w:val="0"/>
+          <w:numId w:val="1"/>
+        </w:numPr>
+      </w:pPr>
+      <w:r>
+        <w:t>Storage account connection string</w:t>
+      </w:r>
+    </w:p>
+    <w:p/>
+    <w:p>
+      <w:pPr>
+        <w:rPr>
+          <w:rFonts w:asciiTheme="majorHAnsi" w:eastAsiaTheme="majorEastAsia" w:hAnsiTheme="majorHAnsi" w:cstheme="majorBidi"/>
+          <w:color w:val="2E74B5" w:themeColor="accent1" w:themeShade="BF"/>
+          <w:sz w:val="32"/>
+          <w:szCs w:val="32"/>
+        </w:rPr>
+      </w:pPr>
+      <w:r>
+        <w:br w:type="page"/>
+      </w:r>
+    </w:p>
+    <w:p>
+      <w:pPr>
+        <w:pStyle w:val="Heading1"/>
+      </w:pPr>
       <w:r>
         <w:lastRenderedPageBreak/>
         <w:t>Prepare Safe Haven Management Domain</w:t>
@@ -817,8 +942,13 @@
               <w:ind w:left="0"/>
             </w:pPr>
             <w:r>
-              <w:t>-dsg</w:t>
-            </w:r>
+              <w:t>-</w:t>
+            </w:r>
+            <w:proofErr w:type="spellStart"/>
+            <w:r>
+              <w:t>dsg</w:t>
+            </w:r>
+            <w:proofErr w:type="spellEnd"/>
           </w:p>
         </w:tc>
         <w:tc>
@@ -990,8 +1120,13 @@
               <w:ind w:left="0"/>
             </w:pPr>
             <w:r>
-              <w:t>-SubnetIdentity</w:t>
-            </w:r>
+              <w:t>-</w:t>
+            </w:r>
+            <w:proofErr w:type="spellStart"/>
+            <w:r>
+              <w:t>SubnetIdentity</w:t>
+            </w:r>
+            <w:proofErr w:type="spellEnd"/>
           </w:p>
         </w:tc>
         <w:tc>
@@ -1041,8 +1176,13 @@
               <w:ind w:left="0"/>
             </w:pPr>
             <w:r>
-              <w:t>-SubnetRDS</w:t>
-            </w:r>
+              <w:t>-</w:t>
+            </w:r>
+            <w:proofErr w:type="spellStart"/>
+            <w:r>
+              <w:t>SubnetRDS</w:t>
+            </w:r>
+            <w:proofErr w:type="spellEnd"/>
           </w:p>
         </w:tc>
         <w:tc>
@@ -1083,8 +1223,13 @@
               <w:ind w:left="0"/>
             </w:pPr>
             <w:r>
-              <w:t>-SubnetData</w:t>
-            </w:r>
+              <w:t>-</w:t>
+            </w:r>
+            <w:proofErr w:type="spellStart"/>
+            <w:r>
+              <w:t>SubnetData</w:t>
+            </w:r>
+            <w:proofErr w:type="spellEnd"/>
           </w:p>
         </w:tc>
         <w:tc>
@@ -1167,8 +1312,13 @@
               <w:ind w:left="0"/>
             </w:pPr>
             <w:r>
-              <w:t>-fqdn</w:t>
-            </w:r>
+              <w:t>-</w:t>
+            </w:r>
+            <w:proofErr w:type="spellStart"/>
+            <w:r>
+              <w:t>fqdn</w:t>
+            </w:r>
+            <w:proofErr w:type="spellEnd"/>
           </w:p>
         </w:tc>
         <w:tc>
@@ -1209,8 +1359,13 @@
               <w:ind w:left="0"/>
             </w:pPr>
             <w:r>
-              <w:t>-dcip</w:t>
-            </w:r>
+              <w:t>-</w:t>
+            </w:r>
+            <w:proofErr w:type="spellStart"/>
+            <w:r>
+              <w:t>dcip</w:t>
+            </w:r>
+            <w:proofErr w:type="spellEnd"/>
           </w:p>
         </w:tc>
         <w:tc>
@@ -1381,12 +1536,14 @@
       <w:r>
         <w:t>“</w:t>
       </w:r>
+      <w:proofErr w:type="spellStart"/>
       <w:r>
         <w:rPr>
           <w:b/>
         </w:rPr>
         <w:t>dsg_vnet</w:t>
       </w:r>
+      <w:proofErr w:type="spellEnd"/>
       <w:r>
         <w:t xml:space="preserve">” </w:t>
       </w:r>
@@ -1577,9 +1734,11 @@
             <w:tcW w:w="6633" w:type="dxa"/>
           </w:tcPr>
           <w:p>
+            <w:bookmarkStart w:id="3" w:name="_GoBack"/>
             <w:r>
               <w:t>Copy the cert into this box</w:t>
             </w:r>
+            <w:bookmarkEnd w:id="3"/>
           </w:p>
         </w:tc>
       </w:tr>
@@ -1600,7 +1759,15 @@
           </w:tcPr>
           <w:p>
             <w:r>
-              <w:t>Address space as per the checklist, ensure you include the mask i.e /21</w:t>
+              <w:t xml:space="preserve">Address space as per the checklist, ensure you include the mask </w:t>
+            </w:r>
+            <w:proofErr w:type="spellStart"/>
+            <w:r>
+              <w:t>i.e</w:t>
+            </w:r>
+            <w:proofErr w:type="spellEnd"/>
+            <w:r>
+              <w:t xml:space="preserve"> /21</w:t>
             </w:r>
           </w:p>
         </w:tc>
@@ -1622,7 +1789,15 @@
           </w:tcPr>
           <w:p>
             <w:r>
-              <w:t>Address prefix as per the checklist, ensure you include the mask i.e /24</w:t>
+              <w:t xml:space="preserve">Address prefix as per the checklist, ensure you include the mask </w:t>
+            </w:r>
+            <w:proofErr w:type="spellStart"/>
+            <w:r>
+              <w:t>i.e</w:t>
+            </w:r>
+            <w:proofErr w:type="spellEnd"/>
+            <w:r>
+              <w:t xml:space="preserve"> /24</w:t>
             </w:r>
           </w:p>
         </w:tc>
@@ -1644,7 +1819,15 @@
           </w:tcPr>
           <w:p>
             <w:r>
-              <w:t>Address prefix as per the checklist, ensure you include the mask i.e /24</w:t>
+              <w:t xml:space="preserve">Address prefix as per the checklist, ensure you include the mask </w:t>
+            </w:r>
+            <w:proofErr w:type="spellStart"/>
+            <w:r>
+              <w:t>i.e</w:t>
+            </w:r>
+            <w:proofErr w:type="spellEnd"/>
+            <w:r>
+              <w:t xml:space="preserve"> /24</w:t>
             </w:r>
           </w:p>
         </w:tc>
@@ -1666,7 +1849,15 @@
           </w:tcPr>
           <w:p>
             <w:r>
-              <w:t>Address prefix as per the checklist, ensure you include the mask i.e /24</w:t>
+              <w:t xml:space="preserve">Address prefix as per the checklist, ensure you include the mask </w:t>
+            </w:r>
+            <w:proofErr w:type="spellStart"/>
+            <w:r>
+              <w:t>i.e</w:t>
+            </w:r>
+            <w:proofErr w:type="spellEnd"/>
+            <w:r>
+              <w:t xml:space="preserve"> /24</w:t>
             </w:r>
           </w:p>
         </w:tc>
@@ -1688,7 +1879,15 @@
           </w:tcPr>
           <w:p>
             <w:r>
-              <w:t>Address prefix as per the checklist, ensure you include the mask i.e /27</w:t>
+              <w:t xml:space="preserve">Address prefix as per the checklist, ensure you include the mask </w:t>
+            </w:r>
+            <w:proofErr w:type="spellStart"/>
+            <w:r>
+              <w:t>i.e</w:t>
+            </w:r>
+            <w:proofErr w:type="spellEnd"/>
+            <w:r>
+              <w:t xml:space="preserve"> /27</w:t>
             </w:r>
           </w:p>
         </w:tc>
@@ -1884,8 +2083,8 @@
       <w:pPr>
         <w:pStyle w:val="Heading2"/>
       </w:pPr>
-      <w:bookmarkStart w:id="3" w:name="_Create_Peer_Connection"/>
-      <w:bookmarkEnd w:id="3"/>
+      <w:bookmarkStart w:id="4" w:name="_Create_Peer_Connection"/>
+      <w:bookmarkEnd w:id="4"/>
       <w:r>
         <w:t>Create Peer Connection</w:t>
       </w:r>
@@ -1920,11 +2119,19 @@
       <w:r>
         <w:t>Select “</w:t>
       </w:r>
+      <w:proofErr w:type="spellStart"/>
       <w:r>
         <w:rPr>
           <w:b/>
         </w:rPr>
-        <w:t>Peerings”</w:t>
+        <w:t>Peerings</w:t>
+      </w:r>
+      <w:proofErr w:type="spellEnd"/>
+      <w:r>
+        <w:rPr>
+          <w:b/>
+        </w:rPr>
+        <w:t>”</w:t>
       </w:r>
       <w:r>
         <w:t xml:space="preserve"> from the </w:t>
@@ -2128,12 +2335,14 @@
       <w:r>
         <w:t>open the virtual network and select “</w:t>
       </w:r>
+      <w:proofErr w:type="spellStart"/>
       <w:r>
         <w:rPr>
           <w:b/>
         </w:rPr>
         <w:t>Peerings</w:t>
       </w:r>
+      <w:proofErr w:type="spellEnd"/>
       <w:r>
         <w:t>” from the left-hand navigation</w:t>
       </w:r>
@@ -2449,8 +2658,8 @@
       <w:pPr>
         <w:pStyle w:val="Heading1"/>
       </w:pPr>
-      <w:bookmarkStart w:id="4" w:name="_Deploy_DSG_Domain"/>
-      <w:bookmarkEnd w:id="4"/>
+      <w:bookmarkStart w:id="5" w:name="_Deploy_DSG_Domain"/>
+      <w:bookmarkEnd w:id="5"/>
       <w:r>
         <w:lastRenderedPageBreak/>
         <w:t>Deploy DSG Domain Controller</w:t>
@@ -2578,6 +2787,7 @@
       <w:r>
         <w:t>Right click “</w:t>
       </w:r>
+      <w:proofErr w:type="spellStart"/>
       <w:r>
         <w:rPr>
           <w:b/>
@@ -2590,6 +2800,7 @@
         </w:rPr>
         <w:t>vm_domaincontroller</w:t>
       </w:r>
+      <w:proofErr w:type="spellEnd"/>
       <w:r>
         <w:t>” and select “</w:t>
       </w:r>
@@ -2828,8 +3039,13 @@
               <w:t>Admin</w:t>
             </w:r>
             <w:r>
-              <w:t>istrator user name as per the checklist i.e. atiadmin</w:t>
-            </w:r>
+              <w:t xml:space="preserve">istrator user name as per the checklist i.e. </w:t>
+            </w:r>
+            <w:proofErr w:type="spellStart"/>
+            <w:r>
+              <w:t>atiadmin</w:t>
+            </w:r>
+            <w:proofErr w:type="spellEnd"/>
           </w:p>
         </w:tc>
       </w:tr>
@@ -3242,7 +3458,15 @@
         <w:t>After the PowerShell script</w:t>
       </w:r>
       <w:r>
-        <w:t xml:space="preserve"> has run you’ll see a network location in the “File Explorer”</w:t>
+        <w:t xml:space="preserve"> has </w:t>
+      </w:r>
+      <w:proofErr w:type="gramStart"/>
+      <w:r>
+        <w:t>run</w:t>
+      </w:r>
+      <w:proofErr w:type="gramEnd"/>
+      <w:r>
+        <w:t xml:space="preserve"> you’ll see a network location in the “File Explorer”</w:t>
       </w:r>
     </w:p>
     <w:p>
@@ -3369,7 +3593,15 @@
         <w:t>Set the VM to U</w:t>
       </w:r>
       <w:r>
-        <w:t>nited Kingdom/GMT timezone by running the following command</w:t>
+        <w:t xml:space="preserve">nited Kingdom/GMT </w:t>
+      </w:r>
+      <w:proofErr w:type="spellStart"/>
+      <w:r>
+        <w:t>timezone</w:t>
+      </w:r>
+      <w:proofErr w:type="spellEnd"/>
+      <w:r>
+        <w:t xml:space="preserve"> by running the following command</w:t>
       </w:r>
       <w:r>
         <w:t>:</w:t>
@@ -3773,6 +4005,7 @@
               </w:rPr>
               <w:t>-</w:t>
             </w:r>
+            <w:proofErr w:type="spellStart"/>
             <w:r>
               <w:rPr>
                 <w:rFonts w:ascii="Calibri" w:eastAsia="Times New Roman" w:hAnsi="Calibri" w:cs="Calibri"/>
@@ -3780,6 +4013,7 @@
               </w:rPr>
               <w:t>SubnetIdentity</w:t>
             </w:r>
+            <w:proofErr w:type="spellEnd"/>
           </w:p>
         </w:tc>
         <w:tc>
@@ -3834,6 +4068,7 @@
               </w:rPr>
               <w:t>-</w:t>
             </w:r>
+            <w:proofErr w:type="spellStart"/>
             <w:r>
               <w:rPr>
                 <w:rFonts w:ascii="Calibri" w:eastAsia="Times New Roman" w:hAnsi="Calibri" w:cs="Calibri"/>
@@ -3841,6 +4076,7 @@
               </w:rPr>
               <w:t>SubnetRDS</w:t>
             </w:r>
+            <w:proofErr w:type="spellEnd"/>
           </w:p>
         </w:tc>
         <w:tc>
@@ -3895,6 +4131,7 @@
               </w:rPr>
               <w:t>-</w:t>
             </w:r>
+            <w:proofErr w:type="spellStart"/>
             <w:r>
               <w:rPr>
                 <w:rFonts w:ascii="Calibri" w:eastAsia="Times New Roman" w:hAnsi="Calibri" w:cs="Calibri"/>
@@ -3902,6 +4139,7 @@
               </w:rPr>
               <w:t>SubnetData</w:t>
             </w:r>
+            <w:proofErr w:type="spellEnd"/>
           </w:p>
         </w:tc>
         <w:tc>
@@ -3956,6 +4194,7 @@
               </w:rPr>
               <w:t>-</w:t>
             </w:r>
+            <w:proofErr w:type="spellStart"/>
             <w:r>
               <w:rPr>
                 <w:rFonts w:ascii="Calibri" w:eastAsia="Times New Roman" w:hAnsi="Calibri" w:cs="Calibri"/>
@@ -3963,6 +4202,7 @@
               </w:rPr>
               <w:t>mgmtfqdn</w:t>
             </w:r>
+            <w:proofErr w:type="spellEnd"/>
           </w:p>
         </w:tc>
         <w:tc>
@@ -4017,6 +4257,7 @@
               </w:rPr>
               <w:t>-</w:t>
             </w:r>
+            <w:proofErr w:type="spellStart"/>
             <w:r>
               <w:rPr>
                 <w:rFonts w:ascii="Calibri" w:eastAsia="Times New Roman" w:hAnsi="Calibri" w:cs="Calibri"/>
@@ -4024,6 +4265,7 @@
               </w:rPr>
               <w:t>mgmtdcip</w:t>
             </w:r>
+            <w:proofErr w:type="spellEnd"/>
           </w:p>
         </w:tc>
         <w:tc>
@@ -4165,8 +4407,13 @@
               <w:ind w:left="0"/>
             </w:pPr>
             <w:r>
-              <w:t>-backuppath</w:t>
-            </w:r>
+              <w:t>-</w:t>
+            </w:r>
+            <w:proofErr w:type="spellStart"/>
+            <w:r>
+              <w:t>backuppath</w:t>
+            </w:r>
+            <w:proofErr w:type="spellEnd"/>
           </w:p>
         </w:tc>
         <w:tc>
@@ -4179,7 +4426,15 @@
               <w:ind w:left="0"/>
             </w:pPr>
             <w:r>
-              <w:t>C:\Scripts\GPOs – this is the default path, if you copy the scripts to another folder you’ll need to change this.</w:t>
+              <w:t xml:space="preserve">C:\Scripts\GPOs – this is the default path, if you copy the scripts to another </w:t>
+            </w:r>
+            <w:proofErr w:type="gramStart"/>
+            <w:r>
+              <w:t>folder</w:t>
+            </w:r>
+            <w:proofErr w:type="gramEnd"/>
+            <w:r>
+              <w:t xml:space="preserve"> you’ll need to change this.</w:t>
             </w:r>
           </w:p>
         </w:tc>
@@ -4524,7 +4779,15 @@
         </w:numPr>
       </w:pPr>
       <w:r>
-        <w:t>SG DSGROUPx Server Administrators</w:t>
+        <w:t xml:space="preserve">SG </w:t>
+      </w:r>
+      <w:proofErr w:type="spellStart"/>
+      <w:r>
+        <w:t>DSGROUPx</w:t>
+      </w:r>
+      <w:proofErr w:type="spellEnd"/>
+      <w:r>
+        <w:t xml:space="preserve"> Server Administrators</w:t>
       </w:r>
     </w:p>
     <w:p>
@@ -4994,7 +5257,23 @@
           <w:rFonts w:ascii="Calibri" w:eastAsia="Times New Roman" w:hAnsi="Calibri" w:cs="Calibri"/>
           <w:lang w:eastAsia="en-GB"/>
         </w:rPr>
-        <w:t>Open C:\Scripts in “File Explorer” and copy the “ServerStartMenu” folder</w:t>
+        <w:t>Open C:\Scripts in “File Explorer” and copy the “</w:t>
+      </w:r>
+      <w:proofErr w:type="spellStart"/>
+      <w:r>
+        <w:rPr>
+          <w:rFonts w:ascii="Calibri" w:eastAsia="Times New Roman" w:hAnsi="Calibri" w:cs="Calibri"/>
+          <w:lang w:eastAsia="en-GB"/>
+        </w:rPr>
+        <w:t>ServerStartMenu</w:t>
+      </w:r>
+      <w:proofErr w:type="spellEnd"/>
+      <w:r>
+        <w:rPr>
+          <w:rFonts w:ascii="Calibri" w:eastAsia="Times New Roman" w:hAnsi="Calibri" w:cs="Calibri"/>
+          <w:lang w:eastAsia="en-GB"/>
+        </w:rPr>
+        <w:t>” folder</w:t>
       </w:r>
     </w:p>
     <w:p>
@@ -5028,7 +5307,23 @@
           <w:rFonts w:ascii="Calibri" w:eastAsia="Times New Roman" w:hAnsi="Calibri" w:cs="Calibri"/>
           <w:lang w:eastAsia="en-GB"/>
         </w:rPr>
-        <w:t xml:space="preserve"> and copy the “ServerStartMenu” folder here.  Close “File Explorer”</w:t>
+        <w:t xml:space="preserve"> and copy the “</w:t>
+      </w:r>
+      <w:proofErr w:type="spellStart"/>
+      <w:r>
+        <w:rPr>
+          <w:rFonts w:ascii="Calibri" w:eastAsia="Times New Roman" w:hAnsi="Calibri" w:cs="Calibri"/>
+          <w:lang w:eastAsia="en-GB"/>
+        </w:rPr>
+        <w:t>ServerStartMenu</w:t>
+      </w:r>
+      <w:proofErr w:type="spellEnd"/>
+      <w:r>
+        <w:rPr>
+          <w:rFonts w:ascii="Calibri" w:eastAsia="Times New Roman" w:hAnsi="Calibri" w:cs="Calibri"/>
+          <w:lang w:eastAsia="en-GB"/>
+        </w:rPr>
+        <w:t>” folder here.  Close “File Explorer”</w:t>
       </w:r>
     </w:p>
     <w:p>
@@ -5068,8 +5363,8 @@
           <w:szCs w:val="26"/>
         </w:rPr>
       </w:pPr>
-      <w:bookmarkStart w:id="5" w:name="_Create_Domain_Trust"/>
-      <w:bookmarkEnd w:id="5"/>
+      <w:bookmarkStart w:id="6" w:name="_Create_Domain_Trust"/>
+      <w:bookmarkEnd w:id="6"/>
       <w:r>
         <w:br w:type="page"/>
       </w:r>
@@ -5575,8 +5870,8 @@
       <w:pPr>
         <w:pStyle w:val="Heading1"/>
       </w:pPr>
-      <w:bookmarkStart w:id="6" w:name="_Deploy_Remote_Desktop"/>
-      <w:bookmarkEnd w:id="6"/>
+      <w:bookmarkStart w:id="7" w:name="_Deploy_Remote_Desktop"/>
+      <w:bookmarkEnd w:id="7"/>
       <w:r>
         <w:lastRenderedPageBreak/>
         <w:t>Deploy Remote Desktop Service Environment</w:t>
@@ -5704,6 +5999,7 @@
       <w:r>
         <w:t>Right click “</w:t>
       </w:r>
+      <w:proofErr w:type="spellStart"/>
       <w:r>
         <w:rPr>
           <w:b/>
@@ -5722,6 +6018,7 @@
         </w:rPr>
         <w:t>remotedesktopservices</w:t>
       </w:r>
+      <w:proofErr w:type="spellEnd"/>
       <w:r>
         <w:t>” and select “</w:t>
       </w:r>
@@ -6150,8 +6447,13 @@
           </w:tcPr>
           <w:p>
             <w:r>
-              <w:t>Administrator user name as per the checklist i.e. atiadmin</w:t>
-            </w:r>
+              <w:t xml:space="preserve">Administrator user name as per the checklist i.e. </w:t>
+            </w:r>
+            <w:proofErr w:type="spellStart"/>
+            <w:r>
+              <w:t>atiadmin</w:t>
+            </w:r>
+            <w:proofErr w:type="spellEnd"/>
           </w:p>
         </w:tc>
       </w:tr>
@@ -6898,8 +7200,13 @@
               <w:ind w:left="0"/>
             </w:pPr>
             <w:r>
-              <w:t>-mgmtdomain</w:t>
-            </w:r>
+              <w:t>-</w:t>
+            </w:r>
+            <w:proofErr w:type="spellStart"/>
+            <w:r>
+              <w:t>mgmtdomain</w:t>
+            </w:r>
+            <w:proofErr w:type="spellEnd"/>
           </w:p>
         </w:tc>
         <w:tc>
@@ -7072,9 +7379,11 @@
           <w:numId w:val="1"/>
         </w:numPr>
       </w:pPr>
+      <w:proofErr w:type="spellStart"/>
       <w:r>
         <w:t>GoogleChrome</w:t>
       </w:r>
+      <w:proofErr w:type="spellEnd"/>
     </w:p>
     <w:p>
       <w:pPr>
@@ -7175,9 +7484,11 @@
           <w:numId w:val="1"/>
         </w:numPr>
       </w:pPr>
+      <w:proofErr w:type="spellStart"/>
       <w:r>
         <w:t>GoogleChrome</w:t>
       </w:r>
+      <w:proofErr w:type="spellEnd"/>
     </w:p>
     <w:p>
       <w:pPr>
@@ -7187,12 +7498,14 @@
           <w:numId w:val="1"/>
         </w:numPr>
       </w:pPr>
+      <w:proofErr w:type="spellStart"/>
       <w:r>
         <w:t>Apache</w:t>
       </w:r>
       <w:r>
         <w:t>_OpenOffice</w:t>
       </w:r>
+      <w:proofErr w:type="spellEnd"/>
     </w:p>
     <w:p>
       <w:pPr>
@@ -7425,8 +7738,13 @@
               <w:ind w:left="0"/>
             </w:pPr>
             <w:r>
-              <w:t>-dsg</w:t>
-            </w:r>
+              <w:t>-</w:t>
+            </w:r>
+            <w:proofErr w:type="spellStart"/>
+            <w:r>
+              <w:t>dsg</w:t>
+            </w:r>
+            <w:proofErr w:type="spellEnd"/>
           </w:p>
         </w:tc>
         <w:tc>
@@ -7467,8 +7785,13 @@
               <w:ind w:left="0"/>
             </w:pPr>
             <w:r>
-              <w:t>-mgmtdomain</w:t>
-            </w:r>
+              <w:t>-</w:t>
+            </w:r>
+            <w:proofErr w:type="spellStart"/>
+            <w:r>
+              <w:t>mgmtdomain</w:t>
+            </w:r>
+            <w:proofErr w:type="spellEnd"/>
           </w:p>
         </w:tc>
         <w:tc>
@@ -7509,8 +7832,13 @@
               <w:ind w:left="0"/>
             </w:pPr>
             <w:r>
-              <w:t>-ipaddress</w:t>
-            </w:r>
+              <w:t>-</w:t>
+            </w:r>
+            <w:proofErr w:type="spellStart"/>
+            <w:r>
+              <w:t>ipaddress</w:t>
+            </w:r>
+            <w:proofErr w:type="spellEnd"/>
           </w:p>
         </w:tc>
         <w:tc>
@@ -7638,7 +7966,15 @@
         </w:numPr>
       </w:pPr>
       <w:r>
-        <w:t>Enter “rds” into the “Name” box and click “Find Now”</w:t>
+        <w:t>Enter “</w:t>
+      </w:r>
+      <w:proofErr w:type="spellStart"/>
+      <w:r>
+        <w:t>rds</w:t>
+      </w:r>
+      <w:proofErr w:type="spellEnd"/>
+      <w:r>
+        <w:t>” into the “Name” box and click “Find Now”</w:t>
       </w:r>
     </w:p>
     <w:p>
@@ -7744,7 +8080,15 @@
       </w:pPr>
       <w:r>
         <w:lastRenderedPageBreak/>
-        <w:t>The next step is to install a SSL Certificate onto the server</w:t>
+        <w:t xml:space="preserve">The next step is to install </w:t>
+      </w:r>
+      <w:proofErr w:type="gramStart"/>
+      <w:r>
+        <w:t>a</w:t>
+      </w:r>
+      <w:proofErr w:type="gramEnd"/>
+      <w:r>
+        <w:t xml:space="preserve"> SSL Certificate onto the server</w:t>
       </w:r>
       <w:r>
         <w:t>, this has to be a certificate that is issues from a Certificate Authority and not self-signed.</w:t>
@@ -7990,8 +8334,13 @@
           <w:numId w:val="1"/>
         </w:numPr>
       </w:pPr>
-      <w:r>
-        <w:t xml:space="preserve">Again from within IIS MMC open Certificates </w:t>
+      <w:proofErr w:type="gramStart"/>
+      <w:r>
+        <w:t>Again</w:t>
+      </w:r>
+      <w:proofErr w:type="gramEnd"/>
+      <w:r>
+        <w:t xml:space="preserve"> from within IIS MMC open Certificates </w:t>
       </w:r>
       <w:r>
         <w:t>and select “Complete Certificate Request”</w:t>
@@ -8133,7 +8482,15 @@
         </w:numPr>
       </w:pPr>
       <w:r>
-        <w:t>Export the certificate with it’s private key</w:t>
+        <w:t xml:space="preserve">Export the certificate with </w:t>
+      </w:r>
+      <w:proofErr w:type="spellStart"/>
+      <w:r>
+        <w:t>it’s</w:t>
+      </w:r>
+      <w:proofErr w:type="spellEnd"/>
+      <w:r>
+        <w:t xml:space="preserve"> private key</w:t>
       </w:r>
     </w:p>
     <w:p>
@@ -8148,7 +8505,15 @@
         <w:t xml:space="preserve">Right click this certificate and click on “All Tasks” -&gt; </w:t>
       </w:r>
       <w:r>
-        <w:t>“Export..”</w:t>
+        <w:t>“</w:t>
+      </w:r>
+      <w:proofErr w:type="gramStart"/>
+      <w:r>
+        <w:t>Export..</w:t>
+      </w:r>
+      <w:proofErr w:type="gramEnd"/>
+      <w:r>
+        <w:t>”</w:t>
       </w:r>
     </w:p>
     <w:p>
@@ -8196,7 +8561,15 @@
         </w:numPr>
       </w:pPr>
       <w:r>
-        <w:t>Right click this certificate and click on “All Tasks” -&gt; “Export..”</w:t>
+        <w:t>Right click this certificate and click on “All Tasks” -&gt; “</w:t>
+      </w:r>
+      <w:proofErr w:type="gramStart"/>
+      <w:r>
+        <w:t>Export..</w:t>
+      </w:r>
+      <w:proofErr w:type="gramEnd"/>
+      <w:r>
+        <w:t>”</w:t>
       </w:r>
     </w:p>
     <w:p>
@@ -8386,9 +8759,11 @@
             <w:r>
               <w:t>-</w:t>
             </w:r>
+            <w:proofErr w:type="spellStart"/>
             <w:r>
               <w:t>Sslpassword</w:t>
             </w:r>
+            <w:proofErr w:type="spellEnd"/>
           </w:p>
         </w:tc>
         <w:tc>
@@ -8471,8 +8846,13 @@
               <w:ind w:left="0"/>
             </w:pPr>
             <w:r>
-              <w:t>-certpath</w:t>
-            </w:r>
+              <w:t>-</w:t>
+            </w:r>
+            <w:proofErr w:type="spellStart"/>
+            <w:r>
+              <w:t>certpath</w:t>
+            </w:r>
+            <w:proofErr w:type="spellEnd"/>
           </w:p>
         </w:tc>
         <w:tc>
@@ -8592,7 +8972,23 @@
                 <w:rFonts w:ascii="Calibri" w:eastAsia="Times New Roman" w:hAnsi="Calibri" w:cs="Calibri"/>
                 <w:lang w:eastAsia="en-GB"/>
               </w:rPr>
-              <w:t>Install-Module -Name PowerShellGet -Force</w:t>
+              <w:t xml:space="preserve">Install-Module -Name </w:t>
+            </w:r>
+            <w:proofErr w:type="spellStart"/>
+            <w:r>
+              <w:rPr>
+                <w:rFonts w:ascii="Calibri" w:eastAsia="Times New Roman" w:hAnsi="Calibri" w:cs="Calibri"/>
+                <w:lang w:eastAsia="en-GB"/>
+              </w:rPr>
+              <w:t>PowerShellGet</w:t>
+            </w:r>
+            <w:proofErr w:type="spellEnd"/>
+            <w:r>
+              <w:rPr>
+                <w:rFonts w:ascii="Calibri" w:eastAsia="Times New Roman" w:hAnsi="Calibri" w:cs="Calibri"/>
+                <w:lang w:eastAsia="en-GB"/>
+              </w:rPr>
+              <w:t xml:space="preserve"> -Force</w:t>
             </w:r>
           </w:p>
         </w:tc>
@@ -8723,8 +9119,17 @@
                 <w:rFonts w:ascii="Calibri" w:eastAsia="Times New Roman" w:hAnsi="Calibri" w:cs="Calibri"/>
                 <w:lang w:eastAsia="en-GB"/>
               </w:rPr>
-              <w:t>Install-Module -Name RDWebClientManagement</w:t>
-            </w:r>
+              <w:t xml:space="preserve">Install-Module -Name </w:t>
+            </w:r>
+            <w:proofErr w:type="spellStart"/>
+            <w:r>
+              <w:rPr>
+                <w:rFonts w:ascii="Calibri" w:eastAsia="Times New Roman" w:hAnsi="Calibri" w:cs="Calibri"/>
+                <w:lang w:eastAsia="en-GB"/>
+              </w:rPr>
+              <w:t>RDWebClientManagement</w:t>
+            </w:r>
+            <w:proofErr w:type="spellEnd"/>
           </w:p>
         </w:tc>
       </w:tr>
@@ -8848,8 +9253,17 @@
                 <w:rFonts w:ascii="Calibri" w:eastAsia="Times New Roman" w:hAnsi="Calibri" w:cs="Calibri"/>
                 <w:lang w:eastAsia="en-GB"/>
               </w:rPr>
-              <w:t>Install-RDWebClientPackage</w:t>
-            </w:r>
+              <w:t>Install-</w:t>
+            </w:r>
+            <w:proofErr w:type="spellStart"/>
+            <w:r>
+              <w:rPr>
+                <w:rFonts w:ascii="Calibri" w:eastAsia="Times New Roman" w:hAnsi="Calibri" w:cs="Calibri"/>
+                <w:lang w:eastAsia="en-GB"/>
+              </w:rPr>
+              <w:t>RDWebClientPackage</w:t>
+            </w:r>
+            <w:proofErr w:type="spellEnd"/>
           </w:p>
         </w:tc>
       </w:tr>
@@ -8955,7 +9369,39 @@
                 <w:rFonts w:ascii="Calibri" w:eastAsia="Times New Roman" w:hAnsi="Calibri" w:cs="Calibri"/>
                 <w:lang w:eastAsia="en-GB"/>
               </w:rPr>
-              <w:t>Import-RDWebClientBrokerCert &lt;.cer file path&gt;</w:t>
+              <w:t>Import-</w:t>
+            </w:r>
+            <w:proofErr w:type="spellStart"/>
+            <w:r>
+              <w:rPr>
+                <w:rFonts w:ascii="Calibri" w:eastAsia="Times New Roman" w:hAnsi="Calibri" w:cs="Calibri"/>
+                <w:lang w:eastAsia="en-GB"/>
+              </w:rPr>
+              <w:t>RDWebClientBrokerCert</w:t>
+            </w:r>
+            <w:proofErr w:type="spellEnd"/>
+            <w:r>
+              <w:rPr>
+                <w:rFonts w:ascii="Calibri" w:eastAsia="Times New Roman" w:hAnsi="Calibri" w:cs="Calibri"/>
+                <w:lang w:eastAsia="en-GB"/>
+              </w:rPr>
+              <w:t xml:space="preserve"> &lt;.</w:t>
+            </w:r>
+            <w:proofErr w:type="spellStart"/>
+            <w:r>
+              <w:rPr>
+                <w:rFonts w:ascii="Calibri" w:eastAsia="Times New Roman" w:hAnsi="Calibri" w:cs="Calibri"/>
+                <w:lang w:eastAsia="en-GB"/>
+              </w:rPr>
+              <w:t>cer</w:t>
+            </w:r>
+            <w:proofErr w:type="spellEnd"/>
+            <w:r>
+              <w:rPr>
+                <w:rFonts w:ascii="Calibri" w:eastAsia="Times New Roman" w:hAnsi="Calibri" w:cs="Calibri"/>
+                <w:lang w:eastAsia="en-GB"/>
+              </w:rPr>
+              <w:t xml:space="preserve"> file path&gt;</w:t>
             </w:r>
           </w:p>
         </w:tc>
@@ -9056,7 +9502,23 @@
                 <w:rFonts w:ascii="Calibri" w:eastAsia="Times New Roman" w:hAnsi="Calibri" w:cs="Calibri"/>
                 <w:lang w:eastAsia="en-GB"/>
               </w:rPr>
-              <w:t>Publish-RDWebClientPackage -Type Production -Latest</w:t>
+              <w:t>Publish-</w:t>
+            </w:r>
+            <w:proofErr w:type="spellStart"/>
+            <w:r>
+              <w:rPr>
+                <w:rFonts w:ascii="Calibri" w:eastAsia="Times New Roman" w:hAnsi="Calibri" w:cs="Calibri"/>
+                <w:lang w:eastAsia="en-GB"/>
+              </w:rPr>
+              <w:t>RDWebClientPackage</w:t>
+            </w:r>
+            <w:proofErr w:type="spellEnd"/>
+            <w:r>
+              <w:rPr>
+                <w:rFonts w:ascii="Calibri" w:eastAsia="Times New Roman" w:hAnsi="Calibri" w:cs="Calibri"/>
+                <w:lang w:eastAsia="en-GB"/>
+              </w:rPr>
+              <w:t xml:space="preserve"> -Type Production -Latest</w:t>
             </w:r>
           </w:p>
         </w:tc>
@@ -9400,7 +9862,15 @@
         </w:numPr>
       </w:pPr>
       <w:r>
-        <w:t>Right click on “RDG_AllDomainControllers”</w:t>
+        <w:t>Right click on “</w:t>
+      </w:r>
+      <w:proofErr w:type="spellStart"/>
+      <w:r>
+        <w:t>RDG_AllDomainControllers</w:t>
+      </w:r>
+      <w:proofErr w:type="spellEnd"/>
+      <w:r>
+        <w:t>”</w:t>
       </w:r>
       <w:r>
         <w:t xml:space="preserve"> -&gt; “Properties”</w:t>
@@ -9686,7 +10156,15 @@
       </w:pPr>
       <w:r>
         <w:lastRenderedPageBreak/>
-        <w:t>Right click on “RDG_RDConnectionBrokers” policy</w:t>
+        <w:t>Right click on “</w:t>
+      </w:r>
+      <w:proofErr w:type="spellStart"/>
+      <w:r>
+        <w:t>RDG_RDConnectionBrokers</w:t>
+      </w:r>
+      <w:proofErr w:type="spellEnd"/>
+      <w:r>
+        <w:t>” policy</w:t>
       </w:r>
       <w:r>
         <w:t xml:space="preserve"> and select “Properties”</w:t>
@@ -9769,7 +10247,15 @@
         </w:numPr>
       </w:pPr>
       <w:r>
-        <w:t>Repeat the process you did for the “RDG_AllDomainComputers” policy and add the correct Research Users security group.</w:t>
+        <w:t>Repeat the process you did for the “</w:t>
+      </w:r>
+      <w:proofErr w:type="spellStart"/>
+      <w:r>
+        <w:t>RDG_AllDomainComputers</w:t>
+      </w:r>
+      <w:proofErr w:type="spellEnd"/>
+      <w:r>
+        <w:t>” policy and add the correct Research Users security group.</w:t>
       </w:r>
     </w:p>
     <w:p>
@@ -9802,7 +10288,15 @@
         <w:t xml:space="preserve">To make this Remote Desktop Service accessible </w:t>
       </w:r>
       <w:r>
-        <w:t xml:space="preserve">from the internet a A record will need to be added to the external domain name servers. The A record must match the FQDN of the server i.e. RDS.DSGROUP10.CO.UK.  The IP address for this record is the external IP address that is assigned to the RDS_NIC1 </w:t>
+        <w:t xml:space="preserve">from the internet a </w:t>
+      </w:r>
+      <w:proofErr w:type="spellStart"/>
+      <w:r>
+        <w:t>A</w:t>
+      </w:r>
+      <w:proofErr w:type="spellEnd"/>
+      <w:r>
+        <w:t xml:space="preserve"> record will need to be added to the external domain name servers. The A record must match the FQDN of the server i.e. RDS.DSGROUP10.CO.UK.  The IP address for this record is the external IP address that is assigned to the RDS_NIC1 </w:t>
       </w:r>
       <w:r>
         <w:t>resource within the Azure Portal.</w:t>
@@ -9812,8 +10306,8 @@
       <w:pPr>
         <w:pStyle w:val="Heading1"/>
       </w:pPr>
-      <w:bookmarkStart w:id="7" w:name="_Deploy_Data_Server"/>
-      <w:bookmarkEnd w:id="7"/>
+      <w:bookmarkStart w:id="8" w:name="_Deploy_Data_Server"/>
+      <w:bookmarkEnd w:id="8"/>
       <w:r>
         <w:br w:type="page"/>
       </w:r>
@@ -9944,6 +10438,7 @@
       <w:r>
         <w:t>Right click “</w:t>
       </w:r>
+      <w:proofErr w:type="spellStart"/>
       <w:r>
         <w:rPr>
           <w:b/>
@@ -9962,6 +10457,7 @@
         </w:rPr>
         <w:t>dataserver</w:t>
       </w:r>
+      <w:proofErr w:type="spellEnd"/>
       <w:r>
         <w:t>” and select “</w:t>
       </w:r>
@@ -10240,8 +10736,13 @@
           </w:tcPr>
           <w:p>
             <w:r>
-              <w:t>Administrator user name as per the checklist i.e. atiadmin</w:t>
-            </w:r>
+              <w:t xml:space="preserve">Administrator user name as per the checklist i.e. </w:t>
+            </w:r>
+            <w:proofErr w:type="spellStart"/>
+            <w:r>
+              <w:t>atiadmin</w:t>
+            </w:r>
+            <w:proofErr w:type="spellEnd"/>
           </w:p>
         </w:tc>
       </w:tr>
@@ -10643,8 +11144,8 @@
           <w:numId w:val="1"/>
         </w:numPr>
       </w:pPr>
-      <w:bookmarkStart w:id="8" w:name="_Deploy_Linux_Servers"/>
-      <w:bookmarkEnd w:id="8"/>
+      <w:bookmarkStart w:id="9" w:name="_Deploy_Linux_Servers"/>
+      <w:bookmarkEnd w:id="9"/>
       <w:r>
         <w:lastRenderedPageBreak/>
         <w:t xml:space="preserve">Connect to the new </w:t>
@@ -10935,8 +11436,13 @@
               <w:ind w:left="0"/>
             </w:pPr>
             <w:r>
-              <w:t>-mgmtdomain</w:t>
-            </w:r>
+              <w:t>-</w:t>
+            </w:r>
+            <w:proofErr w:type="spellStart"/>
+            <w:r>
+              <w:t>mgmtdomain</w:t>
+            </w:r>
+            <w:proofErr w:type="spellEnd"/>
           </w:p>
         </w:tc>
         <w:tc>
@@ -10977,8 +11483,13 @@
               <w:ind w:left="0"/>
             </w:pPr>
             <w:r>
-              <w:t>-dsgdomain</w:t>
-            </w:r>
+              <w:t>-</w:t>
+            </w:r>
+            <w:proofErr w:type="spellStart"/>
+            <w:r>
+              <w:t>dsgdomain</w:t>
+            </w:r>
+            <w:proofErr w:type="spellEnd"/>
           </w:p>
         </w:tc>
         <w:tc>
@@ -11019,8 +11530,13 @@
               <w:ind w:left="0"/>
             </w:pPr>
             <w:r>
-              <w:t>-dsg</w:t>
-            </w:r>
+              <w:t>-</w:t>
+            </w:r>
+            <w:proofErr w:type="spellStart"/>
+            <w:r>
+              <w:t>dsg</w:t>
+            </w:r>
+            <w:proofErr w:type="spellEnd"/>
           </w:p>
         </w:tc>
         <w:tc>
@@ -11235,6 +11751,7 @@
       <w:r>
         <w:t>Right click “</w:t>
       </w:r>
+      <w:proofErr w:type="spellStart"/>
       <w:r>
         <w:rPr>
           <w:b/>
@@ -11253,6 +11770,7 @@
         </w:rPr>
         <w:t>linuxserver</w:t>
       </w:r>
+      <w:proofErr w:type="spellEnd"/>
       <w:r>
         <w:t>” and select “</w:t>
       </w:r>
@@ -11483,9 +12001,11 @@
             <w:tcW w:w="3103" w:type="dxa"/>
           </w:tcPr>
           <w:p>
+            <w:proofErr w:type="spellStart"/>
             <w:r>
               <w:t>HackMD</w:t>
             </w:r>
+            <w:proofErr w:type="spellEnd"/>
             <w:r>
               <w:t xml:space="preserve"> Server Name</w:t>
             </w:r>
@@ -11497,7 +12017,15 @@
           </w:tcPr>
           <w:p>
             <w:r>
-              <w:t>Name of the HackMD server, as per the checklist i.e. DSG10DC</w:t>
+              <w:t xml:space="preserve">Name of the </w:t>
+            </w:r>
+            <w:proofErr w:type="spellStart"/>
+            <w:r>
+              <w:t>HackMD</w:t>
+            </w:r>
+            <w:proofErr w:type="spellEnd"/>
+            <w:r>
+              <w:t xml:space="preserve"> server, as per the checklist i.e. DSG10DC</w:t>
             </w:r>
           </w:p>
         </w:tc>
@@ -11508,8 +12036,13 @@
             <w:tcW w:w="3103" w:type="dxa"/>
           </w:tcPr>
           <w:p>
-            <w:r>
-              <w:t xml:space="preserve">HackMD </w:t>
+            <w:proofErr w:type="spellStart"/>
+            <w:r>
+              <w:t>HackMD</w:t>
+            </w:r>
+            <w:proofErr w:type="spellEnd"/>
+            <w:r>
+              <w:t xml:space="preserve"> </w:t>
             </w:r>
             <w:r>
               <w:t>VM Size</w:t>
@@ -11533,8 +12066,13 @@
             <w:tcW w:w="3103" w:type="dxa"/>
           </w:tcPr>
           <w:p>
-            <w:r>
-              <w:t xml:space="preserve">HackMD </w:t>
+            <w:proofErr w:type="spellStart"/>
+            <w:r>
+              <w:t>HackMD</w:t>
+            </w:r>
+            <w:proofErr w:type="spellEnd"/>
+            <w:r>
+              <w:t xml:space="preserve"> </w:t>
             </w:r>
             <w:r>
               <w:t>IP Address</w:t>
@@ -11549,8 +12087,13 @@
             <w:r>
               <w:t xml:space="preserve">IP address of the </w:t>
             </w:r>
-            <w:r>
-              <w:t xml:space="preserve">HackMD </w:t>
+            <w:proofErr w:type="spellStart"/>
+            <w:r>
+              <w:t>HackMD</w:t>
+            </w:r>
+            <w:proofErr w:type="spellEnd"/>
+            <w:r>
+              <w:t xml:space="preserve"> </w:t>
             </w:r>
             <w:r>
               <w:t>Server, as per the checklist i.e. 10.250.7</w:t>
@@ -11578,8 +12121,13 @@
           </w:tcPr>
           <w:p>
             <w:r>
-              <w:t>Administrator user name as per the checklist i.e. atiadmin</w:t>
-            </w:r>
+              <w:t xml:space="preserve">Administrator user name as per the checklist i.e. </w:t>
+            </w:r>
+            <w:proofErr w:type="spellStart"/>
+            <w:r>
+              <w:t>atiadmin</w:t>
+            </w:r>
+            <w:proofErr w:type="spellEnd"/>
           </w:p>
         </w:tc>
       </w:tr>
@@ -11858,7 +12406,15 @@
         <w:t>Configure</w:t>
       </w:r>
       <w:r>
-        <w:t xml:space="preserve"> HackMD Server</w:t>
+        <w:t xml:space="preserve"> </w:t>
+      </w:r>
+      <w:proofErr w:type="spellStart"/>
+      <w:r>
+        <w:t>HackMD</w:t>
+      </w:r>
+      <w:proofErr w:type="spellEnd"/>
+      <w:r>
+        <w:t xml:space="preserve"> Server</w:t>
       </w:r>
     </w:p>
     <w:p/>
@@ -11871,7 +12427,15 @@
         </w:numPr>
       </w:pPr>
       <w:r>
-        <w:t>Connect to the HackMD server with Putty (or any SSH client) Login with the admin credentials you entered with you provisioned the VM previously</w:t>
+        <w:t xml:space="preserve">Connect to the </w:t>
+      </w:r>
+      <w:proofErr w:type="spellStart"/>
+      <w:r>
+        <w:t>HackMD</w:t>
+      </w:r>
+      <w:proofErr w:type="spellEnd"/>
+      <w:r>
+        <w:t xml:space="preserve"> server with Putty (or any SSH client) Login with the admin credentials you entered with you provisioned the VM previously</w:t>
       </w:r>
     </w:p>
     <w:p>
@@ -11960,88 +12524,44 @@
               <w:pStyle w:val="ListParagraph"/>
               <w:ind w:left="0"/>
             </w:pPr>
+            <w:proofErr w:type="spellStart"/>
             <w:r>
               <w:rPr>
                 <w:rFonts w:ascii="Calibri" w:eastAsia="Times New Roman" w:hAnsi="Calibri" w:cs="Calibri"/>
                 <w:lang w:eastAsia="en-GB"/>
               </w:rPr>
-              <w:t>sudo nano /etc/hosts</w:t>
-            </w:r>
-          </w:p>
-        </w:tc>
-        <w:tc>
-          <w:tcPr>
-            <w:tcW w:w="6208" w:type="dxa"/>
-          </w:tcPr>
-          <w:p>
-            <w:pPr>
-              <w:pStyle w:val="ListParagraph"/>
-              <w:ind w:left="0"/>
+              <w:t>sudo</w:t>
+            </w:r>
+            <w:proofErr w:type="spellEnd"/>
+            <w:r>
               <w:rPr>
                 <w:rFonts w:ascii="Calibri" w:eastAsia="Times New Roman" w:hAnsi="Calibri" w:cs="Calibri"/>
                 <w:lang w:eastAsia="en-GB"/>
               </w:rPr>
-            </w:pPr>
+              <w:t xml:space="preserve"> </w:t>
+            </w:r>
+            <w:proofErr w:type="spellStart"/>
             <w:r>
               <w:rPr>
                 <w:rFonts w:ascii="Calibri" w:eastAsia="Times New Roman" w:hAnsi="Calibri" w:cs="Calibri"/>
                 <w:lang w:eastAsia="en-GB"/>
               </w:rPr>
-              <w:t>Add the line:</w:t>
-            </w:r>
-          </w:p>
-          <w:p>
-            <w:pPr>
-              <w:pStyle w:val="ListParagraph"/>
-              <w:ind w:left="0"/>
+              <w:t>nano</w:t>
+            </w:r>
+            <w:proofErr w:type="spellEnd"/>
+            <w:r>
               <w:rPr>
                 <w:rFonts w:ascii="Calibri" w:eastAsia="Times New Roman" w:hAnsi="Calibri" w:cs="Calibri"/>
                 <w:lang w:eastAsia="en-GB"/>
               </w:rPr>
-            </w:pPr>
-          </w:p>
-          <w:p>
-            <w:pPr>
-              <w:pStyle w:val="ListParagraph"/>
-              <w:ind w:left="0"/>
-            </w:pPr>
-            <w:r>
-              <w:t>&lt;Subnet-Data&gt;.</w:t>
-            </w:r>
-            <w:r>
-              <w:t>15</w:t>
-            </w:r>
-            <w:r>
-              <w:t>2</w:t>
-            </w:r>
-            <w:r>
-              <w:t xml:space="preserve"> </w:t>
-            </w:r>
-            <w:r>
-              <w:t>hackmd</w:t>
-            </w:r>
-            <w:r>
-              <w:t xml:space="preserve"> </w:t>
-            </w:r>
-            <w:r>
-              <w:t>hackmd</w:t>
-            </w:r>
-            <w:r>
-              <w:t>.dsgroup</w:t>
-            </w:r>
-            <w:r>
-              <w:t>X</w:t>
-            </w:r>
-            <w:r>
-              <w:t>.co.uk</w:t>
-            </w:r>
-          </w:p>
-          <w:p>
-            <w:pPr>
-              <w:pStyle w:val="ListParagraph"/>
-              <w:ind w:left="0"/>
-            </w:pPr>
-          </w:p>
+              <w:t xml:space="preserve"> /etc/hosts</w:t>
+            </w:r>
+          </w:p>
+        </w:tc>
+        <w:tc>
+          <w:tcPr>
+            <w:tcW w:w="6208" w:type="dxa"/>
+          </w:tcPr>
           <w:p>
             <w:pPr>
               <w:pStyle w:val="ListParagraph"/>
@@ -12056,7 +12576,94 @@
                 <w:rFonts w:ascii="Calibri" w:eastAsia="Times New Roman" w:hAnsi="Calibri" w:cs="Calibri"/>
                 <w:lang w:eastAsia="en-GB"/>
               </w:rPr>
-              <w:t>&lt;Subnet-Data&gt;  = IP Address of the Subnet-Data as per checklist</w:t>
+              <w:t>Add the line:</w:t>
+            </w:r>
+          </w:p>
+          <w:p>
+            <w:pPr>
+              <w:pStyle w:val="ListParagraph"/>
+              <w:ind w:left="0"/>
+              <w:rPr>
+                <w:rFonts w:ascii="Calibri" w:eastAsia="Times New Roman" w:hAnsi="Calibri" w:cs="Calibri"/>
+                <w:lang w:eastAsia="en-GB"/>
+              </w:rPr>
+            </w:pPr>
+          </w:p>
+          <w:p>
+            <w:pPr>
+              <w:pStyle w:val="ListParagraph"/>
+              <w:ind w:left="0"/>
+            </w:pPr>
+            <w:r>
+              <w:t>&lt;Subnet-Data&gt;.</w:t>
+            </w:r>
+            <w:r>
+              <w:t>15</w:t>
+            </w:r>
+            <w:r>
+              <w:t>2</w:t>
+            </w:r>
+            <w:r>
+              <w:t xml:space="preserve"> </w:t>
+            </w:r>
+            <w:proofErr w:type="spellStart"/>
+            <w:r>
+              <w:t>hackmd</w:t>
+            </w:r>
+            <w:proofErr w:type="spellEnd"/>
+            <w:r>
+              <w:t xml:space="preserve"> </w:t>
+            </w:r>
+            <w:r>
+              <w:t>hackmd</w:t>
+            </w:r>
+            <w:r>
+              <w:t>.dsgroup</w:t>
+            </w:r>
+            <w:r>
+              <w:t>X</w:t>
+            </w:r>
+            <w:r>
+              <w:t>.co.uk</w:t>
+            </w:r>
+          </w:p>
+          <w:p>
+            <w:pPr>
+              <w:pStyle w:val="ListParagraph"/>
+              <w:ind w:left="0"/>
+            </w:pPr>
+          </w:p>
+          <w:p>
+            <w:pPr>
+              <w:pStyle w:val="ListParagraph"/>
+              <w:ind w:left="0"/>
+              <w:rPr>
+                <w:rFonts w:ascii="Calibri" w:eastAsia="Times New Roman" w:hAnsi="Calibri" w:cs="Calibri"/>
+                <w:lang w:eastAsia="en-GB"/>
+              </w:rPr>
+            </w:pPr>
+            <w:r>
+              <w:rPr>
+                <w:rFonts w:ascii="Calibri" w:eastAsia="Times New Roman" w:hAnsi="Calibri" w:cs="Calibri"/>
+                <w:lang w:eastAsia="en-GB"/>
+              </w:rPr>
+              <w:t>&lt;Subnet-Data</w:t>
+            </w:r>
+            <w:proofErr w:type="gramStart"/>
+            <w:r>
+              <w:rPr>
+                <w:rFonts w:ascii="Calibri" w:eastAsia="Times New Roman" w:hAnsi="Calibri" w:cs="Calibri"/>
+                <w:lang w:eastAsia="en-GB"/>
+              </w:rPr>
+              <w:t>&gt;  =</w:t>
+            </w:r>
+            <w:proofErr w:type="gramEnd"/>
+            <w:r>
+              <w:rPr>
+                <w:rFonts w:ascii="Calibri" w:eastAsia="Times New Roman" w:hAnsi="Calibri" w:cs="Calibri"/>
+                <w:lang w:eastAsia="en-GB"/>
+              </w:rPr>
+              <w:t xml:space="preserve"> IP Address of the Subnet-Data as per checklist</w:t>
             </w:r>
           </w:p>
           <w:p>
@@ -12166,13 +12773,47 @@
               <w:pStyle w:val="ListParagraph"/>
               <w:ind w:left="0"/>
             </w:pPr>
+            <w:proofErr w:type="spellStart"/>
             <w:r>
               <w:rPr>
                 <w:rFonts w:ascii="Calibri" w:eastAsia="Times New Roman" w:hAnsi="Calibri" w:cs="Calibri"/>
                 <w:lang w:eastAsia="en-GB"/>
               </w:rPr>
-              <w:t>sudo dpkg-reconfigure tzdata</w:t>
-            </w:r>
+              <w:t>sudo</w:t>
+            </w:r>
+            <w:proofErr w:type="spellEnd"/>
+            <w:r>
+              <w:rPr>
+                <w:rFonts w:ascii="Calibri" w:eastAsia="Times New Roman" w:hAnsi="Calibri" w:cs="Calibri"/>
+                <w:lang w:eastAsia="en-GB"/>
+              </w:rPr>
+              <w:t xml:space="preserve"> </w:t>
+            </w:r>
+            <w:proofErr w:type="spellStart"/>
+            <w:r>
+              <w:rPr>
+                <w:rFonts w:ascii="Calibri" w:eastAsia="Times New Roman" w:hAnsi="Calibri" w:cs="Calibri"/>
+                <w:lang w:eastAsia="en-GB"/>
+              </w:rPr>
+              <w:t>dpkg</w:t>
+            </w:r>
+            <w:proofErr w:type="spellEnd"/>
+            <w:r>
+              <w:rPr>
+                <w:rFonts w:ascii="Calibri" w:eastAsia="Times New Roman" w:hAnsi="Calibri" w:cs="Calibri"/>
+                <w:lang w:eastAsia="en-GB"/>
+              </w:rPr>
+              <w:t xml:space="preserve">-reconfigure </w:t>
+            </w:r>
+            <w:proofErr w:type="spellStart"/>
+            <w:r>
+              <w:rPr>
+                <w:rFonts w:ascii="Calibri" w:eastAsia="Times New Roman" w:hAnsi="Calibri" w:cs="Calibri"/>
+                <w:lang w:eastAsia="en-GB"/>
+              </w:rPr>
+              <w:t>tzdata</w:t>
+            </w:r>
+            <w:proofErr w:type="spellEnd"/>
           </w:p>
         </w:tc>
         <w:tc>
@@ -12285,8 +12926,13 @@
               <w:pStyle w:val="ListParagraph"/>
               <w:ind w:left="0"/>
             </w:pPr>
-            <w:r>
-              <w:t>sudo apt-get update</w:t>
+            <w:proofErr w:type="spellStart"/>
+            <w:r>
+              <w:t>sudo</w:t>
+            </w:r>
+            <w:proofErr w:type="spellEnd"/>
+            <w:r>
+              <w:t xml:space="preserve"> apt-get update</w:t>
             </w:r>
           </w:p>
         </w:tc>
@@ -12305,8 +12951,13 @@
               <w:pStyle w:val="ListParagraph"/>
               <w:ind w:left="0"/>
             </w:pPr>
-            <w:r>
-              <w:t>sudo apt upgrade</w:t>
+            <w:proofErr w:type="spellStart"/>
+            <w:r>
+              <w:t>sudo</w:t>
+            </w:r>
+            <w:proofErr w:type="spellEnd"/>
+            <w:r>
+              <w:t xml:space="preserve"> apt upgrade</w:t>
             </w:r>
           </w:p>
         </w:tc>
@@ -12325,8 +12976,13 @@
               <w:pStyle w:val="ListParagraph"/>
               <w:ind w:left="0"/>
             </w:pPr>
-            <w:r>
-              <w:t>sudo apt install apt-transport-https ca-certificates curl software-properties-common</w:t>
+            <w:proofErr w:type="spellStart"/>
+            <w:r>
+              <w:t>sudo</w:t>
+            </w:r>
+            <w:proofErr w:type="spellEnd"/>
+            <w:r>
+              <w:t xml:space="preserve"> apt install apt-transport-https ca-certificates curl software-properties-common</w:t>
             </w:r>
           </w:p>
         </w:tc>
@@ -12346,7 +13002,23 @@
               <w:ind w:left="0"/>
             </w:pPr>
             <w:r>
-              <w:t>curl -fsSL https://download.docker.com/linux/ubuntu/gpg | sudo apt-key add -</w:t>
+              <w:t>curl -</w:t>
+            </w:r>
+            <w:proofErr w:type="spellStart"/>
+            <w:r>
+              <w:t>fsSL</w:t>
+            </w:r>
+            <w:proofErr w:type="spellEnd"/>
+            <w:r>
+              <w:t xml:space="preserve"> https://download.docker.com/linux/ubuntu/gpg | </w:t>
+            </w:r>
+            <w:proofErr w:type="spellStart"/>
+            <w:r>
+              <w:t>sudo</w:t>
+            </w:r>
+            <w:proofErr w:type="spellEnd"/>
+            <w:r>
+              <w:t xml:space="preserve"> apt-key add -</w:t>
             </w:r>
           </w:p>
         </w:tc>
@@ -12365,8 +13037,13 @@
               <w:pStyle w:val="ListParagraph"/>
               <w:ind w:left="0"/>
             </w:pPr>
-            <w:r>
-              <w:t>sudo add-apt-repository "deb [arch=amd64] https://download.docker.com/linux/ubuntu artful stable"</w:t>
+            <w:proofErr w:type="spellStart"/>
+            <w:r>
+              <w:t>sudo</w:t>
+            </w:r>
+            <w:proofErr w:type="spellEnd"/>
+            <w:r>
+              <w:t xml:space="preserve"> add-apt-repository "deb [arch=amd64] https://download.docker.com/linux/ubuntu artful stable"</w:t>
             </w:r>
           </w:p>
         </w:tc>
@@ -12385,8 +13062,13 @@
               <w:pStyle w:val="ListParagraph"/>
               <w:ind w:left="0"/>
             </w:pPr>
-            <w:r>
-              <w:t>sudo apt update</w:t>
+            <w:proofErr w:type="spellStart"/>
+            <w:r>
+              <w:t>sudo</w:t>
+            </w:r>
+            <w:proofErr w:type="spellEnd"/>
+            <w:r>
+              <w:t xml:space="preserve"> apt update</w:t>
             </w:r>
           </w:p>
         </w:tc>
@@ -12405,9 +13087,19 @@
               <w:pStyle w:val="ListParagraph"/>
               <w:ind w:left="0"/>
             </w:pPr>
-            <w:r>
-              <w:t>sudo apt install docker-ce</w:t>
-            </w:r>
+            <w:proofErr w:type="spellStart"/>
+            <w:r>
+              <w:t>sudo</w:t>
+            </w:r>
+            <w:proofErr w:type="spellEnd"/>
+            <w:r>
+              <w:t xml:space="preserve"> apt install docker-</w:t>
+            </w:r>
+            <w:proofErr w:type="spellStart"/>
+            <w:r>
+              <w:t>ce</w:t>
+            </w:r>
+            <w:proofErr w:type="spellEnd"/>
           </w:p>
         </w:tc>
       </w:tr>
@@ -12425,8 +13117,13 @@
               <w:pStyle w:val="ListParagraph"/>
               <w:ind w:left="0"/>
             </w:pPr>
-            <w:r>
-              <w:t>sudo docker run hello-world</w:t>
+            <w:proofErr w:type="spellStart"/>
+            <w:r>
+              <w:t>sudo</w:t>
+            </w:r>
+            <w:proofErr w:type="spellEnd"/>
+            <w:r>
+              <w:t xml:space="preserve"> docker run hello-world</w:t>
             </w:r>
           </w:p>
         </w:tc>
@@ -12445,8 +13142,13 @@
               <w:pStyle w:val="ListParagraph"/>
               <w:ind w:left="0"/>
             </w:pPr>
-            <w:r>
-              <w:t>sudo apt install docker-compose</w:t>
+            <w:proofErr w:type="spellStart"/>
+            <w:r>
+              <w:t>sudo</w:t>
+            </w:r>
+            <w:proofErr w:type="spellEnd"/>
+            <w:r>
+              <w:t xml:space="preserve"> apt install docker-compose</w:t>
             </w:r>
           </w:p>
         </w:tc>
@@ -12465,8 +13167,13 @@
               <w:pStyle w:val="ListParagraph"/>
               <w:ind w:left="0"/>
             </w:pPr>
-            <w:r>
-              <w:t>sudo git clone https://github.com/hackmdio/docker-hackmd.git</w:t>
+            <w:proofErr w:type="spellStart"/>
+            <w:r>
+              <w:t>sudo</w:t>
+            </w:r>
+            <w:proofErr w:type="spellEnd"/>
+            <w:r>
+              <w:t xml:space="preserve"> git clone https://github.com/hackmdio/docker-hackmd.git</w:t>
             </w:r>
           </w:p>
         </w:tc>
@@ -12486,8 +13193,13 @@
         </w:numPr>
       </w:pPr>
       <w:r>
-        <w:t>Configure HackMD</w:t>
-      </w:r>
+        <w:t xml:space="preserve">Configure </w:t>
+      </w:r>
+      <w:proofErr w:type="spellStart"/>
+      <w:r>
+        <w:t>HackMD</w:t>
+      </w:r>
+      <w:proofErr w:type="spellEnd"/>
     </w:p>
     <w:p>
       <w:pPr>
@@ -12498,8 +13210,21 @@
         </w:numPr>
       </w:pPr>
       <w:r>
-        <w:t>Change to ./docker-hackmd</w:t>
-      </w:r>
+        <w:t xml:space="preserve">Change </w:t>
+      </w:r>
+      <w:proofErr w:type="gramStart"/>
+      <w:r>
+        <w:t>to .</w:t>
+      </w:r>
+      <w:proofErr w:type="gramEnd"/>
+      <w:r>
+        <w:t>/docker-</w:t>
+      </w:r>
+      <w:proofErr w:type="spellStart"/>
+      <w:r>
+        <w:t>hackmd</w:t>
+      </w:r>
+      <w:proofErr w:type="spellEnd"/>
     </w:p>
     <w:p>
       <w:pPr>
@@ -12573,9 +13298,27 @@
               <w:pStyle w:val="ListParagraph"/>
               <w:ind w:left="0"/>
             </w:pPr>
-            <w:r>
-              <w:t>sudo nano docker-compose.yml</w:t>
-            </w:r>
+            <w:proofErr w:type="spellStart"/>
+            <w:r>
+              <w:t>sudo</w:t>
+            </w:r>
+            <w:proofErr w:type="spellEnd"/>
+            <w:r>
+              <w:t xml:space="preserve"> </w:t>
+            </w:r>
+            <w:proofErr w:type="spellStart"/>
+            <w:r>
+              <w:t>nano</w:t>
+            </w:r>
+            <w:proofErr w:type="spellEnd"/>
+            <w:r>
+              <w:t xml:space="preserve"> docker-</w:t>
+            </w:r>
+            <w:proofErr w:type="spellStart"/>
+            <w:r>
+              <w:t>compose.yml</w:t>
+            </w:r>
+            <w:proofErr w:type="spellEnd"/>
           </w:p>
         </w:tc>
       </w:tr>
@@ -12789,7 +13532,23 @@
                 <w:rFonts w:ascii="Calibri" w:eastAsia="Times New Roman" w:hAnsi="Calibri" w:cs="Calibri"/>
                 <w:lang w:eastAsia="en-GB"/>
               </w:rPr>
-              <w:t>NetBIOS name of management domain i.e. turingsafehaven (lowercase)</w:t>
+              <w:t xml:space="preserve">NetBIOS name of management domain i.e. </w:t>
+            </w:r>
+            <w:proofErr w:type="spellStart"/>
+            <w:r>
+              <w:rPr>
+                <w:rFonts w:ascii="Calibri" w:eastAsia="Times New Roman" w:hAnsi="Calibri" w:cs="Calibri"/>
+                <w:lang w:eastAsia="en-GB"/>
+              </w:rPr>
+              <w:t>turingsafehaven</w:t>
+            </w:r>
+            <w:proofErr w:type="spellEnd"/>
+            <w:r>
+              <w:rPr>
+                <w:rFonts w:ascii="Calibri" w:eastAsia="Times New Roman" w:hAnsi="Calibri" w:cs="Calibri"/>
+                <w:lang w:eastAsia="en-GB"/>
+              </w:rPr>
+              <w:t xml:space="preserve"> (lowercase)</w:t>
             </w:r>
           </w:p>
         </w:tc>
@@ -12916,8 +13675,100 @@
               <w:rPr>
                 <w:rFonts w:ascii="Calibri" w:hAnsi="Calibri" w:cs="Calibri"/>
               </w:rPr>
-              <w:t>CN=DSGx HackMD LDAP,OU=Safe Haven Service Accounts,DC=turingsafehaven,DC=ac,DC=uk</w:t>
-            </w:r>
+              <w:t>CN=</w:t>
+            </w:r>
+            <w:proofErr w:type="spellStart"/>
+            <w:r>
+              <w:rPr>
+                <w:rFonts w:ascii="Calibri" w:hAnsi="Calibri" w:cs="Calibri"/>
+              </w:rPr>
+              <w:t>DSGx</w:t>
+            </w:r>
+            <w:proofErr w:type="spellEnd"/>
+            <w:r>
+              <w:rPr>
+                <w:rFonts w:ascii="Calibri" w:hAnsi="Calibri" w:cs="Calibri"/>
+              </w:rPr>
+              <w:t xml:space="preserve"> </w:t>
+            </w:r>
+            <w:proofErr w:type="spellStart"/>
+            <w:r>
+              <w:rPr>
+                <w:rFonts w:ascii="Calibri" w:hAnsi="Calibri" w:cs="Calibri"/>
+              </w:rPr>
+              <w:t>HackMD</w:t>
+            </w:r>
+            <w:proofErr w:type="spellEnd"/>
+            <w:r>
+              <w:rPr>
+                <w:rFonts w:ascii="Calibri" w:hAnsi="Calibri" w:cs="Calibri"/>
+              </w:rPr>
+              <w:t xml:space="preserve"> </w:t>
+            </w:r>
+            <w:proofErr w:type="gramStart"/>
+            <w:r>
+              <w:rPr>
+                <w:rFonts w:ascii="Calibri" w:hAnsi="Calibri" w:cs="Calibri"/>
+              </w:rPr>
+              <w:t>LDAP,OU</w:t>
+            </w:r>
+            <w:proofErr w:type="gramEnd"/>
+            <w:r>
+              <w:rPr>
+                <w:rFonts w:ascii="Calibri" w:hAnsi="Calibri" w:cs="Calibri"/>
+              </w:rPr>
+              <w:t xml:space="preserve">=Safe Haven Service </w:t>
+            </w:r>
+            <w:proofErr w:type="spellStart"/>
+            <w:r>
+              <w:rPr>
+                <w:rFonts w:ascii="Calibri" w:hAnsi="Calibri" w:cs="Calibri"/>
+              </w:rPr>
+              <w:t>Accounts,DC</w:t>
+            </w:r>
+            <w:proofErr w:type="spellEnd"/>
+            <w:r>
+              <w:rPr>
+                <w:rFonts w:ascii="Calibri" w:hAnsi="Calibri" w:cs="Calibri"/>
+              </w:rPr>
+              <w:t>=</w:t>
+            </w:r>
+            <w:proofErr w:type="spellStart"/>
+            <w:r>
+              <w:rPr>
+                <w:rFonts w:ascii="Calibri" w:hAnsi="Calibri" w:cs="Calibri"/>
+              </w:rPr>
+              <w:t>turingsafehaven,DC</w:t>
+            </w:r>
+            <w:proofErr w:type="spellEnd"/>
+            <w:r>
+              <w:rPr>
+                <w:rFonts w:ascii="Calibri" w:hAnsi="Calibri" w:cs="Calibri"/>
+              </w:rPr>
+              <w:t>=</w:t>
+            </w:r>
+            <w:proofErr w:type="spellStart"/>
+            <w:r>
+              <w:rPr>
+                <w:rFonts w:ascii="Calibri" w:hAnsi="Calibri" w:cs="Calibri"/>
+              </w:rPr>
+              <w:t>ac,DC</w:t>
+            </w:r>
+            <w:proofErr w:type="spellEnd"/>
+            <w:r>
+              <w:rPr>
+                <w:rFonts w:ascii="Calibri" w:hAnsi="Calibri" w:cs="Calibri"/>
+              </w:rPr>
+              <w:t>=</w:t>
+            </w:r>
+            <w:proofErr w:type="spellStart"/>
+            <w:r>
+              <w:rPr>
+                <w:rFonts w:ascii="Calibri" w:hAnsi="Calibri" w:cs="Calibri"/>
+              </w:rPr>
+              <w:t>uk</w:t>
+            </w:r>
+            <w:proofErr w:type="spellEnd"/>
           </w:p>
         </w:tc>
       </w:tr>
@@ -13038,8 +13889,60 @@
               <w:rPr>
                 <w:rFonts w:ascii="Calibri" w:hAnsi="Calibri" w:cs="Calibri"/>
               </w:rPr>
-              <w:t>OU=Safe Haven Research Users,DC=turingsafehaven,DC=ac,DC=uk</w:t>
-            </w:r>
+              <w:t xml:space="preserve">OU=Safe Haven Research </w:t>
+            </w:r>
+            <w:proofErr w:type="spellStart"/>
+            <w:proofErr w:type="gramStart"/>
+            <w:r>
+              <w:rPr>
+                <w:rFonts w:ascii="Calibri" w:hAnsi="Calibri" w:cs="Calibri"/>
+              </w:rPr>
+              <w:t>Users,DC</w:t>
+            </w:r>
+            <w:proofErr w:type="spellEnd"/>
+            <w:proofErr w:type="gramEnd"/>
+            <w:r>
+              <w:rPr>
+                <w:rFonts w:ascii="Calibri" w:hAnsi="Calibri" w:cs="Calibri"/>
+              </w:rPr>
+              <w:t>=</w:t>
+            </w:r>
+            <w:proofErr w:type="spellStart"/>
+            <w:r>
+              <w:rPr>
+                <w:rFonts w:ascii="Calibri" w:hAnsi="Calibri" w:cs="Calibri"/>
+              </w:rPr>
+              <w:t>turingsafehaven,DC</w:t>
+            </w:r>
+            <w:proofErr w:type="spellEnd"/>
+            <w:r>
+              <w:rPr>
+                <w:rFonts w:ascii="Calibri" w:hAnsi="Calibri" w:cs="Calibri"/>
+              </w:rPr>
+              <w:t>=</w:t>
+            </w:r>
+            <w:proofErr w:type="spellStart"/>
+            <w:r>
+              <w:rPr>
+                <w:rFonts w:ascii="Calibri" w:hAnsi="Calibri" w:cs="Calibri"/>
+              </w:rPr>
+              <w:t>ac,DC</w:t>
+            </w:r>
+            <w:proofErr w:type="spellEnd"/>
+            <w:r>
+              <w:rPr>
+                <w:rFonts w:ascii="Calibri" w:hAnsi="Calibri" w:cs="Calibri"/>
+              </w:rPr>
+              <w:t>=</w:t>
+            </w:r>
+            <w:proofErr w:type="spellStart"/>
+            <w:r>
+              <w:rPr>
+                <w:rFonts w:ascii="Calibri" w:hAnsi="Calibri" w:cs="Calibri"/>
+              </w:rPr>
+              <w:t>uk</w:t>
+            </w:r>
+            <w:proofErr w:type="spellEnd"/>
           </w:p>
         </w:tc>
       </w:tr>
@@ -13091,7 +13994,23 @@
                 <w:rFonts w:ascii="Calibri" w:eastAsia="Times New Roman" w:hAnsi="Calibri" w:cs="Calibri"/>
                 <w:lang w:eastAsia="en-GB"/>
               </w:rPr>
-              <w:t>(userPrincipalName={{username}})</w:t>
+              <w:t>(</w:t>
+            </w:r>
+            <w:proofErr w:type="spellStart"/>
+            <w:r>
+              <w:rPr>
+                <w:rFonts w:ascii="Calibri" w:eastAsia="Times New Roman" w:hAnsi="Calibri" w:cs="Calibri"/>
+                <w:lang w:eastAsia="en-GB"/>
+              </w:rPr>
+              <w:t>userPrincipalName</w:t>
+            </w:r>
+            <w:proofErr w:type="spellEnd"/>
+            <w:r>
+              <w:rPr>
+                <w:rFonts w:ascii="Calibri" w:eastAsia="Times New Roman" w:hAnsi="Calibri" w:cs="Calibri"/>
+                <w:lang w:eastAsia="en-GB"/>
+              </w:rPr>
+              <w:t>={{username}})</w:t>
             </w:r>
           </w:p>
         </w:tc>
@@ -13402,7 +14321,15 @@
         <w:ind w:left="567" w:firstLine="0"/>
       </w:pPr>
       <w:r>
-        <w:t>Start HackMD container</w:t>
+        <w:t xml:space="preserve">Start </w:t>
+      </w:r>
+      <w:proofErr w:type="spellStart"/>
+      <w:r>
+        <w:t>HackMD</w:t>
+      </w:r>
+      <w:proofErr w:type="spellEnd"/>
+      <w:r>
+        <w:t xml:space="preserve"> container</w:t>
       </w:r>
       <w:r>
         <w:t xml:space="preserve"> </w:t>
@@ -13456,8 +14383,13 @@
               <w:pStyle w:val="ListParagraph"/>
               <w:ind w:left="0"/>
             </w:pPr>
-            <w:r>
-              <w:t>sudo docker-compose up -d</w:t>
+            <w:proofErr w:type="spellStart"/>
+            <w:r>
+              <w:t>sudo</w:t>
+            </w:r>
+            <w:proofErr w:type="spellEnd"/>
+            <w:r>
+              <w:t xml:space="preserve"> docker-compose up -d</w:t>
             </w:r>
           </w:p>
         </w:tc>
@@ -13576,88 +14508,44 @@
               <w:pStyle w:val="ListParagraph"/>
               <w:ind w:left="0"/>
             </w:pPr>
+            <w:proofErr w:type="spellStart"/>
             <w:r>
               <w:rPr>
                 <w:rFonts w:ascii="Calibri" w:eastAsia="Times New Roman" w:hAnsi="Calibri" w:cs="Calibri"/>
                 <w:lang w:eastAsia="en-GB"/>
               </w:rPr>
-              <w:t>sudo nano /etc/hosts</w:t>
-            </w:r>
-          </w:p>
-        </w:tc>
-        <w:tc>
-          <w:tcPr>
-            <w:tcW w:w="6208" w:type="dxa"/>
-          </w:tcPr>
-          <w:p>
-            <w:pPr>
-              <w:pStyle w:val="ListParagraph"/>
-              <w:ind w:left="0"/>
+              <w:t>sudo</w:t>
+            </w:r>
+            <w:proofErr w:type="spellEnd"/>
+            <w:r>
               <w:rPr>
                 <w:rFonts w:ascii="Calibri" w:eastAsia="Times New Roman" w:hAnsi="Calibri" w:cs="Calibri"/>
                 <w:lang w:eastAsia="en-GB"/>
               </w:rPr>
-            </w:pPr>
+              <w:t xml:space="preserve"> </w:t>
+            </w:r>
+            <w:proofErr w:type="spellStart"/>
             <w:r>
               <w:rPr>
                 <w:rFonts w:ascii="Calibri" w:eastAsia="Times New Roman" w:hAnsi="Calibri" w:cs="Calibri"/>
                 <w:lang w:eastAsia="en-GB"/>
               </w:rPr>
-              <w:t>Add the line:</w:t>
-            </w:r>
-          </w:p>
-          <w:p>
-            <w:pPr>
-              <w:pStyle w:val="ListParagraph"/>
-              <w:ind w:left="0"/>
+              <w:t>nano</w:t>
+            </w:r>
+            <w:proofErr w:type="spellEnd"/>
+            <w:r>
               <w:rPr>
                 <w:rFonts w:ascii="Calibri" w:eastAsia="Times New Roman" w:hAnsi="Calibri" w:cs="Calibri"/>
                 <w:lang w:eastAsia="en-GB"/>
               </w:rPr>
-            </w:pPr>
-          </w:p>
-          <w:p>
-            <w:pPr>
-              <w:pStyle w:val="ListParagraph"/>
-              <w:ind w:left="0"/>
-            </w:pPr>
-            <w:r>
-              <w:t>&lt;Subnet-Data&gt;.</w:t>
-            </w:r>
-            <w:r>
-              <w:t>1</w:t>
-            </w:r>
-            <w:r>
-              <w:t>51</w:t>
-            </w:r>
-            <w:r>
-              <w:t xml:space="preserve"> </w:t>
-            </w:r>
-            <w:r>
-              <w:t>gitlab</w:t>
-            </w:r>
-            <w:r>
-              <w:t xml:space="preserve"> </w:t>
-            </w:r>
-            <w:r>
-              <w:t>gitlab</w:t>
-            </w:r>
-            <w:r>
-              <w:t>.dsgroup</w:t>
-            </w:r>
-            <w:r>
-              <w:t>X</w:t>
-            </w:r>
-            <w:r>
-              <w:t>.co.uk</w:t>
-            </w:r>
-          </w:p>
-          <w:p>
-            <w:pPr>
-              <w:pStyle w:val="ListParagraph"/>
-              <w:ind w:left="0"/>
-            </w:pPr>
-          </w:p>
+              <w:t xml:space="preserve"> /etc/hosts</w:t>
+            </w:r>
+          </w:p>
+        </w:tc>
+        <w:tc>
+          <w:tcPr>
+            <w:tcW w:w="6208" w:type="dxa"/>
+          </w:tcPr>
           <w:p>
             <w:pPr>
               <w:pStyle w:val="ListParagraph"/>
@@ -13672,7 +14560,94 @@
                 <w:rFonts w:ascii="Calibri" w:eastAsia="Times New Roman" w:hAnsi="Calibri" w:cs="Calibri"/>
                 <w:lang w:eastAsia="en-GB"/>
               </w:rPr>
-              <w:t>&lt;Subnet-Data&gt;  = IP Address of the Subnet-Data as per checklist</w:t>
+              <w:t>Add the line:</w:t>
+            </w:r>
+          </w:p>
+          <w:p>
+            <w:pPr>
+              <w:pStyle w:val="ListParagraph"/>
+              <w:ind w:left="0"/>
+              <w:rPr>
+                <w:rFonts w:ascii="Calibri" w:eastAsia="Times New Roman" w:hAnsi="Calibri" w:cs="Calibri"/>
+                <w:lang w:eastAsia="en-GB"/>
+              </w:rPr>
+            </w:pPr>
+          </w:p>
+          <w:p>
+            <w:pPr>
+              <w:pStyle w:val="ListParagraph"/>
+              <w:ind w:left="0"/>
+            </w:pPr>
+            <w:r>
+              <w:t>&lt;Subnet-Data&gt;.</w:t>
+            </w:r>
+            <w:r>
+              <w:t>1</w:t>
+            </w:r>
+            <w:r>
+              <w:t>51</w:t>
+            </w:r>
+            <w:r>
+              <w:t xml:space="preserve"> </w:t>
+            </w:r>
+            <w:proofErr w:type="spellStart"/>
+            <w:r>
+              <w:t>gitlab</w:t>
+            </w:r>
+            <w:proofErr w:type="spellEnd"/>
+            <w:r>
+              <w:t xml:space="preserve"> </w:t>
+            </w:r>
+            <w:r>
+              <w:t>gitlab</w:t>
+            </w:r>
+            <w:r>
+              <w:t>.dsgroup</w:t>
+            </w:r>
+            <w:r>
+              <w:t>X</w:t>
+            </w:r>
+            <w:r>
+              <w:t>.co.uk</w:t>
+            </w:r>
+          </w:p>
+          <w:p>
+            <w:pPr>
+              <w:pStyle w:val="ListParagraph"/>
+              <w:ind w:left="0"/>
+            </w:pPr>
+          </w:p>
+          <w:p>
+            <w:pPr>
+              <w:pStyle w:val="ListParagraph"/>
+              <w:ind w:left="0"/>
+              <w:rPr>
+                <w:rFonts w:ascii="Calibri" w:eastAsia="Times New Roman" w:hAnsi="Calibri" w:cs="Calibri"/>
+                <w:lang w:eastAsia="en-GB"/>
+              </w:rPr>
+            </w:pPr>
+            <w:r>
+              <w:rPr>
+                <w:rFonts w:ascii="Calibri" w:eastAsia="Times New Roman" w:hAnsi="Calibri" w:cs="Calibri"/>
+                <w:lang w:eastAsia="en-GB"/>
+              </w:rPr>
+              <w:t>&lt;Subnet-Data</w:t>
+            </w:r>
+            <w:proofErr w:type="gramStart"/>
+            <w:r>
+              <w:rPr>
+                <w:rFonts w:ascii="Calibri" w:eastAsia="Times New Roman" w:hAnsi="Calibri" w:cs="Calibri"/>
+                <w:lang w:eastAsia="en-GB"/>
+              </w:rPr>
+              <w:t>&gt;  =</w:t>
+            </w:r>
+            <w:proofErr w:type="gramEnd"/>
+            <w:r>
+              <w:rPr>
+                <w:rFonts w:ascii="Calibri" w:eastAsia="Times New Roman" w:hAnsi="Calibri" w:cs="Calibri"/>
+                <w:lang w:eastAsia="en-GB"/>
+              </w:rPr>
+              <w:t xml:space="preserve"> IP Address of the Subnet-Data as per checklist</w:t>
             </w:r>
           </w:p>
           <w:p>
@@ -13782,13 +14757,47 @@
               <w:pStyle w:val="ListParagraph"/>
               <w:ind w:left="0"/>
             </w:pPr>
+            <w:proofErr w:type="spellStart"/>
             <w:r>
               <w:rPr>
                 <w:rFonts w:ascii="Calibri" w:eastAsia="Times New Roman" w:hAnsi="Calibri" w:cs="Calibri"/>
                 <w:lang w:eastAsia="en-GB"/>
               </w:rPr>
-              <w:t>sudo dpkg-reconfigure tzdata</w:t>
-            </w:r>
+              <w:t>sudo</w:t>
+            </w:r>
+            <w:proofErr w:type="spellEnd"/>
+            <w:r>
+              <w:rPr>
+                <w:rFonts w:ascii="Calibri" w:eastAsia="Times New Roman" w:hAnsi="Calibri" w:cs="Calibri"/>
+                <w:lang w:eastAsia="en-GB"/>
+              </w:rPr>
+              <w:t xml:space="preserve"> </w:t>
+            </w:r>
+            <w:proofErr w:type="spellStart"/>
+            <w:r>
+              <w:rPr>
+                <w:rFonts w:ascii="Calibri" w:eastAsia="Times New Roman" w:hAnsi="Calibri" w:cs="Calibri"/>
+                <w:lang w:eastAsia="en-GB"/>
+              </w:rPr>
+              <w:t>dpkg</w:t>
+            </w:r>
+            <w:proofErr w:type="spellEnd"/>
+            <w:r>
+              <w:rPr>
+                <w:rFonts w:ascii="Calibri" w:eastAsia="Times New Roman" w:hAnsi="Calibri" w:cs="Calibri"/>
+                <w:lang w:eastAsia="en-GB"/>
+              </w:rPr>
+              <w:t xml:space="preserve">-reconfigure </w:t>
+            </w:r>
+            <w:proofErr w:type="spellStart"/>
+            <w:r>
+              <w:rPr>
+                <w:rFonts w:ascii="Calibri" w:eastAsia="Times New Roman" w:hAnsi="Calibri" w:cs="Calibri"/>
+                <w:lang w:eastAsia="en-GB"/>
+              </w:rPr>
+              <w:t>tzdata</w:t>
+            </w:r>
+            <w:proofErr w:type="spellEnd"/>
           </w:p>
         </w:tc>
         <w:tc>
@@ -13897,12 +14906,37 @@
               <w:pStyle w:val="ListParagraph"/>
               <w:ind w:left="0"/>
             </w:pPr>
+            <w:proofErr w:type="spellStart"/>
             <w:r>
               <w:rPr>
                 <w:rFonts w:ascii="Calibri" w:eastAsia="Times New Roman" w:hAnsi="Calibri" w:cs="Calibri"/>
                 <w:lang w:eastAsia="en-GB"/>
               </w:rPr>
-              <w:t>sudo lshw -C disk</w:t>
+              <w:t>sudo</w:t>
+            </w:r>
+            <w:proofErr w:type="spellEnd"/>
+            <w:r>
+              <w:rPr>
+                <w:rFonts w:ascii="Calibri" w:eastAsia="Times New Roman" w:hAnsi="Calibri" w:cs="Calibri"/>
+                <w:lang w:eastAsia="en-GB"/>
+              </w:rPr>
+              <w:t xml:space="preserve"> </w:t>
+            </w:r>
+            <w:proofErr w:type="spellStart"/>
+            <w:r>
+              <w:rPr>
+                <w:rFonts w:ascii="Calibri" w:eastAsia="Times New Roman" w:hAnsi="Calibri" w:cs="Calibri"/>
+                <w:lang w:eastAsia="en-GB"/>
+              </w:rPr>
+              <w:t>lshw</w:t>
+            </w:r>
+            <w:proofErr w:type="spellEnd"/>
+            <w:r>
+              <w:rPr>
+                <w:rFonts w:ascii="Calibri" w:eastAsia="Times New Roman" w:hAnsi="Calibri" w:cs="Calibri"/>
+                <w:lang w:eastAsia="en-GB"/>
+              </w:rPr>
+              <w:t xml:space="preserve"> -C disk</w:t>
             </w:r>
           </w:p>
         </w:tc>
@@ -13995,8 +15029,21 @@
               <w:pStyle w:val="ListParagraph"/>
               <w:ind w:left="0"/>
             </w:pPr>
-            <w:r>
-              <w:t>sudo fdisk /dev/</w:t>
+            <w:proofErr w:type="spellStart"/>
+            <w:r>
+              <w:t>sudo</w:t>
+            </w:r>
+            <w:proofErr w:type="spellEnd"/>
+            <w:r>
+              <w:t xml:space="preserve"> </w:t>
+            </w:r>
+            <w:proofErr w:type="spellStart"/>
+            <w:r>
+              <w:t>fdisk</w:t>
+            </w:r>
+            <w:proofErr w:type="spellEnd"/>
+            <w:r>
+              <w:t xml:space="preserve"> /dev/</w:t>
             </w:r>
             <w:r>
               <w:t>xxx</w:t>
@@ -14026,8 +15073,17 @@
                 <w:rFonts w:ascii="Calibri" w:eastAsia="Times New Roman" w:hAnsi="Calibri" w:cs="Calibri"/>
                 <w:lang w:eastAsia="en-GB"/>
               </w:rPr>
-              <w:t xml:space="preserve"> xxx = disk name as noted above i.e. sdc</w:t>
-            </w:r>
+              <w:t xml:space="preserve"> xxx = disk name as noted above i.e. </w:t>
+            </w:r>
+            <w:proofErr w:type="spellStart"/>
+            <w:r>
+              <w:rPr>
+                <w:rFonts w:ascii="Calibri" w:eastAsia="Times New Roman" w:hAnsi="Calibri" w:cs="Calibri"/>
+                <w:lang w:eastAsia="en-GB"/>
+              </w:rPr>
+              <w:t>sdc</w:t>
+            </w:r>
+            <w:proofErr w:type="spellEnd"/>
           </w:p>
           <w:p>
             <w:pPr>
@@ -14217,9 +15273,27 @@
               <w:pStyle w:val="ListParagraph"/>
               <w:ind w:left="0"/>
             </w:pPr>
-            <w:r>
-              <w:t>sudo mkfs.ext4 /dev/sdc1 -L DataDrive</w:t>
-            </w:r>
+            <w:proofErr w:type="spellStart"/>
+            <w:r>
+              <w:t>sudo</w:t>
+            </w:r>
+            <w:proofErr w:type="spellEnd"/>
+            <w:r>
+              <w:t xml:space="preserve"> </w:t>
+            </w:r>
+            <w:proofErr w:type="gramStart"/>
+            <w:r>
+              <w:t>mkfs.ext</w:t>
+            </w:r>
+            <w:proofErr w:type="gramEnd"/>
+            <w:r>
+              <w:t xml:space="preserve">4 /dev/sdc1 -L </w:t>
+            </w:r>
+            <w:proofErr w:type="spellStart"/>
+            <w:r>
+              <w:t>DataDrive</w:t>
+            </w:r>
+            <w:proofErr w:type="spellEnd"/>
           </w:p>
         </w:tc>
       </w:tr>
@@ -14298,9 +15372,19 @@
               <w:pStyle w:val="ListParagraph"/>
               <w:ind w:left="0"/>
             </w:pPr>
-            <w:r>
-              <w:t>sudo blkid</w:t>
-            </w:r>
+            <w:proofErr w:type="spellStart"/>
+            <w:r>
+              <w:t>sudo</w:t>
+            </w:r>
+            <w:proofErr w:type="spellEnd"/>
+            <w:r>
+              <w:t xml:space="preserve"> </w:t>
+            </w:r>
+            <w:proofErr w:type="spellStart"/>
+            <w:r>
+              <w:t>blkid</w:t>
+            </w:r>
+            <w:proofErr w:type="spellEnd"/>
           </w:p>
         </w:tc>
       </w:tr>
@@ -14438,8 +15522,42 @@
               <w:pStyle w:val="ListParagraph"/>
               <w:ind w:left="0"/>
             </w:pPr>
-            <w:r>
-              <w:t>sudo cp /etc/fstab /etc/fstab.$(date +%Y-%m-%d)</w:t>
+            <w:proofErr w:type="spellStart"/>
+            <w:r>
+              <w:t>sudo</w:t>
+            </w:r>
+            <w:proofErr w:type="spellEnd"/>
+            <w:r>
+              <w:t xml:space="preserve"> </w:t>
+            </w:r>
+            <w:proofErr w:type="spellStart"/>
+            <w:r>
+              <w:t>cp</w:t>
+            </w:r>
+            <w:proofErr w:type="spellEnd"/>
+            <w:r>
+              <w:t xml:space="preserve"> /etc/</w:t>
+            </w:r>
+            <w:proofErr w:type="spellStart"/>
+            <w:r>
+              <w:t>fstab</w:t>
+            </w:r>
+            <w:proofErr w:type="spellEnd"/>
+            <w:r>
+              <w:t xml:space="preserve"> /etc/</w:t>
+            </w:r>
+            <w:proofErr w:type="spellStart"/>
+            <w:proofErr w:type="gramStart"/>
+            <w:r>
+              <w:t>fstab</w:t>
+            </w:r>
+            <w:proofErr w:type="spellEnd"/>
+            <w:r>
+              <w:t>.$</w:t>
+            </w:r>
+            <w:proofErr w:type="gramEnd"/>
+            <w:r>
+              <w:t>(date +%Y-%m-%d)</w:t>
             </w:r>
           </w:p>
         </w:tc>
@@ -14510,9 +15628,27 @@
               <w:pStyle w:val="ListParagraph"/>
               <w:ind w:left="0"/>
             </w:pPr>
-            <w:r>
-              <w:t>sudo nano /etc/fstab</w:t>
-            </w:r>
+            <w:proofErr w:type="spellStart"/>
+            <w:r>
+              <w:t>sudo</w:t>
+            </w:r>
+            <w:proofErr w:type="spellEnd"/>
+            <w:r>
+              <w:t xml:space="preserve"> </w:t>
+            </w:r>
+            <w:proofErr w:type="spellStart"/>
+            <w:r>
+              <w:t>nano</w:t>
+            </w:r>
+            <w:proofErr w:type="spellEnd"/>
+            <w:r>
+              <w:t xml:space="preserve"> /etc/</w:t>
+            </w:r>
+            <w:proofErr w:type="spellStart"/>
+            <w:r>
+              <w:t>fstab</w:t>
+            </w:r>
+            <w:proofErr w:type="spellEnd"/>
           </w:p>
         </w:tc>
       </w:tr>
@@ -14587,7 +15723,15 @@
               <w:ind w:left="0"/>
             </w:pPr>
             <w:r>
-              <w:t>UUID=&lt;ID CAPTURED ABOVE&gt;   /media/gitdata    ext4          defaults       0       2</w:t>
+              <w:t>UUID=&lt;ID CAPTURED ABOVE&gt;   /media/</w:t>
+            </w:r>
+            <w:proofErr w:type="spellStart"/>
+            <w:r>
+              <w:t>gitdata</w:t>
+            </w:r>
+            <w:proofErr w:type="spellEnd"/>
+            <w:r>
+              <w:t xml:space="preserve">    ext4          defaults       0       2</w:t>
             </w:r>
           </w:p>
         </w:tc>
@@ -14725,9 +15869,27 @@
               <w:pStyle w:val="ListParagraph"/>
               <w:ind w:left="0"/>
             </w:pPr>
-            <w:r>
-              <w:t>sudo mkdir /media/gitdata</w:t>
-            </w:r>
+            <w:proofErr w:type="spellStart"/>
+            <w:r>
+              <w:t>sudo</w:t>
+            </w:r>
+            <w:proofErr w:type="spellEnd"/>
+            <w:r>
+              <w:t xml:space="preserve"> </w:t>
+            </w:r>
+            <w:proofErr w:type="spellStart"/>
+            <w:r>
+              <w:t>mkdir</w:t>
+            </w:r>
+            <w:proofErr w:type="spellEnd"/>
+            <w:r>
+              <w:t xml:space="preserve"> /media/</w:t>
+            </w:r>
+            <w:proofErr w:type="spellStart"/>
+            <w:r>
+              <w:t>gitdata</w:t>
+            </w:r>
+            <w:proofErr w:type="spellEnd"/>
           </w:p>
         </w:tc>
       </w:tr>
@@ -14797,8 +15959,13 @@
               <w:pStyle w:val="ListParagraph"/>
               <w:ind w:left="0"/>
             </w:pPr>
-            <w:r>
-              <w:t>sudo mount -a</w:t>
+            <w:proofErr w:type="spellStart"/>
+            <w:r>
+              <w:t>sudo</w:t>
+            </w:r>
+            <w:proofErr w:type="spellEnd"/>
+            <w:r>
+              <w:t xml:space="preserve"> mount -a</w:t>
             </w:r>
           </w:p>
         </w:tc>
@@ -14882,9 +16049,35 @@
               <w:pStyle w:val="ListParagraph"/>
               <w:ind w:left="0"/>
             </w:pPr>
-            <w:r>
-              <w:t>sudo nano /etc/gitlab/gitlab.rb</w:t>
-            </w:r>
+            <w:proofErr w:type="spellStart"/>
+            <w:r>
+              <w:t>sudo</w:t>
+            </w:r>
+            <w:proofErr w:type="spellEnd"/>
+            <w:r>
+              <w:t xml:space="preserve"> </w:t>
+            </w:r>
+            <w:proofErr w:type="spellStart"/>
+            <w:r>
+              <w:t>nano</w:t>
+            </w:r>
+            <w:proofErr w:type="spellEnd"/>
+            <w:r>
+              <w:t xml:space="preserve"> /etc/</w:t>
+            </w:r>
+            <w:proofErr w:type="spellStart"/>
+            <w:r>
+              <w:t>gitlab</w:t>
+            </w:r>
+            <w:proofErr w:type="spellEnd"/>
+            <w:r>
+              <w:t>/</w:t>
+            </w:r>
+            <w:proofErr w:type="spellStart"/>
+            <w:r>
+              <w:t>gitlab.rb</w:t>
+            </w:r>
+            <w:proofErr w:type="spellEnd"/>
           </w:p>
         </w:tc>
       </w:tr>
@@ -14970,8 +16163,21 @@
               <w:pStyle w:val="ListParagraph"/>
               <w:ind w:left="0"/>
             </w:pPr>
-            <w:r>
-              <w:t>Gilabrails[‘ldap_enabled’]</w:t>
+            <w:proofErr w:type="spellStart"/>
+            <w:r>
+              <w:t>Gilabrails</w:t>
+            </w:r>
+            <w:proofErr w:type="spellEnd"/>
+            <w:r>
+              <w:t>[‘</w:t>
+            </w:r>
+            <w:proofErr w:type="spellStart"/>
+            <w:r>
+              <w:t>ldap_enabled</w:t>
+            </w:r>
+            <w:proofErr w:type="spellEnd"/>
+            <w:r>
+              <w:t>’]</w:t>
             </w:r>
           </w:p>
         </w:tc>
@@ -15059,7 +16265,23 @@
                 <w:rFonts w:ascii="Calibri" w:eastAsia="Times New Roman" w:hAnsi="Calibri" w:cs="Calibri"/>
                 <w:lang w:eastAsia="en-GB"/>
               </w:rPr>
-              <w:t>DC =  within the management domain</w:t>
+              <w:t xml:space="preserve">DC </w:t>
+            </w:r>
+            <w:proofErr w:type="gramStart"/>
+            <w:r>
+              <w:rPr>
+                <w:rFonts w:ascii="Calibri" w:eastAsia="Times New Roman" w:hAnsi="Calibri" w:cs="Calibri"/>
+                <w:lang w:eastAsia="en-GB"/>
+              </w:rPr>
+              <w:t>=  within</w:t>
+            </w:r>
+            <w:proofErr w:type="gramEnd"/>
+            <w:r>
+              <w:rPr>
+                <w:rFonts w:ascii="Calibri" w:eastAsia="Times New Roman" w:hAnsi="Calibri" w:cs="Calibri"/>
+                <w:lang w:eastAsia="en-GB"/>
+              </w:rPr>
+              <w:t xml:space="preserve"> the management domain</w:t>
             </w:r>
           </w:p>
         </w:tc>
@@ -15132,6 +16354,7 @@
                 <w:szCs w:val="22"/>
               </w:rPr>
             </w:pPr>
+            <w:proofErr w:type="spellStart"/>
             <w:r>
               <w:rPr>
                 <w:rFonts w:ascii="Calibri" w:hAnsi="Calibri" w:cs="Calibri"/>
@@ -15140,6 +16363,7 @@
               </w:rPr>
               <w:t>bind_dn</w:t>
             </w:r>
+            <w:proofErr w:type="spellEnd"/>
           </w:p>
         </w:tc>
         <w:tc>
@@ -15159,8 +16383,86 @@
               <w:rPr>
                 <w:rFonts w:ascii="Calibri" w:hAnsi="Calibri" w:cs="Calibri"/>
               </w:rPr>
-              <w:t>CN=DSGx GITLAB LDAP,OU=Safe Haven Service Accounts,DC=turingsafehaven,DC=ac,DC=uk</w:t>
-            </w:r>
+              <w:t>CN=</w:t>
+            </w:r>
+            <w:proofErr w:type="spellStart"/>
+            <w:r>
+              <w:rPr>
+                <w:rFonts w:ascii="Calibri" w:hAnsi="Calibri" w:cs="Calibri"/>
+              </w:rPr>
+              <w:t>DSGx</w:t>
+            </w:r>
+            <w:proofErr w:type="spellEnd"/>
+            <w:r>
+              <w:rPr>
+                <w:rFonts w:ascii="Calibri" w:hAnsi="Calibri" w:cs="Calibri"/>
+              </w:rPr>
+              <w:t xml:space="preserve"> GITLAB </w:t>
+            </w:r>
+            <w:proofErr w:type="gramStart"/>
+            <w:r>
+              <w:rPr>
+                <w:rFonts w:ascii="Calibri" w:hAnsi="Calibri" w:cs="Calibri"/>
+              </w:rPr>
+              <w:t>LDAP,OU</w:t>
+            </w:r>
+            <w:proofErr w:type="gramEnd"/>
+            <w:r>
+              <w:rPr>
+                <w:rFonts w:ascii="Calibri" w:hAnsi="Calibri" w:cs="Calibri"/>
+              </w:rPr>
+              <w:t xml:space="preserve">=Safe Haven Service </w:t>
+            </w:r>
+            <w:proofErr w:type="spellStart"/>
+            <w:r>
+              <w:rPr>
+                <w:rFonts w:ascii="Calibri" w:hAnsi="Calibri" w:cs="Calibri"/>
+              </w:rPr>
+              <w:t>Accounts,DC</w:t>
+            </w:r>
+            <w:proofErr w:type="spellEnd"/>
+            <w:r>
+              <w:rPr>
+                <w:rFonts w:ascii="Calibri" w:hAnsi="Calibri" w:cs="Calibri"/>
+              </w:rPr>
+              <w:t>=</w:t>
+            </w:r>
+            <w:proofErr w:type="spellStart"/>
+            <w:r>
+              <w:rPr>
+                <w:rFonts w:ascii="Calibri" w:hAnsi="Calibri" w:cs="Calibri"/>
+              </w:rPr>
+              <w:t>turingsafehaven,DC</w:t>
+            </w:r>
+            <w:proofErr w:type="spellEnd"/>
+            <w:r>
+              <w:rPr>
+                <w:rFonts w:ascii="Calibri" w:hAnsi="Calibri" w:cs="Calibri"/>
+              </w:rPr>
+              <w:t>=</w:t>
+            </w:r>
+            <w:proofErr w:type="spellStart"/>
+            <w:r>
+              <w:rPr>
+                <w:rFonts w:ascii="Calibri" w:hAnsi="Calibri" w:cs="Calibri"/>
+              </w:rPr>
+              <w:t>ac,DC</w:t>
+            </w:r>
+            <w:proofErr w:type="spellEnd"/>
+            <w:r>
+              <w:rPr>
+                <w:rFonts w:ascii="Calibri" w:hAnsi="Calibri" w:cs="Calibri"/>
+              </w:rPr>
+              <w:t>=</w:t>
+            </w:r>
+            <w:proofErr w:type="spellStart"/>
+            <w:r>
+              <w:rPr>
+                <w:rFonts w:ascii="Calibri" w:hAnsi="Calibri" w:cs="Calibri"/>
+              </w:rPr>
+              <w:t>uk</w:t>
+            </w:r>
+            <w:proofErr w:type="spellEnd"/>
           </w:p>
           <w:p>
             <w:pPr>
@@ -15261,6 +16563,7 @@
                 <w:szCs w:val="22"/>
               </w:rPr>
             </w:pPr>
+            <w:proofErr w:type="spellStart"/>
             <w:r>
               <w:rPr>
                 <w:rFonts w:ascii="Calibri" w:hAnsi="Calibri" w:cs="Calibri"/>
@@ -15269,6 +16572,7 @@
               </w:rPr>
               <w:t>active_directory</w:t>
             </w:r>
+            <w:proofErr w:type="spellEnd"/>
           </w:p>
         </w:tc>
         <w:tc>
@@ -15367,6 +16671,7 @@
                 <w:szCs w:val="22"/>
               </w:rPr>
             </w:pPr>
+            <w:proofErr w:type="spellStart"/>
             <w:r>
               <w:rPr>
                 <w:rFonts w:ascii="Calibri" w:hAnsi="Calibri" w:cs="Calibri"/>
@@ -15375,6 +16680,7 @@
               </w:rPr>
               <w:t>block_auto_created_users</w:t>
             </w:r>
+            <w:proofErr w:type="spellEnd"/>
           </w:p>
         </w:tc>
         <w:tc>
@@ -15448,8 +16754,60 @@
               <w:rPr>
                 <w:rFonts w:ascii="Calibri" w:hAnsi="Calibri" w:cs="Calibri"/>
               </w:rPr>
-              <w:t>OU=Safe Haven Research Users,DC=turingsafehaven,DC=ac,DC=uk</w:t>
-            </w:r>
+              <w:t xml:space="preserve">OU=Safe Haven Research </w:t>
+            </w:r>
+            <w:proofErr w:type="spellStart"/>
+            <w:proofErr w:type="gramStart"/>
+            <w:r>
+              <w:rPr>
+                <w:rFonts w:ascii="Calibri" w:hAnsi="Calibri" w:cs="Calibri"/>
+              </w:rPr>
+              <w:t>Users,DC</w:t>
+            </w:r>
+            <w:proofErr w:type="spellEnd"/>
+            <w:proofErr w:type="gramEnd"/>
+            <w:r>
+              <w:rPr>
+                <w:rFonts w:ascii="Calibri" w:hAnsi="Calibri" w:cs="Calibri"/>
+              </w:rPr>
+              <w:t>=</w:t>
+            </w:r>
+            <w:proofErr w:type="spellStart"/>
+            <w:r>
+              <w:rPr>
+                <w:rFonts w:ascii="Calibri" w:hAnsi="Calibri" w:cs="Calibri"/>
+              </w:rPr>
+              <w:t>turingsafehaven,DC</w:t>
+            </w:r>
+            <w:proofErr w:type="spellEnd"/>
+            <w:r>
+              <w:rPr>
+                <w:rFonts w:ascii="Calibri" w:hAnsi="Calibri" w:cs="Calibri"/>
+              </w:rPr>
+              <w:t>=</w:t>
+            </w:r>
+            <w:proofErr w:type="spellStart"/>
+            <w:r>
+              <w:rPr>
+                <w:rFonts w:ascii="Calibri" w:hAnsi="Calibri" w:cs="Calibri"/>
+              </w:rPr>
+              <w:t>ac,DC</w:t>
+            </w:r>
+            <w:proofErr w:type="spellEnd"/>
+            <w:r>
+              <w:rPr>
+                <w:rFonts w:ascii="Calibri" w:hAnsi="Calibri" w:cs="Calibri"/>
+              </w:rPr>
+              <w:t>=</w:t>
+            </w:r>
+            <w:proofErr w:type="spellStart"/>
+            <w:r>
+              <w:rPr>
+                <w:rFonts w:ascii="Calibri" w:hAnsi="Calibri" w:cs="Calibri"/>
+              </w:rPr>
+              <w:t>uk</w:t>
+            </w:r>
+            <w:proofErr w:type="spellEnd"/>
           </w:p>
         </w:tc>
       </w:tr>
@@ -15472,6 +16830,7 @@
                 <w:szCs w:val="22"/>
               </w:rPr>
             </w:pPr>
+            <w:proofErr w:type="spellStart"/>
             <w:r>
               <w:rPr>
                 <w:rFonts w:ascii="Calibri" w:hAnsi="Calibri" w:cs="Calibri"/>
@@ -15480,6 +16839,7 @@
               </w:rPr>
               <w:t>User_filter</w:t>
             </w:r>
+            <w:proofErr w:type="spellEnd"/>
           </w:p>
         </w:tc>
         <w:tc>
@@ -15500,7 +16860,127 @@
               <w:rPr>
                 <w:rFonts w:ascii="Calibri" w:hAnsi="Calibri" w:cs="Calibri"/>
               </w:rPr>
-              <w:t>(&amp;(objectClass=user)(memberOf=CN=SG DSGx Research Users,OU=Safe Haven Security Groups,DC=turingsafehaven,DC=ac,DC=uk))</w:t>
+              <w:t>(&amp;(</w:t>
+            </w:r>
+            <w:proofErr w:type="spellStart"/>
+            <w:r>
+              <w:rPr>
+                <w:rFonts w:ascii="Calibri" w:hAnsi="Calibri" w:cs="Calibri"/>
+              </w:rPr>
+              <w:t>objectClass</w:t>
+            </w:r>
+            <w:proofErr w:type="spellEnd"/>
+            <w:r>
+              <w:rPr>
+                <w:rFonts w:ascii="Calibri" w:hAnsi="Calibri" w:cs="Calibri"/>
+              </w:rPr>
+              <w:t>=</w:t>
+            </w:r>
+            <w:proofErr w:type="gramStart"/>
+            <w:r>
+              <w:rPr>
+                <w:rFonts w:ascii="Calibri" w:hAnsi="Calibri" w:cs="Calibri"/>
+              </w:rPr>
+              <w:t>user)(</w:t>
+            </w:r>
+            <w:proofErr w:type="spellStart"/>
+            <w:proofErr w:type="gramEnd"/>
+            <w:r>
+              <w:rPr>
+                <w:rFonts w:ascii="Calibri" w:hAnsi="Calibri" w:cs="Calibri"/>
+              </w:rPr>
+              <w:t>memberOf</w:t>
+            </w:r>
+            <w:proofErr w:type="spellEnd"/>
+            <w:r>
+              <w:rPr>
+                <w:rFonts w:ascii="Calibri" w:hAnsi="Calibri" w:cs="Calibri"/>
+              </w:rPr>
+              <w:t xml:space="preserve">=CN=SG </w:t>
+            </w:r>
+            <w:proofErr w:type="spellStart"/>
+            <w:r>
+              <w:rPr>
+                <w:rFonts w:ascii="Calibri" w:hAnsi="Calibri" w:cs="Calibri"/>
+              </w:rPr>
+              <w:t>DSGx</w:t>
+            </w:r>
+            <w:proofErr w:type="spellEnd"/>
+            <w:r>
+              <w:rPr>
+                <w:rFonts w:ascii="Calibri" w:hAnsi="Calibri" w:cs="Calibri"/>
+              </w:rPr>
+              <w:t xml:space="preserve"> Research </w:t>
+            </w:r>
+            <w:proofErr w:type="spellStart"/>
+            <w:r>
+              <w:rPr>
+                <w:rFonts w:ascii="Calibri" w:hAnsi="Calibri" w:cs="Calibri"/>
+              </w:rPr>
+              <w:t>Users,OU</w:t>
+            </w:r>
+            <w:proofErr w:type="spellEnd"/>
+            <w:r>
+              <w:rPr>
+                <w:rFonts w:ascii="Calibri" w:hAnsi="Calibri" w:cs="Calibri"/>
+              </w:rPr>
+              <w:t xml:space="preserve">=Safe Haven Security </w:t>
+            </w:r>
+            <w:proofErr w:type="spellStart"/>
+            <w:r>
+              <w:rPr>
+                <w:rFonts w:ascii="Calibri" w:hAnsi="Calibri" w:cs="Calibri"/>
+              </w:rPr>
+              <w:t>Groups,DC</w:t>
+            </w:r>
+            <w:proofErr w:type="spellEnd"/>
+            <w:r>
+              <w:rPr>
+                <w:rFonts w:ascii="Calibri" w:hAnsi="Calibri" w:cs="Calibri"/>
+              </w:rPr>
+              <w:t>=</w:t>
+            </w:r>
+            <w:proofErr w:type="spellStart"/>
+            <w:r>
+              <w:rPr>
+                <w:rFonts w:ascii="Calibri" w:hAnsi="Calibri" w:cs="Calibri"/>
+              </w:rPr>
+              <w:t>turingsafehaven,DC</w:t>
+            </w:r>
+            <w:proofErr w:type="spellEnd"/>
+            <w:r>
+              <w:rPr>
+                <w:rFonts w:ascii="Calibri" w:hAnsi="Calibri" w:cs="Calibri"/>
+              </w:rPr>
+              <w:t>=</w:t>
+            </w:r>
+            <w:proofErr w:type="spellStart"/>
+            <w:r>
+              <w:rPr>
+                <w:rFonts w:ascii="Calibri" w:hAnsi="Calibri" w:cs="Calibri"/>
+              </w:rPr>
+              <w:t>ac,DC</w:t>
+            </w:r>
+            <w:proofErr w:type="spellEnd"/>
+            <w:r>
+              <w:rPr>
+                <w:rFonts w:ascii="Calibri" w:hAnsi="Calibri" w:cs="Calibri"/>
+              </w:rPr>
+              <w:t>=</w:t>
+            </w:r>
+            <w:proofErr w:type="spellStart"/>
+            <w:r>
+              <w:rPr>
+                <w:rFonts w:ascii="Calibri" w:hAnsi="Calibri" w:cs="Calibri"/>
+              </w:rPr>
+              <w:t>uk</w:t>
+            </w:r>
+            <w:proofErr w:type="spellEnd"/>
+            <w:r>
+              <w:rPr>
+                <w:rFonts w:ascii="Calibri" w:hAnsi="Calibri" w:cs="Calibri"/>
+              </w:rPr>
+              <w:t>))</w:t>
             </w:r>
           </w:p>
         </w:tc>
@@ -15594,7 +17074,15 @@
     <w:p>
       <w:r>
         <w:tab/>
-        <w:t>Add the following under the “git_data_dir” entry</w:t>
+        <w:t>Add the following under the “</w:t>
+      </w:r>
+      <w:proofErr w:type="spellStart"/>
+      <w:r>
+        <w:t>git_data_dir</w:t>
+      </w:r>
+      <w:proofErr w:type="spellEnd"/>
+      <w:r>
+        <w:t>” entry</w:t>
       </w:r>
     </w:p>
     <w:p/>
@@ -15645,20 +17133,41 @@
               <w:pStyle w:val="ListParagraph"/>
               <w:ind w:left="0"/>
             </w:pPr>
-            <w:r>
-              <w:t>git_data_dirs({ "default" =&gt; { "path" =&gt; "/m</w:t>
+            <w:proofErr w:type="spellStart"/>
+            <w:r>
+              <w:t>git_data_</w:t>
+            </w:r>
+            <w:proofErr w:type="gramStart"/>
+            <w:r>
+              <w:t>dirs</w:t>
+            </w:r>
+            <w:proofErr w:type="spellEnd"/>
+            <w:r>
+              <w:t>(</w:t>
+            </w:r>
+            <w:proofErr w:type="gramEnd"/>
+            <w:r>
+              <w:t>{ "default" =&gt; { "path" =&gt; "/m</w:t>
             </w:r>
             <w:r>
               <w:t>edia</w:t>
             </w:r>
             <w:r>
-              <w:t>/gi</w:t>
+              <w:t>/</w:t>
+            </w:r>
+            <w:proofErr w:type="spellStart"/>
+            <w:r>
+              <w:t>gi</w:t>
             </w:r>
             <w:r>
               <w:t>t</w:t>
             </w:r>
             <w:r>
-              <w:t>data" } })</w:t>
+              <w:t>data</w:t>
+            </w:r>
+            <w:proofErr w:type="spellEnd"/>
+            <w:r>
+              <w:t>" } })</w:t>
             </w:r>
           </w:p>
         </w:tc>
@@ -15737,7 +17246,15 @@
         </w:numPr>
       </w:pPr>
       <w:r>
-        <w:t>Insure that EOS  is at the end of the file and save it.</w:t>
+        <w:t xml:space="preserve">Insure that </w:t>
+      </w:r>
+      <w:proofErr w:type="gramStart"/>
+      <w:r>
+        <w:t>EOS  is</w:t>
+      </w:r>
+      <w:proofErr w:type="gramEnd"/>
+      <w:r>
+        <w:t xml:space="preserve"> at the end of the file and save it.</w:t>
       </w:r>
     </w:p>
     <w:p/>
@@ -15817,8 +17334,21 @@
       <w:r>
         <w:tab/>
       </w:r>
-      <w:r>
-        <w:t>sudo gitlab-ctl reconfigure</w:t>
+      <w:proofErr w:type="spellStart"/>
+      <w:r>
+        <w:t>sudo</w:t>
+      </w:r>
+      <w:proofErr w:type="spellEnd"/>
+      <w:r>
+        <w:t xml:space="preserve"> </w:t>
+      </w:r>
+      <w:proofErr w:type="spellStart"/>
+      <w:r>
+        <w:t>gitlab-ctl</w:t>
+      </w:r>
+      <w:proofErr w:type="spellEnd"/>
+      <w:r>
+        <w:t xml:space="preserve"> reconfigure</w:t>
       </w:r>
     </w:p>
     <w:p/>
@@ -15839,9 +17369,32 @@
       <w:r>
         <w:tab/>
       </w:r>
-      <w:r>
-        <w:t>sudo gitlab-rake gitlab:ldap:check</w:t>
-      </w:r>
+      <w:proofErr w:type="spellStart"/>
+      <w:r>
+        <w:t>sudo</w:t>
+      </w:r>
+      <w:proofErr w:type="spellEnd"/>
+      <w:r>
+        <w:t xml:space="preserve"> </w:t>
+      </w:r>
+      <w:proofErr w:type="spellStart"/>
+      <w:r>
+        <w:t>gitlab</w:t>
+      </w:r>
+      <w:proofErr w:type="spellEnd"/>
+      <w:r>
+        <w:t xml:space="preserve">-rake </w:t>
+      </w:r>
+      <w:proofErr w:type="spellStart"/>
+      <w:proofErr w:type="gramStart"/>
+      <w:r>
+        <w:t>gitlab:ldap</w:t>
+      </w:r>
+      <w:proofErr w:type="gramEnd"/>
+      <w:r>
+        <w:t>:check</w:t>
+      </w:r>
+      <w:proofErr w:type="spellEnd"/>
     </w:p>
     <w:p/>
     <w:p>
@@ -16129,8 +17682,13 @@
               <w:pStyle w:val="ListParagraph"/>
               <w:ind w:left="0"/>
             </w:pPr>
-            <w:r>
-              <w:t>sudo apt-get update</w:t>
+            <w:proofErr w:type="spellStart"/>
+            <w:r>
+              <w:t>sudo</w:t>
+            </w:r>
+            <w:proofErr w:type="spellEnd"/>
+            <w:r>
+              <w:t xml:space="preserve"> apt-get update</w:t>
             </w:r>
           </w:p>
         </w:tc>
@@ -16149,8 +17707,21 @@
               <w:pStyle w:val="ListParagraph"/>
               <w:ind w:left="0"/>
             </w:pPr>
-            <w:r>
-              <w:t>sudo apt-get install gitlab-ce=9.5.6-ce.0</w:t>
+            <w:proofErr w:type="spellStart"/>
+            <w:r>
+              <w:t>sudo</w:t>
+            </w:r>
+            <w:proofErr w:type="spellEnd"/>
+            <w:r>
+              <w:t xml:space="preserve"> apt-get install </w:t>
+            </w:r>
+            <w:proofErr w:type="spellStart"/>
+            <w:r>
+              <w:t>gitlab-ce</w:t>
+            </w:r>
+            <w:proofErr w:type="spellEnd"/>
+            <w:r>
+              <w:t>=9.5.6-ce.0</w:t>
             </w:r>
           </w:p>
         </w:tc>
@@ -16169,8 +17740,21 @@
               <w:pStyle w:val="ListParagraph"/>
               <w:ind w:left="0"/>
             </w:pPr>
-            <w:r>
-              <w:t>sudo gitlab-ctl reconfigure</w:t>
+            <w:proofErr w:type="spellStart"/>
+            <w:r>
+              <w:t>sudo</w:t>
+            </w:r>
+            <w:proofErr w:type="spellEnd"/>
+            <w:r>
+              <w:t xml:space="preserve"> </w:t>
+            </w:r>
+            <w:proofErr w:type="spellStart"/>
+            <w:r>
+              <w:t>gitlab-ctl</w:t>
+            </w:r>
+            <w:proofErr w:type="spellEnd"/>
+            <w:r>
+              <w:t xml:space="preserve"> reconfigure</w:t>
             </w:r>
           </w:p>
         </w:tc>
@@ -16189,8 +17773,21 @@
               <w:pStyle w:val="ListParagraph"/>
               <w:ind w:left="0"/>
             </w:pPr>
-            <w:r>
-              <w:t>sudo gitlab-ctl restart</w:t>
+            <w:proofErr w:type="spellStart"/>
+            <w:r>
+              <w:t>sudo</w:t>
+            </w:r>
+            <w:proofErr w:type="spellEnd"/>
+            <w:r>
+              <w:t xml:space="preserve"> </w:t>
+            </w:r>
+            <w:proofErr w:type="spellStart"/>
+            <w:r>
+              <w:t>gitlab-ctl</w:t>
+            </w:r>
+            <w:proofErr w:type="spellEnd"/>
+            <w:r>
+              <w:t xml:space="preserve"> restart</w:t>
             </w:r>
           </w:p>
         </w:tc>
@@ -16209,8 +17806,13 @@
               <w:pStyle w:val="ListParagraph"/>
               <w:ind w:left="0"/>
             </w:pPr>
-            <w:r>
-              <w:t>sudo apt-get update</w:t>
+            <w:proofErr w:type="spellStart"/>
+            <w:r>
+              <w:t>sudo</w:t>
+            </w:r>
+            <w:proofErr w:type="spellEnd"/>
+            <w:r>
+              <w:t xml:space="preserve"> apt-get update</w:t>
             </w:r>
           </w:p>
         </w:tc>
@@ -16229,8 +17831,21 @@
               <w:pStyle w:val="ListParagraph"/>
               <w:ind w:left="0"/>
             </w:pPr>
-            <w:r>
-              <w:t>sudo apt-get install gitlab-ce=10.8.7-ce.0</w:t>
+            <w:proofErr w:type="spellStart"/>
+            <w:r>
+              <w:t>sudo</w:t>
+            </w:r>
+            <w:proofErr w:type="spellEnd"/>
+            <w:r>
+              <w:t xml:space="preserve"> apt-get install </w:t>
+            </w:r>
+            <w:proofErr w:type="spellStart"/>
+            <w:r>
+              <w:t>gitlab-ce</w:t>
+            </w:r>
+            <w:proofErr w:type="spellEnd"/>
+            <w:r>
+              <w:t>=10.8.7-ce.0</w:t>
             </w:r>
           </w:p>
         </w:tc>
@@ -16249,8 +17864,21 @@
               <w:pStyle w:val="ListParagraph"/>
               <w:ind w:left="0"/>
             </w:pPr>
-            <w:r>
-              <w:t>sudo gitlab-ctl reconfigure</w:t>
+            <w:proofErr w:type="spellStart"/>
+            <w:r>
+              <w:t>sudo</w:t>
+            </w:r>
+            <w:proofErr w:type="spellEnd"/>
+            <w:r>
+              <w:t xml:space="preserve"> </w:t>
+            </w:r>
+            <w:proofErr w:type="spellStart"/>
+            <w:r>
+              <w:t>gitlab-ctl</w:t>
+            </w:r>
+            <w:proofErr w:type="spellEnd"/>
+            <w:r>
+              <w:t xml:space="preserve"> reconfigure</w:t>
             </w:r>
           </w:p>
         </w:tc>
@@ -16269,8 +17897,21 @@
               <w:pStyle w:val="ListParagraph"/>
               <w:ind w:left="0"/>
             </w:pPr>
-            <w:r>
-              <w:t>sudo gitlab-ctl restart</w:t>
+            <w:proofErr w:type="spellStart"/>
+            <w:r>
+              <w:t>sudo</w:t>
+            </w:r>
+            <w:proofErr w:type="spellEnd"/>
+            <w:r>
+              <w:t xml:space="preserve"> </w:t>
+            </w:r>
+            <w:proofErr w:type="spellStart"/>
+            <w:r>
+              <w:t>gitlab-ctl</w:t>
+            </w:r>
+            <w:proofErr w:type="spellEnd"/>
+            <w:r>
+              <w:t xml:space="preserve"> restart</w:t>
             </w:r>
           </w:p>
         </w:tc>
@@ -16289,8 +17930,13 @@
               <w:pStyle w:val="ListParagraph"/>
               <w:ind w:left="0"/>
             </w:pPr>
-            <w:r>
-              <w:t>sudo apt-get update</w:t>
+            <w:proofErr w:type="spellStart"/>
+            <w:r>
+              <w:t>sudo</w:t>
+            </w:r>
+            <w:proofErr w:type="spellEnd"/>
+            <w:r>
+              <w:t xml:space="preserve"> apt-get update</w:t>
             </w:r>
           </w:p>
         </w:tc>
@@ -16309,8 +17955,13 @@
               <w:pStyle w:val="ListParagraph"/>
               <w:ind w:left="0"/>
             </w:pPr>
-            <w:r>
-              <w:t>sudo apt upgrade</w:t>
+            <w:proofErr w:type="spellStart"/>
+            <w:r>
+              <w:t>sudo</w:t>
+            </w:r>
+            <w:proofErr w:type="spellEnd"/>
+            <w:r>
+              <w:t xml:space="preserve"> apt upgrade</w:t>
             </w:r>
           </w:p>
         </w:tc>
@@ -16329,8 +17980,21 @@
               <w:pStyle w:val="ListParagraph"/>
               <w:ind w:left="0"/>
             </w:pPr>
-            <w:r>
-              <w:t>sudo gitlab-ctl reconfigure</w:t>
+            <w:proofErr w:type="spellStart"/>
+            <w:r>
+              <w:t>sudo</w:t>
+            </w:r>
+            <w:proofErr w:type="spellEnd"/>
+            <w:r>
+              <w:t xml:space="preserve"> </w:t>
+            </w:r>
+            <w:proofErr w:type="spellStart"/>
+            <w:r>
+              <w:t>gitlab-ctl</w:t>
+            </w:r>
+            <w:proofErr w:type="spellEnd"/>
+            <w:r>
+              <w:t xml:space="preserve"> reconfigure</w:t>
             </w:r>
           </w:p>
         </w:tc>
@@ -16349,8 +18013,21 @@
               <w:pStyle w:val="ListParagraph"/>
               <w:ind w:left="0"/>
             </w:pPr>
-            <w:r>
-              <w:t>sudo gitlab-ctl restart</w:t>
+            <w:proofErr w:type="spellStart"/>
+            <w:r>
+              <w:t>sudo</w:t>
+            </w:r>
+            <w:proofErr w:type="spellEnd"/>
+            <w:r>
+              <w:t xml:space="preserve"> </w:t>
+            </w:r>
+            <w:proofErr w:type="spellStart"/>
+            <w:r>
+              <w:t>gitlab-ctl</w:t>
+            </w:r>
+            <w:proofErr w:type="spellEnd"/>
+            <w:r>
+              <w:t xml:space="preserve"> restart</w:t>
             </w:r>
           </w:p>
         </w:tc>
@@ -16370,9 +18047,7 @@
       <w:pPr>
         <w:pStyle w:val="Heading1"/>
       </w:pPr>
-      <w:bookmarkStart w:id="9" w:name="_Network_Lock_Down"/>
-      <w:bookmarkStart w:id="10" w:name="_GoBack"/>
-      <w:bookmarkEnd w:id="9"/>
+      <w:bookmarkStart w:id="10" w:name="_Network_Lock_Down"/>
       <w:bookmarkEnd w:id="10"/>
       <w:r>
         <w:lastRenderedPageBreak/>
@@ -16437,7 +18112,15 @@
         </w:numPr>
       </w:pPr>
       <w:r>
-        <w:t>Open “NSG_SessionHosts”</w:t>
+        <w:t>Open “</w:t>
+      </w:r>
+      <w:proofErr w:type="spellStart"/>
+      <w:r>
+        <w:t>NSG_SessionHosts</w:t>
+      </w:r>
+      <w:proofErr w:type="spellEnd"/>
+      <w:r>
+        <w:t>”</w:t>
       </w:r>
     </w:p>
     <w:p>
@@ -16497,8 +18180,13 @@
         </w:numPr>
       </w:pPr>
       <w:r>
-        <w:t>Open NSG_Linux_Servers</w:t>
-      </w:r>
+        <w:t xml:space="preserve">Open </w:t>
+      </w:r>
+      <w:proofErr w:type="spellStart"/>
+      <w:r>
+        <w:t>NSG_Linux_Servers</w:t>
+      </w:r>
+      <w:proofErr w:type="spellEnd"/>
     </w:p>
     <w:p>
       <w:pPr>
@@ -18997,7 +20685,7 @@
 </file>
 
 <file path=customXml/itemProps4.xml><?xml version="1.0" encoding="utf-8"?>
-<ds:datastoreItem xmlns:ds="http://schemas.openxmlformats.org/officeDocument/2006/customXml" ds:itemID="{A5C928D9-6EFA-264E-9083-594FBE926834}">
+<ds:datastoreItem xmlns:ds="http://schemas.openxmlformats.org/officeDocument/2006/customXml" ds:itemID="{8DC44BE8-EEEA-FE4C-9B8B-E5EA1F8F0D8B}">
   <ds:schemaRefs>
     <ds:schemaRef ds:uri="http://schemas.openxmlformats.org/officeDocument/2006/bibliography"/>
   </ds:schemaRefs>

</xml_diff>

<commit_message>
Add instructions for setting up VPN connection to mangement gateway
</commit_message>
<xml_diff>
--- a/new_dsg_environment/azure-runbooks/Data Study Environment Build Instructions.docx
+++ b/new_dsg_environment/azure-runbooks/Data Study Environment Build Instructions.docx
@@ -713,6 +713,23 @@
       <w:r>
         <w:t xml:space="preserve"> (used for connecting to the domain controller)</w:t>
       </w:r>
+      <w:r>
+        <w:t>. Stored under “Certificates” as “</w:t>
+      </w:r>
+      <w:r>
+        <w:t>DSG-P2S-</w:t>
+      </w:r>
+      <w:r>
+        <w:t>&lt;environment&gt;</w:t>
+      </w:r>
+      <w:r>
+        <w:t>-ClientCert</w:t>
+      </w:r>
+      <w:r>
+        <w:t>”</w:t>
+      </w:r>
+      <w:bookmarkStart w:id="2" w:name="_GoBack"/>
+      <w:bookmarkEnd w:id="2"/>
     </w:p>
     <w:p/>
     <w:p>
@@ -748,6 +765,306 @@
       </w:r>
     </w:p>
     <w:p/>
+    <w:p>
+      <w:pPr>
+        <w:rPr>
+          <w:rFonts w:asciiTheme="majorHAnsi" w:eastAsiaTheme="majorEastAsia" w:hAnsiTheme="majorHAnsi" w:cstheme="majorBidi"/>
+          <w:color w:val="2E74B5" w:themeColor="accent1" w:themeShade="BF"/>
+          <w:sz w:val="32"/>
+          <w:szCs w:val="32"/>
+        </w:rPr>
+      </w:pPr>
+      <w:r>
+        <w:br w:type="page"/>
+      </w:r>
+    </w:p>
+    <w:p>
+      <w:pPr>
+        <w:pStyle w:val="Heading1"/>
+      </w:pPr>
+      <w:r>
+        <w:lastRenderedPageBreak/>
+        <w:t xml:space="preserve">Set up VPN connection </w:t>
+      </w:r>
+    </w:p>
+    <w:p/>
+    <w:p>
+      <w:r>
+        <w:t>Go to the Azure portal (</w:t>
+      </w:r>
+      <w:hyperlink r:id="rId11" w:history="1">
+        <w:r>
+          <w:rPr>
+            <w:rStyle w:val="Hyperlink"/>
+          </w:rPr>
+          <w:t>https://portal.azure.com</w:t>
+        </w:r>
+      </w:hyperlink>
+      <w:r>
+        <w:t xml:space="preserve">) and navigate to the management VNET gateway in the Safe Haven Management subscription via “Resource Groups -&gt; </w:t>
+      </w:r>
+      <w:r>
+        <w:t>RG_DSG_VNET</w:t>
+      </w:r>
+      <w:r>
+        <w:t xml:space="preserve"> -&gt; </w:t>
+      </w:r>
+      <w:r>
+        <w:t>DSG_VNET1_GW</w:t>
+      </w:r>
+      <w:r>
+        <w:t xml:space="preserve">”. Once there open the “Point-to-site configuration page under the “Settings” section in the </w:t>
+      </w:r>
+      <w:proofErr w:type="gramStart"/>
+      <w:r>
+        <w:t>left hand</w:t>
+      </w:r>
+      <w:proofErr w:type="gramEnd"/>
+      <w:r>
+        <w:t xml:space="preserve"> sidebar (see image below).</w:t>
+      </w:r>
+    </w:p>
+    <w:p>
+      <w:pPr>
+        <w:rPr>
+          <w:rFonts w:asciiTheme="majorHAnsi" w:eastAsiaTheme="majorEastAsia" w:hAnsiTheme="majorHAnsi" w:cstheme="majorBidi"/>
+          <w:color w:val="2E74B5" w:themeColor="accent1" w:themeShade="BF"/>
+          <w:sz w:val="26"/>
+          <w:szCs w:val="26"/>
+        </w:rPr>
+      </w:pPr>
+    </w:p>
+    <w:p>
+      <w:r>
+        <w:t>Click the “Download VPN client” link at the top of the page to get the root certificate (</w:t>
+      </w:r>
+      <w:r>
+        <w:t>VpnServerRoot</w:t>
+      </w:r>
+      <w:r>
+        <w:t xml:space="preserve">.cer) and VPN configuration file (VpnSettings.xml), then follow the instructions at </w:t>
+      </w:r>
+      <w:hyperlink r:id="rId12" w:history="1">
+        <w:r>
+          <w:rPr>
+            <w:rStyle w:val="Hyperlink"/>
+          </w:rPr>
+          <w:t>https://docs.microsoft.com/en-us/azure/vpn-gateway/point-to-site-vpn-client-configuration-azure-cert</w:t>
+        </w:r>
+      </w:hyperlink>
+      <w:r>
+        <w:t xml:space="preserve"> using the Windows or Mac sections as appropriate. Note that </w:t>
+      </w:r>
+      <w:r>
+        <w:t xml:space="preserve">on OSX </w:t>
+      </w:r>
+      <w:r>
+        <w:t xml:space="preserve">double clicking on the </w:t>
+      </w:r>
+      <w:r>
+        <w:t xml:space="preserve">root certificate may not result in any pop-up dialogue, but the certificate should still be installed. You can view the details of the downloaded certificate by highlighting the certificate file in Finder and pressing the spacebar. You can then look for the certificate of the same name in the login </w:t>
+      </w:r>
+      <w:proofErr w:type="spellStart"/>
+      <w:r>
+        <w:t>KeyChain</w:t>
+      </w:r>
+      <w:proofErr w:type="spellEnd"/>
+      <w:r>
+        <w:t xml:space="preserve"> and view it’s details by double clicking the list entry. If the details match the certificate has been successfully installed.</w:t>
+      </w:r>
+    </w:p>
+    <w:p/>
+    <w:p>
+      <w:r>
+        <w:drawing>
+          <wp:inline distT="0" distB="0" distL="0" distR="0" wp14:anchorId="3F55CFA7" wp14:editId="3C06C9A1">
+            <wp:extent cx="5058383" cy="3445558"/>
+            <wp:effectExtent l="0" t="0" r="0" b="0"/>
+            <wp:docPr id="8" name="Picture 8"/>
+            <wp:cNvGraphicFramePr>
+              <a:graphicFrameLocks xmlns:a="http://schemas.openxmlformats.org/drawingml/2006/main" noChangeAspect="1"/>
+            </wp:cNvGraphicFramePr>
+            <a:graphic xmlns:a="http://schemas.openxmlformats.org/drawingml/2006/main">
+              <a:graphicData uri="http://schemas.openxmlformats.org/drawingml/2006/picture">
+                <pic:pic xmlns:pic="http://schemas.openxmlformats.org/drawingml/2006/picture">
+                  <pic:nvPicPr>
+                    <pic:cNvPr id="1" name=""/>
+                    <pic:cNvPicPr/>
+                  </pic:nvPicPr>
+                  <pic:blipFill>
+                    <a:blip r:embed="rId13"/>
+                    <a:stretch>
+                      <a:fillRect/>
+                    </a:stretch>
+                  </pic:blipFill>
+                  <pic:spPr>
+                    <a:xfrm>
+                      <a:off x="0" y="0"/>
+                      <a:ext cx="5060588" cy="3447060"/>
+                    </a:xfrm>
+                    <a:prstGeom prst="rect">
+                      <a:avLst/>
+                    </a:prstGeom>
+                  </pic:spPr>
+                </pic:pic>
+              </a:graphicData>
+            </a:graphic>
+          </wp:inline>
+        </w:drawing>
+      </w:r>
+    </w:p>
+    <w:p/>
+    <w:p>
+      <w:pPr>
+        <w:rPr>
+          <w:b/>
+        </w:rPr>
+      </w:pPr>
+      <w:r>
+        <w:t xml:space="preserve">Download the client certificate from the </w:t>
+      </w:r>
+      <w:proofErr w:type="spellStart"/>
+      <w:r>
+        <w:t>dsg</w:t>
+      </w:r>
+      <w:proofErr w:type="spellEnd"/>
+      <w:r>
+        <w:t xml:space="preserve">-management </w:t>
+      </w:r>
+      <w:proofErr w:type="spellStart"/>
+      <w:r>
+        <w:t>KeyVault</w:t>
+      </w:r>
+      <w:proofErr w:type="spellEnd"/>
+      <w:r>
+        <w:t xml:space="preserve"> </w:t>
+      </w:r>
+      <w:r>
+        <w:t xml:space="preserve">in the Safe Haven Management subscription via “Resource Groups -&gt; </w:t>
+      </w:r>
+      <w:r>
+        <w:t>RG_DSG</w:t>
+      </w:r>
+      <w:r>
+        <w:t>_SECRETS</w:t>
+      </w:r>
+      <w:r>
+        <w:t xml:space="preserve"> -&gt; </w:t>
+      </w:r>
+      <w:proofErr w:type="spellStart"/>
+      <w:r>
+        <w:t>dsg</w:t>
+      </w:r>
+      <w:proofErr w:type="spellEnd"/>
+      <w:r>
+        <w:t>-management”</w:t>
+      </w:r>
+      <w:r>
+        <w:t xml:space="preserve"> (production) or “</w:t>
+      </w:r>
+      <w:proofErr w:type="spellStart"/>
+      <w:r>
+        <w:t>dsg</w:t>
+      </w:r>
+      <w:proofErr w:type="spellEnd"/>
+      <w:r>
+        <w:t>-management</w:t>
+      </w:r>
+      <w:r>
+        <w:t>-test” (test)</w:t>
+      </w:r>
+      <w:r>
+        <w:t xml:space="preserve">. </w:t>
+      </w:r>
+      <w:r>
+        <w:t xml:space="preserve">Once there open the “Certificates” page under the “Settings” section in the </w:t>
+      </w:r>
+      <w:proofErr w:type="gramStart"/>
+      <w:r>
+        <w:t>left hand</w:t>
+      </w:r>
+      <w:proofErr w:type="gramEnd"/>
+      <w:r>
+        <w:t xml:space="preserve"> sidebar. Click on the certificate </w:t>
+      </w:r>
+      <w:r>
+        <w:t>named “</w:t>
+      </w:r>
+      <w:r>
+        <w:t>DSG-P2S-</w:t>
+      </w:r>
+      <w:r>
+        <w:t>&lt;environment&gt;</w:t>
+      </w:r>
+      <w:r>
+        <w:t>-</w:t>
+      </w:r>
+      <w:proofErr w:type="spellStart"/>
+      <w:r>
+        <w:t>ClientCert</w:t>
+      </w:r>
+      <w:proofErr w:type="spellEnd"/>
+      <w:r>
+        <w:t>”, click on the “current version” and click the “Download in PFX/PEM format” link. To install, double click on the downloaded certificate</w:t>
+      </w:r>
+      <w:r>
+        <w:t xml:space="preserve">, leaving the password field blank. </w:t>
+      </w:r>
+      <w:r>
+        <w:rPr>
+          <w:b/>
+        </w:rPr>
+        <w:t>Make sure to securely delete the “*.</w:t>
+      </w:r>
+      <w:proofErr w:type="spellStart"/>
+      <w:r>
+        <w:rPr>
+          <w:b/>
+        </w:rPr>
+        <w:t>pfx</w:t>
+      </w:r>
+      <w:proofErr w:type="spellEnd"/>
+      <w:r>
+        <w:rPr>
+          <w:b/>
+        </w:rPr>
+        <w:t>” certificate file after you have installed it.</w:t>
+      </w:r>
+    </w:p>
+    <w:p>
+      <w:pPr>
+        <w:rPr>
+          <w:b/>
+        </w:rPr>
+      </w:pPr>
+    </w:p>
+    <w:p>
+      <w:r>
+        <w:t>Continue to f</w:t>
+      </w:r>
+      <w:r>
+        <w:t>ollow</w:t>
+      </w:r>
+      <w:r>
+        <w:t xml:space="preserve"> the instructions from the link above, using SSTP (Windows) or IKEv2 (OSX) for the VPN type and naming the VPN connection “</w:t>
+      </w:r>
+      <w:r>
+        <w:t>Safe Haven Management Gateway</w:t>
+      </w:r>
+      <w:r>
+        <w:t xml:space="preserve"> (&lt;environment&gt;)”.</w:t>
+      </w:r>
+    </w:p>
+    <w:p>
+      <w:pPr>
+        <w:rPr>
+          <w:rFonts w:asciiTheme="majorHAnsi" w:eastAsiaTheme="majorEastAsia" w:hAnsiTheme="majorHAnsi" w:cstheme="majorBidi"/>
+          <w:color w:val="2E74B5" w:themeColor="accent1" w:themeShade="BF"/>
+          <w:sz w:val="32"/>
+          <w:szCs w:val="32"/>
+        </w:rPr>
+      </w:pPr>
+    </w:p>
     <w:p>
       <w:pPr>
         <w:rPr>
@@ -1400,8 +1717,8 @@
       <w:pPr>
         <w:pStyle w:val="Heading1"/>
       </w:pPr>
-      <w:bookmarkStart w:id="2" w:name="_Deploy_Virtual_Network"/>
-      <w:bookmarkEnd w:id="2"/>
+      <w:bookmarkStart w:id="3" w:name="_Deploy_Virtual_Network"/>
+      <w:bookmarkEnd w:id="3"/>
       <w:r>
         <w:lastRenderedPageBreak/>
         <w:t>Deploy Virtual Network</w:t>
@@ -1485,7 +1802,7 @@
                     </pic:cNvPicPr>
                   </pic:nvPicPr>
                   <pic:blipFill>
-                    <a:blip r:embed="rId11">
+                    <a:blip r:embed="rId14">
                       <a:extLst>
                         <a:ext uri="{28A0092B-C50C-407E-A947-70E740481C1C}">
                           <a14:useLocalDpi xmlns:a14="http://schemas.microsoft.com/office/drawing/2010/main" val="0"/>
@@ -1734,11 +2051,9 @@
             <w:tcW w:w="6633" w:type="dxa"/>
           </w:tcPr>
           <w:p>
-            <w:bookmarkStart w:id="3" w:name="_GoBack"/>
             <w:r>
               <w:t>Copy the cert into this box</w:t>
             </w:r>
-            <w:bookmarkEnd w:id="3"/>
           </w:p>
         </w:tc>
       </w:tr>
@@ -1946,7 +2261,7 @@
                     </pic:cNvPicPr>
                   </pic:nvPicPr>
                   <pic:blipFill>
-                    <a:blip r:embed="rId12">
+                    <a:blip r:embed="rId15">
                       <a:extLst>
                         <a:ext uri="{28A0092B-C50C-407E-A947-70E740481C1C}">
                           <a14:useLocalDpi xmlns:a14="http://schemas.microsoft.com/office/drawing/2010/main" val="0"/>
@@ -2021,7 +2336,7 @@
                     </pic:cNvPicPr>
                   </pic:nvPicPr>
                   <pic:blipFill>
-                    <a:blip r:embed="rId13">
+                    <a:blip r:embed="rId16">
                       <a:extLst>
                         <a:ext uri="{28A0092B-C50C-407E-A947-70E740481C1C}">
                           <a14:useLocalDpi xmlns:a14="http://schemas.microsoft.com/office/drawing/2010/main" val="0"/>
@@ -2283,7 +2598,7 @@
                     </pic:cNvPicPr>
                   </pic:nvPicPr>
                   <pic:blipFill>
-                    <a:blip r:embed="rId14">
+                    <a:blip r:embed="rId17">
                       <a:extLst>
                         <a:ext uri="{28A0092B-C50C-407E-A947-70E740481C1C}">
                           <a14:useLocalDpi xmlns:a14="http://schemas.microsoft.com/office/drawing/2010/main" val="0"/>
@@ -2490,7 +2805,7 @@
                     </pic:cNvPicPr>
                   </pic:nvPicPr>
                   <pic:blipFill>
-                    <a:blip r:embed="rId15">
+                    <a:blip r:embed="rId18">
                       <a:extLst>
                         <a:ext uri="{28A0092B-C50C-407E-A947-70E740481C1C}">
                           <a14:useLocalDpi xmlns:a14="http://schemas.microsoft.com/office/drawing/2010/main" val="0"/>
@@ -2600,7 +2915,7 @@
                     </pic:cNvPicPr>
                   </pic:nvPicPr>
                   <pic:blipFill>
-                    <a:blip r:embed="rId16">
+                    <a:blip r:embed="rId19">
                       <a:extLst>
                         <a:ext uri="{28A0092B-C50C-407E-A947-70E740481C1C}">
                           <a14:useLocalDpi xmlns:a14="http://schemas.microsoft.com/office/drawing/2010/main" val="0"/>
@@ -2739,7 +3054,7 @@
                     </pic:cNvPicPr>
                   </pic:nvPicPr>
                   <pic:blipFill>
-                    <a:blip r:embed="rId17">
+                    <a:blip r:embed="rId20">
                       <a:extLst>
                         <a:ext uri="{28A0092B-C50C-407E-A947-70E740481C1C}">
                           <a14:useLocalDpi xmlns:a14="http://schemas.microsoft.com/office/drawing/2010/main" val="0"/>
@@ -3247,7 +3562,7 @@
                     </pic:cNvPicPr>
                   </pic:nvPicPr>
                   <pic:blipFill>
-                    <a:blip r:embed="rId18">
+                    <a:blip r:embed="rId21">
                       <a:extLst>
                         <a:ext uri="{28A0092B-C50C-407E-A947-70E740481C1C}">
                           <a14:useLocalDpi xmlns:a14="http://schemas.microsoft.com/office/drawing/2010/main" val="0"/>
@@ -3322,7 +3637,7 @@
                     </pic:cNvPicPr>
                   </pic:nvPicPr>
                   <pic:blipFill>
-                    <a:blip r:embed="rId13">
+                    <a:blip r:embed="rId16">
                       <a:extLst>
                         <a:ext uri="{28A0092B-C50C-407E-A947-70E740481C1C}">
                           <a14:useLocalDpi xmlns:a14="http://schemas.microsoft.com/office/drawing/2010/main" val="0"/>
@@ -3500,7 +3815,7 @@
                     </pic:cNvPicPr>
                   </pic:nvPicPr>
                   <pic:blipFill>
-                    <a:blip r:embed="rId19">
+                    <a:blip r:embed="rId22">
                       <a:extLst>
                         <a:ext uri="{28A0092B-C50C-407E-A947-70E740481C1C}">
                           <a14:useLocalDpi xmlns:a14="http://schemas.microsoft.com/office/drawing/2010/main" val="0"/>
@@ -4550,7 +4865,7 @@
                     </pic:cNvPicPr>
                   </pic:nvPicPr>
                   <pic:blipFill>
-                    <a:blip r:embed="rId20">
+                    <a:blip r:embed="rId23">
                       <a:extLst>
                         <a:ext uri="{28A0092B-C50C-407E-A947-70E740481C1C}">
                           <a14:useLocalDpi xmlns:a14="http://schemas.microsoft.com/office/drawing/2010/main" val="0"/>
@@ -4708,7 +5023,7 @@
                     </pic:cNvPicPr>
                   </pic:nvPicPr>
                   <pic:blipFill>
-                    <a:blip r:embed="rId21">
+                    <a:blip r:embed="rId24">
                       <a:extLst>
                         <a:ext uri="{28A0092B-C50C-407E-A947-70E740481C1C}">
                           <a14:useLocalDpi xmlns:a14="http://schemas.microsoft.com/office/drawing/2010/main" val="0"/>
@@ -4847,7 +5162,7 @@
                     </pic:cNvPicPr>
                   </pic:nvPicPr>
                   <pic:blipFill>
-                    <a:blip r:embed="rId22">
+                    <a:blip r:embed="rId25">
                       <a:extLst>
                         <a:ext uri="{28A0092B-C50C-407E-A947-70E740481C1C}">
                           <a14:useLocalDpi xmlns:a14="http://schemas.microsoft.com/office/drawing/2010/main" val="0"/>
@@ -4946,7 +5261,7 @@
                     </pic:cNvPicPr>
                   </pic:nvPicPr>
                   <pic:blipFill>
-                    <a:blip r:embed="rId23">
+                    <a:blip r:embed="rId26">
                       <a:extLst>
                         <a:ext uri="{28A0092B-C50C-407E-A947-70E740481C1C}">
                           <a14:useLocalDpi xmlns:a14="http://schemas.microsoft.com/office/drawing/2010/main" val="0"/>
@@ -5180,7 +5495,7 @@
                     </pic:cNvPicPr>
                   </pic:nvPicPr>
                   <pic:blipFill>
-                    <a:blip r:embed="rId24">
+                    <a:blip r:embed="rId27">
                       <a:extLst>
                         <a:ext uri="{28A0092B-C50C-407E-A947-70E740481C1C}">
                           <a14:useLocalDpi xmlns:a14="http://schemas.microsoft.com/office/drawing/2010/main" val="0"/>
@@ -5470,7 +5785,7 @@
                     </pic:cNvPicPr>
                   </pic:nvPicPr>
                   <pic:blipFill>
-                    <a:blip r:embed="rId25">
+                    <a:blip r:embed="rId28">
                       <a:extLst>
                         <a:ext uri="{28A0092B-C50C-407E-A947-70E740481C1C}">
                           <a14:useLocalDpi xmlns:a14="http://schemas.microsoft.com/office/drawing/2010/main" val="0"/>
@@ -5792,7 +6107,7 @@
                     </pic:cNvPicPr>
                   </pic:nvPicPr>
                   <pic:blipFill>
-                    <a:blip r:embed="rId26">
+                    <a:blip r:embed="rId29">
                       <a:extLst>
                         <a:ext uri="{28A0092B-C50C-407E-A947-70E740481C1C}">
                           <a14:useLocalDpi xmlns:a14="http://schemas.microsoft.com/office/drawing/2010/main" val="0"/>
@@ -5951,7 +6266,7 @@
                     </pic:cNvPicPr>
                   </pic:nvPicPr>
                   <pic:blipFill>
-                    <a:blip r:embed="rId27">
+                    <a:blip r:embed="rId30">
                       <a:extLst>
                         <a:ext uri="{28A0092B-C50C-407E-A947-70E740481C1C}">
                           <a14:useLocalDpi xmlns:a14="http://schemas.microsoft.com/office/drawing/2010/main" val="0"/>
@@ -6598,7 +6913,7 @@
                     </pic:cNvPicPr>
                   </pic:nvPicPr>
                   <pic:blipFill>
-                    <a:blip r:embed="rId13">
+                    <a:blip r:embed="rId16">
                       <a:extLst>
                         <a:ext uri="{28A0092B-C50C-407E-A947-70E740481C1C}">
                           <a14:useLocalDpi xmlns:a14="http://schemas.microsoft.com/office/drawing/2010/main" val="0"/>
@@ -6795,7 +7110,7 @@
                     </pic:cNvPicPr>
                   </pic:nvPicPr>
                   <pic:blipFill>
-                    <a:blip r:embed="rId28">
+                    <a:blip r:embed="rId31">
                       <a:extLst>
                         <a:ext uri="{28A0092B-C50C-407E-A947-70E740481C1C}">
                           <a14:useLocalDpi xmlns:a14="http://schemas.microsoft.com/office/drawing/2010/main" val="0"/>
@@ -6955,7 +7270,7 @@
                     </pic:cNvPicPr>
                   </pic:nvPicPr>
                   <pic:blipFill>
-                    <a:blip r:embed="rId19">
+                    <a:blip r:embed="rId22">
                       <a:extLst>
                         <a:ext uri="{28A0092B-C50C-407E-A947-70E740481C1C}">
                           <a14:useLocalDpi xmlns:a14="http://schemas.microsoft.com/office/drawing/2010/main" val="0"/>
@@ -7920,7 +8235,7 @@
                     </pic:cNvPicPr>
                   </pic:nvPicPr>
                   <pic:blipFill>
-                    <a:blip r:embed="rId29">
+                    <a:blip r:embed="rId32">
                       <a:extLst>
                         <a:ext uri="{28A0092B-C50C-407E-A947-70E740481C1C}">
                           <a14:useLocalDpi xmlns:a14="http://schemas.microsoft.com/office/drawing/2010/main" val="0"/>
@@ -8023,7 +8338,7 @@
                     </pic:cNvPicPr>
                   </pic:nvPicPr>
                   <pic:blipFill>
-                    <a:blip r:embed="rId30">
+                    <a:blip r:embed="rId33">
                       <a:extLst>
                         <a:ext uri="{28A0092B-C50C-407E-A947-70E740481C1C}">
                           <a14:useLocalDpi xmlns:a14="http://schemas.microsoft.com/office/drawing/2010/main" val="0"/>
@@ -8185,7 +8500,7 @@
                     </pic:cNvPicPr>
                   </pic:nvPicPr>
                   <pic:blipFill>
-                    <a:blip r:embed="rId31">
+                    <a:blip r:embed="rId34">
                       <a:extLst>
                         <a:ext uri="{28A0092B-C50C-407E-A947-70E740481C1C}">
                           <a14:useLocalDpi xmlns:a14="http://schemas.microsoft.com/office/drawing/2010/main" val="0"/>
@@ -8265,7 +8580,7 @@
                     </pic:cNvPicPr>
                   </pic:nvPicPr>
                   <pic:blipFill>
-                    <a:blip r:embed="rId32">
+                    <a:blip r:embed="rId35">
                       <a:extLst>
                         <a:ext uri="{28A0092B-C50C-407E-A947-70E740481C1C}">
                           <a14:useLocalDpi xmlns:a14="http://schemas.microsoft.com/office/drawing/2010/main" val="0"/>
@@ -8401,7 +8716,7 @@
                     </pic:cNvPicPr>
                   </pic:nvPicPr>
                   <pic:blipFill>
-                    <a:blip r:embed="rId33">
+                    <a:blip r:embed="rId36">
                       <a:extLst>
                         <a:ext uri="{28A0092B-C50C-407E-A947-70E740481C1C}">
                           <a14:useLocalDpi xmlns:a14="http://schemas.microsoft.com/office/drawing/2010/main" val="0"/>
@@ -9597,7 +9912,7 @@
                     </pic:cNvPicPr>
                   </pic:nvPicPr>
                   <pic:blipFill>
-                    <a:blip r:embed="rId34">
+                    <a:blip r:embed="rId37">
                       <a:extLst>
                         <a:ext uri="{28A0092B-C50C-407E-A947-70E740481C1C}">
                           <a14:useLocalDpi xmlns:a14="http://schemas.microsoft.com/office/drawing/2010/main" val="0"/>
@@ -9677,7 +9992,7 @@
                     </pic:cNvPicPr>
                   </pic:nvPicPr>
                   <pic:blipFill>
-                    <a:blip r:embed="rId35">
+                    <a:blip r:embed="rId38">
                       <a:extLst>
                         <a:ext uri="{28A0092B-C50C-407E-A947-70E740481C1C}">
                           <a14:useLocalDpi xmlns:a14="http://schemas.microsoft.com/office/drawing/2010/main" val="0"/>
@@ -9793,7 +10108,7 @@
                     </pic:cNvPicPr>
                   </pic:nvPicPr>
                   <pic:blipFill>
-                    <a:blip r:embed="rId36">
+                    <a:blip r:embed="rId39">
                       <a:extLst>
                         <a:ext uri="{28A0092B-C50C-407E-A947-70E740481C1C}">
                           <a14:useLocalDpi xmlns:a14="http://schemas.microsoft.com/office/drawing/2010/main" val="0"/>
@@ -9907,7 +10222,7 @@
                     </pic:cNvPicPr>
                   </pic:nvPicPr>
                   <pic:blipFill>
-                    <a:blip r:embed="rId37">
+                    <a:blip r:embed="rId40">
                       <a:extLst>
                         <a:ext uri="{28A0092B-C50C-407E-A947-70E740481C1C}">
                           <a14:useLocalDpi xmlns:a14="http://schemas.microsoft.com/office/drawing/2010/main" val="0"/>
@@ -10012,7 +10327,7 @@
                     </pic:cNvPicPr>
                   </pic:nvPicPr>
                   <pic:blipFill>
-                    <a:blip r:embed="rId38">
+                    <a:blip r:embed="rId41">
                       <a:extLst>
                         <a:ext uri="{28A0092B-C50C-407E-A947-70E740481C1C}">
                           <a14:useLocalDpi xmlns:a14="http://schemas.microsoft.com/office/drawing/2010/main" val="0"/>
@@ -10092,7 +10407,7 @@
                     </pic:cNvPicPr>
                   </pic:nvPicPr>
                   <pic:blipFill>
-                    <a:blip r:embed="rId39">
+                    <a:blip r:embed="rId42">
                       <a:extLst>
                         <a:ext uri="{28A0092B-C50C-407E-A947-70E740481C1C}">
                           <a14:useLocalDpi xmlns:a14="http://schemas.microsoft.com/office/drawing/2010/main" val="0"/>
@@ -10201,7 +10516,7 @@
                     </pic:cNvPicPr>
                   </pic:nvPicPr>
                   <pic:blipFill>
-                    <a:blip r:embed="rId40">
+                    <a:blip r:embed="rId43">
                       <a:extLst>
                         <a:ext uri="{28A0092B-C50C-407E-A947-70E740481C1C}">
                           <a14:useLocalDpi xmlns:a14="http://schemas.microsoft.com/office/drawing/2010/main" val="0"/>
@@ -10390,7 +10705,7 @@
                     </pic:cNvPicPr>
                   </pic:nvPicPr>
                   <pic:blipFill>
-                    <a:blip r:embed="rId41">
+                    <a:blip r:embed="rId44">
                       <a:extLst>
                         <a:ext uri="{28A0092B-C50C-407E-A947-70E740481C1C}">
                           <a14:useLocalDpi xmlns:a14="http://schemas.microsoft.com/office/drawing/2010/main" val="0"/>
@@ -10874,7 +11189,7 @@
                     </pic:cNvPicPr>
                   </pic:nvPicPr>
                   <pic:blipFill>
-                    <a:blip r:embed="rId42">
+                    <a:blip r:embed="rId45">
                       <a:extLst>
                         <a:ext uri="{28A0092B-C50C-407E-A947-70E740481C1C}">
                           <a14:useLocalDpi xmlns:a14="http://schemas.microsoft.com/office/drawing/2010/main" val="0"/>
@@ -10946,7 +11261,7 @@
                     </pic:cNvPicPr>
                   </pic:nvPicPr>
                   <pic:blipFill>
-                    <a:blip r:embed="rId13">
+                    <a:blip r:embed="rId16">
                       <a:extLst>
                         <a:ext uri="{28A0092B-C50C-407E-A947-70E740481C1C}">
                           <a14:useLocalDpi xmlns:a14="http://schemas.microsoft.com/office/drawing/2010/main" val="0"/>
@@ -11099,7 +11414,7 @@
                     </pic:cNvPicPr>
                   </pic:nvPicPr>
                   <pic:blipFill>
-                    <a:blip r:embed="rId43">
+                    <a:blip r:embed="rId46">
                       <a:extLst>
                         <a:ext uri="{28A0092B-C50C-407E-A947-70E740481C1C}">
                           <a14:useLocalDpi xmlns:a14="http://schemas.microsoft.com/office/drawing/2010/main" val="0"/>
@@ -11239,7 +11554,7 @@
                     </pic:cNvPicPr>
                   </pic:nvPicPr>
                   <pic:blipFill>
-                    <a:blip r:embed="rId19">
+                    <a:blip r:embed="rId22">
                       <a:extLst>
                         <a:ext uri="{28A0092B-C50C-407E-A947-70E740481C1C}">
                           <a14:useLocalDpi xmlns:a14="http://schemas.microsoft.com/office/drawing/2010/main" val="0"/>
@@ -11703,7 +12018,7 @@
                     </pic:cNvPicPr>
                   </pic:nvPicPr>
                   <pic:blipFill>
-                    <a:blip r:embed="rId44">
+                    <a:blip r:embed="rId47">
                       <a:extLst>
                         <a:ext uri="{28A0092B-C50C-407E-A947-70E740481C1C}">
                           <a14:useLocalDpi xmlns:a14="http://schemas.microsoft.com/office/drawing/2010/main" val="0"/>
@@ -12254,7 +12569,7 @@
                     </pic:cNvPicPr>
                   </pic:nvPicPr>
                   <pic:blipFill>
-                    <a:blip r:embed="rId45">
+                    <a:blip r:embed="rId48">
                       <a:extLst>
                         <a:ext uri="{28A0092B-C50C-407E-A947-70E740481C1C}">
                           <a14:useLocalDpi xmlns:a14="http://schemas.microsoft.com/office/drawing/2010/main" val="0"/>
@@ -12326,7 +12641,7 @@
                     </pic:cNvPicPr>
                   </pic:nvPicPr>
                   <pic:blipFill>
-                    <a:blip r:embed="rId13">
+                    <a:blip r:embed="rId16">
                       <a:extLst>
                         <a:ext uri="{28A0092B-C50C-407E-A947-70E740481C1C}">
                           <a14:useLocalDpi xmlns:a14="http://schemas.microsoft.com/office/drawing/2010/main" val="0"/>
@@ -13382,7 +13697,7 @@
                     </pic:cNvPicPr>
                   </pic:nvPicPr>
                   <pic:blipFill>
-                    <a:blip r:embed="rId46">
+                    <a:blip r:embed="rId49">
                       <a:extLst>
                         <a:ext uri="{28A0092B-C50C-407E-A947-70E740481C1C}">
                           <a14:useLocalDpi xmlns:a14="http://schemas.microsoft.com/office/drawing/2010/main" val="0"/>
@@ -14274,7 +14589,7 @@
                     </pic:cNvPicPr>
                   </pic:nvPicPr>
                   <pic:blipFill>
-                    <a:blip r:embed="rId47">
+                    <a:blip r:embed="rId50">
                       <a:extLst>
                         <a:ext uri="{28A0092B-C50C-407E-A947-70E740481C1C}">
                           <a14:useLocalDpi xmlns:a14="http://schemas.microsoft.com/office/drawing/2010/main" val="0"/>
@@ -15425,7 +15740,7 @@
                     </pic:cNvPicPr>
                   </pic:nvPicPr>
                   <pic:blipFill>
-                    <a:blip r:embed="rId48">
+                    <a:blip r:embed="rId51">
                       <a:extLst>
                         <a:ext uri="{28A0092B-C50C-407E-A947-70E740481C1C}">
                           <a14:useLocalDpi xmlns:a14="http://schemas.microsoft.com/office/drawing/2010/main" val="0"/>
@@ -15768,7 +16083,7 @@
                     </pic:cNvPicPr>
                   </pic:nvPicPr>
                   <pic:blipFill>
-                    <a:blip r:embed="rId49">
+                    <a:blip r:embed="rId52">
                       <a:extLst>
                         <a:ext uri="{28A0092B-C50C-407E-A947-70E740481C1C}">
                           <a14:useLocalDpi xmlns:a14="http://schemas.microsoft.com/office/drawing/2010/main" val="0"/>
@@ -17019,7 +17334,7 @@
                     </pic:cNvPicPr>
                   </pic:nvPicPr>
                   <pic:blipFill>
-                    <a:blip r:embed="rId50">
+                    <a:blip r:embed="rId53">
                       <a:extLst>
                         <a:ext uri="{28A0092B-C50C-407E-A947-70E740481C1C}">
                           <a14:useLocalDpi xmlns:a14="http://schemas.microsoft.com/office/drawing/2010/main" val="0"/>
@@ -17204,7 +17519,7 @@
                     </pic:cNvPicPr>
                   </pic:nvPicPr>
                   <pic:blipFill>
-                    <a:blip r:embed="rId51">
+                    <a:blip r:embed="rId54">
                       <a:extLst>
                         <a:ext uri="{28A0092B-C50C-407E-A947-70E740481C1C}">
                           <a14:useLocalDpi xmlns:a14="http://schemas.microsoft.com/office/drawing/2010/main" val="0"/>
@@ -17284,7 +17599,7 @@
                     </pic:cNvPicPr>
                   </pic:nvPicPr>
                   <pic:blipFill>
-                    <a:blip r:embed="rId52">
+                    <a:blip r:embed="rId55">
                       <a:extLst>
                         <a:ext uri="{28A0092B-C50C-407E-A947-70E740481C1C}">
                           <a14:useLocalDpi xmlns:a14="http://schemas.microsoft.com/office/drawing/2010/main" val="0"/>
@@ -17423,7 +17738,7 @@
                     </pic:cNvPicPr>
                   </pic:nvPicPr>
                   <pic:blipFill>
-                    <a:blip r:embed="rId53">
+                    <a:blip r:embed="rId56">
                       <a:extLst>
                         <a:ext uri="{28A0092B-C50C-407E-A947-70E740481C1C}">
                           <a14:useLocalDpi xmlns:a14="http://schemas.microsoft.com/office/drawing/2010/main" val="0"/>
@@ -17508,7 +17823,7 @@
                     </pic:cNvPicPr>
                   </pic:nvPicPr>
                   <pic:blipFill>
-                    <a:blip r:embed="rId54">
+                    <a:blip r:embed="rId57">
                       <a:extLst>
                         <a:ext uri="{28A0092B-C50C-407E-A947-70E740481C1C}">
                           <a14:useLocalDpi xmlns:a14="http://schemas.microsoft.com/office/drawing/2010/main" val="0"/>
@@ -17589,7 +17904,7 @@
                     </pic:cNvPicPr>
                   </pic:nvPicPr>
                   <pic:blipFill>
-                    <a:blip r:embed="rId55">
+                    <a:blip r:embed="rId58">
                       <a:extLst>
                         <a:ext uri="{28A0092B-C50C-407E-A947-70E740481C1C}">
                           <a14:useLocalDpi xmlns:a14="http://schemas.microsoft.com/office/drawing/2010/main" val="0"/>
@@ -19977,7 +20292,6 @@
   <w:style w:type="character" w:default="1" w:styleId="DefaultParagraphFont">
     <w:name w:val="Default Paragraph Font"/>
     <w:uiPriority w:val="1"/>
-    <w:semiHidden/>
     <w:unhideWhenUsed/>
   </w:style>
   <w:style w:type="table" w:default="1" w:styleId="TableNormal">
@@ -20160,6 +20474,36 @@
       <w:sz w:val="24"/>
       <w:szCs w:val="24"/>
       <w:lang w:eastAsia="en-GB"/>
+    </w:rPr>
+  </w:style>
+  <w:style w:type="paragraph" w:styleId="BalloonText">
+    <w:name w:val="Balloon Text"/>
+    <w:basedOn w:val="Normal"/>
+    <w:link w:val="BalloonTextChar"/>
+    <w:uiPriority w:val="99"/>
+    <w:semiHidden/>
+    <w:unhideWhenUsed/>
+    <w:rsid w:val="00F321CB"/>
+    <w:pPr>
+      <w:spacing w:line="240" w:lineRule="auto"/>
+    </w:pPr>
+    <w:rPr>
+      <w:rFonts w:ascii="Times New Roman" w:hAnsi="Times New Roman" w:cs="Times New Roman"/>
+      <w:sz w:val="18"/>
+      <w:szCs w:val="18"/>
+    </w:rPr>
+  </w:style>
+  <w:style w:type="character" w:customStyle="1" w:styleId="BalloonTextChar">
+    <w:name w:val="Balloon Text Char"/>
+    <w:basedOn w:val="DefaultParagraphFont"/>
+    <w:link w:val="BalloonText"/>
+    <w:uiPriority w:val="99"/>
+    <w:semiHidden/>
+    <w:rsid w:val="00F321CB"/>
+    <w:rPr>
+      <w:rFonts w:ascii="Times New Roman" w:hAnsi="Times New Roman" w:cs="Times New Roman"/>
+      <w:sz w:val="18"/>
+      <w:szCs w:val="18"/>
     </w:rPr>
   </w:style>
 </w:styles>
@@ -20427,12 +20771,6 @@
 </file>
 
 <file path=customXml/item1.xml><?xml version="1.0" encoding="utf-8"?>
-<p:properties xmlns:p="http://schemas.microsoft.com/office/2006/metadata/properties" xmlns:xsi="http://www.w3.org/2001/XMLSchema-instance" xmlns:pc="http://schemas.microsoft.com/office/infopath/2007/PartnerControls">
-  <documentManagement/>
-</p:properties>
-</file>
-
-<file path=customXml/item2.xml><?xml version="1.0" encoding="utf-8"?>
 <?mso-contentType ?>
 <FormTemplates xmlns="http://schemas.microsoft.com/sharepoint/v3/contenttype/forms">
   <Display>DocumentLibraryForm</Display>
@@ -20441,7 +20779,7 @@
 </FormTemplates>
 </file>
 
-<file path=customXml/item3.xml><?xml version="1.0" encoding="utf-8"?>
+<file path=customXml/item2.xml><?xml version="1.0" encoding="utf-8"?>
 <ct:contentTypeSchema xmlns:ct="http://schemas.microsoft.com/office/2006/metadata/contentType" xmlns:ma="http://schemas.microsoft.com/office/2006/metadata/properties/metaAttributes" ct:_="" ma:_="" ma:contentTypeName="Document" ma:contentTypeID="0x0101009C7E73EE9996324088E1F0A060CA721D" ma:contentTypeVersion="10" ma:contentTypeDescription="Create a new document." ma:contentTypeScope="" ma:versionID="dd7030be88c7340c0a587c8a356762f5">
   <xsd:schema xmlns:xsd="http://www.w3.org/2001/XMLSchema" xmlns:xs="http://www.w3.org/2001/XMLSchema" xmlns:p="http://schemas.microsoft.com/office/2006/metadata/properties" xmlns:ns2="25f20417-b9ad-4008-9f3b-001566dfe55b" xmlns:ns3="1d2e2500-3e90-4d86-b07a-7c1ab3045675" targetNamespace="http://schemas.microsoft.com/office/2006/metadata/properties" ma:root="true" ma:fieldsID="d01a9fba4890ed2f5624257697a5e155" ns2:_="" ns3:_="">
     <xsd:import namespace="25f20417-b9ad-4008-9f3b-001566dfe55b"/>
@@ -20644,20 +20982,17 @@
 </ct:contentTypeSchema>
 </file>
 
+<file path=customXml/item3.xml><?xml version="1.0" encoding="utf-8"?>
+<p:properties xmlns:p="http://schemas.microsoft.com/office/2006/metadata/properties" xmlns:xsi="http://www.w3.org/2001/XMLSchema-instance" xmlns:pc="http://schemas.microsoft.com/office/infopath/2007/PartnerControls">
+  <documentManagement/>
+</p:properties>
+</file>
+
 <file path=customXml/item4.xml><?xml version="1.0" encoding="utf-8"?>
 <b:Sources xmlns:b="http://schemas.openxmlformats.org/officeDocument/2006/bibliography" xmlns="http://schemas.openxmlformats.org/officeDocument/2006/bibliography" SelectedStyle="\APASixthEditionOfficeOnline.xsl" StyleName="APA" Version="6"/>
 </file>
 
 <file path=customXml/itemProps1.xml><?xml version="1.0" encoding="utf-8"?>
-<ds:datastoreItem xmlns:ds="http://schemas.openxmlformats.org/officeDocument/2006/customXml" ds:itemID="{6FF8D16D-ABFC-4CC8-83FB-96C5E5B29EB8}">
-  <ds:schemaRefs>
-    <ds:schemaRef ds:uri="http://schemas.microsoft.com/office/2006/metadata/properties"/>
-    <ds:schemaRef ds:uri="http://schemas.microsoft.com/office/infopath/2007/PartnerControls"/>
-  </ds:schemaRefs>
-</ds:datastoreItem>
-</file>
-
-<file path=customXml/itemProps2.xml><?xml version="1.0" encoding="utf-8"?>
 <ds:datastoreItem xmlns:ds="http://schemas.openxmlformats.org/officeDocument/2006/customXml" ds:itemID="{BDBAF0BD-9FC9-4B4F-9E11-53EFEC51914D}">
   <ds:schemaRefs>
     <ds:schemaRef ds:uri="http://schemas.microsoft.com/sharepoint/v3/contenttype/forms"/>
@@ -20665,7 +21000,7 @@
 </ds:datastoreItem>
 </file>
 
-<file path=customXml/itemProps3.xml><?xml version="1.0" encoding="utf-8"?>
+<file path=customXml/itemProps2.xml><?xml version="1.0" encoding="utf-8"?>
 <ds:datastoreItem xmlns:ds="http://schemas.openxmlformats.org/officeDocument/2006/customXml" ds:itemID="{6BF9D58D-FC58-4AA6-81AD-2CAB0EAB50BC}">
   <ds:schemaRefs>
     <ds:schemaRef ds:uri="http://schemas.microsoft.com/office/2006/metadata/contentType"/>
@@ -20684,8 +21019,17 @@
 </ds:datastoreItem>
 </file>
 
+<file path=customXml/itemProps3.xml><?xml version="1.0" encoding="utf-8"?>
+<ds:datastoreItem xmlns:ds="http://schemas.openxmlformats.org/officeDocument/2006/customXml" ds:itemID="{6FF8D16D-ABFC-4CC8-83FB-96C5E5B29EB8}">
+  <ds:schemaRefs>
+    <ds:schemaRef ds:uri="http://schemas.microsoft.com/office/2006/metadata/properties"/>
+    <ds:schemaRef ds:uri="http://schemas.microsoft.com/office/infopath/2007/PartnerControls"/>
+  </ds:schemaRefs>
+</ds:datastoreItem>
+</file>
+
 <file path=customXml/itemProps4.xml><?xml version="1.0" encoding="utf-8"?>
-<ds:datastoreItem xmlns:ds="http://schemas.openxmlformats.org/officeDocument/2006/customXml" ds:itemID="{8DC44BE8-EEEA-FE4C-9B8B-E5EA1F8F0D8B}">
+<ds:datastoreItem xmlns:ds="http://schemas.openxmlformats.org/officeDocument/2006/customXml" ds:itemID="{D0BF839F-0808-4745-B919-AB131B957A6D}">
   <ds:schemaRefs>
     <ds:schemaRef ds:uri="http://schemas.openxmlformats.org/officeDocument/2006/bibliography"/>
   </ds:schemaRefs>

</xml_diff>

<commit_message>
Add HackMD LDAP secret to Prepare Secrets section
</commit_message>
<xml_diff>
--- a/new_dsg_environment/azure-runbooks/Data Study Environment Build Instructions.docx
+++ b/new_dsg_environment/azure-runbooks/Data Study Environment Build Instructions.docx
@@ -723,21 +723,76 @@
         <w:t>&lt;environment&gt;</w:t>
       </w:r>
       <w:r>
-        <w:t>-ClientCert</w:t>
-      </w:r>
+        <w:t>-</w:t>
+      </w:r>
+      <w:proofErr w:type="spellStart"/>
+      <w:r>
+        <w:t>ClientCert</w:t>
+      </w:r>
+      <w:proofErr w:type="spellEnd"/>
       <w:r>
         <w:t>”</w:t>
+      </w:r>
+    </w:p>
+    <w:p/>
+    <w:p>
+      <w:r>
+        <w:t>Environment specific secrets</w:t>
+      </w:r>
+    </w:p>
+    <w:p/>
+    <w:p>
+      <w:r>
+        <w:t xml:space="preserve">To generate passwords, use the generator at </w:t>
+      </w:r>
+      <w:hyperlink r:id="rId11" w:history="1">
+        <w:r>
+          <w:rPr>
+            <w:rStyle w:val="Hyperlink"/>
+          </w:rPr>
+          <w:t>https://www.lastpass.com/password-generator</w:t>
+        </w:r>
+      </w:hyperlink>
+      <w:r>
+        <w:t xml:space="preserve"> and uncheck special characters.</w:t>
       </w:r>
       <w:bookmarkStart w:id="2" w:name="_GoBack"/>
       <w:bookmarkEnd w:id="2"/>
     </w:p>
-    <w:p/>
-    <w:p>
-      <w:r>
-        <w:t>Environment specific secrets</w:t>
-      </w:r>
-      <w:r>
-        <w:t xml:space="preserve"> </w:t>
+    <w:p>
+      <w:pPr>
+        <w:pStyle w:val="ListParagraph"/>
+        <w:numPr>
+          <w:ilvl w:val="0"/>
+          <w:numId w:val="1"/>
+        </w:numPr>
+      </w:pPr>
+      <w:proofErr w:type="spellStart"/>
+      <w:r>
+        <w:t>HackMD</w:t>
+      </w:r>
+      <w:proofErr w:type="spellEnd"/>
+      <w:r>
+        <w:t xml:space="preserve"> LDAP account password – Generate and store as “</w:t>
+      </w:r>
+      <w:proofErr w:type="spellStart"/>
+      <w:r>
+        <w:t>ldap</w:t>
+      </w:r>
+      <w:r>
+        <w:t>-dsg</w:t>
+      </w:r>
+      <w:proofErr w:type="spellEnd"/>
+      <w:r>
+        <w:t>&lt;X&gt;-&lt;environment&gt;-</w:t>
+      </w:r>
+      <w:proofErr w:type="spellStart"/>
+      <w:r>
+        <w:t>hackmd</w:t>
+      </w:r>
+      <w:proofErr w:type="spellEnd"/>
+      <w:r>
+        <w:t>”</w:t>
       </w:r>
     </w:p>
     <w:p>
@@ -792,7 +847,7 @@
       <w:r>
         <w:t>Go to the Azure portal (</w:t>
       </w:r>
-      <w:hyperlink r:id="rId11" w:history="1">
+      <w:hyperlink r:id="rId12" w:history="1">
         <w:r>
           <w:rPr>
             <w:rStyle w:val="Hyperlink"/>
@@ -844,7 +899,7 @@
       <w:r>
         <w:t xml:space="preserve">.cer) and VPN configuration file (VpnSettings.xml), then follow the instructions at </w:t>
       </w:r>
-      <w:hyperlink r:id="rId12" w:history="1">
+      <w:hyperlink r:id="rId13" w:history="1">
         <w:r>
           <w:rPr>
             <w:rStyle w:val="Hyperlink"/>
@@ -892,7 +947,7 @@
                     <pic:cNvPicPr/>
                   </pic:nvPicPr>
                   <pic:blipFill>
-                    <a:blip r:embed="rId13"/>
+                    <a:blip r:embed="rId14"/>
                     <a:stretch>
                       <a:fillRect/>
                     </a:stretch>
@@ -1111,12 +1166,155 @@
       <w:pPr>
         <w:pStyle w:val="ListParagraph"/>
         <w:numPr>
+          <w:ilvl w:val="1"/>
+          <w:numId w:val="1"/>
+        </w:numPr>
+      </w:pPr>
+      <w:r>
+        <w:t xml:space="preserve">Connect to the Safe Haven Management VPN. On OSX </w:t>
+      </w:r>
+      <w:r>
+        <w:t>do this by opening System preferences -&gt; Network and clicking on the VPN connection and then the “connect” button.</w:t>
+      </w:r>
+    </w:p>
+    <w:p>
+      <w:pPr>
+        <w:pStyle w:val="ListParagraph"/>
+        <w:numPr>
+          <w:ilvl w:val="1"/>
+          <w:numId w:val="1"/>
+        </w:numPr>
+      </w:pPr>
+      <w:r>
+        <w:t>Connect to the Domain controller using Microsoft’s Remote Desktop app, connecting to the IP address of the management segment Domain Controller using the following details:</w:t>
+      </w:r>
+    </w:p>
+    <w:p>
+      <w:pPr>
+        <w:pStyle w:val="ListParagraph"/>
+        <w:numPr>
+          <w:ilvl w:val="2"/>
+          <w:numId w:val="1"/>
+        </w:numPr>
+      </w:pPr>
+      <w:r>
+        <w:t xml:space="preserve">Computer name / IP address: </w:t>
+      </w:r>
+      <w:r>
+        <w:t>10.220.1.250</w:t>
+      </w:r>
+      <w:r>
+        <w:t xml:space="preserve"> (for the test environment)</w:t>
+      </w:r>
+    </w:p>
+    <w:p>
+      <w:pPr>
+        <w:pStyle w:val="ListParagraph"/>
+        <w:numPr>
+          <w:ilvl w:val="2"/>
+          <w:numId w:val="1"/>
+        </w:numPr>
+      </w:pPr>
+      <w:r>
+        <w:t>Username: See “</w:t>
+      </w:r>
+      <w:proofErr w:type="spellStart"/>
+      <w:r>
+        <w:t>sh</w:t>
+      </w:r>
+      <w:proofErr w:type="spellEnd"/>
+      <w:r>
+        <w:t>-management-dc-admin-user</w:t>
+      </w:r>
+      <w:r>
+        <w:t>” secret in “</w:t>
+      </w:r>
+      <w:proofErr w:type="spellStart"/>
+      <w:r>
+        <w:t>dsh</w:t>
+      </w:r>
+      <w:proofErr w:type="spellEnd"/>
+      <w:r>
+        <w:t xml:space="preserve">-management-&lt;environment&gt;” </w:t>
+      </w:r>
+      <w:proofErr w:type="spellStart"/>
+      <w:r>
+        <w:t>KeyVault</w:t>
+      </w:r>
+      <w:proofErr w:type="spellEnd"/>
+      <w:r>
+        <w:t xml:space="preserve"> (click “current version” then “show secret value”)</w:t>
+      </w:r>
+    </w:p>
+    <w:p>
+      <w:pPr>
+        <w:pStyle w:val="ListParagraph"/>
+        <w:numPr>
+          <w:ilvl w:val="2"/>
+          <w:numId w:val="1"/>
+        </w:numPr>
+      </w:pPr>
+      <w:r>
+        <w:t xml:space="preserve">Password: </w:t>
+      </w:r>
+      <w:r>
+        <w:t>See “</w:t>
+      </w:r>
+      <w:proofErr w:type="spellStart"/>
+      <w:r>
+        <w:t>sh</w:t>
+      </w:r>
+      <w:proofErr w:type="spellEnd"/>
+      <w:r>
+        <w:t>-management-dc-admin-</w:t>
+      </w:r>
+      <w:r>
+        <w:t>password</w:t>
+      </w:r>
+      <w:r>
+        <w:t>” secret in “</w:t>
+      </w:r>
+      <w:proofErr w:type="spellStart"/>
+      <w:r>
+        <w:t>dsh</w:t>
+      </w:r>
+      <w:proofErr w:type="spellEnd"/>
+      <w:r>
+        <w:t xml:space="preserve">-management-&lt;environment&gt;” </w:t>
+      </w:r>
+      <w:proofErr w:type="spellStart"/>
+      <w:r>
+        <w:t>KeyVault</w:t>
+      </w:r>
+      <w:proofErr w:type="spellEnd"/>
+      <w:r>
+        <w:t xml:space="preserve"> </w:t>
+      </w:r>
+      <w:r>
+        <w:t>(click “current version” then “show secret value”)</w:t>
+      </w:r>
+    </w:p>
+    <w:p>
+      <w:pPr>
+        <w:pStyle w:val="ListParagraph"/>
+        <w:numPr>
           <w:ilvl w:val="0"/>
           <w:numId w:val="1"/>
         </w:numPr>
       </w:pPr>
       <w:r>
         <w:t>Open a PowerShell command window with elevated permissions</w:t>
+      </w:r>
+      <w:r>
+        <w:t xml:space="preserve"> (click the magnifying glass search icon in the bottom left of the screen, enter “</w:t>
+      </w:r>
+      <w:proofErr w:type="spellStart"/>
+      <w:r>
+        <w:t>Powershell</w:t>
+      </w:r>
+      <w:proofErr w:type="spellEnd"/>
+      <w:r>
+        <w:t>” and right click and select “Run as administrator”)</w:t>
       </w:r>
     </w:p>
     <w:p>
@@ -1802,7 +2000,7 @@
                     </pic:cNvPicPr>
                   </pic:nvPicPr>
                   <pic:blipFill>
-                    <a:blip r:embed="rId14">
+                    <a:blip r:embed="rId15">
                       <a:extLst>
                         <a:ext uri="{28A0092B-C50C-407E-A947-70E740481C1C}">
                           <a14:useLocalDpi xmlns:a14="http://schemas.microsoft.com/office/drawing/2010/main" val="0"/>
@@ -2261,7 +2459,7 @@
                     </pic:cNvPicPr>
                   </pic:nvPicPr>
                   <pic:blipFill>
-                    <a:blip r:embed="rId15">
+                    <a:blip r:embed="rId16">
                       <a:extLst>
                         <a:ext uri="{28A0092B-C50C-407E-A947-70E740481C1C}">
                           <a14:useLocalDpi xmlns:a14="http://schemas.microsoft.com/office/drawing/2010/main" val="0"/>
@@ -2336,7 +2534,7 @@
                     </pic:cNvPicPr>
                   </pic:nvPicPr>
                   <pic:blipFill>
-                    <a:blip r:embed="rId16">
+                    <a:blip r:embed="rId17">
                       <a:extLst>
                         <a:ext uri="{28A0092B-C50C-407E-A947-70E740481C1C}">
                           <a14:useLocalDpi xmlns:a14="http://schemas.microsoft.com/office/drawing/2010/main" val="0"/>
@@ -2598,7 +2796,7 @@
                     </pic:cNvPicPr>
                   </pic:nvPicPr>
                   <pic:blipFill>
-                    <a:blip r:embed="rId17">
+                    <a:blip r:embed="rId18">
                       <a:extLst>
                         <a:ext uri="{28A0092B-C50C-407E-A947-70E740481C1C}">
                           <a14:useLocalDpi xmlns:a14="http://schemas.microsoft.com/office/drawing/2010/main" val="0"/>
@@ -2805,7 +3003,7 @@
                     </pic:cNvPicPr>
                   </pic:nvPicPr>
                   <pic:blipFill>
-                    <a:blip r:embed="rId18">
+                    <a:blip r:embed="rId19">
                       <a:extLst>
                         <a:ext uri="{28A0092B-C50C-407E-A947-70E740481C1C}">
                           <a14:useLocalDpi xmlns:a14="http://schemas.microsoft.com/office/drawing/2010/main" val="0"/>
@@ -2915,7 +3113,7 @@
                     </pic:cNvPicPr>
                   </pic:nvPicPr>
                   <pic:blipFill>
-                    <a:blip r:embed="rId19">
+                    <a:blip r:embed="rId20">
                       <a:extLst>
                         <a:ext uri="{28A0092B-C50C-407E-A947-70E740481C1C}">
                           <a14:useLocalDpi xmlns:a14="http://schemas.microsoft.com/office/drawing/2010/main" val="0"/>
@@ -3054,7 +3252,7 @@
                     </pic:cNvPicPr>
                   </pic:nvPicPr>
                   <pic:blipFill>
-                    <a:blip r:embed="rId20">
+                    <a:blip r:embed="rId21">
                       <a:extLst>
                         <a:ext uri="{28A0092B-C50C-407E-A947-70E740481C1C}">
                           <a14:useLocalDpi xmlns:a14="http://schemas.microsoft.com/office/drawing/2010/main" val="0"/>
@@ -3562,7 +3760,7 @@
                     </pic:cNvPicPr>
                   </pic:nvPicPr>
                   <pic:blipFill>
-                    <a:blip r:embed="rId21">
+                    <a:blip r:embed="rId22">
                       <a:extLst>
                         <a:ext uri="{28A0092B-C50C-407E-A947-70E740481C1C}">
                           <a14:useLocalDpi xmlns:a14="http://schemas.microsoft.com/office/drawing/2010/main" val="0"/>
@@ -3637,7 +3835,7 @@
                     </pic:cNvPicPr>
                   </pic:nvPicPr>
                   <pic:blipFill>
-                    <a:blip r:embed="rId16">
+                    <a:blip r:embed="rId17">
                       <a:extLst>
                         <a:ext uri="{28A0092B-C50C-407E-A947-70E740481C1C}">
                           <a14:useLocalDpi xmlns:a14="http://schemas.microsoft.com/office/drawing/2010/main" val="0"/>
@@ -3815,7 +4013,7 @@
                     </pic:cNvPicPr>
                   </pic:nvPicPr>
                   <pic:blipFill>
-                    <a:blip r:embed="rId22">
+                    <a:blip r:embed="rId23">
                       <a:extLst>
                         <a:ext uri="{28A0092B-C50C-407E-A947-70E740481C1C}">
                           <a14:useLocalDpi xmlns:a14="http://schemas.microsoft.com/office/drawing/2010/main" val="0"/>
@@ -4865,7 +5063,7 @@
                     </pic:cNvPicPr>
                   </pic:nvPicPr>
                   <pic:blipFill>
-                    <a:blip r:embed="rId23">
+                    <a:blip r:embed="rId24">
                       <a:extLst>
                         <a:ext uri="{28A0092B-C50C-407E-A947-70E740481C1C}">
                           <a14:useLocalDpi xmlns:a14="http://schemas.microsoft.com/office/drawing/2010/main" val="0"/>
@@ -5023,7 +5221,7 @@
                     </pic:cNvPicPr>
                   </pic:nvPicPr>
                   <pic:blipFill>
-                    <a:blip r:embed="rId24">
+                    <a:blip r:embed="rId25">
                       <a:extLst>
                         <a:ext uri="{28A0092B-C50C-407E-A947-70E740481C1C}">
                           <a14:useLocalDpi xmlns:a14="http://schemas.microsoft.com/office/drawing/2010/main" val="0"/>
@@ -5162,7 +5360,7 @@
                     </pic:cNvPicPr>
                   </pic:nvPicPr>
                   <pic:blipFill>
-                    <a:blip r:embed="rId25">
+                    <a:blip r:embed="rId26">
                       <a:extLst>
                         <a:ext uri="{28A0092B-C50C-407E-A947-70E740481C1C}">
                           <a14:useLocalDpi xmlns:a14="http://schemas.microsoft.com/office/drawing/2010/main" val="0"/>
@@ -5261,7 +5459,7 @@
                     </pic:cNvPicPr>
                   </pic:nvPicPr>
                   <pic:blipFill>
-                    <a:blip r:embed="rId26">
+                    <a:blip r:embed="rId27">
                       <a:extLst>
                         <a:ext uri="{28A0092B-C50C-407E-A947-70E740481C1C}">
                           <a14:useLocalDpi xmlns:a14="http://schemas.microsoft.com/office/drawing/2010/main" val="0"/>
@@ -5495,7 +5693,7 @@
                     </pic:cNvPicPr>
                   </pic:nvPicPr>
                   <pic:blipFill>
-                    <a:blip r:embed="rId27">
+                    <a:blip r:embed="rId28">
                       <a:extLst>
                         <a:ext uri="{28A0092B-C50C-407E-A947-70E740481C1C}">
                           <a14:useLocalDpi xmlns:a14="http://schemas.microsoft.com/office/drawing/2010/main" val="0"/>
@@ -5785,7 +5983,7 @@
                     </pic:cNvPicPr>
                   </pic:nvPicPr>
                   <pic:blipFill>
-                    <a:blip r:embed="rId28">
+                    <a:blip r:embed="rId29">
                       <a:extLst>
                         <a:ext uri="{28A0092B-C50C-407E-A947-70E740481C1C}">
                           <a14:useLocalDpi xmlns:a14="http://schemas.microsoft.com/office/drawing/2010/main" val="0"/>
@@ -6107,7 +6305,7 @@
                     </pic:cNvPicPr>
                   </pic:nvPicPr>
                   <pic:blipFill>
-                    <a:blip r:embed="rId29">
+                    <a:blip r:embed="rId30">
                       <a:extLst>
                         <a:ext uri="{28A0092B-C50C-407E-A947-70E740481C1C}">
                           <a14:useLocalDpi xmlns:a14="http://schemas.microsoft.com/office/drawing/2010/main" val="0"/>
@@ -6266,7 +6464,7 @@
                     </pic:cNvPicPr>
                   </pic:nvPicPr>
                   <pic:blipFill>
-                    <a:blip r:embed="rId30">
+                    <a:blip r:embed="rId31">
                       <a:extLst>
                         <a:ext uri="{28A0092B-C50C-407E-A947-70E740481C1C}">
                           <a14:useLocalDpi xmlns:a14="http://schemas.microsoft.com/office/drawing/2010/main" val="0"/>
@@ -6913,7 +7111,7 @@
                     </pic:cNvPicPr>
                   </pic:nvPicPr>
                   <pic:blipFill>
-                    <a:blip r:embed="rId16">
+                    <a:blip r:embed="rId17">
                       <a:extLst>
                         <a:ext uri="{28A0092B-C50C-407E-A947-70E740481C1C}">
                           <a14:useLocalDpi xmlns:a14="http://schemas.microsoft.com/office/drawing/2010/main" val="0"/>
@@ -7110,7 +7308,7 @@
                     </pic:cNvPicPr>
                   </pic:nvPicPr>
                   <pic:blipFill>
-                    <a:blip r:embed="rId31">
+                    <a:blip r:embed="rId32">
                       <a:extLst>
                         <a:ext uri="{28A0092B-C50C-407E-A947-70E740481C1C}">
                           <a14:useLocalDpi xmlns:a14="http://schemas.microsoft.com/office/drawing/2010/main" val="0"/>
@@ -7270,7 +7468,7 @@
                     </pic:cNvPicPr>
                   </pic:nvPicPr>
                   <pic:blipFill>
-                    <a:blip r:embed="rId22">
+                    <a:blip r:embed="rId23">
                       <a:extLst>
                         <a:ext uri="{28A0092B-C50C-407E-A947-70E740481C1C}">
                           <a14:useLocalDpi xmlns:a14="http://schemas.microsoft.com/office/drawing/2010/main" val="0"/>
@@ -8235,7 +8433,7 @@
                     </pic:cNvPicPr>
                   </pic:nvPicPr>
                   <pic:blipFill>
-                    <a:blip r:embed="rId32">
+                    <a:blip r:embed="rId33">
                       <a:extLst>
                         <a:ext uri="{28A0092B-C50C-407E-A947-70E740481C1C}">
                           <a14:useLocalDpi xmlns:a14="http://schemas.microsoft.com/office/drawing/2010/main" val="0"/>
@@ -8338,7 +8536,7 @@
                     </pic:cNvPicPr>
                   </pic:nvPicPr>
                   <pic:blipFill>
-                    <a:blip r:embed="rId33">
+                    <a:blip r:embed="rId34">
                       <a:extLst>
                         <a:ext uri="{28A0092B-C50C-407E-A947-70E740481C1C}">
                           <a14:useLocalDpi xmlns:a14="http://schemas.microsoft.com/office/drawing/2010/main" val="0"/>
@@ -8500,7 +8698,7 @@
                     </pic:cNvPicPr>
                   </pic:nvPicPr>
                   <pic:blipFill>
-                    <a:blip r:embed="rId34">
+                    <a:blip r:embed="rId35">
                       <a:extLst>
                         <a:ext uri="{28A0092B-C50C-407E-A947-70E740481C1C}">
                           <a14:useLocalDpi xmlns:a14="http://schemas.microsoft.com/office/drawing/2010/main" val="0"/>
@@ -8580,7 +8778,7 @@
                     </pic:cNvPicPr>
                   </pic:nvPicPr>
                   <pic:blipFill>
-                    <a:blip r:embed="rId35">
+                    <a:blip r:embed="rId36">
                       <a:extLst>
                         <a:ext uri="{28A0092B-C50C-407E-A947-70E740481C1C}">
                           <a14:useLocalDpi xmlns:a14="http://schemas.microsoft.com/office/drawing/2010/main" val="0"/>
@@ -8716,7 +8914,7 @@
                     </pic:cNvPicPr>
                   </pic:nvPicPr>
                   <pic:blipFill>
-                    <a:blip r:embed="rId36">
+                    <a:blip r:embed="rId37">
                       <a:extLst>
                         <a:ext uri="{28A0092B-C50C-407E-A947-70E740481C1C}">
                           <a14:useLocalDpi xmlns:a14="http://schemas.microsoft.com/office/drawing/2010/main" val="0"/>
@@ -9912,7 +10110,7 @@
                     </pic:cNvPicPr>
                   </pic:nvPicPr>
                   <pic:blipFill>
-                    <a:blip r:embed="rId37">
+                    <a:blip r:embed="rId38">
                       <a:extLst>
                         <a:ext uri="{28A0092B-C50C-407E-A947-70E740481C1C}">
                           <a14:useLocalDpi xmlns:a14="http://schemas.microsoft.com/office/drawing/2010/main" val="0"/>
@@ -9992,7 +10190,7 @@
                     </pic:cNvPicPr>
                   </pic:nvPicPr>
                   <pic:blipFill>
-                    <a:blip r:embed="rId38">
+                    <a:blip r:embed="rId39">
                       <a:extLst>
                         <a:ext uri="{28A0092B-C50C-407E-A947-70E740481C1C}">
                           <a14:useLocalDpi xmlns:a14="http://schemas.microsoft.com/office/drawing/2010/main" val="0"/>
@@ -10108,7 +10306,7 @@
                     </pic:cNvPicPr>
                   </pic:nvPicPr>
                   <pic:blipFill>
-                    <a:blip r:embed="rId39">
+                    <a:blip r:embed="rId40">
                       <a:extLst>
                         <a:ext uri="{28A0092B-C50C-407E-A947-70E740481C1C}">
                           <a14:useLocalDpi xmlns:a14="http://schemas.microsoft.com/office/drawing/2010/main" val="0"/>
@@ -10222,7 +10420,7 @@
                     </pic:cNvPicPr>
                   </pic:nvPicPr>
                   <pic:blipFill>
-                    <a:blip r:embed="rId40">
+                    <a:blip r:embed="rId41">
                       <a:extLst>
                         <a:ext uri="{28A0092B-C50C-407E-A947-70E740481C1C}">
                           <a14:useLocalDpi xmlns:a14="http://schemas.microsoft.com/office/drawing/2010/main" val="0"/>
@@ -10327,7 +10525,7 @@
                     </pic:cNvPicPr>
                   </pic:nvPicPr>
                   <pic:blipFill>
-                    <a:blip r:embed="rId41">
+                    <a:blip r:embed="rId42">
                       <a:extLst>
                         <a:ext uri="{28A0092B-C50C-407E-A947-70E740481C1C}">
                           <a14:useLocalDpi xmlns:a14="http://schemas.microsoft.com/office/drawing/2010/main" val="0"/>
@@ -10407,7 +10605,7 @@
                     </pic:cNvPicPr>
                   </pic:nvPicPr>
                   <pic:blipFill>
-                    <a:blip r:embed="rId42">
+                    <a:blip r:embed="rId43">
                       <a:extLst>
                         <a:ext uri="{28A0092B-C50C-407E-A947-70E740481C1C}">
                           <a14:useLocalDpi xmlns:a14="http://schemas.microsoft.com/office/drawing/2010/main" val="0"/>
@@ -10516,7 +10714,7 @@
                     </pic:cNvPicPr>
                   </pic:nvPicPr>
                   <pic:blipFill>
-                    <a:blip r:embed="rId43">
+                    <a:blip r:embed="rId44">
                       <a:extLst>
                         <a:ext uri="{28A0092B-C50C-407E-A947-70E740481C1C}">
                           <a14:useLocalDpi xmlns:a14="http://schemas.microsoft.com/office/drawing/2010/main" val="0"/>
@@ -10705,7 +10903,7 @@
                     </pic:cNvPicPr>
                   </pic:nvPicPr>
                   <pic:blipFill>
-                    <a:blip r:embed="rId44">
+                    <a:blip r:embed="rId45">
                       <a:extLst>
                         <a:ext uri="{28A0092B-C50C-407E-A947-70E740481C1C}">
                           <a14:useLocalDpi xmlns:a14="http://schemas.microsoft.com/office/drawing/2010/main" val="0"/>
@@ -11189,7 +11387,7 @@
                     </pic:cNvPicPr>
                   </pic:nvPicPr>
                   <pic:blipFill>
-                    <a:blip r:embed="rId45">
+                    <a:blip r:embed="rId46">
                       <a:extLst>
                         <a:ext uri="{28A0092B-C50C-407E-A947-70E740481C1C}">
                           <a14:useLocalDpi xmlns:a14="http://schemas.microsoft.com/office/drawing/2010/main" val="0"/>
@@ -11261,7 +11459,7 @@
                     </pic:cNvPicPr>
                   </pic:nvPicPr>
                   <pic:blipFill>
-                    <a:blip r:embed="rId16">
+                    <a:blip r:embed="rId17">
                       <a:extLst>
                         <a:ext uri="{28A0092B-C50C-407E-A947-70E740481C1C}">
                           <a14:useLocalDpi xmlns:a14="http://schemas.microsoft.com/office/drawing/2010/main" val="0"/>
@@ -11414,7 +11612,7 @@
                     </pic:cNvPicPr>
                   </pic:nvPicPr>
                   <pic:blipFill>
-                    <a:blip r:embed="rId46">
+                    <a:blip r:embed="rId47">
                       <a:extLst>
                         <a:ext uri="{28A0092B-C50C-407E-A947-70E740481C1C}">
                           <a14:useLocalDpi xmlns:a14="http://schemas.microsoft.com/office/drawing/2010/main" val="0"/>
@@ -11554,7 +11752,7 @@
                     </pic:cNvPicPr>
                   </pic:nvPicPr>
                   <pic:blipFill>
-                    <a:blip r:embed="rId22">
+                    <a:blip r:embed="rId23">
                       <a:extLst>
                         <a:ext uri="{28A0092B-C50C-407E-A947-70E740481C1C}">
                           <a14:useLocalDpi xmlns:a14="http://schemas.microsoft.com/office/drawing/2010/main" val="0"/>
@@ -12018,7 +12216,7 @@
                     </pic:cNvPicPr>
                   </pic:nvPicPr>
                   <pic:blipFill>
-                    <a:blip r:embed="rId47">
+                    <a:blip r:embed="rId48">
                       <a:extLst>
                         <a:ext uri="{28A0092B-C50C-407E-A947-70E740481C1C}">
                           <a14:useLocalDpi xmlns:a14="http://schemas.microsoft.com/office/drawing/2010/main" val="0"/>
@@ -12569,7 +12767,7 @@
                     </pic:cNvPicPr>
                   </pic:nvPicPr>
                   <pic:blipFill>
-                    <a:blip r:embed="rId48">
+                    <a:blip r:embed="rId49">
                       <a:extLst>
                         <a:ext uri="{28A0092B-C50C-407E-A947-70E740481C1C}">
                           <a14:useLocalDpi xmlns:a14="http://schemas.microsoft.com/office/drawing/2010/main" val="0"/>
@@ -12641,7 +12839,7 @@
                     </pic:cNvPicPr>
                   </pic:nvPicPr>
                   <pic:blipFill>
-                    <a:blip r:embed="rId16">
+                    <a:blip r:embed="rId17">
                       <a:extLst>
                         <a:ext uri="{28A0092B-C50C-407E-A947-70E740481C1C}">
                           <a14:useLocalDpi xmlns:a14="http://schemas.microsoft.com/office/drawing/2010/main" val="0"/>
@@ -13697,7 +13895,7 @@
                     </pic:cNvPicPr>
                   </pic:nvPicPr>
                   <pic:blipFill>
-                    <a:blip r:embed="rId49">
+                    <a:blip r:embed="rId50">
                       <a:extLst>
                         <a:ext uri="{28A0092B-C50C-407E-A947-70E740481C1C}">
                           <a14:useLocalDpi xmlns:a14="http://schemas.microsoft.com/office/drawing/2010/main" val="0"/>
@@ -14589,7 +14787,7 @@
                     </pic:cNvPicPr>
                   </pic:nvPicPr>
                   <pic:blipFill>
-                    <a:blip r:embed="rId50">
+                    <a:blip r:embed="rId51">
                       <a:extLst>
                         <a:ext uri="{28A0092B-C50C-407E-A947-70E740481C1C}">
                           <a14:useLocalDpi xmlns:a14="http://schemas.microsoft.com/office/drawing/2010/main" val="0"/>
@@ -15740,7 +15938,7 @@
                     </pic:cNvPicPr>
                   </pic:nvPicPr>
                   <pic:blipFill>
-                    <a:blip r:embed="rId51">
+                    <a:blip r:embed="rId52">
                       <a:extLst>
                         <a:ext uri="{28A0092B-C50C-407E-A947-70E740481C1C}">
                           <a14:useLocalDpi xmlns:a14="http://schemas.microsoft.com/office/drawing/2010/main" val="0"/>
@@ -16083,7 +16281,7 @@
                     </pic:cNvPicPr>
                   </pic:nvPicPr>
                   <pic:blipFill>
-                    <a:blip r:embed="rId52">
+                    <a:blip r:embed="rId53">
                       <a:extLst>
                         <a:ext uri="{28A0092B-C50C-407E-A947-70E740481C1C}">
                           <a14:useLocalDpi xmlns:a14="http://schemas.microsoft.com/office/drawing/2010/main" val="0"/>
@@ -17334,7 +17532,7 @@
                     </pic:cNvPicPr>
                   </pic:nvPicPr>
                   <pic:blipFill>
-                    <a:blip r:embed="rId53">
+                    <a:blip r:embed="rId54">
                       <a:extLst>
                         <a:ext uri="{28A0092B-C50C-407E-A947-70E740481C1C}">
                           <a14:useLocalDpi xmlns:a14="http://schemas.microsoft.com/office/drawing/2010/main" val="0"/>
@@ -17519,7 +17717,7 @@
                     </pic:cNvPicPr>
                   </pic:nvPicPr>
                   <pic:blipFill>
-                    <a:blip r:embed="rId54">
+                    <a:blip r:embed="rId55">
                       <a:extLst>
                         <a:ext uri="{28A0092B-C50C-407E-A947-70E740481C1C}">
                           <a14:useLocalDpi xmlns:a14="http://schemas.microsoft.com/office/drawing/2010/main" val="0"/>
@@ -17599,7 +17797,7 @@
                     </pic:cNvPicPr>
                   </pic:nvPicPr>
                   <pic:blipFill>
-                    <a:blip r:embed="rId55">
+                    <a:blip r:embed="rId56">
                       <a:extLst>
                         <a:ext uri="{28A0092B-C50C-407E-A947-70E740481C1C}">
                           <a14:useLocalDpi xmlns:a14="http://schemas.microsoft.com/office/drawing/2010/main" val="0"/>
@@ -17738,7 +17936,7 @@
                     </pic:cNvPicPr>
                   </pic:nvPicPr>
                   <pic:blipFill>
-                    <a:blip r:embed="rId56">
+                    <a:blip r:embed="rId57">
                       <a:extLst>
                         <a:ext uri="{28A0092B-C50C-407E-A947-70E740481C1C}">
                           <a14:useLocalDpi xmlns:a14="http://schemas.microsoft.com/office/drawing/2010/main" val="0"/>
@@ -17823,7 +18021,7 @@
                     </pic:cNvPicPr>
                   </pic:nvPicPr>
                   <pic:blipFill>
-                    <a:blip r:embed="rId57">
+                    <a:blip r:embed="rId58">
                       <a:extLst>
                         <a:ext uri="{28A0092B-C50C-407E-A947-70E740481C1C}">
                           <a14:useLocalDpi xmlns:a14="http://schemas.microsoft.com/office/drawing/2010/main" val="0"/>
@@ -17904,7 +18102,7 @@
                     </pic:cNvPicPr>
                   </pic:nvPicPr>
                   <pic:blipFill>
-                    <a:blip r:embed="rId58">
+                    <a:blip r:embed="rId59">
                       <a:extLst>
                         <a:ext uri="{28A0092B-C50C-407E-A947-70E740481C1C}">
                           <a14:useLocalDpi xmlns:a14="http://schemas.microsoft.com/office/drawing/2010/main" val="0"/>
@@ -21029,7 +21227,7 @@
 </file>
 
 <file path=customXml/itemProps4.xml><?xml version="1.0" encoding="utf-8"?>
-<ds:datastoreItem xmlns:ds="http://schemas.openxmlformats.org/officeDocument/2006/customXml" ds:itemID="{D0BF839F-0808-4745-B919-AB131B957A6D}">
+<ds:datastoreItem xmlns:ds="http://schemas.openxmlformats.org/officeDocument/2006/customXml" ds:itemID="{3CD84652-32D6-0D46-8409-79DB463427F1}">
   <ds:schemaRefs>
     <ds:schemaRef ds:uri="http://schemas.openxmlformats.org/officeDocument/2006/bibliography"/>
   </ds:schemaRefs>

</xml_diff>

<commit_message>
Fix typo in KeyVault name
</commit_message>
<xml_diff>
--- a/new_dsg_environment/azure-runbooks/Data Study Environment Build Instructions.docx
+++ b/new_dsg_environment/azure-runbooks/Data Study Environment Build Instructions.docx
@@ -363,15 +363,7 @@
         </w:r>
       </w:hyperlink>
       <w:r>
-        <w:t xml:space="preserve"> (GitLab, </w:t>
-      </w:r>
-      <w:proofErr w:type="spellStart"/>
-      <w:r>
-        <w:t>HackMD</w:t>
-      </w:r>
-      <w:proofErr w:type="spellEnd"/>
-      <w:r>
-        <w:t>)</w:t>
+        <w:t xml:space="preserve"> (GitLab, HackMD)</w:t>
       </w:r>
     </w:p>
     <w:p>
@@ -579,15 +571,7 @@
         <w:ind w:left="720"/>
       </w:pPr>
       <w:r>
-        <w:t xml:space="preserve">Within the scripts and </w:t>
-      </w:r>
-      <w:proofErr w:type="gramStart"/>
-      <w:r>
-        <w:t>templates</w:t>
-      </w:r>
-      <w:proofErr w:type="gramEnd"/>
-      <w:r>
-        <w:t xml:space="preserve"> the Management environment is referenced, use this worksheet to record the key information that will be required by the scripts.</w:t>
+        <w:t>Within the scripts and templates the Management environment is referenced, use this worksheet to record the key information that will be required by the scripts.</w:t>
       </w:r>
     </w:p>
     <w:p>
@@ -670,24 +654,14 @@
       <w:r>
         <w:t>There is an Azure Key Vault in the Safe Haven Management subscription called “</w:t>
       </w:r>
-      <w:proofErr w:type="spellStart"/>
-      <w:r>
-        <w:t>dsg</w:t>
-      </w:r>
-      <w:proofErr w:type="spellEnd"/>
-      <w:r>
-        <w:t>-management</w:t>
+      <w:r>
+        <w:t>dsg-management</w:t>
       </w:r>
       <w:r>
         <w:t>” (for production) and “</w:t>
       </w:r>
-      <w:proofErr w:type="spellStart"/>
-      <w:r>
-        <w:t>dsg</w:t>
-      </w:r>
-      <w:proofErr w:type="spellEnd"/>
-      <w:r>
-        <w:t>-management-test</w:t>
+      <w:r>
+        <w:t>dsg-management-test</w:t>
       </w:r>
       <w:r>
         <w:t>” (for test). There are some existing shared secrets that need to be accessed and some environment specific shared secrets that need to be created when deploying a new environment.</w:t>
@@ -723,13 +697,8 @@
         <w:t>&lt;environment&gt;</w:t>
       </w:r>
       <w:r>
-        <w:t>-</w:t>
-      </w:r>
-      <w:proofErr w:type="spellStart"/>
-      <w:r>
-        <w:t>ClientCert</w:t>
-      </w:r>
-      <w:proofErr w:type="spellEnd"/>
+        <w:t>-ClientCert</w:t>
+      </w:r>
       <w:r>
         <w:t>”</w:t>
       </w:r>
@@ -756,43 +725,20 @@
       <w:r>
         <w:t xml:space="preserve"> and uncheck special characters.</w:t>
       </w:r>
-      <w:bookmarkStart w:id="2" w:name="_GoBack"/>
-      <w:bookmarkEnd w:id="2"/>
-    </w:p>
-    <w:p>
-      <w:pPr>
-        <w:pStyle w:val="ListParagraph"/>
-        <w:numPr>
-          <w:ilvl w:val="0"/>
-          <w:numId w:val="1"/>
-        </w:numPr>
-      </w:pPr>
-      <w:proofErr w:type="spellStart"/>
-      <w:r>
-        <w:t>HackMD</w:t>
-      </w:r>
-      <w:proofErr w:type="spellEnd"/>
-      <w:r>
-        <w:t xml:space="preserve"> LDAP account password – Generate and store as “</w:t>
-      </w:r>
-      <w:proofErr w:type="spellStart"/>
-      <w:r>
-        <w:t>ldap</w:t>
-      </w:r>
-      <w:r>
-        <w:t>-dsg</w:t>
-      </w:r>
-      <w:proofErr w:type="spellEnd"/>
-      <w:r>
-        <w:t>&lt;X&gt;-&lt;environment&gt;-</w:t>
-      </w:r>
-      <w:proofErr w:type="spellStart"/>
-      <w:r>
-        <w:t>hackmd</w:t>
-      </w:r>
-      <w:proofErr w:type="spellEnd"/>
-      <w:r>
-        <w:t>”</w:t>
+    </w:p>
+    <w:p>
+      <w:pPr>
+        <w:pStyle w:val="ListParagraph"/>
+        <w:numPr>
+          <w:ilvl w:val="0"/>
+          <w:numId w:val="1"/>
+        </w:numPr>
+      </w:pPr>
+      <w:r>
+        <w:t>HackMD LDAP account password – Generate and store as “ldap</w:t>
+      </w:r>
+      <w:r>
+        <w:t>-dsg&lt;X&gt;-&lt;environment&gt;-hackmd”</w:t>
       </w:r>
     </w:p>
     <w:p>
@@ -868,15 +814,7 @@
         <w:t>DSG_VNET1_GW</w:t>
       </w:r>
       <w:r>
-        <w:t xml:space="preserve">”. Once there open the “Point-to-site configuration page under the “Settings” section in the </w:t>
-      </w:r>
-      <w:proofErr w:type="gramStart"/>
-      <w:r>
-        <w:t>left hand</w:t>
-      </w:r>
-      <w:proofErr w:type="gramEnd"/>
-      <w:r>
-        <w:t xml:space="preserve"> sidebar (see image below).</w:t>
+        <w:t>”. Once there open the “Point-to-site configuration page under the “Settings” section in the left hand sidebar (see image below).</w:t>
       </w:r>
     </w:p>
     <w:p>
@@ -917,20 +855,15 @@
         <w:t xml:space="preserve">double clicking on the </w:t>
       </w:r>
       <w:r>
-        <w:t xml:space="preserve">root certificate may not result in any pop-up dialogue, but the certificate should still be installed. You can view the details of the downloaded certificate by highlighting the certificate file in Finder and pressing the spacebar. You can then look for the certificate of the same name in the login </w:t>
-      </w:r>
-      <w:proofErr w:type="spellStart"/>
-      <w:r>
-        <w:t>KeyChain</w:t>
-      </w:r>
-      <w:proofErr w:type="spellEnd"/>
-      <w:r>
-        <w:t xml:space="preserve"> and view it’s details by double clicking the list entry. If the details match the certificate has been successfully installed.</w:t>
+        <w:t>root certificate may not result in any pop-up dialogue, but the certificate should still be installed. You can view the details of the downloaded certificate by highlighting the certificate file in Finder and pressing the spacebar. You can then look for the certificate of the same name in the login KeyChain and view it’s details by double clicking the list entry. If the details match the certificate has been successfully installed.</w:t>
       </w:r>
     </w:p>
     <w:p/>
     <w:p>
       <w:r>
+        <w:rPr>
+          <w:noProof/>
+        </w:rPr>
         <w:drawing>
           <wp:inline distT="0" distB="0" distL="0" distR="0" wp14:anchorId="3F55CFA7" wp14:editId="3C06C9A1">
             <wp:extent cx="5058383" cy="3445558"/>
@@ -976,71 +909,13 @@
         </w:rPr>
       </w:pPr>
       <w:r>
-        <w:t xml:space="preserve">Download the client certificate from the </w:t>
-      </w:r>
-      <w:proofErr w:type="spellStart"/>
-      <w:r>
-        <w:t>dsg</w:t>
-      </w:r>
-      <w:proofErr w:type="spellEnd"/>
-      <w:r>
-        <w:t xml:space="preserve">-management </w:t>
-      </w:r>
-      <w:proofErr w:type="spellStart"/>
-      <w:r>
-        <w:t>KeyVault</w:t>
-      </w:r>
-      <w:proofErr w:type="spellEnd"/>
-      <w:r>
-        <w:t xml:space="preserve"> </w:t>
-      </w:r>
-      <w:r>
-        <w:t xml:space="preserve">in the Safe Haven Management subscription via “Resource Groups -&gt; </w:t>
+        <w:t xml:space="preserve">Download the client certificate from the dsg-management KeyVault in the Safe Haven Management subscription via “Resource Groups -&gt; </w:t>
       </w:r>
       <w:r>
         <w:t>RG_DSG</w:t>
       </w:r>
       <w:r>
-        <w:t>_SECRETS</w:t>
-      </w:r>
-      <w:r>
-        <w:t xml:space="preserve"> -&gt; </w:t>
-      </w:r>
-      <w:proofErr w:type="spellStart"/>
-      <w:r>
-        <w:t>dsg</w:t>
-      </w:r>
-      <w:proofErr w:type="spellEnd"/>
-      <w:r>
-        <w:t>-management”</w:t>
-      </w:r>
-      <w:r>
-        <w:t xml:space="preserve"> (production) or “</w:t>
-      </w:r>
-      <w:proofErr w:type="spellStart"/>
-      <w:r>
-        <w:t>dsg</w:t>
-      </w:r>
-      <w:proofErr w:type="spellEnd"/>
-      <w:r>
-        <w:t>-management</w:t>
-      </w:r>
-      <w:r>
-        <w:t>-test” (test)</w:t>
-      </w:r>
-      <w:r>
-        <w:t xml:space="preserve">. </w:t>
-      </w:r>
-      <w:r>
-        <w:t xml:space="preserve">Once there open the “Certificates” page under the “Settings” section in the </w:t>
-      </w:r>
-      <w:proofErr w:type="gramStart"/>
-      <w:r>
-        <w:t>left hand</w:t>
-      </w:r>
-      <w:proofErr w:type="gramEnd"/>
-      <w:r>
-        <w:t xml:space="preserve"> sidebar. Click on the certificate </w:t>
+        <w:t xml:space="preserve">_SECRETS -&gt; dsg-management” (production) or “dsg-management-test” (test). Once there open the “Certificates” page under the “Settings” section in the left hand sidebar. Click on the certificate </w:t>
       </w:r>
       <w:r>
         <w:t>named “</w:t>
@@ -1052,13 +927,8 @@
         <w:t>&lt;environment&gt;</w:t>
       </w:r>
       <w:r>
-        <w:t>-</w:t>
-      </w:r>
-      <w:proofErr w:type="spellStart"/>
-      <w:r>
-        <w:t>ClientCert</w:t>
-      </w:r>
-      <w:proofErr w:type="spellEnd"/>
+        <w:t>-ClientCert</w:t>
+      </w:r>
       <w:r>
         <w:t>”, click on the “current version” and click the “Download in PFX/PEM format” link. To install, double click on the downloaded certificate</w:t>
       </w:r>
@@ -1069,21 +939,7 @@
         <w:rPr>
           <w:b/>
         </w:rPr>
-        <w:t>Make sure to securely delete the “*.</w:t>
-      </w:r>
-      <w:proofErr w:type="spellStart"/>
-      <w:r>
-        <w:rPr>
-          <w:b/>
-        </w:rPr>
-        <w:t>pfx</w:t>
-      </w:r>
-      <w:proofErr w:type="spellEnd"/>
-      <w:r>
-        <w:rPr>
-          <w:b/>
-        </w:rPr>
-        <w:t>” certificate file after you have installed it.</w:t>
+        <w:t>Make sure to securely delete the “*.pfx” certificate file after you have installed it.</w:t>
       </w:r>
     </w:p>
     <w:p>
@@ -1218,32 +1074,17 @@
       <w:r>
         <w:t>Username: See “</w:t>
       </w:r>
-      <w:proofErr w:type="spellStart"/>
-      <w:r>
-        <w:t>sh</w:t>
-      </w:r>
-      <w:proofErr w:type="spellEnd"/>
-      <w:r>
-        <w:t>-management-dc-admin-user</w:t>
-      </w:r>
-      <w:r>
-        <w:t>” secret in “</w:t>
-      </w:r>
-      <w:proofErr w:type="spellStart"/>
-      <w:r>
-        <w:t>dsh</w:t>
-      </w:r>
-      <w:proofErr w:type="spellEnd"/>
-      <w:r>
-        <w:t xml:space="preserve">-management-&lt;environment&gt;” </w:t>
-      </w:r>
-      <w:proofErr w:type="spellStart"/>
-      <w:r>
-        <w:t>KeyVault</w:t>
-      </w:r>
-      <w:proofErr w:type="spellEnd"/>
-      <w:r>
-        <w:t xml:space="preserve"> (click “current version” then “show secret value”)</w:t>
+      <w:r>
+        <w:t>sh-management-dc-admin-user</w:t>
+      </w:r>
+      <w:r>
+        <w:t>” secret in “ds</w:t>
+      </w:r>
+      <w:r>
+        <w:t>g</w:t>
+      </w:r>
+      <w:r>
+        <w:t>-management-&lt;environment&gt;” KeyVault (click “current version” then “show secret value”)</w:t>
       </w:r>
     </w:p>
     <w:p>
@@ -1255,43 +1096,21 @@
         </w:numPr>
       </w:pPr>
       <w:r>
-        <w:t xml:space="preserve">Password: </w:t>
-      </w:r>
-      <w:r>
-        <w:t>See “</w:t>
-      </w:r>
-      <w:proofErr w:type="spellStart"/>
-      <w:r>
-        <w:t>sh</w:t>
-      </w:r>
-      <w:proofErr w:type="spellEnd"/>
-      <w:r>
-        <w:t>-management-dc-admin-</w:t>
-      </w:r>
-      <w:r>
-        <w:t>password</w:t>
-      </w:r>
-      <w:r>
-        <w:t>” secret in “</w:t>
-      </w:r>
-      <w:proofErr w:type="spellStart"/>
-      <w:r>
-        <w:t>dsh</w:t>
-      </w:r>
-      <w:proofErr w:type="spellEnd"/>
-      <w:r>
-        <w:t xml:space="preserve">-management-&lt;environment&gt;” </w:t>
-      </w:r>
-      <w:proofErr w:type="spellStart"/>
-      <w:r>
-        <w:t>KeyVault</w:t>
-      </w:r>
-      <w:proofErr w:type="spellEnd"/>
-      <w:r>
-        <w:t xml:space="preserve"> </w:t>
-      </w:r>
-      <w:r>
-        <w:t>(click “current version” then “show secret value”)</w:t>
+        <w:t>Password: See “</w:t>
+      </w:r>
+      <w:r>
+        <w:t>sh-management-dc-admin-</w:t>
+      </w:r>
+      <w:r>
+        <w:t>password” secret in “ds</w:t>
+      </w:r>
+      <w:r>
+        <w:t>g</w:t>
+      </w:r>
+      <w:bookmarkStart w:id="2" w:name="_GoBack"/>
+      <w:bookmarkEnd w:id="2"/>
+      <w:r>
+        <w:t>-management-&lt;environment&gt;” KeyVault (click “current version” then “show secret value”)</w:t>
       </w:r>
     </w:p>
     <w:p>
@@ -1306,15 +1125,7 @@
         <w:t>Open a PowerShell command window with elevated permissions</w:t>
       </w:r>
       <w:r>
-        <w:t xml:space="preserve"> (click the magnifying glass search icon in the bottom left of the screen, enter “</w:t>
-      </w:r>
-      <w:proofErr w:type="spellStart"/>
-      <w:r>
-        <w:t>Powershell</w:t>
-      </w:r>
-      <w:proofErr w:type="spellEnd"/>
-      <w:r>
-        <w:t>” and right click and select “Run as administrator”)</w:t>
+        <w:t xml:space="preserve"> (click the magnifying glass search icon in the bottom left of the screen, enter “Powershell” and right click and select “Run as administrator”)</w:t>
       </w:r>
     </w:p>
     <w:p>
@@ -1457,13 +1268,8 @@
               <w:ind w:left="0"/>
             </w:pPr>
             <w:r>
-              <w:t>-</w:t>
-            </w:r>
-            <w:proofErr w:type="spellStart"/>
-            <w:r>
-              <w:t>dsg</w:t>
-            </w:r>
-            <w:proofErr w:type="spellEnd"/>
+              <w:t>-dsg</w:t>
+            </w:r>
           </w:p>
         </w:tc>
         <w:tc>
@@ -1635,13 +1441,8 @@
               <w:ind w:left="0"/>
             </w:pPr>
             <w:r>
-              <w:t>-</w:t>
-            </w:r>
-            <w:proofErr w:type="spellStart"/>
-            <w:r>
-              <w:t>SubnetIdentity</w:t>
-            </w:r>
-            <w:proofErr w:type="spellEnd"/>
+              <w:t>-SubnetIdentity</w:t>
+            </w:r>
           </w:p>
         </w:tc>
         <w:tc>
@@ -1691,13 +1492,8 @@
               <w:ind w:left="0"/>
             </w:pPr>
             <w:r>
-              <w:t>-</w:t>
-            </w:r>
-            <w:proofErr w:type="spellStart"/>
-            <w:r>
-              <w:t>SubnetRDS</w:t>
-            </w:r>
-            <w:proofErr w:type="spellEnd"/>
+              <w:t>-SubnetRDS</w:t>
+            </w:r>
           </w:p>
         </w:tc>
         <w:tc>
@@ -1738,13 +1534,8 @@
               <w:ind w:left="0"/>
             </w:pPr>
             <w:r>
-              <w:t>-</w:t>
-            </w:r>
-            <w:proofErr w:type="spellStart"/>
-            <w:r>
-              <w:t>SubnetData</w:t>
-            </w:r>
-            <w:proofErr w:type="spellEnd"/>
+              <w:t>-SubnetData</w:t>
+            </w:r>
           </w:p>
         </w:tc>
         <w:tc>
@@ -1827,13 +1618,8 @@
               <w:ind w:left="0"/>
             </w:pPr>
             <w:r>
-              <w:t>-</w:t>
-            </w:r>
-            <w:proofErr w:type="spellStart"/>
-            <w:r>
-              <w:t>fqdn</w:t>
-            </w:r>
-            <w:proofErr w:type="spellEnd"/>
+              <w:t>-fqdn</w:t>
+            </w:r>
           </w:p>
         </w:tc>
         <w:tc>
@@ -1874,13 +1660,8 @@
               <w:ind w:left="0"/>
             </w:pPr>
             <w:r>
-              <w:t>-</w:t>
-            </w:r>
-            <w:proofErr w:type="spellStart"/>
-            <w:r>
-              <w:t>dcip</w:t>
-            </w:r>
-            <w:proofErr w:type="spellEnd"/>
+              <w:t>-dcip</w:t>
+            </w:r>
           </w:p>
         </w:tc>
         <w:tc>
@@ -2051,14 +1832,12 @@
       <w:r>
         <w:t>“</w:t>
       </w:r>
-      <w:proofErr w:type="spellStart"/>
       <w:r>
         <w:rPr>
           <w:b/>
         </w:rPr>
         <w:t>dsg_vnet</w:t>
       </w:r>
-      <w:proofErr w:type="spellEnd"/>
       <w:r>
         <w:t xml:space="preserve">” </w:t>
       </w:r>
@@ -2272,15 +2051,7 @@
           </w:tcPr>
           <w:p>
             <w:r>
-              <w:t xml:space="preserve">Address space as per the checklist, ensure you include the mask </w:t>
-            </w:r>
-            <w:proofErr w:type="spellStart"/>
-            <w:r>
-              <w:t>i.e</w:t>
-            </w:r>
-            <w:proofErr w:type="spellEnd"/>
-            <w:r>
-              <w:t xml:space="preserve"> /21</w:t>
+              <w:t>Address space as per the checklist, ensure you include the mask i.e /21</w:t>
             </w:r>
           </w:p>
         </w:tc>
@@ -2302,15 +2073,7 @@
           </w:tcPr>
           <w:p>
             <w:r>
-              <w:t xml:space="preserve">Address prefix as per the checklist, ensure you include the mask </w:t>
-            </w:r>
-            <w:proofErr w:type="spellStart"/>
-            <w:r>
-              <w:t>i.e</w:t>
-            </w:r>
-            <w:proofErr w:type="spellEnd"/>
-            <w:r>
-              <w:t xml:space="preserve"> /24</w:t>
+              <w:t>Address prefix as per the checklist, ensure you include the mask i.e /24</w:t>
             </w:r>
           </w:p>
         </w:tc>
@@ -2332,15 +2095,7 @@
           </w:tcPr>
           <w:p>
             <w:r>
-              <w:t xml:space="preserve">Address prefix as per the checklist, ensure you include the mask </w:t>
-            </w:r>
-            <w:proofErr w:type="spellStart"/>
-            <w:r>
-              <w:t>i.e</w:t>
-            </w:r>
-            <w:proofErr w:type="spellEnd"/>
-            <w:r>
-              <w:t xml:space="preserve"> /24</w:t>
+              <w:t>Address prefix as per the checklist, ensure you include the mask i.e /24</w:t>
             </w:r>
           </w:p>
         </w:tc>
@@ -2362,15 +2117,7 @@
           </w:tcPr>
           <w:p>
             <w:r>
-              <w:t xml:space="preserve">Address prefix as per the checklist, ensure you include the mask </w:t>
-            </w:r>
-            <w:proofErr w:type="spellStart"/>
-            <w:r>
-              <w:t>i.e</w:t>
-            </w:r>
-            <w:proofErr w:type="spellEnd"/>
-            <w:r>
-              <w:t xml:space="preserve"> /24</w:t>
+              <w:t>Address prefix as per the checklist, ensure you include the mask i.e /24</w:t>
             </w:r>
           </w:p>
         </w:tc>
@@ -2392,15 +2139,7 @@
           </w:tcPr>
           <w:p>
             <w:r>
-              <w:t xml:space="preserve">Address prefix as per the checklist, ensure you include the mask </w:t>
-            </w:r>
-            <w:proofErr w:type="spellStart"/>
-            <w:r>
-              <w:t>i.e</w:t>
-            </w:r>
-            <w:proofErr w:type="spellEnd"/>
-            <w:r>
-              <w:t xml:space="preserve"> /27</w:t>
+              <w:t>Address prefix as per the checklist, ensure you include the mask i.e /27</w:t>
             </w:r>
           </w:p>
         </w:tc>
@@ -2632,19 +2371,11 @@
       <w:r>
         <w:t>Select “</w:t>
       </w:r>
-      <w:proofErr w:type="spellStart"/>
       <w:r>
         <w:rPr>
           <w:b/>
         </w:rPr>
-        <w:t>Peerings</w:t>
-      </w:r>
-      <w:proofErr w:type="spellEnd"/>
-      <w:r>
-        <w:rPr>
-          <w:b/>
-        </w:rPr>
-        <w:t>”</w:t>
+        <w:t>Peerings”</w:t>
       </w:r>
       <w:r>
         <w:t xml:space="preserve"> from the </w:t>
@@ -2848,14 +2579,12 @@
       <w:r>
         <w:t>open the virtual network and select “</w:t>
       </w:r>
-      <w:proofErr w:type="spellStart"/>
       <w:r>
         <w:rPr>
           <w:b/>
         </w:rPr>
         <w:t>Peerings</w:t>
       </w:r>
-      <w:proofErr w:type="spellEnd"/>
       <w:r>
         <w:t>” from the left-hand navigation</w:t>
       </w:r>
@@ -3300,7 +3029,6 @@
       <w:r>
         <w:t>Right click “</w:t>
       </w:r>
-      <w:proofErr w:type="spellStart"/>
       <w:r>
         <w:rPr>
           <w:b/>
@@ -3313,7 +3041,6 @@
         </w:rPr>
         <w:t>vm_domaincontroller</w:t>
       </w:r>
-      <w:proofErr w:type="spellEnd"/>
       <w:r>
         <w:t>” and select “</w:t>
       </w:r>
@@ -3552,13 +3279,8 @@
               <w:t>Admin</w:t>
             </w:r>
             <w:r>
-              <w:t xml:space="preserve">istrator user name as per the checklist i.e. </w:t>
-            </w:r>
-            <w:proofErr w:type="spellStart"/>
-            <w:r>
-              <w:t>atiadmin</w:t>
-            </w:r>
-            <w:proofErr w:type="spellEnd"/>
+              <w:t>istrator user name as per the checklist i.e. atiadmin</w:t>
+            </w:r>
           </w:p>
         </w:tc>
       </w:tr>
@@ -3971,15 +3693,7 @@
         <w:t>After the PowerShell script</w:t>
       </w:r>
       <w:r>
-        <w:t xml:space="preserve"> has </w:t>
-      </w:r>
-      <w:proofErr w:type="gramStart"/>
-      <w:r>
-        <w:t>run</w:t>
-      </w:r>
-      <w:proofErr w:type="gramEnd"/>
-      <w:r>
-        <w:t xml:space="preserve"> you’ll see a network location in the “File Explorer”</w:t>
+        <w:t xml:space="preserve"> has run you’ll see a network location in the “File Explorer”</w:t>
       </w:r>
     </w:p>
     <w:p>
@@ -4106,15 +3820,7 @@
         <w:t>Set the VM to U</w:t>
       </w:r>
       <w:r>
-        <w:t xml:space="preserve">nited Kingdom/GMT </w:t>
-      </w:r>
-      <w:proofErr w:type="spellStart"/>
-      <w:r>
-        <w:t>timezone</w:t>
-      </w:r>
-      <w:proofErr w:type="spellEnd"/>
-      <w:r>
-        <w:t xml:space="preserve"> by running the following command</w:t>
+        <w:t>nited Kingdom/GMT timezone by running the following command</w:t>
       </w:r>
       <w:r>
         <w:t>:</w:t>
@@ -4518,7 +4224,6 @@
               </w:rPr>
               <w:t>-</w:t>
             </w:r>
-            <w:proofErr w:type="spellStart"/>
             <w:r>
               <w:rPr>
                 <w:rFonts w:ascii="Calibri" w:eastAsia="Times New Roman" w:hAnsi="Calibri" w:cs="Calibri"/>
@@ -4526,7 +4231,6 @@
               </w:rPr>
               <w:t>SubnetIdentity</w:t>
             </w:r>
-            <w:proofErr w:type="spellEnd"/>
           </w:p>
         </w:tc>
         <w:tc>
@@ -4581,7 +4285,6 @@
               </w:rPr>
               <w:t>-</w:t>
             </w:r>
-            <w:proofErr w:type="spellStart"/>
             <w:r>
               <w:rPr>
                 <w:rFonts w:ascii="Calibri" w:eastAsia="Times New Roman" w:hAnsi="Calibri" w:cs="Calibri"/>
@@ -4589,7 +4292,6 @@
               </w:rPr>
               <w:t>SubnetRDS</w:t>
             </w:r>
-            <w:proofErr w:type="spellEnd"/>
           </w:p>
         </w:tc>
         <w:tc>
@@ -4644,7 +4346,6 @@
               </w:rPr>
               <w:t>-</w:t>
             </w:r>
-            <w:proofErr w:type="spellStart"/>
             <w:r>
               <w:rPr>
                 <w:rFonts w:ascii="Calibri" w:eastAsia="Times New Roman" w:hAnsi="Calibri" w:cs="Calibri"/>
@@ -4652,7 +4353,6 @@
               </w:rPr>
               <w:t>SubnetData</w:t>
             </w:r>
-            <w:proofErr w:type="spellEnd"/>
           </w:p>
         </w:tc>
         <w:tc>
@@ -4707,7 +4407,6 @@
               </w:rPr>
               <w:t>-</w:t>
             </w:r>
-            <w:proofErr w:type="spellStart"/>
             <w:r>
               <w:rPr>
                 <w:rFonts w:ascii="Calibri" w:eastAsia="Times New Roman" w:hAnsi="Calibri" w:cs="Calibri"/>
@@ -4715,7 +4414,6 @@
               </w:rPr>
               <w:t>mgmtfqdn</w:t>
             </w:r>
-            <w:proofErr w:type="spellEnd"/>
           </w:p>
         </w:tc>
         <w:tc>
@@ -4770,7 +4468,6 @@
               </w:rPr>
               <w:t>-</w:t>
             </w:r>
-            <w:proofErr w:type="spellStart"/>
             <w:r>
               <w:rPr>
                 <w:rFonts w:ascii="Calibri" w:eastAsia="Times New Roman" w:hAnsi="Calibri" w:cs="Calibri"/>
@@ -4778,7 +4475,6 @@
               </w:rPr>
               <w:t>mgmtdcip</w:t>
             </w:r>
-            <w:proofErr w:type="spellEnd"/>
           </w:p>
         </w:tc>
         <w:tc>
@@ -4920,13 +4616,8 @@
               <w:ind w:left="0"/>
             </w:pPr>
             <w:r>
-              <w:t>-</w:t>
-            </w:r>
-            <w:proofErr w:type="spellStart"/>
-            <w:r>
-              <w:t>backuppath</w:t>
-            </w:r>
-            <w:proofErr w:type="spellEnd"/>
+              <w:t>-backuppath</w:t>
+            </w:r>
           </w:p>
         </w:tc>
         <w:tc>
@@ -4939,15 +4630,7 @@
               <w:ind w:left="0"/>
             </w:pPr>
             <w:r>
-              <w:t xml:space="preserve">C:\Scripts\GPOs – this is the default path, if you copy the scripts to another </w:t>
-            </w:r>
-            <w:proofErr w:type="gramStart"/>
-            <w:r>
-              <w:t>folder</w:t>
-            </w:r>
-            <w:proofErr w:type="gramEnd"/>
-            <w:r>
-              <w:t xml:space="preserve"> you’ll need to change this.</w:t>
+              <w:t>C:\Scripts\GPOs – this is the default path, if you copy the scripts to another folder you’ll need to change this.</w:t>
             </w:r>
           </w:p>
         </w:tc>
@@ -5292,15 +4975,7 @@
         </w:numPr>
       </w:pPr>
       <w:r>
-        <w:t xml:space="preserve">SG </w:t>
-      </w:r>
-      <w:proofErr w:type="spellStart"/>
-      <w:r>
-        <w:t>DSGROUPx</w:t>
-      </w:r>
-      <w:proofErr w:type="spellEnd"/>
-      <w:r>
-        <w:t xml:space="preserve"> Server Administrators</w:t>
+        <w:t>SG DSGROUPx Server Administrators</w:t>
       </w:r>
     </w:p>
     <w:p>
@@ -5770,23 +5445,7 @@
           <w:rFonts w:ascii="Calibri" w:eastAsia="Times New Roman" w:hAnsi="Calibri" w:cs="Calibri"/>
           <w:lang w:eastAsia="en-GB"/>
         </w:rPr>
-        <w:t>Open C:\Scripts in “File Explorer” and copy the “</w:t>
-      </w:r>
-      <w:proofErr w:type="spellStart"/>
-      <w:r>
-        <w:rPr>
-          <w:rFonts w:ascii="Calibri" w:eastAsia="Times New Roman" w:hAnsi="Calibri" w:cs="Calibri"/>
-          <w:lang w:eastAsia="en-GB"/>
-        </w:rPr>
-        <w:t>ServerStartMenu</w:t>
-      </w:r>
-      <w:proofErr w:type="spellEnd"/>
-      <w:r>
-        <w:rPr>
-          <w:rFonts w:ascii="Calibri" w:eastAsia="Times New Roman" w:hAnsi="Calibri" w:cs="Calibri"/>
-          <w:lang w:eastAsia="en-GB"/>
-        </w:rPr>
-        <w:t>” folder</w:t>
+        <w:t>Open C:\Scripts in “File Explorer” and copy the “ServerStartMenu” folder</w:t>
       </w:r>
     </w:p>
     <w:p>
@@ -5820,23 +5479,7 @@
           <w:rFonts w:ascii="Calibri" w:eastAsia="Times New Roman" w:hAnsi="Calibri" w:cs="Calibri"/>
           <w:lang w:eastAsia="en-GB"/>
         </w:rPr>
-        <w:t xml:space="preserve"> and copy the “</w:t>
-      </w:r>
-      <w:proofErr w:type="spellStart"/>
-      <w:r>
-        <w:rPr>
-          <w:rFonts w:ascii="Calibri" w:eastAsia="Times New Roman" w:hAnsi="Calibri" w:cs="Calibri"/>
-          <w:lang w:eastAsia="en-GB"/>
-        </w:rPr>
-        <w:t>ServerStartMenu</w:t>
-      </w:r>
-      <w:proofErr w:type="spellEnd"/>
-      <w:r>
-        <w:rPr>
-          <w:rFonts w:ascii="Calibri" w:eastAsia="Times New Roman" w:hAnsi="Calibri" w:cs="Calibri"/>
-          <w:lang w:eastAsia="en-GB"/>
-        </w:rPr>
-        <w:t>” folder here.  Close “File Explorer”</w:t>
+        <w:t xml:space="preserve"> and copy the “ServerStartMenu” folder here.  Close “File Explorer”</w:t>
       </w:r>
     </w:p>
     <w:p>
@@ -6512,7 +6155,6 @@
       <w:r>
         <w:t>Right click “</w:t>
       </w:r>
-      <w:proofErr w:type="spellStart"/>
       <w:r>
         <w:rPr>
           <w:b/>
@@ -6531,7 +6173,6 @@
         </w:rPr>
         <w:t>remotedesktopservices</w:t>
       </w:r>
-      <w:proofErr w:type="spellEnd"/>
       <w:r>
         <w:t>” and select “</w:t>
       </w:r>
@@ -6960,13 +6601,8 @@
           </w:tcPr>
           <w:p>
             <w:r>
-              <w:t xml:space="preserve">Administrator user name as per the checklist i.e. </w:t>
-            </w:r>
-            <w:proofErr w:type="spellStart"/>
-            <w:r>
-              <w:t>atiadmin</w:t>
-            </w:r>
-            <w:proofErr w:type="spellEnd"/>
+              <w:t>Administrator user name as per the checklist i.e. atiadmin</w:t>
+            </w:r>
           </w:p>
         </w:tc>
       </w:tr>
@@ -7713,13 +7349,8 @@
               <w:ind w:left="0"/>
             </w:pPr>
             <w:r>
-              <w:t>-</w:t>
-            </w:r>
-            <w:proofErr w:type="spellStart"/>
-            <w:r>
-              <w:t>mgmtdomain</w:t>
-            </w:r>
-            <w:proofErr w:type="spellEnd"/>
+              <w:t>-mgmtdomain</w:t>
+            </w:r>
           </w:p>
         </w:tc>
         <w:tc>
@@ -7892,11 +7523,9 @@
           <w:numId w:val="1"/>
         </w:numPr>
       </w:pPr>
-      <w:proofErr w:type="spellStart"/>
       <w:r>
         <w:t>GoogleChrome</w:t>
       </w:r>
-      <w:proofErr w:type="spellEnd"/>
     </w:p>
     <w:p>
       <w:pPr>
@@ -7997,11 +7626,9 @@
           <w:numId w:val="1"/>
         </w:numPr>
       </w:pPr>
-      <w:proofErr w:type="spellStart"/>
       <w:r>
         <w:t>GoogleChrome</w:t>
       </w:r>
-      <w:proofErr w:type="spellEnd"/>
     </w:p>
     <w:p>
       <w:pPr>
@@ -8011,14 +7638,12 @@
           <w:numId w:val="1"/>
         </w:numPr>
       </w:pPr>
-      <w:proofErr w:type="spellStart"/>
       <w:r>
         <w:t>Apache</w:t>
       </w:r>
       <w:r>
         <w:t>_OpenOffice</w:t>
       </w:r>
-      <w:proofErr w:type="spellEnd"/>
     </w:p>
     <w:p>
       <w:pPr>
@@ -8251,13 +7876,8 @@
               <w:ind w:left="0"/>
             </w:pPr>
             <w:r>
-              <w:t>-</w:t>
-            </w:r>
-            <w:proofErr w:type="spellStart"/>
-            <w:r>
-              <w:t>dsg</w:t>
-            </w:r>
-            <w:proofErr w:type="spellEnd"/>
+              <w:t>-dsg</w:t>
+            </w:r>
           </w:p>
         </w:tc>
         <w:tc>
@@ -8298,13 +7918,8 @@
               <w:ind w:left="0"/>
             </w:pPr>
             <w:r>
-              <w:t>-</w:t>
-            </w:r>
-            <w:proofErr w:type="spellStart"/>
-            <w:r>
-              <w:t>mgmtdomain</w:t>
-            </w:r>
-            <w:proofErr w:type="spellEnd"/>
+              <w:t>-mgmtdomain</w:t>
+            </w:r>
           </w:p>
         </w:tc>
         <w:tc>
@@ -8345,13 +7960,8 @@
               <w:ind w:left="0"/>
             </w:pPr>
             <w:r>
-              <w:t>-</w:t>
-            </w:r>
-            <w:proofErr w:type="spellStart"/>
-            <w:r>
-              <w:t>ipaddress</w:t>
-            </w:r>
-            <w:proofErr w:type="spellEnd"/>
+              <w:t>-ipaddress</w:t>
+            </w:r>
           </w:p>
         </w:tc>
         <w:tc>
@@ -8479,15 +8089,7 @@
         </w:numPr>
       </w:pPr>
       <w:r>
-        <w:t>Enter “</w:t>
-      </w:r>
-      <w:proofErr w:type="spellStart"/>
-      <w:r>
-        <w:t>rds</w:t>
-      </w:r>
-      <w:proofErr w:type="spellEnd"/>
-      <w:r>
-        <w:t>” into the “Name” box and click “Find Now”</w:t>
+        <w:t>Enter “rds” into the “Name” box and click “Find Now”</w:t>
       </w:r>
     </w:p>
     <w:p>
@@ -8593,15 +8195,7 @@
       </w:pPr>
       <w:r>
         <w:lastRenderedPageBreak/>
-        <w:t xml:space="preserve">The next step is to install </w:t>
-      </w:r>
-      <w:proofErr w:type="gramStart"/>
-      <w:r>
-        <w:t>a</w:t>
-      </w:r>
-      <w:proofErr w:type="gramEnd"/>
-      <w:r>
-        <w:t xml:space="preserve"> SSL Certificate onto the server</w:t>
+        <w:t>The next step is to install a SSL Certificate onto the server</w:t>
       </w:r>
       <w:r>
         <w:t>, this has to be a certificate that is issues from a Certificate Authority and not self-signed.</w:t>
@@ -8847,13 +8441,8 @@
           <w:numId w:val="1"/>
         </w:numPr>
       </w:pPr>
-      <w:proofErr w:type="gramStart"/>
-      <w:r>
-        <w:t>Again</w:t>
-      </w:r>
-      <w:proofErr w:type="gramEnd"/>
-      <w:r>
-        <w:t xml:space="preserve"> from within IIS MMC open Certificates </w:t>
+      <w:r>
+        <w:t xml:space="preserve">Again from within IIS MMC open Certificates </w:t>
       </w:r>
       <w:r>
         <w:t>and select “Complete Certificate Request”</w:t>
@@ -8995,15 +8584,7 @@
         </w:numPr>
       </w:pPr>
       <w:r>
-        <w:t xml:space="preserve">Export the certificate with </w:t>
-      </w:r>
-      <w:proofErr w:type="spellStart"/>
-      <w:r>
-        <w:t>it’s</w:t>
-      </w:r>
-      <w:proofErr w:type="spellEnd"/>
-      <w:r>
-        <w:t xml:space="preserve"> private key</w:t>
+        <w:t>Export the certificate with it’s private key</w:t>
       </w:r>
     </w:p>
     <w:p>
@@ -9018,15 +8599,7 @@
         <w:t xml:space="preserve">Right click this certificate and click on “All Tasks” -&gt; </w:t>
       </w:r>
       <w:r>
-        <w:t>“</w:t>
-      </w:r>
-      <w:proofErr w:type="gramStart"/>
-      <w:r>
-        <w:t>Export..</w:t>
-      </w:r>
-      <w:proofErr w:type="gramEnd"/>
-      <w:r>
-        <w:t>”</w:t>
+        <w:t>“Export..”</w:t>
       </w:r>
     </w:p>
     <w:p>
@@ -9074,15 +8647,7 @@
         </w:numPr>
       </w:pPr>
       <w:r>
-        <w:t>Right click this certificate and click on “All Tasks” -&gt; “</w:t>
-      </w:r>
-      <w:proofErr w:type="gramStart"/>
-      <w:r>
-        <w:t>Export..</w:t>
-      </w:r>
-      <w:proofErr w:type="gramEnd"/>
-      <w:r>
-        <w:t>”</w:t>
+        <w:t>Right click this certificate and click on “All Tasks” -&gt; “Export..”</w:t>
       </w:r>
     </w:p>
     <w:p>
@@ -9272,11 +8837,9 @@
             <w:r>
               <w:t>-</w:t>
             </w:r>
-            <w:proofErr w:type="spellStart"/>
             <w:r>
               <w:t>Sslpassword</w:t>
             </w:r>
-            <w:proofErr w:type="spellEnd"/>
           </w:p>
         </w:tc>
         <w:tc>
@@ -9359,13 +8922,8 @@
               <w:ind w:left="0"/>
             </w:pPr>
             <w:r>
-              <w:t>-</w:t>
-            </w:r>
-            <w:proofErr w:type="spellStart"/>
-            <w:r>
-              <w:t>certpath</w:t>
-            </w:r>
-            <w:proofErr w:type="spellEnd"/>
+              <w:t>-certpath</w:t>
+            </w:r>
           </w:p>
         </w:tc>
         <w:tc>
@@ -9485,23 +9043,7 @@
                 <w:rFonts w:ascii="Calibri" w:eastAsia="Times New Roman" w:hAnsi="Calibri" w:cs="Calibri"/>
                 <w:lang w:eastAsia="en-GB"/>
               </w:rPr>
-              <w:t xml:space="preserve">Install-Module -Name </w:t>
-            </w:r>
-            <w:proofErr w:type="spellStart"/>
-            <w:r>
-              <w:rPr>
-                <w:rFonts w:ascii="Calibri" w:eastAsia="Times New Roman" w:hAnsi="Calibri" w:cs="Calibri"/>
-                <w:lang w:eastAsia="en-GB"/>
-              </w:rPr>
-              <w:t>PowerShellGet</w:t>
-            </w:r>
-            <w:proofErr w:type="spellEnd"/>
-            <w:r>
-              <w:rPr>
-                <w:rFonts w:ascii="Calibri" w:eastAsia="Times New Roman" w:hAnsi="Calibri" w:cs="Calibri"/>
-                <w:lang w:eastAsia="en-GB"/>
-              </w:rPr>
-              <w:t xml:space="preserve"> -Force</w:t>
+              <w:t>Install-Module -Name PowerShellGet -Force</w:t>
             </w:r>
           </w:p>
         </w:tc>
@@ -9632,17 +9174,8 @@
                 <w:rFonts w:ascii="Calibri" w:eastAsia="Times New Roman" w:hAnsi="Calibri" w:cs="Calibri"/>
                 <w:lang w:eastAsia="en-GB"/>
               </w:rPr>
-              <w:t xml:space="preserve">Install-Module -Name </w:t>
-            </w:r>
-            <w:proofErr w:type="spellStart"/>
-            <w:r>
-              <w:rPr>
-                <w:rFonts w:ascii="Calibri" w:eastAsia="Times New Roman" w:hAnsi="Calibri" w:cs="Calibri"/>
-                <w:lang w:eastAsia="en-GB"/>
-              </w:rPr>
-              <w:t>RDWebClientManagement</w:t>
-            </w:r>
-            <w:proofErr w:type="spellEnd"/>
+              <w:t>Install-Module -Name RDWebClientManagement</w:t>
+            </w:r>
           </w:p>
         </w:tc>
       </w:tr>
@@ -9766,17 +9299,8 @@
                 <w:rFonts w:ascii="Calibri" w:eastAsia="Times New Roman" w:hAnsi="Calibri" w:cs="Calibri"/>
                 <w:lang w:eastAsia="en-GB"/>
               </w:rPr>
-              <w:t>Install-</w:t>
-            </w:r>
-            <w:proofErr w:type="spellStart"/>
-            <w:r>
-              <w:rPr>
-                <w:rFonts w:ascii="Calibri" w:eastAsia="Times New Roman" w:hAnsi="Calibri" w:cs="Calibri"/>
-                <w:lang w:eastAsia="en-GB"/>
-              </w:rPr>
-              <w:t>RDWebClientPackage</w:t>
-            </w:r>
-            <w:proofErr w:type="spellEnd"/>
+              <w:t>Install-RDWebClientPackage</w:t>
+            </w:r>
           </w:p>
         </w:tc>
       </w:tr>
@@ -9882,39 +9406,7 @@
                 <w:rFonts w:ascii="Calibri" w:eastAsia="Times New Roman" w:hAnsi="Calibri" w:cs="Calibri"/>
                 <w:lang w:eastAsia="en-GB"/>
               </w:rPr>
-              <w:t>Import-</w:t>
-            </w:r>
-            <w:proofErr w:type="spellStart"/>
-            <w:r>
-              <w:rPr>
-                <w:rFonts w:ascii="Calibri" w:eastAsia="Times New Roman" w:hAnsi="Calibri" w:cs="Calibri"/>
-                <w:lang w:eastAsia="en-GB"/>
-              </w:rPr>
-              <w:t>RDWebClientBrokerCert</w:t>
-            </w:r>
-            <w:proofErr w:type="spellEnd"/>
-            <w:r>
-              <w:rPr>
-                <w:rFonts w:ascii="Calibri" w:eastAsia="Times New Roman" w:hAnsi="Calibri" w:cs="Calibri"/>
-                <w:lang w:eastAsia="en-GB"/>
-              </w:rPr>
-              <w:t xml:space="preserve"> &lt;.</w:t>
-            </w:r>
-            <w:proofErr w:type="spellStart"/>
-            <w:r>
-              <w:rPr>
-                <w:rFonts w:ascii="Calibri" w:eastAsia="Times New Roman" w:hAnsi="Calibri" w:cs="Calibri"/>
-                <w:lang w:eastAsia="en-GB"/>
-              </w:rPr>
-              <w:t>cer</w:t>
-            </w:r>
-            <w:proofErr w:type="spellEnd"/>
-            <w:r>
-              <w:rPr>
-                <w:rFonts w:ascii="Calibri" w:eastAsia="Times New Roman" w:hAnsi="Calibri" w:cs="Calibri"/>
-                <w:lang w:eastAsia="en-GB"/>
-              </w:rPr>
-              <w:t xml:space="preserve"> file path&gt;</w:t>
+              <w:t>Import-RDWebClientBrokerCert &lt;.cer file path&gt;</w:t>
             </w:r>
           </w:p>
         </w:tc>
@@ -10015,23 +9507,7 @@
                 <w:rFonts w:ascii="Calibri" w:eastAsia="Times New Roman" w:hAnsi="Calibri" w:cs="Calibri"/>
                 <w:lang w:eastAsia="en-GB"/>
               </w:rPr>
-              <w:t>Publish-</w:t>
-            </w:r>
-            <w:proofErr w:type="spellStart"/>
-            <w:r>
-              <w:rPr>
-                <w:rFonts w:ascii="Calibri" w:eastAsia="Times New Roman" w:hAnsi="Calibri" w:cs="Calibri"/>
-                <w:lang w:eastAsia="en-GB"/>
-              </w:rPr>
-              <w:t>RDWebClientPackage</w:t>
-            </w:r>
-            <w:proofErr w:type="spellEnd"/>
-            <w:r>
-              <w:rPr>
-                <w:rFonts w:ascii="Calibri" w:eastAsia="Times New Roman" w:hAnsi="Calibri" w:cs="Calibri"/>
-                <w:lang w:eastAsia="en-GB"/>
-              </w:rPr>
-              <w:t xml:space="preserve"> -Type Production -Latest</w:t>
+              <w:t>Publish-RDWebClientPackage -Type Production -Latest</w:t>
             </w:r>
           </w:p>
         </w:tc>
@@ -10375,15 +9851,7 @@
         </w:numPr>
       </w:pPr>
       <w:r>
-        <w:t>Right click on “</w:t>
-      </w:r>
-      <w:proofErr w:type="spellStart"/>
-      <w:r>
-        <w:t>RDG_AllDomainControllers</w:t>
-      </w:r>
-      <w:proofErr w:type="spellEnd"/>
-      <w:r>
-        <w:t>”</w:t>
+        <w:t>Right click on “RDG_AllDomainControllers”</w:t>
       </w:r>
       <w:r>
         <w:t xml:space="preserve"> -&gt; “Properties”</w:t>
@@ -10669,15 +10137,7 @@
       </w:pPr>
       <w:r>
         <w:lastRenderedPageBreak/>
-        <w:t>Right click on “</w:t>
-      </w:r>
-      <w:proofErr w:type="spellStart"/>
-      <w:r>
-        <w:t>RDG_RDConnectionBrokers</w:t>
-      </w:r>
-      <w:proofErr w:type="spellEnd"/>
-      <w:r>
-        <w:t>” policy</w:t>
+        <w:t>Right click on “RDG_RDConnectionBrokers” policy</w:t>
       </w:r>
       <w:r>
         <w:t xml:space="preserve"> and select “Properties”</w:t>
@@ -10760,15 +10220,7 @@
         </w:numPr>
       </w:pPr>
       <w:r>
-        <w:t>Repeat the process you did for the “</w:t>
-      </w:r>
-      <w:proofErr w:type="spellStart"/>
-      <w:r>
-        <w:t>RDG_AllDomainComputers</w:t>
-      </w:r>
-      <w:proofErr w:type="spellEnd"/>
-      <w:r>
-        <w:t>” policy and add the correct Research Users security group.</w:t>
+        <w:t>Repeat the process you did for the “RDG_AllDomainComputers” policy and add the correct Research Users security group.</w:t>
       </w:r>
     </w:p>
     <w:p>
@@ -10801,15 +10253,7 @@
         <w:t xml:space="preserve">To make this Remote Desktop Service accessible </w:t>
       </w:r>
       <w:r>
-        <w:t xml:space="preserve">from the internet a </w:t>
-      </w:r>
-      <w:proofErr w:type="spellStart"/>
-      <w:r>
-        <w:t>A</w:t>
-      </w:r>
-      <w:proofErr w:type="spellEnd"/>
-      <w:r>
-        <w:t xml:space="preserve"> record will need to be added to the external domain name servers. The A record must match the FQDN of the server i.e. RDS.DSGROUP10.CO.UK.  The IP address for this record is the external IP address that is assigned to the RDS_NIC1 </w:t>
+        <w:t xml:space="preserve">from the internet a A record will need to be added to the external domain name servers. The A record must match the FQDN of the server i.e. RDS.DSGROUP10.CO.UK.  The IP address for this record is the external IP address that is assigned to the RDS_NIC1 </w:t>
       </w:r>
       <w:r>
         <w:t>resource within the Azure Portal.</w:t>
@@ -10951,7 +10395,6 @@
       <w:r>
         <w:t>Right click “</w:t>
       </w:r>
-      <w:proofErr w:type="spellStart"/>
       <w:r>
         <w:rPr>
           <w:b/>
@@ -10970,7 +10413,6 @@
         </w:rPr>
         <w:t>dataserver</w:t>
       </w:r>
-      <w:proofErr w:type="spellEnd"/>
       <w:r>
         <w:t>” and select “</w:t>
       </w:r>
@@ -11249,13 +10691,8 @@
           </w:tcPr>
           <w:p>
             <w:r>
-              <w:t xml:space="preserve">Administrator user name as per the checklist i.e. </w:t>
-            </w:r>
-            <w:proofErr w:type="spellStart"/>
-            <w:r>
-              <w:t>atiadmin</w:t>
-            </w:r>
-            <w:proofErr w:type="spellEnd"/>
+              <w:t>Administrator user name as per the checklist i.e. atiadmin</w:t>
+            </w:r>
           </w:p>
         </w:tc>
       </w:tr>
@@ -11949,13 +11386,8 @@
               <w:ind w:left="0"/>
             </w:pPr>
             <w:r>
-              <w:t>-</w:t>
-            </w:r>
-            <w:proofErr w:type="spellStart"/>
-            <w:r>
-              <w:t>mgmtdomain</w:t>
-            </w:r>
-            <w:proofErr w:type="spellEnd"/>
+              <w:t>-mgmtdomain</w:t>
+            </w:r>
           </w:p>
         </w:tc>
         <w:tc>
@@ -11996,13 +11428,8 @@
               <w:ind w:left="0"/>
             </w:pPr>
             <w:r>
-              <w:t>-</w:t>
-            </w:r>
-            <w:proofErr w:type="spellStart"/>
-            <w:r>
-              <w:t>dsgdomain</w:t>
-            </w:r>
-            <w:proofErr w:type="spellEnd"/>
+              <w:t>-dsgdomain</w:t>
+            </w:r>
           </w:p>
         </w:tc>
         <w:tc>
@@ -12043,13 +11470,8 @@
               <w:ind w:left="0"/>
             </w:pPr>
             <w:r>
-              <w:t>-</w:t>
-            </w:r>
-            <w:proofErr w:type="spellStart"/>
-            <w:r>
-              <w:t>dsg</w:t>
-            </w:r>
-            <w:proofErr w:type="spellEnd"/>
+              <w:t>-dsg</w:t>
+            </w:r>
           </w:p>
         </w:tc>
         <w:tc>
@@ -12264,7 +11686,6 @@
       <w:r>
         <w:t>Right click “</w:t>
       </w:r>
-      <w:proofErr w:type="spellStart"/>
       <w:r>
         <w:rPr>
           <w:b/>
@@ -12283,7 +11704,6 @@
         </w:rPr>
         <w:t>linuxserver</w:t>
       </w:r>
-      <w:proofErr w:type="spellEnd"/>
       <w:r>
         <w:t>” and select “</w:t>
       </w:r>
@@ -12514,11 +11934,9 @@
             <w:tcW w:w="3103" w:type="dxa"/>
           </w:tcPr>
           <w:p>
-            <w:proofErr w:type="spellStart"/>
             <w:r>
               <w:t>HackMD</w:t>
             </w:r>
-            <w:proofErr w:type="spellEnd"/>
             <w:r>
               <w:t xml:space="preserve"> Server Name</w:t>
             </w:r>
@@ -12530,15 +11948,7 @@
           </w:tcPr>
           <w:p>
             <w:r>
-              <w:t xml:space="preserve">Name of the </w:t>
-            </w:r>
-            <w:proofErr w:type="spellStart"/>
-            <w:r>
-              <w:t>HackMD</w:t>
-            </w:r>
-            <w:proofErr w:type="spellEnd"/>
-            <w:r>
-              <w:t xml:space="preserve"> server, as per the checklist i.e. DSG10DC</w:t>
+              <w:t>Name of the HackMD server, as per the checklist i.e. DSG10DC</w:t>
             </w:r>
           </w:p>
         </w:tc>
@@ -12549,13 +11959,8 @@
             <w:tcW w:w="3103" w:type="dxa"/>
           </w:tcPr>
           <w:p>
-            <w:proofErr w:type="spellStart"/>
-            <w:r>
-              <w:t>HackMD</w:t>
-            </w:r>
-            <w:proofErr w:type="spellEnd"/>
-            <w:r>
-              <w:t xml:space="preserve"> </w:t>
+            <w:r>
+              <w:t xml:space="preserve">HackMD </w:t>
             </w:r>
             <w:r>
               <w:t>VM Size</w:t>
@@ -12579,13 +11984,8 @@
             <w:tcW w:w="3103" w:type="dxa"/>
           </w:tcPr>
           <w:p>
-            <w:proofErr w:type="spellStart"/>
-            <w:r>
-              <w:t>HackMD</w:t>
-            </w:r>
-            <w:proofErr w:type="spellEnd"/>
-            <w:r>
-              <w:t xml:space="preserve"> </w:t>
+            <w:r>
+              <w:t xml:space="preserve">HackMD </w:t>
             </w:r>
             <w:r>
               <w:t>IP Address</w:t>
@@ -12600,13 +12000,8 @@
             <w:r>
               <w:t xml:space="preserve">IP address of the </w:t>
             </w:r>
-            <w:proofErr w:type="spellStart"/>
-            <w:r>
-              <w:t>HackMD</w:t>
-            </w:r>
-            <w:proofErr w:type="spellEnd"/>
-            <w:r>
-              <w:t xml:space="preserve"> </w:t>
+            <w:r>
+              <w:t xml:space="preserve">HackMD </w:t>
             </w:r>
             <w:r>
               <w:t>Server, as per the checklist i.e. 10.250.7</w:t>
@@ -12634,13 +12029,8 @@
           </w:tcPr>
           <w:p>
             <w:r>
-              <w:t xml:space="preserve">Administrator user name as per the checklist i.e. </w:t>
-            </w:r>
-            <w:proofErr w:type="spellStart"/>
-            <w:r>
-              <w:t>atiadmin</w:t>
-            </w:r>
-            <w:proofErr w:type="spellEnd"/>
+              <w:t>Administrator user name as per the checklist i.e. atiadmin</w:t>
+            </w:r>
           </w:p>
         </w:tc>
       </w:tr>
@@ -12919,15 +12309,7 @@
         <w:t>Configure</w:t>
       </w:r>
       <w:r>
-        <w:t xml:space="preserve"> </w:t>
-      </w:r>
-      <w:proofErr w:type="spellStart"/>
-      <w:r>
-        <w:t>HackMD</w:t>
-      </w:r>
-      <w:proofErr w:type="spellEnd"/>
-      <w:r>
-        <w:t xml:space="preserve"> Server</w:t>
+        <w:t xml:space="preserve"> HackMD Server</w:t>
       </w:r>
     </w:p>
     <w:p/>
@@ -12940,15 +12322,7 @@
         </w:numPr>
       </w:pPr>
       <w:r>
-        <w:t xml:space="preserve">Connect to the </w:t>
-      </w:r>
-      <w:proofErr w:type="spellStart"/>
-      <w:r>
-        <w:t>HackMD</w:t>
-      </w:r>
-      <w:proofErr w:type="spellEnd"/>
-      <w:r>
-        <w:t xml:space="preserve"> server with Putty (or any SSH client) Login with the admin credentials you entered with you provisioned the VM previously</w:t>
+        <w:t>Connect to the HackMD server with Putty (or any SSH client) Login with the admin credentials you entered with you provisioned the VM previously</w:t>
       </w:r>
     </w:p>
     <w:p>
@@ -13037,44 +12411,88 @@
               <w:pStyle w:val="ListParagraph"/>
               <w:ind w:left="0"/>
             </w:pPr>
-            <w:proofErr w:type="spellStart"/>
             <w:r>
               <w:rPr>
                 <w:rFonts w:ascii="Calibri" w:eastAsia="Times New Roman" w:hAnsi="Calibri" w:cs="Calibri"/>
                 <w:lang w:eastAsia="en-GB"/>
               </w:rPr>
-              <w:t>sudo</w:t>
-            </w:r>
-            <w:proofErr w:type="spellEnd"/>
-            <w:r>
+              <w:t>sudo nano /etc/hosts</w:t>
+            </w:r>
+          </w:p>
+        </w:tc>
+        <w:tc>
+          <w:tcPr>
+            <w:tcW w:w="6208" w:type="dxa"/>
+          </w:tcPr>
+          <w:p>
+            <w:pPr>
+              <w:pStyle w:val="ListParagraph"/>
+              <w:ind w:left="0"/>
               <w:rPr>
                 <w:rFonts w:ascii="Calibri" w:eastAsia="Times New Roman" w:hAnsi="Calibri" w:cs="Calibri"/>
                 <w:lang w:eastAsia="en-GB"/>
               </w:rPr>
-              <w:t xml:space="preserve"> </w:t>
-            </w:r>
-            <w:proofErr w:type="spellStart"/>
+            </w:pPr>
             <w:r>
               <w:rPr>
                 <w:rFonts w:ascii="Calibri" w:eastAsia="Times New Roman" w:hAnsi="Calibri" w:cs="Calibri"/>
                 <w:lang w:eastAsia="en-GB"/>
               </w:rPr>
-              <w:t>nano</w:t>
-            </w:r>
-            <w:proofErr w:type="spellEnd"/>
-            <w:r>
+              <w:t>Add the line:</w:t>
+            </w:r>
+          </w:p>
+          <w:p>
+            <w:pPr>
+              <w:pStyle w:val="ListParagraph"/>
+              <w:ind w:left="0"/>
               <w:rPr>
                 <w:rFonts w:ascii="Calibri" w:eastAsia="Times New Roman" w:hAnsi="Calibri" w:cs="Calibri"/>
                 <w:lang w:eastAsia="en-GB"/>
               </w:rPr>
-              <w:t xml:space="preserve"> /etc/hosts</w:t>
-            </w:r>
-          </w:p>
-        </w:tc>
-        <w:tc>
-          <w:tcPr>
-            <w:tcW w:w="6208" w:type="dxa"/>
-          </w:tcPr>
+            </w:pPr>
+          </w:p>
+          <w:p>
+            <w:pPr>
+              <w:pStyle w:val="ListParagraph"/>
+              <w:ind w:left="0"/>
+            </w:pPr>
+            <w:r>
+              <w:t>&lt;Subnet-Data&gt;.</w:t>
+            </w:r>
+            <w:r>
+              <w:t>15</w:t>
+            </w:r>
+            <w:r>
+              <w:t>2</w:t>
+            </w:r>
+            <w:r>
+              <w:t xml:space="preserve"> </w:t>
+            </w:r>
+            <w:r>
+              <w:t>hackmd</w:t>
+            </w:r>
+            <w:r>
+              <w:t xml:space="preserve"> </w:t>
+            </w:r>
+            <w:r>
+              <w:t>hackmd</w:t>
+            </w:r>
+            <w:r>
+              <w:t>.dsgroup</w:t>
+            </w:r>
+            <w:r>
+              <w:t>X</w:t>
+            </w:r>
+            <w:r>
+              <w:t>.co.uk</w:t>
+            </w:r>
+          </w:p>
+          <w:p>
+            <w:pPr>
+              <w:pStyle w:val="ListParagraph"/>
+              <w:ind w:left="0"/>
+            </w:pPr>
+          </w:p>
           <w:p>
             <w:pPr>
               <w:pStyle w:val="ListParagraph"/>
@@ -13089,94 +12507,7 @@
                 <w:rFonts w:ascii="Calibri" w:eastAsia="Times New Roman" w:hAnsi="Calibri" w:cs="Calibri"/>
                 <w:lang w:eastAsia="en-GB"/>
               </w:rPr>
-              <w:t>Add the line:</w:t>
-            </w:r>
-          </w:p>
-          <w:p>
-            <w:pPr>
-              <w:pStyle w:val="ListParagraph"/>
-              <w:ind w:left="0"/>
-              <w:rPr>
-                <w:rFonts w:ascii="Calibri" w:eastAsia="Times New Roman" w:hAnsi="Calibri" w:cs="Calibri"/>
-                <w:lang w:eastAsia="en-GB"/>
-              </w:rPr>
-            </w:pPr>
-          </w:p>
-          <w:p>
-            <w:pPr>
-              <w:pStyle w:val="ListParagraph"/>
-              <w:ind w:left="0"/>
-            </w:pPr>
-            <w:r>
-              <w:t>&lt;Subnet-Data&gt;.</w:t>
-            </w:r>
-            <w:r>
-              <w:t>15</w:t>
-            </w:r>
-            <w:r>
-              <w:t>2</w:t>
-            </w:r>
-            <w:r>
-              <w:t xml:space="preserve"> </w:t>
-            </w:r>
-            <w:proofErr w:type="spellStart"/>
-            <w:r>
-              <w:t>hackmd</w:t>
-            </w:r>
-            <w:proofErr w:type="spellEnd"/>
-            <w:r>
-              <w:t xml:space="preserve"> </w:t>
-            </w:r>
-            <w:r>
-              <w:t>hackmd</w:t>
-            </w:r>
-            <w:r>
-              <w:t>.dsgroup</w:t>
-            </w:r>
-            <w:r>
-              <w:t>X</w:t>
-            </w:r>
-            <w:r>
-              <w:t>.co.uk</w:t>
-            </w:r>
-          </w:p>
-          <w:p>
-            <w:pPr>
-              <w:pStyle w:val="ListParagraph"/>
-              <w:ind w:left="0"/>
-            </w:pPr>
-          </w:p>
-          <w:p>
-            <w:pPr>
-              <w:pStyle w:val="ListParagraph"/>
-              <w:ind w:left="0"/>
-              <w:rPr>
-                <w:rFonts w:ascii="Calibri" w:eastAsia="Times New Roman" w:hAnsi="Calibri" w:cs="Calibri"/>
-                <w:lang w:eastAsia="en-GB"/>
-              </w:rPr>
-            </w:pPr>
-            <w:r>
-              <w:rPr>
-                <w:rFonts w:ascii="Calibri" w:eastAsia="Times New Roman" w:hAnsi="Calibri" w:cs="Calibri"/>
-                <w:lang w:eastAsia="en-GB"/>
-              </w:rPr>
-              <w:t>&lt;Subnet-Data</w:t>
-            </w:r>
-            <w:proofErr w:type="gramStart"/>
-            <w:r>
-              <w:rPr>
-                <w:rFonts w:ascii="Calibri" w:eastAsia="Times New Roman" w:hAnsi="Calibri" w:cs="Calibri"/>
-                <w:lang w:eastAsia="en-GB"/>
-              </w:rPr>
-              <w:t>&gt;  =</w:t>
-            </w:r>
-            <w:proofErr w:type="gramEnd"/>
-            <w:r>
-              <w:rPr>
-                <w:rFonts w:ascii="Calibri" w:eastAsia="Times New Roman" w:hAnsi="Calibri" w:cs="Calibri"/>
-                <w:lang w:eastAsia="en-GB"/>
-              </w:rPr>
-              <w:t xml:space="preserve"> IP Address of the Subnet-Data as per checklist</w:t>
+              <w:t>&lt;Subnet-Data&gt;  = IP Address of the Subnet-Data as per checklist</w:t>
             </w:r>
           </w:p>
           <w:p>
@@ -13286,47 +12617,13 @@
               <w:pStyle w:val="ListParagraph"/>
               <w:ind w:left="0"/>
             </w:pPr>
-            <w:proofErr w:type="spellStart"/>
             <w:r>
               <w:rPr>
                 <w:rFonts w:ascii="Calibri" w:eastAsia="Times New Roman" w:hAnsi="Calibri" w:cs="Calibri"/>
                 <w:lang w:eastAsia="en-GB"/>
               </w:rPr>
-              <w:t>sudo</w:t>
-            </w:r>
-            <w:proofErr w:type="spellEnd"/>
-            <w:r>
-              <w:rPr>
-                <w:rFonts w:ascii="Calibri" w:eastAsia="Times New Roman" w:hAnsi="Calibri" w:cs="Calibri"/>
-                <w:lang w:eastAsia="en-GB"/>
-              </w:rPr>
-              <w:t xml:space="preserve"> </w:t>
-            </w:r>
-            <w:proofErr w:type="spellStart"/>
-            <w:r>
-              <w:rPr>
-                <w:rFonts w:ascii="Calibri" w:eastAsia="Times New Roman" w:hAnsi="Calibri" w:cs="Calibri"/>
-                <w:lang w:eastAsia="en-GB"/>
-              </w:rPr>
-              <w:t>dpkg</w:t>
-            </w:r>
-            <w:proofErr w:type="spellEnd"/>
-            <w:r>
-              <w:rPr>
-                <w:rFonts w:ascii="Calibri" w:eastAsia="Times New Roman" w:hAnsi="Calibri" w:cs="Calibri"/>
-                <w:lang w:eastAsia="en-GB"/>
-              </w:rPr>
-              <w:t xml:space="preserve">-reconfigure </w:t>
-            </w:r>
-            <w:proofErr w:type="spellStart"/>
-            <w:r>
-              <w:rPr>
-                <w:rFonts w:ascii="Calibri" w:eastAsia="Times New Roman" w:hAnsi="Calibri" w:cs="Calibri"/>
-                <w:lang w:eastAsia="en-GB"/>
-              </w:rPr>
-              <w:t>tzdata</w:t>
-            </w:r>
-            <w:proofErr w:type="spellEnd"/>
+              <w:t>sudo dpkg-reconfigure tzdata</w:t>
+            </w:r>
           </w:p>
         </w:tc>
         <w:tc>
@@ -13439,13 +12736,8 @@
               <w:pStyle w:val="ListParagraph"/>
               <w:ind w:left="0"/>
             </w:pPr>
-            <w:proofErr w:type="spellStart"/>
-            <w:r>
-              <w:t>sudo</w:t>
-            </w:r>
-            <w:proofErr w:type="spellEnd"/>
-            <w:r>
-              <w:t xml:space="preserve"> apt-get update</w:t>
+            <w:r>
+              <w:t>sudo apt-get update</w:t>
             </w:r>
           </w:p>
         </w:tc>
@@ -13464,13 +12756,8 @@
               <w:pStyle w:val="ListParagraph"/>
               <w:ind w:left="0"/>
             </w:pPr>
-            <w:proofErr w:type="spellStart"/>
-            <w:r>
-              <w:t>sudo</w:t>
-            </w:r>
-            <w:proofErr w:type="spellEnd"/>
-            <w:r>
-              <w:t xml:space="preserve"> apt upgrade</w:t>
+            <w:r>
+              <w:t>sudo apt upgrade</w:t>
             </w:r>
           </w:p>
         </w:tc>
@@ -13489,13 +12776,8 @@
               <w:pStyle w:val="ListParagraph"/>
               <w:ind w:left="0"/>
             </w:pPr>
-            <w:proofErr w:type="spellStart"/>
-            <w:r>
-              <w:t>sudo</w:t>
-            </w:r>
-            <w:proofErr w:type="spellEnd"/>
-            <w:r>
-              <w:t xml:space="preserve"> apt install apt-transport-https ca-certificates curl software-properties-common</w:t>
+            <w:r>
+              <w:t>sudo apt install apt-transport-https ca-certificates curl software-properties-common</w:t>
             </w:r>
           </w:p>
         </w:tc>
@@ -13515,23 +12797,7 @@
               <w:ind w:left="0"/>
             </w:pPr>
             <w:r>
-              <w:t>curl -</w:t>
-            </w:r>
-            <w:proofErr w:type="spellStart"/>
-            <w:r>
-              <w:t>fsSL</w:t>
-            </w:r>
-            <w:proofErr w:type="spellEnd"/>
-            <w:r>
-              <w:t xml:space="preserve"> https://download.docker.com/linux/ubuntu/gpg | </w:t>
-            </w:r>
-            <w:proofErr w:type="spellStart"/>
-            <w:r>
-              <w:t>sudo</w:t>
-            </w:r>
-            <w:proofErr w:type="spellEnd"/>
-            <w:r>
-              <w:t xml:space="preserve"> apt-key add -</w:t>
+              <w:t>curl -fsSL https://download.docker.com/linux/ubuntu/gpg | sudo apt-key add -</w:t>
             </w:r>
           </w:p>
         </w:tc>
@@ -13550,13 +12816,8 @@
               <w:pStyle w:val="ListParagraph"/>
               <w:ind w:left="0"/>
             </w:pPr>
-            <w:proofErr w:type="spellStart"/>
-            <w:r>
-              <w:t>sudo</w:t>
-            </w:r>
-            <w:proofErr w:type="spellEnd"/>
-            <w:r>
-              <w:t xml:space="preserve"> add-apt-repository "deb [arch=amd64] https://download.docker.com/linux/ubuntu artful stable"</w:t>
+            <w:r>
+              <w:t>sudo add-apt-repository "deb [arch=amd64] https://download.docker.com/linux/ubuntu artful stable"</w:t>
             </w:r>
           </w:p>
         </w:tc>
@@ -13575,13 +12836,8 @@
               <w:pStyle w:val="ListParagraph"/>
               <w:ind w:left="0"/>
             </w:pPr>
-            <w:proofErr w:type="spellStart"/>
-            <w:r>
-              <w:t>sudo</w:t>
-            </w:r>
-            <w:proofErr w:type="spellEnd"/>
-            <w:r>
-              <w:t xml:space="preserve"> apt update</w:t>
+            <w:r>
+              <w:t>sudo apt update</w:t>
             </w:r>
           </w:p>
         </w:tc>
@@ -13600,19 +12856,9 @@
               <w:pStyle w:val="ListParagraph"/>
               <w:ind w:left="0"/>
             </w:pPr>
-            <w:proofErr w:type="spellStart"/>
-            <w:r>
-              <w:t>sudo</w:t>
-            </w:r>
-            <w:proofErr w:type="spellEnd"/>
-            <w:r>
-              <w:t xml:space="preserve"> apt install docker-</w:t>
-            </w:r>
-            <w:proofErr w:type="spellStart"/>
-            <w:r>
-              <w:t>ce</w:t>
-            </w:r>
-            <w:proofErr w:type="spellEnd"/>
+            <w:r>
+              <w:t>sudo apt install docker-ce</w:t>
+            </w:r>
           </w:p>
         </w:tc>
       </w:tr>
@@ -13630,13 +12876,8 @@
               <w:pStyle w:val="ListParagraph"/>
               <w:ind w:left="0"/>
             </w:pPr>
-            <w:proofErr w:type="spellStart"/>
-            <w:r>
-              <w:t>sudo</w:t>
-            </w:r>
-            <w:proofErr w:type="spellEnd"/>
-            <w:r>
-              <w:t xml:space="preserve"> docker run hello-world</w:t>
+            <w:r>
+              <w:t>sudo docker run hello-world</w:t>
             </w:r>
           </w:p>
         </w:tc>
@@ -13655,13 +12896,8 @@
               <w:pStyle w:val="ListParagraph"/>
               <w:ind w:left="0"/>
             </w:pPr>
-            <w:proofErr w:type="spellStart"/>
-            <w:r>
-              <w:t>sudo</w:t>
-            </w:r>
-            <w:proofErr w:type="spellEnd"/>
-            <w:r>
-              <w:t xml:space="preserve"> apt install docker-compose</w:t>
+            <w:r>
+              <w:t>sudo apt install docker-compose</w:t>
             </w:r>
           </w:p>
         </w:tc>
@@ -13680,13 +12916,8 @@
               <w:pStyle w:val="ListParagraph"/>
               <w:ind w:left="0"/>
             </w:pPr>
-            <w:proofErr w:type="spellStart"/>
-            <w:r>
-              <w:t>sudo</w:t>
-            </w:r>
-            <w:proofErr w:type="spellEnd"/>
-            <w:r>
-              <w:t xml:space="preserve"> git clone https://github.com/hackmdio/docker-hackmd.git</w:t>
+            <w:r>
+              <w:t>sudo git clone https://github.com/hackmdio/docker-hackmd.git</w:t>
             </w:r>
           </w:p>
         </w:tc>
@@ -13706,13 +12937,8 @@
         </w:numPr>
       </w:pPr>
       <w:r>
-        <w:t xml:space="preserve">Configure </w:t>
-      </w:r>
-      <w:proofErr w:type="spellStart"/>
-      <w:r>
-        <w:t>HackMD</w:t>
-      </w:r>
-      <w:proofErr w:type="spellEnd"/>
+        <w:t>Configure HackMD</w:t>
+      </w:r>
     </w:p>
     <w:p>
       <w:pPr>
@@ -13723,21 +12949,8 @@
         </w:numPr>
       </w:pPr>
       <w:r>
-        <w:t xml:space="preserve">Change </w:t>
-      </w:r>
-      <w:proofErr w:type="gramStart"/>
-      <w:r>
-        <w:t>to .</w:t>
-      </w:r>
-      <w:proofErr w:type="gramEnd"/>
-      <w:r>
-        <w:t>/docker-</w:t>
-      </w:r>
-      <w:proofErr w:type="spellStart"/>
-      <w:r>
-        <w:t>hackmd</w:t>
-      </w:r>
-      <w:proofErr w:type="spellEnd"/>
+        <w:t>Change to ./docker-hackmd</w:t>
+      </w:r>
     </w:p>
     <w:p>
       <w:pPr>
@@ -13811,27 +13024,9 @@
               <w:pStyle w:val="ListParagraph"/>
               <w:ind w:left="0"/>
             </w:pPr>
-            <w:proofErr w:type="spellStart"/>
-            <w:r>
-              <w:t>sudo</w:t>
-            </w:r>
-            <w:proofErr w:type="spellEnd"/>
-            <w:r>
-              <w:t xml:space="preserve"> </w:t>
-            </w:r>
-            <w:proofErr w:type="spellStart"/>
-            <w:r>
-              <w:t>nano</w:t>
-            </w:r>
-            <w:proofErr w:type="spellEnd"/>
-            <w:r>
-              <w:t xml:space="preserve"> docker-</w:t>
-            </w:r>
-            <w:proofErr w:type="spellStart"/>
-            <w:r>
-              <w:t>compose.yml</w:t>
-            </w:r>
-            <w:proofErr w:type="spellEnd"/>
+            <w:r>
+              <w:t>sudo nano docker-compose.yml</w:t>
+            </w:r>
           </w:p>
         </w:tc>
       </w:tr>
@@ -14045,23 +13240,7 @@
                 <w:rFonts w:ascii="Calibri" w:eastAsia="Times New Roman" w:hAnsi="Calibri" w:cs="Calibri"/>
                 <w:lang w:eastAsia="en-GB"/>
               </w:rPr>
-              <w:t xml:space="preserve">NetBIOS name of management domain i.e. </w:t>
-            </w:r>
-            <w:proofErr w:type="spellStart"/>
-            <w:r>
-              <w:rPr>
-                <w:rFonts w:ascii="Calibri" w:eastAsia="Times New Roman" w:hAnsi="Calibri" w:cs="Calibri"/>
-                <w:lang w:eastAsia="en-GB"/>
-              </w:rPr>
-              <w:t>turingsafehaven</w:t>
-            </w:r>
-            <w:proofErr w:type="spellEnd"/>
-            <w:r>
-              <w:rPr>
-                <w:rFonts w:ascii="Calibri" w:eastAsia="Times New Roman" w:hAnsi="Calibri" w:cs="Calibri"/>
-                <w:lang w:eastAsia="en-GB"/>
-              </w:rPr>
-              <w:t xml:space="preserve"> (lowercase)</w:t>
+              <w:t>NetBIOS name of management domain i.e. turingsafehaven (lowercase)</w:t>
             </w:r>
           </w:p>
         </w:tc>
@@ -14188,100 +13367,8 @@
               <w:rPr>
                 <w:rFonts w:ascii="Calibri" w:hAnsi="Calibri" w:cs="Calibri"/>
               </w:rPr>
-              <w:t>CN=</w:t>
-            </w:r>
-            <w:proofErr w:type="spellStart"/>
-            <w:r>
-              <w:rPr>
-                <w:rFonts w:ascii="Calibri" w:hAnsi="Calibri" w:cs="Calibri"/>
-              </w:rPr>
-              <w:t>DSGx</w:t>
-            </w:r>
-            <w:proofErr w:type="spellEnd"/>
-            <w:r>
-              <w:rPr>
-                <w:rFonts w:ascii="Calibri" w:hAnsi="Calibri" w:cs="Calibri"/>
-              </w:rPr>
-              <w:t xml:space="preserve"> </w:t>
-            </w:r>
-            <w:proofErr w:type="spellStart"/>
-            <w:r>
-              <w:rPr>
-                <w:rFonts w:ascii="Calibri" w:hAnsi="Calibri" w:cs="Calibri"/>
-              </w:rPr>
-              <w:t>HackMD</w:t>
-            </w:r>
-            <w:proofErr w:type="spellEnd"/>
-            <w:r>
-              <w:rPr>
-                <w:rFonts w:ascii="Calibri" w:hAnsi="Calibri" w:cs="Calibri"/>
-              </w:rPr>
-              <w:t xml:space="preserve"> </w:t>
-            </w:r>
-            <w:proofErr w:type="gramStart"/>
-            <w:r>
-              <w:rPr>
-                <w:rFonts w:ascii="Calibri" w:hAnsi="Calibri" w:cs="Calibri"/>
-              </w:rPr>
-              <w:t>LDAP,OU</w:t>
-            </w:r>
-            <w:proofErr w:type="gramEnd"/>
-            <w:r>
-              <w:rPr>
-                <w:rFonts w:ascii="Calibri" w:hAnsi="Calibri" w:cs="Calibri"/>
-              </w:rPr>
-              <w:t xml:space="preserve">=Safe Haven Service </w:t>
-            </w:r>
-            <w:proofErr w:type="spellStart"/>
-            <w:r>
-              <w:rPr>
-                <w:rFonts w:ascii="Calibri" w:hAnsi="Calibri" w:cs="Calibri"/>
-              </w:rPr>
-              <w:t>Accounts,DC</w:t>
-            </w:r>
-            <w:proofErr w:type="spellEnd"/>
-            <w:r>
-              <w:rPr>
-                <w:rFonts w:ascii="Calibri" w:hAnsi="Calibri" w:cs="Calibri"/>
-              </w:rPr>
-              <w:t>=</w:t>
-            </w:r>
-            <w:proofErr w:type="spellStart"/>
-            <w:r>
-              <w:rPr>
-                <w:rFonts w:ascii="Calibri" w:hAnsi="Calibri" w:cs="Calibri"/>
-              </w:rPr>
-              <w:t>turingsafehaven,DC</w:t>
-            </w:r>
-            <w:proofErr w:type="spellEnd"/>
-            <w:r>
-              <w:rPr>
-                <w:rFonts w:ascii="Calibri" w:hAnsi="Calibri" w:cs="Calibri"/>
-              </w:rPr>
-              <w:t>=</w:t>
-            </w:r>
-            <w:proofErr w:type="spellStart"/>
-            <w:r>
-              <w:rPr>
-                <w:rFonts w:ascii="Calibri" w:hAnsi="Calibri" w:cs="Calibri"/>
-              </w:rPr>
-              <w:t>ac,DC</w:t>
-            </w:r>
-            <w:proofErr w:type="spellEnd"/>
-            <w:r>
-              <w:rPr>
-                <w:rFonts w:ascii="Calibri" w:hAnsi="Calibri" w:cs="Calibri"/>
-              </w:rPr>
-              <w:t>=</w:t>
-            </w:r>
-            <w:proofErr w:type="spellStart"/>
-            <w:r>
-              <w:rPr>
-                <w:rFonts w:ascii="Calibri" w:hAnsi="Calibri" w:cs="Calibri"/>
-              </w:rPr>
-              <w:t>uk</w:t>
-            </w:r>
-            <w:proofErr w:type="spellEnd"/>
+              <w:t>CN=DSGx HackMD LDAP,OU=Safe Haven Service Accounts,DC=turingsafehaven,DC=ac,DC=uk</w:t>
+            </w:r>
           </w:p>
         </w:tc>
       </w:tr>
@@ -14402,60 +13489,8 @@
               <w:rPr>
                 <w:rFonts w:ascii="Calibri" w:hAnsi="Calibri" w:cs="Calibri"/>
               </w:rPr>
-              <w:t xml:space="preserve">OU=Safe Haven Research </w:t>
-            </w:r>
-            <w:proofErr w:type="spellStart"/>
-            <w:proofErr w:type="gramStart"/>
-            <w:r>
-              <w:rPr>
-                <w:rFonts w:ascii="Calibri" w:hAnsi="Calibri" w:cs="Calibri"/>
-              </w:rPr>
-              <w:t>Users,DC</w:t>
-            </w:r>
-            <w:proofErr w:type="spellEnd"/>
-            <w:proofErr w:type="gramEnd"/>
-            <w:r>
-              <w:rPr>
-                <w:rFonts w:ascii="Calibri" w:hAnsi="Calibri" w:cs="Calibri"/>
-              </w:rPr>
-              <w:t>=</w:t>
-            </w:r>
-            <w:proofErr w:type="spellStart"/>
-            <w:r>
-              <w:rPr>
-                <w:rFonts w:ascii="Calibri" w:hAnsi="Calibri" w:cs="Calibri"/>
-              </w:rPr>
-              <w:t>turingsafehaven,DC</w:t>
-            </w:r>
-            <w:proofErr w:type="spellEnd"/>
-            <w:r>
-              <w:rPr>
-                <w:rFonts w:ascii="Calibri" w:hAnsi="Calibri" w:cs="Calibri"/>
-              </w:rPr>
-              <w:t>=</w:t>
-            </w:r>
-            <w:proofErr w:type="spellStart"/>
-            <w:r>
-              <w:rPr>
-                <w:rFonts w:ascii="Calibri" w:hAnsi="Calibri" w:cs="Calibri"/>
-              </w:rPr>
-              <w:t>ac,DC</w:t>
-            </w:r>
-            <w:proofErr w:type="spellEnd"/>
-            <w:r>
-              <w:rPr>
-                <w:rFonts w:ascii="Calibri" w:hAnsi="Calibri" w:cs="Calibri"/>
-              </w:rPr>
-              <w:t>=</w:t>
-            </w:r>
-            <w:proofErr w:type="spellStart"/>
-            <w:r>
-              <w:rPr>
-                <w:rFonts w:ascii="Calibri" w:hAnsi="Calibri" w:cs="Calibri"/>
-              </w:rPr>
-              <w:t>uk</w:t>
-            </w:r>
-            <w:proofErr w:type="spellEnd"/>
+              <w:t>OU=Safe Haven Research Users,DC=turingsafehaven,DC=ac,DC=uk</w:t>
+            </w:r>
           </w:p>
         </w:tc>
       </w:tr>
@@ -14507,23 +13542,7 @@
                 <w:rFonts w:ascii="Calibri" w:eastAsia="Times New Roman" w:hAnsi="Calibri" w:cs="Calibri"/>
                 <w:lang w:eastAsia="en-GB"/>
               </w:rPr>
-              <w:t>(</w:t>
-            </w:r>
-            <w:proofErr w:type="spellStart"/>
-            <w:r>
-              <w:rPr>
-                <w:rFonts w:ascii="Calibri" w:eastAsia="Times New Roman" w:hAnsi="Calibri" w:cs="Calibri"/>
-                <w:lang w:eastAsia="en-GB"/>
-              </w:rPr>
-              <w:t>userPrincipalName</w:t>
-            </w:r>
-            <w:proofErr w:type="spellEnd"/>
-            <w:r>
-              <w:rPr>
-                <w:rFonts w:ascii="Calibri" w:eastAsia="Times New Roman" w:hAnsi="Calibri" w:cs="Calibri"/>
-                <w:lang w:eastAsia="en-GB"/>
-              </w:rPr>
-              <w:t>={{username}})</w:t>
+              <w:t>(userPrincipalName={{username}})</w:t>
             </w:r>
           </w:p>
         </w:tc>
@@ -14834,15 +13853,7 @@
         <w:ind w:left="567" w:firstLine="0"/>
       </w:pPr>
       <w:r>
-        <w:t xml:space="preserve">Start </w:t>
-      </w:r>
-      <w:proofErr w:type="spellStart"/>
-      <w:r>
-        <w:t>HackMD</w:t>
-      </w:r>
-      <w:proofErr w:type="spellEnd"/>
-      <w:r>
-        <w:t xml:space="preserve"> container</w:t>
+        <w:t>Start HackMD container</w:t>
       </w:r>
       <w:r>
         <w:t xml:space="preserve"> </w:t>
@@ -14896,13 +13907,8 @@
               <w:pStyle w:val="ListParagraph"/>
               <w:ind w:left="0"/>
             </w:pPr>
-            <w:proofErr w:type="spellStart"/>
-            <w:r>
-              <w:t>sudo</w:t>
-            </w:r>
-            <w:proofErr w:type="spellEnd"/>
-            <w:r>
-              <w:t xml:space="preserve"> docker-compose up -d</w:t>
+            <w:r>
+              <w:t>sudo docker-compose up -d</w:t>
             </w:r>
           </w:p>
         </w:tc>
@@ -15021,44 +14027,88 @@
               <w:pStyle w:val="ListParagraph"/>
               <w:ind w:left="0"/>
             </w:pPr>
-            <w:proofErr w:type="spellStart"/>
             <w:r>
               <w:rPr>
                 <w:rFonts w:ascii="Calibri" w:eastAsia="Times New Roman" w:hAnsi="Calibri" w:cs="Calibri"/>
                 <w:lang w:eastAsia="en-GB"/>
               </w:rPr>
-              <w:t>sudo</w:t>
-            </w:r>
-            <w:proofErr w:type="spellEnd"/>
-            <w:r>
+              <w:t>sudo nano /etc/hosts</w:t>
+            </w:r>
+          </w:p>
+        </w:tc>
+        <w:tc>
+          <w:tcPr>
+            <w:tcW w:w="6208" w:type="dxa"/>
+          </w:tcPr>
+          <w:p>
+            <w:pPr>
+              <w:pStyle w:val="ListParagraph"/>
+              <w:ind w:left="0"/>
               <w:rPr>
                 <w:rFonts w:ascii="Calibri" w:eastAsia="Times New Roman" w:hAnsi="Calibri" w:cs="Calibri"/>
                 <w:lang w:eastAsia="en-GB"/>
               </w:rPr>
-              <w:t xml:space="preserve"> </w:t>
-            </w:r>
-            <w:proofErr w:type="spellStart"/>
+            </w:pPr>
             <w:r>
               <w:rPr>
                 <w:rFonts w:ascii="Calibri" w:eastAsia="Times New Roman" w:hAnsi="Calibri" w:cs="Calibri"/>
                 <w:lang w:eastAsia="en-GB"/>
               </w:rPr>
-              <w:t>nano</w:t>
-            </w:r>
-            <w:proofErr w:type="spellEnd"/>
-            <w:r>
+              <w:t>Add the line:</w:t>
+            </w:r>
+          </w:p>
+          <w:p>
+            <w:pPr>
+              <w:pStyle w:val="ListParagraph"/>
+              <w:ind w:left="0"/>
               <w:rPr>
                 <w:rFonts w:ascii="Calibri" w:eastAsia="Times New Roman" w:hAnsi="Calibri" w:cs="Calibri"/>
                 <w:lang w:eastAsia="en-GB"/>
               </w:rPr>
-              <w:t xml:space="preserve"> /etc/hosts</w:t>
-            </w:r>
-          </w:p>
-        </w:tc>
-        <w:tc>
-          <w:tcPr>
-            <w:tcW w:w="6208" w:type="dxa"/>
-          </w:tcPr>
+            </w:pPr>
+          </w:p>
+          <w:p>
+            <w:pPr>
+              <w:pStyle w:val="ListParagraph"/>
+              <w:ind w:left="0"/>
+            </w:pPr>
+            <w:r>
+              <w:t>&lt;Subnet-Data&gt;.</w:t>
+            </w:r>
+            <w:r>
+              <w:t>1</w:t>
+            </w:r>
+            <w:r>
+              <w:t>51</w:t>
+            </w:r>
+            <w:r>
+              <w:t xml:space="preserve"> </w:t>
+            </w:r>
+            <w:r>
+              <w:t>gitlab</w:t>
+            </w:r>
+            <w:r>
+              <w:t xml:space="preserve"> </w:t>
+            </w:r>
+            <w:r>
+              <w:t>gitlab</w:t>
+            </w:r>
+            <w:r>
+              <w:t>.dsgroup</w:t>
+            </w:r>
+            <w:r>
+              <w:t>X</w:t>
+            </w:r>
+            <w:r>
+              <w:t>.co.uk</w:t>
+            </w:r>
+          </w:p>
+          <w:p>
+            <w:pPr>
+              <w:pStyle w:val="ListParagraph"/>
+              <w:ind w:left="0"/>
+            </w:pPr>
+          </w:p>
           <w:p>
             <w:pPr>
               <w:pStyle w:val="ListParagraph"/>
@@ -15073,94 +14123,7 @@
                 <w:rFonts w:ascii="Calibri" w:eastAsia="Times New Roman" w:hAnsi="Calibri" w:cs="Calibri"/>
                 <w:lang w:eastAsia="en-GB"/>
               </w:rPr>
-              <w:t>Add the line:</w:t>
-            </w:r>
-          </w:p>
-          <w:p>
-            <w:pPr>
-              <w:pStyle w:val="ListParagraph"/>
-              <w:ind w:left="0"/>
-              <w:rPr>
-                <w:rFonts w:ascii="Calibri" w:eastAsia="Times New Roman" w:hAnsi="Calibri" w:cs="Calibri"/>
-                <w:lang w:eastAsia="en-GB"/>
-              </w:rPr>
-            </w:pPr>
-          </w:p>
-          <w:p>
-            <w:pPr>
-              <w:pStyle w:val="ListParagraph"/>
-              <w:ind w:left="0"/>
-            </w:pPr>
-            <w:r>
-              <w:t>&lt;Subnet-Data&gt;.</w:t>
-            </w:r>
-            <w:r>
-              <w:t>1</w:t>
-            </w:r>
-            <w:r>
-              <w:t>51</w:t>
-            </w:r>
-            <w:r>
-              <w:t xml:space="preserve"> </w:t>
-            </w:r>
-            <w:proofErr w:type="spellStart"/>
-            <w:r>
-              <w:t>gitlab</w:t>
-            </w:r>
-            <w:proofErr w:type="spellEnd"/>
-            <w:r>
-              <w:t xml:space="preserve"> </w:t>
-            </w:r>
-            <w:r>
-              <w:t>gitlab</w:t>
-            </w:r>
-            <w:r>
-              <w:t>.dsgroup</w:t>
-            </w:r>
-            <w:r>
-              <w:t>X</w:t>
-            </w:r>
-            <w:r>
-              <w:t>.co.uk</w:t>
-            </w:r>
-          </w:p>
-          <w:p>
-            <w:pPr>
-              <w:pStyle w:val="ListParagraph"/>
-              <w:ind w:left="0"/>
-            </w:pPr>
-          </w:p>
-          <w:p>
-            <w:pPr>
-              <w:pStyle w:val="ListParagraph"/>
-              <w:ind w:left="0"/>
-              <w:rPr>
-                <w:rFonts w:ascii="Calibri" w:eastAsia="Times New Roman" w:hAnsi="Calibri" w:cs="Calibri"/>
-                <w:lang w:eastAsia="en-GB"/>
-              </w:rPr>
-            </w:pPr>
-            <w:r>
-              <w:rPr>
-                <w:rFonts w:ascii="Calibri" w:eastAsia="Times New Roman" w:hAnsi="Calibri" w:cs="Calibri"/>
-                <w:lang w:eastAsia="en-GB"/>
-              </w:rPr>
-              <w:t>&lt;Subnet-Data</w:t>
-            </w:r>
-            <w:proofErr w:type="gramStart"/>
-            <w:r>
-              <w:rPr>
-                <w:rFonts w:ascii="Calibri" w:eastAsia="Times New Roman" w:hAnsi="Calibri" w:cs="Calibri"/>
-                <w:lang w:eastAsia="en-GB"/>
-              </w:rPr>
-              <w:t>&gt;  =</w:t>
-            </w:r>
-            <w:proofErr w:type="gramEnd"/>
-            <w:r>
-              <w:rPr>
-                <w:rFonts w:ascii="Calibri" w:eastAsia="Times New Roman" w:hAnsi="Calibri" w:cs="Calibri"/>
-                <w:lang w:eastAsia="en-GB"/>
-              </w:rPr>
-              <w:t xml:space="preserve"> IP Address of the Subnet-Data as per checklist</w:t>
+              <w:t>&lt;Subnet-Data&gt;  = IP Address of the Subnet-Data as per checklist</w:t>
             </w:r>
           </w:p>
           <w:p>
@@ -15270,47 +14233,13 @@
               <w:pStyle w:val="ListParagraph"/>
               <w:ind w:left="0"/>
             </w:pPr>
-            <w:proofErr w:type="spellStart"/>
             <w:r>
               <w:rPr>
                 <w:rFonts w:ascii="Calibri" w:eastAsia="Times New Roman" w:hAnsi="Calibri" w:cs="Calibri"/>
                 <w:lang w:eastAsia="en-GB"/>
               </w:rPr>
-              <w:t>sudo</w:t>
-            </w:r>
-            <w:proofErr w:type="spellEnd"/>
-            <w:r>
-              <w:rPr>
-                <w:rFonts w:ascii="Calibri" w:eastAsia="Times New Roman" w:hAnsi="Calibri" w:cs="Calibri"/>
-                <w:lang w:eastAsia="en-GB"/>
-              </w:rPr>
-              <w:t xml:space="preserve"> </w:t>
-            </w:r>
-            <w:proofErr w:type="spellStart"/>
-            <w:r>
-              <w:rPr>
-                <w:rFonts w:ascii="Calibri" w:eastAsia="Times New Roman" w:hAnsi="Calibri" w:cs="Calibri"/>
-                <w:lang w:eastAsia="en-GB"/>
-              </w:rPr>
-              <w:t>dpkg</w:t>
-            </w:r>
-            <w:proofErr w:type="spellEnd"/>
-            <w:r>
-              <w:rPr>
-                <w:rFonts w:ascii="Calibri" w:eastAsia="Times New Roman" w:hAnsi="Calibri" w:cs="Calibri"/>
-                <w:lang w:eastAsia="en-GB"/>
-              </w:rPr>
-              <w:t xml:space="preserve">-reconfigure </w:t>
-            </w:r>
-            <w:proofErr w:type="spellStart"/>
-            <w:r>
-              <w:rPr>
-                <w:rFonts w:ascii="Calibri" w:eastAsia="Times New Roman" w:hAnsi="Calibri" w:cs="Calibri"/>
-                <w:lang w:eastAsia="en-GB"/>
-              </w:rPr>
-              <w:t>tzdata</w:t>
-            </w:r>
-            <w:proofErr w:type="spellEnd"/>
+              <w:t>sudo dpkg-reconfigure tzdata</w:t>
+            </w:r>
           </w:p>
         </w:tc>
         <w:tc>
@@ -15419,37 +14348,12 @@
               <w:pStyle w:val="ListParagraph"/>
               <w:ind w:left="0"/>
             </w:pPr>
-            <w:proofErr w:type="spellStart"/>
             <w:r>
               <w:rPr>
                 <w:rFonts w:ascii="Calibri" w:eastAsia="Times New Roman" w:hAnsi="Calibri" w:cs="Calibri"/>
                 <w:lang w:eastAsia="en-GB"/>
               </w:rPr>
-              <w:t>sudo</w:t>
-            </w:r>
-            <w:proofErr w:type="spellEnd"/>
-            <w:r>
-              <w:rPr>
-                <w:rFonts w:ascii="Calibri" w:eastAsia="Times New Roman" w:hAnsi="Calibri" w:cs="Calibri"/>
-                <w:lang w:eastAsia="en-GB"/>
-              </w:rPr>
-              <w:t xml:space="preserve"> </w:t>
-            </w:r>
-            <w:proofErr w:type="spellStart"/>
-            <w:r>
-              <w:rPr>
-                <w:rFonts w:ascii="Calibri" w:eastAsia="Times New Roman" w:hAnsi="Calibri" w:cs="Calibri"/>
-                <w:lang w:eastAsia="en-GB"/>
-              </w:rPr>
-              <w:t>lshw</w:t>
-            </w:r>
-            <w:proofErr w:type="spellEnd"/>
-            <w:r>
-              <w:rPr>
-                <w:rFonts w:ascii="Calibri" w:eastAsia="Times New Roman" w:hAnsi="Calibri" w:cs="Calibri"/>
-                <w:lang w:eastAsia="en-GB"/>
-              </w:rPr>
-              <w:t xml:space="preserve"> -C disk</w:t>
+              <w:t>sudo lshw -C disk</w:t>
             </w:r>
           </w:p>
         </w:tc>
@@ -15542,21 +14446,8 @@
               <w:pStyle w:val="ListParagraph"/>
               <w:ind w:left="0"/>
             </w:pPr>
-            <w:proofErr w:type="spellStart"/>
-            <w:r>
-              <w:t>sudo</w:t>
-            </w:r>
-            <w:proofErr w:type="spellEnd"/>
-            <w:r>
-              <w:t xml:space="preserve"> </w:t>
-            </w:r>
-            <w:proofErr w:type="spellStart"/>
-            <w:r>
-              <w:t>fdisk</w:t>
-            </w:r>
-            <w:proofErr w:type="spellEnd"/>
-            <w:r>
-              <w:t xml:space="preserve"> /dev/</w:t>
+            <w:r>
+              <w:t>sudo fdisk /dev/</w:t>
             </w:r>
             <w:r>
               <w:t>xxx</w:t>
@@ -15586,17 +14477,8 @@
                 <w:rFonts w:ascii="Calibri" w:eastAsia="Times New Roman" w:hAnsi="Calibri" w:cs="Calibri"/>
                 <w:lang w:eastAsia="en-GB"/>
               </w:rPr>
-              <w:t xml:space="preserve"> xxx = disk name as noted above i.e. </w:t>
-            </w:r>
-            <w:proofErr w:type="spellStart"/>
-            <w:r>
-              <w:rPr>
-                <w:rFonts w:ascii="Calibri" w:eastAsia="Times New Roman" w:hAnsi="Calibri" w:cs="Calibri"/>
-                <w:lang w:eastAsia="en-GB"/>
-              </w:rPr>
-              <w:t>sdc</w:t>
-            </w:r>
-            <w:proofErr w:type="spellEnd"/>
+              <w:t xml:space="preserve"> xxx = disk name as noted above i.e. sdc</w:t>
+            </w:r>
           </w:p>
           <w:p>
             <w:pPr>
@@ -15786,27 +14668,9 @@
               <w:pStyle w:val="ListParagraph"/>
               <w:ind w:left="0"/>
             </w:pPr>
-            <w:proofErr w:type="spellStart"/>
-            <w:r>
-              <w:t>sudo</w:t>
-            </w:r>
-            <w:proofErr w:type="spellEnd"/>
-            <w:r>
-              <w:t xml:space="preserve"> </w:t>
-            </w:r>
-            <w:proofErr w:type="gramStart"/>
-            <w:r>
-              <w:t>mkfs.ext</w:t>
-            </w:r>
-            <w:proofErr w:type="gramEnd"/>
-            <w:r>
-              <w:t xml:space="preserve">4 /dev/sdc1 -L </w:t>
-            </w:r>
-            <w:proofErr w:type="spellStart"/>
-            <w:r>
-              <w:t>DataDrive</w:t>
-            </w:r>
-            <w:proofErr w:type="spellEnd"/>
+            <w:r>
+              <w:t>sudo mkfs.ext4 /dev/sdc1 -L DataDrive</w:t>
+            </w:r>
           </w:p>
         </w:tc>
       </w:tr>
@@ -15885,19 +14749,9 @@
               <w:pStyle w:val="ListParagraph"/>
               <w:ind w:left="0"/>
             </w:pPr>
-            <w:proofErr w:type="spellStart"/>
-            <w:r>
-              <w:t>sudo</w:t>
-            </w:r>
-            <w:proofErr w:type="spellEnd"/>
-            <w:r>
-              <w:t xml:space="preserve"> </w:t>
-            </w:r>
-            <w:proofErr w:type="spellStart"/>
-            <w:r>
-              <w:t>blkid</w:t>
-            </w:r>
-            <w:proofErr w:type="spellEnd"/>
+            <w:r>
+              <w:t>sudo blkid</w:t>
+            </w:r>
           </w:p>
         </w:tc>
       </w:tr>
@@ -16035,42 +14889,8 @@
               <w:pStyle w:val="ListParagraph"/>
               <w:ind w:left="0"/>
             </w:pPr>
-            <w:proofErr w:type="spellStart"/>
-            <w:r>
-              <w:t>sudo</w:t>
-            </w:r>
-            <w:proofErr w:type="spellEnd"/>
-            <w:r>
-              <w:t xml:space="preserve"> </w:t>
-            </w:r>
-            <w:proofErr w:type="spellStart"/>
-            <w:r>
-              <w:t>cp</w:t>
-            </w:r>
-            <w:proofErr w:type="spellEnd"/>
-            <w:r>
-              <w:t xml:space="preserve"> /etc/</w:t>
-            </w:r>
-            <w:proofErr w:type="spellStart"/>
-            <w:r>
-              <w:t>fstab</w:t>
-            </w:r>
-            <w:proofErr w:type="spellEnd"/>
-            <w:r>
-              <w:t xml:space="preserve"> /etc/</w:t>
-            </w:r>
-            <w:proofErr w:type="spellStart"/>
-            <w:proofErr w:type="gramStart"/>
-            <w:r>
-              <w:t>fstab</w:t>
-            </w:r>
-            <w:proofErr w:type="spellEnd"/>
-            <w:r>
-              <w:t>.$</w:t>
-            </w:r>
-            <w:proofErr w:type="gramEnd"/>
-            <w:r>
-              <w:t>(date +%Y-%m-%d)</w:t>
+            <w:r>
+              <w:t>sudo cp /etc/fstab /etc/fstab.$(date +%Y-%m-%d)</w:t>
             </w:r>
           </w:p>
         </w:tc>
@@ -16141,27 +14961,9 @@
               <w:pStyle w:val="ListParagraph"/>
               <w:ind w:left="0"/>
             </w:pPr>
-            <w:proofErr w:type="spellStart"/>
-            <w:r>
-              <w:t>sudo</w:t>
-            </w:r>
-            <w:proofErr w:type="spellEnd"/>
-            <w:r>
-              <w:t xml:space="preserve"> </w:t>
-            </w:r>
-            <w:proofErr w:type="spellStart"/>
-            <w:r>
-              <w:t>nano</w:t>
-            </w:r>
-            <w:proofErr w:type="spellEnd"/>
-            <w:r>
-              <w:t xml:space="preserve"> /etc/</w:t>
-            </w:r>
-            <w:proofErr w:type="spellStart"/>
-            <w:r>
-              <w:t>fstab</w:t>
-            </w:r>
-            <w:proofErr w:type="spellEnd"/>
+            <w:r>
+              <w:t>sudo nano /etc/fstab</w:t>
+            </w:r>
           </w:p>
         </w:tc>
       </w:tr>
@@ -16236,15 +15038,7 @@
               <w:ind w:left="0"/>
             </w:pPr>
             <w:r>
-              <w:t>UUID=&lt;ID CAPTURED ABOVE&gt;   /media/</w:t>
-            </w:r>
-            <w:proofErr w:type="spellStart"/>
-            <w:r>
-              <w:t>gitdata</w:t>
-            </w:r>
-            <w:proofErr w:type="spellEnd"/>
-            <w:r>
-              <w:t xml:space="preserve">    ext4          defaults       0       2</w:t>
+              <w:t>UUID=&lt;ID CAPTURED ABOVE&gt;   /media/gitdata    ext4          defaults       0       2</w:t>
             </w:r>
           </w:p>
         </w:tc>
@@ -16382,27 +15176,9 @@
               <w:pStyle w:val="ListParagraph"/>
               <w:ind w:left="0"/>
             </w:pPr>
-            <w:proofErr w:type="spellStart"/>
-            <w:r>
-              <w:t>sudo</w:t>
-            </w:r>
-            <w:proofErr w:type="spellEnd"/>
-            <w:r>
-              <w:t xml:space="preserve"> </w:t>
-            </w:r>
-            <w:proofErr w:type="spellStart"/>
-            <w:r>
-              <w:t>mkdir</w:t>
-            </w:r>
-            <w:proofErr w:type="spellEnd"/>
-            <w:r>
-              <w:t xml:space="preserve"> /media/</w:t>
-            </w:r>
-            <w:proofErr w:type="spellStart"/>
-            <w:r>
-              <w:t>gitdata</w:t>
-            </w:r>
-            <w:proofErr w:type="spellEnd"/>
+            <w:r>
+              <w:t>sudo mkdir /media/gitdata</w:t>
+            </w:r>
           </w:p>
         </w:tc>
       </w:tr>
@@ -16472,13 +15248,8 @@
               <w:pStyle w:val="ListParagraph"/>
               <w:ind w:left="0"/>
             </w:pPr>
-            <w:proofErr w:type="spellStart"/>
-            <w:r>
-              <w:t>sudo</w:t>
-            </w:r>
-            <w:proofErr w:type="spellEnd"/>
-            <w:r>
-              <w:t xml:space="preserve"> mount -a</w:t>
+            <w:r>
+              <w:t>sudo mount -a</w:t>
             </w:r>
           </w:p>
         </w:tc>
@@ -16562,35 +15333,9 @@
               <w:pStyle w:val="ListParagraph"/>
               <w:ind w:left="0"/>
             </w:pPr>
-            <w:proofErr w:type="spellStart"/>
-            <w:r>
-              <w:t>sudo</w:t>
-            </w:r>
-            <w:proofErr w:type="spellEnd"/>
-            <w:r>
-              <w:t xml:space="preserve"> </w:t>
-            </w:r>
-            <w:proofErr w:type="spellStart"/>
-            <w:r>
-              <w:t>nano</w:t>
-            </w:r>
-            <w:proofErr w:type="spellEnd"/>
-            <w:r>
-              <w:t xml:space="preserve"> /etc/</w:t>
-            </w:r>
-            <w:proofErr w:type="spellStart"/>
-            <w:r>
-              <w:t>gitlab</w:t>
-            </w:r>
-            <w:proofErr w:type="spellEnd"/>
-            <w:r>
-              <w:t>/</w:t>
-            </w:r>
-            <w:proofErr w:type="spellStart"/>
-            <w:r>
-              <w:t>gitlab.rb</w:t>
-            </w:r>
-            <w:proofErr w:type="spellEnd"/>
+            <w:r>
+              <w:t>sudo nano /etc/gitlab/gitlab.rb</w:t>
+            </w:r>
           </w:p>
         </w:tc>
       </w:tr>
@@ -16676,21 +15421,8 @@
               <w:pStyle w:val="ListParagraph"/>
               <w:ind w:left="0"/>
             </w:pPr>
-            <w:proofErr w:type="spellStart"/>
-            <w:r>
-              <w:t>Gilabrails</w:t>
-            </w:r>
-            <w:proofErr w:type="spellEnd"/>
-            <w:r>
-              <w:t>[‘</w:t>
-            </w:r>
-            <w:proofErr w:type="spellStart"/>
-            <w:r>
-              <w:t>ldap_enabled</w:t>
-            </w:r>
-            <w:proofErr w:type="spellEnd"/>
-            <w:r>
-              <w:t>’]</w:t>
+            <w:r>
+              <w:t>Gilabrails[‘ldap_enabled’]</w:t>
             </w:r>
           </w:p>
         </w:tc>
@@ -16778,23 +15510,7 @@
                 <w:rFonts w:ascii="Calibri" w:eastAsia="Times New Roman" w:hAnsi="Calibri" w:cs="Calibri"/>
                 <w:lang w:eastAsia="en-GB"/>
               </w:rPr>
-              <w:t xml:space="preserve">DC </w:t>
-            </w:r>
-            <w:proofErr w:type="gramStart"/>
-            <w:r>
-              <w:rPr>
-                <w:rFonts w:ascii="Calibri" w:eastAsia="Times New Roman" w:hAnsi="Calibri" w:cs="Calibri"/>
-                <w:lang w:eastAsia="en-GB"/>
-              </w:rPr>
-              <w:t>=  within</w:t>
-            </w:r>
-            <w:proofErr w:type="gramEnd"/>
-            <w:r>
-              <w:rPr>
-                <w:rFonts w:ascii="Calibri" w:eastAsia="Times New Roman" w:hAnsi="Calibri" w:cs="Calibri"/>
-                <w:lang w:eastAsia="en-GB"/>
-              </w:rPr>
-              <w:t xml:space="preserve"> the management domain</w:t>
+              <w:t>DC =  within the management domain</w:t>
             </w:r>
           </w:p>
         </w:tc>
@@ -16867,7 +15583,6 @@
                 <w:szCs w:val="22"/>
               </w:rPr>
             </w:pPr>
-            <w:proofErr w:type="spellStart"/>
             <w:r>
               <w:rPr>
                 <w:rFonts w:ascii="Calibri" w:hAnsi="Calibri" w:cs="Calibri"/>
@@ -16876,7 +15591,6 @@
               </w:rPr>
               <w:t>bind_dn</w:t>
             </w:r>
-            <w:proofErr w:type="spellEnd"/>
           </w:p>
         </w:tc>
         <w:tc>
@@ -16896,86 +15610,8 @@
               <w:rPr>
                 <w:rFonts w:ascii="Calibri" w:hAnsi="Calibri" w:cs="Calibri"/>
               </w:rPr>
-              <w:t>CN=</w:t>
-            </w:r>
-            <w:proofErr w:type="spellStart"/>
-            <w:r>
-              <w:rPr>
-                <w:rFonts w:ascii="Calibri" w:hAnsi="Calibri" w:cs="Calibri"/>
-              </w:rPr>
-              <w:t>DSGx</w:t>
-            </w:r>
-            <w:proofErr w:type="spellEnd"/>
-            <w:r>
-              <w:rPr>
-                <w:rFonts w:ascii="Calibri" w:hAnsi="Calibri" w:cs="Calibri"/>
-              </w:rPr>
-              <w:t xml:space="preserve"> GITLAB </w:t>
-            </w:r>
-            <w:proofErr w:type="gramStart"/>
-            <w:r>
-              <w:rPr>
-                <w:rFonts w:ascii="Calibri" w:hAnsi="Calibri" w:cs="Calibri"/>
-              </w:rPr>
-              <w:t>LDAP,OU</w:t>
-            </w:r>
-            <w:proofErr w:type="gramEnd"/>
-            <w:r>
-              <w:rPr>
-                <w:rFonts w:ascii="Calibri" w:hAnsi="Calibri" w:cs="Calibri"/>
-              </w:rPr>
-              <w:t xml:space="preserve">=Safe Haven Service </w:t>
-            </w:r>
-            <w:proofErr w:type="spellStart"/>
-            <w:r>
-              <w:rPr>
-                <w:rFonts w:ascii="Calibri" w:hAnsi="Calibri" w:cs="Calibri"/>
-              </w:rPr>
-              <w:t>Accounts,DC</w:t>
-            </w:r>
-            <w:proofErr w:type="spellEnd"/>
-            <w:r>
-              <w:rPr>
-                <w:rFonts w:ascii="Calibri" w:hAnsi="Calibri" w:cs="Calibri"/>
-              </w:rPr>
-              <w:t>=</w:t>
-            </w:r>
-            <w:proofErr w:type="spellStart"/>
-            <w:r>
-              <w:rPr>
-                <w:rFonts w:ascii="Calibri" w:hAnsi="Calibri" w:cs="Calibri"/>
-              </w:rPr>
-              <w:t>turingsafehaven,DC</w:t>
-            </w:r>
-            <w:proofErr w:type="spellEnd"/>
-            <w:r>
-              <w:rPr>
-                <w:rFonts w:ascii="Calibri" w:hAnsi="Calibri" w:cs="Calibri"/>
-              </w:rPr>
-              <w:t>=</w:t>
-            </w:r>
-            <w:proofErr w:type="spellStart"/>
-            <w:r>
-              <w:rPr>
-                <w:rFonts w:ascii="Calibri" w:hAnsi="Calibri" w:cs="Calibri"/>
-              </w:rPr>
-              <w:t>ac,DC</w:t>
-            </w:r>
-            <w:proofErr w:type="spellEnd"/>
-            <w:r>
-              <w:rPr>
-                <w:rFonts w:ascii="Calibri" w:hAnsi="Calibri" w:cs="Calibri"/>
-              </w:rPr>
-              <w:t>=</w:t>
-            </w:r>
-            <w:proofErr w:type="spellStart"/>
-            <w:r>
-              <w:rPr>
-                <w:rFonts w:ascii="Calibri" w:hAnsi="Calibri" w:cs="Calibri"/>
-              </w:rPr>
-              <w:t>uk</w:t>
-            </w:r>
-            <w:proofErr w:type="spellEnd"/>
+              <w:t>CN=DSGx GITLAB LDAP,OU=Safe Haven Service Accounts,DC=turingsafehaven,DC=ac,DC=uk</w:t>
+            </w:r>
           </w:p>
           <w:p>
             <w:pPr>
@@ -17076,7 +15712,6 @@
                 <w:szCs w:val="22"/>
               </w:rPr>
             </w:pPr>
-            <w:proofErr w:type="spellStart"/>
             <w:r>
               <w:rPr>
                 <w:rFonts w:ascii="Calibri" w:hAnsi="Calibri" w:cs="Calibri"/>
@@ -17085,7 +15720,6 @@
               </w:rPr>
               <w:t>active_directory</w:t>
             </w:r>
-            <w:proofErr w:type="spellEnd"/>
           </w:p>
         </w:tc>
         <w:tc>
@@ -17184,7 +15818,6 @@
                 <w:szCs w:val="22"/>
               </w:rPr>
             </w:pPr>
-            <w:proofErr w:type="spellStart"/>
             <w:r>
               <w:rPr>
                 <w:rFonts w:ascii="Calibri" w:hAnsi="Calibri" w:cs="Calibri"/>
@@ -17193,7 +15826,6 @@
               </w:rPr>
               <w:t>block_auto_created_users</w:t>
             </w:r>
-            <w:proofErr w:type="spellEnd"/>
           </w:p>
         </w:tc>
         <w:tc>
@@ -17267,60 +15899,8 @@
               <w:rPr>
                 <w:rFonts w:ascii="Calibri" w:hAnsi="Calibri" w:cs="Calibri"/>
               </w:rPr>
-              <w:t xml:space="preserve">OU=Safe Haven Research </w:t>
-            </w:r>
-            <w:proofErr w:type="spellStart"/>
-            <w:proofErr w:type="gramStart"/>
-            <w:r>
-              <w:rPr>
-                <w:rFonts w:ascii="Calibri" w:hAnsi="Calibri" w:cs="Calibri"/>
-              </w:rPr>
-              <w:t>Users,DC</w:t>
-            </w:r>
-            <w:proofErr w:type="spellEnd"/>
-            <w:proofErr w:type="gramEnd"/>
-            <w:r>
-              <w:rPr>
-                <w:rFonts w:ascii="Calibri" w:hAnsi="Calibri" w:cs="Calibri"/>
-              </w:rPr>
-              <w:t>=</w:t>
-            </w:r>
-            <w:proofErr w:type="spellStart"/>
-            <w:r>
-              <w:rPr>
-                <w:rFonts w:ascii="Calibri" w:hAnsi="Calibri" w:cs="Calibri"/>
-              </w:rPr>
-              <w:t>turingsafehaven,DC</w:t>
-            </w:r>
-            <w:proofErr w:type="spellEnd"/>
-            <w:r>
-              <w:rPr>
-                <w:rFonts w:ascii="Calibri" w:hAnsi="Calibri" w:cs="Calibri"/>
-              </w:rPr>
-              <w:t>=</w:t>
-            </w:r>
-            <w:proofErr w:type="spellStart"/>
-            <w:r>
-              <w:rPr>
-                <w:rFonts w:ascii="Calibri" w:hAnsi="Calibri" w:cs="Calibri"/>
-              </w:rPr>
-              <w:t>ac,DC</w:t>
-            </w:r>
-            <w:proofErr w:type="spellEnd"/>
-            <w:r>
-              <w:rPr>
-                <w:rFonts w:ascii="Calibri" w:hAnsi="Calibri" w:cs="Calibri"/>
-              </w:rPr>
-              <w:t>=</w:t>
-            </w:r>
-            <w:proofErr w:type="spellStart"/>
-            <w:r>
-              <w:rPr>
-                <w:rFonts w:ascii="Calibri" w:hAnsi="Calibri" w:cs="Calibri"/>
-              </w:rPr>
-              <w:t>uk</w:t>
-            </w:r>
-            <w:proofErr w:type="spellEnd"/>
+              <w:t>OU=Safe Haven Research Users,DC=turingsafehaven,DC=ac,DC=uk</w:t>
+            </w:r>
           </w:p>
         </w:tc>
       </w:tr>
@@ -17343,7 +15923,6 @@
                 <w:szCs w:val="22"/>
               </w:rPr>
             </w:pPr>
-            <w:proofErr w:type="spellStart"/>
             <w:r>
               <w:rPr>
                 <w:rFonts w:ascii="Calibri" w:hAnsi="Calibri" w:cs="Calibri"/>
@@ -17352,7 +15931,6 @@
               </w:rPr>
               <w:t>User_filter</w:t>
             </w:r>
-            <w:proofErr w:type="spellEnd"/>
           </w:p>
         </w:tc>
         <w:tc>
@@ -17373,127 +15951,7 @@
               <w:rPr>
                 <w:rFonts w:ascii="Calibri" w:hAnsi="Calibri" w:cs="Calibri"/>
               </w:rPr>
-              <w:t>(&amp;(</w:t>
-            </w:r>
-            <w:proofErr w:type="spellStart"/>
-            <w:r>
-              <w:rPr>
-                <w:rFonts w:ascii="Calibri" w:hAnsi="Calibri" w:cs="Calibri"/>
-              </w:rPr>
-              <w:t>objectClass</w:t>
-            </w:r>
-            <w:proofErr w:type="spellEnd"/>
-            <w:r>
-              <w:rPr>
-                <w:rFonts w:ascii="Calibri" w:hAnsi="Calibri" w:cs="Calibri"/>
-              </w:rPr>
-              <w:t>=</w:t>
-            </w:r>
-            <w:proofErr w:type="gramStart"/>
-            <w:r>
-              <w:rPr>
-                <w:rFonts w:ascii="Calibri" w:hAnsi="Calibri" w:cs="Calibri"/>
-              </w:rPr>
-              <w:t>user)(</w:t>
-            </w:r>
-            <w:proofErr w:type="spellStart"/>
-            <w:proofErr w:type="gramEnd"/>
-            <w:r>
-              <w:rPr>
-                <w:rFonts w:ascii="Calibri" w:hAnsi="Calibri" w:cs="Calibri"/>
-              </w:rPr>
-              <w:t>memberOf</w:t>
-            </w:r>
-            <w:proofErr w:type="spellEnd"/>
-            <w:r>
-              <w:rPr>
-                <w:rFonts w:ascii="Calibri" w:hAnsi="Calibri" w:cs="Calibri"/>
-              </w:rPr>
-              <w:t xml:space="preserve">=CN=SG </w:t>
-            </w:r>
-            <w:proofErr w:type="spellStart"/>
-            <w:r>
-              <w:rPr>
-                <w:rFonts w:ascii="Calibri" w:hAnsi="Calibri" w:cs="Calibri"/>
-              </w:rPr>
-              <w:t>DSGx</w:t>
-            </w:r>
-            <w:proofErr w:type="spellEnd"/>
-            <w:r>
-              <w:rPr>
-                <w:rFonts w:ascii="Calibri" w:hAnsi="Calibri" w:cs="Calibri"/>
-              </w:rPr>
-              <w:t xml:space="preserve"> Research </w:t>
-            </w:r>
-            <w:proofErr w:type="spellStart"/>
-            <w:r>
-              <w:rPr>
-                <w:rFonts w:ascii="Calibri" w:hAnsi="Calibri" w:cs="Calibri"/>
-              </w:rPr>
-              <w:t>Users,OU</w:t>
-            </w:r>
-            <w:proofErr w:type="spellEnd"/>
-            <w:r>
-              <w:rPr>
-                <w:rFonts w:ascii="Calibri" w:hAnsi="Calibri" w:cs="Calibri"/>
-              </w:rPr>
-              <w:t xml:space="preserve">=Safe Haven Security </w:t>
-            </w:r>
-            <w:proofErr w:type="spellStart"/>
-            <w:r>
-              <w:rPr>
-                <w:rFonts w:ascii="Calibri" w:hAnsi="Calibri" w:cs="Calibri"/>
-              </w:rPr>
-              <w:t>Groups,DC</w:t>
-            </w:r>
-            <w:proofErr w:type="spellEnd"/>
-            <w:r>
-              <w:rPr>
-                <w:rFonts w:ascii="Calibri" w:hAnsi="Calibri" w:cs="Calibri"/>
-              </w:rPr>
-              <w:t>=</w:t>
-            </w:r>
-            <w:proofErr w:type="spellStart"/>
-            <w:r>
-              <w:rPr>
-                <w:rFonts w:ascii="Calibri" w:hAnsi="Calibri" w:cs="Calibri"/>
-              </w:rPr>
-              <w:t>turingsafehaven,DC</w:t>
-            </w:r>
-            <w:proofErr w:type="spellEnd"/>
-            <w:r>
-              <w:rPr>
-                <w:rFonts w:ascii="Calibri" w:hAnsi="Calibri" w:cs="Calibri"/>
-              </w:rPr>
-              <w:t>=</w:t>
-            </w:r>
-            <w:proofErr w:type="spellStart"/>
-            <w:r>
-              <w:rPr>
-                <w:rFonts w:ascii="Calibri" w:hAnsi="Calibri" w:cs="Calibri"/>
-              </w:rPr>
-              <w:t>ac,DC</w:t>
-            </w:r>
-            <w:proofErr w:type="spellEnd"/>
-            <w:r>
-              <w:rPr>
-                <w:rFonts w:ascii="Calibri" w:hAnsi="Calibri" w:cs="Calibri"/>
-              </w:rPr>
-              <w:t>=</w:t>
-            </w:r>
-            <w:proofErr w:type="spellStart"/>
-            <w:r>
-              <w:rPr>
-                <w:rFonts w:ascii="Calibri" w:hAnsi="Calibri" w:cs="Calibri"/>
-              </w:rPr>
-              <w:t>uk</w:t>
-            </w:r>
-            <w:proofErr w:type="spellEnd"/>
-            <w:r>
-              <w:rPr>
-                <w:rFonts w:ascii="Calibri" w:hAnsi="Calibri" w:cs="Calibri"/>
-              </w:rPr>
-              <w:t>))</w:t>
+              <w:t>(&amp;(objectClass=user)(memberOf=CN=SG DSGx Research Users,OU=Safe Haven Security Groups,DC=turingsafehaven,DC=ac,DC=uk))</w:t>
             </w:r>
           </w:p>
         </w:tc>
@@ -17587,15 +16045,7 @@
     <w:p>
       <w:r>
         <w:tab/>
-        <w:t>Add the following under the “</w:t>
-      </w:r>
-      <w:proofErr w:type="spellStart"/>
-      <w:r>
-        <w:t>git_data_dir</w:t>
-      </w:r>
-      <w:proofErr w:type="spellEnd"/>
-      <w:r>
-        <w:t>” entry</w:t>
+        <w:t>Add the following under the “git_data_dir” entry</w:t>
       </w:r>
     </w:p>
     <w:p/>
@@ -17646,41 +16096,20 @@
               <w:pStyle w:val="ListParagraph"/>
               <w:ind w:left="0"/>
             </w:pPr>
-            <w:proofErr w:type="spellStart"/>
-            <w:r>
-              <w:t>git_data_</w:t>
-            </w:r>
-            <w:proofErr w:type="gramStart"/>
-            <w:r>
-              <w:t>dirs</w:t>
-            </w:r>
-            <w:proofErr w:type="spellEnd"/>
-            <w:r>
-              <w:t>(</w:t>
-            </w:r>
-            <w:proofErr w:type="gramEnd"/>
-            <w:r>
-              <w:t>{ "default" =&gt; { "path" =&gt; "/m</w:t>
+            <w:r>
+              <w:t>git_data_dirs({ "default" =&gt; { "path" =&gt; "/m</w:t>
             </w:r>
             <w:r>
               <w:t>edia</w:t>
             </w:r>
             <w:r>
-              <w:t>/</w:t>
-            </w:r>
-            <w:proofErr w:type="spellStart"/>
-            <w:r>
-              <w:t>gi</w:t>
+              <w:t>/gi</w:t>
             </w:r>
             <w:r>
               <w:t>t</w:t>
             </w:r>
             <w:r>
-              <w:t>data</w:t>
-            </w:r>
-            <w:proofErr w:type="spellEnd"/>
-            <w:r>
-              <w:t>" } })</w:t>
+              <w:t>data" } })</w:t>
             </w:r>
           </w:p>
         </w:tc>
@@ -17759,15 +16188,7 @@
         </w:numPr>
       </w:pPr>
       <w:r>
-        <w:t xml:space="preserve">Insure that </w:t>
-      </w:r>
-      <w:proofErr w:type="gramStart"/>
-      <w:r>
-        <w:t>EOS  is</w:t>
-      </w:r>
-      <w:proofErr w:type="gramEnd"/>
-      <w:r>
-        <w:t xml:space="preserve"> at the end of the file and save it.</w:t>
+        <w:t>Insure that EOS  is at the end of the file and save it.</w:t>
       </w:r>
     </w:p>
     <w:p/>
@@ -17847,21 +16268,8 @@
       <w:r>
         <w:tab/>
       </w:r>
-      <w:proofErr w:type="spellStart"/>
-      <w:r>
-        <w:t>sudo</w:t>
-      </w:r>
-      <w:proofErr w:type="spellEnd"/>
-      <w:r>
-        <w:t xml:space="preserve"> </w:t>
-      </w:r>
-      <w:proofErr w:type="spellStart"/>
-      <w:r>
-        <w:t>gitlab-ctl</w:t>
-      </w:r>
-      <w:proofErr w:type="spellEnd"/>
-      <w:r>
-        <w:t xml:space="preserve"> reconfigure</w:t>
+      <w:r>
+        <w:t>sudo gitlab-ctl reconfigure</w:t>
       </w:r>
     </w:p>
     <w:p/>
@@ -17882,32 +16290,9 @@
       <w:r>
         <w:tab/>
       </w:r>
-      <w:proofErr w:type="spellStart"/>
-      <w:r>
-        <w:t>sudo</w:t>
-      </w:r>
-      <w:proofErr w:type="spellEnd"/>
-      <w:r>
-        <w:t xml:space="preserve"> </w:t>
-      </w:r>
-      <w:proofErr w:type="spellStart"/>
-      <w:r>
-        <w:t>gitlab</w:t>
-      </w:r>
-      <w:proofErr w:type="spellEnd"/>
-      <w:r>
-        <w:t xml:space="preserve">-rake </w:t>
-      </w:r>
-      <w:proofErr w:type="spellStart"/>
-      <w:proofErr w:type="gramStart"/>
-      <w:r>
-        <w:t>gitlab:ldap</w:t>
-      </w:r>
-      <w:proofErr w:type="gramEnd"/>
-      <w:r>
-        <w:t>:check</w:t>
-      </w:r>
-      <w:proofErr w:type="spellEnd"/>
+      <w:r>
+        <w:t>sudo gitlab-rake gitlab:ldap:check</w:t>
+      </w:r>
     </w:p>
     <w:p/>
     <w:p>
@@ -18195,13 +16580,8 @@
               <w:pStyle w:val="ListParagraph"/>
               <w:ind w:left="0"/>
             </w:pPr>
-            <w:proofErr w:type="spellStart"/>
-            <w:r>
-              <w:t>sudo</w:t>
-            </w:r>
-            <w:proofErr w:type="spellEnd"/>
-            <w:r>
-              <w:t xml:space="preserve"> apt-get update</w:t>
+            <w:r>
+              <w:t>sudo apt-get update</w:t>
             </w:r>
           </w:p>
         </w:tc>
@@ -18220,21 +16600,8 @@
               <w:pStyle w:val="ListParagraph"/>
               <w:ind w:left="0"/>
             </w:pPr>
-            <w:proofErr w:type="spellStart"/>
-            <w:r>
-              <w:t>sudo</w:t>
-            </w:r>
-            <w:proofErr w:type="spellEnd"/>
-            <w:r>
-              <w:t xml:space="preserve"> apt-get install </w:t>
-            </w:r>
-            <w:proofErr w:type="spellStart"/>
-            <w:r>
-              <w:t>gitlab-ce</w:t>
-            </w:r>
-            <w:proofErr w:type="spellEnd"/>
-            <w:r>
-              <w:t>=9.5.6-ce.0</w:t>
+            <w:r>
+              <w:t>sudo apt-get install gitlab-ce=9.5.6-ce.0</w:t>
             </w:r>
           </w:p>
         </w:tc>
@@ -18253,21 +16620,8 @@
               <w:pStyle w:val="ListParagraph"/>
               <w:ind w:left="0"/>
             </w:pPr>
-            <w:proofErr w:type="spellStart"/>
-            <w:r>
-              <w:t>sudo</w:t>
-            </w:r>
-            <w:proofErr w:type="spellEnd"/>
-            <w:r>
-              <w:t xml:space="preserve"> </w:t>
-            </w:r>
-            <w:proofErr w:type="spellStart"/>
-            <w:r>
-              <w:t>gitlab-ctl</w:t>
-            </w:r>
-            <w:proofErr w:type="spellEnd"/>
-            <w:r>
-              <w:t xml:space="preserve"> reconfigure</w:t>
+            <w:r>
+              <w:t>sudo gitlab-ctl reconfigure</w:t>
             </w:r>
           </w:p>
         </w:tc>
@@ -18286,21 +16640,8 @@
               <w:pStyle w:val="ListParagraph"/>
               <w:ind w:left="0"/>
             </w:pPr>
-            <w:proofErr w:type="spellStart"/>
-            <w:r>
-              <w:t>sudo</w:t>
-            </w:r>
-            <w:proofErr w:type="spellEnd"/>
-            <w:r>
-              <w:t xml:space="preserve"> </w:t>
-            </w:r>
-            <w:proofErr w:type="spellStart"/>
-            <w:r>
-              <w:t>gitlab-ctl</w:t>
-            </w:r>
-            <w:proofErr w:type="spellEnd"/>
-            <w:r>
-              <w:t xml:space="preserve"> restart</w:t>
+            <w:r>
+              <w:t>sudo gitlab-ctl restart</w:t>
             </w:r>
           </w:p>
         </w:tc>
@@ -18319,13 +16660,8 @@
               <w:pStyle w:val="ListParagraph"/>
               <w:ind w:left="0"/>
             </w:pPr>
-            <w:proofErr w:type="spellStart"/>
-            <w:r>
-              <w:t>sudo</w:t>
-            </w:r>
-            <w:proofErr w:type="spellEnd"/>
-            <w:r>
-              <w:t xml:space="preserve"> apt-get update</w:t>
+            <w:r>
+              <w:t>sudo apt-get update</w:t>
             </w:r>
           </w:p>
         </w:tc>
@@ -18344,21 +16680,8 @@
               <w:pStyle w:val="ListParagraph"/>
               <w:ind w:left="0"/>
             </w:pPr>
-            <w:proofErr w:type="spellStart"/>
-            <w:r>
-              <w:t>sudo</w:t>
-            </w:r>
-            <w:proofErr w:type="spellEnd"/>
-            <w:r>
-              <w:t xml:space="preserve"> apt-get install </w:t>
-            </w:r>
-            <w:proofErr w:type="spellStart"/>
-            <w:r>
-              <w:t>gitlab-ce</w:t>
-            </w:r>
-            <w:proofErr w:type="spellEnd"/>
-            <w:r>
-              <w:t>=10.8.7-ce.0</w:t>
+            <w:r>
+              <w:t>sudo apt-get install gitlab-ce=10.8.7-ce.0</w:t>
             </w:r>
           </w:p>
         </w:tc>
@@ -18377,21 +16700,8 @@
               <w:pStyle w:val="ListParagraph"/>
               <w:ind w:left="0"/>
             </w:pPr>
-            <w:proofErr w:type="spellStart"/>
-            <w:r>
-              <w:t>sudo</w:t>
-            </w:r>
-            <w:proofErr w:type="spellEnd"/>
-            <w:r>
-              <w:t xml:space="preserve"> </w:t>
-            </w:r>
-            <w:proofErr w:type="spellStart"/>
-            <w:r>
-              <w:t>gitlab-ctl</w:t>
-            </w:r>
-            <w:proofErr w:type="spellEnd"/>
-            <w:r>
-              <w:t xml:space="preserve"> reconfigure</w:t>
+            <w:r>
+              <w:t>sudo gitlab-ctl reconfigure</w:t>
             </w:r>
           </w:p>
         </w:tc>
@@ -18410,21 +16720,8 @@
               <w:pStyle w:val="ListParagraph"/>
               <w:ind w:left="0"/>
             </w:pPr>
-            <w:proofErr w:type="spellStart"/>
-            <w:r>
-              <w:t>sudo</w:t>
-            </w:r>
-            <w:proofErr w:type="spellEnd"/>
-            <w:r>
-              <w:t xml:space="preserve"> </w:t>
-            </w:r>
-            <w:proofErr w:type="spellStart"/>
-            <w:r>
-              <w:t>gitlab-ctl</w:t>
-            </w:r>
-            <w:proofErr w:type="spellEnd"/>
-            <w:r>
-              <w:t xml:space="preserve"> restart</w:t>
+            <w:r>
+              <w:t>sudo gitlab-ctl restart</w:t>
             </w:r>
           </w:p>
         </w:tc>
@@ -18443,13 +16740,8 @@
               <w:pStyle w:val="ListParagraph"/>
               <w:ind w:left="0"/>
             </w:pPr>
-            <w:proofErr w:type="spellStart"/>
-            <w:r>
-              <w:t>sudo</w:t>
-            </w:r>
-            <w:proofErr w:type="spellEnd"/>
-            <w:r>
-              <w:t xml:space="preserve"> apt-get update</w:t>
+            <w:r>
+              <w:t>sudo apt-get update</w:t>
             </w:r>
           </w:p>
         </w:tc>
@@ -18468,13 +16760,8 @@
               <w:pStyle w:val="ListParagraph"/>
               <w:ind w:left="0"/>
             </w:pPr>
-            <w:proofErr w:type="spellStart"/>
-            <w:r>
-              <w:t>sudo</w:t>
-            </w:r>
-            <w:proofErr w:type="spellEnd"/>
-            <w:r>
-              <w:t xml:space="preserve"> apt upgrade</w:t>
+            <w:r>
+              <w:t>sudo apt upgrade</w:t>
             </w:r>
           </w:p>
         </w:tc>
@@ -18493,21 +16780,8 @@
               <w:pStyle w:val="ListParagraph"/>
               <w:ind w:left="0"/>
             </w:pPr>
-            <w:proofErr w:type="spellStart"/>
-            <w:r>
-              <w:t>sudo</w:t>
-            </w:r>
-            <w:proofErr w:type="spellEnd"/>
-            <w:r>
-              <w:t xml:space="preserve"> </w:t>
-            </w:r>
-            <w:proofErr w:type="spellStart"/>
-            <w:r>
-              <w:t>gitlab-ctl</w:t>
-            </w:r>
-            <w:proofErr w:type="spellEnd"/>
-            <w:r>
-              <w:t xml:space="preserve"> reconfigure</w:t>
+            <w:r>
+              <w:t>sudo gitlab-ctl reconfigure</w:t>
             </w:r>
           </w:p>
         </w:tc>
@@ -18526,21 +16800,8 @@
               <w:pStyle w:val="ListParagraph"/>
               <w:ind w:left="0"/>
             </w:pPr>
-            <w:proofErr w:type="spellStart"/>
-            <w:r>
-              <w:t>sudo</w:t>
-            </w:r>
-            <w:proofErr w:type="spellEnd"/>
-            <w:r>
-              <w:t xml:space="preserve"> </w:t>
-            </w:r>
-            <w:proofErr w:type="spellStart"/>
-            <w:r>
-              <w:t>gitlab-ctl</w:t>
-            </w:r>
-            <w:proofErr w:type="spellEnd"/>
-            <w:r>
-              <w:t xml:space="preserve"> restart</w:t>
+            <w:r>
+              <w:t>sudo gitlab-ctl restart</w:t>
             </w:r>
           </w:p>
         </w:tc>
@@ -18625,15 +16886,7 @@
         </w:numPr>
       </w:pPr>
       <w:r>
-        <w:t>Open “</w:t>
-      </w:r>
-      <w:proofErr w:type="spellStart"/>
-      <w:r>
-        <w:t>NSG_SessionHosts</w:t>
-      </w:r>
-      <w:proofErr w:type="spellEnd"/>
-      <w:r>
-        <w:t>”</w:t>
+        <w:t>Open “NSG_SessionHosts”</w:t>
       </w:r>
     </w:p>
     <w:p>
@@ -18693,13 +16946,8 @@
         </w:numPr>
       </w:pPr>
       <w:r>
-        <w:t xml:space="preserve">Open </w:t>
-      </w:r>
-      <w:proofErr w:type="spellStart"/>
-      <w:r>
-        <w:t>NSG_Linux_Servers</w:t>
-      </w:r>
-      <w:proofErr w:type="spellEnd"/>
+        <w:t>Open NSG_Linux_Servers</w:t>
+      </w:r>
     </w:p>
     <w:p>
       <w:pPr>
@@ -20490,6 +18738,7 @@
   <w:style w:type="character" w:default="1" w:styleId="DefaultParagraphFont">
     <w:name w:val="Default Paragraph Font"/>
     <w:uiPriority w:val="1"/>
+    <w:semiHidden/>
     <w:unhideWhenUsed/>
   </w:style>
   <w:style w:type="table" w:default="1" w:styleId="TableNormal">
@@ -20969,15 +19218,6 @@
 </file>
 
 <file path=customXml/item1.xml><?xml version="1.0" encoding="utf-8"?>
-<?mso-contentType ?>
-<FormTemplates xmlns="http://schemas.microsoft.com/sharepoint/v3/contenttype/forms">
-  <Display>DocumentLibraryForm</Display>
-  <Edit>DocumentLibraryForm</Edit>
-  <New>DocumentLibraryForm</New>
-</FormTemplates>
-</file>
-
-<file path=customXml/item2.xml><?xml version="1.0" encoding="utf-8"?>
 <ct:contentTypeSchema xmlns:ct="http://schemas.microsoft.com/office/2006/metadata/contentType" xmlns:ma="http://schemas.microsoft.com/office/2006/metadata/properties/metaAttributes" ct:_="" ma:_="" ma:contentTypeName="Document" ma:contentTypeID="0x0101009C7E73EE9996324088E1F0A060CA721D" ma:contentTypeVersion="10" ma:contentTypeDescription="Create a new document." ma:contentTypeScope="" ma:versionID="dd7030be88c7340c0a587c8a356762f5">
   <xsd:schema xmlns:xsd="http://www.w3.org/2001/XMLSchema" xmlns:xs="http://www.w3.org/2001/XMLSchema" xmlns:p="http://schemas.microsoft.com/office/2006/metadata/properties" xmlns:ns2="25f20417-b9ad-4008-9f3b-001566dfe55b" xmlns:ns3="1d2e2500-3e90-4d86-b07a-7c1ab3045675" targetNamespace="http://schemas.microsoft.com/office/2006/metadata/properties" ma:root="true" ma:fieldsID="d01a9fba4890ed2f5624257697a5e155" ns2:_="" ns3:_="">
     <xsd:import namespace="25f20417-b9ad-4008-9f3b-001566dfe55b"/>
@@ -21180,10 +19420,19 @@
 </ct:contentTypeSchema>
 </file>
 
-<file path=customXml/item3.xml><?xml version="1.0" encoding="utf-8"?>
+<file path=customXml/item2.xml><?xml version="1.0" encoding="utf-8"?>
 <p:properties xmlns:p="http://schemas.microsoft.com/office/2006/metadata/properties" xmlns:xsi="http://www.w3.org/2001/XMLSchema-instance" xmlns:pc="http://schemas.microsoft.com/office/infopath/2007/PartnerControls">
   <documentManagement/>
 </p:properties>
+</file>
+
+<file path=customXml/item3.xml><?xml version="1.0" encoding="utf-8"?>
+<?mso-contentType ?>
+<FormTemplates xmlns="http://schemas.microsoft.com/sharepoint/v3/contenttype/forms">
+  <Display>DocumentLibraryForm</Display>
+  <Edit>DocumentLibraryForm</Edit>
+  <New>DocumentLibraryForm</New>
+</FormTemplates>
 </file>
 
 <file path=customXml/item4.xml><?xml version="1.0" encoding="utf-8"?>
@@ -21191,14 +19440,6 @@
 </file>
 
 <file path=customXml/itemProps1.xml><?xml version="1.0" encoding="utf-8"?>
-<ds:datastoreItem xmlns:ds="http://schemas.openxmlformats.org/officeDocument/2006/customXml" ds:itemID="{BDBAF0BD-9FC9-4B4F-9E11-53EFEC51914D}">
-  <ds:schemaRefs>
-    <ds:schemaRef ds:uri="http://schemas.microsoft.com/sharepoint/v3/contenttype/forms"/>
-  </ds:schemaRefs>
-</ds:datastoreItem>
-</file>
-
-<file path=customXml/itemProps2.xml><?xml version="1.0" encoding="utf-8"?>
 <ds:datastoreItem xmlns:ds="http://schemas.openxmlformats.org/officeDocument/2006/customXml" ds:itemID="{6BF9D58D-FC58-4AA6-81AD-2CAB0EAB50BC}">
   <ds:schemaRefs>
     <ds:schemaRef ds:uri="http://schemas.microsoft.com/office/2006/metadata/contentType"/>
@@ -21217,7 +19458,7 @@
 </ds:datastoreItem>
 </file>
 
-<file path=customXml/itemProps3.xml><?xml version="1.0" encoding="utf-8"?>
+<file path=customXml/itemProps2.xml><?xml version="1.0" encoding="utf-8"?>
 <ds:datastoreItem xmlns:ds="http://schemas.openxmlformats.org/officeDocument/2006/customXml" ds:itemID="{6FF8D16D-ABFC-4CC8-83FB-96C5E5B29EB8}">
   <ds:schemaRefs>
     <ds:schemaRef ds:uri="http://schemas.microsoft.com/office/2006/metadata/properties"/>
@@ -21226,8 +19467,16 @@
 </ds:datastoreItem>
 </file>
 
+<file path=customXml/itemProps3.xml><?xml version="1.0" encoding="utf-8"?>
+<ds:datastoreItem xmlns:ds="http://schemas.openxmlformats.org/officeDocument/2006/customXml" ds:itemID="{BDBAF0BD-9FC9-4B4F-9E11-53EFEC51914D}">
+  <ds:schemaRefs>
+    <ds:schemaRef ds:uri="http://schemas.microsoft.com/sharepoint/v3/contenttype/forms"/>
+  </ds:schemaRefs>
+</ds:datastoreItem>
+</file>
+
 <file path=customXml/itemProps4.xml><?xml version="1.0" encoding="utf-8"?>
-<ds:datastoreItem xmlns:ds="http://schemas.openxmlformats.org/officeDocument/2006/customXml" ds:itemID="{3CD84652-32D6-0D46-8409-79DB463427F1}">
+<ds:datastoreItem xmlns:ds="http://schemas.openxmlformats.org/officeDocument/2006/customXml" ds:itemID="{544F38FD-C040-FE40-B368-3821256FCFE0}">
   <ds:schemaRefs>
     <ds:schemaRef ds:uri="http://schemas.openxmlformats.org/officeDocument/2006/bibliography"/>
   </ds:schemaRefs>

</xml_diff>

<commit_message>
Add gotchas to VPN setup instructions
</commit_message>
<xml_diff>
--- a/new_dsg_environment/azure-runbooks/Data Study Environment Build Instructions.docx
+++ b/new_dsg_environment/azure-runbooks/Data Study Environment Build Instructions.docx
@@ -2277,6 +2277,25 @@
           <w:rtl w:val="0"/>
           <w:lang w:val="en-US"/>
         </w:rPr>
+        <w:t>(The gateway is not IP restricted so user authentication problems may be due to not setting the Local ID field correctly)</w:t>
+      </w:r>
+    </w:p>
+    <w:p>
+      <w:pPr>
+        <w:pStyle w:val="List Paragraph"/>
+        <w:numPr>
+          <w:ilvl w:val="1"/>
+          <w:numId w:val="2"/>
+        </w:numPr>
+        <w:rPr>
+          <w:lang w:val="en-US"/>
+        </w:rPr>
+      </w:pPr>
+      <w:r>
+        <w:rPr>
+          <w:rtl w:val="0"/>
+          <w:lang w:val="en-US"/>
+        </w:rPr>
         <w:t>Connect to the Domain controller using Microsoft</w:t>
       </w:r>
       <w:r>
@@ -2984,6 +3003,22 @@
           <w:rtl w:val="0"/>
         </w:rPr>
         <w:t>When prompted enter the passwords for the service accounts.</w:t>
+      </w:r>
+    </w:p>
+    <w:p>
+      <w:pPr>
+        <w:pStyle w:val="List Paragraph"/>
+      </w:pPr>
+    </w:p>
+    <w:p>
+      <w:pPr>
+        <w:pStyle w:val="List Paragraph"/>
+      </w:pPr>
+      <w:r>
+        <w:rPr>
+          <w:rtl w:val="0"/>
+        </w:rPr>
+        <w:t>- At this point if the script throws an error, abort the script and run again</w:t>
       </w:r>
     </w:p>
     <w:p>

</xml_diff>

<commit_message>
Update Prepare Secrets section for ldap users
</commit_message>
<xml_diff>
--- a/new_dsg_environment/azure-runbooks/Data Study Environment Build Instructions.docx
+++ b/new_dsg_environment/azure-runbooks/Data Study Environment Build Instructions.docx
@@ -1349,47 +1349,45 @@
       <w:pPr>
         <w:pStyle w:val="Body"/>
       </w:pPr>
-      <w:r>
-        <w:rPr>
-          <w:rtl w:val="0"/>
-        </w:rPr>
-        <w:t xml:space="preserve">To generate passwords, use the generator at </w:t>
-      </w:r>
-      <w:r>
-        <w:rPr>
-          <w:rStyle w:val="Hyperlink.0"/>
-        </w:rPr>
-        <w:fldChar w:fldCharType="begin" w:fldLock="0"/>
-      </w:r>
-      <w:r>
-        <w:rPr>
-          <w:rStyle w:val="Hyperlink.0"/>
-        </w:rPr>
-        <w:instrText xml:space="preserve"> HYPERLINK "https://www.lastpass.com/password-generator"</w:instrText>
-      </w:r>
-      <w:r>
-        <w:rPr>
-          <w:rStyle w:val="Hyperlink.0"/>
-        </w:rPr>
-        <w:fldChar w:fldCharType="separate" w:fldLock="0"/>
-      </w:r>
-      <w:r>
-        <w:rPr>
-          <w:rStyle w:val="Hyperlink.0"/>
-          <w:rtl w:val="0"/>
-        </w:rPr>
-        <w:t>https://www.lastpass.com/password-generator</w:t>
-      </w:r>
-      <w:r>
-        <w:rPr/>
-        <w:fldChar w:fldCharType="end" w:fldLock="0"/>
-      </w:r>
-      <w:r>
-        <w:rPr>
-          <w:rtl w:val="0"/>
-        </w:rPr>
-        <w:t xml:space="preserve"> and uncheck special characters.</w:t>
-      </w:r>
+    </w:p>
+    <w:p>
+      <w:pPr>
+        <w:pStyle w:val="List Paragraph"/>
+      </w:pPr>
+      <w:r>
+        <w:rPr>
+          <w:rtl w:val="0"/>
+        </w:rPr>
+        <w:t xml:space="preserve"> Generate using </w:t>
+      </w:r>
+      <w:r>
+        <w:rPr>
+          <w:rtl w:val="0"/>
+        </w:rPr>
+        <w:t>https://www.random.org/passwords/?num=1&amp;len=20&amp;format=html&amp;rnd=new</w:t>
+      </w:r>
+      <w:r>
+        <w:rPr>
+          <w:rtl w:val="0"/>
+        </w:rPr>
+        <w:t xml:space="preserve"> ensuring one uppercase, one lowercase and one digit with a length of 20 characters (avoid special characters to avoid issues in config files) for more details refer to </w:t>
+      </w:r>
+      <w:r>
+        <w:rPr>
+          <w:rtl w:val="0"/>
+        </w:rPr>
+        <w:t>https://docs.microsoft.com/en-us/windows/security/threat-protection/security-policy-settings/password-must-meet-complexity-requirements</w:t>
+      </w:r>
+    </w:p>
+    <w:p>
+      <w:pPr>
+        <w:pStyle w:val="List Paragraph"/>
+      </w:pPr>
+    </w:p>
+    <w:p>
+      <w:pPr>
+        <w:pStyle w:val="Body"/>
+      </w:pPr>
     </w:p>
     <w:p>
       <w:pPr>
@@ -1436,6 +1434,210 @@
           <w:lang w:val="en-US"/>
         </w:rPr>
         <w:t>ldap-dsg&lt;X&gt;-&lt;environment&gt;-hackmd</w:t>
+      </w:r>
+      <w:r>
+        <w:rPr>
+          <w:rtl w:val="0"/>
+          <w:lang w:val="en-US"/>
+        </w:rPr>
+        <w:t>”</w:t>
+      </w:r>
+    </w:p>
+    <w:p>
+      <w:pPr>
+        <w:pStyle w:val="List Paragraph"/>
+        <w:numPr>
+          <w:ilvl w:val="0"/>
+          <w:numId w:val="2"/>
+        </w:numPr>
+        <w:rPr>
+          <w:lang w:val="en-US"/>
+        </w:rPr>
+      </w:pPr>
+      <w:r>
+        <w:rPr>
+          <w:rtl w:val="0"/>
+          <w:lang w:val="en-US"/>
+        </w:rPr>
+        <w:t>Gitlab</w:t>
+      </w:r>
+      <w:r>
+        <w:rPr>
+          <w:rtl w:val="0"/>
+          <w:lang w:val="en-US"/>
+        </w:rPr>
+        <w:t xml:space="preserve"> LDAP account password </w:t>
+      </w:r>
+      <w:r>
+        <w:rPr>
+          <w:rtl w:val="0"/>
+          <w:lang w:val="en-US"/>
+        </w:rPr>
+        <w:t xml:space="preserve">– </w:t>
+      </w:r>
+      <w:r>
+        <w:rPr>
+          <w:rtl w:val="0"/>
+          <w:lang w:val="en-US"/>
+        </w:rPr>
+        <w:t xml:space="preserve">Generate and store as </w:t>
+      </w:r>
+      <w:r>
+        <w:rPr>
+          <w:rtl w:val="0"/>
+          <w:lang w:val="en-US"/>
+        </w:rPr>
+        <w:t>“</w:t>
+      </w:r>
+      <w:r>
+        <w:rPr>
+          <w:rtl w:val="0"/>
+          <w:lang w:val="en-US"/>
+        </w:rPr>
+        <w:t>ldap-dsg&lt;X&gt;-&lt;environment&gt;-</w:t>
+      </w:r>
+      <w:r>
+        <w:rPr>
+          <w:rtl w:val="0"/>
+          <w:lang w:val="en-US"/>
+        </w:rPr>
+        <w:t>gitlab</w:t>
+      </w:r>
+      <w:r>
+        <w:rPr>
+          <w:rtl w:val="0"/>
+          <w:lang w:val="en-US"/>
+        </w:rPr>
+        <w:t>”</w:t>
+      </w:r>
+    </w:p>
+    <w:p>
+      <w:pPr>
+        <w:pStyle w:val="List Paragraph"/>
+        <w:numPr>
+          <w:ilvl w:val="0"/>
+          <w:numId w:val="2"/>
+        </w:numPr>
+        <w:rPr>
+          <w:lang w:val="en-US"/>
+        </w:rPr>
+      </w:pPr>
+      <w:r>
+        <w:rPr>
+          <w:rtl w:val="0"/>
+          <w:lang w:val="en-US"/>
+        </w:rPr>
+        <w:t>TestUser</w:t>
+      </w:r>
+      <w:r>
+        <w:rPr>
+          <w:rtl w:val="0"/>
+          <w:lang w:val="en-US"/>
+        </w:rPr>
+        <w:t xml:space="preserve"> LDAP account password </w:t>
+      </w:r>
+      <w:r>
+        <w:rPr>
+          <w:rtl w:val="0"/>
+          <w:lang w:val="en-US"/>
+        </w:rPr>
+        <w:t xml:space="preserve">– </w:t>
+      </w:r>
+      <w:r>
+        <w:rPr>
+          <w:rtl w:val="0"/>
+          <w:lang w:val="en-US"/>
+        </w:rPr>
+        <w:t xml:space="preserve">Generate and store as </w:t>
+      </w:r>
+      <w:r>
+        <w:rPr>
+          <w:rtl w:val="0"/>
+          <w:lang w:val="en-US"/>
+        </w:rPr>
+        <w:t>“</w:t>
+      </w:r>
+      <w:r>
+        <w:rPr>
+          <w:rtl w:val="0"/>
+          <w:lang w:val="en-US"/>
+        </w:rPr>
+        <w:t>ldap-dsg&lt;X&gt;-&lt;environment&gt;-</w:t>
+      </w:r>
+      <w:r>
+        <w:rPr>
+          <w:rtl w:val="0"/>
+          <w:lang w:val="en-US"/>
+        </w:rPr>
+        <w:t>testuser</w:t>
+      </w:r>
+      <w:r>
+        <w:rPr>
+          <w:rtl w:val="0"/>
+          <w:lang w:val="en-US"/>
+        </w:rPr>
+        <w:t>”</w:t>
+      </w:r>
+    </w:p>
+    <w:p>
+      <w:pPr>
+        <w:pStyle w:val="List Paragraph"/>
+        <w:numPr>
+          <w:ilvl w:val="0"/>
+          <w:numId w:val="2"/>
+        </w:numPr>
+        <w:rPr>
+          <w:lang w:val="en-US"/>
+        </w:rPr>
+      </w:pPr>
+      <w:r>
+        <w:rPr>
+          <w:rtl w:val="0"/>
+          <w:lang w:val="en-US"/>
+        </w:rPr>
+        <w:t>DSGPU</w:t>
+      </w:r>
+      <w:r>
+        <w:rPr>
+          <w:rtl w:val="0"/>
+          <w:lang w:val="en-US"/>
+        </w:rPr>
+        <w:t xml:space="preserve"> LDAP account password </w:t>
+      </w:r>
+      <w:r>
+        <w:rPr>
+          <w:rtl w:val="0"/>
+          <w:lang w:val="en-US"/>
+        </w:rPr>
+        <w:t xml:space="preserve">– </w:t>
+      </w:r>
+      <w:r>
+        <w:rPr>
+          <w:rtl w:val="0"/>
+          <w:lang w:val="en-US"/>
+        </w:rPr>
+        <w:t xml:space="preserve">Generate and store as </w:t>
+      </w:r>
+      <w:r>
+        <w:rPr>
+          <w:rtl w:val="0"/>
+          <w:lang w:val="en-US"/>
+        </w:rPr>
+        <w:t>“</w:t>
+      </w:r>
+      <w:r>
+        <w:rPr>
+          <w:rtl w:val="0"/>
+          <w:lang w:val="en-US"/>
+        </w:rPr>
+        <w:t>ldap-dsg&lt;X&gt;-&lt;environment&gt;-</w:t>
+      </w:r>
+      <w:r>
+        <w:rPr>
+          <w:rtl w:val="0"/>
+          <w:lang w:val="en-US"/>
+        </w:rPr>
+        <w:t>dsgpu</w:t>
       </w:r>
       <w:r>
         <w:rPr>
@@ -3002,8 +3204,25 @@
         <w:rPr>
           <w:rtl w:val="0"/>
         </w:rPr>
-        <w:t>When prompted enter the passwords for the service accounts.</w:t>
-      </w:r>
+        <w:t>When prompted enter the passwords for the service accounts</w:t>
+      </w:r>
+      <w:r>
+        <w:rPr>
+          <w:rtl w:val="0"/>
+        </w:rPr>
+        <w:t xml:space="preserve"> (see Prepare Secrets)</w:t>
+      </w:r>
+      <w:r>
+        <w:rPr>
+          <w:rtl w:val="0"/>
+        </w:rPr>
+        <w:t>.</w:t>
+      </w:r>
+    </w:p>
+    <w:p>
+      <w:pPr>
+        <w:pStyle w:val="List Paragraph"/>
+      </w:pPr>
     </w:p>
     <w:p>
       <w:pPr>
@@ -3042,7 +3261,21 @@
           <w:rtl w:val="0"/>
           <w:lang w:val="en-US"/>
         </w:rPr>
-        <w:t>Update the DNS with the new DSG environment details by running the following command with these parameters.</w:t>
+        <w:t>Update the DNS with the new DSG environment details by running the following command with these parameters</w:t>
+      </w:r>
+      <w:r>
+        <w:rPr>
+          <w:rtl w:val="0"/>
+          <w:lang w:val="en-US"/>
+        </w:rPr>
+        <w:t xml:space="preserve"> ()</w:t>
+      </w:r>
+      <w:r>
+        <w:rPr>
+          <w:rtl w:val="0"/>
+          <w:lang w:val="en-US"/>
+        </w:rPr>
+        <w:t>.</w:t>
       </w:r>
     </w:p>
     <w:p>

</xml_diff>

<commit_message>
Update runbook to re-add estimate of VNET deployment time
</commit_message>
<xml_diff>
--- a/new_dsg_environment/azure-runbooks/Data Study Environment Build Instructions.docx
+++ b/new_dsg_environment/azure-runbooks/Data Study Environment Build Instructions.docx
@@ -2712,6 +2712,27 @@
       <w:r>
         <w:t xml:space="preserve">DSG ID, usually a number (e.g. for DSG9 this is just “9”) </w:t>
       </w:r>
+    </w:p>
+    <w:p>
+      <w:pPr>
+        <w:pStyle w:val="ListParagraph"/>
+        <w:numPr>
+          <w:ilvl w:val="0"/>
+          <w:numId w:val="2"/>
+        </w:numPr>
+      </w:pPr>
+      <w:r>
+        <w:t xml:space="preserve">The deployment will take </w:t>
+      </w:r>
+      <w:r>
+        <w:t>around</w:t>
+      </w:r>
+      <w:r>
+        <w:t xml:space="preserve"> 20 minutes. Most of this is deploying the </w:t>
+      </w:r>
+      <w:r>
+        <w:t>virtual network gateway.</w:t>
+      </w:r>
       <w:bookmarkStart w:id="3" w:name="_GoBack"/>
       <w:bookmarkEnd w:id="3"/>
     </w:p>
@@ -2955,7 +2976,6 @@
         </w:numPr>
       </w:pPr>
       <w:r>
-        <w:lastRenderedPageBreak/>
         <w:t>Change to the new DSG subscription and open the virtual network and select “</w:t>
       </w:r>
       <w:proofErr w:type="spellStart"/>
@@ -3221,6 +3241,7 @@
         </w:numPr>
       </w:pPr>
       <w:r>
+        <w:lastRenderedPageBreak/>
         <w:t>Install the VPN on your PC and test.  If you don’t have the client certificate installed on your PC this will need to be done before the VPN will function.</w:t>
       </w:r>
     </w:p>
@@ -3229,7 +3250,6 @@
         <w:pStyle w:val="Body"/>
       </w:pPr>
       <w:r>
-        <w:lastRenderedPageBreak/>
         <w:br w:type="page"/>
       </w:r>
     </w:p>

</xml_diff>

<commit_message>
Add PowerShell + Azure commandlet install instructions + update DSG VNET instructions
</commit_message>
<xml_diff>
--- a/new_dsg_environment/azure-runbooks/Data Study Environment Build Instructions.docx
+++ b/new_dsg_environment/azure-runbooks/Data Study Environment Build Instructions.docx
@@ -1015,75 +1015,103 @@
     <w:p>
       <w:pPr>
         <w:pStyle w:val="Body"/>
-      </w:pPr>
-    </w:p>
-    <w:p>
-      <w:pPr>
-        <w:pStyle w:val="Body"/>
-      </w:pPr>
-      <w:r>
-        <w:br w:type="page"/>
-      </w:r>
-    </w:p>
-    <w:p>
-      <w:pPr>
-        <w:pStyle w:val="Heading1"/>
-      </w:pPr>
-      <w:r>
-        <w:lastRenderedPageBreak/>
-        <w:t xml:space="preserve">Set up VPN connection </w:t>
-      </w:r>
-    </w:p>
-    <w:p>
-      <w:pPr>
-        <w:pStyle w:val="Body"/>
-      </w:pPr>
-    </w:p>
-    <w:p>
-      <w:pPr>
-        <w:pStyle w:val="Body"/>
-      </w:pPr>
-      <w:r>
-        <w:t>Go to the Azure portal (</w:t>
+        <w:numPr>
+          <w:ilvl w:val="0"/>
+          <w:numId w:val="12"/>
+        </w:numPr>
+      </w:pPr>
+      <w:r>
+        <w:t xml:space="preserve">Install PowerShell v 6.0 or above – see </w:t>
       </w:r>
       <w:hyperlink r:id="rId9" w:history="1">
         <w:r>
           <w:rPr>
-            <w:rStyle w:val="Hyperlink0"/>
+            <w:rStyle w:val="Hyperlink"/>
           </w:rPr>
-          <w:t>https://portal.azure.com</w:t>
+          <w:t>https://docs.microsoft.com/en-us/powershell/scripting/install/installing-powershell?view=powershell-6</w:t>
         </w:r>
       </w:hyperlink>
-      <w:r>
-        <w:t xml:space="preserve">) and navigate to the management VNET gateway in the Safe Haven Management subscription via “Resource Groups -&gt; RG_DSG_VNET -&gt; DSG_VNET1_GW”. Once there open the “Point-to-site configuration page under the “Settings” section in the </w:t>
-      </w:r>
-      <w:proofErr w:type="gramStart"/>
-      <w:r>
-        <w:t>left hand</w:t>
-      </w:r>
-      <w:proofErr w:type="gramEnd"/>
-      <w:r>
-        <w:t xml:space="preserve"> sidebar (see image below).</w:t>
-      </w:r>
     </w:p>
     <w:p>
       <w:pPr>
         <w:pStyle w:val="Body"/>
+        <w:numPr>
+          <w:ilvl w:val="0"/>
+          <w:numId w:val="12"/>
+        </w:numPr>
+      </w:pPr>
+      <w:r>
+        <w:t xml:space="preserve">Install the PowerShell Azure </w:t>
+      </w:r>
+      <w:proofErr w:type="spellStart"/>
+      <w:r>
+        <w:t>commandlet</w:t>
+      </w:r>
+      <w:proofErr w:type="spellEnd"/>
+      <w:r>
+        <w:t xml:space="preserve"> – </w:t>
+      </w:r>
+      <w:hyperlink r:id="rId10" w:history="1">
+        <w:r>
+          <w:rPr>
+            <w:rStyle w:val="Hyperlink"/>
+          </w:rPr>
+          <w:t>https://docs.microsoft.com/en-us/powershell/azure/install-az-ps?view=azps-1.3.0</w:t>
+        </w:r>
+      </w:hyperlink>
+    </w:p>
+    <w:p>
+      <w:pPr>
+        <w:pStyle w:val="Body"/>
+      </w:pPr>
+      <w:bookmarkStart w:id="2" w:name="_GoBack"/>
+      <w:bookmarkEnd w:id="2"/>
+    </w:p>
+    <w:p>
+      <w:pPr>
+        <w:pStyle w:val="Body"/>
+      </w:pPr>
+    </w:p>
+    <w:p>
+      <w:pPr>
         <w:rPr>
           <w:rFonts w:ascii="Calibri Light" w:eastAsia="Calibri Light" w:hAnsi="Calibri Light" w:cs="Calibri Light"/>
           <w:color w:val="2E74B5"/>
-          <w:sz w:val="26"/>
-          <w:szCs w:val="26"/>
+          <w:sz w:val="32"/>
+          <w:szCs w:val="32"/>
           <w:u w:color="2E74B5"/>
         </w:rPr>
       </w:pPr>
+      <w:r>
+        <w:br w:type="page"/>
+      </w:r>
+    </w:p>
+    <w:p>
+      <w:pPr>
+        <w:pStyle w:val="Heading1"/>
+      </w:pPr>
+      <w:r>
+        <w:lastRenderedPageBreak/>
+        <w:t xml:space="preserve">Set up VPN connection </w:t>
+      </w:r>
+    </w:p>
+    <w:p>
+      <w:pPr>
+        <w:pStyle w:val="Heading2"/>
+      </w:pPr>
+      <w:r>
+        <w:t>Get a client certificate</w:t>
+      </w:r>
     </w:p>
     <w:p>
       <w:pPr>
         <w:pStyle w:val="Body"/>
       </w:pPr>
       <w:r>
-        <w:t xml:space="preserve">- Download the client certificate from the </w:t>
+        <w:t xml:space="preserve">Navigate to </w:t>
+      </w:r>
+      <w:r>
+        <w:t xml:space="preserve">the </w:t>
       </w:r>
       <w:proofErr w:type="spellStart"/>
       <w:r>
@@ -1130,14 +1158,13 @@
     <w:p>
       <w:pPr>
         <w:pStyle w:val="Body"/>
-      </w:pPr>
-    </w:p>
-    <w:p>
-      <w:pPr>
-        <w:pStyle w:val="Body"/>
-      </w:pPr>
-      <w:r>
-        <w:t>- Once there open the “</w:t>
+        <w:numPr>
+          <w:ilvl w:val="0"/>
+          <w:numId w:val="2"/>
+        </w:numPr>
+      </w:pPr>
+      <w:r>
+        <w:t>Once there open the “</w:t>
       </w:r>
       <w:proofErr w:type="spellStart"/>
       <w:r>
@@ -1162,14 +1189,13 @@
     <w:p>
       <w:pPr>
         <w:pStyle w:val="Body"/>
-      </w:pPr>
-    </w:p>
-    <w:p>
-      <w:pPr>
-        <w:pStyle w:val="Body"/>
-      </w:pPr>
-      <w:r>
-        <w:t>- Click on the certificate named “DSG-P2S-&lt;environment&gt;-</w:t>
+        <w:numPr>
+          <w:ilvl w:val="0"/>
+          <w:numId w:val="2"/>
+        </w:numPr>
+      </w:pPr>
+      <w:r>
+        <w:t>Click on the certificate named “DSG-P2S-&lt;environment&gt;-</w:t>
       </w:r>
       <w:proofErr w:type="spellStart"/>
       <w:r>
@@ -1200,28 +1226,19 @@
     <w:p>
       <w:pPr>
         <w:pStyle w:val="Body"/>
-      </w:pPr>
+        <w:numPr>
+          <w:ilvl w:val="0"/>
+          <w:numId w:val="2"/>
+        </w:numPr>
+      </w:pPr>
+      <w:r>
+        <w:t xml:space="preserve">To install, double click on the downloaded certificate, leaving the password field blank. </w:t>
+      </w:r>
     </w:p>
     <w:p>
       <w:pPr>
         <w:pStyle w:val="Body"/>
       </w:pPr>
-      <w:r>
-        <w:t xml:space="preserve">- To install, double click on the downloaded certificate, leaving the password field blank. </w:t>
-      </w:r>
-    </w:p>
-    <w:p>
-      <w:pPr>
-        <w:pStyle w:val="Body"/>
-      </w:pPr>
-    </w:p>
-    <w:p>
-      <w:pPr>
-        <w:pStyle w:val="Body"/>
-      </w:pPr>
-      <w:r>
-        <w:t xml:space="preserve">- </w:t>
-      </w:r>
       <w:r>
         <w:rPr>
           <w:b/>
@@ -1248,24 +1265,104 @@
     </w:p>
     <w:p>
       <w:pPr>
+        <w:pStyle w:val="Heading2"/>
+      </w:pPr>
+      <w:r>
+        <w:t>Export the Gateway root certificate</w:t>
+      </w:r>
+    </w:p>
+    <w:p>
+      <w:pPr>
         <w:pStyle w:val="Body"/>
-        <w:rPr>
-          <w:rFonts w:ascii="Calibri Light" w:eastAsia="Calibri Light" w:hAnsi="Calibri Light" w:cs="Calibri Light"/>
-          <w:color w:val="2E74B5"/>
-          <w:sz w:val="26"/>
-          <w:szCs w:val="26"/>
-          <w:u w:color="2E74B5"/>
-        </w:rPr>
-      </w:pPr>
+      </w:pPr>
+      <w:r>
+        <w:t>When you install the client certificate, an intermediate root certificate will also be installed, named “DAG-P2S-&lt;environment&gt;-RootCert.cer”.</w:t>
+      </w:r>
     </w:p>
     <w:p>
       <w:pPr>
         <w:pStyle w:val="Body"/>
+        <w:numPr>
+          <w:ilvl w:val="0"/>
+          <w:numId w:val="11"/>
+        </w:numPr>
+      </w:pPr>
+      <w:r>
+        <w:t xml:space="preserve">Export this root certificate into a new “secrets” folder within the </w:t>
+      </w:r>
+      <w:r>
+        <w:t>“</w:t>
+      </w:r>
+      <w:r>
+        <w:t>data-safe-haven/new_dsg_environment/dsg-create-scripts/run-locally/</w:t>
+      </w:r>
+      <w:r>
+        <w:t xml:space="preserve">” </w:t>
+      </w:r>
+      <w:r>
+        <w:t xml:space="preserve">folder of the </w:t>
+      </w:r>
+      <w:r>
+        <w:t>Safe Haven repository</w:t>
+      </w:r>
+      <w:r>
+        <w:t>, after pulling the latest changes f</w:t>
+      </w:r>
+      <w:r>
+        <w:t xml:space="preserve">rom </w:t>
+      </w:r>
+      <w:hyperlink r:id="rId11" w:history="1">
+        <w:r>
+          <w:rPr>
+            <w:rStyle w:val="Hyperlink"/>
+          </w:rPr>
+          <w:t>https://github.com/alan-turing-institute/data-safe-haven</w:t>
+        </w:r>
+      </w:hyperlink>
+      <w:r>
+        <w:t>.</w:t>
+      </w:r>
+    </w:p>
+    <w:p>
+      <w:pPr>
+        <w:pStyle w:val="Heading2"/>
+      </w:pPr>
+      <w:r>
+        <w:t>Configure a VPN connection</w:t>
+      </w:r>
+    </w:p>
+    <w:p>
+      <w:pPr>
+        <w:pStyle w:val="Body"/>
+      </w:pPr>
+      <w:r>
+        <w:t>N</w:t>
+      </w:r>
+      <w:r>
+        <w:t xml:space="preserve">avigate to the management VNET gateway in the Safe Haven Management subscription via “Resource Groups -&gt; RG_DSG_VNET -&gt; DSG_VNET1_GW”. Once there open the “Point-to-site configuration page under the “Settings” section in the </w:t>
+      </w:r>
+      <w:proofErr w:type="gramStart"/>
+      <w:r>
+        <w:t>left hand</w:t>
+      </w:r>
+      <w:proofErr w:type="gramEnd"/>
+      <w:r>
+        <w:t xml:space="preserve"> sidebar (see image below).</w:t>
+      </w:r>
+    </w:p>
+    <w:p>
+      <w:pPr>
+        <w:pStyle w:val="Body"/>
+      </w:pPr>
+    </w:p>
+    <w:p>
+      <w:pPr>
+        <w:pStyle w:val="Body"/>
       </w:pPr>
       <w:r>
         <w:t xml:space="preserve">Click the “Download VPN client” link at the top of the page to get the root certificate (VpnServerRoot.cer) and VPN configuration file (VpnSettings.xml), then follow the instructions at </w:t>
       </w:r>
-      <w:hyperlink r:id="rId10" w:history="1">
+      <w:hyperlink r:id="rId12" w:history="1">
         <w:r>
           <w:rPr>
             <w:rStyle w:val="Hyperlink0"/>
@@ -1313,7 +1410,7 @@
         </w:rPr>
         <w:drawing>
           <wp:inline distT="0" distB="0" distL="0" distR="0">
-            <wp:extent cx="5058383" cy="3445558"/>
+            <wp:extent cx="3988340" cy="2986392"/>
             <wp:effectExtent l="0" t="0" r="0" b="0"/>
             <wp:docPr id="1073741825" name="officeArt object"/>
             <wp:cNvGraphicFramePr/>
@@ -1327,7 +1424,7 @@
                     </pic:cNvPicPr>
                   </pic:nvPicPr>
                   <pic:blipFill>
-                    <a:blip r:embed="rId11">
+                    <a:blip r:embed="rId13">
                       <a:extLst/>
                     </a:blip>
                     <a:stretch>
@@ -1337,7 +1434,7 @@
                   <pic:spPr>
                     <a:xfrm>
                       <a:off x="0" y="0"/>
-                      <a:ext cx="5058383" cy="3445558"/>
+                      <a:ext cx="4004746" cy="2998677"/>
                     </a:xfrm>
                     <a:prstGeom prst="rect">
                       <a:avLst/>
@@ -1379,7 +1476,6 @@
     </w:p>
     <w:p>
       <w:pPr>
-        <w:pStyle w:val="Body"/>
         <w:rPr>
           <w:rFonts w:ascii="Calibri Light" w:eastAsia="Calibri Light" w:hAnsi="Calibri Light" w:cs="Calibri Light"/>
           <w:color w:val="2E74B5"/>
@@ -1388,17 +1484,16 @@
           <w:u w:color="2E74B5"/>
         </w:rPr>
       </w:pPr>
-    </w:p>
-    <w:p>
-      <w:pPr>
-        <w:pStyle w:val="Body"/>
-      </w:pPr>
+      <w:r>
+        <w:br w:type="page"/>
+      </w:r>
     </w:p>
     <w:p>
       <w:pPr>
         <w:pStyle w:val="Heading1"/>
       </w:pPr>
       <w:r>
+        <w:lastRenderedPageBreak/>
         <w:t>Prepare Safe Haven Management Domain</w:t>
       </w:r>
     </w:p>
@@ -2483,8 +2578,8 @@
       <w:pPr>
         <w:pStyle w:val="Heading1"/>
       </w:pPr>
-      <w:bookmarkStart w:id="2" w:name="_Deploy_Virtual_Network1"/>
-      <w:bookmarkEnd w:id="2"/>
+      <w:bookmarkStart w:id="3" w:name="_Deploy_Virtual_Network1"/>
+      <w:bookmarkEnd w:id="3"/>
       <w:r>
         <w:lastRenderedPageBreak/>
         <w:t>Deploy Virtual Network</w:t>
@@ -2514,7 +2609,7 @@
       <w:r>
         <w:t xml:space="preserve">Ensure you have the latest version of the Safe Haven repository from </w:t>
       </w:r>
-      <w:hyperlink r:id="rId12" w:history="1">
+      <w:hyperlink r:id="rId14" w:history="1">
         <w:r>
           <w:rPr>
             <w:rStyle w:val="Hyperlink"/>
@@ -2733,8 +2828,6 @@
       <w:r>
         <w:t>virtual network gateway.</w:t>
       </w:r>
-      <w:bookmarkStart w:id="3" w:name="_GoBack"/>
-      <w:bookmarkEnd w:id="3"/>
     </w:p>
     <w:p>
       <w:pPr>
@@ -2761,7 +2854,13 @@
         <w:pStyle w:val="Body"/>
       </w:pPr>
       <w:r>
-        <w:t>Once the virtual network a peer connection is required between the management and DSG virtual networks</w:t>
+        <w:t xml:space="preserve">Once the virtual network </w:t>
+      </w:r>
+      <w:r>
+        <w:t xml:space="preserve">is created, </w:t>
+      </w:r>
+      <w:r>
+        <w:t>a peer connection is required between the management and DSG virtual networks</w:t>
       </w:r>
     </w:p>
     <w:p>
@@ -2778,7 +2877,22 @@
         </w:numPr>
       </w:pPr>
       <w:r>
-        <w:t>From the Azure portal locate the Management virtual network and open the resource</w:t>
+        <w:t xml:space="preserve">From the Azure portal </w:t>
+      </w:r>
+      <w:r>
+        <w:t xml:space="preserve">go to the management subscription and </w:t>
+      </w:r>
+      <w:r>
+        <w:t xml:space="preserve">locate the Management virtual network </w:t>
+      </w:r>
+      <w:r>
+        <w:t>under the “RG_DSG_VNET” resource group (the VNET is named “</w:t>
+      </w:r>
+      <w:r>
+        <w:t>DSG_DSGROUPDEV_VNET1</w:t>
+      </w:r>
+      <w:r>
+        <w:t>” for the test environment management subscription) and open the VNET resource.</w:t>
       </w:r>
     </w:p>
     <w:p>
@@ -2920,8 +3034,8 @@
         </w:rPr>
         <w:drawing>
           <wp:inline distT="0" distB="0" distL="0" distR="0">
-            <wp:extent cx="4067175" cy="3834159"/>
-            <wp:effectExtent l="0" t="0" r="0" b="0"/>
+            <wp:extent cx="3278221" cy="3326860"/>
+            <wp:effectExtent l="0" t="0" r="0" b="635"/>
             <wp:docPr id="1073741829" name="officeArt object" descr="C:\Users\ROB~1.CLA\AppData\Local\Temp\SNAGHTML1c7f094.PNG"/>
             <wp:cNvGraphicFramePr/>
             <a:graphic xmlns:a="http://schemas.openxmlformats.org/drawingml/2006/main">
@@ -2934,7 +3048,7 @@
                     </pic:cNvPicPr>
                   </pic:nvPicPr>
                   <pic:blipFill>
-                    <a:blip r:embed="rId13">
+                    <a:blip r:embed="rId15">
                       <a:extLst/>
                     </a:blip>
                     <a:stretch>
@@ -2944,7 +3058,7 @@
                   <pic:spPr>
                     <a:xfrm>
                       <a:off x="0" y="0"/>
-                      <a:ext cx="4067175" cy="3834159"/>
+                      <a:ext cx="3283316" cy="3332030"/>
                     </a:xfrm>
                     <a:prstGeom prst="rect">
                       <a:avLst/>
@@ -2976,7 +3090,24 @@
         </w:numPr>
       </w:pPr>
       <w:r>
-        <w:t>Change to the new DSG subscription and open the virtual network and select “</w:t>
+        <w:t>Change to the new DSG subscription</w:t>
+      </w:r>
+      <w:r>
+        <w:t xml:space="preserve">, </w:t>
+      </w:r>
+      <w:r>
+        <w:t xml:space="preserve">open the virtual network </w:t>
+      </w:r>
+      <w:r>
+        <w:t xml:space="preserve">under the “RG_DSG_VNET” resource </w:t>
+      </w:r>
+      <w:proofErr w:type="spellStart"/>
+      <w:r>
+        <w:t xml:space="preserve">group </w:t>
+      </w:r>
+      <w:proofErr w:type="spellEnd"/>
+      <w:r>
+        <w:t>and select “</w:t>
       </w:r>
       <w:proofErr w:type="spellStart"/>
       <w:r>
@@ -3029,7 +3160,13 @@
         </w:numPr>
       </w:pPr>
       <w:r>
-        <w:t>Name: “PEER_SHM_VNET1” (replace “SHM” if this is different)</w:t>
+        <w:t xml:space="preserve">Name: “PEER_SHM_VNET1” (replace “SHM” </w:t>
+      </w:r>
+      <w:r>
+        <w:t>with “DSG_DSGROUPDEV” for the test environment</w:t>
+      </w:r>
+      <w:r>
+        <w:t>)</w:t>
       </w:r>
     </w:p>
     <w:p>
@@ -3099,8 +3236,8 @@
         </w:rPr>
         <w:drawing>
           <wp:inline distT="0" distB="0" distL="0" distR="0">
-            <wp:extent cx="4066343" cy="3827145"/>
-            <wp:effectExtent l="0" t="0" r="0" b="0"/>
+            <wp:extent cx="3608962" cy="3618689"/>
+            <wp:effectExtent l="0" t="0" r="0" b="1270"/>
             <wp:docPr id="1073741830" name="officeArt object" descr="C:\Users\ROB~1.CLA\AppData\Local\Temp\SNAGHTML1d02087.PNG"/>
             <wp:cNvGraphicFramePr/>
             <a:graphic xmlns:a="http://schemas.openxmlformats.org/drawingml/2006/main">
@@ -3113,7 +3250,7 @@
                     </pic:cNvPicPr>
                   </pic:nvPicPr>
                   <pic:blipFill>
-                    <a:blip r:embed="rId14">
+                    <a:blip r:embed="rId16">
                       <a:extLst/>
                     </a:blip>
                     <a:stretch>
@@ -3123,7 +3260,7 @@
                   <pic:spPr>
                     <a:xfrm>
                       <a:off x="0" y="0"/>
-                      <a:ext cx="4066343" cy="3827145"/>
+                      <a:ext cx="3614418" cy="3624160"/>
                     </a:xfrm>
                     <a:prstGeom prst="rect">
                       <a:avLst/>
@@ -3185,8 +3322,8 @@
         </w:rPr>
         <w:drawing>
           <wp:inline distT="0" distB="0" distL="0" distR="0">
-            <wp:extent cx="3676650" cy="2203856"/>
-            <wp:effectExtent l="0" t="0" r="0" b="0"/>
+            <wp:extent cx="3550596" cy="2169268"/>
+            <wp:effectExtent l="0" t="0" r="5715" b="2540"/>
             <wp:docPr id="1073741831" name="officeArt object" descr="C:\Users\ROB~1.CLA\AppData\Local\Temp\SNAGHTML1dfd680.PNG"/>
             <wp:cNvGraphicFramePr/>
             <a:graphic xmlns:a="http://schemas.openxmlformats.org/drawingml/2006/main">
@@ -3199,7 +3336,7 @@
                     </pic:cNvPicPr>
                   </pic:nvPicPr>
                   <pic:blipFill>
-                    <a:blip r:embed="rId15">
+                    <a:blip r:embed="rId17">
                       <a:extLst/>
                     </a:blip>
                     <a:stretch>
@@ -3209,7 +3346,7 @@
                   <pic:spPr>
                     <a:xfrm>
                       <a:off x="0" y="0"/>
-                      <a:ext cx="3676650" cy="2203856"/>
+                      <a:ext cx="3554109" cy="2171414"/>
                     </a:xfrm>
                     <a:prstGeom prst="rect">
                       <a:avLst/>
@@ -3241,14 +3378,26 @@
         </w:numPr>
       </w:pPr>
       <w:r>
-        <w:lastRenderedPageBreak/>
-        <w:t>Install the VPN on your PC and test.  If you don’t have the client certificate installed on your PC this will need to be done before the VPN will function.</w:t>
-      </w:r>
-    </w:p>
-    <w:p>
-      <w:pPr>
-        <w:pStyle w:val="Body"/>
-      </w:pPr>
+        <w:t xml:space="preserve">Install the VPN on your PC and test.  </w:t>
+      </w:r>
+      <w:r>
+        <w:t>See the “Configure a VPN connection” section above</w:t>
+      </w:r>
+      <w:r>
+        <w:t xml:space="preserve"> for instructions</w:t>
+      </w:r>
+      <w:r>
+        <w:t>. You can re-use the</w:t>
+      </w:r>
+      <w:r>
+        <w:t xml:space="preserve"> same</w:t>
+      </w:r>
+      <w:r>
+        <w:t xml:space="preserve"> </w:t>
+      </w:r>
+      <w:r>
+        <w:t>client certificate as used for the management segment gateway.</w:t>
+      </w:r>
       <w:r>
         <w:br w:type="page"/>
       </w:r>
@@ -3342,7 +3491,7 @@
                     </pic:cNvPicPr>
                   </pic:nvPicPr>
                   <pic:blipFill>
-                    <a:blip r:embed="rId16">
+                    <a:blip r:embed="rId18">
                       <a:extLst/>
                     </a:blip>
                     <a:stretch>
@@ -4402,7 +4551,7 @@
                     </pic:cNvPicPr>
                   </pic:nvPicPr>
                   <pic:blipFill>
-                    <a:blip r:embed="rId17">
+                    <a:blip r:embed="rId19">
                       <a:extLst/>
                     </a:blip>
                     <a:stretch>
@@ -4477,7 +4626,7 @@
                     </pic:cNvPicPr>
                   </pic:nvPicPr>
                   <pic:blipFill>
-                    <a:blip r:embed="rId18">
+                    <a:blip r:embed="rId20">
                       <a:extLst/>
                     </a:blip>
                     <a:stretch>
@@ -4650,7 +4799,7 @@
                     </pic:cNvPicPr>
                   </pic:nvPicPr>
                   <pic:blipFill>
-                    <a:blip r:embed="rId19">
+                    <a:blip r:embed="rId21">
                       <a:extLst/>
                     </a:blip>
                     <a:stretch>
@@ -6180,7 +6329,7 @@
                     </pic:cNvPicPr>
                   </pic:nvPicPr>
                   <pic:blipFill>
-                    <a:blip r:embed="rId20">
+                    <a:blip r:embed="rId22">
                       <a:extLst/>
                     </a:blip>
                     <a:stretch>
@@ -6292,7 +6441,7 @@
                     </pic:cNvPicPr>
                   </pic:nvPicPr>
                   <pic:blipFill>
-                    <a:blip r:embed="rId21">
+                    <a:blip r:embed="rId23">
                       <a:extLst/>
                     </a:blip>
                     <a:stretch>
@@ -6425,7 +6574,7 @@
                     </pic:cNvPicPr>
                   </pic:nvPicPr>
                   <pic:blipFill>
-                    <a:blip r:embed="rId22">
+                    <a:blip r:embed="rId24">
                       <a:extLst/>
                     </a:blip>
                     <a:stretch>
@@ -6519,7 +6668,7 @@
                     </pic:cNvPicPr>
                   </pic:nvPicPr>
                   <pic:blipFill>
-                    <a:blip r:embed="rId23">
+                    <a:blip r:embed="rId25">
                       <a:extLst/>
                     </a:blip>
                     <a:stretch>
@@ -6648,7 +6797,7 @@
                     </pic:cNvPicPr>
                   </pic:nvPicPr>
                   <pic:blipFill>
-                    <a:blip r:embed="rId24">
+                    <a:blip r:embed="rId26">
                       <a:extLst/>
                     </a:blip>
                     <a:stretch>
@@ -6864,7 +7013,7 @@
                     </pic:cNvPicPr>
                   </pic:nvPicPr>
                   <pic:blipFill>
-                    <a:blip r:embed="rId25">
+                    <a:blip r:embed="rId27">
                       <a:extLst/>
                     </a:blip>
                     <a:stretch>
@@ -7444,7 +7593,7 @@
                     </pic:cNvPicPr>
                   </pic:nvPicPr>
                   <pic:blipFill>
-                    <a:blip r:embed="rId26">
+                    <a:blip r:embed="rId28">
                       <a:extLst/>
                     </a:blip>
                     <a:stretch>
@@ -7596,7 +7745,7 @@
                     </pic:cNvPicPr>
                   </pic:nvPicPr>
                   <pic:blipFill>
-                    <a:blip r:embed="rId27">
+                    <a:blip r:embed="rId29">
                       <a:extLst/>
                     </a:blip>
                     <a:stretch>
@@ -8917,7 +9066,7 @@
                     </pic:cNvPicPr>
                   </pic:nvPicPr>
                   <pic:blipFill>
-                    <a:blip r:embed="rId18">
+                    <a:blip r:embed="rId20">
                       <a:extLst/>
                     </a:blip>
                     <a:stretch>
@@ -9093,7 +9242,7 @@
                     </pic:cNvPicPr>
                   </pic:nvPicPr>
                   <pic:blipFill>
-                    <a:blip r:embed="rId28">
+                    <a:blip r:embed="rId30">
                       <a:extLst/>
                     </a:blip>
                     <a:stretch>
@@ -9239,7 +9388,7 @@
                     </pic:cNvPicPr>
                   </pic:nvPicPr>
                   <pic:blipFill>
-                    <a:blip r:embed="rId19">
+                    <a:blip r:embed="rId21">
                       <a:extLst/>
                     </a:blip>
                     <a:stretch>
@@ -10441,7 +10590,7 @@
                     </pic:cNvPicPr>
                   </pic:nvPicPr>
                   <pic:blipFill>
-                    <a:blip r:embed="rId29">
+                    <a:blip r:embed="rId31">
                       <a:extLst/>
                     </a:blip>
                     <a:stretch>
@@ -10535,7 +10684,7 @@
                     </pic:cNvPicPr>
                   </pic:nvPicPr>
                   <pic:blipFill>
-                    <a:blip r:embed="rId30">
+                    <a:blip r:embed="rId32">
                       <a:extLst/>
                     </a:blip>
                     <a:stretch>
@@ -10679,7 +10828,7 @@
                     </pic:cNvPicPr>
                   </pic:nvPicPr>
                   <pic:blipFill>
-                    <a:blip r:embed="rId31">
+                    <a:blip r:embed="rId33">
                       <a:extLst/>
                     </a:blip>
                     <a:stretch>
@@ -10754,7 +10903,7 @@
                     </pic:cNvPicPr>
                   </pic:nvPicPr>
                   <pic:blipFill>
-                    <a:blip r:embed="rId32">
+                    <a:blip r:embed="rId34">
                       <a:extLst/>
                     </a:blip>
                     <a:stretch>
@@ -10881,7 +11030,7 @@
                     </pic:cNvPicPr>
                   </pic:nvPicPr>
                   <pic:blipFill>
-                    <a:blip r:embed="rId33">
+                    <a:blip r:embed="rId35">
                       <a:extLst/>
                     </a:blip>
                     <a:stretch>
@@ -12246,7 +12395,7 @@
                     </pic:cNvPicPr>
                   </pic:nvPicPr>
                   <pic:blipFill>
-                    <a:blip r:embed="rId34">
+                    <a:blip r:embed="rId36">
                       <a:extLst/>
                     </a:blip>
                     <a:stretch>
@@ -12321,7 +12470,7 @@
                     </pic:cNvPicPr>
                   </pic:nvPicPr>
                   <pic:blipFill>
-                    <a:blip r:embed="rId35">
+                    <a:blip r:embed="rId37">
                       <a:extLst/>
                     </a:blip>
                     <a:stretch>
@@ -12431,7 +12580,7 @@
                     </pic:cNvPicPr>
                   </pic:nvPicPr>
                   <pic:blipFill>
-                    <a:blip r:embed="rId36">
+                    <a:blip r:embed="rId38">
                       <a:extLst/>
                     </a:blip>
                     <a:stretch>
@@ -12532,7 +12681,7 @@
                     </pic:cNvPicPr>
                   </pic:nvPicPr>
                   <pic:blipFill>
-                    <a:blip r:embed="rId37">
+                    <a:blip r:embed="rId39">
                       <a:extLst/>
                     </a:blip>
                     <a:stretch>
@@ -12626,7 +12775,7 @@
                     </pic:cNvPicPr>
                   </pic:nvPicPr>
                   <pic:blipFill>
-                    <a:blip r:embed="rId38">
+                    <a:blip r:embed="rId40">
                       <a:extLst/>
                     </a:blip>
                     <a:stretch>
@@ -12702,7 +12851,7 @@
                     </pic:cNvPicPr>
                   </pic:nvPicPr>
                   <pic:blipFill>
-                    <a:blip r:embed="rId39">
+                    <a:blip r:embed="rId41">
                       <a:extLst/>
                     </a:blip>
                     <a:stretch>
@@ -12805,7 +12954,7 @@
                     </pic:cNvPicPr>
                   </pic:nvPicPr>
                   <pic:blipFill>
-                    <a:blip r:embed="rId40">
+                    <a:blip r:embed="rId42">
                       <a:extLst/>
                     </a:blip>
                     <a:stretch>
@@ -12998,7 +13147,7 @@
                     </pic:cNvPicPr>
                   </pic:nvPicPr>
                   <pic:blipFill>
-                    <a:blip r:embed="rId41">
+                    <a:blip r:embed="rId43">
                       <a:extLst/>
                     </a:blip>
                     <a:stretch>
@@ -13929,7 +14078,7 @@
                     </pic:cNvPicPr>
                   </pic:nvPicPr>
                   <pic:blipFill>
-                    <a:blip r:embed="rId42">
+                    <a:blip r:embed="rId44">
                       <a:extLst/>
                     </a:blip>
                     <a:stretch>
@@ -14004,7 +14153,7 @@
                     </pic:cNvPicPr>
                   </pic:nvPicPr>
                   <pic:blipFill>
-                    <a:blip r:embed="rId18">
+                    <a:blip r:embed="rId20">
                       <a:extLst/>
                     </a:blip>
                     <a:stretch>
@@ -14155,7 +14304,7 @@
                     </pic:cNvPicPr>
                   </pic:nvPicPr>
                   <pic:blipFill>
-                    <a:blip r:embed="rId43">
+                    <a:blip r:embed="rId45">
                       <a:extLst/>
                     </a:blip>
                     <a:stretch>
@@ -14293,7 +14442,7 @@
                     </pic:cNvPicPr>
                   </pic:nvPicPr>
                   <pic:blipFill>
-                    <a:blip r:embed="rId19">
+                    <a:blip r:embed="rId21">
                       <a:extLst/>
                     </a:blip>
                     <a:stretch>
@@ -14933,7 +15082,7 @@
                     </pic:cNvPicPr>
                   </pic:nvPicPr>
                   <pic:blipFill>
-                    <a:blip r:embed="rId44">
+                    <a:blip r:embed="rId46">
                       <a:extLst/>
                     </a:blip>
                     <a:stretch>
@@ -16005,7 +16154,7 @@
                     </pic:cNvPicPr>
                   </pic:nvPicPr>
                   <pic:blipFill>
-                    <a:blip r:embed="rId45">
+                    <a:blip r:embed="rId47">
                       <a:extLst/>
                     </a:blip>
                     <a:stretch>
@@ -16080,7 +16229,7 @@
                     </pic:cNvPicPr>
                   </pic:nvPicPr>
                   <pic:blipFill>
-                    <a:blip r:embed="rId18">
+                    <a:blip r:embed="rId20">
                       <a:extLst/>
                     </a:blip>
                     <a:stretch>
@@ -17405,7 +17554,7 @@
                     </pic:cNvPicPr>
                   </pic:nvPicPr>
                   <pic:blipFill>
-                    <a:blip r:embed="rId46">
+                    <a:blip r:embed="rId48">
                       <a:extLst/>
                     </a:blip>
                     <a:stretch>
@@ -18365,7 +18514,7 @@
                     </pic:cNvPicPr>
                   </pic:nvPicPr>
                   <pic:blipFill>
-                    <a:blip r:embed="rId47">
+                    <a:blip r:embed="rId49">
                       <a:extLst/>
                     </a:blip>
                     <a:stretch>
@@ -19762,7 +19911,7 @@
                     </pic:cNvPicPr>
                   </pic:nvPicPr>
                   <pic:blipFill>
-                    <a:blip r:embed="rId48">
+                    <a:blip r:embed="rId50">
                       <a:extLst/>
                     </a:blip>
                     <a:stretch>
@@ -20264,7 +20413,7 @@
                     </pic:cNvPicPr>
                   </pic:nvPicPr>
                   <pic:blipFill>
-                    <a:blip r:embed="rId49">
+                    <a:blip r:embed="rId51">
                       <a:extLst/>
                     </a:blip>
                     <a:stretch>
@@ -21737,7 +21886,7 @@
                     </pic:cNvPicPr>
                   </pic:nvPicPr>
                   <pic:blipFill>
-                    <a:blip r:embed="rId50">
+                    <a:blip r:embed="rId52">
                       <a:extLst/>
                     </a:blip>
                     <a:stretch>
@@ -21972,7 +22121,7 @@
                     </pic:cNvPicPr>
                   </pic:nvPicPr>
                   <pic:blipFill>
-                    <a:blip r:embed="rId51">
+                    <a:blip r:embed="rId53">
                       <a:extLst/>
                     </a:blip>
                     <a:stretch>
@@ -22055,7 +22204,7 @@
                     </pic:cNvPicPr>
                   </pic:nvPicPr>
                   <pic:blipFill>
-                    <a:blip r:embed="rId52">
+                    <a:blip r:embed="rId54">
                       <a:extLst/>
                     </a:blip>
                     <a:stretch>
@@ -22223,7 +22372,7 @@
                     </pic:cNvPicPr>
                   </pic:nvPicPr>
                   <pic:blipFill>
-                    <a:blip r:embed="rId53">
+                    <a:blip r:embed="rId55">
                       <a:extLst/>
                     </a:blip>
                     <a:stretch>
@@ -22315,7 +22464,7 @@
                     </pic:cNvPicPr>
                   </pic:nvPicPr>
                   <pic:blipFill>
-                    <a:blip r:embed="rId54">
+                    <a:blip r:embed="rId56">
                       <a:extLst/>
                     </a:blip>
                     <a:stretch>
@@ -22400,7 +22549,7 @@
                     </pic:cNvPicPr>
                   </pic:nvPicPr>
                   <pic:blipFill>
-                    <a:blip r:embed="rId55">
+                    <a:blip r:embed="rId57">
                       <a:extLst/>
                     </a:blip>
                     <a:stretch>
@@ -23257,12 +23406,12 @@
       </w:pPr>
     </w:p>
     <w:sectPr>
-      <w:headerReference w:type="even" r:id="rId56"/>
-      <w:headerReference w:type="default" r:id="rId57"/>
-      <w:footerReference w:type="even" r:id="rId58"/>
-      <w:footerReference w:type="default" r:id="rId59"/>
-      <w:headerReference w:type="first" r:id="rId60"/>
-      <w:footerReference w:type="first" r:id="rId61"/>
+      <w:headerReference w:type="even" r:id="rId58"/>
+      <w:headerReference w:type="default" r:id="rId59"/>
+      <w:footerReference w:type="even" r:id="rId60"/>
+      <w:footerReference w:type="default" r:id="rId61"/>
+      <w:headerReference w:type="first" r:id="rId62"/>
+      <w:footerReference w:type="first" r:id="rId63"/>
       <w:pgSz w:w="11900" w:h="16840"/>
       <w:pgMar w:top="720" w:right="720" w:bottom="720" w:left="720" w:header="567" w:footer="567" w:gutter="0"/>
       <w:cols w:space="720"/>
@@ -24161,6 +24310,379 @@
     <w:numStyleLink w:val="ImportedStyle1"/>
   </w:abstractNum>
   <w:abstractNum w:abstractNumId="7" w15:restartNumberingAfterBreak="0">
+    <w:nsid w:val="6F264FBB"/>
+    <w:multiLevelType w:val="hybridMultilevel"/>
+    <w:tmpl w:val="EF4236CA"/>
+    <w:lvl w:ilvl="0" w:tplc="903A70C4">
+      <w:start w:val="1"/>
+      <w:numFmt w:val="bullet"/>
+      <w:lvlText w:val="-"/>
+      <w:lvlJc w:val="left"/>
+      <w:pPr>
+        <w:ind w:left="720" w:hanging="360"/>
+      </w:pPr>
+      <w:rPr>
+        <w:rFonts w:ascii="Trebuchet MS" w:eastAsia="Trebuchet MS" w:hAnsi="Trebuchet MS" w:cs="Trebuchet MS"/>
+        <w:b w:val="0"/>
+        <w:bCs w:val="0"/>
+        <w:i w:val="0"/>
+        <w:iCs w:val="0"/>
+        <w:caps w:val="0"/>
+        <w:smallCaps w:val="0"/>
+        <w:strike w:val="0"/>
+        <w:dstrike w:val="0"/>
+        <w:outline w:val="0"/>
+        <w:emboss w:val="0"/>
+        <w:imprint w:val="0"/>
+        <w:spacing w:val="0"/>
+        <w:w w:val="100"/>
+        <w:kern w:val="0"/>
+        <w:position w:val="0"/>
+        <w:highlight w:val="none"/>
+        <w:vertAlign w:val="baseline"/>
+      </w:rPr>
+    </w:lvl>
+    <w:lvl w:ilvl="1" w:tplc="04090003" w:tentative="1">
+      <w:start w:val="1"/>
+      <w:numFmt w:val="bullet"/>
+      <w:lvlText w:val="o"/>
+      <w:lvlJc w:val="left"/>
+      <w:pPr>
+        <w:ind w:left="1440" w:hanging="360"/>
+      </w:pPr>
+      <w:rPr>
+        <w:rFonts w:ascii="Courier New" w:hAnsi="Courier New" w:cs="Courier New" w:hint="default"/>
+      </w:rPr>
+    </w:lvl>
+    <w:lvl w:ilvl="2" w:tplc="04090005" w:tentative="1">
+      <w:start w:val="1"/>
+      <w:numFmt w:val="bullet"/>
+      <w:lvlText w:val=""/>
+      <w:lvlJc w:val="left"/>
+      <w:pPr>
+        <w:ind w:left="2160" w:hanging="360"/>
+      </w:pPr>
+      <w:rPr>
+        <w:rFonts w:ascii="Wingdings" w:hAnsi="Wingdings" w:hint="default"/>
+      </w:rPr>
+    </w:lvl>
+    <w:lvl w:ilvl="3" w:tplc="04090001" w:tentative="1">
+      <w:start w:val="1"/>
+      <w:numFmt w:val="bullet"/>
+      <w:lvlText w:val=""/>
+      <w:lvlJc w:val="left"/>
+      <w:pPr>
+        <w:ind w:left="2880" w:hanging="360"/>
+      </w:pPr>
+      <w:rPr>
+        <w:rFonts w:ascii="Symbol" w:hAnsi="Symbol" w:hint="default"/>
+      </w:rPr>
+    </w:lvl>
+    <w:lvl w:ilvl="4" w:tplc="04090003" w:tentative="1">
+      <w:start w:val="1"/>
+      <w:numFmt w:val="bullet"/>
+      <w:lvlText w:val="o"/>
+      <w:lvlJc w:val="left"/>
+      <w:pPr>
+        <w:ind w:left="3600" w:hanging="360"/>
+      </w:pPr>
+      <w:rPr>
+        <w:rFonts w:ascii="Courier New" w:hAnsi="Courier New" w:cs="Courier New" w:hint="default"/>
+      </w:rPr>
+    </w:lvl>
+    <w:lvl w:ilvl="5" w:tplc="04090005" w:tentative="1">
+      <w:start w:val="1"/>
+      <w:numFmt w:val="bullet"/>
+      <w:lvlText w:val=""/>
+      <w:lvlJc w:val="left"/>
+      <w:pPr>
+        <w:ind w:left="4320" w:hanging="360"/>
+      </w:pPr>
+      <w:rPr>
+        <w:rFonts w:ascii="Wingdings" w:hAnsi="Wingdings" w:hint="default"/>
+      </w:rPr>
+    </w:lvl>
+    <w:lvl w:ilvl="6" w:tplc="04090001" w:tentative="1">
+      <w:start w:val="1"/>
+      <w:numFmt w:val="bullet"/>
+      <w:lvlText w:val=""/>
+      <w:lvlJc w:val="left"/>
+      <w:pPr>
+        <w:ind w:left="5040" w:hanging="360"/>
+      </w:pPr>
+      <w:rPr>
+        <w:rFonts w:ascii="Symbol" w:hAnsi="Symbol" w:hint="default"/>
+      </w:rPr>
+    </w:lvl>
+    <w:lvl w:ilvl="7" w:tplc="04090003" w:tentative="1">
+      <w:start w:val="1"/>
+      <w:numFmt w:val="bullet"/>
+      <w:lvlText w:val="o"/>
+      <w:lvlJc w:val="left"/>
+      <w:pPr>
+        <w:ind w:left="5760" w:hanging="360"/>
+      </w:pPr>
+      <w:rPr>
+        <w:rFonts w:ascii="Courier New" w:hAnsi="Courier New" w:cs="Courier New" w:hint="default"/>
+      </w:rPr>
+    </w:lvl>
+    <w:lvl w:ilvl="8" w:tplc="04090005" w:tentative="1">
+      <w:start w:val="1"/>
+      <w:numFmt w:val="bullet"/>
+      <w:lvlText w:val=""/>
+      <w:lvlJc w:val="left"/>
+      <w:pPr>
+        <w:ind w:left="6480" w:hanging="360"/>
+      </w:pPr>
+      <w:rPr>
+        <w:rFonts w:ascii="Wingdings" w:hAnsi="Wingdings" w:hint="default"/>
+      </w:rPr>
+    </w:lvl>
+  </w:abstractNum>
+  <w:abstractNum w:abstractNumId="8" w15:restartNumberingAfterBreak="0">
+    <w:nsid w:val="7730452F"/>
+    <w:multiLevelType w:val="hybridMultilevel"/>
+    <w:tmpl w:val="C450CB6E"/>
+    <w:lvl w:ilvl="0" w:tplc="903A70C4">
+      <w:start w:val="1"/>
+      <w:numFmt w:val="bullet"/>
+      <w:lvlText w:val="-"/>
+      <w:lvlJc w:val="left"/>
+      <w:pPr>
+        <w:ind w:left="720" w:hanging="360"/>
+      </w:pPr>
+      <w:rPr>
+        <w:rFonts w:ascii="Trebuchet MS" w:eastAsia="Trebuchet MS" w:hAnsi="Trebuchet MS" w:cs="Trebuchet MS"/>
+        <w:b w:val="0"/>
+        <w:bCs w:val="0"/>
+        <w:i w:val="0"/>
+        <w:iCs w:val="0"/>
+        <w:caps w:val="0"/>
+        <w:smallCaps w:val="0"/>
+        <w:strike w:val="0"/>
+        <w:dstrike w:val="0"/>
+        <w:outline w:val="0"/>
+        <w:emboss w:val="0"/>
+        <w:imprint w:val="0"/>
+        <w:spacing w:val="0"/>
+        <w:w w:val="100"/>
+        <w:kern w:val="0"/>
+        <w:position w:val="0"/>
+        <w:highlight w:val="none"/>
+        <w:vertAlign w:val="baseline"/>
+      </w:rPr>
+    </w:lvl>
+    <w:lvl w:ilvl="1" w:tplc="04090003" w:tentative="1">
+      <w:start w:val="1"/>
+      <w:numFmt w:val="bullet"/>
+      <w:lvlText w:val="o"/>
+      <w:lvlJc w:val="left"/>
+      <w:pPr>
+        <w:ind w:left="1440" w:hanging="360"/>
+      </w:pPr>
+      <w:rPr>
+        <w:rFonts w:ascii="Courier New" w:hAnsi="Courier New" w:cs="Courier New" w:hint="default"/>
+      </w:rPr>
+    </w:lvl>
+    <w:lvl w:ilvl="2" w:tplc="04090005" w:tentative="1">
+      <w:start w:val="1"/>
+      <w:numFmt w:val="bullet"/>
+      <w:lvlText w:val=""/>
+      <w:lvlJc w:val="left"/>
+      <w:pPr>
+        <w:ind w:left="2160" w:hanging="360"/>
+      </w:pPr>
+      <w:rPr>
+        <w:rFonts w:ascii="Wingdings" w:hAnsi="Wingdings" w:hint="default"/>
+      </w:rPr>
+    </w:lvl>
+    <w:lvl w:ilvl="3" w:tplc="04090001" w:tentative="1">
+      <w:start w:val="1"/>
+      <w:numFmt w:val="bullet"/>
+      <w:lvlText w:val=""/>
+      <w:lvlJc w:val="left"/>
+      <w:pPr>
+        <w:ind w:left="2880" w:hanging="360"/>
+      </w:pPr>
+      <w:rPr>
+        <w:rFonts w:ascii="Symbol" w:hAnsi="Symbol" w:hint="default"/>
+      </w:rPr>
+    </w:lvl>
+    <w:lvl w:ilvl="4" w:tplc="04090003" w:tentative="1">
+      <w:start w:val="1"/>
+      <w:numFmt w:val="bullet"/>
+      <w:lvlText w:val="o"/>
+      <w:lvlJc w:val="left"/>
+      <w:pPr>
+        <w:ind w:left="3600" w:hanging="360"/>
+      </w:pPr>
+      <w:rPr>
+        <w:rFonts w:ascii="Courier New" w:hAnsi="Courier New" w:cs="Courier New" w:hint="default"/>
+      </w:rPr>
+    </w:lvl>
+    <w:lvl w:ilvl="5" w:tplc="04090005" w:tentative="1">
+      <w:start w:val="1"/>
+      <w:numFmt w:val="bullet"/>
+      <w:lvlText w:val=""/>
+      <w:lvlJc w:val="left"/>
+      <w:pPr>
+        <w:ind w:left="4320" w:hanging="360"/>
+      </w:pPr>
+      <w:rPr>
+        <w:rFonts w:ascii="Wingdings" w:hAnsi="Wingdings" w:hint="default"/>
+      </w:rPr>
+    </w:lvl>
+    <w:lvl w:ilvl="6" w:tplc="04090001" w:tentative="1">
+      <w:start w:val="1"/>
+      <w:numFmt w:val="bullet"/>
+      <w:lvlText w:val=""/>
+      <w:lvlJc w:val="left"/>
+      <w:pPr>
+        <w:ind w:left="5040" w:hanging="360"/>
+      </w:pPr>
+      <w:rPr>
+        <w:rFonts w:ascii="Symbol" w:hAnsi="Symbol" w:hint="default"/>
+      </w:rPr>
+    </w:lvl>
+    <w:lvl w:ilvl="7" w:tplc="04090003" w:tentative="1">
+      <w:start w:val="1"/>
+      <w:numFmt w:val="bullet"/>
+      <w:lvlText w:val="o"/>
+      <w:lvlJc w:val="left"/>
+      <w:pPr>
+        <w:ind w:left="5760" w:hanging="360"/>
+      </w:pPr>
+      <w:rPr>
+        <w:rFonts w:ascii="Courier New" w:hAnsi="Courier New" w:cs="Courier New" w:hint="default"/>
+      </w:rPr>
+    </w:lvl>
+    <w:lvl w:ilvl="8" w:tplc="04090005" w:tentative="1">
+      <w:start w:val="1"/>
+      <w:numFmt w:val="bullet"/>
+      <w:lvlText w:val=""/>
+      <w:lvlJc w:val="left"/>
+      <w:pPr>
+        <w:ind w:left="6480" w:hanging="360"/>
+      </w:pPr>
+      <w:rPr>
+        <w:rFonts w:ascii="Wingdings" w:hAnsi="Wingdings" w:hint="default"/>
+      </w:rPr>
+    </w:lvl>
+  </w:abstractNum>
+  <w:abstractNum w:abstractNumId="9" w15:restartNumberingAfterBreak="0">
+    <w:nsid w:val="7CC27EA0"/>
+    <w:multiLevelType w:val="hybridMultilevel"/>
+    <w:tmpl w:val="14D45A7A"/>
+    <w:lvl w:ilvl="0" w:tplc="04090001">
+      <w:start w:val="1"/>
+      <w:numFmt w:val="bullet"/>
+      <w:lvlText w:val=""/>
+      <w:lvlJc w:val="left"/>
+      <w:pPr>
+        <w:ind w:left="720" w:hanging="360"/>
+      </w:pPr>
+      <w:rPr>
+        <w:rFonts w:ascii="Symbol" w:hAnsi="Symbol" w:hint="default"/>
+      </w:rPr>
+    </w:lvl>
+    <w:lvl w:ilvl="1" w:tplc="04090003" w:tentative="1">
+      <w:start w:val="1"/>
+      <w:numFmt w:val="bullet"/>
+      <w:lvlText w:val="o"/>
+      <w:lvlJc w:val="left"/>
+      <w:pPr>
+        <w:ind w:left="1440" w:hanging="360"/>
+      </w:pPr>
+      <w:rPr>
+        <w:rFonts w:ascii="Courier New" w:hAnsi="Courier New" w:cs="Courier New" w:hint="default"/>
+      </w:rPr>
+    </w:lvl>
+    <w:lvl w:ilvl="2" w:tplc="04090005" w:tentative="1">
+      <w:start w:val="1"/>
+      <w:numFmt w:val="bullet"/>
+      <w:lvlText w:val=""/>
+      <w:lvlJc w:val="left"/>
+      <w:pPr>
+        <w:ind w:left="2160" w:hanging="360"/>
+      </w:pPr>
+      <w:rPr>
+        <w:rFonts w:ascii="Wingdings" w:hAnsi="Wingdings" w:hint="default"/>
+      </w:rPr>
+    </w:lvl>
+    <w:lvl w:ilvl="3" w:tplc="04090001" w:tentative="1">
+      <w:start w:val="1"/>
+      <w:numFmt w:val="bullet"/>
+      <w:lvlText w:val=""/>
+      <w:lvlJc w:val="left"/>
+      <w:pPr>
+        <w:ind w:left="2880" w:hanging="360"/>
+      </w:pPr>
+      <w:rPr>
+        <w:rFonts w:ascii="Symbol" w:hAnsi="Symbol" w:hint="default"/>
+      </w:rPr>
+    </w:lvl>
+    <w:lvl w:ilvl="4" w:tplc="04090003" w:tentative="1">
+      <w:start w:val="1"/>
+      <w:numFmt w:val="bullet"/>
+      <w:lvlText w:val="o"/>
+      <w:lvlJc w:val="left"/>
+      <w:pPr>
+        <w:ind w:left="3600" w:hanging="360"/>
+      </w:pPr>
+      <w:rPr>
+        <w:rFonts w:ascii="Courier New" w:hAnsi="Courier New" w:cs="Courier New" w:hint="default"/>
+      </w:rPr>
+    </w:lvl>
+    <w:lvl w:ilvl="5" w:tplc="04090005" w:tentative="1">
+      <w:start w:val="1"/>
+      <w:numFmt w:val="bullet"/>
+      <w:lvlText w:val=""/>
+      <w:lvlJc w:val="left"/>
+      <w:pPr>
+        <w:ind w:left="4320" w:hanging="360"/>
+      </w:pPr>
+      <w:rPr>
+        <w:rFonts w:ascii="Wingdings" w:hAnsi="Wingdings" w:hint="default"/>
+      </w:rPr>
+    </w:lvl>
+    <w:lvl w:ilvl="6" w:tplc="04090001" w:tentative="1">
+      <w:start w:val="1"/>
+      <w:numFmt w:val="bullet"/>
+      <w:lvlText w:val=""/>
+      <w:lvlJc w:val="left"/>
+      <w:pPr>
+        <w:ind w:left="5040" w:hanging="360"/>
+      </w:pPr>
+      <w:rPr>
+        <w:rFonts w:ascii="Symbol" w:hAnsi="Symbol" w:hint="default"/>
+      </w:rPr>
+    </w:lvl>
+    <w:lvl w:ilvl="7" w:tplc="04090003" w:tentative="1">
+      <w:start w:val="1"/>
+      <w:numFmt w:val="bullet"/>
+      <w:lvlText w:val="o"/>
+      <w:lvlJc w:val="left"/>
+      <w:pPr>
+        <w:ind w:left="5760" w:hanging="360"/>
+      </w:pPr>
+      <w:rPr>
+        <w:rFonts w:ascii="Courier New" w:hAnsi="Courier New" w:cs="Courier New" w:hint="default"/>
+      </w:rPr>
+    </w:lvl>
+    <w:lvl w:ilvl="8" w:tplc="04090005" w:tentative="1">
+      <w:start w:val="1"/>
+      <w:numFmt w:val="bullet"/>
+      <w:lvlText w:val=""/>
+      <w:lvlJc w:val="left"/>
+      <w:pPr>
+        <w:ind w:left="6480" w:hanging="360"/>
+      </w:pPr>
+      <w:rPr>
+        <w:rFonts w:ascii="Wingdings" w:hAnsi="Wingdings" w:hint="default"/>
+      </w:rPr>
+    </w:lvl>
+  </w:abstractNum>
+  <w:abstractNum w:abstractNumId="10" w15:restartNumberingAfterBreak="0">
     <w:nsid w:val="7D063390"/>
     <w:multiLevelType w:val="hybridMultilevel"/>
     <w:tmpl w:val="D7EE88D4"/>
@@ -24740,7 +25262,7 @@
     </w:lvlOverride>
   </w:num>
   <w:num w:numId="6">
-    <w:abstractNumId w:val="7"/>
+    <w:abstractNumId w:val="10"/>
   </w:num>
   <w:num w:numId="7">
     <w:abstractNumId w:val="4"/>
@@ -24750,6 +25272,15 @@
   </w:num>
   <w:num w:numId="9">
     <w:abstractNumId w:val="1"/>
+  </w:num>
+  <w:num w:numId="10">
+    <w:abstractNumId w:val="9"/>
+  </w:num>
+  <w:num w:numId="11">
+    <w:abstractNumId w:val="7"/>
+  </w:num>
+  <w:num w:numId="12">
+    <w:abstractNumId w:val="8"/>
   </w:num>
 </w:numbering>
 </file>

</xml_diff>

<commit_message>
Update runbook to just before running Set_OS_Language.ps1
</commit_message>
<xml_diff>
--- a/new_dsg_environment/azure-runbooks/Data Study Environment Build Instructions.docx
+++ b/new_dsg_environment/azure-runbooks/Data Study Environment Build Instructions.docx
@@ -825,7 +825,19 @@
           <w:rPr>
             <w:rStyle w:val="Hyperlink"/>
           </w:rPr>
-          <w:t>https://www.random.org/passwords/?num=4&amp;len=20&amp;format=html&amp;rnd=new</w:t>
+          <w:t>https://www.random.org/passwords/?num=5&amp;len=</w:t>
+        </w:r>
+        <w:r>
+          <w:rPr>
+            <w:rStyle w:val="Hyperlink"/>
+          </w:rPr>
+          <w:t>2</w:t>
+        </w:r>
+        <w:r>
+          <w:rPr>
+            <w:rStyle w:val="Hyperlink"/>
+          </w:rPr>
+          <w:t>0&amp;format=html&amp;rnd=new</w:t>
         </w:r>
       </w:hyperlink>
       <w:r>
@@ -1003,6 +1015,32 @@
         <w:t>”</w:t>
       </w:r>
     </w:p>
+    <w:p>
+      <w:pPr>
+        <w:pStyle w:val="ListParagraph"/>
+        <w:numPr>
+          <w:ilvl w:val="0"/>
+          <w:numId w:val="2"/>
+        </w:numPr>
+      </w:pPr>
+      <w:r>
+        <w:t>DSG DC admin account password – Generate and store as “</w:t>
+      </w:r>
+      <w:r>
+        <w:t>admin-</w:t>
+      </w:r>
+      <w:proofErr w:type="spellStart"/>
+      <w:r>
+        <w:t>dsg</w:t>
+      </w:r>
+      <w:proofErr w:type="spellEnd"/>
+      <w:r>
+        <w:t>&lt;X&gt;-&lt;environment&gt;-dc</w:t>
+      </w:r>
+      <w:r>
+        <w:t>”</w:t>
+      </w:r>
+    </w:p>
     <w:p/>
     <w:p>
       <w:pPr>
@@ -1064,8 +1102,6 @@
       <w:pPr>
         <w:pStyle w:val="Body"/>
       </w:pPr>
-      <w:bookmarkStart w:id="2" w:name="_GoBack"/>
-      <w:bookmarkEnd w:id="2"/>
     </w:p>
     <w:p>
       <w:pPr>
@@ -2578,8 +2614,8 @@
       <w:pPr>
         <w:pStyle w:val="Heading1"/>
       </w:pPr>
-      <w:bookmarkStart w:id="3" w:name="_Deploy_Virtual_Network1"/>
-      <w:bookmarkEnd w:id="3"/>
+      <w:bookmarkStart w:id="2" w:name="_Deploy_Virtual_Network1"/>
+      <w:bookmarkEnd w:id="2"/>
       <w:r>
         <w:lastRenderedPageBreak/>
         <w:t>Deploy Virtual Network</w:t>
@@ -2838,8 +2874,8 @@
       <w:pPr>
         <w:pStyle w:val="Heading2"/>
       </w:pPr>
-      <w:bookmarkStart w:id="4" w:name="_Create_Peer_Connection1"/>
-      <w:bookmarkEnd w:id="4"/>
+      <w:bookmarkStart w:id="3" w:name="_Create_Peer_Connection1"/>
+      <w:bookmarkEnd w:id="3"/>
       <w:r>
         <w:t>Create Peer Connection</w:t>
       </w:r>
@@ -3406,8 +3442,8 @@
       <w:pPr>
         <w:pStyle w:val="Heading"/>
       </w:pPr>
-      <w:bookmarkStart w:id="5" w:name="_Deploy_DSG_Domain1"/>
-      <w:bookmarkEnd w:id="5"/>
+      <w:bookmarkStart w:id="4" w:name="_Deploy_DSG_Domain1"/>
+      <w:bookmarkEnd w:id="4"/>
       <w:r>
         <w:lastRenderedPageBreak/>
         <w:t>Deploy DSG Domain Controller</w:t>
@@ -3427,7 +3463,23 @@
         </w:numPr>
       </w:pPr>
       <w:r>
-        <w:t>Within the Azure Portal open the Safe Haven Management subscription</w:t>
+        <w:t xml:space="preserve">Navigate to the DSG </w:t>
+      </w:r>
+      <w:proofErr w:type="spellStart"/>
+      <w:r>
+        <w:t>artifsacts</w:t>
+      </w:r>
+      <w:proofErr w:type="spellEnd"/>
+      <w:r>
+        <w:t xml:space="preserve"> storage account in the Safe Haven Management Test subscription via “RG_DSG_ARTIFACTS -&gt; </w:t>
+      </w:r>
+      <w:proofErr w:type="spellStart"/>
+      <w:r>
+        <w:t>dsgxartifacts</w:t>
+      </w:r>
+      <w:proofErr w:type="spellEnd"/>
+      <w:r>
+        <w:t>”.</w:t>
       </w:r>
     </w:p>
     <w:p>
@@ -3439,61 +3491,88 @@
         </w:numPr>
       </w:pPr>
       <w:r>
-        <w:t>Locate the custom templates (</w:t>
-      </w:r>
-      <w:r>
-        <w:rPr>
-          <w:b/>
-          <w:bCs/>
-        </w:rPr>
-        <w:t>All Services</w:t>
-      </w:r>
-      <w:r>
-        <w:t xml:space="preserve"> -&gt; </w:t>
-      </w:r>
-      <w:r>
-        <w:rPr>
-          <w:b/>
-          <w:bCs/>
-        </w:rPr>
-        <w:t>Templates</w:t>
-      </w:r>
-      <w:r>
-        <w:t>)</w:t>
-      </w:r>
-    </w:p>
-    <w:p>
-      <w:pPr>
-        <w:pStyle w:val="ListParagraph"/>
-      </w:pPr>
-    </w:p>
-    <w:p>
-      <w:pPr>
-        <w:pStyle w:val="ListParagraph"/>
-      </w:pPr>
-      <w:r>
-        <w:rPr>
-          <w:noProof/>
-        </w:rPr>
+        <w:t>Generate a new account level SAS token with the following permissions (see screenshot below)</w:t>
+      </w:r>
+    </w:p>
+    <w:p>
+      <w:pPr>
+        <w:pStyle w:val="ListParagraph"/>
+        <w:numPr>
+          <w:ilvl w:val="1"/>
+          <w:numId w:val="2"/>
+        </w:numPr>
+      </w:pPr>
+      <w:r>
+        <w:t>Services: ‘blob’</w:t>
+      </w:r>
+      <w:r>
+        <w:t>, ‘file’</w:t>
+      </w:r>
+      <w:r>
+        <w:t xml:space="preserve"> only</w:t>
+      </w:r>
+    </w:p>
+    <w:p>
+      <w:pPr>
+        <w:pStyle w:val="ListParagraph"/>
+        <w:numPr>
+          <w:ilvl w:val="1"/>
+          <w:numId w:val="2"/>
+        </w:numPr>
+      </w:pPr>
+      <w:r>
+        <w:t>Allowed resource types: ‘Service’, ‘Container’, ‘Object’</w:t>
+      </w:r>
+    </w:p>
+    <w:p>
+      <w:pPr>
+        <w:pStyle w:val="ListParagraph"/>
+        <w:numPr>
+          <w:ilvl w:val="1"/>
+          <w:numId w:val="2"/>
+        </w:numPr>
+      </w:pPr>
+      <w:r>
+        <w:t>Allowed permissions: ‘Read’, ‘List’ only</w:t>
+      </w:r>
+    </w:p>
+    <w:p>
+      <w:pPr>
+        <w:pStyle w:val="ListParagraph"/>
+        <w:numPr>
+          <w:ilvl w:val="1"/>
+          <w:numId w:val="2"/>
+        </w:numPr>
+      </w:pPr>
+      <w:r>
+        <w:t>End date: 8 hours in the future is fine (the default)</w:t>
+      </w:r>
+      <w:r>
+        <w:t xml:space="preserve"> </w:t>
+      </w:r>
+    </w:p>
+    <w:p>
+      <w:pPr>
+        <w:ind w:left="720"/>
+      </w:pPr>
+      <w:r>
         <w:drawing>
-          <wp:inline distT="0" distB="0" distL="0" distR="0">
-            <wp:extent cx="4620867" cy="2524125"/>
-            <wp:effectExtent l="0" t="0" r="0" b="0"/>
-            <wp:docPr id="1073741832" name="officeArt object" descr="C:\Users\ROB~1.CLA\AppData\Local\Temp\SNAGHTML1d44b6c.PNG"/>
-            <wp:cNvGraphicFramePr/>
+          <wp:inline distT="0" distB="0" distL="0" distR="0" wp14:anchorId="741D3BC8" wp14:editId="0F1FD787">
+            <wp:extent cx="5416151" cy="4126838"/>
+            <wp:effectExtent l="0" t="0" r="0" b="1270"/>
+            <wp:docPr id="1" name="Picture 1"/>
+            <wp:cNvGraphicFramePr>
+              <a:graphicFrameLocks xmlns:a="http://schemas.openxmlformats.org/drawingml/2006/main" noChangeAspect="1"/>
+            </wp:cNvGraphicFramePr>
             <a:graphic xmlns:a="http://schemas.openxmlformats.org/drawingml/2006/main">
               <a:graphicData uri="http://schemas.openxmlformats.org/drawingml/2006/picture">
                 <pic:pic xmlns:pic="http://schemas.openxmlformats.org/drawingml/2006/picture">
                   <pic:nvPicPr>
-                    <pic:cNvPr id="1073741832" name="C:\Users\ROB~1.CLA\AppData\Local\Temp\SNAGHTML1d44b6c.PNG" descr="C:\Users\ROB~1.CLA\AppData\Local\Temp\SNAGHTML1d44b6c.PNG"/>
-                    <pic:cNvPicPr>
-                      <a:picLocks noChangeAspect="1"/>
-                    </pic:cNvPicPr>
+                    <pic:cNvPr id="1" name=""/>
+                    <pic:cNvPicPr/>
                   </pic:nvPicPr>
                   <pic:blipFill>
-                    <a:blip r:embed="rId18">
-                      <a:extLst/>
-                    </a:blip>
+                    <a:blip r:embed="rId18"/>
                     <a:stretch>
                       <a:fillRect/>
                     </a:stretch>
@@ -3501,16 +3580,11 @@
                   <pic:spPr>
                     <a:xfrm>
                       <a:off x="0" y="0"/>
-                      <a:ext cx="4620867" cy="2524125"/>
+                      <a:ext cx="5429713" cy="4137172"/>
                     </a:xfrm>
                     <a:prstGeom prst="rect">
                       <a:avLst/>
                     </a:prstGeom>
-                    <a:ln w="12700" cap="flat">
-                      <a:noFill/>
-                      <a:miter lim="400000"/>
-                    </a:ln>
-                    <a:effectLst/>
                   </pic:spPr>
                 </pic:pic>
               </a:graphicData>
@@ -3522,40 +3596,24 @@
     <w:p>
       <w:pPr>
         <w:pStyle w:val="ListParagraph"/>
-      </w:pPr>
-    </w:p>
-    <w:p>
-      <w:pPr>
-        <w:pStyle w:val="ListParagraph"/>
         <w:numPr>
           <w:ilvl w:val="0"/>
           <w:numId w:val="2"/>
         </w:numPr>
       </w:pPr>
       <w:r>
-        <w:t>Right click “</w:t>
-      </w:r>
-      <w:proofErr w:type="spellStart"/>
-      <w:r>
-        <w:rPr>
-          <w:b/>
-          <w:bCs/>
-        </w:rPr>
-        <w:t>dsg_vm_domaincontroller</w:t>
-      </w:r>
-      <w:proofErr w:type="spellEnd"/>
-      <w:r>
-        <w:t>” and select “</w:t>
-      </w:r>
-      <w:r>
-        <w:rPr>
-          <w:b/>
-          <w:bCs/>
-        </w:rPr>
-        <w:t>Deploy</w:t>
-      </w:r>
-      <w:r>
-        <w:t>”</w:t>
+        <w:t xml:space="preserve">Ensure you have the latest version of the Safe Haven repository from </w:t>
+      </w:r>
+      <w:hyperlink r:id="rId19" w:history="1">
+        <w:r>
+          <w:rPr>
+            <w:rStyle w:val="Hyperlink"/>
+          </w:rPr>
+          <w:t>https://github.com/alan-turing-institute/data-safe-haven</w:t>
+        </w:r>
+      </w:hyperlink>
+      <w:r>
+        <w:t xml:space="preserve">. </w:t>
       </w:r>
     </w:p>
     <w:p>
@@ -3567,1022 +3625,14 @@
         </w:numPr>
       </w:pPr>
       <w:r>
-        <w:t xml:space="preserve">Complete the deployment dialogue box using the information from the DSG Environment Configuration Checklist.  </w:t>
-      </w:r>
-    </w:p>
-    <w:p>
-      <w:pPr>
-        <w:pStyle w:val="Body"/>
-      </w:pPr>
-    </w:p>
-    <w:tbl>
-      <w:tblPr>
-        <w:tblW w:w="9736" w:type="dxa"/>
-        <w:tblInd w:w="828" w:type="dxa"/>
-        <w:tblBorders>
-          <w:top w:val="single" w:sz="8" w:space="0" w:color="FFFFFF"/>
-          <w:left w:val="single" w:sz="8" w:space="0" w:color="FFFFFF"/>
-          <w:bottom w:val="single" w:sz="8" w:space="0" w:color="FFFFFF"/>
-          <w:right w:val="single" w:sz="8" w:space="0" w:color="FFFFFF"/>
-          <w:insideH w:val="single" w:sz="8" w:space="0" w:color="FFFFFF"/>
-          <w:insideV w:val="single" w:sz="8" w:space="0" w:color="FFFFFF"/>
-        </w:tblBorders>
-        <w:shd w:val="clear" w:color="auto" w:fill="D0DDEF"/>
-        <w:tblLayout w:type="fixed"/>
-        <w:tblLook w:val="04A0" w:firstRow="1" w:lastRow="0" w:firstColumn="1" w:lastColumn="0" w:noHBand="0" w:noVBand="1"/>
-      </w:tblPr>
-      <w:tblGrid>
-        <w:gridCol w:w="3103"/>
-        <w:gridCol w:w="6633"/>
-      </w:tblGrid>
-      <w:tr>
-        <w:trPr>
-          <w:trHeight w:val="250"/>
-        </w:trPr>
-        <w:tc>
-          <w:tcPr>
-            <w:tcW w:w="3103" w:type="dxa"/>
-            <w:tcBorders>
-              <w:top w:val="single" w:sz="4" w:space="0" w:color="000000"/>
-              <w:left w:val="single" w:sz="4" w:space="0" w:color="000000"/>
-              <w:bottom w:val="single" w:sz="4" w:space="0" w:color="000000"/>
-              <w:right w:val="single" w:sz="4" w:space="0" w:color="000000"/>
-            </w:tcBorders>
-            <w:shd w:val="clear" w:color="auto" w:fill="BDD6EE"/>
-            <w:tcMar>
-              <w:top w:w="80" w:type="dxa"/>
-              <w:left w:w="80" w:type="dxa"/>
-              <w:bottom w:w="80" w:type="dxa"/>
-              <w:right w:w="80" w:type="dxa"/>
-            </w:tcMar>
-          </w:tcPr>
-          <w:p>
-            <w:pPr>
-              <w:pStyle w:val="Body"/>
-            </w:pPr>
-            <w:r>
-              <w:rPr>
-                <w:b/>
-                <w:bCs/>
-              </w:rPr>
-              <w:t>Parameter</w:t>
-            </w:r>
-          </w:p>
-        </w:tc>
-        <w:tc>
-          <w:tcPr>
-            <w:tcW w:w="6633" w:type="dxa"/>
-            <w:tcBorders>
-              <w:top w:val="single" w:sz="4" w:space="0" w:color="000000"/>
-              <w:left w:val="single" w:sz="4" w:space="0" w:color="000000"/>
-              <w:bottom w:val="single" w:sz="4" w:space="0" w:color="000000"/>
-              <w:right w:val="single" w:sz="4" w:space="0" w:color="000000"/>
-            </w:tcBorders>
-            <w:shd w:val="clear" w:color="auto" w:fill="BDD6EE"/>
-            <w:tcMar>
-              <w:top w:w="80" w:type="dxa"/>
-              <w:left w:w="80" w:type="dxa"/>
-              <w:bottom w:w="80" w:type="dxa"/>
-              <w:right w:w="80" w:type="dxa"/>
-            </w:tcMar>
-          </w:tcPr>
-          <w:p>
-            <w:pPr>
-              <w:pStyle w:val="Body"/>
-              <w:spacing w:line="240" w:lineRule="auto"/>
-            </w:pPr>
-            <w:r>
-              <w:rPr>
-                <w:b/>
-                <w:bCs/>
-              </w:rPr>
-              <w:t>Explanation</w:t>
-            </w:r>
-          </w:p>
-        </w:tc>
-      </w:tr>
-      <w:tr>
-        <w:trPr>
-          <w:trHeight w:val="250"/>
-        </w:trPr>
-        <w:tc>
-          <w:tcPr>
-            <w:tcW w:w="3103" w:type="dxa"/>
-            <w:tcBorders>
-              <w:top w:val="single" w:sz="4" w:space="0" w:color="000000"/>
-              <w:left w:val="single" w:sz="4" w:space="0" w:color="000000"/>
-              <w:bottom w:val="single" w:sz="4" w:space="0" w:color="000000"/>
-              <w:right w:val="single" w:sz="4" w:space="0" w:color="000000"/>
-            </w:tcBorders>
-            <w:shd w:val="clear" w:color="auto" w:fill="auto"/>
-            <w:tcMar>
-              <w:top w:w="80" w:type="dxa"/>
-              <w:left w:w="80" w:type="dxa"/>
-              <w:bottom w:w="80" w:type="dxa"/>
-              <w:right w:w="80" w:type="dxa"/>
-            </w:tcMar>
-          </w:tcPr>
-          <w:p>
-            <w:pPr>
-              <w:pStyle w:val="Body"/>
-              <w:spacing w:line="240" w:lineRule="auto"/>
-            </w:pPr>
-            <w:r>
-              <w:t>Subscription</w:t>
-            </w:r>
-          </w:p>
-        </w:tc>
-        <w:tc>
-          <w:tcPr>
-            <w:tcW w:w="6633" w:type="dxa"/>
-            <w:tcBorders>
-              <w:top w:val="single" w:sz="4" w:space="0" w:color="000000"/>
-              <w:left w:val="single" w:sz="4" w:space="0" w:color="000000"/>
-              <w:bottom w:val="single" w:sz="4" w:space="0" w:color="000000"/>
-              <w:right w:val="single" w:sz="4" w:space="0" w:color="000000"/>
-            </w:tcBorders>
-            <w:shd w:val="clear" w:color="auto" w:fill="auto"/>
-            <w:tcMar>
-              <w:top w:w="80" w:type="dxa"/>
-              <w:left w:w="80" w:type="dxa"/>
-              <w:bottom w:w="80" w:type="dxa"/>
-              <w:right w:w="80" w:type="dxa"/>
-            </w:tcMar>
-          </w:tcPr>
-          <w:p>
-            <w:pPr>
-              <w:pStyle w:val="Body"/>
-              <w:spacing w:line="240" w:lineRule="auto"/>
-            </w:pPr>
-            <w:r>
-              <w:t>Subscription name of the new DSG environment</w:t>
-            </w:r>
-          </w:p>
-        </w:tc>
-      </w:tr>
-      <w:tr>
-        <w:trPr>
-          <w:trHeight w:val="250"/>
-        </w:trPr>
-        <w:tc>
-          <w:tcPr>
-            <w:tcW w:w="3103" w:type="dxa"/>
-            <w:tcBorders>
-              <w:top w:val="single" w:sz="4" w:space="0" w:color="000000"/>
-              <w:left w:val="single" w:sz="4" w:space="0" w:color="000000"/>
-              <w:bottom w:val="single" w:sz="4" w:space="0" w:color="000000"/>
-              <w:right w:val="single" w:sz="4" w:space="0" w:color="000000"/>
-            </w:tcBorders>
-            <w:shd w:val="clear" w:color="auto" w:fill="auto"/>
-            <w:tcMar>
-              <w:top w:w="80" w:type="dxa"/>
-              <w:left w:w="80" w:type="dxa"/>
-              <w:bottom w:w="80" w:type="dxa"/>
-              <w:right w:w="80" w:type="dxa"/>
-            </w:tcMar>
-          </w:tcPr>
-          <w:p>
-            <w:pPr>
-              <w:pStyle w:val="Body"/>
-              <w:spacing w:line="240" w:lineRule="auto"/>
-            </w:pPr>
-            <w:r>
-              <w:t>Resource Group</w:t>
-            </w:r>
-          </w:p>
-        </w:tc>
-        <w:tc>
-          <w:tcPr>
-            <w:tcW w:w="6633" w:type="dxa"/>
-            <w:tcBorders>
-              <w:top w:val="single" w:sz="4" w:space="0" w:color="000000"/>
-              <w:left w:val="single" w:sz="4" w:space="0" w:color="000000"/>
-              <w:bottom w:val="single" w:sz="4" w:space="0" w:color="000000"/>
-              <w:right w:val="single" w:sz="4" w:space="0" w:color="000000"/>
-            </w:tcBorders>
-            <w:shd w:val="clear" w:color="auto" w:fill="auto"/>
-            <w:tcMar>
-              <w:top w:w="80" w:type="dxa"/>
-              <w:left w:w="80" w:type="dxa"/>
-              <w:bottom w:w="80" w:type="dxa"/>
-              <w:right w:w="80" w:type="dxa"/>
-            </w:tcMar>
-          </w:tcPr>
-          <w:p>
-            <w:pPr>
-              <w:pStyle w:val="Body"/>
-              <w:spacing w:line="240" w:lineRule="auto"/>
-            </w:pPr>
-            <w:r>
-              <w:t>Create a new RG with the name from the checklist</w:t>
-            </w:r>
-          </w:p>
-        </w:tc>
-      </w:tr>
-      <w:tr>
-        <w:trPr>
-          <w:trHeight w:val="490"/>
-        </w:trPr>
-        <w:tc>
-          <w:tcPr>
-            <w:tcW w:w="3103" w:type="dxa"/>
-            <w:tcBorders>
-              <w:top w:val="single" w:sz="4" w:space="0" w:color="000000"/>
-              <w:left w:val="single" w:sz="4" w:space="0" w:color="000000"/>
-              <w:bottom w:val="single" w:sz="4" w:space="0" w:color="000000"/>
-              <w:right w:val="single" w:sz="4" w:space="0" w:color="000000"/>
-            </w:tcBorders>
-            <w:shd w:val="clear" w:color="auto" w:fill="auto"/>
-            <w:tcMar>
-              <w:top w:w="80" w:type="dxa"/>
-              <w:left w:w="80" w:type="dxa"/>
-              <w:bottom w:w="80" w:type="dxa"/>
-              <w:right w:w="80" w:type="dxa"/>
-            </w:tcMar>
-          </w:tcPr>
-          <w:p>
-            <w:pPr>
-              <w:pStyle w:val="Body"/>
-              <w:spacing w:line="240" w:lineRule="auto"/>
-            </w:pPr>
-            <w:r>
-              <w:t>Location</w:t>
-            </w:r>
-          </w:p>
-        </w:tc>
-        <w:tc>
-          <w:tcPr>
-            <w:tcW w:w="6633" w:type="dxa"/>
-            <w:tcBorders>
-              <w:top w:val="single" w:sz="4" w:space="0" w:color="000000"/>
-              <w:left w:val="single" w:sz="4" w:space="0" w:color="000000"/>
-              <w:bottom w:val="single" w:sz="4" w:space="0" w:color="000000"/>
-              <w:right w:val="single" w:sz="4" w:space="0" w:color="000000"/>
-            </w:tcBorders>
-            <w:shd w:val="clear" w:color="auto" w:fill="auto"/>
-            <w:tcMar>
-              <w:top w:w="80" w:type="dxa"/>
-              <w:left w:w="80" w:type="dxa"/>
-              <w:bottom w:w="80" w:type="dxa"/>
-              <w:right w:w="80" w:type="dxa"/>
-            </w:tcMar>
-          </w:tcPr>
-          <w:p>
-            <w:pPr>
-              <w:pStyle w:val="Body"/>
-              <w:spacing w:line="240" w:lineRule="auto"/>
-            </w:pPr>
-            <w:r>
-              <w:t>Ensure you pick the correct location, this must remain the same for all deployments</w:t>
-            </w:r>
-          </w:p>
-        </w:tc>
-      </w:tr>
-      <w:tr>
-        <w:trPr>
-          <w:trHeight w:val="250"/>
-        </w:trPr>
-        <w:tc>
-          <w:tcPr>
-            <w:tcW w:w="3103" w:type="dxa"/>
-            <w:tcBorders>
-              <w:top w:val="single" w:sz="4" w:space="0" w:color="000000"/>
-              <w:left w:val="single" w:sz="4" w:space="0" w:color="000000"/>
-              <w:bottom w:val="single" w:sz="4" w:space="0" w:color="000000"/>
-              <w:right w:val="single" w:sz="4" w:space="0" w:color="000000"/>
-            </w:tcBorders>
-            <w:shd w:val="clear" w:color="auto" w:fill="auto"/>
-            <w:tcMar>
-              <w:top w:w="80" w:type="dxa"/>
-              <w:left w:w="80" w:type="dxa"/>
-              <w:bottom w:w="80" w:type="dxa"/>
-              <w:right w:w="80" w:type="dxa"/>
-            </w:tcMar>
-          </w:tcPr>
-          <w:p>
-            <w:pPr>
-              <w:pStyle w:val="Body"/>
-              <w:spacing w:line="240" w:lineRule="auto"/>
-            </w:pPr>
-            <w:r>
-              <w:t>DC Name</w:t>
-            </w:r>
-          </w:p>
-        </w:tc>
-        <w:tc>
-          <w:tcPr>
-            <w:tcW w:w="6633" w:type="dxa"/>
-            <w:tcBorders>
-              <w:top w:val="single" w:sz="4" w:space="0" w:color="000000"/>
-              <w:left w:val="single" w:sz="4" w:space="0" w:color="000000"/>
-              <w:bottom w:val="single" w:sz="4" w:space="0" w:color="000000"/>
-              <w:right w:val="single" w:sz="4" w:space="0" w:color="000000"/>
-            </w:tcBorders>
-            <w:shd w:val="clear" w:color="auto" w:fill="auto"/>
-            <w:tcMar>
-              <w:top w:w="80" w:type="dxa"/>
-              <w:left w:w="80" w:type="dxa"/>
-              <w:bottom w:w="80" w:type="dxa"/>
-              <w:right w:w="80" w:type="dxa"/>
-            </w:tcMar>
-          </w:tcPr>
-          <w:p>
-            <w:pPr>
-              <w:pStyle w:val="Body"/>
-              <w:spacing w:line="240" w:lineRule="auto"/>
-            </w:pPr>
-            <w:r>
-              <w:t>Name of the domain controller, as per the checklist i.e. DSG10DC</w:t>
-            </w:r>
-          </w:p>
-        </w:tc>
-      </w:tr>
-      <w:tr>
-        <w:trPr>
-          <w:trHeight w:val="250"/>
-        </w:trPr>
-        <w:tc>
-          <w:tcPr>
-            <w:tcW w:w="3103" w:type="dxa"/>
-            <w:tcBorders>
-              <w:top w:val="single" w:sz="4" w:space="0" w:color="000000"/>
-              <w:left w:val="single" w:sz="4" w:space="0" w:color="000000"/>
-              <w:bottom w:val="single" w:sz="4" w:space="0" w:color="000000"/>
-              <w:right w:val="single" w:sz="4" w:space="0" w:color="000000"/>
-            </w:tcBorders>
-            <w:shd w:val="clear" w:color="auto" w:fill="auto"/>
-            <w:tcMar>
-              <w:top w:w="80" w:type="dxa"/>
-              <w:left w:w="80" w:type="dxa"/>
-              <w:bottom w:w="80" w:type="dxa"/>
-              <w:right w:w="80" w:type="dxa"/>
-            </w:tcMar>
-          </w:tcPr>
-          <w:p>
-            <w:pPr>
-              <w:pStyle w:val="Body"/>
-              <w:spacing w:line="240" w:lineRule="auto"/>
-            </w:pPr>
-            <w:r>
-              <w:t>VM Size</w:t>
-            </w:r>
-          </w:p>
-        </w:tc>
-        <w:tc>
-          <w:tcPr>
-            <w:tcW w:w="6633" w:type="dxa"/>
-            <w:tcBorders>
-              <w:top w:val="single" w:sz="4" w:space="0" w:color="000000"/>
-              <w:left w:val="single" w:sz="4" w:space="0" w:color="000000"/>
-              <w:bottom w:val="single" w:sz="4" w:space="0" w:color="000000"/>
-              <w:right w:val="single" w:sz="4" w:space="0" w:color="000000"/>
-            </w:tcBorders>
-            <w:shd w:val="clear" w:color="auto" w:fill="auto"/>
-            <w:tcMar>
-              <w:top w:w="80" w:type="dxa"/>
-              <w:left w:w="80" w:type="dxa"/>
-              <w:bottom w:w="80" w:type="dxa"/>
-              <w:right w:w="80" w:type="dxa"/>
-            </w:tcMar>
-          </w:tcPr>
-          <w:p>
-            <w:pPr>
-              <w:pStyle w:val="Body"/>
-              <w:spacing w:line="240" w:lineRule="auto"/>
-            </w:pPr>
-            <w:r>
-              <w:t>Pick the option that is available in your region</w:t>
-            </w:r>
-          </w:p>
-        </w:tc>
-      </w:tr>
-      <w:tr>
-        <w:trPr>
-          <w:trHeight w:val="250"/>
-        </w:trPr>
-        <w:tc>
-          <w:tcPr>
-            <w:tcW w:w="3103" w:type="dxa"/>
-            <w:tcBorders>
-              <w:top w:val="single" w:sz="4" w:space="0" w:color="000000"/>
-              <w:left w:val="single" w:sz="4" w:space="0" w:color="000000"/>
-              <w:bottom w:val="single" w:sz="4" w:space="0" w:color="000000"/>
-              <w:right w:val="single" w:sz="4" w:space="0" w:color="000000"/>
-            </w:tcBorders>
-            <w:shd w:val="clear" w:color="auto" w:fill="auto"/>
-            <w:tcMar>
-              <w:top w:w="80" w:type="dxa"/>
-              <w:left w:w="80" w:type="dxa"/>
-              <w:bottom w:w="80" w:type="dxa"/>
-              <w:right w:w="80" w:type="dxa"/>
-            </w:tcMar>
-          </w:tcPr>
-          <w:p>
-            <w:pPr>
-              <w:pStyle w:val="Body"/>
-              <w:spacing w:line="240" w:lineRule="auto"/>
-            </w:pPr>
-            <w:r>
-              <w:t>IP Address</w:t>
-            </w:r>
-          </w:p>
-        </w:tc>
-        <w:tc>
-          <w:tcPr>
-            <w:tcW w:w="6633" w:type="dxa"/>
-            <w:tcBorders>
-              <w:top w:val="single" w:sz="4" w:space="0" w:color="000000"/>
-              <w:left w:val="single" w:sz="4" w:space="0" w:color="000000"/>
-              <w:bottom w:val="single" w:sz="4" w:space="0" w:color="000000"/>
-              <w:right w:val="single" w:sz="4" w:space="0" w:color="000000"/>
-            </w:tcBorders>
-            <w:shd w:val="clear" w:color="auto" w:fill="auto"/>
-            <w:tcMar>
-              <w:top w:w="80" w:type="dxa"/>
-              <w:left w:w="80" w:type="dxa"/>
-              <w:bottom w:w="80" w:type="dxa"/>
-              <w:right w:w="80" w:type="dxa"/>
-            </w:tcMar>
-          </w:tcPr>
-          <w:p>
-            <w:pPr>
-              <w:pStyle w:val="Body"/>
-              <w:spacing w:line="240" w:lineRule="auto"/>
-            </w:pPr>
-            <w:r>
-              <w:t>IP address of the DC, as per the checklist i.e. 10.250.72.250</w:t>
-            </w:r>
-          </w:p>
-        </w:tc>
-      </w:tr>
-      <w:tr>
-        <w:trPr>
-          <w:trHeight w:val="250"/>
-        </w:trPr>
-        <w:tc>
-          <w:tcPr>
-            <w:tcW w:w="3103" w:type="dxa"/>
-            <w:tcBorders>
-              <w:top w:val="single" w:sz="4" w:space="0" w:color="000000"/>
-              <w:left w:val="single" w:sz="4" w:space="0" w:color="000000"/>
-              <w:bottom w:val="single" w:sz="4" w:space="0" w:color="000000"/>
-              <w:right w:val="single" w:sz="4" w:space="0" w:color="000000"/>
-            </w:tcBorders>
-            <w:shd w:val="clear" w:color="auto" w:fill="auto"/>
-            <w:tcMar>
-              <w:top w:w="80" w:type="dxa"/>
-              <w:left w:w="80" w:type="dxa"/>
-              <w:bottom w:w="80" w:type="dxa"/>
-              <w:right w:w="80" w:type="dxa"/>
-            </w:tcMar>
-          </w:tcPr>
-          <w:p>
-            <w:pPr>
-              <w:pStyle w:val="Body"/>
-              <w:spacing w:line="240" w:lineRule="auto"/>
-            </w:pPr>
-            <w:r>
-              <w:t>Administrator Username</w:t>
-            </w:r>
-          </w:p>
-        </w:tc>
-        <w:tc>
-          <w:tcPr>
-            <w:tcW w:w="6633" w:type="dxa"/>
-            <w:tcBorders>
-              <w:top w:val="single" w:sz="4" w:space="0" w:color="000000"/>
-              <w:left w:val="single" w:sz="4" w:space="0" w:color="000000"/>
-              <w:bottom w:val="single" w:sz="4" w:space="0" w:color="000000"/>
-              <w:right w:val="single" w:sz="4" w:space="0" w:color="000000"/>
-            </w:tcBorders>
-            <w:shd w:val="clear" w:color="auto" w:fill="auto"/>
-            <w:tcMar>
-              <w:top w:w="80" w:type="dxa"/>
-              <w:left w:w="80" w:type="dxa"/>
-              <w:bottom w:w="80" w:type="dxa"/>
-              <w:right w:w="80" w:type="dxa"/>
-            </w:tcMar>
-          </w:tcPr>
-          <w:p>
-            <w:pPr>
-              <w:pStyle w:val="Body"/>
-              <w:spacing w:line="240" w:lineRule="auto"/>
-            </w:pPr>
-            <w:r>
-              <w:t xml:space="preserve">Administrator user name as per the checklist i.e. </w:t>
-            </w:r>
-            <w:proofErr w:type="spellStart"/>
-            <w:r>
-              <w:t>atiadmin</w:t>
-            </w:r>
-            <w:proofErr w:type="spellEnd"/>
-          </w:p>
-        </w:tc>
-      </w:tr>
-      <w:tr>
-        <w:trPr>
-          <w:trHeight w:val="250"/>
-        </w:trPr>
-        <w:tc>
-          <w:tcPr>
-            <w:tcW w:w="3103" w:type="dxa"/>
-            <w:tcBorders>
-              <w:top w:val="single" w:sz="4" w:space="0" w:color="000000"/>
-              <w:left w:val="single" w:sz="4" w:space="0" w:color="000000"/>
-              <w:bottom w:val="single" w:sz="4" w:space="0" w:color="000000"/>
-              <w:right w:val="single" w:sz="4" w:space="0" w:color="000000"/>
-            </w:tcBorders>
-            <w:shd w:val="clear" w:color="auto" w:fill="auto"/>
-            <w:tcMar>
-              <w:top w:w="80" w:type="dxa"/>
-              <w:left w:w="80" w:type="dxa"/>
-              <w:bottom w:w="80" w:type="dxa"/>
-              <w:right w:w="80" w:type="dxa"/>
-            </w:tcMar>
-          </w:tcPr>
-          <w:p>
-            <w:pPr>
-              <w:pStyle w:val="Body"/>
-              <w:spacing w:line="240" w:lineRule="auto"/>
-            </w:pPr>
-            <w:r>
-              <w:t>Administrator Password</w:t>
-            </w:r>
-          </w:p>
-        </w:tc>
-        <w:tc>
-          <w:tcPr>
-            <w:tcW w:w="6633" w:type="dxa"/>
-            <w:tcBorders>
-              <w:top w:val="single" w:sz="4" w:space="0" w:color="000000"/>
-              <w:left w:val="single" w:sz="4" w:space="0" w:color="000000"/>
-              <w:bottom w:val="single" w:sz="4" w:space="0" w:color="000000"/>
-              <w:right w:val="single" w:sz="4" w:space="0" w:color="000000"/>
-            </w:tcBorders>
-            <w:shd w:val="clear" w:color="auto" w:fill="auto"/>
-            <w:tcMar>
-              <w:top w:w="80" w:type="dxa"/>
-              <w:left w:w="80" w:type="dxa"/>
-              <w:bottom w:w="80" w:type="dxa"/>
-              <w:right w:w="80" w:type="dxa"/>
-            </w:tcMar>
-          </w:tcPr>
-          <w:p>
-            <w:pPr>
-              <w:pStyle w:val="Body"/>
-              <w:spacing w:line="240" w:lineRule="auto"/>
-            </w:pPr>
-            <w:r>
-              <w:t>Password for the admin account as per checklist</w:t>
-            </w:r>
-          </w:p>
-        </w:tc>
-      </w:tr>
-      <w:tr>
-        <w:trPr>
-          <w:trHeight w:val="250"/>
-        </w:trPr>
-        <w:tc>
-          <w:tcPr>
-            <w:tcW w:w="3103" w:type="dxa"/>
-            <w:tcBorders>
-              <w:top w:val="single" w:sz="4" w:space="0" w:color="000000"/>
-              <w:left w:val="single" w:sz="4" w:space="0" w:color="000000"/>
-              <w:bottom w:val="single" w:sz="4" w:space="0" w:color="000000"/>
-              <w:right w:val="single" w:sz="4" w:space="0" w:color="000000"/>
-            </w:tcBorders>
-            <w:shd w:val="clear" w:color="auto" w:fill="auto"/>
-            <w:tcMar>
-              <w:top w:w="80" w:type="dxa"/>
-              <w:left w:w="80" w:type="dxa"/>
-              <w:bottom w:w="80" w:type="dxa"/>
-              <w:right w:w="80" w:type="dxa"/>
-            </w:tcMar>
-          </w:tcPr>
-          <w:p>
-            <w:pPr>
-              <w:pStyle w:val="Body"/>
-              <w:spacing w:line="240" w:lineRule="auto"/>
-            </w:pPr>
-            <w:r>
-              <w:t>Virtual Network Name</w:t>
-            </w:r>
-          </w:p>
-        </w:tc>
-        <w:tc>
-          <w:tcPr>
-            <w:tcW w:w="6633" w:type="dxa"/>
-            <w:tcBorders>
-              <w:top w:val="single" w:sz="4" w:space="0" w:color="000000"/>
-              <w:left w:val="single" w:sz="4" w:space="0" w:color="000000"/>
-              <w:bottom w:val="single" w:sz="4" w:space="0" w:color="000000"/>
-              <w:right w:val="single" w:sz="4" w:space="0" w:color="000000"/>
-            </w:tcBorders>
-            <w:shd w:val="clear" w:color="auto" w:fill="auto"/>
-            <w:tcMar>
-              <w:top w:w="80" w:type="dxa"/>
-              <w:left w:w="80" w:type="dxa"/>
-              <w:bottom w:w="80" w:type="dxa"/>
-              <w:right w:w="80" w:type="dxa"/>
-            </w:tcMar>
-          </w:tcPr>
-          <w:p>
-            <w:pPr>
-              <w:pStyle w:val="Body"/>
-              <w:spacing w:line="240" w:lineRule="auto"/>
-            </w:pPr>
-            <w:r>
-              <w:t>Specify the network name as noted in the checklist</w:t>
-            </w:r>
-          </w:p>
-        </w:tc>
-      </w:tr>
-      <w:tr>
-        <w:trPr>
-          <w:trHeight w:val="490"/>
-        </w:trPr>
-        <w:tc>
-          <w:tcPr>
-            <w:tcW w:w="3103" w:type="dxa"/>
-            <w:tcBorders>
-              <w:top w:val="single" w:sz="4" w:space="0" w:color="000000"/>
-              <w:left w:val="single" w:sz="4" w:space="0" w:color="000000"/>
-              <w:bottom w:val="single" w:sz="4" w:space="0" w:color="000000"/>
-              <w:right w:val="single" w:sz="4" w:space="0" w:color="000000"/>
-            </w:tcBorders>
-            <w:shd w:val="clear" w:color="auto" w:fill="auto"/>
-            <w:tcMar>
-              <w:top w:w="80" w:type="dxa"/>
-              <w:left w:w="80" w:type="dxa"/>
-              <w:bottom w:w="80" w:type="dxa"/>
-              <w:right w:w="80" w:type="dxa"/>
-            </w:tcMar>
-          </w:tcPr>
-          <w:p>
-            <w:pPr>
-              <w:pStyle w:val="Body"/>
-              <w:spacing w:line="240" w:lineRule="auto"/>
-            </w:pPr>
-            <w:r>
-              <w:t>Virtual Network Resource Group</w:t>
-            </w:r>
-          </w:p>
-        </w:tc>
-        <w:tc>
-          <w:tcPr>
-            <w:tcW w:w="6633" w:type="dxa"/>
-            <w:tcBorders>
-              <w:top w:val="single" w:sz="4" w:space="0" w:color="000000"/>
-              <w:left w:val="single" w:sz="4" w:space="0" w:color="000000"/>
-              <w:bottom w:val="single" w:sz="4" w:space="0" w:color="000000"/>
-              <w:right w:val="single" w:sz="4" w:space="0" w:color="000000"/>
-            </w:tcBorders>
-            <w:shd w:val="clear" w:color="auto" w:fill="auto"/>
-            <w:tcMar>
-              <w:top w:w="80" w:type="dxa"/>
-              <w:left w:w="80" w:type="dxa"/>
-              <w:bottom w:w="80" w:type="dxa"/>
-              <w:right w:w="80" w:type="dxa"/>
-            </w:tcMar>
-          </w:tcPr>
-          <w:p>
-            <w:pPr>
-              <w:pStyle w:val="Body"/>
-              <w:spacing w:line="240" w:lineRule="auto"/>
-            </w:pPr>
-            <w:r>
-              <w:t>The resource group name that the virtual network is contained in, as per the checklist</w:t>
-            </w:r>
-          </w:p>
-        </w:tc>
-      </w:tr>
-      <w:tr>
-        <w:trPr>
-          <w:trHeight w:val="490"/>
-        </w:trPr>
-        <w:tc>
-          <w:tcPr>
-            <w:tcW w:w="3103" w:type="dxa"/>
-            <w:tcBorders>
-              <w:top w:val="single" w:sz="4" w:space="0" w:color="000000"/>
-              <w:left w:val="single" w:sz="4" w:space="0" w:color="000000"/>
-              <w:bottom w:val="single" w:sz="4" w:space="0" w:color="000000"/>
-              <w:right w:val="single" w:sz="4" w:space="0" w:color="000000"/>
-            </w:tcBorders>
-            <w:shd w:val="clear" w:color="auto" w:fill="auto"/>
-            <w:tcMar>
-              <w:top w:w="80" w:type="dxa"/>
-              <w:left w:w="80" w:type="dxa"/>
-              <w:bottom w:w="80" w:type="dxa"/>
-              <w:right w:w="80" w:type="dxa"/>
-            </w:tcMar>
-          </w:tcPr>
-          <w:p>
-            <w:pPr>
-              <w:pStyle w:val="Body"/>
-              <w:spacing w:line="240" w:lineRule="auto"/>
-            </w:pPr>
-            <w:r>
-              <w:t>Virtual Network Subnet</w:t>
-            </w:r>
-          </w:p>
-        </w:tc>
-        <w:tc>
-          <w:tcPr>
-            <w:tcW w:w="6633" w:type="dxa"/>
-            <w:tcBorders>
-              <w:top w:val="single" w:sz="4" w:space="0" w:color="000000"/>
-              <w:left w:val="single" w:sz="4" w:space="0" w:color="000000"/>
-              <w:bottom w:val="single" w:sz="4" w:space="0" w:color="000000"/>
-              <w:right w:val="single" w:sz="4" w:space="0" w:color="000000"/>
-            </w:tcBorders>
-            <w:shd w:val="clear" w:color="auto" w:fill="auto"/>
-            <w:tcMar>
-              <w:top w:w="80" w:type="dxa"/>
-              <w:left w:w="80" w:type="dxa"/>
-              <w:bottom w:w="80" w:type="dxa"/>
-              <w:right w:w="80" w:type="dxa"/>
-            </w:tcMar>
-          </w:tcPr>
-          <w:p>
-            <w:pPr>
-              <w:pStyle w:val="Body"/>
-              <w:spacing w:line="240" w:lineRule="auto"/>
-            </w:pPr>
-            <w:r>
-              <w:t>The default is “Subnet-Identity”, change this if required to match checklist</w:t>
-            </w:r>
-          </w:p>
-        </w:tc>
-      </w:tr>
-      <w:tr>
-        <w:trPr>
-          <w:trHeight w:val="730"/>
-        </w:trPr>
-        <w:tc>
-          <w:tcPr>
-            <w:tcW w:w="3103" w:type="dxa"/>
-            <w:tcBorders>
-              <w:top w:val="single" w:sz="4" w:space="0" w:color="000000"/>
-              <w:left w:val="single" w:sz="4" w:space="0" w:color="000000"/>
-              <w:bottom w:val="single" w:sz="4" w:space="0" w:color="000000"/>
-              <w:right w:val="single" w:sz="4" w:space="0" w:color="000000"/>
-            </w:tcBorders>
-            <w:shd w:val="clear" w:color="auto" w:fill="auto"/>
-            <w:tcMar>
-              <w:top w:w="80" w:type="dxa"/>
-              <w:left w:w="80" w:type="dxa"/>
-              <w:bottom w:w="80" w:type="dxa"/>
-              <w:right w:w="80" w:type="dxa"/>
-            </w:tcMar>
-          </w:tcPr>
-          <w:p>
-            <w:pPr>
-              <w:pStyle w:val="Body"/>
-              <w:spacing w:line="240" w:lineRule="auto"/>
-            </w:pPr>
-            <w:r>
-              <w:t>Artifacts location</w:t>
-            </w:r>
-          </w:p>
-        </w:tc>
-        <w:tc>
-          <w:tcPr>
-            <w:tcW w:w="6633" w:type="dxa"/>
-            <w:tcBorders>
-              <w:top w:val="single" w:sz="4" w:space="0" w:color="000000"/>
-              <w:left w:val="single" w:sz="4" w:space="0" w:color="000000"/>
-              <w:bottom w:val="single" w:sz="4" w:space="0" w:color="000000"/>
-              <w:right w:val="single" w:sz="4" w:space="0" w:color="000000"/>
-            </w:tcBorders>
-            <w:shd w:val="clear" w:color="auto" w:fill="auto"/>
-            <w:tcMar>
-              <w:top w:w="80" w:type="dxa"/>
-              <w:left w:w="80" w:type="dxa"/>
-              <w:bottom w:w="80" w:type="dxa"/>
-              <w:right w:w="80" w:type="dxa"/>
-            </w:tcMar>
-          </w:tcPr>
-          <w:p>
-            <w:pPr>
-              <w:pStyle w:val="Body"/>
-              <w:spacing w:line="240" w:lineRule="auto"/>
-            </w:pPr>
-            <w:r>
-              <w:t>URL to the blob storage, as per checklist (</w:t>
-            </w:r>
-            <w:r>
-              <w:rPr>
-                <w:b/>
-                <w:bCs/>
-                <w:u w:val="single"/>
-              </w:rPr>
-              <w:t>don’t include</w:t>
-            </w:r>
-            <w:r>
-              <w:t xml:space="preserve"> the trailing / at the end of the URL) it should be formatted as per the default value</w:t>
-            </w:r>
-          </w:p>
-        </w:tc>
-      </w:tr>
-      <w:tr>
-        <w:trPr>
-          <w:trHeight w:val="250"/>
-        </w:trPr>
-        <w:tc>
-          <w:tcPr>
-            <w:tcW w:w="3103" w:type="dxa"/>
-            <w:tcBorders>
-              <w:top w:val="single" w:sz="4" w:space="0" w:color="000000"/>
-              <w:left w:val="single" w:sz="4" w:space="0" w:color="000000"/>
-              <w:bottom w:val="single" w:sz="4" w:space="0" w:color="000000"/>
-              <w:right w:val="single" w:sz="4" w:space="0" w:color="000000"/>
-            </w:tcBorders>
-            <w:shd w:val="clear" w:color="auto" w:fill="auto"/>
-            <w:tcMar>
-              <w:top w:w="80" w:type="dxa"/>
-              <w:left w:w="80" w:type="dxa"/>
-              <w:bottom w:w="80" w:type="dxa"/>
-              <w:right w:w="80" w:type="dxa"/>
-            </w:tcMar>
-          </w:tcPr>
-          <w:p>
-            <w:pPr>
-              <w:pStyle w:val="Body"/>
-              <w:spacing w:line="240" w:lineRule="auto"/>
-            </w:pPr>
-            <w:r>
-              <w:t>Artifacts location SAS Token</w:t>
-            </w:r>
-          </w:p>
-        </w:tc>
-        <w:tc>
-          <w:tcPr>
-            <w:tcW w:w="6633" w:type="dxa"/>
-            <w:tcBorders>
-              <w:top w:val="single" w:sz="4" w:space="0" w:color="000000"/>
-              <w:left w:val="single" w:sz="4" w:space="0" w:color="000000"/>
-              <w:bottom w:val="single" w:sz="4" w:space="0" w:color="000000"/>
-              <w:right w:val="single" w:sz="4" w:space="0" w:color="000000"/>
-            </w:tcBorders>
-            <w:shd w:val="clear" w:color="auto" w:fill="auto"/>
-            <w:tcMar>
-              <w:top w:w="80" w:type="dxa"/>
-              <w:left w:w="80" w:type="dxa"/>
-              <w:bottom w:w="80" w:type="dxa"/>
-              <w:right w:w="80" w:type="dxa"/>
-            </w:tcMar>
-          </w:tcPr>
-          <w:p>
-            <w:pPr>
-              <w:pStyle w:val="Body"/>
-              <w:spacing w:line="240" w:lineRule="auto"/>
-            </w:pPr>
-            <w:r>
-              <w:t>SAS token to access the blob storage, as per checklist</w:t>
-            </w:r>
-          </w:p>
-        </w:tc>
-      </w:tr>
-      <w:tr>
-        <w:trPr>
-          <w:trHeight w:val="250"/>
-        </w:trPr>
-        <w:tc>
-          <w:tcPr>
-            <w:tcW w:w="3103" w:type="dxa"/>
-            <w:tcBorders>
-              <w:top w:val="single" w:sz="4" w:space="0" w:color="000000"/>
-              <w:left w:val="single" w:sz="4" w:space="0" w:color="000000"/>
-              <w:bottom w:val="single" w:sz="4" w:space="0" w:color="000000"/>
-              <w:right w:val="single" w:sz="4" w:space="0" w:color="000000"/>
-            </w:tcBorders>
-            <w:shd w:val="clear" w:color="auto" w:fill="auto"/>
-            <w:tcMar>
-              <w:top w:w="80" w:type="dxa"/>
-              <w:left w:w="80" w:type="dxa"/>
-              <w:bottom w:w="80" w:type="dxa"/>
-              <w:right w:w="80" w:type="dxa"/>
-            </w:tcMar>
-          </w:tcPr>
-          <w:p>
-            <w:pPr>
-              <w:pStyle w:val="Body"/>
-              <w:spacing w:line="240" w:lineRule="auto"/>
-            </w:pPr>
-            <w:r>
-              <w:t>Domain Name</w:t>
-            </w:r>
-          </w:p>
-        </w:tc>
-        <w:tc>
-          <w:tcPr>
-            <w:tcW w:w="6633" w:type="dxa"/>
-            <w:tcBorders>
-              <w:top w:val="single" w:sz="4" w:space="0" w:color="000000"/>
-              <w:left w:val="single" w:sz="4" w:space="0" w:color="000000"/>
-              <w:bottom w:val="single" w:sz="4" w:space="0" w:color="000000"/>
-              <w:right w:val="single" w:sz="4" w:space="0" w:color="000000"/>
-            </w:tcBorders>
-            <w:shd w:val="clear" w:color="auto" w:fill="auto"/>
-            <w:tcMar>
-              <w:top w:w="80" w:type="dxa"/>
-              <w:left w:w="80" w:type="dxa"/>
-              <w:bottom w:w="80" w:type="dxa"/>
-              <w:right w:w="80" w:type="dxa"/>
-            </w:tcMar>
-          </w:tcPr>
-          <w:p>
-            <w:pPr>
-              <w:pStyle w:val="Body"/>
-              <w:spacing w:line="240" w:lineRule="auto"/>
-            </w:pPr>
-            <w:r>
-              <w:t>FQDN of the new domain i.e. DSGROUP10.CO.UK</w:t>
-            </w:r>
-          </w:p>
-        </w:tc>
-      </w:tr>
-    </w:tbl>
-    <w:p>
-      <w:pPr>
-        <w:pStyle w:val="Body"/>
-        <w:widowControl w:val="0"/>
-        <w:spacing w:line="240" w:lineRule="auto"/>
-        <w:ind w:left="720" w:hanging="720"/>
-      </w:pPr>
-    </w:p>
-    <w:p>
-      <w:pPr>
-        <w:pStyle w:val="Body"/>
-      </w:pPr>
-    </w:p>
-    <w:p>
-      <w:pPr>
-        <w:pStyle w:val="Body"/>
-      </w:pPr>
-      <w:r>
-        <w:br w:type="page"/>
-      </w:r>
-    </w:p>
-    <w:p>
-      <w:pPr>
-        <w:pStyle w:val="Body"/>
-        <w:jc w:val="center"/>
-      </w:pPr>
-      <w:r>
-        <w:rPr>
-          <w:noProof/>
-        </w:rPr>
-        <w:lastRenderedPageBreak/>
-        <w:drawing>
-          <wp:inline distT="0" distB="0" distL="0" distR="0">
-            <wp:extent cx="4505325" cy="4010282"/>
-            <wp:effectExtent l="0" t="0" r="0" b="0"/>
-            <wp:docPr id="1073741833" name="officeArt object" descr="C:\Users\ROB~1.CLA\AppData\Local\Temp\SNAGHTML1d82591.PNG"/>
-            <wp:cNvGraphicFramePr/>
-            <a:graphic xmlns:a="http://schemas.openxmlformats.org/drawingml/2006/main">
-              <a:graphicData uri="http://schemas.openxmlformats.org/drawingml/2006/picture">
-                <pic:pic xmlns:pic="http://schemas.openxmlformats.org/drawingml/2006/picture">
-                  <pic:nvPicPr>
-                    <pic:cNvPr id="1073741833" name="C:\Users\ROB~1.CLA\AppData\Local\Temp\SNAGHTML1d82591.PNG" descr="C:\Users\ROB~1.CLA\AppData\Local\Temp\SNAGHTML1d82591.PNG"/>
-                    <pic:cNvPicPr>
-                      <a:picLocks noChangeAspect="1"/>
-                    </pic:cNvPicPr>
-                  </pic:nvPicPr>
-                  <pic:blipFill>
-                    <a:blip r:embed="rId19">
-                      <a:extLst/>
-                    </a:blip>
-                    <a:stretch>
-                      <a:fillRect/>
-                    </a:stretch>
-                  </pic:blipFill>
-                  <pic:spPr>
-                    <a:xfrm>
-                      <a:off x="0" y="0"/>
-                      <a:ext cx="4505325" cy="4010282"/>
-                    </a:xfrm>
-                    <a:prstGeom prst="rect">
-                      <a:avLst/>
-                    </a:prstGeom>
-                    <a:ln w="12700" cap="flat">
-                      <a:noFill/>
-                      <a:miter lim="400000"/>
-                    </a:ln>
-                    <a:effectLst/>
-                  </pic:spPr>
-                </pic:pic>
-              </a:graphicData>
-            </a:graphic>
-          </wp:inline>
-        </w:drawing>
-      </w:r>
-    </w:p>
-    <w:p>
-      <w:pPr>
-        <w:pStyle w:val="Body"/>
-      </w:pPr>
+        <w:t>Change to the “</w:t>
+      </w:r>
+      <w:r>
+        <w:t>data-safe-haven/new_dsg_environment/dsg-create-scripts/run-locally/</w:t>
+      </w:r>
+      <w:r>
+        <w:t>” directory</w:t>
+      </w:r>
     </w:p>
     <w:p>
       <w:pPr>
@@ -4593,71 +3643,30 @@
         </w:numPr>
       </w:pPr>
       <w:r>
-        <w:t>Ensure that you tick the “I agree to the terms and conditions as stated above” checkbox</w:t>
-      </w:r>
-    </w:p>
-    <w:p>
-      <w:pPr>
-        <w:pStyle w:val="Body"/>
-      </w:pPr>
-    </w:p>
-    <w:p>
-      <w:pPr>
-        <w:pStyle w:val="Body"/>
-        <w:ind w:left="720"/>
-      </w:pPr>
+        <w:t xml:space="preserve">Ensure you are logged into the Azure within PowerShell using the command: </w:t>
+      </w:r>
       <w:r>
         <w:rPr>
-          <w:noProof/>
+          <w:rFonts w:ascii="Monaco" w:hAnsi="Monaco" w:cs="Monaco"/>
+          <w:color w:val="002060"/>
+          <w:sz w:val="18"/>
+          <w:szCs w:val="18"/>
+          <w:highlight w:val="lightGray"/>
         </w:rPr>
-        <w:drawing>
-          <wp:inline distT="0" distB="0" distL="0" distR="0">
-            <wp:extent cx="4709000" cy="1514475"/>
-            <wp:effectExtent l="0" t="0" r="0" b="0"/>
-            <wp:docPr id="1073741834" name="officeArt object" descr="C:\Users\ROB~1.CLA\AppData\Local\Temp\SNAGHTML19ae62f.PNG"/>
-            <wp:cNvGraphicFramePr/>
-            <a:graphic xmlns:a="http://schemas.openxmlformats.org/drawingml/2006/main">
-              <a:graphicData uri="http://schemas.openxmlformats.org/drawingml/2006/picture">
-                <pic:pic xmlns:pic="http://schemas.openxmlformats.org/drawingml/2006/picture">
-                  <pic:nvPicPr>
-                    <pic:cNvPr id="1073741834" name="C:\Users\ROB~1.CLA\AppData\Local\Temp\SNAGHTML19ae62f.PNG" descr="C:\Users\ROB~1.CLA\AppData\Local\Temp\SNAGHTML19ae62f.PNG"/>
-                    <pic:cNvPicPr>
-                      <a:picLocks noChangeAspect="1"/>
-                    </pic:cNvPicPr>
-                  </pic:nvPicPr>
-                  <pic:blipFill>
-                    <a:blip r:embed="rId20">
-                      <a:extLst/>
-                    </a:blip>
-                    <a:stretch>
-                      <a:fillRect/>
-                    </a:stretch>
-                  </pic:blipFill>
-                  <pic:spPr>
-                    <a:xfrm>
-                      <a:off x="0" y="0"/>
-                      <a:ext cx="4709000" cy="1514475"/>
-                    </a:xfrm>
-                    <a:prstGeom prst="rect">
-                      <a:avLst/>
-                    </a:prstGeom>
-                    <a:ln w="12700" cap="flat">
-                      <a:noFill/>
-                      <a:miter lim="400000"/>
-                    </a:ln>
-                    <a:effectLst/>
-                  </pic:spPr>
-                </pic:pic>
-              </a:graphicData>
-            </a:graphic>
-          </wp:inline>
-        </w:drawing>
-      </w:r>
-    </w:p>
-    <w:p>
-      <w:pPr>
-        <w:pStyle w:val="Body"/>
-      </w:pPr>
+        <w:t>Connect-</w:t>
+      </w:r>
+      <w:proofErr w:type="spellStart"/>
+      <w:r>
+        <w:rPr>
+          <w:rFonts w:ascii="Monaco" w:hAnsi="Monaco" w:cs="Monaco"/>
+          <w:color w:val="002060"/>
+          <w:sz w:val="18"/>
+          <w:szCs w:val="18"/>
+          <w:highlight w:val="lightGray"/>
+        </w:rPr>
+        <w:t>AzAccount</w:t>
+      </w:r>
+      <w:proofErr w:type="spellEnd"/>
     </w:p>
     <w:p>
       <w:pPr>
@@ -4668,7 +3677,61 @@
         </w:numPr>
       </w:pPr>
       <w:r>
-        <w:t>Click “Purchase”</w:t>
+        <w:t xml:space="preserve">Ensure the active subscription is set to that you are using for the new DSG environment using the command: </w:t>
+      </w:r>
+      <w:r>
+        <w:rPr>
+          <w:rFonts w:ascii="Monaco" w:hAnsi="Monaco" w:cs="Monaco"/>
+          <w:color w:val="002060"/>
+          <w:sz w:val="18"/>
+          <w:szCs w:val="18"/>
+          <w:highlight w:val="lightGray"/>
+        </w:rPr>
+        <w:t>Set-</w:t>
+      </w:r>
+      <w:proofErr w:type="spellStart"/>
+      <w:r>
+        <w:rPr>
+          <w:rFonts w:ascii="Monaco" w:hAnsi="Monaco" w:cs="Monaco"/>
+          <w:color w:val="002060"/>
+          <w:sz w:val="18"/>
+          <w:szCs w:val="18"/>
+          <w:highlight w:val="lightGray"/>
+        </w:rPr>
+        <w:t>AzContext</w:t>
+      </w:r>
+      <w:proofErr w:type="spellEnd"/>
+      <w:r>
+        <w:rPr>
+          <w:rFonts w:ascii="Monaco" w:hAnsi="Monaco" w:cs="Monaco"/>
+          <w:color w:val="002060"/>
+          <w:sz w:val="18"/>
+          <w:szCs w:val="18"/>
+          <w:highlight w:val="lightGray"/>
+        </w:rPr>
+        <w:t xml:space="preserve"> -</w:t>
+      </w:r>
+      <w:proofErr w:type="spellStart"/>
+      <w:r>
+        <w:rPr>
+          <w:rFonts w:ascii="Monaco" w:hAnsi="Monaco" w:cs="Monaco"/>
+          <w:color w:val="002060"/>
+          <w:sz w:val="18"/>
+          <w:szCs w:val="18"/>
+          <w:highlight w:val="lightGray"/>
+        </w:rPr>
+        <w:t>SubscriptionId</w:t>
+      </w:r>
+      <w:proofErr w:type="spellEnd"/>
+      <w:r>
+        <w:rPr>
+          <w:rFonts w:ascii="Monaco" w:hAnsi="Monaco" w:cs="Monaco"/>
+          <w:color w:val="002060"/>
+          <w:sz w:val="18"/>
+          <w:szCs w:val="18"/>
+          <w:highlight w:val="lightGray"/>
+        </w:rPr>
+        <w:t xml:space="preserve"> "DSG Template Testing"</w:t>
       </w:r>
     </w:p>
     <w:p>
@@ -4680,26 +3743,91 @@
         </w:numPr>
       </w:pPr>
       <w:r>
-        <w:t>The deployment will take around 15 minutes to complete</w:t>
-      </w:r>
-    </w:p>
-    <w:p>
-      <w:pPr>
-        <w:pStyle w:val="Body"/>
-      </w:pPr>
-    </w:p>
-    <w:p>
-      <w:pPr>
-        <w:pStyle w:val="Heading2"/>
-      </w:pPr>
-      <w:r>
-        <w:t>Configure Active Directory</w:t>
-      </w:r>
-    </w:p>
-    <w:p>
-      <w:pPr>
-        <w:pStyle w:val="Body"/>
-      </w:pPr>
+        <w:t>Run the “./</w:t>
+      </w:r>
+      <w:r>
+        <w:t>Create_</w:t>
+      </w:r>
+      <w:r>
+        <w:t>AD_DC</w:t>
+      </w:r>
+      <w:r>
+        <w:t>.ps1</w:t>
+      </w:r>
+      <w:r>
+        <w:t>” script, providing the following information when prompted.</w:t>
+      </w:r>
+    </w:p>
+    <w:p>
+      <w:pPr>
+        <w:pStyle w:val="ListParagraph"/>
+        <w:numPr>
+          <w:ilvl w:val="1"/>
+          <w:numId w:val="2"/>
+        </w:numPr>
+      </w:pPr>
+      <w:r>
+        <w:t xml:space="preserve">First </w:t>
+      </w:r>
+      <w:r>
+        <w:t>three</w:t>
+      </w:r>
+      <w:r>
+        <w:t xml:space="preserve"> octets of the address range (e.g. “10.250</w:t>
+      </w:r>
+      <w:r>
+        <w:t>.64</w:t>
+      </w:r>
+      <w:r>
+        <w:t>”)</w:t>
+      </w:r>
+    </w:p>
+    <w:p>
+      <w:pPr>
+        <w:pStyle w:val="ListParagraph"/>
+        <w:numPr>
+          <w:ilvl w:val="1"/>
+          <w:numId w:val="2"/>
+        </w:numPr>
+      </w:pPr>
+      <w:r>
+        <w:t xml:space="preserve">DSG ID, usually a number (e.g. for DSG9 this is just “9”) </w:t>
+      </w:r>
+    </w:p>
+    <w:p>
+      <w:pPr>
+        <w:pStyle w:val="ListParagraph"/>
+        <w:numPr>
+          <w:ilvl w:val="1"/>
+          <w:numId w:val="2"/>
+        </w:numPr>
+      </w:pPr>
+      <w:r>
+        <w:t xml:space="preserve">The SAS token you </w:t>
+      </w:r>
+      <w:r>
+        <w:t>generated above (starting “?</w:t>
+      </w:r>
+      <w:proofErr w:type="spellStart"/>
+      <w:r>
+        <w:t>sv</w:t>
+      </w:r>
+      <w:proofErr w:type="spellEnd"/>
+      <w:r>
+        <w:t>=”)</w:t>
+      </w:r>
+      <w:r>
+        <w:t xml:space="preserve">. Paste the string </w:t>
+      </w:r>
+      <w:r>
+        <w:t xml:space="preserve">exactly </w:t>
+      </w:r>
+      <w:r>
+        <w:t>as copied. Do not surround it with quotes.</w:t>
+      </w:r>
+      <w:r>
+        <w:t xml:space="preserve"> </w:t>
+      </w:r>
     </w:p>
     <w:p>
       <w:pPr>
@@ -4710,8 +3838,33 @@
         </w:numPr>
       </w:pPr>
       <w:r>
-        <w:t>Connect to the new Domain controller via Remote Desktop client over the VPN connection</w:t>
-      </w:r>
+        <w:t xml:space="preserve">The deployment will take around 20 minutes. Most of this is </w:t>
+      </w:r>
+      <w:r>
+        <w:t>running the setup scripts after creating the VM</w:t>
+      </w:r>
+      <w:r>
+        <w:t>.</w:t>
+      </w:r>
+    </w:p>
+    <w:p/>
+    <w:p>
+      <w:pPr>
+        <w:pStyle w:val="Body"/>
+      </w:pPr>
+    </w:p>
+    <w:p>
+      <w:pPr>
+        <w:pStyle w:val="Heading2"/>
+      </w:pPr>
+      <w:r>
+        <w:t>Configure Active Directory</w:t>
+      </w:r>
+    </w:p>
+    <w:p>
+      <w:pPr>
+        <w:pStyle w:val="Body"/>
+      </w:pPr>
     </w:p>
     <w:p>
       <w:pPr>
@@ -4722,7 +3875,7 @@
         </w:numPr>
       </w:pPr>
       <w:r>
-        <w:t>Login with the admin credentials you entered with you provisioned the VM previously</w:t>
+        <w:t>Connect to the new Domain controller via Remote Desktop client over the VPN connection</w:t>
       </w:r>
     </w:p>
     <w:p>
@@ -4734,7 +3887,7 @@
         </w:numPr>
       </w:pPr>
       <w:r>
-        <w:t>Open a PowerShell command prompt with elevated privileges.</w:t>
+        <w:t>Login with the admin credentials you entered with you provisioned the VM previously</w:t>
       </w:r>
     </w:p>
     <w:p>
@@ -4746,7 +3899,45 @@
         </w:numPr>
       </w:pPr>
       <w:r>
-        <w:t xml:space="preserve">Use the “Storage Account File Share” script from the checklist to make a SMB connection to the Storage Account </w:t>
+        <w:lastRenderedPageBreak/>
+        <w:t xml:space="preserve">Download </w:t>
+      </w:r>
+      <w:r>
+        <w:t xml:space="preserve">the </w:t>
+      </w:r>
+      <w:r>
+        <w:t>DSG-DC.zip scripts file</w:t>
+      </w:r>
+      <w:r>
+        <w:t xml:space="preserve"> from </w:t>
+      </w:r>
+      <w:hyperlink r:id="rId20" w:history="1">
+        <w:r>
+          <w:rPr>
+            <w:rStyle w:val="Hyperlink"/>
+          </w:rPr>
+          <w:t>https://dsgxartifacts.file.core.windows.net/configpackages/Scripts/DSG-DC.zip</w:t>
+        </w:r>
+        <w:r>
+          <w:rPr>
+            <w:rStyle w:val="Hyperlink"/>
+          </w:rPr>
+          <w:t>&lt;sas-token</w:t>
+        </w:r>
+      </w:hyperlink>
+      <w:r>
+        <w:t>&gt;</w:t>
+      </w:r>
+      <w:r>
+        <w:t xml:space="preserve"> (append the SAS token generated above – starts “?</w:t>
+      </w:r>
+      <w:proofErr w:type="spellStart"/>
+      <w:r>
+        <w:t>sv</w:t>
+      </w:r>
+      <w:proofErr w:type="spellEnd"/>
+      <w:r>
+        <w:t>=”, with no surrounding quotes)</w:t>
       </w:r>
     </w:p>
     <w:p>
@@ -4758,97 +3949,19 @@
         </w:numPr>
       </w:pPr>
       <w:r>
-        <w:t xml:space="preserve">After the PowerShell script has </w:t>
-      </w:r>
-      <w:proofErr w:type="gramStart"/>
-      <w:r>
-        <w:t>run</w:t>
-      </w:r>
-      <w:proofErr w:type="gramEnd"/>
-      <w:r>
-        <w:t xml:space="preserve"> you’ll see a network location in the “File Explorer”</w:t>
-      </w:r>
-    </w:p>
-    <w:p>
-      <w:pPr>
-        <w:pStyle w:val="ListParagraph"/>
-      </w:pPr>
-    </w:p>
-    <w:p>
-      <w:pPr>
-        <w:pStyle w:val="ListParagraph"/>
-      </w:pPr>
-      <w:r>
-        <w:rPr>
-          <w:noProof/>
-        </w:rPr>
-        <w:lastRenderedPageBreak/>
-        <w:drawing>
-          <wp:inline distT="0" distB="0" distL="0" distR="0">
-            <wp:extent cx="3000375" cy="1114425"/>
-            <wp:effectExtent l="0" t="0" r="0" b="0"/>
-            <wp:docPr id="1073741835" name="officeArt object" descr="C:\Users\ROB~1.CLA\AppData\Local\Temp\SNAGHTML20a12b2.PNG"/>
-            <wp:cNvGraphicFramePr/>
-            <a:graphic xmlns:a="http://schemas.openxmlformats.org/drawingml/2006/main">
-              <a:graphicData uri="http://schemas.openxmlformats.org/drawingml/2006/picture">
-                <pic:pic xmlns:pic="http://schemas.openxmlformats.org/drawingml/2006/picture">
-                  <pic:nvPicPr>
-                    <pic:cNvPr id="1073741835" name="C:\Users\ROB~1.CLA\AppData\Local\Temp\SNAGHTML20a12b2.PNG" descr="C:\Users\ROB~1.CLA\AppData\Local\Temp\SNAGHTML20a12b2.PNG"/>
-                    <pic:cNvPicPr>
-                      <a:picLocks noChangeAspect="1"/>
-                    </pic:cNvPicPr>
-                  </pic:nvPicPr>
-                  <pic:blipFill>
-                    <a:blip r:embed="rId21">
-                      <a:extLst/>
-                    </a:blip>
-                    <a:stretch>
-                      <a:fillRect/>
-                    </a:stretch>
-                  </pic:blipFill>
-                  <pic:spPr>
-                    <a:xfrm>
-                      <a:off x="0" y="0"/>
-                      <a:ext cx="3000375" cy="1114425"/>
-                    </a:xfrm>
-                    <a:prstGeom prst="rect">
-                      <a:avLst/>
-                    </a:prstGeom>
-                    <a:ln w="12700" cap="flat">
-                      <a:noFill/>
-                      <a:miter lim="400000"/>
-                    </a:ln>
-                    <a:effectLst/>
-                  </pic:spPr>
-                </pic:pic>
-              </a:graphicData>
-            </a:graphic>
-          </wp:inline>
-        </w:drawing>
-      </w:r>
-    </w:p>
-    <w:p>
-      <w:pPr>
-        <w:pStyle w:val="ListParagraph"/>
-        <w:numPr>
-          <w:ilvl w:val="0"/>
-          <w:numId w:val="2"/>
-        </w:numPr>
-      </w:pPr>
-      <w:r>
-        <w:t>Open the network location and navigate to the scripts folder and copy the “DSG-DC.ZIP” file</w:t>
-      </w:r>
-    </w:p>
-    <w:p>
-      <w:pPr>
-        <w:pStyle w:val="ListParagraph"/>
-        <w:numPr>
-          <w:ilvl w:val="0"/>
-          <w:numId w:val="2"/>
-        </w:numPr>
-      </w:pPr>
-      <w:r>
-        <w:t>Create a folder called “Scripts” in the root of C:\ and copy the zip file there, extract the file.</w:t>
+        <w:t>Create a folder called “Scripts” in the root of C:\ and copy the zip file there</w:t>
+      </w:r>
+      <w:r>
+        <w:t xml:space="preserve"> from the download folder then</w:t>
+      </w:r>
+      <w:r>
+        <w:t xml:space="preserve"> extract the file</w:t>
+      </w:r>
+      <w:r>
+        <w:t xml:space="preserve"> contents to the “Scripts” folder (not to a new “DSG-DC” folder)</w:t>
+      </w:r>
+      <w:r>
+        <w:t>.</w:t>
       </w:r>
     </w:p>
     <w:p>
@@ -5289,9 +4402,11 @@
               <w:spacing w:line="240" w:lineRule="auto"/>
               <w:ind w:left="0"/>
             </w:pPr>
+            <w:bookmarkStart w:id="5" w:name="_GoBack"/>
             <w:r>
               <w:t xml:space="preserve">Create_Users_Groups_OUs.ps1 </w:t>
             </w:r>
+            <w:bookmarkEnd w:id="5"/>
           </w:p>
         </w:tc>
         <w:tc>
@@ -6329,7 +5444,7 @@
                     </pic:cNvPicPr>
                   </pic:nvPicPr>
                   <pic:blipFill>
-                    <a:blip r:embed="rId22">
+                    <a:blip r:embed="rId21">
                       <a:extLst/>
                     </a:blip>
                     <a:stretch>
@@ -6441,7 +5556,7 @@
                     </pic:cNvPicPr>
                   </pic:nvPicPr>
                   <pic:blipFill>
-                    <a:blip r:embed="rId23">
+                    <a:blip r:embed="rId22">
                       <a:extLst/>
                     </a:blip>
                     <a:stretch>
@@ -6574,7 +5689,7 @@
                     </pic:cNvPicPr>
                   </pic:nvPicPr>
                   <pic:blipFill>
-                    <a:blip r:embed="rId24">
+                    <a:blip r:embed="rId23">
                       <a:extLst/>
                     </a:blip>
                     <a:stretch>
@@ -6668,7 +5783,7 @@
                     </pic:cNvPicPr>
                   </pic:nvPicPr>
                   <pic:blipFill>
-                    <a:blip r:embed="rId25">
+                    <a:blip r:embed="rId24">
                       <a:extLst/>
                     </a:blip>
                     <a:stretch>
@@ -6797,7 +5912,7 @@
                     </pic:cNvPicPr>
                   </pic:nvPicPr>
                   <pic:blipFill>
-                    <a:blip r:embed="rId26">
+                    <a:blip r:embed="rId25">
                       <a:extLst/>
                     </a:blip>
                     <a:stretch>
@@ -7013,7 +6128,7 @@
                     </pic:cNvPicPr>
                   </pic:nvPicPr>
                   <pic:blipFill>
-                    <a:blip r:embed="rId27">
+                    <a:blip r:embed="rId26">
                       <a:extLst/>
                     </a:blip>
                     <a:stretch>
@@ -7593,7 +6708,7 @@
                     </pic:cNvPicPr>
                   </pic:nvPicPr>
                   <pic:blipFill>
-                    <a:blip r:embed="rId28">
+                    <a:blip r:embed="rId27">
                       <a:extLst/>
                     </a:blip>
                     <a:stretch>
@@ -7745,7 +6860,7 @@
                     </pic:cNvPicPr>
                   </pic:nvPicPr>
                   <pic:blipFill>
-                    <a:blip r:embed="rId29">
+                    <a:blip r:embed="rId28">
                       <a:extLst/>
                     </a:blip>
                     <a:stretch>
@@ -9066,7 +8181,7 @@
                     </pic:cNvPicPr>
                   </pic:nvPicPr>
                   <pic:blipFill>
-                    <a:blip r:embed="rId20">
+                    <a:blip r:embed="rId29">
                       <a:extLst/>
                     </a:blip>
                     <a:stretch>
@@ -9388,7 +8503,7 @@
                     </pic:cNvPicPr>
                   </pic:nvPicPr>
                   <pic:blipFill>
-                    <a:blip r:embed="rId21">
+                    <a:blip r:embed="rId31">
                       <a:extLst/>
                     </a:blip>
                     <a:stretch>
@@ -10590,7 +9705,7 @@
                     </pic:cNvPicPr>
                   </pic:nvPicPr>
                   <pic:blipFill>
-                    <a:blip r:embed="rId31">
+                    <a:blip r:embed="rId32">
                       <a:extLst/>
                     </a:blip>
                     <a:stretch>
@@ -10684,7 +9799,7 @@
                     </pic:cNvPicPr>
                   </pic:nvPicPr>
                   <pic:blipFill>
-                    <a:blip r:embed="rId32">
+                    <a:blip r:embed="rId33">
                       <a:extLst/>
                     </a:blip>
                     <a:stretch>
@@ -10828,7 +9943,7 @@
                     </pic:cNvPicPr>
                   </pic:nvPicPr>
                   <pic:blipFill>
-                    <a:blip r:embed="rId33">
+                    <a:blip r:embed="rId34">
                       <a:extLst/>
                     </a:blip>
                     <a:stretch>
@@ -10903,7 +10018,7 @@
                     </pic:cNvPicPr>
                   </pic:nvPicPr>
                   <pic:blipFill>
-                    <a:blip r:embed="rId34">
+                    <a:blip r:embed="rId35">
                       <a:extLst/>
                     </a:blip>
                     <a:stretch>
@@ -11030,7 +10145,7 @@
                     </pic:cNvPicPr>
                   </pic:nvPicPr>
                   <pic:blipFill>
-                    <a:blip r:embed="rId35">
+                    <a:blip r:embed="rId36">
                       <a:extLst/>
                     </a:blip>
                     <a:stretch>
@@ -12395,7 +11510,7 @@
                     </pic:cNvPicPr>
                   </pic:nvPicPr>
                   <pic:blipFill>
-                    <a:blip r:embed="rId36">
+                    <a:blip r:embed="rId37">
                       <a:extLst/>
                     </a:blip>
                     <a:stretch>
@@ -12470,7 +11585,7 @@
                     </pic:cNvPicPr>
                   </pic:nvPicPr>
                   <pic:blipFill>
-                    <a:blip r:embed="rId37">
+                    <a:blip r:embed="rId38">
                       <a:extLst/>
                     </a:blip>
                     <a:stretch>
@@ -12580,7 +11695,7 @@
                     </pic:cNvPicPr>
                   </pic:nvPicPr>
                   <pic:blipFill>
-                    <a:blip r:embed="rId38">
+                    <a:blip r:embed="rId39">
                       <a:extLst/>
                     </a:blip>
                     <a:stretch>
@@ -12681,7 +11796,7 @@
                     </pic:cNvPicPr>
                   </pic:nvPicPr>
                   <pic:blipFill>
-                    <a:blip r:embed="rId39">
+                    <a:blip r:embed="rId40">
                       <a:extLst/>
                     </a:blip>
                     <a:stretch>
@@ -12775,7 +11890,7 @@
                     </pic:cNvPicPr>
                   </pic:nvPicPr>
                   <pic:blipFill>
-                    <a:blip r:embed="rId40">
+                    <a:blip r:embed="rId41">
                       <a:extLst/>
                     </a:blip>
                     <a:stretch>
@@ -12851,7 +11966,7 @@
                     </pic:cNvPicPr>
                   </pic:nvPicPr>
                   <pic:blipFill>
-                    <a:blip r:embed="rId41">
+                    <a:blip r:embed="rId42">
                       <a:extLst/>
                     </a:blip>
                     <a:stretch>
@@ -12954,7 +12069,7 @@
                     </pic:cNvPicPr>
                   </pic:nvPicPr>
                   <pic:blipFill>
-                    <a:blip r:embed="rId42">
+                    <a:blip r:embed="rId43">
                       <a:extLst/>
                     </a:blip>
                     <a:stretch>
@@ -13147,7 +12262,7 @@
                     </pic:cNvPicPr>
                   </pic:nvPicPr>
                   <pic:blipFill>
-                    <a:blip r:embed="rId43">
+                    <a:blip r:embed="rId44">
                       <a:extLst/>
                     </a:blip>
                     <a:stretch>
@@ -14078,7 +13193,7 @@
                     </pic:cNvPicPr>
                   </pic:nvPicPr>
                   <pic:blipFill>
-                    <a:blip r:embed="rId44">
+                    <a:blip r:embed="rId45">
                       <a:extLst/>
                     </a:blip>
                     <a:stretch>
@@ -14153,7 +13268,7 @@
                     </pic:cNvPicPr>
                   </pic:nvPicPr>
                   <pic:blipFill>
-                    <a:blip r:embed="rId20">
+                    <a:blip r:embed="rId29">
                       <a:extLst/>
                     </a:blip>
                     <a:stretch>
@@ -14304,7 +13419,7 @@
                     </pic:cNvPicPr>
                   </pic:nvPicPr>
                   <pic:blipFill>
-                    <a:blip r:embed="rId45">
+                    <a:blip r:embed="rId46">
                       <a:extLst/>
                     </a:blip>
                     <a:stretch>
@@ -14442,7 +13557,7 @@
                     </pic:cNvPicPr>
                   </pic:nvPicPr>
                   <pic:blipFill>
-                    <a:blip r:embed="rId21">
+                    <a:blip r:embed="rId31">
                       <a:extLst/>
                     </a:blip>
                     <a:stretch>
@@ -15082,7 +14197,7 @@
                     </pic:cNvPicPr>
                   </pic:nvPicPr>
                   <pic:blipFill>
-                    <a:blip r:embed="rId46">
+                    <a:blip r:embed="rId47">
                       <a:extLst/>
                     </a:blip>
                     <a:stretch>
@@ -16154,7 +15269,7 @@
                     </pic:cNvPicPr>
                   </pic:nvPicPr>
                   <pic:blipFill>
-                    <a:blip r:embed="rId47">
+                    <a:blip r:embed="rId48">
                       <a:extLst/>
                     </a:blip>
                     <a:stretch>
@@ -16229,7 +15344,7 @@
                     </pic:cNvPicPr>
                   </pic:nvPicPr>
                   <pic:blipFill>
-                    <a:blip r:embed="rId20">
+                    <a:blip r:embed="rId29">
                       <a:extLst/>
                     </a:blip>
                     <a:stretch>
@@ -17554,7 +16669,7 @@
                     </pic:cNvPicPr>
                   </pic:nvPicPr>
                   <pic:blipFill>
-                    <a:blip r:embed="rId48">
+                    <a:blip r:embed="rId49">
                       <a:extLst/>
                     </a:blip>
                     <a:stretch>
@@ -18514,7 +17629,7 @@
                     </pic:cNvPicPr>
                   </pic:nvPicPr>
                   <pic:blipFill>
-                    <a:blip r:embed="rId49">
+                    <a:blip r:embed="rId50">
                       <a:extLst/>
                     </a:blip>
                     <a:stretch>
@@ -19911,7 +19026,7 @@
                     </pic:cNvPicPr>
                   </pic:nvPicPr>
                   <pic:blipFill>
-                    <a:blip r:embed="rId50">
+                    <a:blip r:embed="rId51">
                       <a:extLst/>
                     </a:blip>
                     <a:stretch>
@@ -20413,7 +19528,7 @@
                     </pic:cNvPicPr>
                   </pic:nvPicPr>
                   <pic:blipFill>
-                    <a:blip r:embed="rId51">
+                    <a:blip r:embed="rId52">
                       <a:extLst/>
                     </a:blip>
                     <a:stretch>
@@ -21886,7 +21001,7 @@
                     </pic:cNvPicPr>
                   </pic:nvPicPr>
                   <pic:blipFill>
-                    <a:blip r:embed="rId52">
+                    <a:blip r:embed="rId53">
                       <a:extLst/>
                     </a:blip>
                     <a:stretch>
@@ -22121,7 +21236,7 @@
                     </pic:cNvPicPr>
                   </pic:nvPicPr>
                   <pic:blipFill>
-                    <a:blip r:embed="rId53">
+                    <a:blip r:embed="rId54">
                       <a:extLst/>
                     </a:blip>
                     <a:stretch>
@@ -22204,7 +21319,7 @@
                     </pic:cNvPicPr>
                   </pic:nvPicPr>
                   <pic:blipFill>
-                    <a:blip r:embed="rId54">
+                    <a:blip r:embed="rId55">
                       <a:extLst/>
                     </a:blip>
                     <a:stretch>
@@ -22372,7 +21487,7 @@
                     </pic:cNvPicPr>
                   </pic:nvPicPr>
                   <pic:blipFill>
-                    <a:blip r:embed="rId55">
+                    <a:blip r:embed="rId56">
                       <a:extLst/>
                     </a:blip>
                     <a:stretch>
@@ -22464,7 +21579,7 @@
                     </pic:cNvPicPr>
                   </pic:nvPicPr>
                   <pic:blipFill>
-                    <a:blip r:embed="rId56">
+                    <a:blip r:embed="rId57">
                       <a:extLst/>
                     </a:blip>
                     <a:stretch>
@@ -22549,7 +21664,7 @@
                     </pic:cNvPicPr>
                   </pic:nvPicPr>
                   <pic:blipFill>
-                    <a:blip r:embed="rId57">
+                    <a:blip r:embed="rId58">
                       <a:extLst/>
                     </a:blip>
                     <a:stretch>
@@ -23406,12 +22521,12 @@
       </w:pPr>
     </w:p>
     <w:sectPr>
-      <w:headerReference w:type="even" r:id="rId58"/>
-      <w:headerReference w:type="default" r:id="rId59"/>
-      <w:footerReference w:type="even" r:id="rId60"/>
-      <w:footerReference w:type="default" r:id="rId61"/>
-      <w:headerReference w:type="first" r:id="rId62"/>
-      <w:footerReference w:type="first" r:id="rId63"/>
+      <w:headerReference w:type="even" r:id="rId59"/>
+      <w:headerReference w:type="default" r:id="rId60"/>
+      <w:footerReference w:type="even" r:id="rId61"/>
+      <w:footerReference w:type="default" r:id="rId62"/>
+      <w:headerReference w:type="first" r:id="rId63"/>
+      <w:footerReference w:type="first" r:id="rId64"/>
       <w:pgSz w:w="11900" w:h="16840"/>
       <w:pgMar w:top="720" w:right="720" w:bottom="720" w:left="720" w:header="567" w:footer="567" w:gutter="0"/>
       <w:cols w:space="720"/>
@@ -25975,6 +25090,18 @@
       <w:szCs w:val="32"/>
       <w:u w:color="2E74B5"/>
       <w:lang w:val="en-US"/>
+    </w:rPr>
+  </w:style>
+  <w:style w:type="character" w:styleId="FollowedHyperlink">
+    <w:name w:val="FollowedHyperlink"/>
+    <w:basedOn w:val="DefaultParagraphFont"/>
+    <w:uiPriority w:val="99"/>
+    <w:semiHidden/>
+    <w:unhideWhenUsed/>
+    <w:rsid w:val="0019285B"/>
+    <w:rPr>
+      <w:color w:val="FF00FF" w:themeColor="followedHyperlink"/>
+      <w:u w:val="single"/>
     </w:rPr>
   </w:style>
 </w:styles>

</xml_diff>

<commit_message>
Update login instructions for DSG DC
</commit_message>
<xml_diff>
--- a/new_dsg_environment/azure-runbooks/Data Study Environment Build Instructions.docx
+++ b/new_dsg_environment/azure-runbooks/Data Study Environment Build Instructions.docx
@@ -3776,7 +3776,10 @@
         <w:t xml:space="preserve"> octets of the address range (e.g. “10.250</w:t>
       </w:r>
       <w:r>
-        <w:t>.64</w:t>
+        <w:t>.</w:t>
+      </w:r>
+      <w:r>
+        <w:t>x</w:t>
       </w:r>
       <w:r>
         <w:t>”)</w:t>
@@ -3877,6 +3880,9 @@
       <w:r>
         <w:t>Connect to the new Domain controller via Remote Desktop client over the VPN connection</w:t>
       </w:r>
+      <w:r>
+        <w:t xml:space="preserve"> at the IP address &lt;first-three-octets&gt;.250 (e.g. 10.250.x.250)</w:t>
+      </w:r>
     </w:p>
     <w:p>
       <w:pPr>
@@ -3887,7 +3893,32 @@
         </w:numPr>
       </w:pPr>
       <w:r>
-        <w:t>Login with the admin credentials you entered with you provisioned the VM previously</w:t>
+        <w:t xml:space="preserve">Login with the admin credentials </w:t>
+      </w:r>
+      <w:r>
+        <w:t>from the secret named “</w:t>
+      </w:r>
+      <w:r>
+        <w:t>admin-</w:t>
+      </w:r>
+      <w:proofErr w:type="spellStart"/>
+      <w:r>
+        <w:t>dsg</w:t>
+      </w:r>
+      <w:proofErr w:type="spellEnd"/>
+      <w:r>
+        <w:t>&lt;X&gt;-&lt;environment&gt;-dc”</w:t>
+      </w:r>
+      <w:r>
+        <w:t xml:space="preserve"> in the Safe Haven Management </w:t>
+      </w:r>
+      <w:proofErr w:type="spellStart"/>
+      <w:r>
+        <w:t>KeyVault</w:t>
+      </w:r>
+      <w:proofErr w:type="spellEnd"/>
+      <w:r>
+        <w:t xml:space="preserve"> (created in the “Prepare secrets” section above</w:t>
       </w:r>
     </w:p>
     <w:p>
@@ -3906,10 +3937,27 @@
         <w:t xml:space="preserve">the </w:t>
       </w:r>
       <w:r>
-        <w:t>DSG-DC.zip scripts file</w:t>
-      </w:r>
-      <w:r>
-        <w:t xml:space="preserve"> from </w:t>
+        <w:t>“</w:t>
+      </w:r>
+      <w:r>
+        <w:t>DSG-DC.zip</w:t>
+      </w:r>
+      <w:r>
+        <w:t>”</w:t>
+      </w:r>
+      <w:r>
+        <w:t xml:space="preserve"> scripts file</w:t>
+      </w:r>
+      <w:r>
+        <w:t xml:space="preserve"> </w:t>
+      </w:r>
+      <w:r>
+        <w:t>using an SAS-authenticated URL of the form</w:t>
+      </w:r>
+      <w:bookmarkStart w:id="5" w:name="_GoBack"/>
+      <w:bookmarkEnd w:id="5"/>
+      <w:r>
+        <w:t xml:space="preserve"> </w:t>
       </w:r>
       <w:hyperlink r:id="rId20" w:history="1">
         <w:r>
@@ -4402,11 +4450,9 @@
               <w:spacing w:line="240" w:lineRule="auto"/>
               <w:ind w:left="0"/>
             </w:pPr>
-            <w:bookmarkStart w:id="5" w:name="_GoBack"/>
             <w:r>
               <w:t xml:space="preserve">Create_Users_Groups_OUs.ps1 </w:t>
             </w:r>
-            <w:bookmarkEnd w:id="5"/>
           </w:p>
         </w:tc>
         <w:tc>

</xml_diff>

<commit_message>
Tidy up runbook pagination
</commit_message>
<xml_diff>
--- a/new_dsg_environment/azure-runbooks/Data Study Environment Build Instructions.docx
+++ b/new_dsg_environment/azure-runbooks/Data Study Environment Build Instructions.docx
@@ -3954,8 +3954,6 @@
       <w:r>
         <w:t>using an SAS-authenticated URL of the form</w:t>
       </w:r>
-      <w:bookmarkStart w:id="5" w:name="_GoBack"/>
-      <w:bookmarkEnd w:id="5"/>
       <w:r>
         <w:t xml:space="preserve"> </w:t>
       </w:r>
@@ -5442,14 +5440,6 @@
     </w:p>
     <w:p>
       <w:pPr>
-        <w:pStyle w:val="Body"/>
-      </w:pPr>
-      <w:r>
-        <w:br w:type="page"/>
-      </w:r>
-    </w:p>
-    <w:p>
-      <w:pPr>
         <w:pStyle w:val="ListParagraph"/>
         <w:numPr>
           <w:ilvl w:val="0"/>
@@ -5457,7 +5447,6 @@
         </w:numPr>
       </w:pPr>
       <w:r>
-        <w:lastRenderedPageBreak/>
         <w:t>Expand the tree until you open the “Group Policy Objects” branch</w:t>
       </w:r>
     </w:p>
@@ -5703,12 +5692,8 @@
       <w:r>
         <w:t>Click the “Check Names” button to resolve the names</w:t>
       </w:r>
-    </w:p>
-    <w:p>
-      <w:pPr>
-        <w:pStyle w:val="ListParagraph"/>
-        <w:ind w:left="1440"/>
-      </w:pPr>
+      <w:bookmarkStart w:id="5" w:name="_GoBack"/>
+      <w:bookmarkEnd w:id="5"/>
     </w:p>
     <w:p>
       <w:pPr>
@@ -5778,7 +5763,6 @@
         </w:numPr>
       </w:pPr>
       <w:r>
-        <w:lastRenderedPageBreak/>
         <w:t>Click “OK” -&gt; “OK”</w:t>
       </w:r>
     </w:p>

</xml_diff>

<commit_message>
Runbook validated up to just after running ConfigureGPOs.ps1
</commit_message>
<xml_diff>
--- a/new_dsg_environment/azure-runbooks/Data Study Environment Build Instructions.docx
+++ b/new_dsg_environment/azure-runbooks/Data Study Environment Build Instructions.docx
@@ -825,19 +825,7 @@
           <w:rPr>
             <w:rStyle w:val="Hyperlink"/>
           </w:rPr>
-          <w:t>https://www.random.org/passwords/?num=5&amp;len=</w:t>
-        </w:r>
-        <w:r>
-          <w:rPr>
-            <w:rStyle w:val="Hyperlink"/>
-          </w:rPr>
-          <w:t>2</w:t>
-        </w:r>
-        <w:r>
-          <w:rPr>
-            <w:rStyle w:val="Hyperlink"/>
-          </w:rPr>
-          <w:t>0&amp;format=html&amp;rnd=new</w:t>
+          <w:t>https://www.random.org/passwords/?num=5&amp;len=20&amp;format=html&amp;rnd=new</w:t>
         </w:r>
       </w:hyperlink>
       <w:r>
@@ -1324,28 +1312,13 @@
         </w:numPr>
       </w:pPr>
       <w:r>
-        <w:t xml:space="preserve">Export this root certificate into a new “secrets” folder within the </w:t>
-      </w:r>
-      <w:r>
-        <w:t>“</w:t>
+        <w:t>Export this root certificate into a new “secrets” folder within the “</w:t>
       </w:r>
       <w:r>
         <w:t>data-safe-haven/new_dsg_environment/dsg-create-scripts/run-locally/</w:t>
       </w:r>
       <w:r>
-        <w:t xml:space="preserve">” </w:t>
-      </w:r>
-      <w:r>
-        <w:t xml:space="preserve">folder of the </w:t>
-      </w:r>
-      <w:r>
-        <w:t>Safe Haven repository</w:t>
-      </w:r>
-      <w:r>
-        <w:t>, after pulling the latest changes f</w:t>
-      </w:r>
-      <w:r>
-        <w:t xml:space="preserve">rom </w:t>
+        <w:t xml:space="preserve">” folder of the Safe Haven repository, after pulling the latest changes from </w:t>
       </w:r>
       <w:hyperlink r:id="rId11" w:history="1">
         <w:r>
@@ -1372,10 +1345,7 @@
         <w:pStyle w:val="Body"/>
       </w:pPr>
       <w:r>
-        <w:t>N</w:t>
-      </w:r>
-      <w:r>
-        <w:t xml:space="preserve">avigate to the management VNET gateway in the Safe Haven Management subscription via “Resource Groups -&gt; RG_DSG_VNET -&gt; DSG_VNET1_GW”. Once there open the “Point-to-site configuration page under the “Settings” section in the </w:t>
+        <w:t xml:space="preserve">Navigate to the management VNET gateway in the Safe Haven Management subscription via “Resource Groups -&gt; RG_DSG_VNET -&gt; DSG_VNET1_GW”. Once there open the “Point-to-site configuration page under the “Settings” section in the </w:t>
       </w:r>
       <w:proofErr w:type="gramStart"/>
       <w:r>
@@ -3135,13 +3105,8 @@
         <w:t xml:space="preserve">open the virtual network </w:t>
       </w:r>
       <w:r>
-        <w:t xml:space="preserve">under the “RG_DSG_VNET” resource </w:t>
-      </w:r>
-      <w:proofErr w:type="spellStart"/>
-      <w:r>
-        <w:t xml:space="preserve">group </w:t>
-      </w:r>
-      <w:proofErr w:type="spellEnd"/>
+        <w:t xml:space="preserve">under the “RG_DSG_VNET” resource group </w:t>
+      </w:r>
       <w:r>
         <w:t>and select “</w:t>
       </w:r>
@@ -3556,6 +3521,9 @@
         <w:ind w:left="720"/>
       </w:pPr>
       <w:r>
+        <w:rPr>
+          <w:noProof/>
+        </w:rPr>
         <w:drawing>
           <wp:inline distT="0" distB="0" distL="0" distR="0" wp14:anchorId="741D3BC8" wp14:editId="0F1FD787">
             <wp:extent cx="5416151" cy="4126838"/>
@@ -3767,16 +3735,7 @@
         </w:numPr>
       </w:pPr>
       <w:r>
-        <w:t xml:space="preserve">First </w:t>
-      </w:r>
-      <w:r>
-        <w:t>three</w:t>
-      </w:r>
-      <w:r>
-        <w:t xml:space="preserve"> octets of the address range (e.g. “10.250</w:t>
-      </w:r>
-      <w:r>
-        <w:t>.</w:t>
+        <w:t>First three octets of the address range (e.g. “10.250.</w:t>
       </w:r>
       <w:r>
         <w:t>x</w:t>
@@ -3896,10 +3855,7 @@
         <w:t xml:space="preserve">Login with the admin credentials </w:t>
       </w:r>
       <w:r>
-        <w:t>from the secret named “</w:t>
-      </w:r>
-      <w:r>
-        <w:t>admin-</w:t>
+        <w:t>from the secret named “admin-</w:t>
       </w:r>
       <w:proofErr w:type="spellStart"/>
       <w:r>
@@ -3907,10 +3863,7 @@
       </w:r>
       <w:proofErr w:type="spellEnd"/>
       <w:r>
-        <w:t>&lt;X&gt;-&lt;environment&gt;-dc”</w:t>
-      </w:r>
-      <w:r>
-        <w:t xml:space="preserve"> in the Safe Haven Management </w:t>
+        <w:t xml:space="preserve">&lt;X&gt;-&lt;environment&gt;-dc” in the Safe Haven Management </w:t>
       </w:r>
       <w:proofErr w:type="spellStart"/>
       <w:r>
@@ -3962,13 +3915,7 @@
           <w:rPr>
             <w:rStyle w:val="Hyperlink"/>
           </w:rPr>
-          <w:t>https://dsgxartifacts.file.core.windows.net/configpackages/Scripts/DSG-DC.zip</w:t>
-        </w:r>
-        <w:r>
-          <w:rPr>
-            <w:rStyle w:val="Hyperlink"/>
-          </w:rPr>
-          <w:t>&lt;sas-token</w:t>
+          <w:t>https://dsgxartifacts.file.core.windows.net/configpackages/Scripts/DSG-DC.zip&lt;sas-token</w:t>
         </w:r>
       </w:hyperlink>
       <w:r>
@@ -3995,6 +3942,33 @@
         </w:numPr>
       </w:pPr>
       <w:r>
+        <w:t xml:space="preserve">You may </w:t>
+      </w:r>
+      <w:r>
+        <w:t>be prompted</w:t>
+      </w:r>
+      <w:r>
+        <w:t xml:space="preserve"> to add the site to a whitelist</w:t>
+      </w:r>
+      <w:r>
+        <w:t xml:space="preserve">. If so, then add the site </w:t>
+      </w:r>
+      <w:r>
+        <w:t xml:space="preserve">and restart </w:t>
+      </w:r>
+      <w:r>
+        <w:t>Internet Explorer.</w:t>
+      </w:r>
+    </w:p>
+    <w:p>
+      <w:pPr>
+        <w:pStyle w:val="ListParagraph"/>
+        <w:numPr>
+          <w:ilvl w:val="0"/>
+          <w:numId w:val="2"/>
+        </w:numPr>
+      </w:pPr>
+      <w:r>
         <w:t>Create a folder called “Scripts” in the root of C:\ and copy the zip file there</w:t>
       </w:r>
       <w:r>
@@ -4008,6 +3982,9 @@
       </w:r>
       <w:r>
         <w:t>.</w:t>
+      </w:r>
+      <w:r>
+        <w:t xml:space="preserve"> To do this right-click on the zip file and select “extract all”, ensuring the destination is just “C:\Scripts”.</w:t>
       </w:r>
     </w:p>
     <w:p>
@@ -4995,6 +4972,15 @@
             <w:r>
               <w:t>Enter FQDN of management domain i.e. turingsafehaven.ac.uk</w:t>
             </w:r>
+            <w:r>
+              <w:t xml:space="preserve"> (production) or </w:t>
+            </w:r>
+            <w:r>
+              <w:t>dsgroupdev.co.uk</w:t>
+            </w:r>
+            <w:r>
+              <w:t xml:space="preserve"> (test)</w:t>
+            </w:r>
           </w:p>
         </w:tc>
       </w:tr>
@@ -5074,6 +5060,15 @@
             </w:pPr>
             <w:r>
               <w:t>Enter IP address of management DC i.e. 10.220.0.250</w:t>
+            </w:r>
+            <w:r>
+              <w:t xml:space="preserve"> (production) or </w:t>
+            </w:r>
+            <w:r>
+              <w:t>10.220.1.250</w:t>
+            </w:r>
+            <w:r>
+              <w:t xml:space="preserve"> (test)</w:t>
             </w:r>
           </w:p>
         </w:tc>
@@ -5257,9 +5252,11 @@
               <w:spacing w:line="240" w:lineRule="auto"/>
               <w:ind w:left="0"/>
             </w:pPr>
+            <w:bookmarkStart w:id="5" w:name="_GoBack"/>
             <w:r>
               <w:t>ConfigureGPOs.ps1</w:t>
             </w:r>
+            <w:bookmarkEnd w:id="5"/>
           </w:p>
         </w:tc>
         <w:tc>
@@ -5692,8 +5689,6 @@
       <w:r>
         <w:t>Click the “Check Names” button to resolve the names</w:t>
       </w:r>
-      <w:bookmarkStart w:id="5" w:name="_GoBack"/>
-      <w:bookmarkEnd w:id="5"/>
     </w:p>
     <w:p>
       <w:pPr>
@@ -5704,6 +5699,7 @@
         <w:rPr>
           <w:noProof/>
         </w:rPr>
+        <w:lastRenderedPageBreak/>
         <w:drawing>
           <wp:inline distT="0" distB="0" distL="0" distR="0">
             <wp:extent cx="3238500" cy="1795256"/>
@@ -6804,11 +6800,26 @@
     </w:p>
     <w:p>
       <w:pPr>
-        <w:pStyle w:val="Heading"/>
+        <w:rPr>
+          <w:rFonts w:ascii="Calibri Light" w:eastAsia="Calibri Light" w:hAnsi="Calibri Light" w:cs="Calibri Light"/>
+          <w:color w:val="2E74B5"/>
+          <w:sz w:val="32"/>
+          <w:szCs w:val="32"/>
+          <w:u w:color="2E74B5"/>
+        </w:rPr>
       </w:pPr>
       <w:bookmarkStart w:id="7" w:name="_Deploy_Remote_Desktop1"/>
       <w:bookmarkEnd w:id="7"/>
       <w:r>
+        <w:br w:type="page"/>
+      </w:r>
+    </w:p>
+    <w:p>
+      <w:pPr>
+        <w:pStyle w:val="Heading"/>
+      </w:pPr>
+      <w:r>
+        <w:lastRenderedPageBreak/>
         <w:t>Deploy Remote Desktop Service Environment</w:t>
       </w:r>
     </w:p>
@@ -7441,7 +7452,6 @@
               <w:spacing w:line="240" w:lineRule="auto"/>
             </w:pPr>
             <w:r>
-              <w:lastRenderedPageBreak/>
               <w:t>RDS Session Host 1</w:t>
             </w:r>
           </w:p>
@@ -7937,6 +7947,7 @@
               <w:spacing w:line="240" w:lineRule="auto"/>
             </w:pPr>
             <w:r>
+              <w:lastRenderedPageBreak/>
               <w:t>Administrator Password</w:t>
             </w:r>
           </w:p>
@@ -24127,7 +24138,7 @@
   <w:num w:numId="5">
     <w:abstractNumId w:val="6"/>
     <w:lvlOverride w:ilvl="0">
-      <w:lvl w:ilvl="0" w:tplc="903A70C4">
+      <w:lvl w:ilvl="0" w:tplc="9DDEC3CC">
         <w:start w:val="1"/>
         <w:numFmt w:val="bullet"/>
         <w:lvlText w:val="-"/>
@@ -24158,7 +24169,7 @@
       </w:lvl>
     </w:lvlOverride>
     <w:lvlOverride w:ilvl="1">
-      <w:lvl w:ilvl="1" w:tplc="A7B8EF90">
+      <w:lvl w:ilvl="1" w:tplc="FDE61EAE">
         <w:start w:val="1"/>
         <w:numFmt w:val="bullet"/>
         <w:lvlText w:val="o"/>
@@ -24189,7 +24200,7 @@
       </w:lvl>
     </w:lvlOverride>
     <w:lvlOverride w:ilvl="2">
-      <w:lvl w:ilvl="2" w:tplc="0484B4C4">
+      <w:lvl w:ilvl="2" w:tplc="84D2F976">
         <w:start w:val="1"/>
         <w:numFmt w:val="bullet"/>
         <w:lvlText w:val="▪"/>
@@ -24220,7 +24231,7 @@
       </w:lvl>
     </w:lvlOverride>
     <w:lvlOverride w:ilvl="3">
-      <w:lvl w:ilvl="3" w:tplc="34F4D0DE">
+      <w:lvl w:ilvl="3" w:tplc="EA9A9A04">
         <w:start w:val="1"/>
         <w:numFmt w:val="bullet"/>
         <w:lvlText w:val="•"/>
@@ -24251,7 +24262,7 @@
       </w:lvl>
     </w:lvlOverride>
     <w:lvlOverride w:ilvl="4">
-      <w:lvl w:ilvl="4" w:tplc="57247C28">
+      <w:lvl w:ilvl="4" w:tplc="353A7ADA">
         <w:start w:val="1"/>
         <w:numFmt w:val="bullet"/>
         <w:lvlText w:val="o"/>
@@ -24282,7 +24293,7 @@
       </w:lvl>
     </w:lvlOverride>
     <w:lvlOverride w:ilvl="5">
-      <w:lvl w:ilvl="5" w:tplc="A104B28C">
+      <w:lvl w:ilvl="5" w:tplc="66681D5E">
         <w:start w:val="1"/>
         <w:numFmt w:val="bullet"/>
         <w:lvlText w:val="▪"/>
@@ -24313,7 +24324,7 @@
       </w:lvl>
     </w:lvlOverride>
     <w:lvlOverride w:ilvl="6">
-      <w:lvl w:ilvl="6" w:tplc="4B4AB968">
+      <w:lvl w:ilvl="6" w:tplc="F2A8A78E">
         <w:start w:val="1"/>
         <w:numFmt w:val="bullet"/>
         <w:lvlText w:val="•"/>
@@ -24344,7 +24355,7 @@
       </w:lvl>
     </w:lvlOverride>
     <w:lvlOverride w:ilvl="7">
-      <w:lvl w:ilvl="7" w:tplc="38EAC894">
+      <w:lvl w:ilvl="7" w:tplc="9692C2EA">
         <w:start w:val="1"/>
         <w:numFmt w:val="bullet"/>
         <w:lvlText w:val="o"/>
@@ -24375,7 +24386,7 @@
       </w:lvl>
     </w:lvlOverride>
     <w:lvlOverride w:ilvl="8">
-      <w:lvl w:ilvl="8" w:tplc="5F9A1B60">
+      <w:lvl w:ilvl="8" w:tplc="31088B6E">
         <w:start w:val="1"/>
         <w:numFmt w:val="bullet"/>
         <w:lvlText w:val="▪"/>
@@ -24872,7 +24883,6 @@
   <w:style w:type="character" w:default="1" w:styleId="DefaultParagraphFont">
     <w:name w:val="Default Paragraph Font"/>
     <w:uiPriority w:val="1"/>
-    <w:semiHidden/>
     <w:unhideWhenUsed/>
   </w:style>
   <w:style w:type="table" w:default="1" w:styleId="TableNormal">

</xml_diff>

<commit_message>
Update instructions for domain trust
</commit_message>
<xml_diff>
--- a/new_dsg_environment/azure-runbooks/Data Study Environment Build Instructions.docx
+++ b/new_dsg_environment/azure-runbooks/Data Study Environment Build Instructions.docx
@@ -5252,11 +5252,9 @@
               <w:spacing w:line="240" w:lineRule="auto"/>
               <w:ind w:left="0"/>
             </w:pPr>
-            <w:bookmarkStart w:id="5" w:name="_GoBack"/>
             <w:r>
               <w:t>ConfigureGPOs.ps1</w:t>
             </w:r>
-            <w:bookmarkEnd w:id="5"/>
           </w:p>
         </w:tc>
         <w:tc>
@@ -6044,8 +6042,8 @@
       <w:pPr>
         <w:pStyle w:val="Body"/>
       </w:pPr>
-      <w:bookmarkStart w:id="6" w:name="_Create_Domain_Trust1"/>
-      <w:bookmarkEnd w:id="6"/>
+      <w:bookmarkStart w:id="5" w:name="_Create_Domain_Trust1"/>
+      <w:bookmarkEnd w:id="5"/>
       <w:r>
         <w:br w:type="page"/>
       </w:r>
@@ -6098,7 +6096,13 @@
         </w:numPr>
       </w:pPr>
       <w:r>
-        <w:t>Open “Active Directory Domains and Trust” MMC</w:t>
+        <w:t xml:space="preserve">Open </w:t>
+      </w:r>
+      <w:r>
+        <w:t xml:space="preserve">“Windows Administrative Tools” and then the </w:t>
+      </w:r>
+      <w:r>
+        <w:t>“Active Directory Domains and Trust” MMC</w:t>
       </w:r>
     </w:p>
     <w:p>
@@ -6533,6 +6537,36 @@
             </w:pPr>
             <w:r>
               <w:t>Format: &lt;DOMAIN\Username&gt;</w:t>
+            </w:r>
+            <w:r>
+              <w:t>. User is “</w:t>
+            </w:r>
+            <w:proofErr w:type="spellStart"/>
+            <w:r>
+              <w:t>atiadmin</w:t>
+            </w:r>
+            <w:proofErr w:type="spellEnd"/>
+            <w:r>
+              <w:t xml:space="preserve"> “. </w:t>
+            </w:r>
+            <w:bookmarkStart w:id="6" w:name="_GoBack"/>
+            <w:bookmarkEnd w:id="6"/>
+            <w:r>
+              <w:t>See “</w:t>
+            </w:r>
+            <w:r>
+              <w:t>admin-dsg9-test-dc</w:t>
+            </w:r>
+            <w:r>
+              <w:t xml:space="preserve">” secret in management </w:t>
+            </w:r>
+            <w:proofErr w:type="spellStart"/>
+            <w:r>
+              <w:t>KeyVault</w:t>
+            </w:r>
+            <w:proofErr w:type="spellEnd"/>
+            <w:r>
+              <w:t xml:space="preserve"> for password.</w:t>
             </w:r>
           </w:p>
         </w:tc>
@@ -24138,7 +24172,7 @@
   <w:num w:numId="5">
     <w:abstractNumId w:val="6"/>
     <w:lvlOverride w:ilvl="0">
-      <w:lvl w:ilvl="0" w:tplc="9DDEC3CC">
+      <w:lvl w:ilvl="0" w:tplc="F3162BA0">
         <w:start w:val="1"/>
         <w:numFmt w:val="bullet"/>
         <w:lvlText w:val="-"/>
@@ -24169,7 +24203,7 @@
       </w:lvl>
     </w:lvlOverride>
     <w:lvlOverride w:ilvl="1">
-      <w:lvl w:ilvl="1" w:tplc="FDE61EAE">
+      <w:lvl w:ilvl="1" w:tplc="1B3891C0">
         <w:start w:val="1"/>
         <w:numFmt w:val="bullet"/>
         <w:lvlText w:val="o"/>
@@ -24200,7 +24234,7 @@
       </w:lvl>
     </w:lvlOverride>
     <w:lvlOverride w:ilvl="2">
-      <w:lvl w:ilvl="2" w:tplc="84D2F976">
+      <w:lvl w:ilvl="2" w:tplc="F1B417B8">
         <w:start w:val="1"/>
         <w:numFmt w:val="bullet"/>
         <w:lvlText w:val="▪"/>
@@ -24231,7 +24265,7 @@
       </w:lvl>
     </w:lvlOverride>
     <w:lvlOverride w:ilvl="3">
-      <w:lvl w:ilvl="3" w:tplc="EA9A9A04">
+      <w:lvl w:ilvl="3" w:tplc="42F64E20">
         <w:start w:val="1"/>
         <w:numFmt w:val="bullet"/>
         <w:lvlText w:val="•"/>
@@ -24262,7 +24296,7 @@
       </w:lvl>
     </w:lvlOverride>
     <w:lvlOverride w:ilvl="4">
-      <w:lvl w:ilvl="4" w:tplc="353A7ADA">
+      <w:lvl w:ilvl="4" w:tplc="7AC8AFB4">
         <w:start w:val="1"/>
         <w:numFmt w:val="bullet"/>
         <w:lvlText w:val="o"/>
@@ -24293,7 +24327,7 @@
       </w:lvl>
     </w:lvlOverride>
     <w:lvlOverride w:ilvl="5">
-      <w:lvl w:ilvl="5" w:tplc="66681D5E">
+      <w:lvl w:ilvl="5" w:tplc="2398F180">
         <w:start w:val="1"/>
         <w:numFmt w:val="bullet"/>
         <w:lvlText w:val="▪"/>
@@ -24324,7 +24358,7 @@
       </w:lvl>
     </w:lvlOverride>
     <w:lvlOverride w:ilvl="6">
-      <w:lvl w:ilvl="6" w:tplc="F2A8A78E">
+      <w:lvl w:ilvl="6" w:tplc="7ED0646A">
         <w:start w:val="1"/>
         <w:numFmt w:val="bullet"/>
         <w:lvlText w:val="•"/>
@@ -24355,7 +24389,7 @@
       </w:lvl>
     </w:lvlOverride>
     <w:lvlOverride w:ilvl="7">
-      <w:lvl w:ilvl="7" w:tplc="9692C2EA">
+      <w:lvl w:ilvl="7" w:tplc="9D06934C">
         <w:start w:val="1"/>
         <w:numFmt w:val="bullet"/>
         <w:lvlText w:val="o"/>
@@ -24386,7 +24420,7 @@
       </w:lvl>
     </w:lvlOverride>
     <w:lvlOverride w:ilvl="8">
-      <w:lvl w:ilvl="8" w:tplc="31088B6E">
+      <w:lvl w:ilvl="8" w:tplc="4EF6871E">
         <w:start w:val="1"/>
         <w:numFmt w:val="bullet"/>
         <w:lvlText w:val="▪"/>
@@ -24883,6 +24917,7 @@
   <w:style w:type="character" w:default="1" w:styleId="DefaultParagraphFont">
     <w:name w:val="Default Paragraph Font"/>
     <w:uiPriority w:val="1"/>
+    <w:semiHidden/>
     <w:unhideWhenUsed/>
   </w:style>
   <w:style w:type="table" w:default="1" w:styleId="TableNormal">

</xml_diff>

<commit_message>
Initial (non-working) RDS script + updated deployment instructions
</commit_message>
<xml_diff>
--- a/new_dsg_environment/azure-runbooks/Data Study Environment Build Instructions.docx
+++ b/new_dsg_environment/azure-runbooks/Data Study Environment Build Instructions.docx
@@ -1025,6 +1025,37 @@
       <w:r>
         <w:t>&lt;X&gt;-&lt;environment&gt;-dc</w:t>
       </w:r>
+      <w:r>
+        <w:t>”</w:t>
+      </w:r>
+    </w:p>
+    <w:p>
+      <w:pPr>
+        <w:pStyle w:val="ListParagraph"/>
+        <w:numPr>
+          <w:ilvl w:val="0"/>
+          <w:numId w:val="2"/>
+        </w:numPr>
+      </w:pPr>
+      <w:r>
+        <w:t xml:space="preserve">DSG RDS admin account password </w:t>
+      </w:r>
+      <w:r>
+        <w:t>– Generate and store as “admin-</w:t>
+      </w:r>
+      <w:proofErr w:type="spellStart"/>
+      <w:r>
+        <w:t>dsg</w:t>
+      </w:r>
+      <w:proofErr w:type="spellEnd"/>
+      <w:r>
+        <w:t>&lt;X&gt;-&lt;environment&gt;-</w:t>
+      </w:r>
+      <w:proofErr w:type="spellStart"/>
+      <w:r>
+        <w:t>rds</w:t>
+      </w:r>
+      <w:proofErr w:type="spellEnd"/>
       <w:r>
         <w:t>”</w:t>
       </w:r>
@@ -3428,12 +3459,7 @@
         </w:numPr>
       </w:pPr>
       <w:r>
-        <w:t>Navigate to the DSG artif</w:t>
-      </w:r>
-      <w:bookmarkStart w:id="5" w:name="_GoBack"/>
-      <w:bookmarkEnd w:id="5"/>
-      <w:r>
-        <w:t xml:space="preserve">acts storage account in the Safe Haven Management Test subscription via “RG_DSG_ARTIFACTS -&gt; </w:t>
+        <w:t xml:space="preserve">Navigate to the DSG artifacts storage account in the Safe Haven Management Test subscription via “RG_DSG_ARTIFACTS -&gt; </w:t>
       </w:r>
       <w:proofErr w:type="spellStart"/>
       <w:r>
@@ -3732,13 +3758,7 @@
         </w:numPr>
       </w:pPr>
       <w:r>
-        <w:t>First three octets of the address range (e.g. “10.250.</w:t>
-      </w:r>
-      <w:r>
-        <w:t>x</w:t>
-      </w:r>
-      <w:r>
-        <w:t>”)</w:t>
+        <w:t>The environment (‘test’ or ‘prod’)</w:t>
       </w:r>
     </w:p>
     <w:p>
@@ -3750,7 +3770,13 @@
         </w:numPr>
       </w:pPr>
       <w:r>
-        <w:t xml:space="preserve">DSG ID, usually a number (e.g. for DSG9 this is just “9”) </w:t>
+        <w:t>First three octets of the address range (e.g. “10.250.</w:t>
+      </w:r>
+      <w:r>
+        <w:t>x</w:t>
+      </w:r>
+      <w:r>
+        <w:t>”)</w:t>
       </w:r>
     </w:p>
     <w:p>
@@ -3762,6 +3788,18 @@
         </w:numPr>
       </w:pPr>
       <w:r>
+        <w:t xml:space="preserve">DSG ID, usually a number (e.g. for DSG9 this is just “9”) </w:t>
+      </w:r>
+    </w:p>
+    <w:p>
+      <w:pPr>
+        <w:pStyle w:val="ListParagraph"/>
+        <w:numPr>
+          <w:ilvl w:val="1"/>
+          <w:numId w:val="2"/>
+        </w:numPr>
+      </w:pPr>
+      <w:r>
         <w:t xml:space="preserve">The SAS token you </w:t>
       </w:r>
       <w:r>
@@ -3849,6 +3887,7 @@
         </w:numPr>
       </w:pPr>
       <w:r>
+        <w:lastRenderedPageBreak/>
         <w:t xml:space="preserve">Login with the admin credentials </w:t>
       </w:r>
       <w:r>
@@ -3880,7 +3919,6 @@
         </w:numPr>
       </w:pPr>
       <w:r>
-        <w:lastRenderedPageBreak/>
         <w:t xml:space="preserve">Download </w:t>
       </w:r>
       <w:r>
@@ -5250,6 +5288,7 @@
               <w:ind w:left="0"/>
             </w:pPr>
             <w:r>
+              <w:lastRenderedPageBreak/>
               <w:t>ConfigureGPOs.ps1</w:t>
             </w:r>
           </w:p>
@@ -6039,8 +6078,8 @@
       <w:pPr>
         <w:pStyle w:val="Body"/>
       </w:pPr>
-      <w:bookmarkStart w:id="6" w:name="_Create_Domain_Trust1"/>
-      <w:bookmarkEnd w:id="6"/>
+      <w:bookmarkStart w:id="5" w:name="_Create_Domain_Trust1"/>
+      <w:bookmarkEnd w:id="5"/>
       <w:r>
         <w:br w:type="page"/>
       </w:r>
@@ -6834,8 +6873,8 @@
           <w:u w:color="2E74B5"/>
         </w:rPr>
       </w:pPr>
-      <w:bookmarkStart w:id="7" w:name="_Deploy_Remote_Desktop1"/>
-      <w:bookmarkEnd w:id="7"/>
+      <w:bookmarkStart w:id="6" w:name="_Deploy_Remote_Desktop1"/>
+      <w:bookmarkEnd w:id="6"/>
       <w:r>
         <w:br w:type="page"/>
       </w:r>
@@ -6863,7 +6902,18 @@
         </w:numPr>
       </w:pPr>
       <w:r>
-        <w:t>Within the Azure Portal open the Safe Haven Management subscription</w:t>
+        <w:t xml:space="preserve">Ensure you have the latest version of the Safe Haven repository from </w:t>
+      </w:r>
+      <w:hyperlink r:id="rId28" w:history="1">
+        <w:r>
+          <w:rPr>
+            <w:rStyle w:val="Hyperlink"/>
+          </w:rPr>
+          <w:t>https://github.com/alan-turing-institute/data-safe-haven</w:t>
+        </w:r>
+      </w:hyperlink>
+      <w:r>
+        <w:t xml:space="preserve">. </w:t>
       </w:r>
     </w:p>
     <w:p>
@@ -6875,90 +6925,14 @@
         </w:numPr>
       </w:pPr>
       <w:r>
-        <w:t>Locate the custom templates (</w:t>
-      </w:r>
-      <w:r>
-        <w:rPr>
-          <w:b/>
-          <w:bCs/>
-        </w:rPr>
-        <w:t>All Services</w:t>
-      </w:r>
-      <w:r>
-        <w:t xml:space="preserve"> -&gt; </w:t>
-      </w:r>
-      <w:r>
-        <w:rPr>
-          <w:b/>
-          <w:bCs/>
-        </w:rPr>
-        <w:t>Templates</w:t>
-      </w:r>
-      <w:r>
-        <w:t>)</w:t>
-      </w:r>
-    </w:p>
-    <w:p>
-      <w:pPr>
-        <w:pStyle w:val="ListParagraph"/>
-      </w:pPr>
-    </w:p>
-    <w:p>
-      <w:pPr>
-        <w:pStyle w:val="ListParagraph"/>
-      </w:pPr>
-      <w:r>
-        <w:rPr>
-          <w:noProof/>
-        </w:rPr>
-        <w:drawing>
-          <wp:inline distT="0" distB="0" distL="0" distR="0">
-            <wp:extent cx="4498807" cy="2457450"/>
-            <wp:effectExtent l="0" t="0" r="0" b="0"/>
-            <wp:docPr id="1073741843" name="officeArt object" descr="C:\Users\ROB~1.CLA\AppData\Local\Temp\SNAGHTML762126.PNG"/>
-            <wp:cNvGraphicFramePr/>
-            <a:graphic xmlns:a="http://schemas.openxmlformats.org/drawingml/2006/main">
-              <a:graphicData uri="http://schemas.openxmlformats.org/drawingml/2006/picture">
-                <pic:pic xmlns:pic="http://schemas.openxmlformats.org/drawingml/2006/picture">
-                  <pic:nvPicPr>
-                    <pic:cNvPr id="1073741843" name="C:\Users\ROB~1.CLA\AppData\Local\Temp\SNAGHTML762126.PNG" descr="C:\Users\ROB~1.CLA\AppData\Local\Temp\SNAGHTML762126.PNG"/>
-                    <pic:cNvPicPr>
-                      <a:picLocks noChangeAspect="1"/>
-                    </pic:cNvPicPr>
-                  </pic:nvPicPr>
-                  <pic:blipFill>
-                    <a:blip r:embed="rId28">
-                      <a:extLst/>
-                    </a:blip>
-                    <a:stretch>
-                      <a:fillRect/>
-                    </a:stretch>
-                  </pic:blipFill>
-                  <pic:spPr>
-                    <a:xfrm>
-                      <a:off x="0" y="0"/>
-                      <a:ext cx="4498807" cy="2457450"/>
-                    </a:xfrm>
-                    <a:prstGeom prst="rect">
-                      <a:avLst/>
-                    </a:prstGeom>
-                    <a:ln w="12700" cap="flat">
-                      <a:noFill/>
-                      <a:miter lim="400000"/>
-                    </a:ln>
-                    <a:effectLst/>
-                  </pic:spPr>
-                </pic:pic>
-              </a:graphicData>
-            </a:graphic>
-          </wp:inline>
-        </w:drawing>
-      </w:r>
-    </w:p>
-    <w:p>
-      <w:pPr>
-        <w:pStyle w:val="ListParagraph"/>
-      </w:pPr>
+        <w:t>Change to the “</w:t>
+      </w:r>
+      <w:r>
+        <w:t>data-safe-haven/new_dsg_environment/dsg-create-scripts/run-locally/</w:t>
+      </w:r>
+      <w:r>
+        <w:t>” directory</w:t>
+      </w:r>
     </w:p>
     <w:p>
       <w:pPr>
@@ -6969,30 +6943,30 @@
         </w:numPr>
       </w:pPr>
       <w:r>
-        <w:t>Right click “</w:t>
+        <w:t xml:space="preserve">Ensure you are logged into the Azure within PowerShell using the command: </w:t>
+      </w:r>
+      <w:r>
+        <w:rPr>
+          <w:rFonts w:ascii="Monaco" w:hAnsi="Monaco" w:cs="Monaco"/>
+          <w:color w:val="002060"/>
+          <w:sz w:val="18"/>
+          <w:szCs w:val="18"/>
+          <w:highlight w:val="lightGray"/>
+        </w:rPr>
+        <w:t>Connect-</w:t>
       </w:r>
       <w:proofErr w:type="spellStart"/>
       <w:r>
         <w:rPr>
-          <w:b/>
-          <w:bCs/>
+          <w:rFonts w:ascii="Monaco" w:hAnsi="Monaco" w:cs="Monaco"/>
+          <w:color w:val="002060"/>
+          <w:sz w:val="18"/>
+          <w:szCs w:val="18"/>
+          <w:highlight w:val="lightGray"/>
         </w:rPr>
-        <w:t>dsg_vm_remotedesktopservices</w:t>
+        <w:t>AzAccount</w:t>
       </w:r>
       <w:proofErr w:type="spellEnd"/>
-      <w:r>
-        <w:t>” and select “</w:t>
-      </w:r>
-      <w:r>
-        <w:rPr>
-          <w:b/>
-          <w:bCs/>
-        </w:rPr>
-        <w:t>Deploy</w:t>
-      </w:r>
-      <w:r>
-        <w:t>”</w:t>
-      </w:r>
     </w:p>
     <w:p>
       <w:pPr>
@@ -7003,1206 +6977,61 @@
         </w:numPr>
       </w:pPr>
       <w:r>
-        <w:t xml:space="preserve">Complete the deployment dialogue box using the information from the DSG Environment Configuration Checklist.  </w:t>
-      </w:r>
-    </w:p>
-    <w:p>
-      <w:pPr>
-        <w:pStyle w:val="Body"/>
-      </w:pPr>
-    </w:p>
-    <w:tbl>
-      <w:tblPr>
-        <w:tblW w:w="9736" w:type="dxa"/>
-        <w:tblInd w:w="828" w:type="dxa"/>
-        <w:tblBorders>
-          <w:top w:val="single" w:sz="8" w:space="0" w:color="FFFFFF"/>
-          <w:left w:val="single" w:sz="8" w:space="0" w:color="FFFFFF"/>
-          <w:bottom w:val="single" w:sz="8" w:space="0" w:color="FFFFFF"/>
-          <w:right w:val="single" w:sz="8" w:space="0" w:color="FFFFFF"/>
-          <w:insideH w:val="single" w:sz="8" w:space="0" w:color="FFFFFF"/>
-          <w:insideV w:val="single" w:sz="8" w:space="0" w:color="FFFFFF"/>
-        </w:tblBorders>
-        <w:shd w:val="clear" w:color="auto" w:fill="D0DDEF"/>
-        <w:tblLayout w:type="fixed"/>
-        <w:tblLook w:val="04A0" w:firstRow="1" w:lastRow="0" w:firstColumn="1" w:lastColumn="0" w:noHBand="0" w:noVBand="1"/>
-      </w:tblPr>
-      <w:tblGrid>
-        <w:gridCol w:w="3103"/>
-        <w:gridCol w:w="6633"/>
-      </w:tblGrid>
-      <w:tr>
-        <w:trPr>
-          <w:trHeight w:val="250"/>
-        </w:trPr>
-        <w:tc>
-          <w:tcPr>
-            <w:tcW w:w="3103" w:type="dxa"/>
-            <w:tcBorders>
-              <w:top w:val="single" w:sz="4" w:space="0" w:color="000000"/>
-              <w:left w:val="single" w:sz="4" w:space="0" w:color="000000"/>
-              <w:bottom w:val="single" w:sz="4" w:space="0" w:color="000000"/>
-              <w:right w:val="single" w:sz="4" w:space="0" w:color="000000"/>
-            </w:tcBorders>
-            <w:shd w:val="clear" w:color="auto" w:fill="BDD6EE"/>
-            <w:tcMar>
-              <w:top w:w="80" w:type="dxa"/>
-              <w:left w:w="80" w:type="dxa"/>
-              <w:bottom w:w="80" w:type="dxa"/>
-              <w:right w:w="80" w:type="dxa"/>
-            </w:tcMar>
-          </w:tcPr>
-          <w:p>
-            <w:pPr>
-              <w:pStyle w:val="Body"/>
-            </w:pPr>
-            <w:r>
-              <w:rPr>
-                <w:b/>
-                <w:bCs/>
-              </w:rPr>
-              <w:t>Parameter</w:t>
-            </w:r>
-          </w:p>
-        </w:tc>
-        <w:tc>
-          <w:tcPr>
-            <w:tcW w:w="6633" w:type="dxa"/>
-            <w:tcBorders>
-              <w:top w:val="single" w:sz="4" w:space="0" w:color="000000"/>
-              <w:left w:val="single" w:sz="4" w:space="0" w:color="000000"/>
-              <w:bottom w:val="single" w:sz="4" w:space="0" w:color="000000"/>
-              <w:right w:val="single" w:sz="4" w:space="0" w:color="000000"/>
-            </w:tcBorders>
-            <w:shd w:val="clear" w:color="auto" w:fill="BDD6EE"/>
-            <w:tcMar>
-              <w:top w:w="80" w:type="dxa"/>
-              <w:left w:w="80" w:type="dxa"/>
-              <w:bottom w:w="80" w:type="dxa"/>
-              <w:right w:w="80" w:type="dxa"/>
-            </w:tcMar>
-          </w:tcPr>
-          <w:p>
-            <w:pPr>
-              <w:pStyle w:val="Body"/>
-              <w:spacing w:line="240" w:lineRule="auto"/>
-            </w:pPr>
-            <w:r>
-              <w:rPr>
-                <w:b/>
-                <w:bCs/>
-              </w:rPr>
-              <w:t>Explanation</w:t>
-            </w:r>
-          </w:p>
-        </w:tc>
-      </w:tr>
-      <w:tr>
-        <w:trPr>
-          <w:trHeight w:val="250"/>
-        </w:trPr>
-        <w:tc>
-          <w:tcPr>
-            <w:tcW w:w="3103" w:type="dxa"/>
-            <w:tcBorders>
-              <w:top w:val="single" w:sz="4" w:space="0" w:color="000000"/>
-              <w:left w:val="single" w:sz="4" w:space="0" w:color="000000"/>
-              <w:bottom w:val="single" w:sz="4" w:space="0" w:color="000000"/>
-              <w:right w:val="single" w:sz="4" w:space="0" w:color="000000"/>
-            </w:tcBorders>
-            <w:shd w:val="clear" w:color="auto" w:fill="auto"/>
-            <w:tcMar>
-              <w:top w:w="80" w:type="dxa"/>
-              <w:left w:w="80" w:type="dxa"/>
-              <w:bottom w:w="80" w:type="dxa"/>
-              <w:right w:w="80" w:type="dxa"/>
-            </w:tcMar>
-          </w:tcPr>
-          <w:p>
-            <w:pPr>
-              <w:pStyle w:val="Body"/>
-              <w:spacing w:line="240" w:lineRule="auto"/>
-            </w:pPr>
-            <w:r>
-              <w:t>Subscription</w:t>
-            </w:r>
-          </w:p>
-        </w:tc>
-        <w:tc>
-          <w:tcPr>
-            <w:tcW w:w="6633" w:type="dxa"/>
-            <w:tcBorders>
-              <w:top w:val="single" w:sz="4" w:space="0" w:color="000000"/>
-              <w:left w:val="single" w:sz="4" w:space="0" w:color="000000"/>
-              <w:bottom w:val="single" w:sz="4" w:space="0" w:color="000000"/>
-              <w:right w:val="single" w:sz="4" w:space="0" w:color="000000"/>
-            </w:tcBorders>
-            <w:shd w:val="clear" w:color="auto" w:fill="auto"/>
-            <w:tcMar>
-              <w:top w:w="80" w:type="dxa"/>
-              <w:left w:w="80" w:type="dxa"/>
-              <w:bottom w:w="80" w:type="dxa"/>
-              <w:right w:w="80" w:type="dxa"/>
-            </w:tcMar>
-          </w:tcPr>
-          <w:p>
-            <w:pPr>
-              <w:pStyle w:val="Body"/>
-              <w:spacing w:line="240" w:lineRule="auto"/>
-            </w:pPr>
-            <w:r>
-              <w:t>Subscription name of the new DSG environment</w:t>
-            </w:r>
-          </w:p>
-        </w:tc>
-      </w:tr>
-      <w:tr>
-        <w:trPr>
-          <w:trHeight w:val="250"/>
-        </w:trPr>
-        <w:tc>
-          <w:tcPr>
-            <w:tcW w:w="3103" w:type="dxa"/>
-            <w:tcBorders>
-              <w:top w:val="single" w:sz="4" w:space="0" w:color="000000"/>
-              <w:left w:val="single" w:sz="4" w:space="0" w:color="000000"/>
-              <w:bottom w:val="single" w:sz="4" w:space="0" w:color="000000"/>
-              <w:right w:val="single" w:sz="4" w:space="0" w:color="000000"/>
-            </w:tcBorders>
-            <w:shd w:val="clear" w:color="auto" w:fill="auto"/>
-            <w:tcMar>
-              <w:top w:w="80" w:type="dxa"/>
-              <w:left w:w="80" w:type="dxa"/>
-              <w:bottom w:w="80" w:type="dxa"/>
-              <w:right w:w="80" w:type="dxa"/>
-            </w:tcMar>
-          </w:tcPr>
-          <w:p>
-            <w:pPr>
-              <w:pStyle w:val="Body"/>
-              <w:spacing w:line="240" w:lineRule="auto"/>
-            </w:pPr>
-            <w:r>
-              <w:t>Resource Group</w:t>
-            </w:r>
-          </w:p>
-        </w:tc>
-        <w:tc>
-          <w:tcPr>
-            <w:tcW w:w="6633" w:type="dxa"/>
-            <w:tcBorders>
-              <w:top w:val="single" w:sz="4" w:space="0" w:color="000000"/>
-              <w:left w:val="single" w:sz="4" w:space="0" w:color="000000"/>
-              <w:bottom w:val="single" w:sz="4" w:space="0" w:color="000000"/>
-              <w:right w:val="single" w:sz="4" w:space="0" w:color="000000"/>
-            </w:tcBorders>
-            <w:shd w:val="clear" w:color="auto" w:fill="auto"/>
-            <w:tcMar>
-              <w:top w:w="80" w:type="dxa"/>
-              <w:left w:w="80" w:type="dxa"/>
-              <w:bottom w:w="80" w:type="dxa"/>
-              <w:right w:w="80" w:type="dxa"/>
-            </w:tcMar>
-          </w:tcPr>
-          <w:p>
-            <w:pPr>
-              <w:pStyle w:val="Body"/>
-              <w:spacing w:line="240" w:lineRule="auto"/>
-            </w:pPr>
-            <w:r>
-              <w:t>Create a new RG with the name from the checklist</w:t>
-            </w:r>
-          </w:p>
-        </w:tc>
-      </w:tr>
-      <w:tr>
-        <w:trPr>
-          <w:trHeight w:val="490"/>
-        </w:trPr>
-        <w:tc>
-          <w:tcPr>
-            <w:tcW w:w="3103" w:type="dxa"/>
-            <w:tcBorders>
-              <w:top w:val="single" w:sz="4" w:space="0" w:color="000000"/>
-              <w:left w:val="single" w:sz="4" w:space="0" w:color="000000"/>
-              <w:bottom w:val="single" w:sz="4" w:space="0" w:color="000000"/>
-              <w:right w:val="single" w:sz="4" w:space="0" w:color="000000"/>
-            </w:tcBorders>
-            <w:shd w:val="clear" w:color="auto" w:fill="auto"/>
-            <w:tcMar>
-              <w:top w:w="80" w:type="dxa"/>
-              <w:left w:w="80" w:type="dxa"/>
-              <w:bottom w:w="80" w:type="dxa"/>
-              <w:right w:w="80" w:type="dxa"/>
-            </w:tcMar>
-          </w:tcPr>
-          <w:p>
-            <w:pPr>
-              <w:pStyle w:val="Body"/>
-              <w:spacing w:line="240" w:lineRule="auto"/>
-            </w:pPr>
-            <w:r>
-              <w:t>Location</w:t>
-            </w:r>
-          </w:p>
-        </w:tc>
-        <w:tc>
-          <w:tcPr>
-            <w:tcW w:w="6633" w:type="dxa"/>
-            <w:tcBorders>
-              <w:top w:val="single" w:sz="4" w:space="0" w:color="000000"/>
-              <w:left w:val="single" w:sz="4" w:space="0" w:color="000000"/>
-              <w:bottom w:val="single" w:sz="4" w:space="0" w:color="000000"/>
-              <w:right w:val="single" w:sz="4" w:space="0" w:color="000000"/>
-            </w:tcBorders>
-            <w:shd w:val="clear" w:color="auto" w:fill="auto"/>
-            <w:tcMar>
-              <w:top w:w="80" w:type="dxa"/>
-              <w:left w:w="80" w:type="dxa"/>
-              <w:bottom w:w="80" w:type="dxa"/>
-              <w:right w:w="80" w:type="dxa"/>
-            </w:tcMar>
-          </w:tcPr>
-          <w:p>
-            <w:pPr>
-              <w:pStyle w:val="Body"/>
-              <w:spacing w:line="240" w:lineRule="auto"/>
-            </w:pPr>
-            <w:r>
-              <w:t>Ensure you pick the correct location, this must remain the same for all deployments</w:t>
-            </w:r>
-          </w:p>
-        </w:tc>
-      </w:tr>
-      <w:tr>
-        <w:trPr>
-          <w:trHeight w:val="490"/>
-        </w:trPr>
-        <w:tc>
-          <w:tcPr>
-            <w:tcW w:w="3103" w:type="dxa"/>
-            <w:tcBorders>
-              <w:top w:val="single" w:sz="4" w:space="0" w:color="000000"/>
-              <w:left w:val="single" w:sz="4" w:space="0" w:color="000000"/>
-              <w:bottom w:val="single" w:sz="4" w:space="0" w:color="000000"/>
-              <w:right w:val="single" w:sz="4" w:space="0" w:color="000000"/>
-            </w:tcBorders>
-            <w:shd w:val="clear" w:color="auto" w:fill="auto"/>
-            <w:tcMar>
-              <w:top w:w="80" w:type="dxa"/>
-              <w:left w:w="80" w:type="dxa"/>
-              <w:bottom w:w="80" w:type="dxa"/>
-              <w:right w:w="80" w:type="dxa"/>
-            </w:tcMar>
-          </w:tcPr>
-          <w:p>
-            <w:pPr>
-              <w:pStyle w:val="Body"/>
-              <w:spacing w:line="240" w:lineRule="auto"/>
-            </w:pPr>
-            <w:r>
-              <w:t>RDS Gateway Name</w:t>
-            </w:r>
-          </w:p>
-        </w:tc>
-        <w:tc>
-          <w:tcPr>
-            <w:tcW w:w="6633" w:type="dxa"/>
-            <w:tcBorders>
-              <w:top w:val="single" w:sz="4" w:space="0" w:color="000000"/>
-              <w:left w:val="single" w:sz="4" w:space="0" w:color="000000"/>
-              <w:bottom w:val="single" w:sz="4" w:space="0" w:color="000000"/>
-              <w:right w:val="single" w:sz="4" w:space="0" w:color="000000"/>
-            </w:tcBorders>
-            <w:shd w:val="clear" w:color="auto" w:fill="auto"/>
-            <w:tcMar>
-              <w:top w:w="80" w:type="dxa"/>
-              <w:left w:w="80" w:type="dxa"/>
-              <w:bottom w:w="80" w:type="dxa"/>
-              <w:right w:w="80" w:type="dxa"/>
-            </w:tcMar>
-          </w:tcPr>
-          <w:p>
-            <w:pPr>
-              <w:pStyle w:val="Body"/>
-              <w:spacing w:line="240" w:lineRule="auto"/>
-            </w:pPr>
-            <w:r>
-              <w:t>Name of the Remote Desktop Gateway server as per checklist i.e. RDS</w:t>
-            </w:r>
-          </w:p>
-        </w:tc>
-      </w:tr>
-      <w:tr>
-        <w:trPr>
-          <w:trHeight w:val="250"/>
-        </w:trPr>
-        <w:tc>
-          <w:tcPr>
-            <w:tcW w:w="3103" w:type="dxa"/>
-            <w:tcBorders>
-              <w:top w:val="single" w:sz="4" w:space="0" w:color="000000"/>
-              <w:left w:val="single" w:sz="4" w:space="0" w:color="000000"/>
-              <w:bottom w:val="single" w:sz="4" w:space="0" w:color="000000"/>
-              <w:right w:val="single" w:sz="4" w:space="0" w:color="000000"/>
-            </w:tcBorders>
-            <w:shd w:val="clear" w:color="auto" w:fill="auto"/>
-            <w:tcMar>
-              <w:top w:w="80" w:type="dxa"/>
-              <w:left w:w="80" w:type="dxa"/>
-              <w:bottom w:w="80" w:type="dxa"/>
-              <w:right w:w="80" w:type="dxa"/>
-            </w:tcMar>
-          </w:tcPr>
-          <w:p>
-            <w:pPr>
-              <w:pStyle w:val="Body"/>
-              <w:spacing w:line="240" w:lineRule="auto"/>
-            </w:pPr>
-            <w:r>
-              <w:t>VM Size</w:t>
-            </w:r>
-          </w:p>
-        </w:tc>
-        <w:tc>
-          <w:tcPr>
-            <w:tcW w:w="6633" w:type="dxa"/>
-            <w:tcBorders>
-              <w:top w:val="single" w:sz="4" w:space="0" w:color="000000"/>
-              <w:left w:val="single" w:sz="4" w:space="0" w:color="000000"/>
-              <w:bottom w:val="single" w:sz="4" w:space="0" w:color="000000"/>
-              <w:right w:val="single" w:sz="4" w:space="0" w:color="000000"/>
-            </w:tcBorders>
-            <w:shd w:val="clear" w:color="auto" w:fill="auto"/>
-            <w:tcMar>
-              <w:top w:w="80" w:type="dxa"/>
-              <w:left w:w="80" w:type="dxa"/>
-              <w:bottom w:w="80" w:type="dxa"/>
-              <w:right w:w="80" w:type="dxa"/>
-            </w:tcMar>
-          </w:tcPr>
-          <w:p>
-            <w:pPr>
-              <w:pStyle w:val="Body"/>
-              <w:spacing w:line="240" w:lineRule="auto"/>
-            </w:pPr>
-            <w:r>
-              <w:t>Pick the option that is available in your region</w:t>
-            </w:r>
-          </w:p>
-        </w:tc>
-      </w:tr>
-      <w:tr>
-        <w:trPr>
-          <w:trHeight w:val="490"/>
-        </w:trPr>
-        <w:tc>
-          <w:tcPr>
-            <w:tcW w:w="3103" w:type="dxa"/>
-            <w:tcBorders>
-              <w:top w:val="single" w:sz="4" w:space="0" w:color="000000"/>
-              <w:left w:val="single" w:sz="4" w:space="0" w:color="000000"/>
-              <w:bottom w:val="single" w:sz="4" w:space="0" w:color="000000"/>
-              <w:right w:val="single" w:sz="4" w:space="0" w:color="000000"/>
-            </w:tcBorders>
-            <w:shd w:val="clear" w:color="auto" w:fill="auto"/>
-            <w:tcMar>
-              <w:top w:w="80" w:type="dxa"/>
-              <w:left w:w="80" w:type="dxa"/>
-              <w:bottom w:w="80" w:type="dxa"/>
-              <w:right w:w="80" w:type="dxa"/>
-            </w:tcMar>
-          </w:tcPr>
-          <w:p>
-            <w:pPr>
-              <w:pStyle w:val="Body"/>
-              <w:spacing w:line="240" w:lineRule="auto"/>
-            </w:pPr>
-            <w:r>
-              <w:t>IP Address</w:t>
-            </w:r>
-          </w:p>
-        </w:tc>
-        <w:tc>
-          <w:tcPr>
-            <w:tcW w:w="6633" w:type="dxa"/>
-            <w:tcBorders>
-              <w:top w:val="single" w:sz="4" w:space="0" w:color="000000"/>
-              <w:left w:val="single" w:sz="4" w:space="0" w:color="000000"/>
-              <w:bottom w:val="single" w:sz="4" w:space="0" w:color="000000"/>
-              <w:right w:val="single" w:sz="4" w:space="0" w:color="000000"/>
-            </w:tcBorders>
-            <w:shd w:val="clear" w:color="auto" w:fill="auto"/>
-            <w:tcMar>
-              <w:top w:w="80" w:type="dxa"/>
-              <w:left w:w="80" w:type="dxa"/>
-              <w:bottom w:w="80" w:type="dxa"/>
-              <w:right w:w="80" w:type="dxa"/>
-            </w:tcMar>
-          </w:tcPr>
-          <w:p>
-            <w:pPr>
-              <w:pStyle w:val="Body"/>
-              <w:spacing w:line="240" w:lineRule="auto"/>
-            </w:pPr>
-            <w:r>
-              <w:t>IP address of the RDS server as per the checklist i.e. 10.250.73.250</w:t>
-            </w:r>
-          </w:p>
-        </w:tc>
-      </w:tr>
-      <w:tr>
-        <w:trPr>
-          <w:trHeight w:val="250"/>
-        </w:trPr>
-        <w:tc>
-          <w:tcPr>
-            <w:tcW w:w="3103" w:type="dxa"/>
-            <w:tcBorders>
-              <w:top w:val="single" w:sz="4" w:space="0" w:color="000000"/>
-              <w:left w:val="single" w:sz="4" w:space="0" w:color="000000"/>
-              <w:bottom w:val="single" w:sz="4" w:space="0" w:color="000000"/>
-              <w:right w:val="single" w:sz="4" w:space="0" w:color="000000"/>
-            </w:tcBorders>
-            <w:shd w:val="clear" w:color="auto" w:fill="auto"/>
-            <w:tcMar>
-              <w:top w:w="80" w:type="dxa"/>
-              <w:left w:w="80" w:type="dxa"/>
-              <w:bottom w:w="80" w:type="dxa"/>
-              <w:right w:w="80" w:type="dxa"/>
-            </w:tcMar>
-          </w:tcPr>
-          <w:p>
-            <w:pPr>
-              <w:pStyle w:val="Body"/>
-              <w:spacing w:line="240" w:lineRule="auto"/>
-            </w:pPr>
-            <w:r>
-              <w:t>RDS Session Host 1</w:t>
-            </w:r>
-          </w:p>
-        </w:tc>
-        <w:tc>
-          <w:tcPr>
-            <w:tcW w:w="6633" w:type="dxa"/>
-            <w:tcBorders>
-              <w:top w:val="single" w:sz="4" w:space="0" w:color="000000"/>
-              <w:left w:val="single" w:sz="4" w:space="0" w:color="000000"/>
-              <w:bottom w:val="single" w:sz="4" w:space="0" w:color="000000"/>
-              <w:right w:val="single" w:sz="4" w:space="0" w:color="000000"/>
-            </w:tcBorders>
-            <w:shd w:val="clear" w:color="auto" w:fill="auto"/>
-            <w:tcMar>
-              <w:top w:w="80" w:type="dxa"/>
-              <w:left w:w="80" w:type="dxa"/>
-              <w:bottom w:w="80" w:type="dxa"/>
-              <w:right w:w="80" w:type="dxa"/>
-            </w:tcMar>
-          </w:tcPr>
-          <w:p>
-            <w:pPr>
-              <w:pStyle w:val="Body"/>
-              <w:spacing w:line="240" w:lineRule="auto"/>
-            </w:pPr>
-            <w:r>
-              <w:t>Name of the 1</w:t>
-            </w:r>
-            <w:r>
-              <w:rPr>
-                <w:vertAlign w:val="superscript"/>
-              </w:rPr>
-              <w:t>st</w:t>
-            </w:r>
-            <w:r>
-              <w:t xml:space="preserve"> Session host server as per checklist i.e. RDSSH1</w:t>
-            </w:r>
-          </w:p>
-        </w:tc>
-      </w:tr>
-      <w:tr>
-        <w:trPr>
-          <w:trHeight w:val="250"/>
-        </w:trPr>
-        <w:tc>
-          <w:tcPr>
-            <w:tcW w:w="3103" w:type="dxa"/>
-            <w:tcBorders>
-              <w:top w:val="single" w:sz="4" w:space="0" w:color="000000"/>
-              <w:left w:val="single" w:sz="4" w:space="0" w:color="000000"/>
-              <w:bottom w:val="single" w:sz="4" w:space="0" w:color="000000"/>
-              <w:right w:val="single" w:sz="4" w:space="0" w:color="000000"/>
-            </w:tcBorders>
-            <w:shd w:val="clear" w:color="auto" w:fill="auto"/>
-            <w:tcMar>
-              <w:top w:w="80" w:type="dxa"/>
-              <w:left w:w="80" w:type="dxa"/>
-              <w:bottom w:w="80" w:type="dxa"/>
-              <w:right w:w="80" w:type="dxa"/>
-            </w:tcMar>
-          </w:tcPr>
-          <w:p>
-            <w:pPr>
-              <w:pStyle w:val="Body"/>
-              <w:spacing w:line="240" w:lineRule="auto"/>
-            </w:pPr>
-            <w:r>
-              <w:t>VM Size</w:t>
-            </w:r>
-          </w:p>
-        </w:tc>
-        <w:tc>
-          <w:tcPr>
-            <w:tcW w:w="6633" w:type="dxa"/>
-            <w:tcBorders>
-              <w:top w:val="single" w:sz="4" w:space="0" w:color="000000"/>
-              <w:left w:val="single" w:sz="4" w:space="0" w:color="000000"/>
-              <w:bottom w:val="single" w:sz="4" w:space="0" w:color="000000"/>
-              <w:right w:val="single" w:sz="4" w:space="0" w:color="000000"/>
-            </w:tcBorders>
-            <w:shd w:val="clear" w:color="auto" w:fill="auto"/>
-            <w:tcMar>
-              <w:top w:w="80" w:type="dxa"/>
-              <w:left w:w="80" w:type="dxa"/>
-              <w:bottom w:w="80" w:type="dxa"/>
-              <w:right w:w="80" w:type="dxa"/>
-            </w:tcMar>
-          </w:tcPr>
-          <w:p>
-            <w:pPr>
-              <w:pStyle w:val="Body"/>
-              <w:spacing w:line="240" w:lineRule="auto"/>
-            </w:pPr>
-            <w:r>
-              <w:t>Pick the option that is available in your region</w:t>
-            </w:r>
-          </w:p>
-        </w:tc>
-      </w:tr>
-      <w:tr>
-        <w:trPr>
-          <w:trHeight w:val="490"/>
-        </w:trPr>
-        <w:tc>
-          <w:tcPr>
-            <w:tcW w:w="3103" w:type="dxa"/>
-            <w:tcBorders>
-              <w:top w:val="single" w:sz="4" w:space="0" w:color="000000"/>
-              <w:left w:val="single" w:sz="4" w:space="0" w:color="000000"/>
-              <w:bottom w:val="single" w:sz="4" w:space="0" w:color="000000"/>
-              <w:right w:val="single" w:sz="4" w:space="0" w:color="000000"/>
-            </w:tcBorders>
-            <w:shd w:val="clear" w:color="auto" w:fill="auto"/>
-            <w:tcMar>
-              <w:top w:w="80" w:type="dxa"/>
-              <w:left w:w="80" w:type="dxa"/>
-              <w:bottom w:w="80" w:type="dxa"/>
-              <w:right w:w="80" w:type="dxa"/>
-            </w:tcMar>
-          </w:tcPr>
-          <w:p>
-            <w:pPr>
-              <w:pStyle w:val="Body"/>
-              <w:spacing w:line="240" w:lineRule="auto"/>
-            </w:pPr>
-            <w:r>
-              <w:t>IP Address</w:t>
-            </w:r>
-          </w:p>
-        </w:tc>
-        <w:tc>
-          <w:tcPr>
-            <w:tcW w:w="6633" w:type="dxa"/>
-            <w:tcBorders>
-              <w:top w:val="single" w:sz="4" w:space="0" w:color="000000"/>
-              <w:left w:val="single" w:sz="4" w:space="0" w:color="000000"/>
-              <w:bottom w:val="single" w:sz="4" w:space="0" w:color="000000"/>
-              <w:right w:val="single" w:sz="4" w:space="0" w:color="000000"/>
-            </w:tcBorders>
-            <w:shd w:val="clear" w:color="auto" w:fill="auto"/>
-            <w:tcMar>
-              <w:top w:w="80" w:type="dxa"/>
-              <w:left w:w="80" w:type="dxa"/>
-              <w:bottom w:w="80" w:type="dxa"/>
-              <w:right w:w="80" w:type="dxa"/>
-            </w:tcMar>
-          </w:tcPr>
-          <w:p>
-            <w:pPr>
-              <w:pStyle w:val="Body"/>
-              <w:spacing w:line="240" w:lineRule="auto"/>
-            </w:pPr>
-            <w:r>
-              <w:t>IP address of the Session host server as per the checklist i.e. 10.250.73.249</w:t>
-            </w:r>
-          </w:p>
-        </w:tc>
-      </w:tr>
-      <w:tr>
-        <w:trPr>
-          <w:trHeight w:val="250"/>
-        </w:trPr>
-        <w:tc>
-          <w:tcPr>
-            <w:tcW w:w="3103" w:type="dxa"/>
-            <w:tcBorders>
-              <w:top w:val="single" w:sz="4" w:space="0" w:color="000000"/>
-              <w:left w:val="single" w:sz="4" w:space="0" w:color="000000"/>
-              <w:bottom w:val="single" w:sz="4" w:space="0" w:color="000000"/>
-              <w:right w:val="single" w:sz="4" w:space="0" w:color="000000"/>
-            </w:tcBorders>
-            <w:shd w:val="clear" w:color="auto" w:fill="auto"/>
-            <w:tcMar>
-              <w:top w:w="80" w:type="dxa"/>
-              <w:left w:w="80" w:type="dxa"/>
-              <w:bottom w:w="80" w:type="dxa"/>
-              <w:right w:w="80" w:type="dxa"/>
-            </w:tcMar>
-          </w:tcPr>
-          <w:p>
-            <w:pPr>
-              <w:pStyle w:val="Body"/>
-              <w:spacing w:line="240" w:lineRule="auto"/>
-            </w:pPr>
-            <w:r>
-              <w:t>RDS Session Host 1</w:t>
-            </w:r>
-          </w:p>
-        </w:tc>
-        <w:tc>
-          <w:tcPr>
-            <w:tcW w:w="6633" w:type="dxa"/>
-            <w:tcBorders>
-              <w:top w:val="single" w:sz="4" w:space="0" w:color="000000"/>
-              <w:left w:val="single" w:sz="4" w:space="0" w:color="000000"/>
-              <w:bottom w:val="single" w:sz="4" w:space="0" w:color="000000"/>
-              <w:right w:val="single" w:sz="4" w:space="0" w:color="000000"/>
-            </w:tcBorders>
-            <w:shd w:val="clear" w:color="auto" w:fill="auto"/>
-            <w:tcMar>
-              <w:top w:w="80" w:type="dxa"/>
-              <w:left w:w="80" w:type="dxa"/>
-              <w:bottom w:w="80" w:type="dxa"/>
-              <w:right w:w="80" w:type="dxa"/>
-            </w:tcMar>
-          </w:tcPr>
-          <w:p>
-            <w:pPr>
-              <w:pStyle w:val="Body"/>
-              <w:spacing w:line="240" w:lineRule="auto"/>
-            </w:pPr>
-            <w:r>
-              <w:t>Name of the 2</w:t>
-            </w:r>
-            <w:r>
-              <w:rPr>
-                <w:vertAlign w:val="superscript"/>
-              </w:rPr>
-              <w:t>st</w:t>
-            </w:r>
-            <w:r>
-              <w:t xml:space="preserve"> Session host server as per checklist i.e. RDSSH2</w:t>
-            </w:r>
-          </w:p>
-        </w:tc>
-      </w:tr>
-      <w:tr>
-        <w:trPr>
-          <w:trHeight w:val="250"/>
-        </w:trPr>
-        <w:tc>
-          <w:tcPr>
-            <w:tcW w:w="3103" w:type="dxa"/>
-            <w:tcBorders>
-              <w:top w:val="single" w:sz="4" w:space="0" w:color="000000"/>
-              <w:left w:val="single" w:sz="4" w:space="0" w:color="000000"/>
-              <w:bottom w:val="single" w:sz="4" w:space="0" w:color="000000"/>
-              <w:right w:val="single" w:sz="4" w:space="0" w:color="000000"/>
-            </w:tcBorders>
-            <w:shd w:val="clear" w:color="auto" w:fill="auto"/>
-            <w:tcMar>
-              <w:top w:w="80" w:type="dxa"/>
-              <w:left w:w="80" w:type="dxa"/>
-              <w:bottom w:w="80" w:type="dxa"/>
-              <w:right w:w="80" w:type="dxa"/>
-            </w:tcMar>
-          </w:tcPr>
-          <w:p>
-            <w:pPr>
-              <w:pStyle w:val="Body"/>
-              <w:spacing w:line="240" w:lineRule="auto"/>
-            </w:pPr>
-            <w:r>
-              <w:t>VM Size</w:t>
-            </w:r>
-          </w:p>
-        </w:tc>
-        <w:tc>
-          <w:tcPr>
-            <w:tcW w:w="6633" w:type="dxa"/>
-            <w:tcBorders>
-              <w:top w:val="single" w:sz="4" w:space="0" w:color="000000"/>
-              <w:left w:val="single" w:sz="4" w:space="0" w:color="000000"/>
-              <w:bottom w:val="single" w:sz="4" w:space="0" w:color="000000"/>
-              <w:right w:val="single" w:sz="4" w:space="0" w:color="000000"/>
-            </w:tcBorders>
-            <w:shd w:val="clear" w:color="auto" w:fill="auto"/>
-            <w:tcMar>
-              <w:top w:w="80" w:type="dxa"/>
-              <w:left w:w="80" w:type="dxa"/>
-              <w:bottom w:w="80" w:type="dxa"/>
-              <w:right w:w="80" w:type="dxa"/>
-            </w:tcMar>
-          </w:tcPr>
-          <w:p>
-            <w:pPr>
-              <w:pStyle w:val="Body"/>
-              <w:spacing w:line="240" w:lineRule="auto"/>
-            </w:pPr>
-            <w:r>
-              <w:t>Pick the option that is available in your region</w:t>
-            </w:r>
-          </w:p>
-        </w:tc>
-      </w:tr>
-      <w:tr>
-        <w:trPr>
-          <w:trHeight w:val="490"/>
-        </w:trPr>
-        <w:tc>
-          <w:tcPr>
-            <w:tcW w:w="3103" w:type="dxa"/>
-            <w:tcBorders>
-              <w:top w:val="single" w:sz="4" w:space="0" w:color="000000"/>
-              <w:left w:val="single" w:sz="4" w:space="0" w:color="000000"/>
-              <w:bottom w:val="single" w:sz="4" w:space="0" w:color="000000"/>
-              <w:right w:val="single" w:sz="4" w:space="0" w:color="000000"/>
-            </w:tcBorders>
-            <w:shd w:val="clear" w:color="auto" w:fill="auto"/>
-            <w:tcMar>
-              <w:top w:w="80" w:type="dxa"/>
-              <w:left w:w="80" w:type="dxa"/>
-              <w:bottom w:w="80" w:type="dxa"/>
-              <w:right w:w="80" w:type="dxa"/>
-            </w:tcMar>
-          </w:tcPr>
-          <w:p>
-            <w:pPr>
-              <w:pStyle w:val="Body"/>
-              <w:spacing w:line="240" w:lineRule="auto"/>
-            </w:pPr>
-            <w:r>
-              <w:t>IP Address</w:t>
-            </w:r>
-          </w:p>
-        </w:tc>
-        <w:tc>
-          <w:tcPr>
-            <w:tcW w:w="6633" w:type="dxa"/>
-            <w:tcBorders>
-              <w:top w:val="single" w:sz="4" w:space="0" w:color="000000"/>
-              <w:left w:val="single" w:sz="4" w:space="0" w:color="000000"/>
-              <w:bottom w:val="single" w:sz="4" w:space="0" w:color="000000"/>
-              <w:right w:val="single" w:sz="4" w:space="0" w:color="000000"/>
-            </w:tcBorders>
-            <w:shd w:val="clear" w:color="auto" w:fill="auto"/>
-            <w:tcMar>
-              <w:top w:w="80" w:type="dxa"/>
-              <w:left w:w="80" w:type="dxa"/>
-              <w:bottom w:w="80" w:type="dxa"/>
-              <w:right w:w="80" w:type="dxa"/>
-            </w:tcMar>
-          </w:tcPr>
-          <w:p>
-            <w:pPr>
-              <w:pStyle w:val="Body"/>
-              <w:spacing w:line="240" w:lineRule="auto"/>
-            </w:pPr>
-            <w:r>
-              <w:t>IP address of the Session host server as per the checklist i.e. 10.250.73.248</w:t>
-            </w:r>
-          </w:p>
-        </w:tc>
-      </w:tr>
-      <w:tr>
-        <w:trPr>
-          <w:trHeight w:val="250"/>
-        </w:trPr>
-        <w:tc>
-          <w:tcPr>
-            <w:tcW w:w="3103" w:type="dxa"/>
-            <w:tcBorders>
-              <w:top w:val="single" w:sz="4" w:space="0" w:color="000000"/>
-              <w:left w:val="single" w:sz="4" w:space="0" w:color="000000"/>
-              <w:bottom w:val="single" w:sz="4" w:space="0" w:color="000000"/>
-              <w:right w:val="single" w:sz="4" w:space="0" w:color="000000"/>
-            </w:tcBorders>
-            <w:shd w:val="clear" w:color="auto" w:fill="auto"/>
-            <w:tcMar>
-              <w:top w:w="80" w:type="dxa"/>
-              <w:left w:w="80" w:type="dxa"/>
-              <w:bottom w:w="80" w:type="dxa"/>
-              <w:right w:w="80" w:type="dxa"/>
-            </w:tcMar>
-          </w:tcPr>
-          <w:p>
-            <w:pPr>
-              <w:pStyle w:val="Body"/>
-              <w:spacing w:line="240" w:lineRule="auto"/>
-            </w:pPr>
-            <w:r>
-              <w:t>Domain Name</w:t>
-            </w:r>
-          </w:p>
-        </w:tc>
-        <w:tc>
-          <w:tcPr>
-            <w:tcW w:w="6633" w:type="dxa"/>
-            <w:tcBorders>
-              <w:top w:val="single" w:sz="4" w:space="0" w:color="000000"/>
-              <w:left w:val="single" w:sz="4" w:space="0" w:color="000000"/>
-              <w:bottom w:val="single" w:sz="4" w:space="0" w:color="000000"/>
-              <w:right w:val="single" w:sz="4" w:space="0" w:color="000000"/>
-            </w:tcBorders>
-            <w:shd w:val="clear" w:color="auto" w:fill="auto"/>
-            <w:tcMar>
-              <w:top w:w="80" w:type="dxa"/>
-              <w:left w:w="80" w:type="dxa"/>
-              <w:bottom w:w="80" w:type="dxa"/>
-              <w:right w:w="80" w:type="dxa"/>
-            </w:tcMar>
-          </w:tcPr>
-          <w:p>
-            <w:pPr>
-              <w:pStyle w:val="Body"/>
-              <w:spacing w:line="240" w:lineRule="auto"/>
-            </w:pPr>
-            <w:r>
-              <w:t>FQDN of the new domain i.e. DSGROUP10.CO.UK</w:t>
-            </w:r>
-          </w:p>
-        </w:tc>
-      </w:tr>
-      <w:tr>
-        <w:trPr>
-          <w:trHeight w:val="250"/>
-        </w:trPr>
-        <w:tc>
-          <w:tcPr>
-            <w:tcW w:w="3103" w:type="dxa"/>
-            <w:tcBorders>
-              <w:top w:val="single" w:sz="4" w:space="0" w:color="000000"/>
-              <w:left w:val="single" w:sz="4" w:space="0" w:color="000000"/>
-              <w:bottom w:val="single" w:sz="4" w:space="0" w:color="000000"/>
-              <w:right w:val="single" w:sz="4" w:space="0" w:color="000000"/>
-            </w:tcBorders>
-            <w:shd w:val="clear" w:color="auto" w:fill="auto"/>
-            <w:tcMar>
-              <w:top w:w="80" w:type="dxa"/>
-              <w:left w:w="80" w:type="dxa"/>
-              <w:bottom w:w="80" w:type="dxa"/>
-              <w:right w:w="80" w:type="dxa"/>
-            </w:tcMar>
-          </w:tcPr>
-          <w:p>
-            <w:pPr>
-              <w:pStyle w:val="Body"/>
-              <w:spacing w:line="240" w:lineRule="auto"/>
-            </w:pPr>
-            <w:r>
-              <w:t>Administrator Username</w:t>
-            </w:r>
-          </w:p>
-        </w:tc>
-        <w:tc>
-          <w:tcPr>
-            <w:tcW w:w="6633" w:type="dxa"/>
-            <w:tcBorders>
-              <w:top w:val="single" w:sz="4" w:space="0" w:color="000000"/>
-              <w:left w:val="single" w:sz="4" w:space="0" w:color="000000"/>
-              <w:bottom w:val="single" w:sz="4" w:space="0" w:color="000000"/>
-              <w:right w:val="single" w:sz="4" w:space="0" w:color="000000"/>
-            </w:tcBorders>
-            <w:shd w:val="clear" w:color="auto" w:fill="auto"/>
-            <w:tcMar>
-              <w:top w:w="80" w:type="dxa"/>
-              <w:left w:w="80" w:type="dxa"/>
-              <w:bottom w:w="80" w:type="dxa"/>
-              <w:right w:w="80" w:type="dxa"/>
-            </w:tcMar>
-          </w:tcPr>
-          <w:p>
-            <w:pPr>
-              <w:pStyle w:val="Body"/>
-              <w:spacing w:line="240" w:lineRule="auto"/>
-            </w:pPr>
-            <w:r>
-              <w:t xml:space="preserve">Administrator user name as per the checklist i.e. </w:t>
-            </w:r>
-            <w:proofErr w:type="spellStart"/>
-            <w:r>
-              <w:t>atiadmin</w:t>
-            </w:r>
-            <w:proofErr w:type="spellEnd"/>
-          </w:p>
-        </w:tc>
-      </w:tr>
-      <w:tr>
-        <w:trPr>
-          <w:trHeight w:val="250"/>
-        </w:trPr>
-        <w:tc>
-          <w:tcPr>
-            <w:tcW w:w="3103" w:type="dxa"/>
-            <w:tcBorders>
-              <w:top w:val="single" w:sz="4" w:space="0" w:color="000000"/>
-              <w:left w:val="single" w:sz="4" w:space="0" w:color="000000"/>
-              <w:bottom w:val="single" w:sz="4" w:space="0" w:color="000000"/>
-              <w:right w:val="single" w:sz="4" w:space="0" w:color="000000"/>
-            </w:tcBorders>
-            <w:shd w:val="clear" w:color="auto" w:fill="auto"/>
-            <w:tcMar>
-              <w:top w:w="80" w:type="dxa"/>
-              <w:left w:w="80" w:type="dxa"/>
-              <w:bottom w:w="80" w:type="dxa"/>
-              <w:right w:w="80" w:type="dxa"/>
-            </w:tcMar>
-          </w:tcPr>
-          <w:p>
-            <w:pPr>
-              <w:pStyle w:val="Body"/>
-              <w:spacing w:line="240" w:lineRule="auto"/>
-            </w:pPr>
-            <w:r>
-              <w:lastRenderedPageBreak/>
-              <w:t>Administrator Password</w:t>
-            </w:r>
-          </w:p>
-        </w:tc>
-        <w:tc>
-          <w:tcPr>
-            <w:tcW w:w="6633" w:type="dxa"/>
-            <w:tcBorders>
-              <w:top w:val="single" w:sz="4" w:space="0" w:color="000000"/>
-              <w:left w:val="single" w:sz="4" w:space="0" w:color="000000"/>
-              <w:bottom w:val="single" w:sz="4" w:space="0" w:color="000000"/>
-              <w:right w:val="single" w:sz="4" w:space="0" w:color="000000"/>
-            </w:tcBorders>
-            <w:shd w:val="clear" w:color="auto" w:fill="auto"/>
-            <w:tcMar>
-              <w:top w:w="80" w:type="dxa"/>
-              <w:left w:w="80" w:type="dxa"/>
-              <w:bottom w:w="80" w:type="dxa"/>
-              <w:right w:w="80" w:type="dxa"/>
-            </w:tcMar>
-          </w:tcPr>
-          <w:p>
-            <w:pPr>
-              <w:pStyle w:val="Body"/>
-              <w:spacing w:line="240" w:lineRule="auto"/>
-            </w:pPr>
-            <w:r>
-              <w:t>Password for the admin account as per checklist</w:t>
-            </w:r>
-          </w:p>
-        </w:tc>
-      </w:tr>
-      <w:tr>
-        <w:trPr>
-          <w:trHeight w:val="250"/>
-        </w:trPr>
-        <w:tc>
-          <w:tcPr>
-            <w:tcW w:w="3103" w:type="dxa"/>
-            <w:tcBorders>
-              <w:top w:val="single" w:sz="4" w:space="0" w:color="000000"/>
-              <w:left w:val="single" w:sz="4" w:space="0" w:color="000000"/>
-              <w:bottom w:val="single" w:sz="4" w:space="0" w:color="000000"/>
-              <w:right w:val="single" w:sz="4" w:space="0" w:color="000000"/>
-            </w:tcBorders>
-            <w:shd w:val="clear" w:color="auto" w:fill="auto"/>
-            <w:tcMar>
-              <w:top w:w="80" w:type="dxa"/>
-              <w:left w:w="80" w:type="dxa"/>
-              <w:bottom w:w="80" w:type="dxa"/>
-              <w:right w:w="80" w:type="dxa"/>
-            </w:tcMar>
-          </w:tcPr>
-          <w:p>
-            <w:pPr>
-              <w:pStyle w:val="Body"/>
-              <w:spacing w:line="240" w:lineRule="auto"/>
-            </w:pPr>
-            <w:r>
-              <w:t>Virtual Network Name</w:t>
-            </w:r>
-          </w:p>
-        </w:tc>
-        <w:tc>
-          <w:tcPr>
-            <w:tcW w:w="6633" w:type="dxa"/>
-            <w:tcBorders>
-              <w:top w:val="single" w:sz="4" w:space="0" w:color="000000"/>
-              <w:left w:val="single" w:sz="4" w:space="0" w:color="000000"/>
-              <w:bottom w:val="single" w:sz="4" w:space="0" w:color="000000"/>
-              <w:right w:val="single" w:sz="4" w:space="0" w:color="000000"/>
-            </w:tcBorders>
-            <w:shd w:val="clear" w:color="auto" w:fill="auto"/>
-            <w:tcMar>
-              <w:top w:w="80" w:type="dxa"/>
-              <w:left w:w="80" w:type="dxa"/>
-              <w:bottom w:w="80" w:type="dxa"/>
-              <w:right w:w="80" w:type="dxa"/>
-            </w:tcMar>
-          </w:tcPr>
-          <w:p>
-            <w:pPr>
-              <w:pStyle w:val="Body"/>
-              <w:spacing w:line="240" w:lineRule="auto"/>
-            </w:pPr>
-            <w:r>
-              <w:t>Specify the network name as per the checklist</w:t>
-            </w:r>
-          </w:p>
-        </w:tc>
-      </w:tr>
-      <w:tr>
-        <w:trPr>
-          <w:trHeight w:val="490"/>
-        </w:trPr>
-        <w:tc>
-          <w:tcPr>
-            <w:tcW w:w="3103" w:type="dxa"/>
-            <w:tcBorders>
-              <w:top w:val="single" w:sz="4" w:space="0" w:color="000000"/>
-              <w:left w:val="single" w:sz="4" w:space="0" w:color="000000"/>
-              <w:bottom w:val="single" w:sz="4" w:space="0" w:color="000000"/>
-              <w:right w:val="single" w:sz="4" w:space="0" w:color="000000"/>
-            </w:tcBorders>
-            <w:shd w:val="clear" w:color="auto" w:fill="auto"/>
-            <w:tcMar>
-              <w:top w:w="80" w:type="dxa"/>
-              <w:left w:w="80" w:type="dxa"/>
-              <w:bottom w:w="80" w:type="dxa"/>
-              <w:right w:w="80" w:type="dxa"/>
-            </w:tcMar>
-          </w:tcPr>
-          <w:p>
-            <w:pPr>
-              <w:pStyle w:val="Body"/>
-              <w:spacing w:line="240" w:lineRule="auto"/>
-            </w:pPr>
-            <w:r>
-              <w:t>Virtual Network Resource Group</w:t>
-            </w:r>
-          </w:p>
-        </w:tc>
-        <w:tc>
-          <w:tcPr>
-            <w:tcW w:w="6633" w:type="dxa"/>
-            <w:tcBorders>
-              <w:top w:val="single" w:sz="4" w:space="0" w:color="000000"/>
-              <w:left w:val="single" w:sz="4" w:space="0" w:color="000000"/>
-              <w:bottom w:val="single" w:sz="4" w:space="0" w:color="000000"/>
-              <w:right w:val="single" w:sz="4" w:space="0" w:color="000000"/>
-            </w:tcBorders>
-            <w:shd w:val="clear" w:color="auto" w:fill="auto"/>
-            <w:tcMar>
-              <w:top w:w="80" w:type="dxa"/>
-              <w:left w:w="80" w:type="dxa"/>
-              <w:bottom w:w="80" w:type="dxa"/>
-              <w:right w:w="80" w:type="dxa"/>
-            </w:tcMar>
-          </w:tcPr>
-          <w:p>
-            <w:pPr>
-              <w:pStyle w:val="Body"/>
-              <w:spacing w:line="240" w:lineRule="auto"/>
-            </w:pPr>
-            <w:r>
-              <w:t>The resource group name that the virtual network is contained in, as per the checklist</w:t>
-            </w:r>
-          </w:p>
-        </w:tc>
-      </w:tr>
-      <w:tr>
-        <w:trPr>
-          <w:trHeight w:val="490"/>
-        </w:trPr>
-        <w:tc>
-          <w:tcPr>
-            <w:tcW w:w="3103" w:type="dxa"/>
-            <w:tcBorders>
-              <w:top w:val="single" w:sz="4" w:space="0" w:color="000000"/>
-              <w:left w:val="single" w:sz="4" w:space="0" w:color="000000"/>
-              <w:bottom w:val="single" w:sz="4" w:space="0" w:color="000000"/>
-              <w:right w:val="single" w:sz="4" w:space="0" w:color="000000"/>
-            </w:tcBorders>
-            <w:shd w:val="clear" w:color="auto" w:fill="auto"/>
-            <w:tcMar>
-              <w:top w:w="80" w:type="dxa"/>
-              <w:left w:w="80" w:type="dxa"/>
-              <w:bottom w:w="80" w:type="dxa"/>
-              <w:right w:w="80" w:type="dxa"/>
-            </w:tcMar>
-          </w:tcPr>
-          <w:p>
-            <w:pPr>
-              <w:pStyle w:val="Body"/>
-              <w:spacing w:line="240" w:lineRule="auto"/>
-            </w:pPr>
-            <w:r>
-              <w:t>Virtual Network Subnet</w:t>
-            </w:r>
-          </w:p>
-        </w:tc>
-        <w:tc>
-          <w:tcPr>
-            <w:tcW w:w="6633" w:type="dxa"/>
-            <w:tcBorders>
-              <w:top w:val="single" w:sz="4" w:space="0" w:color="000000"/>
-              <w:left w:val="single" w:sz="4" w:space="0" w:color="000000"/>
-              <w:bottom w:val="single" w:sz="4" w:space="0" w:color="000000"/>
-              <w:right w:val="single" w:sz="4" w:space="0" w:color="000000"/>
-            </w:tcBorders>
-            <w:shd w:val="clear" w:color="auto" w:fill="auto"/>
-            <w:tcMar>
-              <w:top w:w="80" w:type="dxa"/>
-              <w:left w:w="80" w:type="dxa"/>
-              <w:bottom w:w="80" w:type="dxa"/>
-              <w:right w:w="80" w:type="dxa"/>
-            </w:tcMar>
-          </w:tcPr>
-          <w:p>
-            <w:pPr>
-              <w:pStyle w:val="Body"/>
-              <w:spacing w:line="240" w:lineRule="auto"/>
-            </w:pPr>
-            <w:r>
-              <w:t>The default is “Subnet-RDS”, change this if required to match checklist</w:t>
-            </w:r>
-          </w:p>
-        </w:tc>
-      </w:tr>
-    </w:tbl>
-    <w:p>
-      <w:pPr>
-        <w:pStyle w:val="Body"/>
-        <w:widowControl w:val="0"/>
-        <w:spacing w:line="240" w:lineRule="auto"/>
-        <w:ind w:left="720" w:hanging="720"/>
-      </w:pPr>
-    </w:p>
-    <w:p>
-      <w:pPr>
-        <w:pStyle w:val="Body"/>
-      </w:pPr>
-    </w:p>
-    <w:p>
-      <w:pPr>
-        <w:pStyle w:val="Body"/>
-      </w:pPr>
-      <w:r>
-        <w:br w:type="page"/>
+        <w:t xml:space="preserve">Ensure the active subscription is set to that you are using for the new DSG environment using the command: </w:t>
+      </w:r>
+      <w:r>
+        <w:rPr>
+          <w:rFonts w:ascii="Monaco" w:hAnsi="Monaco" w:cs="Monaco"/>
+          <w:color w:val="002060"/>
+          <w:sz w:val="18"/>
+          <w:szCs w:val="18"/>
+          <w:highlight w:val="lightGray"/>
+        </w:rPr>
+        <w:t>Set-</w:t>
+      </w:r>
+      <w:proofErr w:type="spellStart"/>
+      <w:r>
+        <w:rPr>
+          <w:rFonts w:ascii="Monaco" w:hAnsi="Monaco" w:cs="Monaco"/>
+          <w:color w:val="002060"/>
+          <w:sz w:val="18"/>
+          <w:szCs w:val="18"/>
+          <w:highlight w:val="lightGray"/>
+        </w:rPr>
+        <w:t>AzContext</w:t>
+      </w:r>
+      <w:proofErr w:type="spellEnd"/>
+      <w:r>
+        <w:rPr>
+          <w:rFonts w:ascii="Monaco" w:hAnsi="Monaco" w:cs="Monaco"/>
+          <w:color w:val="002060"/>
+          <w:sz w:val="18"/>
+          <w:szCs w:val="18"/>
+          <w:highlight w:val="lightGray"/>
+        </w:rPr>
+        <w:t xml:space="preserve"> -</w:t>
+      </w:r>
+      <w:proofErr w:type="spellStart"/>
+      <w:r>
+        <w:rPr>
+          <w:rFonts w:ascii="Monaco" w:hAnsi="Monaco" w:cs="Monaco"/>
+          <w:color w:val="002060"/>
+          <w:sz w:val="18"/>
+          <w:szCs w:val="18"/>
+          <w:highlight w:val="lightGray"/>
+        </w:rPr>
+        <w:t>SubscriptionId</w:t>
+      </w:r>
+      <w:proofErr w:type="spellEnd"/>
+      <w:r>
+        <w:rPr>
+          <w:rFonts w:ascii="Monaco" w:hAnsi="Monaco" w:cs="Monaco"/>
+          <w:color w:val="002060"/>
+          <w:sz w:val="18"/>
+          <w:szCs w:val="18"/>
+          <w:highlight w:val="lightGray"/>
+        </w:rPr>
+        <w:t xml:space="preserve"> "DSG Template Testing"</w:t>
       </w:r>
     </w:p>
     <w:p>
@@ -8214,95 +7043,83 @@
         </w:numPr>
       </w:pPr>
       <w:r>
-        <w:lastRenderedPageBreak/>
-        <w:t>Ensure that you tick the “I agree to the terms and conditions as stated above” checkbox.</w:t>
-      </w:r>
-    </w:p>
-    <w:p>
-      <w:pPr>
-        <w:pStyle w:val="Body"/>
-      </w:pPr>
-    </w:p>
-    <w:p>
-      <w:pPr>
-        <w:pStyle w:val="Body"/>
-        <w:ind w:left="720"/>
-      </w:pPr>
-      <w:r>
-        <w:rPr>
-          <w:noProof/>
-        </w:rPr>
-        <w:drawing>
-          <wp:inline distT="0" distB="0" distL="0" distR="0">
-            <wp:extent cx="4709000" cy="1514475"/>
-            <wp:effectExtent l="0" t="0" r="0" b="0"/>
-            <wp:docPr id="1073741844" name="officeArt object" descr="C:\Users\ROB~1.CLA\AppData\Local\Temp\SNAGHTML19ae62f.PNG"/>
-            <wp:cNvGraphicFramePr/>
-            <a:graphic xmlns:a="http://schemas.openxmlformats.org/drawingml/2006/main">
-              <a:graphicData uri="http://schemas.openxmlformats.org/drawingml/2006/picture">
-                <pic:pic xmlns:pic="http://schemas.openxmlformats.org/drawingml/2006/picture">
-                  <pic:nvPicPr>
-                    <pic:cNvPr id="1073741844" name="C:\Users\ROB~1.CLA\AppData\Local\Temp\SNAGHTML19ae62f.PNG" descr="C:\Users\ROB~1.CLA\AppData\Local\Temp\SNAGHTML19ae62f.PNG"/>
-                    <pic:cNvPicPr>
-                      <a:picLocks noChangeAspect="1"/>
-                    </pic:cNvPicPr>
-                  </pic:nvPicPr>
-                  <pic:blipFill>
-                    <a:blip r:embed="rId29">
-                      <a:extLst/>
-                    </a:blip>
-                    <a:stretch>
-                      <a:fillRect/>
-                    </a:stretch>
-                  </pic:blipFill>
-                  <pic:spPr>
-                    <a:xfrm>
-                      <a:off x="0" y="0"/>
-                      <a:ext cx="4709000" cy="1514475"/>
-                    </a:xfrm>
-                    <a:prstGeom prst="rect">
-                      <a:avLst/>
-                    </a:prstGeom>
-                    <a:ln w="12700" cap="flat">
-                      <a:noFill/>
-                      <a:miter lim="400000"/>
-                    </a:ln>
-                    <a:effectLst/>
-                  </pic:spPr>
-                </pic:pic>
-              </a:graphicData>
-            </a:graphic>
-          </wp:inline>
-        </w:drawing>
-      </w:r>
-    </w:p>
-    <w:p>
-      <w:pPr>
-        <w:pStyle w:val="Body"/>
-      </w:pPr>
-    </w:p>
-    <w:p>
-      <w:pPr>
-        <w:pStyle w:val="ListParagraph"/>
+        <w:t>Run the “./</w:t>
+      </w:r>
+      <w:r>
+        <w:t>Create_RDS_Servers.ps1</w:t>
+      </w:r>
+      <w:r>
+        <w:t>” script, providing the following information when prompted.</w:t>
+      </w:r>
+      <w:r>
+        <w:t xml:space="preserve"> </w:t>
+      </w:r>
+    </w:p>
+    <w:p>
+      <w:pPr>
+        <w:pStyle w:val="ListParagraph"/>
+        <w:numPr>
+          <w:ilvl w:val="1"/>
+          <w:numId w:val="2"/>
+        </w:numPr>
+      </w:pPr>
+      <w:r>
+        <w:t>The environment (‘test’ or ‘prod’)</w:t>
+      </w:r>
+    </w:p>
+    <w:p>
+      <w:pPr>
+        <w:pStyle w:val="ListParagraph"/>
+        <w:numPr>
+          <w:ilvl w:val="1"/>
+          <w:numId w:val="2"/>
+        </w:numPr>
+      </w:pPr>
+      <w:r>
+        <w:t>First two octets of the address range (e.g. “10.250”)</w:t>
+      </w:r>
+    </w:p>
+    <w:p>
+      <w:pPr>
+        <w:pStyle w:val="ListParagraph"/>
+        <w:numPr>
+          <w:ilvl w:val="1"/>
+          <w:numId w:val="2"/>
+        </w:numPr>
+      </w:pPr>
+      <w:r>
+        <w:t>Third octet of the address range (e.g. “64” for “10.250.64”)</w:t>
+      </w:r>
+    </w:p>
+    <w:p>
+      <w:pPr>
+        <w:pStyle w:val="ListParagraph"/>
+        <w:numPr>
+          <w:ilvl w:val="1"/>
+          <w:numId w:val="2"/>
+        </w:numPr>
+      </w:pPr>
+      <w:r>
+        <w:t xml:space="preserve">DSG ID, usually a number (e.g. for DSG9 this is just “9”) </w:t>
+      </w:r>
+    </w:p>
+    <w:p>
+      <w:pPr>
+        <w:pStyle w:val="ListParagraph"/>
+        <w:widowControl w:val="0"/>
         <w:numPr>
           <w:ilvl w:val="0"/>
           <w:numId w:val="2"/>
         </w:numPr>
-      </w:pPr>
-      <w:r>
-        <w:t>Click “Purchase”</w:t>
-      </w:r>
-    </w:p>
-    <w:p>
-      <w:pPr>
-        <w:pStyle w:val="ListParagraph"/>
-        <w:numPr>
-          <w:ilvl w:val="0"/>
-          <w:numId w:val="2"/>
-        </w:numPr>
-      </w:pPr>
-      <w:r>
-        <w:t>The RDS deployment will take around 20 minutes to complete.</w:t>
+        <w:spacing w:line="240" w:lineRule="auto"/>
+      </w:pPr>
+      <w:r>
+        <w:t xml:space="preserve">The deployment will </w:t>
+      </w:r>
+      <w:bookmarkStart w:id="7" w:name="_GoBack"/>
+      <w:bookmarkEnd w:id="7"/>
+      <w:r>
+        <w:t>take around 20 minutes to complete.</w:t>
       </w:r>
     </w:p>
     <w:p>
@@ -8424,7 +7241,7 @@
                     </pic:cNvPicPr>
                   </pic:nvPicPr>
                   <pic:blipFill>
-                    <a:blip r:embed="rId30">
+                    <a:blip r:embed="rId29">
                       <a:extLst/>
                     </a:blip>
                     <a:stretch>
@@ -8570,7 +7387,7 @@
                     </pic:cNvPicPr>
                   </pic:nvPicPr>
                   <pic:blipFill>
-                    <a:blip r:embed="rId31">
+                    <a:blip r:embed="rId30">
                       <a:extLst/>
                     </a:blip>
                     <a:stretch>
@@ -9772,7 +8589,7 @@
                     </pic:cNvPicPr>
                   </pic:nvPicPr>
                   <pic:blipFill>
-                    <a:blip r:embed="rId32">
+                    <a:blip r:embed="rId31">
                       <a:extLst/>
                     </a:blip>
                     <a:stretch>
@@ -9866,7 +8683,7 @@
                     </pic:cNvPicPr>
                   </pic:nvPicPr>
                   <pic:blipFill>
-                    <a:blip r:embed="rId33">
+                    <a:blip r:embed="rId32">
                       <a:extLst/>
                     </a:blip>
                     <a:stretch>
@@ -10010,7 +8827,7 @@
                     </pic:cNvPicPr>
                   </pic:nvPicPr>
                   <pic:blipFill>
-                    <a:blip r:embed="rId34">
+                    <a:blip r:embed="rId33">
                       <a:extLst/>
                     </a:blip>
                     <a:stretch>
@@ -10085,7 +8902,7 @@
                     </pic:cNvPicPr>
                   </pic:nvPicPr>
                   <pic:blipFill>
-                    <a:blip r:embed="rId35">
+                    <a:blip r:embed="rId34">
                       <a:extLst/>
                     </a:blip>
                     <a:stretch>
@@ -10212,7 +9029,7 @@
                     </pic:cNvPicPr>
                   </pic:nvPicPr>
                   <pic:blipFill>
-                    <a:blip r:embed="rId36">
+                    <a:blip r:embed="rId35">
                       <a:extLst/>
                     </a:blip>
                     <a:stretch>
@@ -11577,7 +10394,7 @@
                     </pic:cNvPicPr>
                   </pic:nvPicPr>
                   <pic:blipFill>
-                    <a:blip r:embed="rId37">
+                    <a:blip r:embed="rId36">
                       <a:extLst/>
                     </a:blip>
                     <a:stretch>
@@ -11652,7 +10469,7 @@
                     </pic:cNvPicPr>
                   </pic:nvPicPr>
                   <pic:blipFill>
-                    <a:blip r:embed="rId38">
+                    <a:blip r:embed="rId37">
                       <a:extLst/>
                     </a:blip>
                     <a:stretch>
@@ -11762,7 +10579,7 @@
                     </pic:cNvPicPr>
                   </pic:nvPicPr>
                   <pic:blipFill>
-                    <a:blip r:embed="rId39">
+                    <a:blip r:embed="rId38">
                       <a:extLst/>
                     </a:blip>
                     <a:stretch>
@@ -11863,7 +10680,7 @@
                     </pic:cNvPicPr>
                   </pic:nvPicPr>
                   <pic:blipFill>
-                    <a:blip r:embed="rId40">
+                    <a:blip r:embed="rId39">
                       <a:extLst/>
                     </a:blip>
                     <a:stretch>
@@ -11957,7 +10774,7 @@
                     </pic:cNvPicPr>
                   </pic:nvPicPr>
                   <pic:blipFill>
-                    <a:blip r:embed="rId41">
+                    <a:blip r:embed="rId40">
                       <a:extLst/>
                     </a:blip>
                     <a:stretch>
@@ -12033,7 +10850,7 @@
                     </pic:cNvPicPr>
                   </pic:nvPicPr>
                   <pic:blipFill>
-                    <a:blip r:embed="rId42">
+                    <a:blip r:embed="rId41">
                       <a:extLst/>
                     </a:blip>
                     <a:stretch>
@@ -12136,7 +10953,7 @@
                     </pic:cNvPicPr>
                   </pic:nvPicPr>
                   <pic:blipFill>
-                    <a:blip r:embed="rId43">
+                    <a:blip r:embed="rId42">
                       <a:extLst/>
                     </a:blip>
                     <a:stretch>
@@ -12329,7 +11146,7 @@
                     </pic:cNvPicPr>
                   </pic:nvPicPr>
                   <pic:blipFill>
-                    <a:blip r:embed="rId44">
+                    <a:blip r:embed="rId43">
                       <a:extLst/>
                     </a:blip>
                     <a:stretch>
@@ -13260,7 +12077,7 @@
                     </pic:cNvPicPr>
                   </pic:nvPicPr>
                   <pic:blipFill>
-                    <a:blip r:embed="rId45">
+                    <a:blip r:embed="rId44">
                       <a:extLst/>
                     </a:blip>
                     <a:stretch>
@@ -13335,7 +12152,7 @@
                     </pic:cNvPicPr>
                   </pic:nvPicPr>
                   <pic:blipFill>
-                    <a:blip r:embed="rId29">
+                    <a:blip r:embed="rId45">
                       <a:extLst/>
                     </a:blip>
                     <a:stretch>
@@ -13624,7 +12441,7 @@
                     </pic:cNvPicPr>
                   </pic:nvPicPr>
                   <pic:blipFill>
-                    <a:blip r:embed="rId31">
+                    <a:blip r:embed="rId30">
                       <a:extLst/>
                     </a:blip>
                     <a:stretch>
@@ -15411,7 +14228,7 @@
                     </pic:cNvPicPr>
                   </pic:nvPicPr>
                   <pic:blipFill>
-                    <a:blip r:embed="rId29">
+                    <a:blip r:embed="rId45">
                       <a:extLst/>
                     </a:blip>
                     <a:stretch>

</xml_diff>

<commit_message>
Update RDS admin password to use same as DC and update deployment time
</commit_message>
<xml_diff>
--- a/new_dsg_environment/azure-runbooks/Data Study Environment Build Instructions.docx
+++ b/new_dsg_environment/azure-runbooks/Data Study Environment Build Instructions.docx
@@ -7116,10 +7116,16 @@
       <w:r>
         <w:t xml:space="preserve">The deployment will </w:t>
       </w:r>
+      <w:r>
+        <w:t xml:space="preserve">take around </w:t>
+      </w:r>
+      <w:r>
+        <w:t>1</w:t>
+      </w:r>
       <w:bookmarkStart w:id="7" w:name="_GoBack"/>
       <w:bookmarkEnd w:id="7"/>
       <w:r>
-        <w:t>take around 20 minutes to complete.</w:t>
+        <w:t>0 minutes to complete.</w:t>
       </w:r>
     </w:p>
     <w:p>

</xml_diff>

<commit_message>
Update Configuring Remote Desktop section instructions
</commit_message>
<xml_diff>
--- a/new_dsg_environment/azure-runbooks/Data Study Environment Build Instructions.docx
+++ b/new_dsg_environment/azure-runbooks/Data Study Environment Build Instructions.docx
@@ -13045,7 +13045,7 @@
           <w:rtl w:val="0"/>
           <w:lang w:val="en-US"/>
         </w:rPr>
-        <w:t xml:space="preserve">Use the </w:t>
+        <w:t xml:space="preserve">Navigate to the DSG artifacts storage account in the Safe Haven Management Test subscription via </w:t>
       </w:r>
       <w:r>
         <w:rPr>
@@ -13059,21 +13059,21 @@
           <w:rtl w:val="0"/>
           <w:lang w:val="en-US"/>
         </w:rPr>
-        <w:t>Storage Account File Share</w:t>
-      </w:r>
-      <w:r>
-        <w:rPr>
-          <w:rtl w:val="0"/>
-          <w:lang w:val="en-US"/>
-        </w:rPr>
-        <w:t xml:space="preserve">” </w:t>
-      </w:r>
-      <w:r>
-        <w:rPr>
-          <w:rtl w:val="0"/>
-          <w:lang w:val="en-US"/>
-        </w:rPr>
-        <w:t xml:space="preserve">script from the checklist to make a SMB connection to the Storage Account </w:t>
+        <w:t>RG_DSG_ARTIFACTS -&gt; dsgxartifacts</w:t>
+      </w:r>
+      <w:r>
+        <w:rPr>
+          <w:rtl w:val="0"/>
+          <w:lang w:val="en-US"/>
+        </w:rPr>
+        <w:t>”</w:t>
+      </w:r>
+      <w:r>
+        <w:rPr>
+          <w:rtl w:val="0"/>
+          <w:lang w:val="en-US"/>
+        </w:rPr>
+        <w:t>.</w:t>
       </w:r>
     </w:p>
     <w:p>
@@ -13092,7 +13092,40 @@
           <w:rtl w:val="0"/>
           <w:lang w:val="en-US"/>
         </w:rPr>
-        <w:t>After the PowerShell script has run, you</w:t>
+        <w:t>Generate a new account level SAS token with the following permissions (see screenshot below)</w:t>
+      </w:r>
+    </w:p>
+    <w:p>
+      <w:pPr>
+        <w:pStyle w:val="List Paragraph"/>
+        <w:numPr>
+          <w:ilvl w:val="1"/>
+          <w:numId w:val="2"/>
+        </w:numPr>
+        <w:rPr>
+          <w:lang w:val="en-US"/>
+        </w:rPr>
+      </w:pPr>
+      <w:r>
+        <w:rPr>
+          <w:rtl w:val="0"/>
+          <w:lang w:val="en-US"/>
+        </w:rPr>
+        <w:t xml:space="preserve">Services: </w:t>
+      </w:r>
+      <w:r>
+        <w:rPr>
+          <w:rtl w:val="0"/>
+          <w:lang w:val="en-US"/>
+        </w:rPr>
+        <w:t>‘</w:t>
+      </w:r>
+      <w:r>
+        <w:rPr>
+          <w:rtl w:val="0"/>
+          <w:lang w:val="en-US"/>
+        </w:rPr>
+        <w:t>blob</w:t>
       </w:r>
       <w:r>
         <w:rPr>
@@ -13106,57 +13139,250 @@
           <w:rtl w:val="0"/>
           <w:lang w:val="en-US"/>
         </w:rPr>
-        <w:t xml:space="preserve">ll see a network location in the </w:t>
-      </w:r>
-      <w:r>
-        <w:rPr>
-          <w:rtl w:val="0"/>
-          <w:lang w:val="en-US"/>
-        </w:rPr>
-        <w:t>“</w:t>
-      </w:r>
-      <w:r>
-        <w:rPr>
-          <w:rtl w:val="0"/>
-          <w:lang w:val="en-US"/>
-        </w:rPr>
-        <w:t>File Explorer</w:t>
-      </w:r>
-      <w:r>
-        <w:rPr>
-          <w:rtl w:val="0"/>
-          <w:lang w:val="en-US"/>
-        </w:rPr>
-        <w:t>”</w:t>
-      </w:r>
-    </w:p>
-    <w:p>
-      <w:pPr>
-        <w:pStyle w:val="List Paragraph"/>
-      </w:pPr>
-    </w:p>
-    <w:p>
-      <w:pPr>
-        <w:pStyle w:val="List Paragraph"/>
+        <w:t xml:space="preserve">, </w:t>
+      </w:r>
+      <w:r>
+        <w:rPr>
+          <w:rtl w:val="0"/>
+          <w:lang w:val="en-US"/>
+        </w:rPr>
+        <w:t>‘</w:t>
+      </w:r>
+      <w:r>
+        <w:rPr>
+          <w:rtl w:val="0"/>
+          <w:lang w:val="en-US"/>
+        </w:rPr>
+        <w:t>file</w:t>
+      </w:r>
+      <w:r>
+        <w:rPr>
+          <w:rtl w:val="0"/>
+          <w:lang w:val="en-US"/>
+        </w:rPr>
+        <w:t xml:space="preserve">’ </w:t>
+      </w:r>
+      <w:r>
+        <w:rPr>
+          <w:rtl w:val="0"/>
+          <w:lang w:val="en-US"/>
+        </w:rPr>
+        <w:t>only</w:t>
+      </w:r>
+    </w:p>
+    <w:p>
+      <w:pPr>
+        <w:pStyle w:val="List Paragraph"/>
+        <w:numPr>
+          <w:ilvl w:val="1"/>
+          <w:numId w:val="2"/>
+        </w:numPr>
+        <w:rPr>
+          <w:lang w:val="en-US"/>
+        </w:rPr>
+      </w:pPr>
+      <w:r>
+        <w:rPr>
+          <w:rtl w:val="0"/>
+          <w:lang w:val="en-US"/>
+        </w:rPr>
+        <w:t xml:space="preserve">Allowed resource types: </w:t>
+      </w:r>
+      <w:r>
+        <w:rPr>
+          <w:rtl w:val="0"/>
+          <w:lang w:val="en-US"/>
+        </w:rPr>
+        <w:t>‘</w:t>
+      </w:r>
+      <w:r>
+        <w:rPr>
+          <w:rtl w:val="0"/>
+          <w:lang w:val="en-US"/>
+        </w:rPr>
+        <w:t>Service</w:t>
+      </w:r>
+      <w:r>
+        <w:rPr>
+          <w:rtl w:val="0"/>
+          <w:lang w:val="en-US"/>
+        </w:rPr>
+        <w:t>’</w:t>
+      </w:r>
+      <w:r>
+        <w:rPr>
+          <w:rtl w:val="0"/>
+          <w:lang w:val="en-US"/>
+        </w:rPr>
+        <w:t xml:space="preserve">, </w:t>
+      </w:r>
+      <w:r>
+        <w:rPr>
+          <w:rtl w:val="0"/>
+          <w:lang w:val="en-US"/>
+        </w:rPr>
+        <w:t>‘</w:t>
+      </w:r>
+      <w:r>
+        <w:rPr>
+          <w:rtl w:val="0"/>
+          <w:lang w:val="en-US"/>
+        </w:rPr>
+        <w:t>Container</w:t>
+      </w:r>
+      <w:r>
+        <w:rPr>
+          <w:rtl w:val="0"/>
+          <w:lang w:val="en-US"/>
+        </w:rPr>
+        <w:t>’</w:t>
+      </w:r>
+      <w:r>
+        <w:rPr>
+          <w:rtl w:val="0"/>
+          <w:lang w:val="en-US"/>
+        </w:rPr>
+        <w:t xml:space="preserve">, </w:t>
+      </w:r>
+      <w:r>
+        <w:rPr>
+          <w:rtl w:val="0"/>
+          <w:lang w:val="en-US"/>
+        </w:rPr>
+        <w:t>‘</w:t>
+      </w:r>
+      <w:r>
+        <w:rPr>
+          <w:rtl w:val="0"/>
+          <w:lang w:val="en-US"/>
+        </w:rPr>
+        <w:t>Object</w:t>
+      </w:r>
+      <w:r>
+        <w:rPr>
+          <w:rtl w:val="0"/>
+          <w:lang w:val="en-US"/>
+        </w:rPr>
+        <w:t>’</w:t>
+      </w:r>
+    </w:p>
+    <w:p>
+      <w:pPr>
+        <w:pStyle w:val="List Paragraph"/>
+        <w:numPr>
+          <w:ilvl w:val="1"/>
+          <w:numId w:val="2"/>
+        </w:numPr>
+        <w:rPr>
+          <w:lang w:val="en-US"/>
+        </w:rPr>
+      </w:pPr>
+      <w:r>
+        <w:rPr>
+          <w:rtl w:val="0"/>
+          <w:lang w:val="en-US"/>
+        </w:rPr>
+        <w:t xml:space="preserve">Allowed permissions: </w:t>
+      </w:r>
+      <w:r>
+        <w:rPr>
+          <w:rtl w:val="0"/>
+          <w:lang w:val="en-US"/>
+        </w:rPr>
+        <w:t>‘</w:t>
+      </w:r>
+      <w:r>
+        <w:rPr>
+          <w:rtl w:val="0"/>
+          <w:lang w:val="en-US"/>
+        </w:rPr>
+        <w:t>Read</w:t>
+      </w:r>
+      <w:r>
+        <w:rPr>
+          <w:rtl w:val="0"/>
+          <w:lang w:val="en-US"/>
+        </w:rPr>
+        <w:t>’</w:t>
+      </w:r>
+      <w:r>
+        <w:rPr>
+          <w:rtl w:val="0"/>
+          <w:lang w:val="en-US"/>
+        </w:rPr>
+        <w:t xml:space="preserve">, </w:t>
+      </w:r>
+      <w:r>
+        <w:rPr>
+          <w:rtl w:val="0"/>
+          <w:lang w:val="en-US"/>
+        </w:rPr>
+        <w:t>‘</w:t>
+      </w:r>
+      <w:r>
+        <w:rPr>
+          <w:rtl w:val="0"/>
+          <w:lang w:val="en-US"/>
+        </w:rPr>
+        <w:t>List</w:t>
+      </w:r>
+      <w:r>
+        <w:rPr>
+          <w:rtl w:val="0"/>
+          <w:lang w:val="en-US"/>
+        </w:rPr>
+        <w:t xml:space="preserve">’ </w:t>
+      </w:r>
+      <w:r>
+        <w:rPr>
+          <w:rtl w:val="0"/>
+          <w:lang w:val="en-US"/>
+        </w:rPr>
+        <w:t>only</w:t>
+      </w:r>
+    </w:p>
+    <w:p>
+      <w:pPr>
+        <w:pStyle w:val="List Paragraph"/>
+        <w:numPr>
+          <w:ilvl w:val="1"/>
+          <w:numId w:val="2"/>
+        </w:numPr>
+        <w:rPr>
+          <w:lang w:val="en-US"/>
+        </w:rPr>
+      </w:pPr>
+      <w:r>
+        <w:rPr>
+          <w:rtl w:val="0"/>
+          <w:lang w:val="en-US"/>
+        </w:rPr>
+        <w:t xml:space="preserve">End date: 8 hours in the future is fine (the default) </w:t>
+      </w:r>
+    </w:p>
+    <w:p>
+      <w:pPr>
+        <w:pStyle w:val="Body"/>
+        <w:ind w:left="720" w:firstLine="0"/>
       </w:pPr>
       <w:r>
         <w:drawing>
           <wp:inline distT="0" distB="0" distL="0" distR="0">
-            <wp:extent cx="3000375" cy="1114425"/>
+            <wp:extent cx="5416151" cy="4126839"/>
             <wp:effectExtent l="0" t="0" r="0" b="0"/>
-            <wp:docPr id="1073741838" name="officeArt object" descr="C:\Users\ROB~1.CLA\AppData\Local\Temp\SNAGHTML20a12b2.PNG"/>
+            <wp:docPr id="1073741838" name="officeArt object"/>
             <wp:cNvGraphicFramePr/>
             <a:graphic xmlns:a="http://schemas.openxmlformats.org/drawingml/2006/main">
               <a:graphicData uri="http://schemas.openxmlformats.org/drawingml/2006/picture">
                 <pic:pic xmlns:pic="http://schemas.openxmlformats.org/drawingml/2006/picture">
                   <pic:nvPicPr>
-                    <pic:cNvPr id="1073741838" name="C:\Users\ROB~1.CLA\AppData\Local\Temp\SNAGHTML20a12b2.PNG" descr="C:\Users\ROB~1.CLA\AppData\Local\Temp\SNAGHTML20a12b2.PNG"/>
+                    <pic:cNvPr id="1073741838" name="image5.png"/>
                     <pic:cNvPicPr>
                       <a:picLocks noChangeAspect="1"/>
                     </pic:cNvPicPr>
                   </pic:nvPicPr>
                   <pic:blipFill>
-                    <a:blip r:embed="rId17">
+                    <a:blip r:embed="rId8">
                       <a:extLst/>
                     </a:blip>
                     <a:stretch>
@@ -13166,7 +13392,7 @@
                   <pic:spPr>
                     <a:xfrm>
                       <a:off x="0" y="0"/>
-                      <a:ext cx="3000375" cy="1114425"/>
+                      <a:ext cx="5416151" cy="4126839"/>
                     </a:xfrm>
                     <a:prstGeom prst="rect">
                       <a:avLst/>
@@ -13186,6 +13412,12 @@
     </w:p>
     <w:p>
       <w:pPr>
+        <w:pStyle w:val="Body"/>
+        <w:ind w:left="720" w:firstLine="0"/>
+      </w:pPr>
+    </w:p>
+    <w:p>
+      <w:pPr>
         <w:pStyle w:val="List Paragraph"/>
         <w:numPr>
           <w:ilvl w:val="0"/>
@@ -13200,7 +13432,7 @@
           <w:rtl w:val="0"/>
           <w:lang w:val="en-US"/>
         </w:rPr>
-        <w:t xml:space="preserve">Open the network location and navigate to the scripts folder and copy the </w:t>
+        <w:t xml:space="preserve">Download the </w:t>
       </w:r>
       <w:r>
         <w:rPr>
@@ -13214,7 +13446,7 @@
           <w:rtl w:val="0"/>
           <w:lang w:val="en-US"/>
         </w:rPr>
-        <w:t>DSG-RDS.ZIP</w:t>
+        <w:t>DSG-DC.zip</w:t>
       </w:r>
       <w:r>
         <w:rPr>
@@ -13228,7 +13460,86 @@
           <w:rtl w:val="0"/>
           <w:lang w:val="en-US"/>
         </w:rPr>
-        <w:t>file</w:t>
+        <w:t xml:space="preserve">scripts file using an SAS-authenticated URL of the form </w:t>
+      </w:r>
+      <w:r>
+        <w:rPr>
+          <w:rStyle w:val="Hyperlink.1"/>
+        </w:rPr>
+        <w:fldChar w:fldCharType="begin" w:fldLock="0"/>
+      </w:r>
+      <w:r>
+        <w:rPr>
+          <w:rStyle w:val="Hyperlink.1"/>
+        </w:rPr>
+        <w:instrText xml:space="preserve"> HYPERLINK "https://dsgxartifacts.file.core.windows.net/configpackages/Scripts/DSG-DC.zip%253csas-token"</w:instrText>
+      </w:r>
+      <w:r>
+        <w:rPr>
+          <w:rStyle w:val="Hyperlink.1"/>
+        </w:rPr>
+        <w:fldChar w:fldCharType="separate" w:fldLock="0"/>
+      </w:r>
+      <w:r>
+        <w:rPr>
+          <w:rStyle w:val="Hyperlink.1"/>
+          <w:rtl w:val="0"/>
+          <w:lang w:val="en-US"/>
+        </w:rPr>
+        <w:t>https://dsgxartifacts.file.core.windows.net/configpackages/Scripts/DSG-DC.zip&lt;sas-token</w:t>
+      </w:r>
+      <w:r>
+        <w:rPr/>
+        <w:fldChar w:fldCharType="end" w:fldLock="0"/>
+      </w:r>
+      <w:r>
+        <w:rPr>
+          <w:rtl w:val="0"/>
+          <w:lang w:val="en-US"/>
+        </w:rPr>
+        <w:t xml:space="preserve">&gt; (append the SAS token generated above </w:t>
+      </w:r>
+      <w:r>
+        <w:rPr>
+          <w:rtl w:val="0"/>
+          <w:lang w:val="en-US"/>
+        </w:rPr>
+        <w:t xml:space="preserve">– </w:t>
+      </w:r>
+      <w:r>
+        <w:rPr>
+          <w:rtl w:val="0"/>
+          <w:lang w:val="en-US"/>
+        </w:rPr>
+        <w:t xml:space="preserve">starts </w:t>
+      </w:r>
+      <w:r>
+        <w:rPr>
+          <w:rtl w:val="0"/>
+          <w:lang w:val="en-US"/>
+        </w:rPr>
+        <w:t>“</w:t>
+      </w:r>
+      <w:r>
+        <w:rPr>
+          <w:rtl w:val="0"/>
+          <w:lang w:val="en-US"/>
+        </w:rPr>
+        <w:t>?sv=</w:t>
+      </w:r>
+      <w:r>
+        <w:rPr>
+          <w:rtl w:val="0"/>
+          <w:lang w:val="en-US"/>
+        </w:rPr>
+        <w:t>”</w:t>
+      </w:r>
+      <w:r>
+        <w:rPr>
+          <w:rtl w:val="0"/>
+          <w:lang w:val="en-US"/>
+        </w:rPr>
+        <w:t>, with no surrounding quotes)</w:t>
       </w:r>
     </w:p>
     <w:p>
@@ -13247,6 +13558,25 @@
           <w:rtl w:val="0"/>
           <w:lang w:val="en-US"/>
         </w:rPr>
+        <w:t>You may be prompted to add the site to a whitelist. If so, then add the site and restart Internet Explorer.</w:t>
+      </w:r>
+    </w:p>
+    <w:p>
+      <w:pPr>
+        <w:pStyle w:val="List Paragraph"/>
+        <w:numPr>
+          <w:ilvl w:val="0"/>
+          <w:numId w:val="2"/>
+        </w:numPr>
+        <w:rPr>
+          <w:lang w:val="en-US"/>
+        </w:rPr>
+      </w:pPr>
+      <w:r>
+        <w:rPr>
+          <w:rtl w:val="0"/>
+          <w:lang w:val="en-US"/>
+        </w:rPr>
         <w:t xml:space="preserve">Create a folder called </w:t>
       </w:r>
       <w:r>
@@ -13275,7 +13605,119 @@
           <w:rtl w:val="0"/>
           <w:lang w:val="en-US"/>
         </w:rPr>
-        <w:t>in the root of C:\ and copy the zip file there, extract the file.</w:t>
+        <w:t xml:space="preserve">in the root of C:\ and copy the zip file there from the download folder then extract the file contents to the </w:t>
+      </w:r>
+      <w:r>
+        <w:rPr>
+          <w:rtl w:val="0"/>
+          <w:lang w:val="en-US"/>
+        </w:rPr>
+        <w:t>“</w:t>
+      </w:r>
+      <w:r>
+        <w:rPr>
+          <w:rtl w:val="0"/>
+          <w:lang w:val="en-US"/>
+        </w:rPr>
+        <w:t>Scripts</w:t>
+      </w:r>
+      <w:r>
+        <w:rPr>
+          <w:rtl w:val="0"/>
+          <w:lang w:val="en-US"/>
+        </w:rPr>
+        <w:t xml:space="preserve">” </w:t>
+      </w:r>
+      <w:r>
+        <w:rPr>
+          <w:rtl w:val="0"/>
+          <w:lang w:val="en-US"/>
+        </w:rPr>
+        <w:t xml:space="preserve">folder (not to a new </w:t>
+      </w:r>
+      <w:r>
+        <w:rPr>
+          <w:rtl w:val="0"/>
+          <w:lang w:val="en-US"/>
+        </w:rPr>
+        <w:t>“</w:t>
+      </w:r>
+      <w:r>
+        <w:rPr>
+          <w:rtl w:val="0"/>
+          <w:lang w:val="en-US"/>
+        </w:rPr>
+        <w:t>DSG-DC</w:t>
+      </w:r>
+      <w:r>
+        <w:rPr>
+          <w:rtl w:val="0"/>
+          <w:lang w:val="en-US"/>
+        </w:rPr>
+        <w:t xml:space="preserve">” </w:t>
+      </w:r>
+      <w:r>
+        <w:rPr>
+          <w:rtl w:val="0"/>
+          <w:lang w:val="en-US"/>
+        </w:rPr>
+        <w:t xml:space="preserve">folder). To do this right-click on the zip file and select </w:t>
+      </w:r>
+      <w:r>
+        <w:rPr>
+          <w:rtl w:val="0"/>
+          <w:lang w:val="en-US"/>
+        </w:rPr>
+        <w:t>“</w:t>
+      </w:r>
+      <w:r>
+        <w:rPr>
+          <w:rtl w:val="0"/>
+          <w:lang w:val="en-US"/>
+        </w:rPr>
+        <w:t>extract all</w:t>
+      </w:r>
+      <w:r>
+        <w:rPr>
+          <w:rtl w:val="0"/>
+          <w:lang w:val="en-US"/>
+        </w:rPr>
+        <w:t>”</w:t>
+      </w:r>
+      <w:r>
+        <w:rPr>
+          <w:rtl w:val="0"/>
+          <w:lang w:val="en-US"/>
+        </w:rPr>
+        <w:t xml:space="preserve">, ensuring the destination is just </w:t>
+      </w:r>
+      <w:r>
+        <w:rPr>
+          <w:rtl w:val="0"/>
+          <w:lang w:val="en-US"/>
+        </w:rPr>
+        <w:t>“</w:t>
+      </w:r>
+      <w:r>
+        <w:rPr>
+          <w:rtl w:val="0"/>
+          <w:lang w:val="en-US"/>
+        </w:rPr>
+        <w:t>C:\Scripts</w:t>
+      </w:r>
+      <w:r>
+        <w:rPr>
+          <w:rtl w:val="0"/>
+          <w:lang w:val="en-US"/>
+        </w:rPr>
+        <w:t>”</w:t>
+      </w:r>
+      <w:r>
+        <w:rPr>
+          <w:rtl w:val="0"/>
+          <w:lang w:val="en-US"/>
+        </w:rPr>
+        <w:t>.</w:t>
       </w:r>
     </w:p>
     <w:p>
@@ -14596,7 +15038,7 @@
           <w:shd w:val="clear" w:color="auto" w:fill="d0ddef"/>
         </w:tblPrEx>
         <w:trPr>
-          <w:trHeight w:val="260" w:hRule="atLeast"/>
+          <w:trHeight w:val="490" w:hRule="atLeast"/>
         </w:trPr>
         <w:tc>
           <w:tcPr>
@@ -14676,7 +15118,15 @@
                 <w:rtl w:val="0"/>
                 <w:lang w:val="en-US"/>
               </w:rPr>
-              <w:t>Enter the DSG name i.e. DSG2</w:t>
+              <w:t>Enter the DSG name i.e. DSG</w:t>
+            </w:r>
+            <w:r>
+              <w:rPr>
+                <w:rStyle w:val="None"/>
+                <w:rtl w:val="0"/>
+                <w:lang w:val="en-US"/>
+              </w:rPr>
+              <w:t>ROUP9</w:t>
             </w:r>
           </w:p>
         </w:tc>
@@ -14686,7 +15136,7 @@
           <w:shd w:val="clear" w:color="auto" w:fill="d0ddef"/>
         </w:tblPrEx>
         <w:trPr>
-          <w:trHeight w:val="740" w:hRule="atLeast"/>
+          <w:trHeight w:val="970" w:hRule="atLeast"/>
         </w:trPr>
         <w:tc>
           <w:tcPr>
@@ -14768,6 +15218,14 @@
               </w:rPr>
               <w:t>Enter NetBIOS name of the management domain i.e. TURINGSAFEHAVEN</w:t>
             </w:r>
+            <w:r>
+              <w:rPr>
+                <w:rStyle w:val="None"/>
+                <w:rtl w:val="0"/>
+                <w:lang w:val="en-US"/>
+              </w:rPr>
+              <w:t xml:space="preserve"> (production) DSGROUPDEV (test)</w:t>
+            </w:r>
           </w:p>
         </w:tc>
       </w:tr>
@@ -14776,7 +15234,7 @@
           <w:shd w:val="clear" w:color="auto" w:fill="d0ddef"/>
         </w:tblPrEx>
         <w:trPr>
-          <w:trHeight w:val="740" w:hRule="atLeast"/>
+          <w:trHeight w:val="970" w:hRule="atLeast"/>
         </w:trPr>
         <w:tc>
           <w:tcPr>
@@ -14849,6 +15307,10 @@
               <w:pStyle w:val="List Paragraph"/>
               <w:spacing w:line="240" w:lineRule="auto"/>
               <w:ind w:left="0" w:firstLine="0"/>
+              <w:rPr>
+                <w:rStyle w:val="None"/>
+                <w:lang w:val="en-US"/>
+              </w:rPr>
             </w:pPr>
             <w:r>
               <w:rPr>
@@ -14856,7 +15318,30 @@
                 <w:rtl w:val="0"/>
                 <w:lang w:val="en-US"/>
               </w:rPr>
-              <w:t>Enter the first three octets of the Subnet-Data subnet as per the checklist i.e. 10.250.74</w:t>
+              <w:t>Enter the first three octets of the Subnet-Data subnet as per the checklist i.e. 10.250.</w:t>
+            </w:r>
+            <w:r>
+              <w:rPr>
+                <w:rStyle w:val="None"/>
+                <w:rtl w:val="0"/>
+                <w:lang w:val="en-US"/>
+              </w:rPr>
+              <w:t>x+2</w:t>
+            </w:r>
+          </w:p>
+          <w:p>
+            <w:pPr>
+              <w:pStyle w:val="List Paragraph"/>
+              <w:spacing w:line="240" w:lineRule="auto"/>
+              <w:ind w:left="0" w:firstLine="0"/>
+            </w:pPr>
+            <w:r>
+              <w:rPr>
+                <w:rStyle w:val="None"/>
+                <w:rtl w:val="0"/>
+                <w:lang w:val="en-US"/>
+              </w:rPr>
+              <w:t>(where x is the base address)</w:t>
             </w:r>
           </w:p>
         </w:tc>
@@ -14901,6 +15386,94 @@
         </w:rPr>
         <w:t>The RDS deployment will now start, this will take around 10 minutes to complete, the session servers will reboot during the process.</w:t>
       </w:r>
+    </w:p>
+    <w:p>
+      <w:pPr>
+        <w:pStyle w:val="List Paragraph"/>
+        <w:ind w:left="0" w:firstLine="0"/>
+      </w:pPr>
+      <w:r>
+        <w:br w:type="textWrapping"/>
+      </w:r>
+      <w:commentRangeStart w:id="7"/>
+    </w:p>
+    <w:p>
+      <w:pPr>
+        <w:pStyle w:val="List Paragraph"/>
+        <w:ind w:left="0" w:firstLine="0"/>
+      </w:pPr>
+      <w:r>
+        <w:rPr>
+          <w:rtl w:val="0"/>
+          <w:lang w:val="en-US"/>
+        </w:rPr>
+        <w:t>The user name or group name is not valid. Type a valid user name and group name. Some or all identity references could</w:t>
+      </w:r>
+    </w:p>
+    <w:p>
+      <w:pPr>
+        <w:pStyle w:val="List Paragraph"/>
+        <w:ind w:left="0" w:firstLine="0"/>
+      </w:pPr>
+      <w:r>
+        <w:rPr>
+          <w:rtl w:val="0"/>
+          <w:lang w:val="en-US"/>
+        </w:rPr>
+        <w:t>not be translated.</w:t>
+      </w:r>
+    </w:p>
+    <w:p>
+      <w:pPr>
+        <w:pStyle w:val="List Paragraph"/>
+        <w:ind w:left="0" w:firstLine="0"/>
+      </w:pPr>
+      <w:r>
+        <w:rPr>
+          <w:rtl w:val="0"/>
+          <w:lang w:val="en-US"/>
+        </w:rPr>
+        <w:t xml:space="preserve">    + CategoryInfo          : InvalidResult: (:) [], RDManagementException</w:t>
+      </w:r>
+    </w:p>
+    <w:p>
+      <w:pPr>
+        <w:pStyle w:val="List Paragraph"/>
+        <w:ind w:left="0" w:firstLine="0"/>
+      </w:pPr>
+      <w:r>
+        <w:rPr>
+          <w:rtl w:val="0"/>
+          <w:lang w:val="en-US"/>
+        </w:rPr>
+        <w:t xml:space="preserve">    + FullyQualifiedErrorId : JobStateFailed</w:t>
+      </w:r>
+    </w:p>
+    <w:p>
+      <w:pPr>
+        <w:pStyle w:val="List Paragraph"/>
+        <w:ind w:left="0" w:firstLine="0"/>
+      </w:pPr>
+      <w:r>
+        <w:rPr>
+          <w:rtl w:val="0"/>
+          <w:lang w:val="en-US"/>
+        </w:rPr>
+        <w:t xml:space="preserve">    + PSComputerName        : localhost</w:t>
+      </w:r>
+      <w:r>
+        <w:br w:type="textWrapping"/>
+      </w:r>
+      <w:commentRangeEnd w:id="7"/>
+      <w:r>
+        <w:commentReference w:id="7"/>
+      </w:r>
+    </w:p>
+    <w:p>
+      <w:pPr>
+        <w:pStyle w:val="List Paragraph"/>
+        <w:ind w:left="0" w:firstLine="0"/>
+      </w:pPr>
     </w:p>
     <w:p>
       <w:pPr>
@@ -14996,7 +15569,7 @@
                     </pic:cNvPicPr>
                   </pic:nvPicPr>
                   <pic:blipFill>
-                    <a:blip r:embed="rId18">
+                    <a:blip r:embed="rId17">
                       <a:extLst/>
                     </a:blip>
                     <a:stretch>
@@ -15198,7 +15771,7 @@
                     </pic:cNvPicPr>
                   </pic:nvPicPr>
                   <pic:blipFill>
-                    <a:blip r:embed="rId19">
+                    <a:blip r:embed="rId18">
                       <a:extLst/>
                     </a:blip>
                     <a:stretch>
@@ -15471,7 +16044,7 @@
                     </pic:cNvPicPr>
                   </pic:nvPicPr>
                   <pic:blipFill>
-                    <a:blip r:embed="rId20">
+                    <a:blip r:embed="rId19">
                       <a:extLst/>
                     </a:blip>
                     <a:stretch>
@@ -15578,7 +16151,7 @@
                     </pic:cNvPicPr>
                   </pic:nvPicPr>
                   <pic:blipFill>
-                    <a:blip r:embed="rId21">
+                    <a:blip r:embed="rId20">
                       <a:extLst/>
                     </a:blip>
                     <a:stretch>
@@ -15753,7 +16326,7 @@
                     </pic:cNvPicPr>
                   </pic:nvPicPr>
                   <pic:blipFill>
-                    <a:blip r:embed="rId22">
+                    <a:blip r:embed="rId21">
                       <a:extLst/>
                     </a:blip>
                     <a:stretch>
@@ -17419,7 +17992,9 @@
           <w:lang w:val="en-US"/>
         </w:rPr>
         <w:t>when prompted</w:t>
-      </w:r>
+        <w:br w:type="textWrapping"/>
+      </w:r>
+      <w:commentRangeStart w:id="8"/>
     </w:p>
     <w:p>
       <w:pPr>
@@ -17438,6 +18013,24 @@
           <w:lang w:val="en-US"/>
         </w:rPr>
         <w:t>Exit the PowerShell window and re-open a new one</w:t>
+      </w:r>
+      <w:r>
+        <w:rPr>
+          <w:rtl w:val="0"/>
+          <w:lang w:val="en-US"/>
+        </w:rPr>
+        <w:t xml:space="preserve"> </w:t>
+      </w:r>
+      <w:commentRangeEnd w:id="8"/>
+      <w:r>
+        <w:commentReference w:id="8"/>
+      </w:r>
+      <w:r>
+        <w:rPr>
+          <w:rtl w:val="0"/>
+          <w:lang w:val="en-US"/>
+        </w:rPr>
+        <w:t xml:space="preserve"> (with elevated permissions)</w:t>
       </w:r>
     </w:p>
     <w:p>
@@ -17840,6 +18433,10 @@
       <w:pPr>
         <w:pStyle w:val="List Paragraph"/>
       </w:pPr>
+      <w:r>
+        <w:br w:type="textWrapping"/>
+      </w:r>
+      <w:commentRangeStart w:id="9"/>
     </w:p>
     <w:p>
       <w:pPr>
@@ -17858,6 +18455,11 @@
           <w:lang w:val="en-US"/>
         </w:rPr>
         <w:t>Run the following command to install the certificate you exported earlier, note that you are targeting the .CER file this time.</w:t>
+        <w:br w:type="textWrapping"/>
+      </w:r>
+      <w:commentRangeEnd w:id="9"/>
+      <w:r>
+        <w:commentReference w:id="9"/>
       </w:r>
     </w:p>
     <w:p>
@@ -18310,7 +18912,7 @@
                     </pic:cNvPicPr>
                   </pic:nvPicPr>
                   <pic:blipFill>
-                    <a:blip r:embed="rId23">
+                    <a:blip r:embed="rId22">
                       <a:extLst/>
                     </a:blip>
                     <a:stretch>
@@ -18410,7 +19012,7 @@
                     </pic:cNvPicPr>
                   </pic:nvPicPr>
                   <pic:blipFill>
-                    <a:blip r:embed="rId24">
+                    <a:blip r:embed="rId23">
                       <a:extLst/>
                     </a:blip>
                     <a:stretch>
@@ -18577,6 +19179,15 @@
           <w:ilvl w:val="0"/>
           <w:numId w:val="2"/>
         </w:numPr>
+      </w:pPr>
+    </w:p>
+    <w:p>
+      <w:pPr>
+        <w:pStyle w:val="List Paragraph"/>
+        <w:numPr>
+          <w:ilvl w:val="0"/>
+          <w:numId w:val="2"/>
+        </w:numPr>
         <w:rPr>
           <w:lang w:val="en-US"/>
         </w:rPr>
@@ -18615,7 +19226,7 @@
                     </pic:cNvPicPr>
                   </pic:nvPicPr>
                   <pic:blipFill>
-                    <a:blip r:embed="rId25">
+                    <a:blip r:embed="rId24">
                       <a:extLst/>
                     </a:blip>
                     <a:stretch>
@@ -18852,7 +19463,7 @@
                     </pic:cNvPicPr>
                   </pic:nvPicPr>
                   <pic:blipFill>
-                    <a:blip r:embed="rId26">
+                    <a:blip r:embed="rId25">
                       <a:extLst/>
                     </a:blip>
                     <a:stretch>
@@ -19125,7 +19736,7 @@
                     </pic:cNvPicPr>
                   </pic:nvPicPr>
                   <pic:blipFill>
-                    <a:blip r:embed="rId27">
+                    <a:blip r:embed="rId26">
                       <a:extLst/>
                     </a:blip>
                     <a:stretch>
@@ -19260,7 +19871,7 @@
                     </pic:cNvPicPr>
                   </pic:nvPicPr>
                   <pic:blipFill>
-                    <a:blip r:embed="rId28">
+                    <a:blip r:embed="rId27">
                       <a:extLst/>
                     </a:blip>
                     <a:stretch>
@@ -19434,7 +20045,7 @@
                     </pic:cNvPicPr>
                   </pic:nvPicPr>
                   <pic:blipFill>
-                    <a:blip r:embed="rId29">
+                    <a:blip r:embed="rId28">
                       <a:extLst/>
                     </a:blip>
                     <a:stretch>
@@ -19557,8 +20168,8 @@
         </w:rPr>
         <w:t>To make this Remote Desktop Service accessible from the internet a A record will need to be added to the external domain name servers. The A record must match the FQDN of the server i.e. RDS.DSGROUP10.CO.UK.  The IP address for this record is the external IP address that is assigned to the RDS_NIC1 resource within the Azure Portal.</w:t>
       </w:r>
-      <w:bookmarkStart w:name="_Deploy_Data_Server1" w:id="7"/>
-      <w:bookmarkEnd w:id="7"/>
+      <w:bookmarkStart w:name="_Deploy_Data_Server1" w:id="10"/>
+      <w:bookmarkEnd w:id="10"/>
       <w:r>
         <w:br w:type="page"/>
       </w:r>
@@ -19679,7 +20290,7 @@
                     </pic:cNvPicPr>
                   </pic:nvPicPr>
                   <pic:blipFill>
-                    <a:blip r:embed="rId30">
+                    <a:blip r:embed="rId29">
                       <a:extLst/>
                     </a:blip>
                     <a:stretch>
@@ -20883,7 +21494,7 @@
                     </pic:cNvPicPr>
                   </pic:nvPicPr>
                   <pic:blipFill>
-                    <a:blip r:embed="rId31">
+                    <a:blip r:embed="rId30">
                       <a:extLst/>
                     </a:blip>
                     <a:stretch>
@@ -20990,7 +21601,7 @@
                     </pic:cNvPicPr>
                   </pic:nvPicPr>
                   <pic:blipFill>
-                    <a:blip r:embed="rId32">
+                    <a:blip r:embed="rId31">
                       <a:extLst/>
                     </a:blip>
                     <a:stretch>
@@ -21348,7 +21959,7 @@
                     </pic:cNvPicPr>
                   </pic:nvPicPr>
                   <pic:blipFill>
-                    <a:blip r:embed="rId33">
+                    <a:blip r:embed="rId32">
                       <a:extLst/>
                     </a:blip>
                     <a:stretch>
@@ -21392,8 +22003,8 @@
           <w:numId w:val="2"/>
         </w:numPr>
       </w:pPr>
-      <w:bookmarkStart w:name="_Deploy_Linux_Servers1" w:id="8"/>
-      <w:bookmarkEnd w:id="8"/>
+      <w:bookmarkStart w:name="_Deploy_Linux_Servers1" w:id="11"/>
+      <w:bookmarkEnd w:id="11"/>
       <w:r>
         <w:rPr>
           <w:rtl w:val="0"/>
@@ -21592,7 +22203,7 @@
                     </pic:cNvPicPr>
                   </pic:nvPicPr>
                   <pic:blipFill>
-                    <a:blip r:embed="rId17">
+                    <a:blip r:embed="rId33">
                       <a:extLst/>
                     </a:blip>
                     <a:stretch>
@@ -23857,7 +24468,7 @@
                     </pic:cNvPicPr>
                   </pic:nvPicPr>
                   <pic:blipFill>
-                    <a:blip r:embed="rId32">
+                    <a:blip r:embed="rId31">
                       <a:extLst/>
                     </a:blip>
                     <a:stretch>
@@ -31516,8 +32127,8 @@
       <w:pPr>
         <w:pStyle w:val="Heading"/>
       </w:pPr>
-      <w:bookmarkStart w:name="_Network_Lock_Down1" w:id="9"/>
-      <w:bookmarkEnd w:id="9"/>
+      <w:bookmarkStart w:name="_Network_Lock_Down1" w:id="12"/>
+      <w:bookmarkEnd w:id="12"/>
       <w:r>
         <w:rPr>
           <w:rtl w:val="0"/>
@@ -31848,6 +32459,74 @@
     </w:sectPr>
   </w:body>
 </w:document>
+</file>
+
+<file path=word/comments.xml><?xml version="1.0" encoding="utf-8"?>
+<w:comments xmlns:w="http://schemas.openxmlformats.org/wordprocessingml/2006/main" xmlns:r="http://schemas.openxmlformats.org/officeDocument/2006/relationships" xmlns:wp="http://schemas.openxmlformats.org/drawingml/2006/wordprocessingDrawing" xmlns:w14="http://schemas.microsoft.com/office/word/2010/wordml">
+  <w:comment w:id="7" w:author="James Cunningham" w:date="2019-02-25T08:47:05Z">
+    <w:p>
+      <w:pPr>
+        <w:pStyle w:val="Default"/>
+        <w:bidi w:val="0"/>
+      </w:pPr>
+    </w:p>
+    <w:p>
+      <w:pPr>
+        <w:pStyle w:val="Default"/>
+        <w:bidi w:val="0"/>
+      </w:pPr>
+      <w:r>
+        <w:rPr>
+          <w:rFonts w:cs="Arial Unicode MS" w:eastAsia="Arial Unicode MS"/>
+          <w:rtl w:val="0"/>
+        </w:rPr>
+        <w:t>Got this error multiple times whilst script was running</w:t>
+      </w:r>
+    </w:p>
+  </w:comment>
+  <w:comment w:id="8" w:author="James Cunningham" w:date="2019-02-25T08:49:32Z">
+    <w:p>
+      <w:pPr>
+        <w:pStyle w:val="Default"/>
+        <w:bidi w:val="0"/>
+      </w:pPr>
+    </w:p>
+    <w:p>
+      <w:pPr>
+        <w:pStyle w:val="Default"/>
+        <w:bidi w:val="0"/>
+      </w:pPr>
+      <w:r>
+        <w:rPr>
+          <w:rFonts w:cs="Arial Unicode MS" w:eastAsia="Arial Unicode MS"/>
+          <w:rtl w:val="0"/>
+        </w:rPr>
+        <w:t xml:space="preserve">Assume with elevated privileges </w:t>
+      </w:r>
+    </w:p>
+  </w:comment>
+  <w:comment w:id="9" w:author="James Cunningham" w:date="2019-02-25T08:50:53Z">
+    <w:p>
+      <w:pPr>
+        <w:pStyle w:val="Default"/>
+        <w:bidi w:val="0"/>
+      </w:pPr>
+    </w:p>
+    <w:p>
+      <w:pPr>
+        <w:pStyle w:val="Default"/>
+        <w:bidi w:val="0"/>
+      </w:pPr>
+      <w:r>
+        <w:rPr>
+          <w:rFonts w:cs="Arial Unicode MS" w:eastAsia="Arial Unicode MS"/>
+          <w:rtl w:val="0"/>
+        </w:rPr>
+        <w:t>Not run at moment as skipping SSL cert install until end</w:t>
+      </w:r>
+    </w:p>
+  </w:comment>
+</w:comments>
 </file>
 
 <file path=word/footer1.xml><?xml version="1.0" encoding="utf-8"?>
@@ -34258,6 +34937,43 @@
         <w:numId w:val="7"/>
       </w:numPr>
     </w:pPr>
+  </w:style>
+  <w:style w:type="paragraph" w:styleId="Default">
+    <w:name w:val="Default"/>
+    <w:next w:val="Default"/>
+    <w:pPr>
+      <w:keepNext w:val="0"/>
+      <w:keepLines w:val="0"/>
+      <w:pageBreakBefore w:val="0"/>
+      <w:widowControl w:val="1"/>
+      <w:shd w:val="clear" w:color="auto" w:fill="auto"/>
+      <w:suppressAutoHyphens w:val="0"/>
+      <w:bidi w:val="0"/>
+      <w:spacing w:before="0" w:after="0" w:line="240" w:lineRule="auto"/>
+      <w:ind w:left="0" w:right="0" w:firstLine="0"/>
+      <w:jc w:val="left"/>
+      <w:outlineLvl w:val="9"/>
+    </w:pPr>
+    <w:rPr>
+      <w:rFonts w:ascii="Helvetica Neue" w:cs="Helvetica Neue" w:hAnsi="Helvetica Neue" w:eastAsia="Helvetica Neue"/>
+      <w:b w:val="0"/>
+      <w:bCs w:val="0"/>
+      <w:i w:val="0"/>
+      <w:iCs w:val="0"/>
+      <w:caps w:val="0"/>
+      <w:smallCaps w:val="0"/>
+      <w:strike w:val="0"/>
+      <w:dstrike w:val="0"/>
+      <w:outline w:val="0"/>
+      <w:color w:val="000000"/>
+      <w:spacing w:val="0"/>
+      <w:kern w:val="0"/>
+      <w:position w:val="0"/>
+      <w:sz w:val="22"/>
+      <w:szCs w:val="22"/>
+      <w:u w:val="none"/>
+      <w:vertAlign w:val="baseline"/>
+    </w:rPr>
   </w:style>
   <w:style w:type="paragraph" w:styleId="Normal (Web)">
     <w:name w:val="Normal (Web)"/>

</xml_diff>

<commit_message>
Update instructions for Remote Desktop Security Configuration
</commit_message>
<xml_diff>
--- a/new_dsg_environment/azure-runbooks/Data Study Environment Build Instructions.docx
+++ b/new_dsg_environment/azure-runbooks/Data Study Environment Build Instructions.docx
@@ -15028,7 +15028,23 @@
                 <w:rtl w:val="0"/>
                 <w:lang w:val="en-US"/>
               </w:rPr>
-              <w:t>Enter the NetBIOS name of the domain i.e. DSGROUP10</w:t>
+              <w:t>Enter the NetBIOS name of the domain i.e. DSGROUP</w:t>
+            </w:r>
+            <w:r>
+              <w:rPr>
+                <w:rStyle w:val="None"/>
+                <w:rtl w:val="0"/>
+                <w:lang w:val="en-US"/>
+              </w:rPr>
+              <w:t>9x</w:t>
+            </w:r>
+            <w:r>
+              <w:rPr>
+                <w:rStyle w:val="None"/>
+                <w:rtl w:val="0"/>
+                <w:lang w:val="en-US"/>
+              </w:rPr>
+              <w:t xml:space="preserve">§ </w:t>
             </w:r>
           </w:p>
         </w:tc>
@@ -15386,94 +15402,6 @@
         </w:rPr>
         <w:t>The RDS deployment will now start, this will take around 10 minutes to complete, the session servers will reboot during the process.</w:t>
       </w:r>
-    </w:p>
-    <w:p>
-      <w:pPr>
-        <w:pStyle w:val="List Paragraph"/>
-        <w:ind w:left="0" w:firstLine="0"/>
-      </w:pPr>
-      <w:r>
-        <w:br w:type="textWrapping"/>
-      </w:r>
-      <w:commentRangeStart w:id="7"/>
-    </w:p>
-    <w:p>
-      <w:pPr>
-        <w:pStyle w:val="List Paragraph"/>
-        <w:ind w:left="0" w:firstLine="0"/>
-      </w:pPr>
-      <w:r>
-        <w:rPr>
-          <w:rtl w:val="0"/>
-          <w:lang w:val="en-US"/>
-        </w:rPr>
-        <w:t>The user name or group name is not valid. Type a valid user name and group name. Some or all identity references could</w:t>
-      </w:r>
-    </w:p>
-    <w:p>
-      <w:pPr>
-        <w:pStyle w:val="List Paragraph"/>
-        <w:ind w:left="0" w:firstLine="0"/>
-      </w:pPr>
-      <w:r>
-        <w:rPr>
-          <w:rtl w:val="0"/>
-          <w:lang w:val="en-US"/>
-        </w:rPr>
-        <w:t>not be translated.</w:t>
-      </w:r>
-    </w:p>
-    <w:p>
-      <w:pPr>
-        <w:pStyle w:val="List Paragraph"/>
-        <w:ind w:left="0" w:firstLine="0"/>
-      </w:pPr>
-      <w:r>
-        <w:rPr>
-          <w:rtl w:val="0"/>
-          <w:lang w:val="en-US"/>
-        </w:rPr>
-        <w:t xml:space="preserve">    + CategoryInfo          : InvalidResult: (:) [], RDManagementException</w:t>
-      </w:r>
-    </w:p>
-    <w:p>
-      <w:pPr>
-        <w:pStyle w:val="List Paragraph"/>
-        <w:ind w:left="0" w:firstLine="0"/>
-      </w:pPr>
-      <w:r>
-        <w:rPr>
-          <w:rtl w:val="0"/>
-          <w:lang w:val="en-US"/>
-        </w:rPr>
-        <w:t xml:space="preserve">    + FullyQualifiedErrorId : JobStateFailed</w:t>
-      </w:r>
-    </w:p>
-    <w:p>
-      <w:pPr>
-        <w:pStyle w:val="List Paragraph"/>
-        <w:ind w:left="0" w:firstLine="0"/>
-      </w:pPr>
-      <w:r>
-        <w:rPr>
-          <w:rtl w:val="0"/>
-          <w:lang w:val="en-US"/>
-        </w:rPr>
-        <w:t xml:space="preserve">    + PSComputerName        : localhost</w:t>
-      </w:r>
-      <w:r>
-        <w:br w:type="textWrapping"/>
-      </w:r>
-      <w:commentRangeEnd w:id="7"/>
-      <w:r>
-        <w:commentReference w:id="7"/>
-      </w:r>
-    </w:p>
-    <w:p>
-      <w:pPr>
-        <w:pStyle w:val="List Paragraph"/>
-        <w:ind w:left="0" w:firstLine="0"/>
-      </w:pPr>
     </w:p>
     <w:p>
       <w:pPr>
@@ -17994,7 +17922,7 @@
         <w:t>when prompted</w:t>
         <w:br w:type="textWrapping"/>
       </w:r>
-      <w:commentRangeStart w:id="8"/>
+      <w:commentRangeStart w:id="7"/>
     </w:p>
     <w:p>
       <w:pPr>
@@ -18021,9 +17949,9 @@
         </w:rPr>
         <w:t xml:space="preserve"> </w:t>
       </w:r>
-      <w:commentRangeEnd w:id="8"/>
-      <w:r>
-        <w:commentReference w:id="8"/>
+      <w:commentRangeEnd w:id="7"/>
+      <w:r>
+        <w:commentReference w:id="7"/>
       </w:r>
       <w:r>
         <w:rPr>
@@ -18436,7 +18364,7 @@
       <w:r>
         <w:br w:type="textWrapping"/>
       </w:r>
-      <w:commentRangeStart w:id="9"/>
+      <w:commentRangeStart w:id="8"/>
     </w:p>
     <w:p>
       <w:pPr>
@@ -18457,9 +18385,9 @@
         <w:t>Run the following command to install the certificate you exported earlier, note that you are targeting the .CER file this time.</w:t>
         <w:br w:type="textWrapping"/>
       </w:r>
-      <w:commentRangeEnd w:id="9"/>
-      <w:r>
-        <w:commentReference w:id="9"/>
+      <w:commentRangeEnd w:id="8"/>
+      <w:r>
+        <w:commentReference w:id="8"/>
       </w:r>
     </w:p>
     <w:p>
@@ -19199,6 +19127,69 @@
         </w:rPr>
         <w:t>Enter the shared secret for the RADIUS connection when prompted</w:t>
       </w:r>
+      <w:r>
+        <w:rPr>
+          <w:rtl w:val="0"/>
+          <w:lang w:val="en-US"/>
+        </w:rPr>
+        <w:t xml:space="preserve"> (note: this can be entered as </w:t>
+      </w:r>
+      <w:r>
+        <w:rPr>
+          <w:rtl w:val="0"/>
+          <w:lang w:val="en-US"/>
+        </w:rPr>
+        <w:t>‘</w:t>
+      </w:r>
+      <w:r>
+        <w:rPr>
+          <w:rtl w:val="0"/>
+          <w:lang w:val="en-US"/>
+        </w:rPr>
+        <w:t>new shared secret</w:t>
+      </w:r>
+      <w:r>
+        <w:rPr>
+          <w:rtl w:val="0"/>
+          <w:lang w:val="en-US"/>
+        </w:rPr>
+        <w:t xml:space="preserve">’ </w:t>
+      </w:r>
+      <w:r>
+        <w:rPr>
+          <w:rtl w:val="0"/>
+          <w:lang w:val="en-US"/>
+        </w:rPr>
+        <w:t xml:space="preserve">as opposed to </w:t>
+      </w:r>
+      <w:r>
+        <w:rPr>
+          <w:rtl w:val="0"/>
+          <w:lang w:val="en-US"/>
+        </w:rPr>
+        <w:t>‘</w:t>
+      </w:r>
+      <w:r>
+        <w:rPr>
+          <w:rtl w:val="0"/>
+          <w:lang w:val="en-US"/>
+        </w:rPr>
+        <w:t>existing</w:t>
+      </w:r>
+      <w:r>
+        <w:rPr>
+          <w:rtl w:val="0"/>
+          <w:lang w:val="en-US"/>
+        </w:rPr>
+        <w:t>’</w:t>
+      </w:r>
+      <w:r>
+        <w:rPr>
+          <w:rtl w:val="0"/>
+          <w:lang w:val="en-US"/>
+        </w:rPr>
+        <w:t>)</w:t>
+      </w:r>
     </w:p>
     <w:p>
       <w:pPr>
@@ -20168,8 +20159,8 @@
         </w:rPr>
         <w:t>To make this Remote Desktop Service accessible from the internet a A record will need to be added to the external domain name servers. The A record must match the FQDN of the server i.e. RDS.DSGROUP10.CO.UK.  The IP address for this record is the external IP address that is assigned to the RDS_NIC1 resource within the Azure Portal.</w:t>
       </w:r>
-      <w:bookmarkStart w:name="_Deploy_Data_Server1" w:id="10"/>
-      <w:bookmarkEnd w:id="10"/>
+      <w:bookmarkStart w:name="_Deploy_Data_Server1" w:id="9"/>
+      <w:bookmarkEnd w:id="9"/>
       <w:r>
         <w:br w:type="page"/>
       </w:r>
@@ -22003,8 +21994,8 @@
           <w:numId w:val="2"/>
         </w:numPr>
       </w:pPr>
-      <w:bookmarkStart w:name="_Deploy_Linux_Servers1" w:id="11"/>
-      <w:bookmarkEnd w:id="11"/>
+      <w:bookmarkStart w:name="_Deploy_Linux_Servers1" w:id="10"/>
+      <w:bookmarkEnd w:id="10"/>
       <w:r>
         <w:rPr>
           <w:rtl w:val="0"/>
@@ -32127,8 +32118,8 @@
       <w:pPr>
         <w:pStyle w:val="Heading"/>
       </w:pPr>
-      <w:bookmarkStart w:name="_Network_Lock_Down1" w:id="12"/>
-      <w:bookmarkEnd w:id="12"/>
+      <w:bookmarkStart w:name="_Network_Lock_Down1" w:id="11"/>
+      <w:bookmarkEnd w:id="11"/>
       <w:r>
         <w:rPr>
           <w:rtl w:val="0"/>
@@ -32463,7 +32454,7 @@
 
 <file path=word/comments.xml><?xml version="1.0" encoding="utf-8"?>
 <w:comments xmlns:w="http://schemas.openxmlformats.org/wordprocessingml/2006/main" xmlns:r="http://schemas.openxmlformats.org/officeDocument/2006/relationships" xmlns:wp="http://schemas.openxmlformats.org/drawingml/2006/wordprocessingDrawing" xmlns:w14="http://schemas.microsoft.com/office/word/2010/wordml">
-  <w:comment w:id="7" w:author="James Cunningham" w:date="2019-02-25T08:47:05Z">
+  <w:comment w:id="7" w:author="James Cunningham" w:date="2019-02-25T08:49:32Z">
     <w:p>
       <w:pPr>
         <w:pStyle w:val="Default"/>
@@ -32480,32 +32471,11 @@
           <w:rFonts w:cs="Arial Unicode MS" w:eastAsia="Arial Unicode MS"/>
           <w:rtl w:val="0"/>
         </w:rPr>
-        <w:t>Got this error multiple times whilst script was running</w:t>
+        <w:t xml:space="preserve">Assume with elevated privileges </w:t>
       </w:r>
     </w:p>
   </w:comment>
-  <w:comment w:id="8" w:author="James Cunningham" w:date="2019-02-25T08:49:32Z">
-    <w:p>
-      <w:pPr>
-        <w:pStyle w:val="Default"/>
-        <w:bidi w:val="0"/>
-      </w:pPr>
-    </w:p>
-    <w:p>
-      <w:pPr>
-        <w:pStyle w:val="Default"/>
-        <w:bidi w:val="0"/>
-      </w:pPr>
-      <w:r>
-        <w:rPr>
-          <w:rFonts w:cs="Arial Unicode MS" w:eastAsia="Arial Unicode MS"/>
-          <w:rtl w:val="0"/>
-        </w:rPr>
-        <w:t xml:space="preserve">Assume with elevated privileges </w:t>
-      </w:r>
-    </w:p>
-  </w:comment>
-  <w:comment w:id="9" w:author="James Cunningham" w:date="2019-02-25T08:50:53Z">
+  <w:comment w:id="8" w:author="James Cunningham" w:date="2019-02-25T08:50:53Z">
     <w:p>
       <w:pPr>
         <w:pStyle w:val="Default"/>

</xml_diff>

<commit_message>
Update build instructions with Lets Encrypt SSL generation
</commit_message>
<xml_diff>
--- a/new_dsg_environment/azure-runbooks/Data Study Environment Build Instructions.docx
+++ b/new_dsg_environment/azure-runbooks/Data Study Environment Build Instructions.docx
@@ -16136,6 +16136,268 @@
         <w:pStyle w:val="List Paragraph"/>
         <w:numPr>
           <w:ilvl w:val="0"/>
+          <w:numId w:val="9"/>
+        </w:numPr>
+      </w:pPr>
+    </w:p>
+    <w:p>
+      <w:pPr>
+        <w:pStyle w:val="List Paragraph"/>
+        <w:numPr>
+          <w:ilvl w:val="0"/>
+          <w:numId w:val="9"/>
+        </w:numPr>
+        <w:rPr>
+          <w:lang w:val="en-US"/>
+        </w:rPr>
+      </w:pPr>
+      <w:r>
+        <w:rPr>
+          <w:rtl w:val="0"/>
+          <w:lang w:val="en-US"/>
+        </w:rPr>
+        <w:t>Copy the CSR from the RDS server to your compute</w:t>
+      </w:r>
+    </w:p>
+    <w:p>
+      <w:pPr>
+        <w:pStyle w:val="List Paragraph"/>
+        <w:numPr>
+          <w:ilvl w:val="0"/>
+          <w:numId w:val="9"/>
+        </w:numPr>
+        <w:rPr>
+          <w:lang w:val="en-US"/>
+        </w:rPr>
+      </w:pPr>
+      <w:r>
+        <w:rPr>
+          <w:rtl w:val="0"/>
+          <w:lang w:val="en-US"/>
+        </w:rPr>
+        <w:t>[Install Certbot](https://certbot.eff.org/) on your computer if required</w:t>
+      </w:r>
+    </w:p>
+    <w:p>
+      <w:pPr>
+        <w:pStyle w:val="List Paragraph"/>
+        <w:numPr>
+          <w:ilvl w:val="0"/>
+          <w:numId w:val="9"/>
+        </w:numPr>
+        <w:rPr>
+          <w:lang w:val="en-US"/>
+        </w:rPr>
+      </w:pPr>
+      <w:r>
+        <w:rPr>
+          <w:rtl w:val="0"/>
+          <w:lang w:val="en-US"/>
+        </w:rPr>
+        <w:t>Run Certbot, passing in custom folders for config, work and logs directories. This will automatically create a new Let's Encrypt account for this particular pairing of Certbot installation and custom directory.</w:t>
+      </w:r>
+    </w:p>
+    <w:p>
+      <w:pPr>
+        <w:pStyle w:val="List Paragraph"/>
+        <w:numPr>
+          <w:ilvl w:val="0"/>
+          <w:numId w:val="9"/>
+        </w:numPr>
+        <w:rPr>
+          <w:lang w:val="en-US"/>
+        </w:rPr>
+      </w:pPr>
+      <w:r>
+        <w:rPr>
+          <w:rtl w:val="0"/>
+          <w:lang w:val="en-US"/>
+        </w:rPr>
+        <w:t>`certbot --config-dir ~/tsh-certbot/config --work-dir ~/tsh-certbot/work --logs-dir ~/tsh-certbot/logs certonly --manual --preferred-challenges "dns" --agree-tos -m &lt;email-for-expiry-notifications&gt; -d &lt;dsg-domain&gt; --csr &lt;path-to-csr&gt;`</w:t>
+      </w:r>
+    </w:p>
+    <w:p>
+      <w:pPr>
+        <w:pStyle w:val="List Paragraph"/>
+        <w:numPr>
+          <w:ilvl w:val="0"/>
+          <w:numId w:val="9"/>
+        </w:numPr>
+        <w:rPr>
+          <w:lang w:val="en-US"/>
+        </w:rPr>
+      </w:pPr>
+      <w:r>
+        <w:rPr>
+          <w:rtl w:val="0"/>
+          <w:lang w:val="en-US"/>
+        </w:rPr>
+        <w:t>When presented with the DNS challenge from Certbot, add a record to the DNS Zone for the DSG domain with the following properties</w:t>
+      </w:r>
+    </w:p>
+    <w:p>
+      <w:pPr>
+        <w:pStyle w:val="List Paragraph"/>
+        <w:ind w:left="0" w:firstLine="0"/>
+      </w:pPr>
+    </w:p>
+    <w:p>
+      <w:pPr>
+        <w:pStyle w:val="List Paragraph"/>
+        <w:numPr>
+          <w:ilvl w:val="0"/>
+          <w:numId w:val="9"/>
+        </w:numPr>
+        <w:rPr>
+          <w:lang w:val="en-US"/>
+        </w:rPr>
+      </w:pPr>
+      <w:r>
+        <w:rPr>
+          <w:rtl w:val="0"/>
+          <w:lang w:val="en-US"/>
+        </w:rPr>
+        <w:t>**Name:** First section of the name provided by Certbot (e.g. `_acme-challenge`)</w:t>
+      </w:r>
+    </w:p>
+    <w:p>
+      <w:pPr>
+        <w:pStyle w:val="List Paragraph"/>
+        <w:numPr>
+          <w:ilvl w:val="0"/>
+          <w:numId w:val="9"/>
+        </w:numPr>
+        <w:rPr>
+          <w:lang w:val="en-US"/>
+        </w:rPr>
+      </w:pPr>
+      <w:r>
+        <w:rPr>
+          <w:rtl w:val="0"/>
+          <w:lang w:val="en-US"/>
+        </w:rPr>
+        <w:t>**Type:** TXT</w:t>
+      </w:r>
+    </w:p>
+    <w:p>
+      <w:pPr>
+        <w:pStyle w:val="List Paragraph"/>
+        <w:numPr>
+          <w:ilvl w:val="0"/>
+          <w:numId w:val="9"/>
+        </w:numPr>
+        <w:rPr>
+          <w:lang w:val="en-US"/>
+        </w:rPr>
+      </w:pPr>
+      <w:r>
+        <w:rPr>
+          <w:rtl w:val="0"/>
+          <w:lang w:val="en-US"/>
+        </w:rPr>
+        <w:t>**TTL:** 30 seconds</w:t>
+      </w:r>
+    </w:p>
+    <w:p>
+      <w:pPr>
+        <w:pStyle w:val="List Paragraph"/>
+        <w:numPr>
+          <w:ilvl w:val="0"/>
+          <w:numId w:val="9"/>
+        </w:numPr>
+        <w:rPr>
+          <w:lang w:val="en-US"/>
+        </w:rPr>
+      </w:pPr>
+      <w:r>
+        <w:rPr>
+          <w:rtl w:val="0"/>
+          <w:lang w:val="en-US"/>
+        </w:rPr>
+        <w:t>**Value:** The value provided by Certbot (a long random looking string)</w:t>
+      </w:r>
+    </w:p>
+    <w:p>
+      <w:pPr>
+        <w:pStyle w:val="List Paragraph"/>
+        <w:ind w:left="0" w:firstLine="0"/>
+      </w:pPr>
+    </w:p>
+    <w:p>
+      <w:pPr>
+        <w:pStyle w:val="List Paragraph"/>
+        <w:numPr>
+          <w:ilvl w:val="0"/>
+          <w:numId w:val="9"/>
+        </w:numPr>
+        <w:rPr>
+          <w:lang w:val="en-US"/>
+        </w:rPr>
+      </w:pPr>
+      <w:r>
+        <w:rPr>
+          <w:rtl w:val="0"/>
+          <w:lang w:val="en-US"/>
+        </w:rPr>
+        <w:t>Wait for Let's Encrypt to verify the challenge</w:t>
+      </w:r>
+    </w:p>
+    <w:p>
+      <w:pPr>
+        <w:pStyle w:val="List Paragraph"/>
+        <w:numPr>
+          <w:ilvl w:val="0"/>
+          <w:numId w:val="9"/>
+        </w:numPr>
+        <w:rPr>
+          <w:lang w:val="en-US"/>
+        </w:rPr>
+      </w:pPr>
+      <w:r>
+        <w:rPr>
+          <w:rtl w:val="0"/>
+          <w:lang w:val="en-US"/>
+        </w:rPr>
+        <w:t>Copy `~/tsh-certbot/config/live/&lt;dsg-fq-domain&gt;/fullchain.pem` from your computer to the RDS server</w:t>
+      </w:r>
+    </w:p>
+    <w:p>
+      <w:pPr>
+        <w:pStyle w:val="List Paragraph"/>
+        <w:numPr>
+          <w:ilvl w:val="0"/>
+          <w:numId w:val="9"/>
+        </w:numPr>
+        <w:rPr>
+          <w:lang w:val="en-US"/>
+        </w:rPr>
+      </w:pPr>
+      <w:r>
+        <w:rPr>
+          <w:rtl w:val="0"/>
+          <w:lang w:val="en-US"/>
+        </w:rPr>
+        <w:t>Securely delete the  `~/tsh-certbot` directory. Note that, when using a CSR, neither the CSR nor the signed certificate files are sensitive. However, the private key in the `accounts` subfolder is now authorised to create new certs for the DSG domain, which is sensitiv</w:t>
+      </w:r>
+      <w:r>
+        <w:rPr>
+          <w:rtl w:val="0"/>
+          <w:lang w:val="en-US"/>
+        </w:rPr>
+        <w:t>e</w:t>
+      </w:r>
+    </w:p>
+    <w:p>
+      <w:pPr>
+        <w:pStyle w:val="List Paragraph"/>
+        <w:ind w:left="0" w:firstLine="0"/>
+      </w:pPr>
+    </w:p>
+    <w:p>
+      <w:pPr>
+        <w:pStyle w:val="List Paragraph"/>
+        <w:numPr>
+          <w:ilvl w:val="0"/>
           <w:numId w:val="2"/>
         </w:numPr>
         <w:rPr>
@@ -17156,6 +17418,12 @@
     <w:p>
       <w:pPr>
         <w:pStyle w:val="List Paragraph"/>
+        <w:ind w:left="0" w:firstLine="0"/>
+      </w:pPr>
+    </w:p>
+    <w:p>
+      <w:pPr>
+        <w:pStyle w:val="List Paragraph"/>
         <w:spacing w:line="240" w:lineRule="auto"/>
         <w:ind w:left="714" w:firstLine="0"/>
       </w:pPr>
@@ -17165,7 +17433,7 @@
         <w:pStyle w:val="List Paragraph"/>
         <w:numPr>
           <w:ilvl w:val="0"/>
-          <w:numId w:val="9"/>
+          <w:numId w:val="10"/>
         </w:numPr>
         <w:spacing w:line="240" w:lineRule="auto"/>
         <w:rPr>
@@ -17213,7 +17481,7 @@
         <w:pStyle w:val="List Paragraph"/>
         <w:numPr>
           <w:ilvl w:val="0"/>
-          <w:numId w:val="9"/>
+          <w:numId w:val="10"/>
         </w:numPr>
         <w:spacing w:line="240" w:lineRule="auto"/>
         <w:rPr>
@@ -17233,7 +17501,7 @@
         <w:pStyle w:val="List Paragraph"/>
         <w:numPr>
           <w:ilvl w:val="0"/>
-          <w:numId w:val="9"/>
+          <w:numId w:val="10"/>
         </w:numPr>
         <w:spacing w:line="240" w:lineRule="auto"/>
         <w:rPr>
@@ -25246,7 +25514,7 @@
         <w:pStyle w:val="List Paragraph"/>
         <w:numPr>
           <w:ilvl w:val="0"/>
-          <w:numId w:val="11"/>
+          <w:numId w:val="12"/>
         </w:numPr>
         <w:rPr>
           <w:lang w:val="en-US"/>
@@ -26190,7 +26458,7 @@
         <w:pStyle w:val="List Paragraph"/>
         <w:numPr>
           <w:ilvl w:val="0"/>
-          <w:numId w:val="13"/>
+          <w:numId w:val="14"/>
         </w:numPr>
         <w:rPr>
           <w:lang w:val="en-US"/>
@@ -26560,7 +26828,7 @@
         <w:pStyle w:val="List Paragraph"/>
         <w:numPr>
           <w:ilvl w:val="0"/>
-          <w:numId w:val="13"/>
+          <w:numId w:val="14"/>
         </w:numPr>
         <w:rPr>
           <w:lang w:val="en-US"/>
@@ -26720,7 +26988,7 @@
         <w:pStyle w:val="List Paragraph"/>
         <w:numPr>
           <w:ilvl w:val="0"/>
-          <w:numId w:val="13"/>
+          <w:numId w:val="14"/>
         </w:numPr>
         <w:rPr>
           <w:lang w:val="en-US"/>
@@ -26933,7 +27201,7 @@
         <w:pStyle w:val="List Paragraph"/>
         <w:numPr>
           <w:ilvl w:val="0"/>
-          <w:numId w:val="13"/>
+          <w:numId w:val="14"/>
         </w:numPr>
         <w:rPr>
           <w:lang w:val="en-US"/>
@@ -27084,7 +27352,7 @@
         <w:pStyle w:val="List Paragraph"/>
         <w:numPr>
           <w:ilvl w:val="0"/>
-          <w:numId w:val="13"/>
+          <w:numId w:val="14"/>
         </w:numPr>
         <w:rPr>
           <w:lang w:val="en-US"/>
@@ -27236,7 +27504,7 @@
         <w:pStyle w:val="List Paragraph"/>
         <w:numPr>
           <w:ilvl w:val="0"/>
-          <w:numId w:val="13"/>
+          <w:numId w:val="14"/>
         </w:numPr>
         <w:rPr>
           <w:lang w:val="en-US"/>
@@ -27441,7 +27709,7 @@
         <w:pStyle w:val="List Paragraph"/>
         <w:numPr>
           <w:ilvl w:val="0"/>
-          <w:numId w:val="13"/>
+          <w:numId w:val="14"/>
         </w:numPr>
         <w:rPr>
           <w:lang w:val="en-US"/>
@@ -27592,7 +27860,7 @@
         <w:pStyle w:val="List Paragraph"/>
         <w:numPr>
           <w:ilvl w:val="0"/>
-          <w:numId w:val="13"/>
+          <w:numId w:val="14"/>
         </w:numPr>
         <w:rPr>
           <w:lang w:val="en-US"/>
@@ -27748,7 +28016,7 @@
         <w:pStyle w:val="List Paragraph"/>
         <w:numPr>
           <w:ilvl w:val="0"/>
-          <w:numId w:val="13"/>
+          <w:numId w:val="14"/>
         </w:numPr>
         <w:rPr>
           <w:lang w:val="en-US"/>
@@ -28981,7 +29249,7 @@
         <w:pStyle w:val="List Paragraph"/>
         <w:numPr>
           <w:ilvl w:val="0"/>
-          <w:numId w:val="13"/>
+          <w:numId w:val="14"/>
         </w:numPr>
         <w:rPr>
           <w:lang w:val="en-US"/>
@@ -29254,7 +29522,7 @@
         <w:pStyle w:val="List Paragraph"/>
         <w:numPr>
           <w:ilvl w:val="0"/>
-          <w:numId w:val="13"/>
+          <w:numId w:val="14"/>
         </w:numPr>
         <w:rPr>
           <w:lang w:val="en-US"/>
@@ -29333,7 +29601,7 @@
         <w:pStyle w:val="List Paragraph"/>
         <w:numPr>
           <w:ilvl w:val="0"/>
-          <w:numId w:val="13"/>
+          <w:numId w:val="14"/>
         </w:numPr>
         <w:rPr>
           <w:lang w:val="en-US"/>
@@ -29374,7 +29642,7 @@
         <w:pStyle w:val="List Paragraph"/>
         <w:numPr>
           <w:ilvl w:val="0"/>
-          <w:numId w:val="13"/>
+          <w:numId w:val="14"/>
         </w:numPr>
         <w:rPr>
           <w:lang w:val="en-US"/>
@@ -29475,7 +29743,7 @@
         <w:pStyle w:val="List Paragraph"/>
         <w:numPr>
           <w:ilvl w:val="0"/>
-          <w:numId w:val="13"/>
+          <w:numId w:val="14"/>
         </w:numPr>
         <w:rPr>
           <w:lang w:val="en-US"/>
@@ -29499,7 +29767,7 @@
         <w:pStyle w:val="List Paragraph"/>
         <w:numPr>
           <w:ilvl w:val="0"/>
-          <w:numId w:val="13"/>
+          <w:numId w:val="14"/>
         </w:numPr>
         <w:rPr>
           <w:lang w:val="en-US"/>
@@ -29586,7 +29854,7 @@
         <w:pStyle w:val="List Paragraph"/>
         <w:numPr>
           <w:ilvl w:val="0"/>
-          <w:numId w:val="13"/>
+          <w:numId w:val="14"/>
         </w:numPr>
         <w:rPr>
           <w:lang w:val="en-US"/>
@@ -29665,7 +29933,7 @@
         <w:pStyle w:val="List Paragraph"/>
         <w:numPr>
           <w:ilvl w:val="0"/>
-          <w:numId w:val="13"/>
+          <w:numId w:val="14"/>
         </w:numPr>
         <w:rPr>
           <w:lang w:val="en-US"/>
@@ -30311,7 +30579,7 @@
         <w:pStyle w:val="List Paragraph"/>
         <w:numPr>
           <w:ilvl w:val="0"/>
-          <w:numId w:val="13"/>
+          <w:numId w:val="14"/>
         </w:numPr>
         <w:rPr>
           <w:lang w:val="en-US"/>
@@ -30330,7 +30598,7 @@
         <w:pStyle w:val="List Paragraph"/>
         <w:numPr>
           <w:ilvl w:val="0"/>
-          <w:numId w:val="13"/>
+          <w:numId w:val="14"/>
         </w:numPr>
         <w:rPr>
           <w:lang w:val="en-US"/>
@@ -30349,7 +30617,7 @@
         <w:pStyle w:val="List Paragraph"/>
         <w:numPr>
           <w:ilvl w:val="0"/>
-          <w:numId w:val="13"/>
+          <w:numId w:val="14"/>
         </w:numPr>
         <w:rPr>
           <w:lang w:val="en-US"/>
@@ -30396,7 +30664,7 @@
         <w:pStyle w:val="List Paragraph"/>
         <w:numPr>
           <w:ilvl w:val="0"/>
-          <w:numId w:val="13"/>
+          <w:numId w:val="14"/>
         </w:numPr>
         <w:rPr>
           <w:lang w:val="en-US"/>
@@ -30415,7 +30683,7 @@
         <w:pStyle w:val="List Paragraph"/>
         <w:numPr>
           <w:ilvl w:val="1"/>
-          <w:numId w:val="13"/>
+          <w:numId w:val="14"/>
         </w:numPr>
         <w:rPr>
           <w:lang w:val="en-US"/>
@@ -30455,7 +30723,7 @@
         <w:pStyle w:val="List Paragraph"/>
         <w:numPr>
           <w:ilvl w:val="1"/>
-          <w:numId w:val="13"/>
+          <w:numId w:val="14"/>
         </w:numPr>
         <w:rPr>
           <w:lang w:val="en-US"/>
@@ -30474,7 +30742,7 @@
         <w:pStyle w:val="List Paragraph"/>
         <w:numPr>
           <w:ilvl w:val="2"/>
-          <w:numId w:val="13"/>
+          <w:numId w:val="14"/>
         </w:numPr>
         <w:rPr>
           <w:lang w:val="en-US"/>
@@ -30493,7 +30761,7 @@
         <w:pStyle w:val="List Paragraph"/>
         <w:numPr>
           <w:ilvl w:val="2"/>
-          <w:numId w:val="13"/>
+          <w:numId w:val="14"/>
         </w:numPr>
         <w:rPr>
           <w:lang w:val="en-US"/>
@@ -30512,7 +30780,7 @@
         <w:pStyle w:val="List Paragraph"/>
         <w:numPr>
           <w:ilvl w:val="0"/>
-          <w:numId w:val="13"/>
+          <w:numId w:val="14"/>
         </w:numPr>
         <w:rPr>
           <w:lang w:val="en-US"/>
@@ -30531,7 +30799,7 @@
         <w:pStyle w:val="List Paragraph"/>
         <w:numPr>
           <w:ilvl w:val="1"/>
-          <w:numId w:val="13"/>
+          <w:numId w:val="14"/>
         </w:numPr>
         <w:rPr>
           <w:lang w:val="en-US"/>
@@ -30550,7 +30818,7 @@
         <w:pStyle w:val="List Paragraph"/>
         <w:numPr>
           <w:ilvl w:val="1"/>
-          <w:numId w:val="13"/>
+          <w:numId w:val="14"/>
         </w:numPr>
         <w:rPr>
           <w:lang w:val="en-US"/>
@@ -30569,7 +30837,7 @@
         <w:pStyle w:val="List Paragraph"/>
         <w:numPr>
           <w:ilvl w:val="2"/>
-          <w:numId w:val="13"/>
+          <w:numId w:val="14"/>
         </w:numPr>
         <w:rPr>
           <w:lang w:val="en-US"/>
@@ -30588,7 +30856,7 @@
         <w:pStyle w:val="List Paragraph"/>
         <w:numPr>
           <w:ilvl w:val="2"/>
-          <w:numId w:val="13"/>
+          <w:numId w:val="14"/>
         </w:numPr>
         <w:rPr>
           <w:lang w:val="en-US"/>
@@ -32418,7 +32686,7 @@
         <w:lvlText w:val="-"/>
         <w:lvlJc w:val="left"/>
         <w:pPr>
-          <w:ind w:left="714" w:hanging="357"/>
+          <w:ind w:left="690" w:hanging="330"/>
         </w:pPr>
         <w:rPr>
           <w:rFonts w:ascii="Trebuchet MS" w:cs="Trebuchet MS" w:hAnsi="Trebuchet MS" w:eastAsia="Trebuchet MS"/>
@@ -32450,7 +32718,7 @@
         <w:lvlText w:val="o"/>
         <w:lvlJc w:val="left"/>
         <w:pPr>
-          <w:ind w:left="1434" w:hanging="357"/>
+          <w:ind w:left="1410" w:hanging="330"/>
         </w:pPr>
         <w:rPr>
           <w:rFonts w:ascii="Trebuchet MS" w:cs="Trebuchet MS" w:hAnsi="Trebuchet MS" w:eastAsia="Trebuchet MS"/>
@@ -32482,7 +32750,7 @@
         <w:lvlText w:val="▪"/>
         <w:lvlJc w:val="left"/>
         <w:pPr>
-          <w:ind w:left="2154" w:hanging="357"/>
+          <w:ind w:left="2130" w:hanging="330"/>
         </w:pPr>
         <w:rPr>
           <w:rFonts w:ascii="Trebuchet MS" w:cs="Trebuchet MS" w:hAnsi="Trebuchet MS" w:eastAsia="Trebuchet MS"/>
@@ -32514,7 +32782,7 @@
         <w:lvlText w:val="•"/>
         <w:lvlJc w:val="left"/>
         <w:pPr>
-          <w:ind w:left="2874" w:hanging="357"/>
+          <w:ind w:left="2850" w:hanging="330"/>
         </w:pPr>
         <w:rPr>
           <w:rFonts w:ascii="Trebuchet MS" w:cs="Trebuchet MS" w:hAnsi="Trebuchet MS" w:eastAsia="Trebuchet MS"/>
@@ -32543,10 +32811,10 @@
         <w:start w:val="1"/>
         <w:numFmt w:val="bullet"/>
         <w:suff w:val="tab"/>
-        <w:lvlText w:val="o"/>
+        <w:lvlText w:val="□"/>
         <w:lvlJc w:val="left"/>
         <w:pPr>
-          <w:ind w:left="3594" w:hanging="357"/>
+          <w:ind w:left="3570" w:hanging="330"/>
         </w:pPr>
         <w:rPr>
           <w:rFonts w:ascii="Trebuchet MS" w:cs="Trebuchet MS" w:hAnsi="Trebuchet MS" w:eastAsia="Trebuchet MS"/>
@@ -32578,7 +32846,7 @@
         <w:lvlText w:val="▪"/>
         <w:lvlJc w:val="left"/>
         <w:pPr>
-          <w:ind w:left="4314" w:hanging="357"/>
+          <w:ind w:left="4290" w:hanging="330"/>
         </w:pPr>
         <w:rPr>
           <w:rFonts w:ascii="Trebuchet MS" w:cs="Trebuchet MS" w:hAnsi="Trebuchet MS" w:eastAsia="Trebuchet MS"/>
@@ -32610,7 +32878,7 @@
         <w:lvlText w:val="•"/>
         <w:lvlJc w:val="left"/>
         <w:pPr>
-          <w:ind w:left="5034" w:hanging="357"/>
+          <w:ind w:left="5010" w:hanging="330"/>
         </w:pPr>
         <w:rPr>
           <w:rFonts w:ascii="Trebuchet MS" w:cs="Trebuchet MS" w:hAnsi="Trebuchet MS" w:eastAsia="Trebuchet MS"/>
@@ -32639,10 +32907,10 @@
         <w:start w:val="1"/>
         <w:numFmt w:val="bullet"/>
         <w:suff w:val="tab"/>
-        <w:lvlText w:val="o"/>
+        <w:lvlText w:val="□"/>
         <w:lvlJc w:val="left"/>
         <w:pPr>
-          <w:ind w:left="5754" w:hanging="357"/>
+          <w:ind w:left="5730" w:hanging="330"/>
         </w:pPr>
         <w:rPr>
           <w:rFonts w:ascii="Trebuchet MS" w:cs="Trebuchet MS" w:hAnsi="Trebuchet MS" w:eastAsia="Trebuchet MS"/>
@@ -32674,7 +32942,7 @@
         <w:lvlText w:val="▪"/>
         <w:lvlJc w:val="left"/>
         <w:pPr>
-          <w:ind w:left="6474" w:hanging="357"/>
+          <w:ind w:left="6450" w:hanging="330"/>
         </w:pPr>
         <w:rPr>
           <w:rFonts w:ascii="Trebuchet MS" w:cs="Trebuchet MS" w:hAnsi="Trebuchet MS" w:eastAsia="Trebuchet MS"/>
@@ -32700,15 +32968,306 @@
     </w:lvlOverride>
   </w:num>
   <w:num w:numId="10">
+    <w:abstractNumId w:val="0"/>
+    <w:lvlOverride w:ilvl="0">
+      <w:lvl w:ilvl="0">
+        <w:start w:val="1"/>
+        <w:numFmt w:val="bullet"/>
+        <w:suff w:val="tab"/>
+        <w:lvlText w:val="-"/>
+        <w:lvlJc w:val="left"/>
+        <w:pPr>
+          <w:ind w:left="714" w:hanging="357"/>
+        </w:pPr>
+        <w:rPr>
+          <w:rFonts w:ascii="Trebuchet MS" w:cs="Trebuchet MS" w:hAnsi="Trebuchet MS" w:eastAsia="Trebuchet MS"/>
+          <w:b w:val="0"/>
+          <w:bCs w:val="0"/>
+          <w:i w:val="0"/>
+          <w:iCs w:val="0"/>
+          <w:caps w:val="0"/>
+          <w:smallCaps w:val="0"/>
+          <w:strike w:val="0"/>
+          <w:dstrike w:val="0"/>
+          <w:outline w:val="0"/>
+          <w:emboss w:val="0"/>
+          <w:imprint w:val="0"/>
+          <w:spacing w:val="0"/>
+          <w:w w:val="100"/>
+          <w:kern w:val="0"/>
+          <w:position w:val="0"/>
+          <w:highlight w:val="none"/>
+          <w:vertAlign w:val="baseline"/>
+        </w:rPr>
+      </w:lvl>
+    </w:lvlOverride>
+    <w:lvlOverride w:ilvl="1">
+      <w:lvl w:ilvl="1">
+        <w:start w:val="1"/>
+        <w:numFmt w:val="bullet"/>
+        <w:suff w:val="tab"/>
+        <w:lvlText w:val="o"/>
+        <w:lvlJc w:val="left"/>
+        <w:pPr>
+          <w:ind w:left="1434" w:hanging="357"/>
+        </w:pPr>
+        <w:rPr>
+          <w:rFonts w:ascii="Trebuchet MS" w:cs="Trebuchet MS" w:hAnsi="Trebuchet MS" w:eastAsia="Trebuchet MS"/>
+          <w:b w:val="0"/>
+          <w:bCs w:val="0"/>
+          <w:i w:val="0"/>
+          <w:iCs w:val="0"/>
+          <w:caps w:val="0"/>
+          <w:smallCaps w:val="0"/>
+          <w:strike w:val="0"/>
+          <w:dstrike w:val="0"/>
+          <w:outline w:val="0"/>
+          <w:emboss w:val="0"/>
+          <w:imprint w:val="0"/>
+          <w:spacing w:val="0"/>
+          <w:w w:val="100"/>
+          <w:kern w:val="0"/>
+          <w:position w:val="0"/>
+          <w:highlight w:val="none"/>
+          <w:vertAlign w:val="baseline"/>
+        </w:rPr>
+      </w:lvl>
+    </w:lvlOverride>
+    <w:lvlOverride w:ilvl="2">
+      <w:lvl w:ilvl="2">
+        <w:start w:val="1"/>
+        <w:numFmt w:val="bullet"/>
+        <w:suff w:val="tab"/>
+        <w:lvlText w:val="▪"/>
+        <w:lvlJc w:val="left"/>
+        <w:pPr>
+          <w:ind w:left="2154" w:hanging="357"/>
+        </w:pPr>
+        <w:rPr>
+          <w:rFonts w:ascii="Trebuchet MS" w:cs="Trebuchet MS" w:hAnsi="Trebuchet MS" w:eastAsia="Trebuchet MS"/>
+          <w:b w:val="0"/>
+          <w:bCs w:val="0"/>
+          <w:i w:val="0"/>
+          <w:iCs w:val="0"/>
+          <w:caps w:val="0"/>
+          <w:smallCaps w:val="0"/>
+          <w:strike w:val="0"/>
+          <w:dstrike w:val="0"/>
+          <w:outline w:val="0"/>
+          <w:emboss w:val="0"/>
+          <w:imprint w:val="0"/>
+          <w:spacing w:val="0"/>
+          <w:w w:val="100"/>
+          <w:kern w:val="0"/>
+          <w:position w:val="0"/>
+          <w:highlight w:val="none"/>
+          <w:vertAlign w:val="baseline"/>
+        </w:rPr>
+      </w:lvl>
+    </w:lvlOverride>
+    <w:lvlOverride w:ilvl="3">
+      <w:lvl w:ilvl="3">
+        <w:start w:val="1"/>
+        <w:numFmt w:val="bullet"/>
+        <w:suff w:val="tab"/>
+        <w:lvlText w:val="•"/>
+        <w:lvlJc w:val="left"/>
+        <w:pPr>
+          <w:ind w:left="2874" w:hanging="357"/>
+        </w:pPr>
+        <w:rPr>
+          <w:rFonts w:ascii="Trebuchet MS" w:cs="Trebuchet MS" w:hAnsi="Trebuchet MS" w:eastAsia="Trebuchet MS"/>
+          <w:b w:val="0"/>
+          <w:bCs w:val="0"/>
+          <w:i w:val="0"/>
+          <w:iCs w:val="0"/>
+          <w:caps w:val="0"/>
+          <w:smallCaps w:val="0"/>
+          <w:strike w:val="0"/>
+          <w:dstrike w:val="0"/>
+          <w:outline w:val="0"/>
+          <w:emboss w:val="0"/>
+          <w:imprint w:val="0"/>
+          <w:spacing w:val="0"/>
+          <w:w w:val="100"/>
+          <w:kern w:val="0"/>
+          <w:position w:val="0"/>
+          <w:highlight w:val="none"/>
+          <w:vertAlign w:val="baseline"/>
+        </w:rPr>
+      </w:lvl>
+    </w:lvlOverride>
+    <w:lvlOverride w:ilvl="4">
+      <w:lvl w:ilvl="4">
+        <w:start w:val="1"/>
+        <w:numFmt w:val="bullet"/>
+        <w:suff w:val="tab"/>
+        <w:lvlText w:val="o"/>
+        <w:lvlJc w:val="left"/>
+        <w:pPr>
+          <w:ind w:left="3594" w:hanging="357"/>
+        </w:pPr>
+        <w:rPr>
+          <w:rFonts w:ascii="Trebuchet MS" w:cs="Trebuchet MS" w:hAnsi="Trebuchet MS" w:eastAsia="Trebuchet MS"/>
+          <w:b w:val="0"/>
+          <w:bCs w:val="0"/>
+          <w:i w:val="0"/>
+          <w:iCs w:val="0"/>
+          <w:caps w:val="0"/>
+          <w:smallCaps w:val="0"/>
+          <w:strike w:val="0"/>
+          <w:dstrike w:val="0"/>
+          <w:outline w:val="0"/>
+          <w:emboss w:val="0"/>
+          <w:imprint w:val="0"/>
+          <w:spacing w:val="0"/>
+          <w:w w:val="100"/>
+          <w:kern w:val="0"/>
+          <w:position w:val="0"/>
+          <w:highlight w:val="none"/>
+          <w:vertAlign w:val="baseline"/>
+        </w:rPr>
+      </w:lvl>
+    </w:lvlOverride>
+    <w:lvlOverride w:ilvl="5">
+      <w:lvl w:ilvl="5">
+        <w:start w:val="1"/>
+        <w:numFmt w:val="bullet"/>
+        <w:suff w:val="tab"/>
+        <w:lvlText w:val="▪"/>
+        <w:lvlJc w:val="left"/>
+        <w:pPr>
+          <w:ind w:left="4314" w:hanging="357"/>
+        </w:pPr>
+        <w:rPr>
+          <w:rFonts w:ascii="Trebuchet MS" w:cs="Trebuchet MS" w:hAnsi="Trebuchet MS" w:eastAsia="Trebuchet MS"/>
+          <w:b w:val="0"/>
+          <w:bCs w:val="0"/>
+          <w:i w:val="0"/>
+          <w:iCs w:val="0"/>
+          <w:caps w:val="0"/>
+          <w:smallCaps w:val="0"/>
+          <w:strike w:val="0"/>
+          <w:dstrike w:val="0"/>
+          <w:outline w:val="0"/>
+          <w:emboss w:val="0"/>
+          <w:imprint w:val="0"/>
+          <w:spacing w:val="0"/>
+          <w:w w:val="100"/>
+          <w:kern w:val="0"/>
+          <w:position w:val="0"/>
+          <w:highlight w:val="none"/>
+          <w:vertAlign w:val="baseline"/>
+        </w:rPr>
+      </w:lvl>
+    </w:lvlOverride>
+    <w:lvlOverride w:ilvl="6">
+      <w:lvl w:ilvl="6">
+        <w:start w:val="1"/>
+        <w:numFmt w:val="bullet"/>
+        <w:suff w:val="tab"/>
+        <w:lvlText w:val="•"/>
+        <w:lvlJc w:val="left"/>
+        <w:pPr>
+          <w:ind w:left="5034" w:hanging="357"/>
+        </w:pPr>
+        <w:rPr>
+          <w:rFonts w:ascii="Trebuchet MS" w:cs="Trebuchet MS" w:hAnsi="Trebuchet MS" w:eastAsia="Trebuchet MS"/>
+          <w:b w:val="0"/>
+          <w:bCs w:val="0"/>
+          <w:i w:val="0"/>
+          <w:iCs w:val="0"/>
+          <w:caps w:val="0"/>
+          <w:smallCaps w:val="0"/>
+          <w:strike w:val="0"/>
+          <w:dstrike w:val="0"/>
+          <w:outline w:val="0"/>
+          <w:emboss w:val="0"/>
+          <w:imprint w:val="0"/>
+          <w:spacing w:val="0"/>
+          <w:w w:val="100"/>
+          <w:kern w:val="0"/>
+          <w:position w:val="0"/>
+          <w:highlight w:val="none"/>
+          <w:vertAlign w:val="baseline"/>
+        </w:rPr>
+      </w:lvl>
+    </w:lvlOverride>
+    <w:lvlOverride w:ilvl="7">
+      <w:lvl w:ilvl="7">
+        <w:start w:val="1"/>
+        <w:numFmt w:val="bullet"/>
+        <w:suff w:val="tab"/>
+        <w:lvlText w:val="o"/>
+        <w:lvlJc w:val="left"/>
+        <w:pPr>
+          <w:ind w:left="5754" w:hanging="357"/>
+        </w:pPr>
+        <w:rPr>
+          <w:rFonts w:ascii="Trebuchet MS" w:cs="Trebuchet MS" w:hAnsi="Trebuchet MS" w:eastAsia="Trebuchet MS"/>
+          <w:b w:val="0"/>
+          <w:bCs w:val="0"/>
+          <w:i w:val="0"/>
+          <w:iCs w:val="0"/>
+          <w:caps w:val="0"/>
+          <w:smallCaps w:val="0"/>
+          <w:strike w:val="0"/>
+          <w:dstrike w:val="0"/>
+          <w:outline w:val="0"/>
+          <w:emboss w:val="0"/>
+          <w:imprint w:val="0"/>
+          <w:spacing w:val="0"/>
+          <w:w w:val="100"/>
+          <w:kern w:val="0"/>
+          <w:position w:val="0"/>
+          <w:highlight w:val="none"/>
+          <w:vertAlign w:val="baseline"/>
+        </w:rPr>
+      </w:lvl>
+    </w:lvlOverride>
+    <w:lvlOverride w:ilvl="8">
+      <w:lvl w:ilvl="8">
+        <w:start w:val="1"/>
+        <w:numFmt w:val="bullet"/>
+        <w:suff w:val="tab"/>
+        <w:lvlText w:val="▪"/>
+        <w:lvlJc w:val="left"/>
+        <w:pPr>
+          <w:ind w:left="6474" w:hanging="357"/>
+        </w:pPr>
+        <w:rPr>
+          <w:rFonts w:ascii="Trebuchet MS" w:cs="Trebuchet MS" w:hAnsi="Trebuchet MS" w:eastAsia="Trebuchet MS"/>
+          <w:b w:val="0"/>
+          <w:bCs w:val="0"/>
+          <w:i w:val="0"/>
+          <w:iCs w:val="0"/>
+          <w:caps w:val="0"/>
+          <w:smallCaps w:val="0"/>
+          <w:strike w:val="0"/>
+          <w:dstrike w:val="0"/>
+          <w:outline w:val="0"/>
+          <w:emboss w:val="0"/>
+          <w:imprint w:val="0"/>
+          <w:spacing w:val="0"/>
+          <w:w w:val="100"/>
+          <w:kern w:val="0"/>
+          <w:position w:val="0"/>
+          <w:highlight w:val="none"/>
+          <w:vertAlign w:val="baseline"/>
+        </w:rPr>
+      </w:lvl>
+    </w:lvlOverride>
+  </w:num>
+  <w:num w:numId="11">
     <w:abstractNumId w:val="9"/>
   </w:num>
-  <w:num w:numId="11">
+  <w:num w:numId="12">
     <w:abstractNumId w:val="8"/>
   </w:num>
-  <w:num w:numId="12">
+  <w:num w:numId="13">
     <w:abstractNumId w:val="11"/>
   </w:num>
-  <w:num w:numId="13">
+  <w:num w:numId="14">
     <w:abstractNumId w:val="10"/>
   </w:num>
 </w:numbering>
@@ -33182,7 +33741,7 @@
     <w:name w:val="Imported Style 3"/>
     <w:pPr>
       <w:numPr>
-        <w:numId w:val="10"/>
+        <w:numId w:val="11"/>
       </w:numPr>
     </w:pPr>
   </w:style>
@@ -33190,7 +33749,7 @@
     <w:name w:val="Imported Style 4"/>
     <w:pPr>
       <w:numPr>
-        <w:numId w:val="12"/>
+        <w:numId w:val="13"/>
       </w:numPr>
     </w:pPr>
   </w:style>

</xml_diff>

<commit_message>
Update SSL cert generation instructions
</commit_message>
<xml_diff>
--- a/new_dsg_environment/azure-runbooks/Data Study Environment Build Instructions.docx
+++ b/new_dsg_environment/azure-runbooks/Data Study Environment Build Instructions.docx
@@ -1818,6 +1818,32 @@
           <w:lang w:val="en-US"/>
         </w:rPr>
         <w:t>admin-dsg&lt;X&gt;-&lt;environment&gt;-rds</w:t>
+      </w:r>
+      <w:r>
+        <w:rPr>
+          <w:rtl w:val="0"/>
+          <w:lang w:val="en-US"/>
+        </w:rPr>
+        <w:t>”</w:t>
+      </w:r>
+    </w:p>
+    <w:p>
+      <w:pPr>
+        <w:pStyle w:val="List Paragraph"/>
+        <w:numPr>
+          <w:ilvl w:val="0"/>
+          <w:numId w:val="2"/>
+        </w:numPr>
+        <w:rPr>
+          <w:lang w:val="en-US"/>
+        </w:rPr>
+      </w:pPr>
+      <w:r>
+        <w:rPr>
+          <w:rtl w:val="0"/>
+          <w:lang w:val="en-US"/>
+        </w:rPr>
+        <w:t>DSG RDS certificate encryption password - Generate and store as dsg&lt;x&gt;-&lt;environment&gt;-cert-password</w:t>
       </w:r>
       <w:r>
         <w:rPr>
@@ -15763,6 +15789,10 @@
         </w:rPr>
         <w:t>The next step is to install a SSL Certificate onto the server, this has to be a certificate that is issues from a Certificate Authority and not self-signed.</w:t>
       </w:r>
+      <w:r>
+        <w:br w:type="textWrapping"/>
+      </w:r>
+      <w:commentRangeStart w:id="7"/>
     </w:p>
     <w:p>
       <w:pPr>
@@ -15780,7 +15810,7 @@
           <w:rtl w:val="0"/>
           <w:lang w:val="en-US"/>
         </w:rPr>
-        <w:t xml:space="preserve">From the </w:t>
+        <w:t xml:space="preserve">Open </w:t>
       </w:r>
       <w:r>
         <w:rPr>
@@ -15794,7 +15824,7 @@
           <w:rtl w:val="0"/>
           <w:lang w:val="en-US"/>
         </w:rPr>
-        <w:t>Remote Desktop Gateway server</w:t>
+        <w:t>MMC</w:t>
       </w:r>
       <w:r>
         <w:rPr>
@@ -15808,7 +15838,7 @@
           <w:rtl w:val="0"/>
           <w:lang w:val="en-US"/>
         </w:rPr>
-        <w:t xml:space="preserve">(RDS) open the </w:t>
+        <w:t xml:space="preserve">and add the Certificate snap-in targeting the </w:t>
       </w:r>
       <w:r>
         <w:rPr>
@@ -15822,7 +15852,7 @@
           <w:rtl w:val="0"/>
           <w:lang w:val="en-US"/>
         </w:rPr>
-        <w:t>Internet Information Service</w:t>
+        <w:t>Computer Account</w:t>
       </w:r>
       <w:r>
         <w:rPr>
@@ -15836,7 +15866,7 @@
           <w:rtl w:val="0"/>
           <w:lang w:val="en-US"/>
         </w:rPr>
-        <w:t>(IIS) MMC</w:t>
+        <w:t>on the local computer</w:t>
       </w:r>
     </w:p>
     <w:p>
@@ -15855,7 +15885,7 @@
           <w:rtl w:val="0"/>
           <w:lang w:val="en-US"/>
         </w:rPr>
-        <w:t xml:space="preserve">Open </w:t>
+        <w:t xml:space="preserve">Right click and select </w:t>
       </w:r>
       <w:r>
         <w:rPr>
@@ -15869,34 +15899,6 @@
           <w:rtl w:val="0"/>
           <w:lang w:val="en-US"/>
         </w:rPr>
-        <w:t>Server Certificates</w:t>
-      </w:r>
-      <w:r>
-        <w:rPr>
-          <w:rtl w:val="0"/>
-          <w:lang w:val="en-US"/>
-        </w:rPr>
-        <w:t xml:space="preserve">” </w:t>
-      </w:r>
-      <w:r>
-        <w:rPr>
-          <w:rtl w:val="0"/>
-          <w:lang w:val="en-US"/>
-        </w:rPr>
-        <w:t xml:space="preserve">and click </w:t>
-      </w:r>
-      <w:r>
-        <w:rPr>
-          <w:rtl w:val="0"/>
-          <w:lang w:val="en-US"/>
-        </w:rPr>
-        <w:t>“</w:t>
-      </w:r>
-      <w:r>
-        <w:rPr>
-          <w:rtl w:val="0"/>
-          <w:lang w:val="en-US"/>
-        </w:rPr>
         <w:t>Create Certificate Request</w:t>
       </w:r>
       <w:r>
@@ -15905,6 +15907,13 @@
           <w:lang w:val="en-US"/>
         </w:rPr>
         <w:t>”</w:t>
+      </w:r>
+      <w:r>
+        <w:br w:type="textWrapping"/>
+      </w:r>
+      <w:commentRangeEnd w:id="7"/>
+      <w:r>
+        <w:commentReference w:id="7"/>
       </w:r>
     </w:p>
     <w:p>
@@ -18190,7 +18199,7 @@
         <w:t>when prompted</w:t>
         <w:br w:type="textWrapping"/>
       </w:r>
-      <w:commentRangeStart w:id="7"/>
+      <w:commentRangeStart w:id="8"/>
     </w:p>
     <w:p>
       <w:pPr>
@@ -18217,9 +18226,9 @@
         </w:rPr>
         <w:t xml:space="preserve"> </w:t>
       </w:r>
-      <w:commentRangeEnd w:id="7"/>
-      <w:r>
-        <w:commentReference w:id="7"/>
+      <w:commentRangeEnd w:id="8"/>
+      <w:r>
+        <w:commentReference w:id="8"/>
       </w:r>
       <w:r>
         <w:rPr>
@@ -18632,7 +18641,7 @@
       <w:r>
         <w:br w:type="textWrapping"/>
       </w:r>
-      <w:commentRangeStart w:id="8"/>
+      <w:commentRangeStart w:id="9"/>
     </w:p>
     <w:p>
       <w:pPr>
@@ -18653,9 +18662,9 @@
         <w:t>Run the following command to install the certificate you exported earlier, note that you are targeting the .CER file this time.</w:t>
         <w:br w:type="textWrapping"/>
       </w:r>
-      <w:commentRangeEnd w:id="8"/>
-      <w:r>
-        <w:commentReference w:id="8"/>
+      <w:commentRangeEnd w:id="9"/>
+      <w:r>
+        <w:commentReference w:id="9"/>
       </w:r>
     </w:p>
     <w:p>
@@ -20411,7 +20420,7 @@
       <w:r>
         <w:br w:type="textWrapping"/>
       </w:r>
-      <w:commentRangeStart w:id="9"/>
+      <w:commentRangeStart w:id="10"/>
     </w:p>
     <w:p>
       <w:pPr>
@@ -20431,14 +20440,14 @@
         </w:rPr>
         <w:t>To make this Remote Desktop Service accessible from the internet a A record will need to be added to the external domain name servers. The A record must match the FQDN of the server i.e. RDS.DSGROUP10.CO.UK.  The IP address for this record is the external IP address that is assigned to the RDS_NIC1 resource within the Azure Portal.</w:t>
       </w:r>
-      <w:bookmarkStart w:name="_Deploy_Data_Server1" w:id="10"/>
-      <w:bookmarkEnd w:id="10"/>
+      <w:bookmarkStart w:name="_Deploy_Data_Server1" w:id="11"/>
+      <w:bookmarkEnd w:id="11"/>
       <w:r>
         <w:br w:type="page"/>
       </w:r>
-      <w:commentRangeEnd w:id="9"/>
-      <w:r>
-        <w:commentReference w:id="9"/>
+      <w:commentRangeEnd w:id="10"/>
+      <w:r>
+        <w:commentReference w:id="10"/>
       </w:r>
     </w:p>
     <w:p>
@@ -21204,8 +21213,8 @@
           <w:numId w:val="2"/>
         </w:numPr>
       </w:pPr>
-      <w:bookmarkStart w:name="_Deploy_Linux_Servers1" w:id="11"/>
-      <w:bookmarkEnd w:id="11"/>
+      <w:bookmarkStart w:name="_Deploy_Linux_Servers1" w:id="12"/>
+      <w:bookmarkEnd w:id="12"/>
       <w:r>
         <w:rPr>
           <w:rtl w:val="0"/>
@@ -30554,8 +30563,8 @@
       <w:pPr>
         <w:pStyle w:val="Heading"/>
       </w:pPr>
-      <w:bookmarkStart w:name="_Network_Lock_Down1" w:id="12"/>
-      <w:bookmarkEnd w:id="12"/>
+      <w:bookmarkStart w:name="_Network_Lock_Down1" w:id="13"/>
+      <w:bookmarkEnd w:id="13"/>
       <w:r>
         <w:rPr>
           <w:rtl w:val="0"/>
@@ -30890,7 +30899,7 @@
 
 <file path=word/comments.xml><?xml version="1.0" encoding="utf-8"?>
 <w:comments xmlns:w="http://schemas.openxmlformats.org/wordprocessingml/2006/main" xmlns:r="http://schemas.openxmlformats.org/officeDocument/2006/relationships" xmlns:wp="http://schemas.openxmlformats.org/drawingml/2006/wordprocessingDrawing" xmlns:w14="http://schemas.microsoft.com/office/word/2010/wordml">
-  <w:comment w:id="7" w:author="James Cunningham" w:date="2019-02-25T08:49:32Z">
+  <w:comment w:id="7" w:author="James Cunningham" w:date="2019-02-27T15:46:35Z">
     <w:p>
       <w:pPr>
         <w:pStyle w:val="Default"/>
@@ -30907,32 +30916,178 @@
           <w:rFonts w:cs="Arial Unicode MS" w:eastAsia="Arial Unicode MS"/>
           <w:rtl w:val="0"/>
         </w:rPr>
-        <w:t xml:space="preserve">Assume with elevated privileges </w:t>
-      </w:r>
-    </w:p>
-  </w:comment>
-  <w:comment w:id="8" w:author="James Cunningham" w:date="2019-02-25T08:50:53Z">
+        <w:t xml:space="preserve">Previously From the </w:t>
+      </w:r>
+      <w:r>
+        <w:rPr>
+          <w:rFonts w:cs="Arial Unicode MS" w:eastAsia="Arial Unicode MS" w:hint="default"/>
+          <w:rtl w:val="0"/>
+        </w:rPr>
+        <w:t>“</w:t>
+      </w:r>
+      <w:r>
+        <w:rPr>
+          <w:rFonts w:cs="Arial Unicode MS" w:eastAsia="Arial Unicode MS"/>
+          <w:rtl w:val="0"/>
+        </w:rPr>
+        <w:t>Remote Desktop Gateway server</w:t>
+      </w:r>
+      <w:r>
+        <w:rPr>
+          <w:rFonts w:cs="Arial Unicode MS" w:eastAsia="Arial Unicode MS" w:hint="default"/>
+          <w:rtl w:val="0"/>
+        </w:rPr>
+        <w:t xml:space="preserve">” </w:t>
+      </w:r>
+      <w:r>
+        <w:rPr>
+          <w:rFonts w:cs="Arial Unicode MS" w:eastAsia="Arial Unicode MS"/>
+          <w:rtl w:val="0"/>
+        </w:rPr>
+        <w:t xml:space="preserve">(RDS) open the </w:t>
+      </w:r>
+      <w:r>
+        <w:rPr>
+          <w:rFonts w:cs="Arial Unicode MS" w:eastAsia="Arial Unicode MS" w:hint="default"/>
+          <w:rtl w:val="0"/>
+        </w:rPr>
+        <w:t>“</w:t>
+      </w:r>
+      <w:r>
+        <w:rPr>
+          <w:rFonts w:cs="Arial Unicode MS" w:eastAsia="Arial Unicode MS"/>
+          <w:rtl w:val="0"/>
+        </w:rPr>
+        <w:t>Internet Information Service</w:t>
+      </w:r>
+      <w:r>
+        <w:rPr>
+          <w:rFonts w:cs="Arial Unicode MS" w:eastAsia="Arial Unicode MS" w:hint="default"/>
+          <w:rtl w:val="0"/>
+        </w:rPr>
+        <w:t xml:space="preserve">” </w:t>
+      </w:r>
+      <w:r>
+        <w:rPr>
+          <w:rFonts w:cs="Arial Unicode MS" w:eastAsia="Arial Unicode MS"/>
+          <w:rtl w:val="0"/>
+        </w:rPr>
+        <w:t>(IIS) MMC</w:t>
+      </w:r>
+    </w:p>
     <w:p>
       <w:pPr>
         <w:pStyle w:val="Default"/>
         <w:bidi w:val="0"/>
       </w:pPr>
-    </w:p>
+      <w:r>
+        <w:rPr>
+          <w:rFonts w:cs="Arial Unicode MS" w:eastAsia="Arial Unicode MS"/>
+          <w:rtl w:val="0"/>
+        </w:rPr>
+        <w:t xml:space="preserve">Open </w:t>
+      </w:r>
+      <w:r>
+        <w:rPr>
+          <w:rFonts w:cs="Arial Unicode MS" w:eastAsia="Arial Unicode MS" w:hint="default"/>
+          <w:rtl w:val="0"/>
+        </w:rPr>
+        <w:t>“</w:t>
+      </w:r>
+      <w:r>
+        <w:rPr>
+          <w:rFonts w:cs="Arial Unicode MS" w:eastAsia="Arial Unicode MS"/>
+          <w:rtl w:val="0"/>
+        </w:rPr>
+        <w:t>Server Certificates</w:t>
+      </w:r>
+      <w:r>
+        <w:rPr>
+          <w:rFonts w:cs="Arial Unicode MS" w:eastAsia="Arial Unicode MS" w:hint="default"/>
+          <w:rtl w:val="0"/>
+        </w:rPr>
+        <w:t xml:space="preserve">” </w:t>
+      </w:r>
+      <w:r>
+        <w:rPr>
+          <w:rFonts w:cs="Arial Unicode MS" w:eastAsia="Arial Unicode MS"/>
+          <w:rtl w:val="0"/>
+        </w:rPr>
+        <w:t xml:space="preserve">and click </w:t>
+      </w:r>
+      <w:r>
+        <w:rPr>
+          <w:rFonts w:cs="Arial Unicode MS" w:eastAsia="Arial Unicode MS" w:hint="default"/>
+          <w:rtl w:val="0"/>
+        </w:rPr>
+        <w:t>“</w:t>
+      </w:r>
+      <w:r>
+        <w:rPr>
+          <w:rFonts w:cs="Arial Unicode MS" w:eastAsia="Arial Unicode MS"/>
+          <w:rtl w:val="0"/>
+        </w:rPr>
+        <w:t>Create Certificate Request</w:t>
+      </w:r>
+      <w:r>
+        <w:rPr>
+          <w:rFonts w:cs="Arial Unicode MS" w:eastAsia="Arial Unicode MS" w:hint="default"/>
+          <w:rtl w:val="0"/>
+        </w:rPr>
+        <w:t xml:space="preserve">” </w:t>
+      </w:r>
+      <w:r>
+        <w:rPr>
+          <w:rFonts w:cs="Arial Unicode MS" w:eastAsia="Arial Unicode MS"/>
+          <w:rtl w:val="0"/>
+        </w:rPr>
+        <w:t>but unclear</w:t>
+      </w:r>
+    </w:p>
+  </w:comment>
+  <w:comment w:id="8" w:author="James Cunningham" w:date="2019-02-25T08:49:32Z">
     <w:p>
       <w:pPr>
         <w:pStyle w:val="Default"/>
         <w:bidi w:val="0"/>
       </w:pPr>
+    </w:p>
+    <w:p>
+      <w:pPr>
+        <w:pStyle w:val="Default"/>
+        <w:bidi w:val="0"/>
+      </w:pPr>
       <w:r>
         <w:rPr>
           <w:rFonts w:cs="Arial Unicode MS" w:eastAsia="Arial Unicode MS"/>
           <w:rtl w:val="0"/>
         </w:rPr>
+        <w:t xml:space="preserve">Assume with elevated privileges </w:t>
+      </w:r>
+    </w:p>
+  </w:comment>
+  <w:comment w:id="9" w:author="James Cunningham" w:date="2019-02-25T08:50:53Z">
+    <w:p>
+      <w:pPr>
+        <w:pStyle w:val="Default"/>
+        <w:bidi w:val="0"/>
+      </w:pPr>
+    </w:p>
+    <w:p>
+      <w:pPr>
+        <w:pStyle w:val="Default"/>
+        <w:bidi w:val="0"/>
+      </w:pPr>
+      <w:r>
+        <w:rPr>
+          <w:rFonts w:cs="Arial Unicode MS" w:eastAsia="Arial Unicode MS"/>
+          <w:rtl w:val="0"/>
+        </w:rPr>
         <w:t>Not run at moment as skipping SSL cert install until end</w:t>
       </w:r>
     </w:p>
   </w:comment>
-  <w:comment w:id="9" w:author="James Cunningham" w:date="2019-02-27T11:54:42Z">
+  <w:comment w:id="10" w:author="James Cunningham" w:date="2019-02-27T11:54:42Z">
     <w:p>
       <w:pPr>
         <w:pStyle w:val="Default"/>

</xml_diff>

<commit_message>
Add additional RDS Server setup instructions
</commit_message>
<xml_diff>
--- a/new_dsg_environment/azure-runbooks/Data Study Environment Build Instructions.docx
+++ b/new_dsg_environment/azure-runbooks/Data Study Environment Build Instructions.docx
@@ -1855,7 +1855,7 @@
     </w:p>
     <w:p>
       <w:pPr>
-        <w:pStyle w:val="Body"/>
+        <w:pStyle w:val="Body B"/>
       </w:pPr>
     </w:p>
     <w:p>
@@ -2000,10 +2000,11 @@
     </w:p>
     <w:p>
       <w:pPr>
-        <w:pStyle w:val="Body"/>
-      </w:pPr>
-      <w:r>
-        <w:rPr>
+        <w:pStyle w:val="Body B"/>
+      </w:pPr>
+      <w:r>
+        <w:rPr>
+          <w:rStyle w:val="None"/>
           <w:rFonts w:ascii="Arial Unicode MS" w:cs="Arial Unicode MS" w:hAnsi="Arial Unicode MS" w:eastAsia="Arial Unicode MS"/>
           <w:b w:val="0"/>
           <w:bCs w:val="0"/>
@@ -2839,10 +2840,11 @@
     </w:p>
     <w:p>
       <w:pPr>
-        <w:pStyle w:val="Body"/>
-      </w:pPr>
-      <w:r>
-        <w:rPr>
+        <w:pStyle w:val="Body B"/>
+      </w:pPr>
+      <w:r>
+        <w:rPr>
+          <w:rStyle w:val="None"/>
           <w:rFonts w:ascii="Arial Unicode MS" w:cs="Arial Unicode MS" w:hAnsi="Arial Unicode MS" w:eastAsia="Arial Unicode MS"/>
           <w:b w:val="0"/>
           <w:bCs w:val="0"/>
@@ -3418,7 +3420,7 @@
       <w:tblPr>
         <w:tblW w:w="10460" w:type="dxa"/>
         <w:jc w:val="left"/>
-        <w:tblInd w:w="124" w:type="dxa"/>
+        <w:tblInd w:w="232" w:type="dxa"/>
         <w:tblBorders>
           <w:top w:val="single" w:color="ffffff" w:sz="8" w:space="0" w:shadow="0" w:frame="0"/>
           <w:left w:val="single" w:color="ffffff" w:sz="8" w:space="0" w:shadow="0" w:frame="0"/>
@@ -3440,7 +3442,7 @@
           <w:shd w:val="clear" w:color="auto" w:fill="d0ddef"/>
         </w:tblPrEx>
         <w:trPr>
-          <w:trHeight w:val="260" w:hRule="atLeast"/>
+          <w:trHeight w:val="270" w:hRule="atLeast"/>
         </w:trPr>
         <w:tc>
           <w:tcPr>
@@ -3558,7 +3560,7 @@
           <w:shd w:val="clear" w:color="auto" w:fill="d0ddef"/>
         </w:tblPrEx>
         <w:trPr>
-          <w:trHeight w:val="500" w:hRule="atLeast"/>
+          <w:trHeight w:val="510" w:hRule="atLeast"/>
         </w:trPr>
         <w:tc>
           <w:tcPr>
@@ -3669,6 +3671,14 @@
         <w:pStyle w:val="List Paragraph"/>
         <w:widowControl w:val="0"/>
         <w:spacing w:line="240" w:lineRule="auto"/>
+        <w:ind w:left="124" w:hanging="124"/>
+      </w:pPr>
+    </w:p>
+    <w:p>
+      <w:pPr>
+        <w:pStyle w:val="List Paragraph"/>
+        <w:widowControl w:val="0"/>
+        <w:spacing w:line="240" w:lineRule="auto"/>
         <w:ind w:left="16" w:hanging="16"/>
       </w:pPr>
     </w:p>
@@ -3750,7 +3760,7 @@
       <w:tblPr>
         <w:tblW w:w="9736" w:type="dxa"/>
         <w:jc w:val="left"/>
-        <w:tblInd w:w="936" w:type="dxa"/>
+        <w:tblInd w:w="1044" w:type="dxa"/>
         <w:tblBorders>
           <w:top w:val="single" w:color="ffffff" w:sz="8" w:space="0" w:shadow="0" w:frame="0"/>
           <w:left w:val="single" w:color="ffffff" w:sz="8" w:space="0" w:shadow="0" w:frame="0"/>
@@ -3772,7 +3782,7 @@
           <w:shd w:val="clear" w:color="auto" w:fill="d0ddef"/>
         </w:tblPrEx>
         <w:trPr>
-          <w:trHeight w:val="260" w:hRule="atLeast"/>
+          <w:trHeight w:val="270" w:hRule="atLeast"/>
         </w:trPr>
         <w:tc>
           <w:tcPr>
@@ -3890,7 +3900,7 @@
           <w:shd w:val="clear" w:color="auto" w:fill="d0ddef"/>
         </w:tblPrEx>
         <w:trPr>
-          <w:trHeight w:val="500" w:hRule="atLeast"/>
+          <w:trHeight w:val="510" w:hRule="atLeast"/>
         </w:trPr>
         <w:tc>
           <w:tcPr>
@@ -4001,7 +4011,7 @@
           <w:shd w:val="clear" w:color="auto" w:fill="d0ddef"/>
         </w:tblPrEx>
         <w:trPr>
-          <w:trHeight w:val="500" w:hRule="atLeast"/>
+          <w:trHeight w:val="510" w:hRule="atLeast"/>
         </w:trPr>
         <w:tc>
           <w:tcPr>
@@ -4091,7 +4101,7 @@
           <w:shd w:val="clear" w:color="auto" w:fill="d0ddef"/>
         </w:tblPrEx>
         <w:trPr>
-          <w:trHeight w:val="500" w:hRule="atLeast"/>
+          <w:trHeight w:val="510" w:hRule="atLeast"/>
         </w:trPr>
         <w:tc>
           <w:tcPr>
@@ -4181,7 +4191,7 @@
           <w:shd w:val="clear" w:color="auto" w:fill="d0ddef"/>
         </w:tblPrEx>
         <w:trPr>
-          <w:trHeight w:val="260" w:hRule="atLeast"/>
+          <w:trHeight w:val="270" w:hRule="atLeast"/>
         </w:trPr>
         <w:tc>
           <w:tcPr>
@@ -4271,7 +4281,7 @@
           <w:shd w:val="clear" w:color="auto" w:fill="d0ddef"/>
         </w:tblPrEx>
         <w:trPr>
-          <w:trHeight w:val="500" w:hRule="atLeast"/>
+          <w:trHeight w:val="510" w:hRule="atLeast"/>
         </w:trPr>
         <w:tc>
           <w:tcPr>
@@ -4361,7 +4371,7 @@
           <w:shd w:val="clear" w:color="auto" w:fill="d0ddef"/>
         </w:tblPrEx>
         <w:trPr>
-          <w:trHeight w:val="500" w:hRule="atLeast"/>
+          <w:trHeight w:val="510" w:hRule="atLeast"/>
         </w:trPr>
         <w:tc>
           <w:tcPr>
@@ -4452,6 +4462,14 @@
         <w:pStyle w:val="Body A"/>
         <w:widowControl w:val="0"/>
         <w:spacing w:line="240" w:lineRule="auto"/>
+        <w:ind w:left="936" w:hanging="936"/>
+      </w:pPr>
+    </w:p>
+    <w:p>
+      <w:pPr>
+        <w:pStyle w:val="Body A"/>
+        <w:widowControl w:val="0"/>
+        <w:spacing w:line="240" w:lineRule="auto"/>
         <w:ind w:left="828" w:hanging="828"/>
       </w:pPr>
     </w:p>
@@ -5863,9 +5881,13 @@
           <w:ilvl w:val="0"/>
           <w:numId w:val="2"/>
         </w:numPr>
+        <w:bidi w:val="0"/>
+        <w:ind w:right="0"/>
+        <w:jc w:val="left"/>
         <w:rPr>
           <w:b w:val="1"/>
           <w:bCs w:val="1"/>
+          <w:rtl w:val="0"/>
           <w:lang w:val="en-US"/>
         </w:rPr>
       </w:pPr>
@@ -5895,14 +5917,7 @@
           <w:rtl w:val="0"/>
           <w:lang w:val="en-US"/>
         </w:rPr>
-        <w:t>D</w:t>
-      </w:r>
-      <w:r>
-        <w:rPr>
-          <w:rtl w:val="0"/>
-          <w:lang w:val="en-US"/>
-        </w:rPr>
-        <w:t xml:space="preserve">ownload the VPN client from the </w:t>
+        <w:t xml:space="preserve">Download the VPN client from the </w:t>
       </w:r>
       <w:r>
         <w:rPr>
@@ -6397,7 +6412,7 @@
     </w:p>
     <w:p>
       <w:pPr>
-        <w:pStyle w:val="Body"/>
+        <w:pStyle w:val="Body B"/>
         <w:ind w:left="720" w:firstLine="0"/>
       </w:pPr>
       <w:r>
@@ -6405,13 +6420,13 @@
           <wp:inline distT="0" distB="0" distL="0" distR="0">
             <wp:extent cx="5416151" cy="4126839"/>
             <wp:effectExtent l="0" t="0" r="0" b="0"/>
-            <wp:docPr id="1073741829" name="officeArt object"/>
+            <wp:docPr id="1073741829" name="officeArt object" descr="image5.png"/>
             <wp:cNvGraphicFramePr/>
             <a:graphic xmlns:a="http://schemas.openxmlformats.org/drawingml/2006/main">
               <a:graphicData uri="http://schemas.openxmlformats.org/drawingml/2006/picture">
                 <pic:pic xmlns:pic="http://schemas.openxmlformats.org/drawingml/2006/picture">
                   <pic:nvPicPr>
-                    <pic:cNvPr id="1073741829" name="image5.png"/>
+                    <pic:cNvPr id="1073741829" name="image5.png" descr="image5.png"/>
                     <pic:cNvPicPr>
                       <a:picLocks noChangeAspect="1"/>
                     </pic:cNvPicPr>
@@ -6898,7 +6913,7 @@
     </w:p>
     <w:p>
       <w:pPr>
-        <w:pStyle w:val="Body"/>
+        <w:pStyle w:val="Body B"/>
       </w:pPr>
     </w:p>
     <w:p>
@@ -7072,7 +7087,7 @@
         <w:rPr>
           <w:rStyle w:val="Hyperlink.1"/>
         </w:rPr>
-        <w:instrText xml:space="preserve"> HYPERLINK "https://dsgxartifacts.file.core.windows.net/configpackages/Scripts/DSG-DC.zip%253csas-token"</w:instrText>
+        <w:instrText xml:space="preserve"> HYPERLINK "https://dsgxartifacts.file.core.windows.net/configpackages/Scripts/DSG-DC.zip%25253csas-token"</w:instrText>
       </w:r>
       <w:r>
         <w:rPr>
@@ -7386,7 +7401,7 @@
       <w:tblPr>
         <w:tblW w:w="10460" w:type="dxa"/>
         <w:jc w:val="left"/>
-        <w:tblInd w:w="936" w:type="dxa"/>
+        <w:tblInd w:w="1044" w:type="dxa"/>
         <w:tblBorders>
           <w:top w:val="single" w:color="ffffff" w:sz="8" w:space="0" w:shadow="0" w:frame="0"/>
           <w:left w:val="single" w:color="ffffff" w:sz="8" w:space="0" w:shadow="0" w:frame="0"/>
@@ -7408,7 +7423,7 @@
           <w:shd w:val="clear" w:color="auto" w:fill="d0ddef"/>
         </w:tblPrEx>
         <w:trPr>
-          <w:trHeight w:val="260" w:hRule="atLeast"/>
+          <w:trHeight w:val="270" w:hRule="atLeast"/>
         </w:trPr>
         <w:tc>
           <w:tcPr>
@@ -7526,7 +7541,7 @@
           <w:shd w:val="clear" w:color="auto" w:fill="d0ddef"/>
         </w:tblPrEx>
         <w:trPr>
-          <w:trHeight w:val="260" w:hRule="atLeast"/>
+          <w:trHeight w:val="270" w:hRule="atLeast"/>
         </w:trPr>
         <w:tc>
           <w:tcPr>
@@ -7637,6 +7652,14 @@
         <w:pStyle w:val="Body A"/>
         <w:widowControl w:val="0"/>
         <w:spacing w:line="240" w:lineRule="auto"/>
+        <w:ind w:left="936" w:hanging="936"/>
+      </w:pPr>
+    </w:p>
+    <w:p>
+      <w:pPr>
+        <w:pStyle w:val="Body A"/>
+        <w:widowControl w:val="0"/>
+        <w:spacing w:line="240" w:lineRule="auto"/>
         <w:ind w:left="828" w:hanging="828"/>
       </w:pPr>
     </w:p>
@@ -7681,7 +7704,7 @@
       <w:tblPr>
         <w:tblW w:w="10460" w:type="dxa"/>
         <w:jc w:val="left"/>
-        <w:tblInd w:w="936" w:type="dxa"/>
+        <w:tblInd w:w="1044" w:type="dxa"/>
         <w:tblBorders>
           <w:top w:val="single" w:color="ffffff" w:sz="8" w:space="0" w:shadow="0" w:frame="0"/>
           <w:left w:val="single" w:color="ffffff" w:sz="8" w:space="0" w:shadow="0" w:frame="0"/>
@@ -7703,7 +7726,7 @@
           <w:shd w:val="clear" w:color="auto" w:fill="d0ddef"/>
         </w:tblPrEx>
         <w:trPr>
-          <w:trHeight w:val="260" w:hRule="atLeast"/>
+          <w:trHeight w:val="270" w:hRule="atLeast"/>
         </w:trPr>
         <w:tc>
           <w:tcPr>
@@ -7821,7 +7844,7 @@
           <w:shd w:val="clear" w:color="auto" w:fill="d0ddef"/>
         </w:tblPrEx>
         <w:trPr>
-          <w:trHeight w:val="500" w:hRule="atLeast"/>
+          <w:trHeight w:val="510" w:hRule="atLeast"/>
         </w:trPr>
         <w:tc>
           <w:tcPr>
@@ -7932,6 +7955,14 @@
         <w:pStyle w:val="List Paragraph"/>
         <w:widowControl w:val="0"/>
         <w:spacing w:line="240" w:lineRule="auto"/>
+        <w:ind w:left="936" w:hanging="936"/>
+      </w:pPr>
+    </w:p>
+    <w:p>
+      <w:pPr>
+        <w:pStyle w:val="List Paragraph"/>
+        <w:widowControl w:val="0"/>
+        <w:spacing w:line="240" w:lineRule="auto"/>
         <w:ind w:left="828" w:hanging="828"/>
       </w:pPr>
     </w:p>
@@ -7976,7 +8007,7 @@
       <w:tblPr>
         <w:tblW w:w="9736" w:type="dxa"/>
         <w:jc w:val="left"/>
-        <w:tblInd w:w="936" w:type="dxa"/>
+        <w:tblInd w:w="1044" w:type="dxa"/>
         <w:tblBorders>
           <w:top w:val="single" w:color="ffffff" w:sz="8" w:space="0" w:shadow="0" w:frame="0"/>
           <w:left w:val="single" w:color="ffffff" w:sz="8" w:space="0" w:shadow="0" w:frame="0"/>
@@ -7998,7 +8029,7 @@
           <w:shd w:val="clear" w:color="auto" w:fill="d0ddef"/>
         </w:tblPrEx>
         <w:trPr>
-          <w:trHeight w:val="260" w:hRule="atLeast"/>
+          <w:trHeight w:val="270" w:hRule="atLeast"/>
         </w:trPr>
         <w:tc>
           <w:tcPr>
@@ -8116,7 +8147,7 @@
           <w:shd w:val="clear" w:color="auto" w:fill="d0ddef"/>
         </w:tblPrEx>
         <w:trPr>
-          <w:trHeight w:val="500" w:hRule="atLeast"/>
+          <w:trHeight w:val="510" w:hRule="atLeast"/>
         </w:trPr>
         <w:tc>
           <w:tcPr>
@@ -8227,7 +8258,7 @@
           <w:shd w:val="clear" w:color="auto" w:fill="d0ddef"/>
         </w:tblPrEx>
         <w:trPr>
-          <w:trHeight w:val="500" w:hRule="atLeast"/>
+          <w:trHeight w:val="510" w:hRule="atLeast"/>
         </w:trPr>
         <w:tc>
           <w:tcPr>
@@ -8317,7 +8348,7 @@
           <w:shd w:val="clear" w:color="auto" w:fill="d0ddef"/>
         </w:tblPrEx>
         <w:trPr>
-          <w:trHeight w:val="500" w:hRule="atLeast"/>
+          <w:trHeight w:val="510" w:hRule="atLeast"/>
         </w:trPr>
         <w:tc>
           <w:tcPr>
@@ -8407,7 +8438,7 @@
           <w:shd w:val="clear" w:color="auto" w:fill="d0ddef"/>
         </w:tblPrEx>
         <w:trPr>
-          <w:trHeight w:val="730" w:hRule="atLeast"/>
+          <w:trHeight w:val="740" w:hRule="atLeast"/>
         </w:trPr>
         <w:tc>
           <w:tcPr>
@@ -8497,7 +8528,7 @@
           <w:shd w:val="clear" w:color="auto" w:fill="d0ddef"/>
         </w:tblPrEx>
         <w:trPr>
-          <w:trHeight w:val="730" w:hRule="atLeast"/>
+          <w:trHeight w:val="740" w:hRule="atLeast"/>
         </w:trPr>
         <w:tc>
           <w:tcPr>
@@ -8588,6 +8619,14 @@
         <w:pStyle w:val="Body A"/>
         <w:widowControl w:val="0"/>
         <w:spacing w:line="240" w:lineRule="auto"/>
+        <w:ind w:left="936" w:hanging="936"/>
+      </w:pPr>
+    </w:p>
+    <w:p>
+      <w:pPr>
+        <w:pStyle w:val="Body A"/>
+        <w:widowControl w:val="0"/>
+        <w:spacing w:line="240" w:lineRule="auto"/>
         <w:ind w:left="828" w:hanging="828"/>
       </w:pPr>
     </w:p>
@@ -8632,7 +8671,7 @@
       <w:tblPr>
         <w:tblW w:w="10460" w:type="dxa"/>
         <w:jc w:val="left"/>
-        <w:tblInd w:w="936" w:type="dxa"/>
+        <w:tblInd w:w="1044" w:type="dxa"/>
         <w:tblBorders>
           <w:top w:val="single" w:color="ffffff" w:sz="8" w:space="0" w:shadow="0" w:frame="0"/>
           <w:left w:val="single" w:color="ffffff" w:sz="8" w:space="0" w:shadow="0" w:frame="0"/>
@@ -8654,7 +8693,7 @@
           <w:shd w:val="clear" w:color="auto" w:fill="d0ddef"/>
         </w:tblPrEx>
         <w:trPr>
-          <w:trHeight w:val="260" w:hRule="atLeast"/>
+          <w:trHeight w:val="270" w:hRule="atLeast"/>
         </w:trPr>
         <w:tc>
           <w:tcPr>
@@ -8772,7 +8811,7 @@
           <w:shd w:val="clear" w:color="auto" w:fill="d0ddef"/>
         </w:tblPrEx>
         <w:trPr>
-          <w:trHeight w:val="980" w:hRule="atLeast"/>
+          <w:trHeight w:val="990" w:hRule="atLeast"/>
         </w:trPr>
         <w:tc>
           <w:tcPr>
@@ -8914,7 +8953,7 @@
           <w:shd w:val="clear" w:color="auto" w:fill="d0ddef"/>
         </w:tblPrEx>
         <w:trPr>
-          <w:trHeight w:val="500" w:hRule="atLeast"/>
+          <w:trHeight w:val="510" w:hRule="atLeast"/>
         </w:trPr>
         <w:tc>
           <w:tcPr>
@@ -9011,6 +9050,14 @@
         <w:pStyle w:val="Body A"/>
         <w:widowControl w:val="0"/>
         <w:spacing w:line="240" w:lineRule="auto"/>
+        <w:ind w:left="936" w:hanging="936"/>
+      </w:pPr>
+    </w:p>
+    <w:p>
+      <w:pPr>
+        <w:pStyle w:val="Body A"/>
+        <w:widowControl w:val="0"/>
+        <w:spacing w:line="240" w:lineRule="auto"/>
         <w:ind w:left="828" w:hanging="828"/>
       </w:pPr>
     </w:p>
@@ -10964,7 +11011,7 @@
       <w:tblPr>
         <w:tblW w:w="9214" w:type="dxa"/>
         <w:jc w:val="left"/>
-        <w:tblInd w:w="1062" w:type="dxa"/>
+        <w:tblInd w:w="1170" w:type="dxa"/>
         <w:tblBorders>
           <w:top w:val="single" w:color="ffffff" w:sz="8" w:space="0" w:shadow="0" w:frame="0"/>
           <w:left w:val="single" w:color="ffffff" w:sz="8" w:space="0" w:shadow="0" w:frame="0"/>
@@ -11058,7 +11105,7 @@
           <w:shd w:val="clear" w:color="auto" w:fill="d0ddef"/>
         </w:tblPrEx>
         <w:trPr>
-          <w:trHeight w:val="260" w:hRule="atLeast"/>
+          <w:trHeight w:val="270" w:hRule="atLeast"/>
         </w:trPr>
         <w:tc>
           <w:tcPr>
@@ -11132,7 +11179,7 @@
           <w:shd w:val="clear" w:color="auto" w:fill="d0ddef"/>
         </w:tblPrEx>
         <w:trPr>
-          <w:trHeight w:val="260" w:hRule="atLeast"/>
+          <w:trHeight w:val="270" w:hRule="atLeast"/>
         </w:trPr>
         <w:tc>
           <w:tcPr>
@@ -11206,7 +11253,7 @@
           <w:shd w:val="clear" w:color="auto" w:fill="d0ddef"/>
         </w:tblPrEx>
         <w:trPr>
-          <w:trHeight w:val="260" w:hRule="atLeast"/>
+          <w:trHeight w:val="270" w:hRule="atLeast"/>
         </w:trPr>
         <w:tc>
           <w:tcPr>
@@ -11280,7 +11327,7 @@
           <w:shd w:val="clear" w:color="auto" w:fill="d0ddef"/>
         </w:tblPrEx>
         <w:trPr>
-          <w:trHeight w:val="1210" w:hRule="atLeast"/>
+          <w:trHeight w:val="1220" w:hRule="atLeast"/>
         </w:trPr>
         <w:tc>
           <w:tcPr>
@@ -11441,7 +11488,7 @@
           <w:shd w:val="clear" w:color="auto" w:fill="d0ddef"/>
         </w:tblPrEx>
         <w:trPr>
-          <w:trHeight w:val="500" w:hRule="atLeast"/>
+          <w:trHeight w:val="510" w:hRule="atLeast"/>
         </w:trPr>
         <w:tc>
           <w:tcPr>
@@ -11515,7 +11562,7 @@
           <w:shd w:val="clear" w:color="auto" w:fill="d0ddef"/>
         </w:tblPrEx>
         <w:trPr>
-          <w:trHeight w:val="505" w:hRule="atLeast"/>
+          <w:trHeight w:val="515" w:hRule="atLeast"/>
         </w:trPr>
         <w:tc>
           <w:tcPr>
@@ -11590,6 +11637,14 @@
         <w:pStyle w:val="Body A"/>
         <w:widowControl w:val="0"/>
         <w:spacing w:line="240" w:lineRule="auto"/>
+        <w:ind w:left="1062" w:hanging="1062"/>
+      </w:pPr>
+    </w:p>
+    <w:p>
+      <w:pPr>
+        <w:pStyle w:val="Body A"/>
+        <w:widowControl w:val="0"/>
+        <w:spacing w:line="240" w:lineRule="auto"/>
         <w:ind w:left="954" w:hanging="954"/>
       </w:pPr>
     </w:p>
@@ -12002,12 +12057,13 @@
     </w:p>
     <w:p>
       <w:pPr>
-        <w:pStyle w:val="Body"/>
+        <w:pStyle w:val="Body B"/>
       </w:pPr>
       <w:bookmarkStart w:name="_Deploy_Remote_Desktop1" w:id="6"/>
       <w:bookmarkEnd w:id="6"/>
       <w:r>
         <w:rPr>
+          <w:rStyle w:val="None"/>
           <w:rFonts w:ascii="Arial Unicode MS" w:cs="Arial Unicode MS" w:hAnsi="Arial Unicode MS" w:eastAsia="Arial Unicode MS"/>
           <w:b w:val="0"/>
           <w:bCs w:val="0"/>
@@ -12551,14 +12607,7 @@
           <w:rtl w:val="0"/>
           <w:lang w:val="en-US"/>
         </w:rPr>
-        <w:t>Connect to the new Domain controller via Remote Desktop client over the VPN connection</w:t>
-      </w:r>
-      <w:r>
-        <w:rPr>
-          <w:rtl w:val="0"/>
-          <w:lang w:val="en-US"/>
-        </w:rPr>
-        <w:t xml:space="preserve"> (??)</w:t>
+        <w:t>Connect to the new Domain controller via Remote Desktop client over the VPN connection (??)</w:t>
       </w:r>
     </w:p>
     <w:p>
@@ -13388,7 +13437,7 @@
     </w:p>
     <w:p>
       <w:pPr>
-        <w:pStyle w:val="Body"/>
+        <w:pStyle w:val="Body B"/>
         <w:ind w:left="720" w:firstLine="0"/>
       </w:pPr>
       <w:r>
@@ -13396,13 +13445,13 @@
           <wp:inline distT="0" distB="0" distL="0" distR="0">
             <wp:extent cx="5416151" cy="4126839"/>
             <wp:effectExtent l="0" t="0" r="0" b="0"/>
-            <wp:docPr id="1073741838" name="officeArt object"/>
+            <wp:docPr id="1073741838" name="officeArt object" descr="image5.png"/>
             <wp:cNvGraphicFramePr/>
             <a:graphic xmlns:a="http://schemas.openxmlformats.org/drawingml/2006/main">
               <a:graphicData uri="http://schemas.openxmlformats.org/drawingml/2006/picture">
                 <pic:pic xmlns:pic="http://schemas.openxmlformats.org/drawingml/2006/picture">
                   <pic:nvPicPr>
-                    <pic:cNvPr id="1073741838" name="image5.png"/>
+                    <pic:cNvPr id="1073741838" name="image5.png" descr="image5.png"/>
                     <pic:cNvPicPr>
                       <a:picLocks noChangeAspect="1"/>
                     </pic:cNvPicPr>
@@ -13438,7 +13487,7 @@
     </w:p>
     <w:p>
       <w:pPr>
-        <w:pStyle w:val="Body"/>
+        <w:pStyle w:val="Body B"/>
         <w:ind w:left="720" w:firstLine="0"/>
       </w:pPr>
     </w:p>
@@ -13498,7 +13547,7 @@
         <w:rPr>
           <w:rStyle w:val="Hyperlink.1"/>
         </w:rPr>
-        <w:instrText xml:space="preserve"> HYPERLINK "https://dsgxartifacts.file.core.windows.net/configpackages/Scripts/DSG-DC.zip%253csas-token"</w:instrText>
+        <w:instrText xml:space="preserve"> HYPERLINK "https://dsgxartifacts.file.core.windows.net/configpackages/Scripts/DSG-DC.zip%25253csas-token"</w:instrText>
       </w:r>
       <w:r>
         <w:rPr>
@@ -13812,7 +13861,7 @@
       <w:tblPr>
         <w:tblW w:w="9509" w:type="dxa"/>
         <w:jc w:val="left"/>
-        <w:tblInd w:w="936" w:type="dxa"/>
+        <w:tblInd w:w="1044" w:type="dxa"/>
         <w:tblBorders>
           <w:top w:val="single" w:color="ffffff" w:sz="8" w:space="0" w:shadow="0" w:frame="0"/>
           <w:left w:val="single" w:color="ffffff" w:sz="8" w:space="0" w:shadow="0" w:frame="0"/>
@@ -13834,7 +13883,7 @@
           <w:shd w:val="clear" w:color="auto" w:fill="d0ddef"/>
         </w:tblPrEx>
         <w:trPr>
-          <w:trHeight w:val="255" w:hRule="atLeast"/>
+          <w:trHeight w:val="265" w:hRule="atLeast"/>
         </w:trPr>
         <w:tc>
           <w:tcPr>
@@ -13952,7 +14001,7 @@
           <w:shd w:val="clear" w:color="auto" w:fill="d0ddef"/>
         </w:tblPrEx>
         <w:trPr>
-          <w:trHeight w:val="725" w:hRule="atLeast"/>
+          <w:trHeight w:val="735" w:hRule="atLeast"/>
         </w:trPr>
         <w:tc>
           <w:tcPr>
@@ -14063,7 +14112,7 @@
           <w:shd w:val="clear" w:color="auto" w:fill="d0ddef"/>
         </w:tblPrEx>
         <w:trPr>
-          <w:trHeight w:val="725" w:hRule="atLeast"/>
+          <w:trHeight w:val="735" w:hRule="atLeast"/>
         </w:trPr>
         <w:tc>
           <w:tcPr>
@@ -14154,6 +14203,14 @@
         <w:pStyle w:val="Body A"/>
         <w:widowControl w:val="0"/>
         <w:spacing w:line="240" w:lineRule="auto"/>
+        <w:ind w:left="936" w:hanging="936"/>
+      </w:pPr>
+    </w:p>
+    <w:p>
+      <w:pPr>
+        <w:pStyle w:val="Body A"/>
+        <w:widowControl w:val="0"/>
+        <w:spacing w:line="240" w:lineRule="auto"/>
         <w:ind w:left="828" w:hanging="828"/>
       </w:pPr>
     </w:p>
@@ -14301,7 +14358,7 @@
     </w:p>
     <w:p>
       <w:pPr>
-        <w:pStyle w:val="Body"/>
+        <w:pStyle w:val="Body B"/>
       </w:pPr>
     </w:p>
     <w:p>
@@ -14813,7 +14870,7 @@
       <w:tblPr>
         <w:tblW w:w="9736" w:type="dxa"/>
         <w:jc w:val="left"/>
-        <w:tblInd w:w="936" w:type="dxa"/>
+        <w:tblInd w:w="1044" w:type="dxa"/>
         <w:tblBorders>
           <w:top w:val="single" w:color="ffffff" w:sz="8" w:space="0" w:shadow="0" w:frame="0"/>
           <w:left w:val="single" w:color="ffffff" w:sz="8" w:space="0" w:shadow="0" w:frame="0"/>
@@ -14835,7 +14892,7 @@
           <w:shd w:val="clear" w:color="auto" w:fill="d0ddef"/>
         </w:tblPrEx>
         <w:trPr>
-          <w:trHeight w:val="260" w:hRule="atLeast"/>
+          <w:trHeight w:val="270" w:hRule="atLeast"/>
         </w:trPr>
         <w:tc>
           <w:tcPr>
@@ -14953,7 +15010,7 @@
           <w:shd w:val="clear" w:color="auto" w:fill="d0ddef"/>
         </w:tblPrEx>
         <w:trPr>
-          <w:trHeight w:val="500" w:hRule="atLeast"/>
+          <w:trHeight w:val="510" w:hRule="atLeast"/>
         </w:trPr>
         <w:tc>
           <w:tcPr>
@@ -15054,15 +15111,7 @@
                 <w:rtl w:val="0"/>
                 <w:lang w:val="en-US"/>
               </w:rPr>
-              <w:t>Enter the NetBIOS name of the domain i.e. DSGROUP</w:t>
-            </w:r>
-            <w:r>
-              <w:rPr>
-                <w:rStyle w:val="None"/>
-                <w:rtl w:val="0"/>
-                <w:lang w:val="en-US"/>
-              </w:rPr>
-              <w:t>9x</w:t>
+              <w:t>Enter the NetBIOS name of the domain i.e. DSGROUP9x</w:t>
             </w:r>
             <w:r>
               <w:rPr>
@@ -15080,7 +15129,7 @@
           <w:shd w:val="clear" w:color="auto" w:fill="d0ddef"/>
         </w:tblPrEx>
         <w:trPr>
-          <w:trHeight w:val="490" w:hRule="atLeast"/>
+          <w:trHeight w:val="500" w:hRule="atLeast"/>
         </w:trPr>
         <w:tc>
           <w:tcPr>
@@ -15160,15 +15209,7 @@
                 <w:rtl w:val="0"/>
                 <w:lang w:val="en-US"/>
               </w:rPr>
-              <w:t>Enter the DSG name i.e. DSG</w:t>
-            </w:r>
-            <w:r>
-              <w:rPr>
-                <w:rStyle w:val="None"/>
-                <w:rtl w:val="0"/>
-                <w:lang w:val="en-US"/>
-              </w:rPr>
-              <w:t>ROUP9</w:t>
+              <w:t>Enter the DSG name i.e. DSGROUP9</w:t>
             </w:r>
           </w:p>
         </w:tc>
@@ -15178,7 +15219,7 @@
           <w:shd w:val="clear" w:color="auto" w:fill="d0ddef"/>
         </w:tblPrEx>
         <w:trPr>
-          <w:trHeight w:val="970" w:hRule="atLeast"/>
+          <w:trHeight w:val="980" w:hRule="atLeast"/>
         </w:trPr>
         <w:tc>
           <w:tcPr>
@@ -15258,15 +15299,7 @@
                 <w:rtl w:val="0"/>
                 <w:lang w:val="en-US"/>
               </w:rPr>
-              <w:t>Enter NetBIOS name of the management domain i.e. TURINGSAFEHAVEN</w:t>
-            </w:r>
-            <w:r>
-              <w:rPr>
-                <w:rStyle w:val="None"/>
-                <w:rtl w:val="0"/>
-                <w:lang w:val="en-US"/>
-              </w:rPr>
-              <w:t xml:space="preserve"> (production) DSGROUPDEV (test)</w:t>
+              <w:t>Enter NetBIOS name of the management domain i.e. TURINGSAFEHAVEN (production) DSGROUPDEV (test)</w:t>
             </w:r>
           </w:p>
         </w:tc>
@@ -15276,7 +15309,7 @@
           <w:shd w:val="clear" w:color="auto" w:fill="d0ddef"/>
         </w:tblPrEx>
         <w:trPr>
-          <w:trHeight w:val="970" w:hRule="atLeast"/>
+          <w:trHeight w:val="980" w:hRule="atLeast"/>
         </w:trPr>
         <w:tc>
           <w:tcPr>
@@ -15351,7 +15384,6 @@
               <w:ind w:left="0" w:firstLine="0"/>
               <w:rPr>
                 <w:rStyle w:val="None"/>
-                <w:lang w:val="en-US"/>
               </w:rPr>
             </w:pPr>
             <w:r>
@@ -15360,22 +15392,19 @@
                 <w:rtl w:val="0"/>
                 <w:lang w:val="en-US"/>
               </w:rPr>
-              <w:t>Enter the first three octets of the Subnet-Data subnet as per the checklist i.e. 10.250.</w:t>
-            </w:r>
-            <w:r>
-              <w:rPr>
-                <w:rStyle w:val="None"/>
-                <w:rtl w:val="0"/>
-                <w:lang w:val="en-US"/>
-              </w:rPr>
-              <w:t>x+2</w:t>
+              <w:t>Enter the first three octets of the Subnet-Data subnet as per the checklist i.e. 10.250.x+2</w:t>
             </w:r>
           </w:p>
           <w:p>
             <w:pPr>
               <w:pStyle w:val="List Paragraph"/>
+              <w:bidi w:val="0"/>
               <w:spacing w:line="240" w:lineRule="auto"/>
-              <w:ind w:left="0" w:firstLine="0"/>
+              <w:ind w:left="0" w:right="0" w:firstLine="0"/>
+              <w:jc w:val="left"/>
+              <w:rPr>
+                <w:rtl w:val="0"/>
+              </w:rPr>
             </w:pPr>
             <w:r>
               <w:rPr>
@@ -15389,6 +15418,14 @@
         </w:tc>
       </w:tr>
     </w:tbl>
+    <w:p>
+      <w:pPr>
+        <w:pStyle w:val="List Paragraph"/>
+        <w:widowControl w:val="0"/>
+        <w:spacing w:line="240" w:lineRule="auto"/>
+        <w:ind w:left="936" w:hanging="936"/>
+      </w:pPr>
+    </w:p>
     <w:p>
       <w:pPr>
         <w:pStyle w:val="List Paragraph"/>
@@ -15907,8 +15944,6 @@
           <w:lang w:val="en-US"/>
         </w:rPr>
         <w:t>”</w:t>
-      </w:r>
-      <w:r>
         <w:br w:type="textWrapping"/>
       </w:r>
       <w:commentRangeEnd w:id="7"/>
@@ -16386,14 +16421,7 @@
           <w:rtl w:val="0"/>
           <w:lang w:val="en-US"/>
         </w:rPr>
-        <w:t>Securely delete the  `~/tsh-certbot` directory. Note that, when using a CSR, neither the CSR nor the signed certificate files are sensitive. However, the private key in the `accounts` subfolder is now authorised to create new certs for the DSG domain, which is sensitiv</w:t>
-      </w:r>
-      <w:r>
-        <w:rPr>
-          <w:rtl w:val="0"/>
-          <w:lang w:val="en-US"/>
-        </w:rPr>
-        <w:t>e</w:t>
+        <w:t>Securely delete the  `~/tsh-certbot` directory. Note that, when using a CSR, neither the CSR nor the signed certificate files are sensitive. However, the private key in the `accounts` subfolder is now authorised to create new certs for the DSG domain, which is sensitive</w:t>
       </w:r>
     </w:p>
     <w:p>
@@ -16511,7 +16539,7 @@
       <w:r>
         <w:drawing>
           <wp:inline distT="0" distB="0" distL="0" distR="0">
-            <wp:extent cx="3183570" cy="2085975"/>
+            <wp:extent cx="3183571" cy="2085975"/>
             <wp:effectExtent l="0" t="0" r="0" b="0"/>
             <wp:docPr id="1073741843" name="officeArt object" descr="C:\Users\ROB~1.CLA\AppData\Local\Temp\SNAGHTML1f92aff.PNG"/>
             <wp:cNvGraphicFramePr/>
@@ -16535,7 +16563,7 @@
                   <pic:spPr>
                     <a:xfrm>
                       <a:off x="0" y="0"/>
-                      <a:ext cx="3183570" cy="2085975"/>
+                      <a:ext cx="3183571" cy="2085975"/>
                     </a:xfrm>
                     <a:prstGeom prst="rect">
                       <a:avLst/>
@@ -17536,7 +17564,7 @@
       <w:tblPr>
         <w:tblW w:w="9736" w:type="dxa"/>
         <w:jc w:val="left"/>
-        <w:tblInd w:w="936" w:type="dxa"/>
+        <w:tblInd w:w="1044" w:type="dxa"/>
         <w:tblBorders>
           <w:top w:val="single" w:color="ffffff" w:sz="8" w:space="0" w:shadow="0" w:frame="0"/>
           <w:left w:val="single" w:color="ffffff" w:sz="8" w:space="0" w:shadow="0" w:frame="0"/>
@@ -17558,7 +17586,7 @@
           <w:shd w:val="clear" w:color="auto" w:fill="d0ddef"/>
         </w:tblPrEx>
         <w:trPr>
-          <w:trHeight w:val="260" w:hRule="atLeast"/>
+          <w:trHeight w:val="270" w:hRule="atLeast"/>
         </w:trPr>
         <w:tc>
           <w:tcPr>
@@ -17676,7 +17704,7 @@
           <w:shd w:val="clear" w:color="auto" w:fill="d0ddef"/>
         </w:tblPrEx>
         <w:trPr>
-          <w:trHeight w:val="260" w:hRule="atLeast"/>
+          <w:trHeight w:val="270" w:hRule="atLeast"/>
         </w:trPr>
         <w:tc>
           <w:tcPr>
@@ -17787,7 +17815,7 @@
           <w:shd w:val="clear" w:color="auto" w:fill="d0ddef"/>
         </w:tblPrEx>
         <w:trPr>
-          <w:trHeight w:val="500" w:hRule="atLeast"/>
+          <w:trHeight w:val="510" w:hRule="atLeast"/>
         </w:trPr>
         <w:tc>
           <w:tcPr>
@@ -17877,7 +17905,7 @@
           <w:shd w:val="clear" w:color="auto" w:fill="d0ddef"/>
         </w:tblPrEx>
         <w:trPr>
-          <w:trHeight w:val="500" w:hRule="atLeast"/>
+          <w:trHeight w:val="510" w:hRule="atLeast"/>
         </w:trPr>
         <w:tc>
           <w:tcPr>
@@ -17968,6 +17996,14 @@
         <w:pStyle w:val="List Paragraph"/>
         <w:widowControl w:val="0"/>
         <w:spacing w:line="240" w:lineRule="auto"/>
+        <w:ind w:left="936" w:hanging="936"/>
+      </w:pPr>
+    </w:p>
+    <w:p>
+      <w:pPr>
+        <w:pStyle w:val="List Paragraph"/>
+        <w:widowControl w:val="0"/>
+        <w:spacing w:line="240" w:lineRule="auto"/>
         <w:ind w:left="828" w:hanging="828"/>
       </w:pPr>
     </w:p>
@@ -18034,7 +18070,7 @@
       <w:tblPr>
         <w:tblW w:w="9623" w:type="dxa"/>
         <w:jc w:val="left"/>
-        <w:tblInd w:w="936" w:type="dxa"/>
+        <w:tblInd w:w="1044" w:type="dxa"/>
         <w:tblBorders>
           <w:top w:val="single" w:color="ffffff" w:sz="8" w:space="0" w:shadow="0" w:frame="0"/>
           <w:left w:val="single" w:color="ffffff" w:sz="8" w:space="0" w:shadow="0" w:frame="0"/>
@@ -18054,7 +18090,7 @@
           <w:shd w:val="clear" w:color="auto" w:fill="d0ddef"/>
         </w:tblPrEx>
         <w:trPr>
-          <w:trHeight w:val="260" w:hRule="atLeast"/>
+          <w:trHeight w:val="270" w:hRule="atLeast"/>
         </w:trPr>
         <w:tc>
           <w:tcPr>
@@ -18098,7 +18134,7 @@
           <w:shd w:val="clear" w:color="auto" w:fill="d0ddef"/>
         </w:tblPrEx>
         <w:trPr>
-          <w:trHeight w:val="388" w:hRule="atLeast"/>
+          <w:trHeight w:val="398" w:hRule="atLeast"/>
         </w:trPr>
         <w:tc>
           <w:tcPr>
@@ -18141,6 +18177,14 @@
         <w:pStyle w:val="List Paragraph"/>
         <w:widowControl w:val="0"/>
         <w:spacing w:line="240" w:lineRule="auto"/>
+        <w:ind w:left="936" w:hanging="936"/>
+      </w:pPr>
+    </w:p>
+    <w:p>
+      <w:pPr>
+        <w:pStyle w:val="List Paragraph"/>
+        <w:widowControl w:val="0"/>
+        <w:spacing w:line="240" w:lineRule="auto"/>
         <w:ind w:left="828" w:hanging="828"/>
       </w:pPr>
     </w:p>
@@ -18197,6 +18241,8 @@
           <w:lang w:val="en-US"/>
         </w:rPr>
         <w:t>when prompted</w:t>
+      </w:r>
+      <w:r>
         <w:br w:type="textWrapping"/>
       </w:r>
       <w:commentRangeStart w:id="8"/>
@@ -18217,14 +18263,7 @@
           <w:rtl w:val="0"/>
           <w:lang w:val="en-US"/>
         </w:rPr>
-        <w:t>Exit the PowerShell window and re-open a new one</w:t>
-      </w:r>
-      <w:r>
-        <w:rPr>
-          <w:rtl w:val="0"/>
-          <w:lang w:val="en-US"/>
-        </w:rPr>
-        <w:t xml:space="preserve"> </w:t>
+        <w:t xml:space="preserve">Exit the PowerShell window and re-open a new one </w:t>
       </w:r>
       <w:commentRangeEnd w:id="8"/>
       <w:r>
@@ -18271,7 +18310,7 @@
       <w:tblPr>
         <w:tblW w:w="9623" w:type="dxa"/>
         <w:jc w:val="left"/>
-        <w:tblInd w:w="936" w:type="dxa"/>
+        <w:tblInd w:w="1044" w:type="dxa"/>
         <w:tblBorders>
           <w:top w:val="single" w:color="ffffff" w:sz="8" w:space="0" w:shadow="0" w:frame="0"/>
           <w:left w:val="single" w:color="ffffff" w:sz="8" w:space="0" w:shadow="0" w:frame="0"/>
@@ -18291,7 +18330,7 @@
           <w:shd w:val="clear" w:color="auto" w:fill="d0ddef"/>
         </w:tblPrEx>
         <w:trPr>
-          <w:trHeight w:val="260" w:hRule="atLeast"/>
+          <w:trHeight w:val="270" w:hRule="atLeast"/>
         </w:trPr>
         <w:tc>
           <w:tcPr>
@@ -18335,7 +18374,7 @@
           <w:shd w:val="clear" w:color="auto" w:fill="d0ddef"/>
         </w:tblPrEx>
         <w:trPr>
-          <w:trHeight w:val="388" w:hRule="atLeast"/>
+          <w:trHeight w:val="398" w:hRule="atLeast"/>
         </w:trPr>
         <w:tc>
           <w:tcPr>
@@ -18378,6 +18417,14 @@
         <w:pStyle w:val="List Paragraph"/>
         <w:widowControl w:val="0"/>
         <w:spacing w:line="240" w:lineRule="auto"/>
+        <w:ind w:left="936" w:hanging="936"/>
+      </w:pPr>
+    </w:p>
+    <w:p>
+      <w:pPr>
+        <w:pStyle w:val="List Paragraph"/>
+        <w:widowControl w:val="0"/>
+        <w:spacing w:line="240" w:lineRule="auto"/>
         <w:ind w:left="828" w:hanging="828"/>
       </w:pPr>
     </w:p>
@@ -18516,7 +18563,7 @@
       <w:tblPr>
         <w:tblW w:w="9623" w:type="dxa"/>
         <w:jc w:val="left"/>
-        <w:tblInd w:w="936" w:type="dxa"/>
+        <w:tblInd w:w="1044" w:type="dxa"/>
         <w:tblBorders>
           <w:top w:val="single" w:color="ffffff" w:sz="8" w:space="0" w:shadow="0" w:frame="0"/>
           <w:left w:val="single" w:color="ffffff" w:sz="8" w:space="0" w:shadow="0" w:frame="0"/>
@@ -18536,7 +18583,7 @@
           <w:shd w:val="clear" w:color="auto" w:fill="d0ddef"/>
         </w:tblPrEx>
         <w:trPr>
-          <w:trHeight w:val="260" w:hRule="atLeast"/>
+          <w:trHeight w:val="270" w:hRule="atLeast"/>
         </w:trPr>
         <w:tc>
           <w:tcPr>
@@ -18580,7 +18627,7 @@
           <w:shd w:val="clear" w:color="auto" w:fill="d0ddef"/>
         </w:tblPrEx>
         <w:trPr>
-          <w:trHeight w:val="388" w:hRule="atLeast"/>
+          <w:trHeight w:val="398" w:hRule="atLeast"/>
         </w:trPr>
         <w:tc>
           <w:tcPr>
@@ -18623,6 +18670,14 @@
         <w:pStyle w:val="List Paragraph"/>
         <w:widowControl w:val="0"/>
         <w:spacing w:line="240" w:lineRule="auto"/>
+        <w:ind w:left="936" w:hanging="936"/>
+      </w:pPr>
+    </w:p>
+    <w:p>
+      <w:pPr>
+        <w:pStyle w:val="List Paragraph"/>
+        <w:widowControl w:val="0"/>
+        <w:spacing w:line="240" w:lineRule="auto"/>
         <w:ind w:left="828" w:hanging="828"/>
       </w:pPr>
     </w:p>
@@ -18660,6 +18715,8 @@
           <w:lang w:val="en-US"/>
         </w:rPr>
         <w:t>Run the following command to install the certificate you exported earlier, note that you are targeting the .CER file this time.</w:t>
+      </w:r>
+      <w:r>
         <w:br w:type="textWrapping"/>
       </w:r>
       <w:commentRangeEnd w:id="9"/>
@@ -18676,7 +18733,7 @@
       <w:tblPr>
         <w:tblW w:w="9623" w:type="dxa"/>
         <w:jc w:val="left"/>
-        <w:tblInd w:w="936" w:type="dxa"/>
+        <w:tblInd w:w="1044" w:type="dxa"/>
         <w:tblBorders>
           <w:top w:val="single" w:color="ffffff" w:sz="8" w:space="0" w:shadow="0" w:frame="0"/>
           <w:left w:val="single" w:color="ffffff" w:sz="8" w:space="0" w:shadow="0" w:frame="0"/>
@@ -18696,7 +18753,7 @@
           <w:shd w:val="clear" w:color="auto" w:fill="d0ddef"/>
         </w:tblPrEx>
         <w:trPr>
-          <w:trHeight w:val="260" w:hRule="atLeast"/>
+          <w:trHeight w:val="270" w:hRule="atLeast"/>
         </w:trPr>
         <w:tc>
           <w:tcPr>
@@ -18740,7 +18797,7 @@
           <w:shd w:val="clear" w:color="auto" w:fill="d0ddef"/>
         </w:tblPrEx>
         <w:trPr>
-          <w:trHeight w:val="388" w:hRule="atLeast"/>
+          <w:trHeight w:val="398" w:hRule="atLeast"/>
         </w:trPr>
         <w:tc>
           <w:tcPr>
@@ -18783,6 +18840,14 @@
         <w:pStyle w:val="List Paragraph"/>
         <w:widowControl w:val="0"/>
         <w:spacing w:line="240" w:lineRule="auto"/>
+        <w:ind w:left="936" w:hanging="936"/>
+      </w:pPr>
+    </w:p>
+    <w:p>
+      <w:pPr>
+        <w:pStyle w:val="List Paragraph"/>
+        <w:widowControl w:val="0"/>
+        <w:spacing w:line="240" w:lineRule="auto"/>
         <w:ind w:left="828" w:hanging="828"/>
       </w:pPr>
     </w:p>
@@ -18827,7 +18892,7 @@
       <w:tblPr>
         <w:tblW w:w="9623" w:type="dxa"/>
         <w:jc w:val="left"/>
-        <w:tblInd w:w="936" w:type="dxa"/>
+        <w:tblInd w:w="1044" w:type="dxa"/>
         <w:tblBorders>
           <w:top w:val="single" w:color="ffffff" w:sz="8" w:space="0" w:shadow="0" w:frame="0"/>
           <w:left w:val="single" w:color="ffffff" w:sz="8" w:space="0" w:shadow="0" w:frame="0"/>
@@ -18847,7 +18912,7 @@
           <w:shd w:val="clear" w:color="auto" w:fill="d0ddef"/>
         </w:tblPrEx>
         <w:trPr>
-          <w:trHeight w:val="260" w:hRule="atLeast"/>
+          <w:trHeight w:val="270" w:hRule="atLeast"/>
         </w:trPr>
         <w:tc>
           <w:tcPr>
@@ -18891,7 +18956,7 @@
           <w:shd w:val="clear" w:color="auto" w:fill="d0ddef"/>
         </w:tblPrEx>
         <w:trPr>
-          <w:trHeight w:val="388" w:hRule="atLeast"/>
+          <w:trHeight w:val="398" w:hRule="atLeast"/>
         </w:trPr>
         <w:tc>
           <w:tcPr>
@@ -18934,6 +18999,14 @@
         <w:pStyle w:val="List Paragraph"/>
         <w:widowControl w:val="0"/>
         <w:spacing w:line="240" w:lineRule="auto"/>
+        <w:ind w:left="936" w:hanging="936"/>
+      </w:pPr>
+    </w:p>
+    <w:p>
+      <w:pPr>
+        <w:pStyle w:val="List Paragraph"/>
+        <w:widowControl w:val="0"/>
+        <w:spacing w:line="240" w:lineRule="auto"/>
         <w:ind w:left="828" w:hanging="828"/>
       </w:pPr>
     </w:p>
@@ -18947,23 +19020,31 @@
     </w:p>
     <w:p>
       <w:pPr>
-        <w:pStyle w:val="List Paragraph"/>
-      </w:pPr>
-    </w:p>
-    <w:p>
-      <w:pPr>
         <w:pStyle w:val="Heading 2"/>
-      </w:pPr>
-      <w:r>
-        <w:rPr>
-          <w:rtl w:val="0"/>
-        </w:rPr>
-        <w:t>Remote Desktop Security Configuration</w:t>
-      </w:r>
-    </w:p>
-    <w:p>
-      <w:pPr>
-        <w:pStyle w:val="Body A"/>
+        <w:rPr>
+          <w:color w:val="2f5496"/>
+          <w:u w:color="2f5496"/>
+        </w:rPr>
+      </w:pPr>
+      <w:r>
+        <w:rPr>
+          <w:color w:val="2f5496"/>
+          <w:u w:color="2f5496"/>
+          <w:rtl w:val="0"/>
+          <w:lang w:val="en-US"/>
+        </w:rPr>
+        <w:t>Adding new RDS Server to Global NPS server</w:t>
+      </w:r>
+    </w:p>
+    <w:p>
+      <w:pPr>
+        <w:pStyle w:val="Body"/>
+        <w:spacing w:line="259" w:lineRule="auto"/>
+        <w:rPr>
+          <w:rFonts w:ascii="Calibri" w:cs="Calibri" w:hAnsi="Calibri" w:eastAsia="Calibri"/>
+          <w:sz w:val="22"/>
+          <w:szCs w:val="22"/>
+        </w:rPr>
       </w:pPr>
     </w:p>
     <w:p>
@@ -18971,7 +19052,7 @@
         <w:pStyle w:val="List Paragraph"/>
         <w:numPr>
           <w:ilvl w:val="0"/>
-          <w:numId w:val="2"/>
+          <w:numId w:val="11"/>
         </w:numPr>
         <w:rPr>
           <w:lang w:val="en-US"/>
@@ -18982,7 +19063,26 @@
           <w:rtl w:val="0"/>
           <w:lang w:val="en-US"/>
         </w:rPr>
-        <w:t xml:space="preserve">On the RDS server open </w:t>
+        <w:t>Log in to the global NPS server</w:t>
+      </w:r>
+    </w:p>
+    <w:p>
+      <w:pPr>
+        <w:pStyle w:val="List Paragraph"/>
+        <w:numPr>
+          <w:ilvl w:val="0"/>
+          <w:numId w:val="11"/>
+        </w:numPr>
+        <w:rPr>
+          <w:lang w:val="en-US"/>
+        </w:rPr>
+      </w:pPr>
+      <w:r>
+        <w:rPr>
+          <w:rtl w:val="0"/>
+          <w:lang w:val="en-US"/>
+        </w:rPr>
+        <w:t xml:space="preserve">Open the </w:t>
       </w:r>
       <w:r>
         <w:rPr>
@@ -18996,7 +19096,7 @@
           <w:rtl w:val="0"/>
           <w:lang w:val="en-US"/>
         </w:rPr>
-        <w:t>Server Manager</w:t>
+        <w:t>Network Policy Server</w:t>
       </w:r>
       <w:r>
         <w:rPr>
@@ -19010,6 +19110,53 @@
           <w:rtl w:val="0"/>
           <w:lang w:val="en-US"/>
         </w:rPr>
+        <w:t>MMC</w:t>
+      </w:r>
+    </w:p>
+    <w:p>
+      <w:pPr>
+        <w:pStyle w:val="List Paragraph"/>
+        <w:numPr>
+          <w:ilvl w:val="0"/>
+          <w:numId w:val="11"/>
+        </w:numPr>
+        <w:rPr>
+          <w:lang w:val="en-US"/>
+        </w:rPr>
+      </w:pPr>
+      <w:r>
+        <w:rPr>
+          <w:rtl w:val="0"/>
+          <w:lang w:val="en-US"/>
+        </w:rPr>
+        <w:t xml:space="preserve">Expand </w:t>
+      </w:r>
+      <w:r>
+        <w:rPr>
+          <w:rtl w:val="0"/>
+          <w:lang w:val="en-US"/>
+        </w:rPr>
+        <w:t>“</w:t>
+      </w:r>
+      <w:r>
+        <w:rPr>
+          <w:rtl w:val="0"/>
+          <w:lang w:val="en-US"/>
+        </w:rPr>
+        <w:t>NPS (Local)</w:t>
+      </w:r>
+      <w:r>
+        <w:rPr>
+          <w:rtl w:val="0"/>
+          <w:lang w:val="en-US"/>
+        </w:rPr>
+        <w:t xml:space="preserve">” </w:t>
+      </w:r>
+      <w:r>
+        <w:rPr>
+          <w:rtl w:val="0"/>
+          <w:lang w:val="en-US"/>
+        </w:rPr>
         <w:t xml:space="preserve">-&gt; </w:t>
       </w:r>
       <w:r>
@@ -19024,21 +19171,21 @@
           <w:rtl w:val="0"/>
           <w:lang w:val="en-US"/>
         </w:rPr>
-        <w:t>Tools</w:t>
-      </w:r>
-      <w:r>
-        <w:rPr>
-          <w:rtl w:val="0"/>
-          <w:lang w:val="en-US"/>
-        </w:rPr>
-        <w:t xml:space="preserve">” </w:t>
-      </w:r>
-      <w:r>
-        <w:rPr>
-          <w:rtl w:val="0"/>
-          <w:lang w:val="en-US"/>
-        </w:rPr>
-        <w:t xml:space="preserve">-&gt; </w:t>
+        <w:t>RADIUS Clients and Servers</w:t>
+      </w:r>
+      <w:r>
+        <w:rPr>
+          <w:rtl w:val="0"/>
+          <w:lang w:val="en-US"/>
+        </w:rPr>
+        <w:t>” –</w:t>
+      </w:r>
+      <w:r>
+        <w:rPr>
+          <w:rtl w:val="0"/>
+          <w:lang w:val="en-US"/>
+        </w:rPr>
+        <w:t xml:space="preserve">&gt; </w:t>
       </w:r>
       <w:r>
         <w:rPr>
@@ -19052,35 +19199,7 @@
           <w:rtl w:val="0"/>
           <w:lang w:val="en-US"/>
         </w:rPr>
-        <w:t>Remote Desktop Services</w:t>
-      </w:r>
-      <w:r>
-        <w:rPr>
-          <w:rtl w:val="0"/>
-          <w:lang w:val="en-US"/>
-        </w:rPr>
-        <w:t xml:space="preserve">” </w:t>
-      </w:r>
-      <w:r>
-        <w:rPr>
-          <w:rtl w:val="0"/>
-          <w:lang w:val="en-US"/>
-        </w:rPr>
-        <w:t xml:space="preserve">-&gt; </w:t>
-      </w:r>
-      <w:r>
-        <w:rPr>
-          <w:rtl w:val="0"/>
-          <w:lang w:val="en-US"/>
-        </w:rPr>
-        <w:t>“</w:t>
-      </w:r>
-      <w:r>
-        <w:rPr>
-          <w:rtl w:val="0"/>
-          <w:lang w:val="en-US"/>
-        </w:rPr>
-        <w:t>Remote Desktop Gateway Manager</w:t>
+        <w:t>RADIUS Clients</w:t>
       </w:r>
       <w:r>
         <w:rPr>
@@ -19092,32 +19211,519 @@
     </w:p>
     <w:p>
       <w:pPr>
-        <w:pStyle w:val="Body A"/>
-      </w:pPr>
-    </w:p>
-    <w:p>
-      <w:pPr>
-        <w:pStyle w:val="Body A"/>
-        <w:ind w:firstLine="720"/>
-      </w:pPr>
-      <w:r>
+        <w:pStyle w:val="List Paragraph"/>
+        <w:rPr>
+          <w:lang w:val="en-US"/>
+        </w:rPr>
+      </w:pPr>
+    </w:p>
+    <w:p>
+      <w:pPr>
+        <w:pStyle w:val="List Paragraph"/>
+        <w:rPr>
+          <w:lang w:val="en-US"/>
+        </w:rPr>
+      </w:pPr>
+      <w:r>
+        <w:rPr>
+          <w:lang w:val="en-US"/>
+        </w:rPr>
         <w:drawing>
           <wp:inline distT="0" distB="0" distL="0" distR="0">
-            <wp:extent cx="2952750" cy="2035201"/>
+            <wp:extent cx="2504660" cy="1847120"/>
             <wp:effectExtent l="0" t="0" r="0" b="0"/>
-            <wp:docPr id="1073741844" name="officeArt object" descr="C:\Users\ROB~1.CLA\AppData\Local\Temp\SNAGHTML22da022.PNG"/>
+            <wp:docPr id="1073741844" name="officeArt object" descr="C:\Users\ROB~1.CLA\AppData\Local\Temp\SNAGHTML2cf41e.PNG"/>
             <wp:cNvGraphicFramePr/>
             <a:graphic xmlns:a="http://schemas.openxmlformats.org/drawingml/2006/main">
               <a:graphicData uri="http://schemas.openxmlformats.org/drawingml/2006/picture">
                 <pic:pic xmlns:pic="http://schemas.openxmlformats.org/drawingml/2006/picture">
                   <pic:nvPicPr>
-                    <pic:cNvPr id="1073741844" name="C:\Users\ROB~1.CLA\AppData\Local\Temp\SNAGHTML22da022.PNG" descr="C:\Users\ROB~1.CLA\AppData\Local\Temp\SNAGHTML22da022.PNG"/>
+                    <pic:cNvPr id="1073741844" name="C:\Users\ROB~1.CLA\AppData\Local\Temp\SNAGHTML2cf41e.PNG" descr="C:\Users\ROB~1.CLA\AppData\Local\Temp\SNAGHTML2cf41e.PNG"/>
                     <pic:cNvPicPr>
                       <a:picLocks noChangeAspect="1"/>
                     </pic:cNvPicPr>
                   </pic:nvPicPr>
                   <pic:blipFill>
                     <a:blip r:embed="rId22">
+                      <a:extLst/>
+                    </a:blip>
+                    <a:stretch>
+                      <a:fillRect/>
+                    </a:stretch>
+                  </pic:blipFill>
+                  <pic:spPr>
+                    <a:xfrm>
+                      <a:off x="0" y="0"/>
+                      <a:ext cx="2504660" cy="1847120"/>
+                    </a:xfrm>
+                    <a:prstGeom prst="rect">
+                      <a:avLst/>
+                    </a:prstGeom>
+                    <a:ln w="12700" cap="flat">
+                      <a:noFill/>
+                      <a:miter lim="400000"/>
+                    </a:ln>
+                    <a:effectLst/>
+                  </pic:spPr>
+                </pic:pic>
+              </a:graphicData>
+            </a:graphic>
+          </wp:inline>
+        </w:drawing>
+      </w:r>
+    </w:p>
+    <w:p>
+      <w:pPr>
+        <w:pStyle w:val="List Paragraph"/>
+        <w:rPr>
+          <w:lang w:val="en-US"/>
+        </w:rPr>
+      </w:pPr>
+    </w:p>
+    <w:p>
+      <w:pPr>
+        <w:pStyle w:val="List Paragraph"/>
+        <w:numPr>
+          <w:ilvl w:val="0"/>
+          <w:numId w:val="11"/>
+        </w:numPr>
+        <w:rPr>
+          <w:lang w:val="en-US"/>
+        </w:rPr>
+      </w:pPr>
+      <w:r>
+        <w:rPr>
+          <w:rtl w:val="0"/>
+          <w:lang w:val="en-US"/>
+        </w:rPr>
+        <w:t xml:space="preserve">Right click </w:t>
+      </w:r>
+      <w:r>
+        <w:rPr>
+          <w:rtl w:val="0"/>
+          <w:lang w:val="en-US"/>
+        </w:rPr>
+        <w:t>“</w:t>
+      </w:r>
+      <w:r>
+        <w:rPr>
+          <w:rtl w:val="0"/>
+          <w:lang w:val="en-US"/>
+        </w:rPr>
+        <w:t>RADIUS Clients</w:t>
+      </w:r>
+      <w:r>
+        <w:rPr>
+          <w:rtl w:val="0"/>
+          <w:lang w:val="en-US"/>
+        </w:rPr>
+        <w:t xml:space="preserve">” </w:t>
+      </w:r>
+      <w:r>
+        <w:rPr>
+          <w:rtl w:val="0"/>
+          <w:lang w:val="en-US"/>
+        </w:rPr>
+        <w:t xml:space="preserve">-&gt; </w:t>
+      </w:r>
+      <w:r>
+        <w:rPr>
+          <w:rtl w:val="0"/>
+          <w:lang w:val="en-US"/>
+        </w:rPr>
+        <w:t>“</w:t>
+      </w:r>
+      <w:r>
+        <w:rPr>
+          <w:rtl w:val="0"/>
+          <w:lang w:val="en-US"/>
+        </w:rPr>
+        <w:t>New</w:t>
+      </w:r>
+      <w:r>
+        <w:rPr>
+          <w:rtl w:val="0"/>
+          <w:lang w:val="en-US"/>
+        </w:rPr>
+        <w:t>”</w:t>
+      </w:r>
+    </w:p>
+    <w:p>
+      <w:pPr>
+        <w:pStyle w:val="List Paragraph"/>
+        <w:numPr>
+          <w:ilvl w:val="0"/>
+          <w:numId w:val="11"/>
+        </w:numPr>
+        <w:rPr>
+          <w:lang w:val="en-US"/>
+        </w:rPr>
+      </w:pPr>
+      <w:r>
+        <w:rPr>
+          <w:rtl w:val="0"/>
+          <w:lang w:val="en-US"/>
+        </w:rPr>
+        <w:t>Enter the friendly name of the server (best practice use the FQDN of the RDS server)</w:t>
+      </w:r>
+    </w:p>
+    <w:p>
+      <w:pPr>
+        <w:pStyle w:val="List Paragraph"/>
+        <w:numPr>
+          <w:ilvl w:val="0"/>
+          <w:numId w:val="11"/>
+        </w:numPr>
+        <w:rPr>
+          <w:lang w:val="en-US"/>
+        </w:rPr>
+      </w:pPr>
+      <w:r>
+        <w:rPr>
+          <w:rtl w:val="0"/>
+          <w:lang w:val="en-US"/>
+        </w:rPr>
+        <w:t>Add the IP address of the RDS server</w:t>
+      </w:r>
+    </w:p>
+    <w:p>
+      <w:pPr>
+        <w:pStyle w:val="List Paragraph"/>
+        <w:numPr>
+          <w:ilvl w:val="0"/>
+          <w:numId w:val="11"/>
+        </w:numPr>
+        <w:rPr>
+          <w:lang w:val="en-US"/>
+        </w:rPr>
+      </w:pPr>
+      <w:r>
+        <w:rPr>
+          <w:rtl w:val="0"/>
+          <w:lang w:val="en-US"/>
+        </w:rPr>
+        <w:t xml:space="preserve">Enter the </w:t>
+      </w:r>
+      <w:r>
+        <w:rPr>
+          <w:rtl w:val="0"/>
+          <w:lang w:val="en-US"/>
+        </w:rPr>
+        <w:t>“</w:t>
+      </w:r>
+      <w:r>
+        <w:rPr>
+          <w:rtl w:val="0"/>
+          <w:lang w:val="en-US"/>
+        </w:rPr>
+        <w:t>Shared Secret</w:t>
+      </w:r>
+      <w:r>
+        <w:rPr>
+          <w:rtl w:val="0"/>
+          <w:lang w:val="en-US"/>
+        </w:rPr>
+        <w:t>”</w:t>
+      </w:r>
+      <w:r>
+        <w:rPr>
+          <w:rtl w:val="0"/>
+          <w:lang w:val="en-US"/>
+        </w:rPr>
+        <w:t>, these needs to match the secret that was added to the RDS server.</w:t>
+      </w:r>
+    </w:p>
+    <w:p>
+      <w:pPr>
+        <w:pStyle w:val="List Paragraph"/>
+        <w:rPr>
+          <w:lang w:val="en-US"/>
+        </w:rPr>
+      </w:pPr>
+    </w:p>
+    <w:p>
+      <w:pPr>
+        <w:pStyle w:val="List Paragraph"/>
+        <w:rPr>
+          <w:lang w:val="en-US"/>
+        </w:rPr>
+      </w:pPr>
+      <w:r>
+        <w:rPr>
+          <w:lang w:val="en-US"/>
+        </w:rPr>
+        <w:drawing>
+          <wp:inline distT="0" distB="0" distL="0" distR="0">
+            <wp:extent cx="2353586" cy="2878029"/>
+            <wp:effectExtent l="0" t="0" r="0" b="0"/>
+            <wp:docPr id="1073741845" name="officeArt object" descr="C:\Users\ROB~1.CLA\AppData\Local\Temp\SNAGHTML2f36ea.PNG"/>
+            <wp:cNvGraphicFramePr/>
+            <a:graphic xmlns:a="http://schemas.openxmlformats.org/drawingml/2006/main">
+              <a:graphicData uri="http://schemas.openxmlformats.org/drawingml/2006/picture">
+                <pic:pic xmlns:pic="http://schemas.openxmlformats.org/drawingml/2006/picture">
+                  <pic:nvPicPr>
+                    <pic:cNvPr id="1073741845" name="C:\Users\ROB~1.CLA\AppData\Local\Temp\SNAGHTML2f36ea.PNG" descr="C:\Users\ROB~1.CLA\AppData\Local\Temp\SNAGHTML2f36ea.PNG"/>
+                    <pic:cNvPicPr>
+                      <a:picLocks noChangeAspect="1"/>
+                    </pic:cNvPicPr>
+                  </pic:nvPicPr>
+                  <pic:blipFill>
+                    <a:blip r:embed="rId23">
+                      <a:extLst/>
+                    </a:blip>
+                    <a:stretch>
+                      <a:fillRect/>
+                    </a:stretch>
+                  </pic:blipFill>
+                  <pic:spPr>
+                    <a:xfrm>
+                      <a:off x="0" y="0"/>
+                      <a:ext cx="2353586" cy="2878029"/>
+                    </a:xfrm>
+                    <a:prstGeom prst="rect">
+                      <a:avLst/>
+                    </a:prstGeom>
+                    <a:ln w="12700" cap="flat">
+                      <a:noFill/>
+                      <a:miter lim="400000"/>
+                    </a:ln>
+                    <a:effectLst/>
+                  </pic:spPr>
+                </pic:pic>
+              </a:graphicData>
+            </a:graphic>
+          </wp:inline>
+        </w:drawing>
+      </w:r>
+    </w:p>
+    <w:p>
+      <w:pPr>
+        <w:pStyle w:val="List Paragraph"/>
+        <w:rPr>
+          <w:lang w:val="en-US"/>
+        </w:rPr>
+      </w:pPr>
+    </w:p>
+    <w:p>
+      <w:pPr>
+        <w:pStyle w:val="List Paragraph"/>
+        <w:numPr>
+          <w:ilvl w:val="0"/>
+          <w:numId w:val="11"/>
+        </w:numPr>
+        <w:rPr>
+          <w:lang w:val="en-US"/>
+        </w:rPr>
+      </w:pPr>
+      <w:r>
+        <w:rPr>
+          <w:rtl w:val="0"/>
+          <w:lang w:val="en-US"/>
+        </w:rPr>
+        <w:t xml:space="preserve">Click </w:t>
+      </w:r>
+      <w:r>
+        <w:rPr>
+          <w:rtl w:val="0"/>
+          <w:lang w:val="en-US"/>
+        </w:rPr>
+        <w:t>“</w:t>
+      </w:r>
+      <w:r>
+        <w:rPr>
+          <w:rtl w:val="0"/>
+          <w:lang w:val="en-US"/>
+        </w:rPr>
+        <w:t>OK</w:t>
+      </w:r>
+      <w:r>
+        <w:rPr>
+          <w:rtl w:val="0"/>
+          <w:lang w:val="en-US"/>
+        </w:rPr>
+        <w:t xml:space="preserve">” </w:t>
+      </w:r>
+      <w:r>
+        <w:rPr>
+          <w:rtl w:val="0"/>
+          <w:lang w:val="en-US"/>
+        </w:rPr>
+        <w:t>to finish</w:t>
+      </w:r>
+    </w:p>
+    <w:p>
+      <w:pPr>
+        <w:pStyle w:val="List Paragraph"/>
+      </w:pPr>
+    </w:p>
+    <w:p>
+      <w:pPr>
+        <w:pStyle w:val="Heading 2"/>
+      </w:pPr>
+      <w:r>
+        <w:rPr>
+          <w:rtl w:val="0"/>
+        </w:rPr>
+        <w:t>Remote Desktop Security Configuration</w:t>
+      </w:r>
+    </w:p>
+    <w:p>
+      <w:pPr>
+        <w:pStyle w:val="Body A"/>
+      </w:pPr>
+    </w:p>
+    <w:p>
+      <w:pPr>
+        <w:pStyle w:val="List Paragraph"/>
+        <w:numPr>
+          <w:ilvl w:val="0"/>
+          <w:numId w:val="2"/>
+        </w:numPr>
+        <w:rPr>
+          <w:lang w:val="en-US"/>
+        </w:rPr>
+      </w:pPr>
+      <w:r>
+        <w:rPr>
+          <w:rtl w:val="0"/>
+          <w:lang w:val="en-US"/>
+        </w:rPr>
+        <w:t xml:space="preserve">On the RDS server open </w:t>
+      </w:r>
+      <w:r>
+        <w:rPr>
+          <w:rtl w:val="0"/>
+          <w:lang w:val="en-US"/>
+        </w:rPr>
+        <w:t>“</w:t>
+      </w:r>
+      <w:r>
+        <w:rPr>
+          <w:rtl w:val="0"/>
+          <w:lang w:val="en-US"/>
+        </w:rPr>
+        <w:t>Server Manager</w:t>
+      </w:r>
+      <w:r>
+        <w:rPr>
+          <w:rtl w:val="0"/>
+          <w:lang w:val="en-US"/>
+        </w:rPr>
+        <w:t xml:space="preserve">” </w:t>
+      </w:r>
+      <w:r>
+        <w:rPr>
+          <w:rtl w:val="0"/>
+          <w:lang w:val="en-US"/>
+        </w:rPr>
+        <w:t xml:space="preserve">-&gt; </w:t>
+      </w:r>
+      <w:r>
+        <w:rPr>
+          <w:rtl w:val="0"/>
+          <w:lang w:val="en-US"/>
+        </w:rPr>
+        <w:t>“</w:t>
+      </w:r>
+      <w:r>
+        <w:rPr>
+          <w:rtl w:val="0"/>
+          <w:lang w:val="en-US"/>
+        </w:rPr>
+        <w:t>Tools</w:t>
+      </w:r>
+      <w:r>
+        <w:rPr>
+          <w:rtl w:val="0"/>
+          <w:lang w:val="en-US"/>
+        </w:rPr>
+        <w:t xml:space="preserve">” </w:t>
+      </w:r>
+      <w:r>
+        <w:rPr>
+          <w:rtl w:val="0"/>
+          <w:lang w:val="en-US"/>
+        </w:rPr>
+        <w:t xml:space="preserve">-&gt; </w:t>
+      </w:r>
+      <w:r>
+        <w:rPr>
+          <w:rtl w:val="0"/>
+          <w:lang w:val="en-US"/>
+        </w:rPr>
+        <w:t>“</w:t>
+      </w:r>
+      <w:r>
+        <w:rPr>
+          <w:rtl w:val="0"/>
+          <w:lang w:val="en-US"/>
+        </w:rPr>
+        <w:t>Remote Desktop Services</w:t>
+      </w:r>
+      <w:r>
+        <w:rPr>
+          <w:rtl w:val="0"/>
+          <w:lang w:val="en-US"/>
+        </w:rPr>
+        <w:t xml:space="preserve">” </w:t>
+      </w:r>
+      <w:r>
+        <w:rPr>
+          <w:rtl w:val="0"/>
+          <w:lang w:val="en-US"/>
+        </w:rPr>
+        <w:t xml:space="preserve">-&gt; </w:t>
+      </w:r>
+      <w:r>
+        <w:rPr>
+          <w:rtl w:val="0"/>
+          <w:lang w:val="en-US"/>
+        </w:rPr>
+        <w:t>“</w:t>
+      </w:r>
+      <w:r>
+        <w:rPr>
+          <w:rtl w:val="0"/>
+          <w:lang w:val="en-US"/>
+        </w:rPr>
+        <w:t>Remote Desktop Gateway Manager</w:t>
+      </w:r>
+      <w:r>
+        <w:rPr>
+          <w:rtl w:val="0"/>
+          <w:lang w:val="en-US"/>
+        </w:rPr>
+        <w:t>”</w:t>
+      </w:r>
+    </w:p>
+    <w:p>
+      <w:pPr>
+        <w:pStyle w:val="Body A"/>
+      </w:pPr>
+    </w:p>
+    <w:p>
+      <w:pPr>
+        <w:pStyle w:val="Body A"/>
+        <w:ind w:firstLine="720"/>
+      </w:pPr>
+      <w:r>
+        <w:drawing>
+          <wp:inline distT="0" distB="0" distL="0" distR="0">
+            <wp:extent cx="2952750" cy="2035201"/>
+            <wp:effectExtent l="0" t="0" r="0" b="0"/>
+            <wp:docPr id="1073741846" name="officeArt object" descr="C:\Users\ROB~1.CLA\AppData\Local\Temp\SNAGHTML22da022.PNG"/>
+            <wp:cNvGraphicFramePr/>
+            <a:graphic xmlns:a="http://schemas.openxmlformats.org/drawingml/2006/main">
+              <a:graphicData uri="http://schemas.openxmlformats.org/drawingml/2006/picture">
+                <pic:pic xmlns:pic="http://schemas.openxmlformats.org/drawingml/2006/picture">
+                  <pic:nvPicPr>
+                    <pic:cNvPr id="1073741846" name="C:\Users\ROB~1.CLA\AppData\Local\Temp\SNAGHTML22da022.PNG" descr="C:\Users\ROB~1.CLA\AppData\Local\Temp\SNAGHTML22da022.PNG"/>
+                    <pic:cNvPicPr>
+                      <a:picLocks noChangeAspect="1"/>
+                    </pic:cNvPicPr>
+                  </pic:nvPicPr>
+                  <pic:blipFill>
+                    <a:blip r:embed="rId24">
                       <a:extLst/>
                     </a:blip>
                     <a:stretch>
@@ -19205,19 +19811,19 @@
           <wp:inline distT="0" distB="0" distL="0" distR="0">
             <wp:extent cx="2162175" cy="1452207"/>
             <wp:effectExtent l="0" t="0" r="0" b="0"/>
-            <wp:docPr id="1073741845" name="officeArt object" descr="C:\Users\ROB~1.CLA\AppData\Local\Temp\SNAGHTML22ed825.PNG"/>
+            <wp:docPr id="1073741847" name="officeArt object" descr="C:\Users\ROB~1.CLA\AppData\Local\Temp\SNAGHTML22ed825.PNG"/>
             <wp:cNvGraphicFramePr/>
             <a:graphic xmlns:a="http://schemas.openxmlformats.org/drawingml/2006/main">
               <a:graphicData uri="http://schemas.openxmlformats.org/drawingml/2006/picture">
                 <pic:pic xmlns:pic="http://schemas.openxmlformats.org/drawingml/2006/picture">
                   <pic:nvPicPr>
-                    <pic:cNvPr id="1073741845" name="C:\Users\ROB~1.CLA\AppData\Local\Temp\SNAGHTML22ed825.PNG" descr="C:\Users\ROB~1.CLA\AppData\Local\Temp\SNAGHTML22ed825.PNG"/>
+                    <pic:cNvPr id="1073741847" name="C:\Users\ROB~1.CLA\AppData\Local\Temp\SNAGHTML22ed825.PNG" descr="C:\Users\ROB~1.CLA\AppData\Local\Temp\SNAGHTML22ed825.PNG"/>
                     <pic:cNvPicPr>
                       <a:picLocks noChangeAspect="1"/>
                     </pic:cNvPicPr>
                   </pic:nvPicPr>
                   <pic:blipFill>
-                    <a:blip r:embed="rId23">
+                    <a:blip r:embed="rId25">
                       <a:extLst/>
                     </a:blip>
                     <a:stretch>
@@ -19402,14 +20008,7 @@
           <w:rtl w:val="0"/>
           <w:lang w:val="en-US"/>
         </w:rPr>
-        <w:t>Enter the shared secret for the RADIUS connection when prompted</w:t>
-      </w:r>
-      <w:r>
-        <w:rPr>
-          <w:rtl w:val="0"/>
-          <w:lang w:val="en-US"/>
-        </w:rPr>
-        <w:t xml:space="preserve"> (note: this can be entered as </w:t>
+        <w:t xml:space="preserve">Enter the shared secret for the RADIUS connection when prompted (note: this can be entered as </w:t>
       </w:r>
       <w:r>
         <w:rPr>
@@ -19480,21 +20079,21 @@
       <w:r>
         <w:drawing>
           <wp:inline distT="0" distB="0" distL="0" distR="0">
-            <wp:extent cx="2554096" cy="2276475"/>
+            <wp:extent cx="2554097" cy="2276475"/>
             <wp:effectExtent l="0" t="0" r="0" b="0"/>
-            <wp:docPr id="1073741846" name="officeArt object" descr="C:\Users\ROB~1.CLA\AppData\Local\Temp\SNAGHTML2302f1a.PNG"/>
+            <wp:docPr id="1073741848" name="officeArt object" descr="C:\Users\ROB~1.CLA\AppData\Local\Temp\SNAGHTML2302f1a.PNG"/>
             <wp:cNvGraphicFramePr/>
             <a:graphic xmlns:a="http://schemas.openxmlformats.org/drawingml/2006/main">
               <a:graphicData uri="http://schemas.openxmlformats.org/drawingml/2006/picture">
                 <pic:pic xmlns:pic="http://schemas.openxmlformats.org/drawingml/2006/picture">
                   <pic:nvPicPr>
-                    <pic:cNvPr id="1073741846" name="C:\Users\ROB~1.CLA\AppData\Local\Temp\SNAGHTML2302f1a.PNG" descr="C:\Users\ROB~1.CLA\AppData\Local\Temp\SNAGHTML2302f1a.PNG"/>
+                    <pic:cNvPr id="1073741848" name="C:\Users\ROB~1.CLA\AppData\Local\Temp\SNAGHTML2302f1a.PNG" descr="C:\Users\ROB~1.CLA\AppData\Local\Temp\SNAGHTML2302f1a.PNG"/>
                     <pic:cNvPicPr>
                       <a:picLocks noChangeAspect="1"/>
                     </pic:cNvPicPr>
                   </pic:nvPicPr>
                   <pic:blipFill>
-                    <a:blip r:embed="rId24">
+                    <a:blip r:embed="rId26">
                       <a:extLst/>
                     </a:blip>
                     <a:stretch>
@@ -19504,7 +20103,7 @@
                   <pic:spPr>
                     <a:xfrm>
                       <a:off x="0" y="0"/>
-                      <a:ext cx="2554096" cy="2276475"/>
+                      <a:ext cx="2554097" cy="2276475"/>
                     </a:xfrm>
                     <a:prstGeom prst="rect">
                       <a:avLst/>
@@ -19719,19 +20318,19 @@
           <wp:inline distT="0" distB="0" distL="0" distR="0">
             <wp:extent cx="6115050" cy="1727709"/>
             <wp:effectExtent l="0" t="0" r="0" b="0"/>
-            <wp:docPr id="1073741847" name="officeArt object" descr="C:\Users\ROB~1.CLA\AppData\Local\Temp\SNAGHTML2363efc.PNG"/>
+            <wp:docPr id="1073741849" name="officeArt object" descr="C:\Users\ROB~1.CLA\AppData\Local\Temp\SNAGHTML2363efc.PNG"/>
             <wp:cNvGraphicFramePr/>
             <a:graphic xmlns:a="http://schemas.openxmlformats.org/drawingml/2006/main">
               <a:graphicData uri="http://schemas.openxmlformats.org/drawingml/2006/picture">
                 <pic:pic xmlns:pic="http://schemas.openxmlformats.org/drawingml/2006/picture">
                   <pic:nvPicPr>
-                    <pic:cNvPr id="1073741847" name="C:\Users\ROB~1.CLA\AppData\Local\Temp\SNAGHTML2363efc.PNG" descr="C:\Users\ROB~1.CLA\AppData\Local\Temp\SNAGHTML2363efc.PNG"/>
+                    <pic:cNvPr id="1073741849" name="C:\Users\ROB~1.CLA\AppData\Local\Temp\SNAGHTML2363efc.PNG" descr="C:\Users\ROB~1.CLA\AppData\Local\Temp\SNAGHTML2363efc.PNG"/>
                     <pic:cNvPicPr>
                       <a:picLocks noChangeAspect="1"/>
                     </pic:cNvPicPr>
                   </pic:nvPicPr>
                   <pic:blipFill>
-                    <a:blip r:embed="rId25">
+                    <a:blip r:embed="rId27">
                       <a:extLst/>
                     </a:blip>
                     <a:stretch>
@@ -19992,19 +20591,19 @@
           <wp:inline distT="0" distB="0" distL="0" distR="0">
             <wp:extent cx="3457575" cy="2504745"/>
             <wp:effectExtent l="0" t="0" r="0" b="0"/>
-            <wp:docPr id="1073741848" name="officeArt object" descr="C:\Users\ROB~1.CLA\AppData\Local\Temp\SNAGHTML238cb34.PNG"/>
+            <wp:docPr id="1073741850" name="officeArt object" descr="C:\Users\ROB~1.CLA\AppData\Local\Temp\SNAGHTML238cb34.PNG"/>
             <wp:cNvGraphicFramePr/>
             <a:graphic xmlns:a="http://schemas.openxmlformats.org/drawingml/2006/main">
               <a:graphicData uri="http://schemas.openxmlformats.org/drawingml/2006/picture">
                 <pic:pic xmlns:pic="http://schemas.openxmlformats.org/drawingml/2006/picture">
                   <pic:nvPicPr>
-                    <pic:cNvPr id="1073741848" name="C:\Users\ROB~1.CLA\AppData\Local\Temp\SNAGHTML238cb34.PNG" descr="C:\Users\ROB~1.CLA\AppData\Local\Temp\SNAGHTML238cb34.PNG"/>
+                    <pic:cNvPr id="1073741850" name="C:\Users\ROB~1.CLA\AppData\Local\Temp\SNAGHTML238cb34.PNG" descr="C:\Users\ROB~1.CLA\AppData\Local\Temp\SNAGHTML238cb34.PNG"/>
                     <pic:cNvPicPr>
                       <a:picLocks noChangeAspect="1"/>
                     </pic:cNvPicPr>
                   </pic:nvPicPr>
                   <pic:blipFill>
-                    <a:blip r:embed="rId26">
+                    <a:blip r:embed="rId28">
                       <a:extLst/>
                     </a:blip>
                     <a:stretch>
@@ -20127,19 +20726,19 @@
           <wp:inline distT="0" distB="0" distL="0" distR="0">
             <wp:extent cx="3076575" cy="1405103"/>
             <wp:effectExtent l="0" t="0" r="0" b="0"/>
-            <wp:docPr id="1073741849" name="officeArt object" descr="C:\Users\ROB~1.CLA\AppData\Local\Temp\SNAGHTML23aa4c7.PNG"/>
+            <wp:docPr id="1073741851" name="officeArt object" descr="C:\Users\ROB~1.CLA\AppData\Local\Temp\SNAGHTML23aa4c7.PNG"/>
             <wp:cNvGraphicFramePr/>
             <a:graphic xmlns:a="http://schemas.openxmlformats.org/drawingml/2006/main">
               <a:graphicData uri="http://schemas.openxmlformats.org/drawingml/2006/picture">
                 <pic:pic xmlns:pic="http://schemas.openxmlformats.org/drawingml/2006/picture">
                   <pic:nvPicPr>
-                    <pic:cNvPr id="1073741849" name="C:\Users\ROB~1.CLA\AppData\Local\Temp\SNAGHTML23aa4c7.PNG" descr="C:\Users\ROB~1.CLA\AppData\Local\Temp\SNAGHTML23aa4c7.PNG"/>
+                    <pic:cNvPr id="1073741851" name="C:\Users\ROB~1.CLA\AppData\Local\Temp\SNAGHTML23aa4c7.PNG" descr="C:\Users\ROB~1.CLA\AppData\Local\Temp\SNAGHTML23aa4c7.PNG"/>
                     <pic:cNvPicPr>
                       <a:picLocks noChangeAspect="1"/>
                     </pic:cNvPicPr>
                   </pic:nvPicPr>
                   <pic:blipFill>
-                    <a:blip r:embed="rId27">
+                    <a:blip r:embed="rId29">
                       <a:extLst/>
                     </a:blip>
                     <a:stretch>
@@ -20301,19 +20900,19 @@
           <wp:inline distT="0" distB="0" distL="0" distR="0">
             <wp:extent cx="4772025" cy="1868048"/>
             <wp:effectExtent l="0" t="0" r="0" b="0"/>
-            <wp:docPr id="1073741850" name="officeArt object" descr="C:\Users\ROB~1.CLA\AppData\Local\Temp\SNAGHTML23c2d0d.PNG"/>
+            <wp:docPr id="1073741852" name="officeArt object" descr="C:\Users\ROB~1.CLA\AppData\Local\Temp\SNAGHTML23c2d0d.PNG"/>
             <wp:cNvGraphicFramePr/>
             <a:graphic xmlns:a="http://schemas.openxmlformats.org/drawingml/2006/main">
               <a:graphicData uri="http://schemas.openxmlformats.org/drawingml/2006/picture">
                 <pic:pic xmlns:pic="http://schemas.openxmlformats.org/drawingml/2006/picture">
                   <pic:nvPicPr>
-                    <pic:cNvPr id="1073741850" name="C:\Users\ROB~1.CLA\AppData\Local\Temp\SNAGHTML23c2d0d.PNG" descr="C:\Users\ROB~1.CLA\AppData\Local\Temp\SNAGHTML23c2d0d.PNG"/>
+                    <pic:cNvPr id="1073741852" name="C:\Users\ROB~1.CLA\AppData\Local\Temp\SNAGHTML23c2d0d.PNG" descr="C:\Users\ROB~1.CLA\AppData\Local\Temp\SNAGHTML23c2d0d.PNG"/>
                     <pic:cNvPicPr>
                       <a:picLocks noChangeAspect="1"/>
                     </pic:cNvPicPr>
                   </pic:nvPicPr>
                   <pic:blipFill>
-                    <a:blip r:embed="rId28">
+                    <a:blip r:embed="rId30">
                       <a:extLst/>
                     </a:blip>
                     <a:stretch>
@@ -20402,6 +21001,9 @@
     <w:p>
       <w:pPr>
         <w:pStyle w:val="Heading 2"/>
+        <w:rPr>
+          <w:lang w:val="de-DE"/>
+        </w:rPr>
       </w:pPr>
       <w:r>
         <w:rPr>
@@ -20665,21 +21267,7 @@
           <w:rtl w:val="0"/>
           <w:lang w:val="en-US"/>
         </w:rPr>
-        <w:t>./Create_</w:t>
-      </w:r>
-      <w:r>
-        <w:rPr>
-          <w:rtl w:val="0"/>
-          <w:lang w:val="en-US"/>
-        </w:rPr>
-        <w:t>Data_Server</w:t>
-      </w:r>
-      <w:r>
-        <w:rPr>
-          <w:rtl w:val="0"/>
-          <w:lang w:val="en-US"/>
-        </w:rPr>
-        <w:t>.ps1</w:t>
+        <w:t>./Create_Data_Server.ps1</w:t>
       </w:r>
       <w:r>
         <w:rPr>
@@ -21157,19 +21745,19 @@
           <wp:inline distT="0" distB="0" distL="0" distR="0">
             <wp:extent cx="2952750" cy="1322878"/>
             <wp:effectExtent l="0" t="0" r="0" b="0"/>
-            <wp:docPr id="1073741851" name="officeArt object" descr="C:\Users\ROB~1.CLA\AppData\Local\Temp\SNAGHTML2511d18.PNG"/>
+            <wp:docPr id="1073741853" name="officeArt object" descr="C:\Users\ROB~1.CLA\AppData\Local\Temp\SNAGHTML2511d18.PNG"/>
             <wp:cNvGraphicFramePr/>
             <a:graphic xmlns:a="http://schemas.openxmlformats.org/drawingml/2006/main">
               <a:graphicData uri="http://schemas.openxmlformats.org/drawingml/2006/picture">
                 <pic:pic xmlns:pic="http://schemas.openxmlformats.org/drawingml/2006/picture">
                   <pic:nvPicPr>
-                    <pic:cNvPr id="1073741851" name="C:\Users\ROB~1.CLA\AppData\Local\Temp\SNAGHTML2511d18.PNG" descr="C:\Users\ROB~1.CLA\AppData\Local\Temp\SNAGHTML2511d18.PNG"/>
+                    <pic:cNvPr id="1073741853" name="C:\Users\ROB~1.CLA\AppData\Local\Temp\SNAGHTML2511d18.PNG" descr="C:\Users\ROB~1.CLA\AppData\Local\Temp\SNAGHTML2511d18.PNG"/>
                     <pic:cNvPicPr>
                       <a:picLocks noChangeAspect="1"/>
                     </pic:cNvPicPr>
                   </pic:nvPicPr>
                   <pic:blipFill>
-                    <a:blip r:embed="rId29">
+                    <a:blip r:embed="rId31">
                       <a:extLst/>
                     </a:blip>
                     <a:stretch>
@@ -21600,7 +22188,7 @@
     </w:p>
     <w:p>
       <w:pPr>
-        <w:pStyle w:val="Body"/>
+        <w:pStyle w:val="Body B"/>
         <w:ind w:left="720" w:firstLine="0"/>
       </w:pPr>
       <w:r>
@@ -21608,13 +22196,13 @@
           <wp:inline distT="0" distB="0" distL="0" distR="0">
             <wp:extent cx="5416151" cy="4126839"/>
             <wp:effectExtent l="0" t="0" r="0" b="0"/>
-            <wp:docPr id="1073741852" name="officeArt object"/>
+            <wp:docPr id="1073741854" name="officeArt object" descr="image5.png"/>
             <wp:cNvGraphicFramePr/>
             <a:graphic xmlns:a="http://schemas.openxmlformats.org/drawingml/2006/main">
               <a:graphicData uri="http://schemas.openxmlformats.org/drawingml/2006/picture">
                 <pic:pic xmlns:pic="http://schemas.openxmlformats.org/drawingml/2006/picture">
                   <pic:nvPicPr>
-                    <pic:cNvPr id="1073741852" name="image5.png"/>
+                    <pic:cNvPr id="1073741854" name="image5.png" descr="image5.png"/>
                     <pic:cNvPicPr>
                       <a:picLocks noChangeAspect="1"/>
                     </pic:cNvPicPr>
@@ -21650,7 +22238,7 @@
     </w:p>
     <w:p>
       <w:pPr>
-        <w:pStyle w:val="Body"/>
+        <w:pStyle w:val="Body B"/>
         <w:ind w:left="720" w:firstLine="0"/>
       </w:pPr>
     </w:p>
@@ -21710,7 +22298,7 @@
         <w:rPr>
           <w:rStyle w:val="Hyperlink.1"/>
         </w:rPr>
-        <w:instrText xml:space="preserve"> HYPERLINK "https://dsgxartifacts.file.core.windows.net/configpackages/Scripts/DSG-DC.zip%253csas-token"</w:instrText>
+        <w:instrText xml:space="preserve"> HYPERLINK "https://dsgxartifacts.file.core.windows.net/configpackages/Scripts/DSG-DC.zip%25253csas-token"</w:instrText>
       </w:r>
       <w:r>
         <w:rPr>
@@ -22024,7 +22612,7 @@
       <w:tblPr>
         <w:tblW w:w="10460" w:type="dxa"/>
         <w:jc w:val="left"/>
-        <w:tblInd w:w="936" w:type="dxa"/>
+        <w:tblInd w:w="1044" w:type="dxa"/>
         <w:tblBorders>
           <w:top w:val="single" w:color="ffffff" w:sz="8" w:space="0" w:shadow="0" w:frame="0"/>
           <w:left w:val="single" w:color="ffffff" w:sz="8" w:space="0" w:shadow="0" w:frame="0"/>
@@ -22046,7 +22634,7 @@
           <w:shd w:val="clear" w:color="auto" w:fill="d0ddef"/>
         </w:tblPrEx>
         <w:trPr>
-          <w:trHeight w:val="260" w:hRule="atLeast"/>
+          <w:trHeight w:val="270" w:hRule="atLeast"/>
         </w:trPr>
         <w:tc>
           <w:tcPr>
@@ -22164,7 +22752,7 @@
           <w:shd w:val="clear" w:color="auto" w:fill="d0ddef"/>
         </w:tblPrEx>
         <w:trPr>
-          <w:trHeight w:val="970" w:hRule="atLeast"/>
+          <w:trHeight w:val="980" w:hRule="atLeast"/>
         </w:trPr>
         <w:tc>
           <w:tcPr>
@@ -22275,7 +22863,7 @@
           <w:shd w:val="clear" w:color="auto" w:fill="d0ddef"/>
         </w:tblPrEx>
         <w:trPr>
-          <w:trHeight w:val="740" w:hRule="atLeast"/>
+          <w:trHeight w:val="750" w:hRule="atLeast"/>
         </w:trPr>
         <w:tc>
           <w:tcPr>
@@ -22365,7 +22953,7 @@
           <w:shd w:val="clear" w:color="auto" w:fill="d0ddef"/>
         </w:tblPrEx>
         <w:trPr>
-          <w:trHeight w:val="500" w:hRule="atLeast"/>
+          <w:trHeight w:val="510" w:hRule="atLeast"/>
         </w:trPr>
         <w:tc>
           <w:tcPr>
@@ -22456,6 +23044,14 @@
         <w:pStyle w:val="Body A"/>
         <w:widowControl w:val="0"/>
         <w:spacing w:line="240" w:lineRule="auto"/>
+        <w:ind w:left="936" w:hanging="936"/>
+      </w:pPr>
+    </w:p>
+    <w:p>
+      <w:pPr>
+        <w:pStyle w:val="Body A"/>
+        <w:widowControl w:val="0"/>
+        <w:spacing w:line="240" w:lineRule="auto"/>
         <w:ind w:left="828" w:hanging="828"/>
       </w:pPr>
     </w:p>
@@ -22505,6 +23101,7 @@
       <w:pPr>
         <w:pStyle w:val="Heading"/>
         <w:rPr>
+          <w:rStyle w:val="None"/>
           <w:lang w:val="fr-FR"/>
         </w:rPr>
       </w:pPr>
@@ -22749,21 +23346,7 @@
           <w:rtl w:val="0"/>
           <w:lang w:val="en-US"/>
         </w:rPr>
-        <w:t>./Create_</w:t>
-      </w:r>
-      <w:r>
-        <w:rPr>
-          <w:rtl w:val="0"/>
-          <w:lang w:val="en-US"/>
-        </w:rPr>
-        <w:t>Linux_Servers</w:t>
-      </w:r>
-      <w:r>
-        <w:rPr>
-          <w:rtl w:val="0"/>
-          <w:lang w:val="en-US"/>
-        </w:rPr>
-        <w:t>.ps1</w:t>
+        <w:t>./Create_Linux_Servers.ps1</w:t>
       </w:r>
       <w:r>
         <w:rPr>
@@ -23072,7 +23655,7 @@
       <w:tblPr>
         <w:tblW w:w="9736" w:type="dxa"/>
         <w:jc w:val="left"/>
-        <w:tblInd w:w="936" w:type="dxa"/>
+        <w:tblInd w:w="1044" w:type="dxa"/>
         <w:tblBorders>
           <w:top w:val="single" w:color="ffffff" w:sz="8" w:space="0" w:shadow="0" w:frame="0"/>
           <w:left w:val="single" w:color="ffffff" w:sz="8" w:space="0" w:shadow="0" w:frame="0"/>
@@ -23093,7 +23676,7 @@
           <w:shd w:val="clear" w:color="auto" w:fill="d0ddef"/>
         </w:tblPrEx>
         <w:trPr>
-          <w:trHeight w:val="260" w:hRule="atLeast"/>
+          <w:trHeight w:val="270" w:hRule="atLeast"/>
         </w:trPr>
         <w:tc>
           <w:tcPr>
@@ -23174,7 +23757,7 @@
           <w:shd w:val="clear" w:color="auto" w:fill="d0ddef"/>
         </w:tblPrEx>
         <w:trPr>
-          <w:trHeight w:val="1700" w:hRule="atLeast"/>
+          <w:trHeight w:val="1710" w:hRule="atLeast"/>
         </w:trPr>
         <w:tc>
           <w:tcPr>
@@ -23338,6 +23921,14 @@
         <w:pStyle w:val="List Paragraph"/>
         <w:widowControl w:val="0"/>
         <w:spacing w:line="240" w:lineRule="auto"/>
+        <w:ind w:left="936" w:hanging="936"/>
+      </w:pPr>
+    </w:p>
+    <w:p>
+      <w:pPr>
+        <w:pStyle w:val="List Paragraph"/>
+        <w:widowControl w:val="0"/>
+        <w:spacing w:line="240" w:lineRule="auto"/>
         <w:ind w:left="828" w:hanging="828"/>
       </w:pPr>
     </w:p>
@@ -23382,7 +23973,7 @@
       <w:tblPr>
         <w:tblW w:w="9736" w:type="dxa"/>
         <w:jc w:val="left"/>
-        <w:tblInd w:w="936" w:type="dxa"/>
+        <w:tblInd w:w="1044" w:type="dxa"/>
         <w:tblBorders>
           <w:top w:val="single" w:color="ffffff" w:sz="8" w:space="0" w:shadow="0" w:frame="0"/>
           <w:left w:val="single" w:color="ffffff" w:sz="8" w:space="0" w:shadow="0" w:frame="0"/>
@@ -23403,7 +23994,7 @@
           <w:shd w:val="clear" w:color="auto" w:fill="d0ddef"/>
         </w:tblPrEx>
         <w:trPr>
-          <w:trHeight w:val="260" w:hRule="atLeast"/>
+          <w:trHeight w:val="270" w:hRule="atLeast"/>
         </w:trPr>
         <w:tc>
           <w:tcPr>
@@ -23484,7 +24075,7 @@
           <w:shd w:val="clear" w:color="auto" w:fill="d0ddef"/>
         </w:tblPrEx>
         <w:trPr>
-          <w:trHeight w:val="500" w:hRule="atLeast"/>
+          <w:trHeight w:val="510" w:hRule="atLeast"/>
         </w:trPr>
         <w:tc>
           <w:tcPr>
@@ -23632,6 +24223,14 @@
         <w:pStyle w:val="Body A"/>
         <w:widowControl w:val="0"/>
         <w:spacing w:line="240" w:lineRule="auto"/>
+        <w:ind w:left="936" w:hanging="936"/>
+      </w:pPr>
+    </w:p>
+    <w:p>
+      <w:pPr>
+        <w:pStyle w:val="Body A"/>
+        <w:widowControl w:val="0"/>
+        <w:spacing w:line="240" w:lineRule="auto"/>
         <w:ind w:left="828" w:hanging="828"/>
       </w:pPr>
     </w:p>
@@ -23677,7 +24276,7 @@
       <w:tblPr>
         <w:tblW w:w="9765" w:type="dxa"/>
         <w:jc w:val="left"/>
-        <w:tblInd w:w="936" w:type="dxa"/>
+        <w:tblInd w:w="1044" w:type="dxa"/>
         <w:tblBorders>
           <w:top w:val="single" w:color="ffffff" w:sz="8" w:space="0" w:shadow="0" w:frame="0"/>
           <w:left w:val="single" w:color="ffffff" w:sz="8" w:space="0" w:shadow="0" w:frame="0"/>
@@ -23697,7 +24296,7 @@
           <w:shd w:val="clear" w:color="auto" w:fill="d0ddef"/>
         </w:tblPrEx>
         <w:trPr>
-          <w:trHeight w:val="260" w:hRule="atLeast"/>
+          <w:trHeight w:val="270" w:hRule="atLeast"/>
         </w:trPr>
         <w:tc>
           <w:tcPr>
@@ -23741,7 +24340,7 @@
           <w:shd w:val="clear" w:color="auto" w:fill="d0ddef"/>
         </w:tblPrEx>
         <w:trPr>
-          <w:trHeight w:val="260" w:hRule="atLeast"/>
+          <w:trHeight w:val="270" w:hRule="atLeast"/>
         </w:trPr>
         <w:tc>
           <w:tcPr>
@@ -23783,7 +24382,7 @@
           <w:shd w:val="clear" w:color="auto" w:fill="d0ddef"/>
         </w:tblPrEx>
         <w:trPr>
-          <w:trHeight w:val="260" w:hRule="atLeast"/>
+          <w:trHeight w:val="270" w:hRule="atLeast"/>
         </w:trPr>
         <w:tc>
           <w:tcPr>
@@ -23825,7 +24424,7 @@
           <w:shd w:val="clear" w:color="auto" w:fill="d0ddef"/>
         </w:tblPrEx>
         <w:trPr>
-          <w:trHeight w:val="260" w:hRule="atLeast"/>
+          <w:trHeight w:val="270" w:hRule="atLeast"/>
         </w:trPr>
         <w:tc>
           <w:tcPr>
@@ -23867,7 +24466,7 @@
           <w:shd w:val="clear" w:color="auto" w:fill="d0ddef"/>
         </w:tblPrEx>
         <w:trPr>
-          <w:trHeight w:val="260" w:hRule="atLeast"/>
+          <w:trHeight w:val="270" w:hRule="atLeast"/>
         </w:trPr>
         <w:tc>
           <w:tcPr>
@@ -23909,7 +24508,7 @@
           <w:shd w:val="clear" w:color="auto" w:fill="d0ddef"/>
         </w:tblPrEx>
         <w:trPr>
-          <w:trHeight w:val="500" w:hRule="atLeast"/>
+          <w:trHeight w:val="510" w:hRule="atLeast"/>
         </w:trPr>
         <w:tc>
           <w:tcPr>
@@ -23951,7 +24550,7 @@
           <w:shd w:val="clear" w:color="auto" w:fill="d0ddef"/>
         </w:tblPrEx>
         <w:trPr>
-          <w:trHeight w:val="260" w:hRule="atLeast"/>
+          <w:trHeight w:val="270" w:hRule="atLeast"/>
         </w:trPr>
         <w:tc>
           <w:tcPr>
@@ -23993,7 +24592,7 @@
           <w:shd w:val="clear" w:color="auto" w:fill="d0ddef"/>
         </w:tblPrEx>
         <w:trPr>
-          <w:trHeight w:val="260" w:hRule="atLeast"/>
+          <w:trHeight w:val="270" w:hRule="atLeast"/>
         </w:trPr>
         <w:tc>
           <w:tcPr>
@@ -24035,7 +24634,7 @@
           <w:shd w:val="clear" w:color="auto" w:fill="d0ddef"/>
         </w:tblPrEx>
         <w:trPr>
-          <w:trHeight w:val="260" w:hRule="atLeast"/>
+          <w:trHeight w:val="270" w:hRule="atLeast"/>
         </w:trPr>
         <w:tc>
           <w:tcPr>
@@ -24077,7 +24676,7 @@
           <w:shd w:val="clear" w:color="auto" w:fill="d0ddef"/>
         </w:tblPrEx>
         <w:trPr>
-          <w:trHeight w:val="260" w:hRule="atLeast"/>
+          <w:trHeight w:val="270" w:hRule="atLeast"/>
         </w:trPr>
         <w:tc>
           <w:tcPr>
@@ -24119,7 +24718,7 @@
           <w:shd w:val="clear" w:color="auto" w:fill="d0ddef"/>
         </w:tblPrEx>
         <w:trPr>
-          <w:trHeight w:val="260" w:hRule="atLeast"/>
+          <w:trHeight w:val="270" w:hRule="atLeast"/>
         </w:trPr>
         <w:tc>
           <w:tcPr>
@@ -24162,6 +24761,14 @@
         <w:pStyle w:val="List Paragraph"/>
         <w:widowControl w:val="0"/>
         <w:spacing w:line="240" w:lineRule="auto"/>
+        <w:ind w:left="936" w:hanging="936"/>
+      </w:pPr>
+    </w:p>
+    <w:p>
+      <w:pPr>
+        <w:pStyle w:val="List Paragraph"/>
+        <w:widowControl w:val="0"/>
+        <w:spacing w:line="240" w:lineRule="auto"/>
         <w:ind w:left="828" w:hanging="828"/>
       </w:pPr>
     </w:p>
@@ -24254,7 +24861,7 @@
       <w:tblPr>
         <w:tblW w:w="9765" w:type="dxa"/>
         <w:jc w:val="left"/>
-        <w:tblInd w:w="936" w:type="dxa"/>
+        <w:tblInd w:w="1044" w:type="dxa"/>
         <w:tblBorders>
           <w:top w:val="single" w:color="ffffff" w:sz="8" w:space="0" w:shadow="0" w:frame="0"/>
           <w:left w:val="single" w:color="ffffff" w:sz="8" w:space="0" w:shadow="0" w:frame="0"/>
@@ -24274,7 +24881,7 @@
           <w:shd w:val="clear" w:color="auto" w:fill="d0ddef"/>
         </w:tblPrEx>
         <w:trPr>
-          <w:trHeight w:val="260" w:hRule="atLeast"/>
+          <w:trHeight w:val="270" w:hRule="atLeast"/>
         </w:trPr>
         <w:tc>
           <w:tcPr>
@@ -24318,7 +24925,7 @@
           <w:shd w:val="clear" w:color="auto" w:fill="d0ddef"/>
         </w:tblPrEx>
         <w:trPr>
-          <w:trHeight w:val="260" w:hRule="atLeast"/>
+          <w:trHeight w:val="270" w:hRule="atLeast"/>
         </w:trPr>
         <w:tc>
           <w:tcPr>
@@ -24361,6 +24968,14 @@
         <w:pStyle w:val="List Paragraph"/>
         <w:widowControl w:val="0"/>
         <w:spacing w:line="240" w:lineRule="auto"/>
+        <w:ind w:left="936" w:hanging="936"/>
+      </w:pPr>
+    </w:p>
+    <w:p>
+      <w:pPr>
+        <w:pStyle w:val="List Paragraph"/>
+        <w:widowControl w:val="0"/>
+        <w:spacing w:line="240" w:lineRule="auto"/>
         <w:ind w:left="828" w:hanging="828"/>
       </w:pPr>
     </w:p>
@@ -24426,19 +25041,19 @@
           <wp:inline distT="0" distB="0" distL="0" distR="0">
             <wp:extent cx="3048000" cy="1095790"/>
             <wp:effectExtent l="0" t="0" r="0" b="0"/>
-            <wp:docPr id="1073741853" name="officeArt object" descr="C:\Users\ROB~2.CLA\AppData\Local\Temp\SNAGHTML2235a31.PNG"/>
+            <wp:docPr id="1073741855" name="officeArt object" descr="C:\Users\ROB~2.CLA\AppData\Local\Temp\SNAGHTML2235a31.PNG"/>
             <wp:cNvGraphicFramePr/>
             <a:graphic xmlns:a="http://schemas.openxmlformats.org/drawingml/2006/main">
               <a:graphicData uri="http://schemas.openxmlformats.org/drawingml/2006/picture">
                 <pic:pic xmlns:pic="http://schemas.openxmlformats.org/drawingml/2006/picture">
                   <pic:nvPicPr>
-                    <pic:cNvPr id="1073741853" name="C:\Users\ROB~2.CLA\AppData\Local\Temp\SNAGHTML2235a31.PNG" descr="C:\Users\ROB~2.CLA\AppData\Local\Temp\SNAGHTML2235a31.PNG"/>
+                    <pic:cNvPr id="1073741855" name="C:\Users\ROB~2.CLA\AppData\Local\Temp\SNAGHTML2235a31.PNG" descr="C:\Users\ROB~2.CLA\AppData\Local\Temp\SNAGHTML2235a31.PNG"/>
                     <pic:cNvPicPr>
                       <a:picLocks noChangeAspect="1"/>
                     </pic:cNvPicPr>
                   </pic:nvPicPr>
                   <pic:blipFill>
-                    <a:blip r:embed="rId30">
+                    <a:blip r:embed="rId32">
                       <a:extLst/>
                     </a:blip>
                     <a:stretch>
@@ -24520,7 +25135,7 @@
       <w:tblPr>
         <w:tblW w:w="9736" w:type="dxa"/>
         <w:jc w:val="left"/>
-        <w:tblInd w:w="936" w:type="dxa"/>
+        <w:tblInd w:w="1044" w:type="dxa"/>
         <w:tblBorders>
           <w:top w:val="single" w:color="ffffff" w:sz="8" w:space="0" w:shadow="0" w:frame="0"/>
           <w:left w:val="single" w:color="ffffff" w:sz="8" w:space="0" w:shadow="0" w:frame="0"/>
@@ -24541,7 +25156,7 @@
           <w:shd w:val="clear" w:color="auto" w:fill="d0ddef"/>
         </w:tblPrEx>
         <w:trPr>
-          <w:trHeight w:val="260" w:hRule="atLeast"/>
+          <w:trHeight w:val="270" w:hRule="atLeast"/>
         </w:trPr>
         <w:tc>
           <w:tcPr>
@@ -24622,7 +25237,7 @@
           <w:shd w:val="clear" w:color="auto" w:fill="d0ddef"/>
         </w:tblPrEx>
         <w:trPr>
-          <w:trHeight w:val="500" w:hRule="atLeast"/>
+          <w:trHeight w:val="510" w:hRule="atLeast"/>
         </w:trPr>
         <w:tc>
           <w:tcPr>
@@ -24698,7 +25313,7 @@
           <w:shd w:val="clear" w:color="auto" w:fill="d0ddef"/>
         </w:tblPrEx>
         <w:trPr>
-          <w:trHeight w:val="500" w:hRule="atLeast"/>
+          <w:trHeight w:val="510" w:hRule="atLeast"/>
         </w:trPr>
         <w:tc>
           <w:tcPr>
@@ -24774,7 +25389,7 @@
           <w:shd w:val="clear" w:color="auto" w:fill="d0ddef"/>
         </w:tblPrEx>
         <w:trPr>
-          <w:trHeight w:val="740" w:hRule="atLeast"/>
+          <w:trHeight w:val="750" w:hRule="atLeast"/>
         </w:trPr>
         <w:tc>
           <w:tcPr>
@@ -24873,7 +25488,7 @@
           <w:shd w:val="clear" w:color="auto" w:fill="d0ddef"/>
         </w:tblPrEx>
         <w:trPr>
-          <w:trHeight w:val="398" w:hRule="atLeast"/>
+          <w:trHeight w:val="408" w:hRule="atLeast"/>
         </w:trPr>
         <w:tc>
           <w:tcPr>
@@ -24951,7 +25566,7 @@
           <w:shd w:val="clear" w:color="auto" w:fill="d0ddef"/>
         </w:tblPrEx>
         <w:trPr>
-          <w:trHeight w:val="740" w:hRule="atLeast"/>
+          <w:trHeight w:val="750" w:hRule="atLeast"/>
         </w:trPr>
         <w:tc>
           <w:tcPr>
@@ -25052,7 +25667,7 @@
           <w:shd w:val="clear" w:color="auto" w:fill="d0ddef"/>
         </w:tblPrEx>
         <w:trPr>
-          <w:trHeight w:val="398" w:hRule="atLeast"/>
+          <w:trHeight w:val="408" w:hRule="atLeast"/>
         </w:trPr>
         <w:tc>
           <w:tcPr>
@@ -25130,7 +25745,7 @@
           <w:shd w:val="clear" w:color="auto" w:fill="d0ddef"/>
         </w:tblPrEx>
         <w:trPr>
-          <w:trHeight w:val="398" w:hRule="atLeast"/>
+          <w:trHeight w:val="408" w:hRule="atLeast"/>
         </w:trPr>
         <w:tc>
           <w:tcPr>
@@ -25208,7 +25823,7 @@
           <w:shd w:val="clear" w:color="auto" w:fill="d0ddef"/>
         </w:tblPrEx>
         <w:trPr>
-          <w:trHeight w:val="398" w:hRule="atLeast"/>
+          <w:trHeight w:val="408" w:hRule="atLeast"/>
         </w:trPr>
         <w:tc>
           <w:tcPr>
@@ -25286,7 +25901,7 @@
           <w:shd w:val="clear" w:color="auto" w:fill="d0ddef"/>
         </w:tblPrEx>
         <w:trPr>
-          <w:trHeight w:val="328" w:hRule="atLeast"/>
+          <w:trHeight w:val="338" w:hRule="atLeast"/>
         </w:trPr>
         <w:tc>
           <w:tcPr>
@@ -25364,7 +25979,7 @@
           <w:shd w:val="clear" w:color="auto" w:fill="d0ddef"/>
         </w:tblPrEx>
         <w:trPr>
-          <w:trHeight w:val="398" w:hRule="atLeast"/>
+          <w:trHeight w:val="408" w:hRule="atLeast"/>
         </w:trPr>
         <w:tc>
           <w:tcPr>
@@ -25443,6 +26058,14 @@
         <w:pStyle w:val="Body A"/>
         <w:widowControl w:val="0"/>
         <w:spacing w:line="240" w:lineRule="auto"/>
+        <w:ind w:left="936" w:hanging="936"/>
+      </w:pPr>
+    </w:p>
+    <w:p>
+      <w:pPr>
+        <w:pStyle w:val="Body A"/>
+        <w:widowControl w:val="0"/>
+        <w:spacing w:line="240" w:lineRule="auto"/>
         <w:ind w:left="828" w:hanging="828"/>
       </w:pPr>
     </w:p>
@@ -25472,19 +26095,19 @@
           <wp:inline distT="0" distB="0" distL="0" distR="0">
             <wp:extent cx="5934075" cy="2036049"/>
             <wp:effectExtent l="0" t="0" r="0" b="0"/>
-            <wp:docPr id="1073741854" name="officeArt object" descr="C:\Users\ROB~1.CLA\AppData\Local\Temp\SNAGHTML2840785.PNG"/>
+            <wp:docPr id="1073741856" name="officeArt object" descr="C:\Users\ROB~1.CLA\AppData\Local\Temp\SNAGHTML2840785.PNG"/>
             <wp:cNvGraphicFramePr/>
             <a:graphic xmlns:a="http://schemas.openxmlformats.org/drawingml/2006/main">
               <a:graphicData uri="http://schemas.openxmlformats.org/drawingml/2006/picture">
                 <pic:pic xmlns:pic="http://schemas.openxmlformats.org/drawingml/2006/picture">
                   <pic:nvPicPr>
-                    <pic:cNvPr id="1073741854" name="C:\Users\ROB~1.CLA\AppData\Local\Temp\SNAGHTML2840785.PNG" descr="C:\Users\ROB~1.CLA\AppData\Local\Temp\SNAGHTML2840785.PNG"/>
+                    <pic:cNvPr id="1073741856" name="C:\Users\ROB~1.CLA\AppData\Local\Temp\SNAGHTML2840785.PNG" descr="C:\Users\ROB~1.CLA\AppData\Local\Temp\SNAGHTML2840785.PNG"/>
                     <pic:cNvPicPr>
                       <a:picLocks noChangeAspect="1"/>
                     </pic:cNvPicPr>
                   </pic:nvPicPr>
                   <pic:blipFill>
-                    <a:blip r:embed="rId31">
+                    <a:blip r:embed="rId33">
                       <a:extLst/>
                     </a:blip>
                     <a:stretch>
@@ -25523,7 +26146,7 @@
         <w:pStyle w:val="List Paragraph"/>
         <w:numPr>
           <w:ilvl w:val="0"/>
-          <w:numId w:val="12"/>
+          <w:numId w:val="13"/>
         </w:numPr>
         <w:rPr>
           <w:lang w:val="en-US"/>
@@ -25546,7 +26169,7 @@
       <w:tblPr>
         <w:tblW w:w="9765" w:type="dxa"/>
         <w:jc w:val="left"/>
-        <w:tblInd w:w="936" w:type="dxa"/>
+        <w:tblInd w:w="1044" w:type="dxa"/>
         <w:tblBorders>
           <w:top w:val="single" w:color="ffffff" w:sz="8" w:space="0" w:shadow="0" w:frame="0"/>
           <w:left w:val="single" w:color="ffffff" w:sz="8" w:space="0" w:shadow="0" w:frame="0"/>
@@ -25566,7 +26189,7 @@
           <w:shd w:val="clear" w:color="auto" w:fill="d0ddef"/>
         </w:tblPrEx>
         <w:trPr>
-          <w:trHeight w:val="260" w:hRule="atLeast"/>
+          <w:trHeight w:val="270" w:hRule="atLeast"/>
         </w:trPr>
         <w:tc>
           <w:tcPr>
@@ -25610,7 +26233,7 @@
           <w:shd w:val="clear" w:color="auto" w:fill="d0ddef"/>
         </w:tblPrEx>
         <w:trPr>
-          <w:trHeight w:val="260" w:hRule="atLeast"/>
+          <w:trHeight w:val="270" w:hRule="atLeast"/>
         </w:trPr>
         <w:tc>
           <w:tcPr>
@@ -25653,6 +26276,14 @@
         <w:pStyle w:val="Body A"/>
         <w:widowControl w:val="0"/>
         <w:spacing w:line="240" w:lineRule="auto"/>
+        <w:ind w:left="936" w:hanging="936"/>
+      </w:pPr>
+    </w:p>
+    <w:p>
+      <w:pPr>
+        <w:pStyle w:val="Body A"/>
+        <w:widowControl w:val="0"/>
+        <w:spacing w:line="240" w:lineRule="auto"/>
         <w:ind w:left="828" w:hanging="828"/>
       </w:pPr>
     </w:p>
@@ -25673,6 +26304,9 @@
     <w:p>
       <w:pPr>
         <w:pStyle w:val="Heading 2"/>
+        <w:rPr>
+          <w:lang w:val="it-IT"/>
+        </w:rPr>
       </w:pPr>
       <w:r>
         <w:rPr>
@@ -25735,7 +26369,7 @@
       <w:tblPr>
         <w:tblW w:w="9736" w:type="dxa"/>
         <w:jc w:val="left"/>
-        <w:tblInd w:w="936" w:type="dxa"/>
+        <w:tblInd w:w="1044" w:type="dxa"/>
         <w:tblBorders>
           <w:top w:val="single" w:color="ffffff" w:sz="8" w:space="0" w:shadow="0" w:frame="0"/>
           <w:left w:val="single" w:color="ffffff" w:sz="8" w:space="0" w:shadow="0" w:frame="0"/>
@@ -25756,7 +26390,7 @@
           <w:shd w:val="clear" w:color="auto" w:fill="d0ddef"/>
         </w:tblPrEx>
         <w:trPr>
-          <w:trHeight w:val="260" w:hRule="atLeast"/>
+          <w:trHeight w:val="270" w:hRule="atLeast"/>
         </w:trPr>
         <w:tc>
           <w:tcPr>
@@ -25837,7 +26471,7 @@
           <w:shd w:val="clear" w:color="auto" w:fill="d0ddef"/>
         </w:tblPrEx>
         <w:trPr>
-          <w:trHeight w:val="1700" w:hRule="atLeast"/>
+          <w:trHeight w:val="1710" w:hRule="atLeast"/>
         </w:trPr>
         <w:tc>
           <w:tcPr>
@@ -26001,6 +26635,14 @@
         <w:pStyle w:val="List Paragraph"/>
         <w:widowControl w:val="0"/>
         <w:spacing w:line="240" w:lineRule="auto"/>
+        <w:ind w:left="936" w:hanging="936"/>
+      </w:pPr>
+    </w:p>
+    <w:p>
+      <w:pPr>
+        <w:pStyle w:val="List Paragraph"/>
+        <w:widowControl w:val="0"/>
+        <w:spacing w:line="240" w:lineRule="auto"/>
         <w:ind w:left="828" w:hanging="828"/>
       </w:pPr>
     </w:p>
@@ -26045,7 +26687,7 @@
       <w:tblPr>
         <w:tblW w:w="9736" w:type="dxa"/>
         <w:jc w:val="left"/>
-        <w:tblInd w:w="936" w:type="dxa"/>
+        <w:tblInd w:w="1044" w:type="dxa"/>
         <w:tblBorders>
           <w:top w:val="single" w:color="ffffff" w:sz="8" w:space="0" w:shadow="0" w:frame="0"/>
           <w:left w:val="single" w:color="ffffff" w:sz="8" w:space="0" w:shadow="0" w:frame="0"/>
@@ -26066,7 +26708,7 @@
           <w:shd w:val="clear" w:color="auto" w:fill="d0ddef"/>
         </w:tblPrEx>
         <w:trPr>
-          <w:trHeight w:val="260" w:hRule="atLeast"/>
+          <w:trHeight w:val="270" w:hRule="atLeast"/>
         </w:trPr>
         <w:tc>
           <w:tcPr>
@@ -26147,7 +26789,7 @@
           <w:shd w:val="clear" w:color="auto" w:fill="d0ddef"/>
         </w:tblPrEx>
         <w:trPr>
-          <w:trHeight w:val="500" w:hRule="atLeast"/>
+          <w:trHeight w:val="510" w:hRule="atLeast"/>
         </w:trPr>
         <w:tc>
           <w:tcPr>
@@ -26295,6 +26937,14 @@
         <w:pStyle w:val="Body A"/>
         <w:widowControl w:val="0"/>
         <w:spacing w:line="240" w:lineRule="auto"/>
+        <w:ind w:left="936" w:hanging="936"/>
+      </w:pPr>
+    </w:p>
+    <w:p>
+      <w:pPr>
+        <w:pStyle w:val="Body A"/>
+        <w:widowControl w:val="0"/>
+        <w:spacing w:line="240" w:lineRule="auto"/>
         <w:ind w:left="828" w:hanging="828"/>
       </w:pPr>
     </w:p>
@@ -26339,7 +26989,7 @@
       <w:tblPr>
         <w:tblW w:w="9765" w:type="dxa"/>
         <w:jc w:val="left"/>
-        <w:tblInd w:w="936" w:type="dxa"/>
+        <w:tblInd w:w="1044" w:type="dxa"/>
         <w:tblBorders>
           <w:top w:val="single" w:color="ffffff" w:sz="8" w:space="0" w:shadow="0" w:frame="0"/>
           <w:left w:val="single" w:color="ffffff" w:sz="8" w:space="0" w:shadow="0" w:frame="0"/>
@@ -26359,7 +27009,7 @@
           <w:shd w:val="clear" w:color="auto" w:fill="d0ddef"/>
         </w:tblPrEx>
         <w:trPr>
-          <w:trHeight w:val="260" w:hRule="atLeast"/>
+          <w:trHeight w:val="270" w:hRule="atLeast"/>
         </w:trPr>
         <w:tc>
           <w:tcPr>
@@ -26403,7 +27053,7 @@
           <w:shd w:val="clear" w:color="auto" w:fill="d0ddef"/>
         </w:tblPrEx>
         <w:trPr>
-          <w:trHeight w:val="398" w:hRule="atLeast"/>
+          <w:trHeight w:val="408" w:hRule="atLeast"/>
         </w:trPr>
         <w:tc>
           <w:tcPr>
@@ -26446,6 +27096,14 @@
         <w:pStyle w:val="List Paragraph"/>
         <w:widowControl w:val="0"/>
         <w:spacing w:line="240" w:lineRule="auto"/>
+        <w:ind w:left="936" w:hanging="936"/>
+      </w:pPr>
+    </w:p>
+    <w:p>
+      <w:pPr>
+        <w:pStyle w:val="List Paragraph"/>
+        <w:widowControl w:val="0"/>
+        <w:spacing w:line="240" w:lineRule="auto"/>
         <w:ind w:left="828" w:hanging="828"/>
       </w:pPr>
     </w:p>
@@ -26467,7 +27125,7 @@
         <w:pStyle w:val="List Paragraph"/>
         <w:numPr>
           <w:ilvl w:val="0"/>
-          <w:numId w:val="14"/>
+          <w:numId w:val="15"/>
         </w:numPr>
         <w:rPr>
           <w:lang w:val="en-US"/>
@@ -26490,7 +27148,7 @@
       <w:tblPr>
         <w:tblW w:w="9736" w:type="dxa"/>
         <w:jc w:val="left"/>
-        <w:tblInd w:w="936" w:type="dxa"/>
+        <w:tblInd w:w="1044" w:type="dxa"/>
         <w:tblBorders>
           <w:top w:val="single" w:color="ffffff" w:sz="8" w:space="0" w:shadow="0" w:frame="0"/>
           <w:left w:val="single" w:color="ffffff" w:sz="8" w:space="0" w:shadow="0" w:frame="0"/>
@@ -26511,7 +27169,7 @@
           <w:shd w:val="clear" w:color="auto" w:fill="d0ddef"/>
         </w:tblPrEx>
         <w:trPr>
-          <w:trHeight w:val="260" w:hRule="atLeast"/>
+          <w:trHeight w:val="270" w:hRule="atLeast"/>
         </w:trPr>
         <w:tc>
           <w:tcPr>
@@ -26592,7 +27250,7 @@
           <w:shd w:val="clear" w:color="auto" w:fill="d0ddef"/>
         </w:tblPrEx>
         <w:trPr>
-          <w:trHeight w:val="2180" w:hRule="atLeast"/>
+          <w:trHeight w:val="2190" w:hRule="atLeast"/>
         </w:trPr>
         <w:tc>
           <w:tcPr>
@@ -26816,6 +27474,14 @@
         <w:pStyle w:val="List Paragraph"/>
         <w:widowControl w:val="0"/>
         <w:spacing w:line="240" w:lineRule="auto"/>
+        <w:ind w:left="936" w:hanging="936"/>
+      </w:pPr>
+    </w:p>
+    <w:p>
+      <w:pPr>
+        <w:pStyle w:val="List Paragraph"/>
+        <w:widowControl w:val="0"/>
+        <w:spacing w:line="240" w:lineRule="auto"/>
         <w:ind w:left="828" w:hanging="828"/>
       </w:pPr>
     </w:p>
@@ -26837,7 +27503,7 @@
         <w:pStyle w:val="List Paragraph"/>
         <w:numPr>
           <w:ilvl w:val="0"/>
-          <w:numId w:val="14"/>
+          <w:numId w:val="15"/>
         </w:numPr>
         <w:rPr>
           <w:lang w:val="en-US"/>
@@ -26860,7 +27526,7 @@
       <w:tblPr>
         <w:tblW w:w="9765" w:type="dxa"/>
         <w:jc w:val="left"/>
-        <w:tblInd w:w="936" w:type="dxa"/>
+        <w:tblInd w:w="1044" w:type="dxa"/>
         <w:tblBorders>
           <w:top w:val="single" w:color="ffffff" w:sz="8" w:space="0" w:shadow="0" w:frame="0"/>
           <w:left w:val="single" w:color="ffffff" w:sz="8" w:space="0" w:shadow="0" w:frame="0"/>
@@ -26880,7 +27546,7 @@
           <w:shd w:val="clear" w:color="auto" w:fill="d0ddef"/>
         </w:tblPrEx>
         <w:trPr>
-          <w:trHeight w:val="260" w:hRule="atLeast"/>
+          <w:trHeight w:val="270" w:hRule="atLeast"/>
         </w:trPr>
         <w:tc>
           <w:tcPr>
@@ -26924,7 +27590,7 @@
           <w:shd w:val="clear" w:color="auto" w:fill="d0ddef"/>
         </w:tblPrEx>
         <w:trPr>
-          <w:trHeight w:val="398" w:hRule="atLeast"/>
+          <w:trHeight w:val="408" w:hRule="atLeast"/>
         </w:trPr>
         <w:tc>
           <w:tcPr>
@@ -26967,6 +27633,14 @@
         <w:pStyle w:val="Body A"/>
         <w:widowControl w:val="0"/>
         <w:spacing w:line="240" w:lineRule="auto"/>
+        <w:ind w:left="936" w:hanging="936"/>
+      </w:pPr>
+    </w:p>
+    <w:p>
+      <w:pPr>
+        <w:pStyle w:val="Body A"/>
+        <w:widowControl w:val="0"/>
+        <w:spacing w:line="240" w:lineRule="auto"/>
         <w:ind w:left="828" w:hanging="828"/>
       </w:pPr>
     </w:p>
@@ -26997,7 +27671,7 @@
         <w:pStyle w:val="List Paragraph"/>
         <w:numPr>
           <w:ilvl w:val="0"/>
-          <w:numId w:val="14"/>
+          <w:numId w:val="15"/>
         </w:numPr>
         <w:rPr>
           <w:lang w:val="en-US"/>
@@ -27020,7 +27694,7 @@
       <w:tblPr>
         <w:tblW w:w="9765" w:type="dxa"/>
         <w:jc w:val="left"/>
-        <w:tblInd w:w="936" w:type="dxa"/>
+        <w:tblInd w:w="1044" w:type="dxa"/>
         <w:tblBorders>
           <w:top w:val="single" w:color="ffffff" w:sz="8" w:space="0" w:shadow="0" w:frame="0"/>
           <w:left w:val="single" w:color="ffffff" w:sz="8" w:space="0" w:shadow="0" w:frame="0"/>
@@ -27040,7 +27714,7 @@
           <w:shd w:val="clear" w:color="auto" w:fill="d0ddef"/>
         </w:tblPrEx>
         <w:trPr>
-          <w:trHeight w:val="260" w:hRule="atLeast"/>
+          <w:trHeight w:val="270" w:hRule="atLeast"/>
         </w:trPr>
         <w:tc>
           <w:tcPr>
@@ -27084,7 +27758,7 @@
           <w:shd w:val="clear" w:color="auto" w:fill="d0ddef"/>
         </w:tblPrEx>
         <w:trPr>
-          <w:trHeight w:val="398" w:hRule="atLeast"/>
+          <w:trHeight w:val="408" w:hRule="atLeast"/>
         </w:trPr>
         <w:tc>
           <w:tcPr>
@@ -27127,6 +27801,14 @@
         <w:pStyle w:val="Body A"/>
         <w:widowControl w:val="0"/>
         <w:spacing w:line="240" w:lineRule="auto"/>
+        <w:ind w:left="936" w:hanging="936"/>
+      </w:pPr>
+    </w:p>
+    <w:p>
+      <w:pPr>
+        <w:pStyle w:val="Body A"/>
+        <w:widowControl w:val="0"/>
+        <w:spacing w:line="240" w:lineRule="auto"/>
         <w:ind w:left="828" w:hanging="828"/>
       </w:pPr>
     </w:p>
@@ -27160,19 +27842,19 @@
           <wp:inline distT="0" distB="0" distL="0" distR="0">
             <wp:extent cx="6219825" cy="862961"/>
             <wp:effectExtent l="0" t="0" r="0" b="0"/>
-            <wp:docPr id="1073741855" name="officeArt object" descr="C:\Users\ROB~2.CLA\AppData\Local\Temp\SNAGHTML84a1ac.PNG"/>
+            <wp:docPr id="1073741857" name="officeArt object" descr="C:\Users\ROB~2.CLA\AppData\Local\Temp\SNAGHTML84a1ac.PNG"/>
             <wp:cNvGraphicFramePr/>
             <a:graphic xmlns:a="http://schemas.openxmlformats.org/drawingml/2006/main">
               <a:graphicData uri="http://schemas.openxmlformats.org/drawingml/2006/picture">
                 <pic:pic xmlns:pic="http://schemas.openxmlformats.org/drawingml/2006/picture">
                   <pic:nvPicPr>
-                    <pic:cNvPr id="1073741855" name="C:\Users\ROB~2.CLA\AppData\Local\Temp\SNAGHTML84a1ac.PNG" descr="C:\Users\ROB~2.CLA\AppData\Local\Temp\SNAGHTML84a1ac.PNG"/>
+                    <pic:cNvPr id="1073741857" name="C:\Users\ROB~2.CLA\AppData\Local\Temp\SNAGHTML84a1ac.PNG" descr="C:\Users\ROB~2.CLA\AppData\Local\Temp\SNAGHTML84a1ac.PNG"/>
                     <pic:cNvPicPr>
                       <a:picLocks noChangeAspect="1"/>
                     </pic:cNvPicPr>
                   </pic:nvPicPr>
                   <pic:blipFill>
-                    <a:blip r:embed="rId32">
+                    <a:blip r:embed="rId34">
                       <a:extLst/>
                     </a:blip>
                     <a:stretch>
@@ -27210,7 +27892,7 @@
         <w:pStyle w:val="List Paragraph"/>
         <w:numPr>
           <w:ilvl w:val="0"/>
-          <w:numId w:val="14"/>
+          <w:numId w:val="15"/>
         </w:numPr>
         <w:rPr>
           <w:lang w:val="en-US"/>
@@ -27233,7 +27915,7 @@
       <w:tblPr>
         <w:tblW w:w="9765" w:type="dxa"/>
         <w:jc w:val="left"/>
-        <w:tblInd w:w="936" w:type="dxa"/>
+        <w:tblInd w:w="1044" w:type="dxa"/>
         <w:tblBorders>
           <w:top w:val="single" w:color="ffffff" w:sz="8" w:space="0" w:shadow="0" w:frame="0"/>
           <w:left w:val="single" w:color="ffffff" w:sz="8" w:space="0" w:shadow="0" w:frame="0"/>
@@ -27253,7 +27935,7 @@
           <w:shd w:val="clear" w:color="auto" w:fill="d0ddef"/>
         </w:tblPrEx>
         <w:trPr>
-          <w:trHeight w:val="260" w:hRule="atLeast"/>
+          <w:trHeight w:val="270" w:hRule="atLeast"/>
         </w:trPr>
         <w:tc>
           <w:tcPr>
@@ -27297,7 +27979,7 @@
           <w:shd w:val="clear" w:color="auto" w:fill="d0ddef"/>
         </w:tblPrEx>
         <w:trPr>
-          <w:trHeight w:val="398" w:hRule="atLeast"/>
+          <w:trHeight w:val="408" w:hRule="atLeast"/>
         </w:trPr>
         <w:tc>
           <w:tcPr>
@@ -27340,6 +28022,14 @@
         <w:pStyle w:val="List Paragraph"/>
         <w:widowControl w:val="0"/>
         <w:spacing w:line="240" w:lineRule="auto"/>
+        <w:ind w:left="936" w:hanging="936"/>
+      </w:pPr>
+    </w:p>
+    <w:p>
+      <w:pPr>
+        <w:pStyle w:val="List Paragraph"/>
+        <w:widowControl w:val="0"/>
+        <w:spacing w:line="240" w:lineRule="auto"/>
         <w:ind w:left="828" w:hanging="828"/>
       </w:pPr>
     </w:p>
@@ -27361,7 +28051,7 @@
         <w:pStyle w:val="List Paragraph"/>
         <w:numPr>
           <w:ilvl w:val="0"/>
-          <w:numId w:val="14"/>
+          <w:numId w:val="15"/>
         </w:numPr>
         <w:rPr>
           <w:lang w:val="en-US"/>
@@ -27384,7 +28074,7 @@
       <w:tblPr>
         <w:tblW w:w="9765" w:type="dxa"/>
         <w:jc w:val="left"/>
-        <w:tblInd w:w="936" w:type="dxa"/>
+        <w:tblInd w:w="1044" w:type="dxa"/>
         <w:tblBorders>
           <w:top w:val="single" w:color="ffffff" w:sz="8" w:space="0" w:shadow="0" w:frame="0"/>
           <w:left w:val="single" w:color="ffffff" w:sz="8" w:space="0" w:shadow="0" w:frame="0"/>
@@ -27404,7 +28094,7 @@
           <w:shd w:val="clear" w:color="auto" w:fill="d0ddef"/>
         </w:tblPrEx>
         <w:trPr>
-          <w:trHeight w:val="260" w:hRule="atLeast"/>
+          <w:trHeight w:val="270" w:hRule="atLeast"/>
         </w:trPr>
         <w:tc>
           <w:tcPr>
@@ -27448,7 +28138,7 @@
           <w:shd w:val="clear" w:color="auto" w:fill="d0ddef"/>
         </w:tblPrEx>
         <w:trPr>
-          <w:trHeight w:val="398" w:hRule="atLeast"/>
+          <w:trHeight w:val="408" w:hRule="atLeast"/>
         </w:trPr>
         <w:tc>
           <w:tcPr>
@@ -27491,6 +28181,14 @@
         <w:pStyle w:val="Body A"/>
         <w:widowControl w:val="0"/>
         <w:spacing w:line="240" w:lineRule="auto"/>
+        <w:ind w:left="936" w:hanging="936"/>
+      </w:pPr>
+    </w:p>
+    <w:p>
+      <w:pPr>
+        <w:pStyle w:val="Body A"/>
+        <w:widowControl w:val="0"/>
+        <w:spacing w:line="240" w:lineRule="auto"/>
         <w:ind w:left="828" w:hanging="828"/>
       </w:pPr>
     </w:p>
@@ -27513,7 +28211,7 @@
         <w:pStyle w:val="List Paragraph"/>
         <w:numPr>
           <w:ilvl w:val="0"/>
-          <w:numId w:val="14"/>
+          <w:numId w:val="15"/>
         </w:numPr>
         <w:rPr>
           <w:lang w:val="en-US"/>
@@ -27536,7 +28234,7 @@
       <w:tblPr>
         <w:tblW w:w="9765" w:type="dxa"/>
         <w:jc w:val="left"/>
-        <w:tblInd w:w="936" w:type="dxa"/>
+        <w:tblInd w:w="1044" w:type="dxa"/>
         <w:tblBorders>
           <w:top w:val="single" w:color="ffffff" w:sz="8" w:space="0" w:shadow="0" w:frame="0"/>
           <w:left w:val="single" w:color="ffffff" w:sz="8" w:space="0" w:shadow="0" w:frame="0"/>
@@ -27556,7 +28254,7 @@
           <w:shd w:val="clear" w:color="auto" w:fill="d0ddef"/>
         </w:tblPrEx>
         <w:trPr>
-          <w:trHeight w:val="260" w:hRule="atLeast"/>
+          <w:trHeight w:val="270" w:hRule="atLeast"/>
         </w:trPr>
         <w:tc>
           <w:tcPr>
@@ -27600,7 +28298,7 @@
           <w:shd w:val="clear" w:color="auto" w:fill="d0ddef"/>
         </w:tblPrEx>
         <w:trPr>
-          <w:trHeight w:val="398" w:hRule="atLeast"/>
+          <w:trHeight w:val="408" w:hRule="atLeast"/>
         </w:trPr>
         <w:tc>
           <w:tcPr>
@@ -27643,6 +28341,14 @@
         <w:pStyle w:val="List Paragraph"/>
         <w:widowControl w:val="0"/>
         <w:spacing w:line="240" w:lineRule="auto"/>
+        <w:ind w:left="936" w:hanging="936"/>
+      </w:pPr>
+    </w:p>
+    <w:p>
+      <w:pPr>
+        <w:pStyle w:val="List Paragraph"/>
+        <w:widowControl w:val="0"/>
+        <w:spacing w:line="240" w:lineRule="auto"/>
         <w:ind w:left="828" w:hanging="828"/>
       </w:pPr>
     </w:p>
@@ -27666,21 +28372,21 @@
       <w:r>
         <w:drawing>
           <wp:inline distT="0" distB="0" distL="0" distR="0">
-            <wp:extent cx="6229349" cy="1472523"/>
+            <wp:extent cx="6229349" cy="1472524"/>
             <wp:effectExtent l="0" t="0" r="0" b="0"/>
-            <wp:docPr id="1073741856" name="officeArt object" descr="C:\Users\ROB~1.CLA\AppData\Local\Temp\SNAGHTML29309ce.PNG"/>
+            <wp:docPr id="1073741858" name="officeArt object" descr="C:\Users\ROB~1.CLA\AppData\Local\Temp\SNAGHTML29309ce.PNG"/>
             <wp:cNvGraphicFramePr/>
             <a:graphic xmlns:a="http://schemas.openxmlformats.org/drawingml/2006/main">
               <a:graphicData uri="http://schemas.openxmlformats.org/drawingml/2006/picture">
                 <pic:pic xmlns:pic="http://schemas.openxmlformats.org/drawingml/2006/picture">
                   <pic:nvPicPr>
-                    <pic:cNvPr id="1073741856" name="C:\Users\ROB~1.CLA\AppData\Local\Temp\SNAGHTML29309ce.PNG" descr="C:\Users\ROB~1.CLA\AppData\Local\Temp\SNAGHTML29309ce.PNG"/>
+                    <pic:cNvPr id="1073741858" name="C:\Users\ROB~1.CLA\AppData\Local\Temp\SNAGHTML29309ce.PNG" descr="C:\Users\ROB~1.CLA\AppData\Local\Temp\SNAGHTML29309ce.PNG"/>
                     <pic:cNvPicPr>
                       <a:picLocks noChangeAspect="1"/>
                     </pic:cNvPicPr>
                   </pic:nvPicPr>
                   <pic:blipFill>
-                    <a:blip r:embed="rId33">
+                    <a:blip r:embed="rId35">
                       <a:extLst/>
                     </a:blip>
                     <a:stretch>
@@ -27690,7 +28396,7 @@
                   <pic:spPr>
                     <a:xfrm>
                       <a:off x="0" y="0"/>
-                      <a:ext cx="6229349" cy="1472523"/>
+                      <a:ext cx="6229349" cy="1472524"/>
                     </a:xfrm>
                     <a:prstGeom prst="rect">
                       <a:avLst/>
@@ -27718,7 +28424,7 @@
         <w:pStyle w:val="List Paragraph"/>
         <w:numPr>
           <w:ilvl w:val="0"/>
-          <w:numId w:val="14"/>
+          <w:numId w:val="15"/>
         </w:numPr>
         <w:rPr>
           <w:lang w:val="en-US"/>
@@ -27741,7 +28447,7 @@
       <w:tblPr>
         <w:tblW w:w="9765" w:type="dxa"/>
         <w:jc w:val="left"/>
-        <w:tblInd w:w="936" w:type="dxa"/>
+        <w:tblInd w:w="1044" w:type="dxa"/>
         <w:tblBorders>
           <w:top w:val="single" w:color="ffffff" w:sz="8" w:space="0" w:shadow="0" w:frame="0"/>
           <w:left w:val="single" w:color="ffffff" w:sz="8" w:space="0" w:shadow="0" w:frame="0"/>
@@ -27761,7 +28467,7 @@
           <w:shd w:val="clear" w:color="auto" w:fill="d0ddef"/>
         </w:tblPrEx>
         <w:trPr>
-          <w:trHeight w:val="260" w:hRule="atLeast"/>
+          <w:trHeight w:val="270" w:hRule="atLeast"/>
         </w:trPr>
         <w:tc>
           <w:tcPr>
@@ -27805,7 +28511,7 @@
           <w:shd w:val="clear" w:color="auto" w:fill="d0ddef"/>
         </w:tblPrEx>
         <w:trPr>
-          <w:trHeight w:val="398" w:hRule="atLeast"/>
+          <w:trHeight w:val="408" w:hRule="atLeast"/>
         </w:trPr>
         <w:tc>
           <w:tcPr>
@@ -27848,6 +28554,14 @@
         <w:pStyle w:val="List Paragraph"/>
         <w:widowControl w:val="0"/>
         <w:spacing w:line="240" w:lineRule="auto"/>
+        <w:ind w:left="936" w:hanging="936"/>
+      </w:pPr>
+    </w:p>
+    <w:p>
+      <w:pPr>
+        <w:pStyle w:val="List Paragraph"/>
+        <w:widowControl w:val="0"/>
+        <w:spacing w:line="240" w:lineRule="auto"/>
         <w:ind w:left="828" w:hanging="828"/>
       </w:pPr>
     </w:p>
@@ -27869,7 +28583,7 @@
         <w:pStyle w:val="List Paragraph"/>
         <w:numPr>
           <w:ilvl w:val="0"/>
-          <w:numId w:val="14"/>
+          <w:numId w:val="15"/>
         </w:numPr>
         <w:rPr>
           <w:lang w:val="en-US"/>
@@ -27892,7 +28606,7 @@
       <w:tblPr>
         <w:tblW w:w="9765" w:type="dxa"/>
         <w:jc w:val="left"/>
-        <w:tblInd w:w="936" w:type="dxa"/>
+        <w:tblInd w:w="1044" w:type="dxa"/>
         <w:tblBorders>
           <w:top w:val="single" w:color="ffffff" w:sz="8" w:space="0" w:shadow="0" w:frame="0"/>
           <w:left w:val="single" w:color="ffffff" w:sz="8" w:space="0" w:shadow="0" w:frame="0"/>
@@ -27912,7 +28626,7 @@
           <w:shd w:val="clear" w:color="auto" w:fill="d0ddef"/>
         </w:tblPrEx>
         <w:trPr>
-          <w:trHeight w:val="260" w:hRule="atLeast"/>
+          <w:trHeight w:val="270" w:hRule="atLeast"/>
         </w:trPr>
         <w:tc>
           <w:tcPr>
@@ -27956,7 +28670,7 @@
           <w:shd w:val="clear" w:color="auto" w:fill="d0ddef"/>
         </w:tblPrEx>
         <w:trPr>
-          <w:trHeight w:val="398" w:hRule="atLeast"/>
+          <w:trHeight w:val="408" w:hRule="atLeast"/>
         </w:trPr>
         <w:tc>
           <w:tcPr>
@@ -27999,6 +28713,14 @@
         <w:pStyle w:val="Body A"/>
         <w:widowControl w:val="0"/>
         <w:spacing w:line="240" w:lineRule="auto"/>
+        <w:ind w:left="936" w:hanging="936"/>
+      </w:pPr>
+    </w:p>
+    <w:p>
+      <w:pPr>
+        <w:pStyle w:val="Body A"/>
+        <w:widowControl w:val="0"/>
+        <w:spacing w:line="240" w:lineRule="auto"/>
         <w:ind w:left="828" w:hanging="828"/>
       </w:pPr>
     </w:p>
@@ -28025,7 +28747,7 @@
         <w:pStyle w:val="List Paragraph"/>
         <w:numPr>
           <w:ilvl w:val="0"/>
-          <w:numId w:val="14"/>
+          <w:numId w:val="15"/>
         </w:numPr>
         <w:rPr>
           <w:lang w:val="en-US"/>
@@ -28049,7 +28771,7 @@
       <w:tblPr>
         <w:tblW w:w="9765" w:type="dxa"/>
         <w:jc w:val="left"/>
-        <w:tblInd w:w="936" w:type="dxa"/>
+        <w:tblInd w:w="1044" w:type="dxa"/>
         <w:tblBorders>
           <w:top w:val="single" w:color="ffffff" w:sz="8" w:space="0" w:shadow="0" w:frame="0"/>
           <w:left w:val="single" w:color="ffffff" w:sz="8" w:space="0" w:shadow="0" w:frame="0"/>
@@ -28069,7 +28791,7 @@
           <w:shd w:val="clear" w:color="auto" w:fill="d0ddef"/>
         </w:tblPrEx>
         <w:trPr>
-          <w:trHeight w:val="260" w:hRule="atLeast"/>
+          <w:trHeight w:val="270" w:hRule="atLeast"/>
         </w:trPr>
         <w:tc>
           <w:tcPr>
@@ -28113,7 +28835,7 @@
           <w:shd w:val="clear" w:color="auto" w:fill="d0ddef"/>
         </w:tblPrEx>
         <w:trPr>
-          <w:trHeight w:val="398" w:hRule="atLeast"/>
+          <w:trHeight w:val="408" w:hRule="atLeast"/>
         </w:trPr>
         <w:tc>
           <w:tcPr>
@@ -28156,6 +28878,14 @@
         <w:pStyle w:val="List Paragraph"/>
         <w:widowControl w:val="0"/>
         <w:spacing w:line="240" w:lineRule="auto"/>
+        <w:ind w:left="936" w:hanging="936"/>
+      </w:pPr>
+    </w:p>
+    <w:p>
+      <w:pPr>
+        <w:pStyle w:val="List Paragraph"/>
+        <w:widowControl w:val="0"/>
+        <w:spacing w:line="240" w:lineRule="auto"/>
         <w:ind w:left="828" w:hanging="828"/>
       </w:pPr>
     </w:p>
@@ -28184,7 +28914,7 @@
       <w:tblPr>
         <w:tblW w:w="9736" w:type="dxa"/>
         <w:jc w:val="left"/>
-        <w:tblInd w:w="936" w:type="dxa"/>
+        <w:tblInd w:w="1044" w:type="dxa"/>
         <w:tblBorders>
           <w:top w:val="single" w:color="ffffff" w:sz="8" w:space="0" w:shadow="0" w:frame="0"/>
           <w:left w:val="single" w:color="ffffff" w:sz="8" w:space="0" w:shadow="0" w:frame="0"/>
@@ -28205,7 +28935,7 @@
           <w:shd w:val="clear" w:color="auto" w:fill="d0ddef"/>
         </w:tblPrEx>
         <w:trPr>
-          <w:trHeight w:val="260" w:hRule="atLeast"/>
+          <w:trHeight w:val="270" w:hRule="atLeast"/>
         </w:trPr>
         <w:tc>
           <w:tcPr>
@@ -28286,7 +29016,7 @@
           <w:shd w:val="clear" w:color="auto" w:fill="d0ddef"/>
         </w:tblPrEx>
         <w:trPr>
-          <w:trHeight w:val="398" w:hRule="atLeast"/>
+          <w:trHeight w:val="408" w:hRule="atLeast"/>
         </w:trPr>
         <w:tc>
           <w:tcPr>
@@ -28394,7 +29124,7 @@
           <w:shd w:val="clear" w:color="auto" w:fill="d0ddef"/>
         </w:tblPrEx>
         <w:trPr>
-          <w:trHeight w:val="500" w:hRule="atLeast"/>
+          <w:trHeight w:val="510" w:hRule="atLeast"/>
         </w:trPr>
         <w:tc>
           <w:tcPr>
@@ -28503,7 +29233,7 @@
           <w:shd w:val="clear" w:color="auto" w:fill="d0ddef"/>
         </w:tblPrEx>
         <w:trPr>
-          <w:trHeight w:val="398" w:hRule="atLeast"/>
+          <w:trHeight w:val="408" w:hRule="atLeast"/>
         </w:trPr>
         <w:tc>
           <w:tcPr>
@@ -28579,7 +29309,7 @@
           <w:shd w:val="clear" w:color="auto" w:fill="d0ddef"/>
         </w:tblPrEx>
         <w:trPr>
-          <w:trHeight w:val="980" w:hRule="atLeast"/>
+          <w:trHeight w:val="990" w:hRule="atLeast"/>
         </w:trPr>
         <w:tc>
           <w:tcPr>
@@ -28691,7 +29421,7 @@
           <w:shd w:val="clear" w:color="auto" w:fill="d0ddef"/>
         </w:tblPrEx>
         <w:trPr>
-          <w:trHeight w:val="398" w:hRule="atLeast"/>
+          <w:trHeight w:val="408" w:hRule="atLeast"/>
         </w:trPr>
         <w:tc>
           <w:tcPr>
@@ -28769,7 +29499,7 @@
           <w:shd w:val="clear" w:color="auto" w:fill="d0ddef"/>
         </w:tblPrEx>
         <w:trPr>
-          <w:trHeight w:val="398" w:hRule="atLeast"/>
+          <w:trHeight w:val="408" w:hRule="atLeast"/>
         </w:trPr>
         <w:tc>
           <w:tcPr>
@@ -28847,7 +29577,7 @@
           <w:shd w:val="clear" w:color="auto" w:fill="d0ddef"/>
         </w:tblPrEx>
         <w:trPr>
-          <w:trHeight w:val="398" w:hRule="atLeast"/>
+          <w:trHeight w:val="408" w:hRule="atLeast"/>
         </w:trPr>
         <w:tc>
           <w:tcPr>
@@ -28925,7 +29655,7 @@
           <w:shd w:val="clear" w:color="auto" w:fill="d0ddef"/>
         </w:tblPrEx>
         <w:trPr>
-          <w:trHeight w:val="398" w:hRule="atLeast"/>
+          <w:trHeight w:val="408" w:hRule="atLeast"/>
         </w:trPr>
         <w:tc>
           <w:tcPr>
@@ -29003,7 +29733,7 @@
           <w:shd w:val="clear" w:color="auto" w:fill="d0ddef"/>
         </w:tblPrEx>
         <w:trPr>
-          <w:trHeight w:val="500" w:hRule="atLeast"/>
+          <w:trHeight w:val="510" w:hRule="atLeast"/>
         </w:trPr>
         <w:tc>
           <w:tcPr>
@@ -29081,7 +29811,7 @@
           <w:shd w:val="clear" w:color="auto" w:fill="d0ddef"/>
         </w:tblPrEx>
         <w:trPr>
-          <w:trHeight w:val="740" w:hRule="atLeast"/>
+          <w:trHeight w:val="750" w:hRule="atLeast"/>
         </w:trPr>
         <w:tc>
           <w:tcPr>
@@ -29160,6 +29890,14 @@
         <w:pStyle w:val="Body A"/>
         <w:widowControl w:val="0"/>
         <w:spacing w:line="240" w:lineRule="auto"/>
+        <w:ind w:left="936" w:hanging="936"/>
+      </w:pPr>
+    </w:p>
+    <w:p>
+      <w:pPr>
+        <w:pStyle w:val="Body A"/>
+        <w:widowControl w:val="0"/>
+        <w:spacing w:line="240" w:lineRule="auto"/>
         <w:ind w:left="828" w:hanging="828"/>
       </w:pPr>
     </w:p>
@@ -29200,19 +29938,19 @@
           <wp:inline distT="0" distB="0" distL="0" distR="0">
             <wp:extent cx="6176044" cy="1619250"/>
             <wp:effectExtent l="0" t="0" r="0" b="0"/>
-            <wp:docPr id="1073741857" name="officeArt object" descr="C:\Users\ROB~1.CLA\AppData\Local\Temp\SNAGHTML29c3cf8.PNG"/>
+            <wp:docPr id="1073741859" name="officeArt object" descr="C:\Users\ROB~1.CLA\AppData\Local\Temp\SNAGHTML29c3cf8.PNG"/>
             <wp:cNvGraphicFramePr/>
             <a:graphic xmlns:a="http://schemas.openxmlformats.org/drawingml/2006/main">
               <a:graphicData uri="http://schemas.openxmlformats.org/drawingml/2006/picture">
                 <pic:pic xmlns:pic="http://schemas.openxmlformats.org/drawingml/2006/picture">
                   <pic:nvPicPr>
-                    <pic:cNvPr id="1073741857" name="C:\Users\ROB~1.CLA\AppData\Local\Temp\SNAGHTML29c3cf8.PNG" descr="C:\Users\ROB~1.CLA\AppData\Local\Temp\SNAGHTML29c3cf8.PNG"/>
+                    <pic:cNvPr id="1073741859" name="C:\Users\ROB~1.CLA\AppData\Local\Temp\SNAGHTML29c3cf8.PNG" descr="C:\Users\ROB~1.CLA\AppData\Local\Temp\SNAGHTML29c3cf8.PNG"/>
                     <pic:cNvPicPr>
                       <a:picLocks noChangeAspect="1"/>
                     </pic:cNvPicPr>
                   </pic:nvPicPr>
                   <pic:blipFill>
-                    <a:blip r:embed="rId34">
+                    <a:blip r:embed="rId36">
                       <a:extLst/>
                     </a:blip>
                     <a:stretch>
@@ -29258,7 +29996,7 @@
         <w:pStyle w:val="List Paragraph"/>
         <w:numPr>
           <w:ilvl w:val="0"/>
-          <w:numId w:val="14"/>
+          <w:numId w:val="15"/>
         </w:numPr>
         <w:rPr>
           <w:lang w:val="en-US"/>
@@ -29343,7 +30081,7 @@
       <w:tblPr>
         <w:tblW w:w="9765" w:type="dxa"/>
         <w:jc w:val="left"/>
-        <w:tblInd w:w="936" w:type="dxa"/>
+        <w:tblInd w:w="1044" w:type="dxa"/>
         <w:tblBorders>
           <w:top w:val="single" w:color="ffffff" w:sz="8" w:space="0" w:shadow="0" w:frame="0"/>
           <w:left w:val="single" w:color="ffffff" w:sz="8" w:space="0" w:shadow="0" w:frame="0"/>
@@ -29363,7 +30101,7 @@
           <w:shd w:val="clear" w:color="auto" w:fill="d0ddef"/>
         </w:tblPrEx>
         <w:trPr>
-          <w:trHeight w:val="260" w:hRule="atLeast"/>
+          <w:trHeight w:val="270" w:hRule="atLeast"/>
         </w:trPr>
         <w:tc>
           <w:tcPr>
@@ -29407,7 +30145,7 @@
           <w:shd w:val="clear" w:color="auto" w:fill="d0ddef"/>
         </w:tblPrEx>
         <w:trPr>
-          <w:trHeight w:val="398" w:hRule="atLeast"/>
+          <w:trHeight w:val="408" w:hRule="atLeast"/>
         </w:trPr>
         <w:tc>
           <w:tcPr>
@@ -29450,6 +30188,14 @@
         <w:pStyle w:val="Body A"/>
         <w:widowControl w:val="0"/>
         <w:spacing w:line="240" w:lineRule="auto"/>
+        <w:ind w:left="936" w:hanging="936"/>
+      </w:pPr>
+    </w:p>
+    <w:p>
+      <w:pPr>
+        <w:pStyle w:val="Body A"/>
+        <w:widowControl w:val="0"/>
+        <w:spacing w:line="240" w:lineRule="auto"/>
         <w:ind w:left="828" w:hanging="828"/>
       </w:pPr>
     </w:p>
@@ -29481,19 +30227,19 @@
           <wp:inline distT="0" distB="0" distL="0" distR="0">
             <wp:extent cx="6143625" cy="977395"/>
             <wp:effectExtent l="0" t="0" r="0" b="0"/>
-            <wp:docPr id="1073741858" name="officeArt object" descr="C:\Users\ROB~2.CLA\AppData\Local\Temp\SNAGHTML205637a.PNG"/>
+            <wp:docPr id="1073741860" name="officeArt object" descr="C:\Users\ROB~2.CLA\AppData\Local\Temp\SNAGHTML205637a.PNG"/>
             <wp:cNvGraphicFramePr/>
             <a:graphic xmlns:a="http://schemas.openxmlformats.org/drawingml/2006/main">
               <a:graphicData uri="http://schemas.openxmlformats.org/drawingml/2006/picture">
                 <pic:pic xmlns:pic="http://schemas.openxmlformats.org/drawingml/2006/picture">
                   <pic:nvPicPr>
-                    <pic:cNvPr id="1073741858" name="C:\Users\ROB~2.CLA\AppData\Local\Temp\SNAGHTML205637a.PNG" descr="C:\Users\ROB~2.CLA\AppData\Local\Temp\SNAGHTML205637a.PNG"/>
+                    <pic:cNvPr id="1073741860" name="C:\Users\ROB~2.CLA\AppData\Local\Temp\SNAGHTML205637a.PNG" descr="C:\Users\ROB~2.CLA\AppData\Local\Temp\SNAGHTML205637a.PNG"/>
                     <pic:cNvPicPr>
                       <a:picLocks noChangeAspect="1"/>
                     </pic:cNvPicPr>
                   </pic:nvPicPr>
                   <pic:blipFill>
-                    <a:blip r:embed="rId35">
+                    <a:blip r:embed="rId37">
                       <a:extLst/>
                     </a:blip>
                     <a:stretch>
@@ -29531,7 +30277,7 @@
         <w:pStyle w:val="List Paragraph"/>
         <w:numPr>
           <w:ilvl w:val="0"/>
-          <w:numId w:val="14"/>
+          <w:numId w:val="15"/>
         </w:numPr>
         <w:rPr>
           <w:lang w:val="en-US"/>
@@ -29560,19 +30306,19 @@
           <wp:inline distT="0" distB="0" distL="0" distR="0">
             <wp:extent cx="5003165" cy="836930"/>
             <wp:effectExtent l="0" t="0" r="0" b="0"/>
-            <wp:docPr id="1073741859" name="officeArt object" descr="C:\Users\ROB~1.CLA\AppData\Local\Temp\SNAGHTML1aee41b.PNG"/>
+            <wp:docPr id="1073741861" name="officeArt object" descr="C:\Users\ROB~1.CLA\AppData\Local\Temp\SNAGHTML1aee41b.PNG"/>
             <wp:cNvGraphicFramePr/>
             <a:graphic xmlns:a="http://schemas.openxmlformats.org/drawingml/2006/main">
               <a:graphicData uri="http://schemas.openxmlformats.org/drawingml/2006/picture">
                 <pic:pic xmlns:pic="http://schemas.openxmlformats.org/drawingml/2006/picture">
                   <pic:nvPicPr>
-                    <pic:cNvPr id="1073741859" name="C:\Users\ROB~1.CLA\AppData\Local\Temp\SNAGHTML1aee41b.PNG" descr="C:\Users\ROB~1.CLA\AppData\Local\Temp\SNAGHTML1aee41b.PNG"/>
+                    <pic:cNvPr id="1073741861" name="C:\Users\ROB~1.CLA\AppData\Local\Temp\SNAGHTML1aee41b.PNG" descr="C:\Users\ROB~1.CLA\AppData\Local\Temp\SNAGHTML1aee41b.PNG"/>
                     <pic:cNvPicPr>
                       <a:picLocks noChangeAspect="1"/>
                     </pic:cNvPicPr>
                   </pic:nvPicPr>
                   <pic:blipFill>
-                    <a:blip r:embed="rId36">
+                    <a:blip r:embed="rId38">
                       <a:extLst/>
                     </a:blip>
                     <a:stretch>
@@ -29610,7 +30356,7 @@
         <w:pStyle w:val="List Paragraph"/>
         <w:numPr>
           <w:ilvl w:val="0"/>
-          <w:numId w:val="14"/>
+          <w:numId w:val="15"/>
         </w:numPr>
         <w:rPr>
           <w:lang w:val="en-US"/>
@@ -29651,7 +30397,7 @@
         <w:pStyle w:val="List Paragraph"/>
         <w:numPr>
           <w:ilvl w:val="0"/>
-          <w:numId w:val="14"/>
+          <w:numId w:val="15"/>
         </w:numPr>
         <w:rPr>
           <w:lang w:val="en-US"/>
@@ -29674,6 +30420,7 @@
       <w:pPr>
         <w:pStyle w:val="Body A"/>
         <w:rPr>
+          <w:rStyle w:val="None"/>
           <w:lang w:val="it-IT"/>
         </w:rPr>
       </w:pPr>
@@ -29702,19 +30449,19 @@
           <wp:inline distT="0" distB="0" distL="0" distR="0">
             <wp:extent cx="5501200" cy="1179809"/>
             <wp:effectExtent l="0" t="0" r="0" b="0"/>
-            <wp:docPr id="1073741860" name="officeArt object" descr="C:\Users\ROB~2.CLA\AppData\Local\Temp\SNAGHTML194a8c6.PNG"/>
+            <wp:docPr id="1073741862" name="officeArt object" descr="C:\Users\ROB~2.CLA\AppData\Local\Temp\SNAGHTML194a8c6.PNG"/>
             <wp:cNvGraphicFramePr/>
             <a:graphic xmlns:a="http://schemas.openxmlformats.org/drawingml/2006/main">
               <a:graphicData uri="http://schemas.openxmlformats.org/drawingml/2006/picture">
                 <pic:pic xmlns:pic="http://schemas.openxmlformats.org/drawingml/2006/picture">
                   <pic:nvPicPr>
-                    <pic:cNvPr id="1073741860" name="C:\Users\ROB~2.CLA\AppData\Local\Temp\SNAGHTML194a8c6.PNG" descr="C:\Users\ROB~2.CLA\AppData\Local\Temp\SNAGHTML194a8c6.PNG"/>
+                    <pic:cNvPr id="1073741862" name="C:\Users\ROB~2.CLA\AppData\Local\Temp\SNAGHTML194a8c6.PNG" descr="C:\Users\ROB~2.CLA\AppData\Local\Temp\SNAGHTML194a8c6.PNG"/>
                     <pic:cNvPicPr>
                       <a:picLocks noChangeAspect="1"/>
                     </pic:cNvPicPr>
                   </pic:nvPicPr>
                   <pic:blipFill>
-                    <a:blip r:embed="rId37">
+                    <a:blip r:embed="rId39">
                       <a:extLst/>
                     </a:blip>
                     <a:stretch>
@@ -29752,7 +30499,7 @@
         <w:pStyle w:val="List Paragraph"/>
         <w:numPr>
           <w:ilvl w:val="0"/>
-          <w:numId w:val="14"/>
+          <w:numId w:val="15"/>
         </w:numPr>
         <w:rPr>
           <w:lang w:val="en-US"/>
@@ -29776,7 +30523,7 @@
         <w:pStyle w:val="List Paragraph"/>
         <w:numPr>
           <w:ilvl w:val="0"/>
-          <w:numId w:val="14"/>
+          <w:numId w:val="15"/>
         </w:numPr>
         <w:rPr>
           <w:lang w:val="en-US"/>
@@ -29805,19 +30552,19 @@
           <wp:inline distT="0" distB="0" distL="0" distR="0">
             <wp:extent cx="5112062" cy="1360385"/>
             <wp:effectExtent l="0" t="0" r="0" b="0"/>
-            <wp:docPr id="1073741861" name="officeArt object" descr="C:\Users\ROB~1.CLA\AppData\Local\Temp\SNAGHTML1e3d554.PNG"/>
+            <wp:docPr id="1073741863" name="officeArt object" descr="C:\Users\ROB~1.CLA\AppData\Local\Temp\SNAGHTML1e3d554.PNG"/>
             <wp:cNvGraphicFramePr/>
             <a:graphic xmlns:a="http://schemas.openxmlformats.org/drawingml/2006/main">
               <a:graphicData uri="http://schemas.openxmlformats.org/drawingml/2006/picture">
                 <pic:pic xmlns:pic="http://schemas.openxmlformats.org/drawingml/2006/picture">
                   <pic:nvPicPr>
-                    <pic:cNvPr id="1073741861" name="C:\Users\ROB~1.CLA\AppData\Local\Temp\SNAGHTML1e3d554.PNG" descr="C:\Users\ROB~1.CLA\AppData\Local\Temp\SNAGHTML1e3d554.PNG"/>
+                    <pic:cNvPr id="1073741863" name="C:\Users\ROB~1.CLA\AppData\Local\Temp\SNAGHTML1e3d554.PNG" descr="C:\Users\ROB~1.CLA\AppData\Local\Temp\SNAGHTML1e3d554.PNG"/>
                     <pic:cNvPicPr>
                       <a:picLocks noChangeAspect="1"/>
                     </pic:cNvPicPr>
                   </pic:nvPicPr>
                   <pic:blipFill>
-                    <a:blip r:embed="rId38">
+                    <a:blip r:embed="rId40">
                       <a:extLst/>
                     </a:blip>
                     <a:stretch>
@@ -29863,7 +30610,7 @@
         <w:pStyle w:val="List Paragraph"/>
         <w:numPr>
           <w:ilvl w:val="0"/>
-          <w:numId w:val="14"/>
+          <w:numId w:val="15"/>
         </w:numPr>
         <w:rPr>
           <w:lang w:val="en-US"/>
@@ -29892,19 +30639,19 @@
           <wp:inline distT="0" distB="0" distL="0" distR="0">
             <wp:extent cx="5210175" cy="2140814"/>
             <wp:effectExtent l="0" t="0" r="0" b="0"/>
-            <wp:docPr id="1073741862" name="officeArt object" descr="C:\Users\ROB~1.CLA\AppData\Local\Temp\SNAGHTML29f04c3.PNG"/>
+            <wp:docPr id="1073741864" name="officeArt object" descr="C:\Users\ROB~1.CLA\AppData\Local\Temp\SNAGHTML29f04c3.PNG"/>
             <wp:cNvGraphicFramePr/>
             <a:graphic xmlns:a="http://schemas.openxmlformats.org/drawingml/2006/main">
               <a:graphicData uri="http://schemas.openxmlformats.org/drawingml/2006/picture">
                 <pic:pic xmlns:pic="http://schemas.openxmlformats.org/drawingml/2006/picture">
                   <pic:nvPicPr>
-                    <pic:cNvPr id="1073741862" name="C:\Users\ROB~1.CLA\AppData\Local\Temp\SNAGHTML29f04c3.PNG" descr="C:\Users\ROB~1.CLA\AppData\Local\Temp\SNAGHTML29f04c3.PNG"/>
+                    <pic:cNvPr id="1073741864" name="C:\Users\ROB~1.CLA\AppData\Local\Temp\SNAGHTML29f04c3.PNG" descr="C:\Users\ROB~1.CLA\AppData\Local\Temp\SNAGHTML29f04c3.PNG"/>
                     <pic:cNvPicPr>
                       <a:picLocks noChangeAspect="1"/>
                     </pic:cNvPicPr>
                   </pic:nvPicPr>
                   <pic:blipFill>
-                    <a:blip r:embed="rId39">
+                    <a:blip r:embed="rId41">
                       <a:extLst/>
                     </a:blip>
                     <a:stretch>
@@ -29942,7 +30689,7 @@
         <w:pStyle w:val="List Paragraph"/>
         <w:numPr>
           <w:ilvl w:val="0"/>
-          <w:numId w:val="14"/>
+          <w:numId w:val="15"/>
         </w:numPr>
         <w:rPr>
           <w:lang w:val="en-US"/>
@@ -29965,7 +30712,7 @@
       <w:tblPr>
         <w:tblW w:w="9765" w:type="dxa"/>
         <w:jc w:val="left"/>
-        <w:tblInd w:w="936" w:type="dxa"/>
+        <w:tblInd w:w="1044" w:type="dxa"/>
         <w:tblBorders>
           <w:top w:val="single" w:color="ffffff" w:sz="8" w:space="0" w:shadow="0" w:frame="0"/>
           <w:left w:val="single" w:color="ffffff" w:sz="8" w:space="0" w:shadow="0" w:frame="0"/>
@@ -29985,7 +30732,7 @@
           <w:shd w:val="clear" w:color="auto" w:fill="d0ddef"/>
         </w:tblPrEx>
         <w:trPr>
-          <w:trHeight w:val="260" w:hRule="atLeast"/>
+          <w:trHeight w:val="270" w:hRule="atLeast"/>
         </w:trPr>
         <w:tc>
           <w:tcPr>
@@ -30029,7 +30776,7 @@
           <w:shd w:val="clear" w:color="auto" w:fill="d0ddef"/>
         </w:tblPrEx>
         <w:trPr>
-          <w:trHeight w:val="260" w:hRule="atLeast"/>
+          <w:trHeight w:val="270" w:hRule="atLeast"/>
         </w:trPr>
         <w:tc>
           <w:tcPr>
@@ -30071,7 +30818,7 @@
           <w:shd w:val="clear" w:color="auto" w:fill="d0ddef"/>
         </w:tblPrEx>
         <w:trPr>
-          <w:trHeight w:val="260" w:hRule="atLeast"/>
+          <w:trHeight w:val="270" w:hRule="atLeast"/>
         </w:trPr>
         <w:tc>
           <w:tcPr>
@@ -30113,7 +30860,7 @@
           <w:shd w:val="clear" w:color="auto" w:fill="d0ddef"/>
         </w:tblPrEx>
         <w:trPr>
-          <w:trHeight w:val="260" w:hRule="atLeast"/>
+          <w:trHeight w:val="270" w:hRule="atLeast"/>
         </w:trPr>
         <w:tc>
           <w:tcPr>
@@ -30155,7 +30902,7 @@
           <w:shd w:val="clear" w:color="auto" w:fill="d0ddef"/>
         </w:tblPrEx>
         <w:trPr>
-          <w:trHeight w:val="260" w:hRule="atLeast"/>
+          <w:trHeight w:val="270" w:hRule="atLeast"/>
         </w:trPr>
         <w:tc>
           <w:tcPr>
@@ -30197,7 +30944,7 @@
           <w:shd w:val="clear" w:color="auto" w:fill="d0ddef"/>
         </w:tblPrEx>
         <w:trPr>
-          <w:trHeight w:val="260" w:hRule="atLeast"/>
+          <w:trHeight w:val="270" w:hRule="atLeast"/>
         </w:trPr>
         <w:tc>
           <w:tcPr>
@@ -30239,7 +30986,7 @@
           <w:shd w:val="clear" w:color="auto" w:fill="d0ddef"/>
         </w:tblPrEx>
         <w:trPr>
-          <w:trHeight w:val="260" w:hRule="atLeast"/>
+          <w:trHeight w:val="270" w:hRule="atLeast"/>
         </w:trPr>
         <w:tc>
           <w:tcPr>
@@ -30281,7 +31028,7 @@
           <w:shd w:val="clear" w:color="auto" w:fill="d0ddef"/>
         </w:tblPrEx>
         <w:trPr>
-          <w:trHeight w:val="260" w:hRule="atLeast"/>
+          <w:trHeight w:val="270" w:hRule="atLeast"/>
         </w:trPr>
         <w:tc>
           <w:tcPr>
@@ -30323,7 +31070,7 @@
           <w:shd w:val="clear" w:color="auto" w:fill="d0ddef"/>
         </w:tblPrEx>
         <w:trPr>
-          <w:trHeight w:val="260" w:hRule="atLeast"/>
+          <w:trHeight w:val="270" w:hRule="atLeast"/>
         </w:trPr>
         <w:tc>
           <w:tcPr>
@@ -30365,7 +31112,7 @@
           <w:shd w:val="clear" w:color="auto" w:fill="d0ddef"/>
         </w:tblPrEx>
         <w:trPr>
-          <w:trHeight w:val="260" w:hRule="atLeast"/>
+          <w:trHeight w:val="270" w:hRule="atLeast"/>
         </w:trPr>
         <w:tc>
           <w:tcPr>
@@ -30407,7 +31154,7 @@
           <w:shd w:val="clear" w:color="auto" w:fill="d0ddef"/>
         </w:tblPrEx>
         <w:trPr>
-          <w:trHeight w:val="260" w:hRule="atLeast"/>
+          <w:trHeight w:val="270" w:hRule="atLeast"/>
         </w:trPr>
         <w:tc>
           <w:tcPr>
@@ -30449,7 +31196,7 @@
           <w:shd w:val="clear" w:color="auto" w:fill="d0ddef"/>
         </w:tblPrEx>
         <w:trPr>
-          <w:trHeight w:val="260" w:hRule="atLeast"/>
+          <w:trHeight w:val="270" w:hRule="atLeast"/>
         </w:trPr>
         <w:tc>
           <w:tcPr>
@@ -30491,7 +31238,7 @@
           <w:shd w:val="clear" w:color="auto" w:fill="d0ddef"/>
         </w:tblPrEx>
         <w:trPr>
-          <w:trHeight w:val="260" w:hRule="atLeast"/>
+          <w:trHeight w:val="270" w:hRule="atLeast"/>
         </w:trPr>
         <w:tc>
           <w:tcPr>
@@ -30534,6 +31281,14 @@
         <w:pStyle w:val="Body A"/>
         <w:widowControl w:val="0"/>
         <w:spacing w:line="240" w:lineRule="auto"/>
+        <w:ind w:left="936" w:hanging="936"/>
+      </w:pPr>
+    </w:p>
+    <w:p>
+      <w:pPr>
+        <w:pStyle w:val="Body A"/>
+        <w:widowControl w:val="0"/>
+        <w:spacing w:line="240" w:lineRule="auto"/>
         <w:ind w:left="828" w:hanging="828"/>
       </w:pPr>
     </w:p>
@@ -30588,7 +31343,7 @@
         <w:pStyle w:val="List Paragraph"/>
         <w:numPr>
           <w:ilvl w:val="0"/>
-          <w:numId w:val="14"/>
+          <w:numId w:val="15"/>
         </w:numPr>
         <w:rPr>
           <w:lang w:val="en-US"/>
@@ -30607,7 +31362,7 @@
         <w:pStyle w:val="List Paragraph"/>
         <w:numPr>
           <w:ilvl w:val="0"/>
-          <w:numId w:val="14"/>
+          <w:numId w:val="15"/>
         </w:numPr>
         <w:rPr>
           <w:lang w:val="en-US"/>
@@ -30626,7 +31381,7 @@
         <w:pStyle w:val="List Paragraph"/>
         <w:numPr>
           <w:ilvl w:val="0"/>
-          <w:numId w:val="14"/>
+          <w:numId w:val="15"/>
         </w:numPr>
         <w:rPr>
           <w:lang w:val="en-US"/>
@@ -30673,7 +31428,7 @@
         <w:pStyle w:val="List Paragraph"/>
         <w:numPr>
           <w:ilvl w:val="0"/>
-          <w:numId w:val="14"/>
+          <w:numId w:val="15"/>
         </w:numPr>
         <w:rPr>
           <w:lang w:val="en-US"/>
@@ -30692,7 +31447,7 @@
         <w:pStyle w:val="List Paragraph"/>
         <w:numPr>
           <w:ilvl w:val="1"/>
-          <w:numId w:val="14"/>
+          <w:numId w:val="15"/>
         </w:numPr>
         <w:rPr>
           <w:lang w:val="en-US"/>
@@ -30732,7 +31487,7 @@
         <w:pStyle w:val="List Paragraph"/>
         <w:numPr>
           <w:ilvl w:val="1"/>
-          <w:numId w:val="14"/>
+          <w:numId w:val="15"/>
         </w:numPr>
         <w:rPr>
           <w:lang w:val="en-US"/>
@@ -30751,7 +31506,7 @@
         <w:pStyle w:val="List Paragraph"/>
         <w:numPr>
           <w:ilvl w:val="2"/>
-          <w:numId w:val="14"/>
+          <w:numId w:val="15"/>
         </w:numPr>
         <w:rPr>
           <w:lang w:val="en-US"/>
@@ -30770,7 +31525,7 @@
         <w:pStyle w:val="List Paragraph"/>
         <w:numPr>
           <w:ilvl w:val="2"/>
-          <w:numId w:val="14"/>
+          <w:numId w:val="15"/>
         </w:numPr>
         <w:rPr>
           <w:lang w:val="en-US"/>
@@ -30789,7 +31544,7 @@
         <w:pStyle w:val="List Paragraph"/>
         <w:numPr>
           <w:ilvl w:val="0"/>
-          <w:numId w:val="14"/>
+          <w:numId w:val="15"/>
         </w:numPr>
         <w:rPr>
           <w:lang w:val="en-US"/>
@@ -30808,7 +31563,7 @@
         <w:pStyle w:val="List Paragraph"/>
         <w:numPr>
           <w:ilvl w:val="1"/>
-          <w:numId w:val="14"/>
+          <w:numId w:val="15"/>
         </w:numPr>
         <w:rPr>
           <w:lang w:val="en-US"/>
@@ -30827,7 +31582,7 @@
         <w:pStyle w:val="List Paragraph"/>
         <w:numPr>
           <w:ilvl w:val="1"/>
-          <w:numId w:val="14"/>
+          <w:numId w:val="15"/>
         </w:numPr>
         <w:rPr>
           <w:lang w:val="en-US"/>
@@ -30846,7 +31601,7 @@
         <w:pStyle w:val="List Paragraph"/>
         <w:numPr>
           <w:ilvl w:val="2"/>
-          <w:numId w:val="14"/>
+          <w:numId w:val="15"/>
         </w:numPr>
         <w:rPr>
           <w:lang w:val="en-US"/>
@@ -30865,7 +31620,7 @@
         <w:pStyle w:val="List Paragraph"/>
         <w:numPr>
           <w:ilvl w:val="2"/>
-          <w:numId w:val="14"/>
+          <w:numId w:val="15"/>
         </w:numPr>
         <w:rPr>
           <w:lang w:val="en-US"/>
@@ -30879,16 +31634,9 @@
         <w:t>HACKMD_NIC1</w:t>
       </w:r>
     </w:p>
-    <w:p>
-      <w:pPr>
-        <w:pStyle w:val="Body A"/>
-        <w:ind w:firstLine="720"/>
-      </w:pPr>
-      <w:r/>
-    </w:p>
     <w:sectPr>
-      <w:headerReference w:type="default" r:id="rId40"/>
-      <w:footerReference w:type="default" r:id="rId41"/>
+      <w:headerReference w:type="default" r:id="rId42"/>
+      <w:footerReference w:type="default" r:id="rId43"/>
       <w:pgSz w:w="11900" w:h="16840" w:orient="portrait"/>
       <w:pgMar w:top="720" w:right="720" w:bottom="720" w:left="720" w:header="567" w:footer="567"/>
       <w:bidi w:val="0"/>
@@ -30903,13 +31651,11 @@
     <w:p>
       <w:pPr>
         <w:pStyle w:val="Default"/>
-        <w:bidi w:val="0"/>
       </w:pPr>
     </w:p>
     <w:p>
       <w:pPr>
         <w:pStyle w:val="Default"/>
-        <w:bidi w:val="0"/>
       </w:pPr>
       <w:r>
         <w:rPr>
@@ -30978,7 +31724,6 @@
     <w:p>
       <w:pPr>
         <w:pStyle w:val="Default"/>
-        <w:bidi w:val="0"/>
       </w:pPr>
       <w:r>
         <w:rPr>
@@ -31049,20 +31794,18 @@
     <w:p>
       <w:pPr>
         <w:pStyle w:val="Default"/>
-        <w:bidi w:val="0"/>
       </w:pPr>
     </w:p>
     <w:p>
       <w:pPr>
         <w:pStyle w:val="Default"/>
-        <w:bidi w:val="0"/>
       </w:pPr>
       <w:r>
         <w:rPr>
           <w:rFonts w:cs="Arial Unicode MS" w:eastAsia="Arial Unicode MS"/>
           <w:rtl w:val="0"/>
         </w:rPr>
-        <w:t xml:space="preserve">Assume with elevated privileges </w:t>
+        <w:t>Assume with elevated privileges</w:t>
       </w:r>
     </w:p>
   </w:comment>
@@ -31070,13 +31813,11 @@
     <w:p>
       <w:pPr>
         <w:pStyle w:val="Default"/>
-        <w:bidi w:val="0"/>
       </w:pPr>
     </w:p>
     <w:p>
       <w:pPr>
         <w:pStyle w:val="Default"/>
-        <w:bidi w:val="0"/>
       </w:pPr>
       <w:r>
         <w:rPr>
@@ -31091,13 +31832,11 @@
     <w:p>
       <w:pPr>
         <w:pStyle w:val="Default"/>
-        <w:bidi w:val="0"/>
       </w:pPr>
     </w:p>
     <w:p>
       <w:pPr>
         <w:pStyle w:val="Default"/>
-        <w:bidi w:val="0"/>
       </w:pPr>
       <w:r>
         <w:rPr>
@@ -31106,12 +31845,6 @@
         </w:rPr>
         <w:t>Not done yet</w:t>
       </w:r>
-    </w:p>
-    <w:p>
-      <w:pPr>
-        <w:pStyle w:val="Default"/>
-        <w:bidi w:val="0"/>
-      </w:pPr>
     </w:p>
   </w:comment>
 </w:comments>
@@ -32303,7 +33036,7 @@
         <w:tabs>
           <w:tab w:val="left" w:pos="720"/>
         </w:tabs>
-        <w:ind w:left="2007" w:hanging="567"/>
+        <w:ind w:left="2007" w:hanging="414"/>
       </w:pPr>
       <w:rPr>
         <w:rFonts w:ascii="Trebuchet MS" w:cs="Trebuchet MS" w:hAnsi="Trebuchet MS" w:eastAsia="Trebuchet MS"/>
@@ -32404,7 +33137,7 @@
         <w:tabs>
           <w:tab w:val="left" w:pos="720"/>
         </w:tabs>
-        <w:ind w:left="4167" w:hanging="567"/>
+        <w:ind w:left="4167" w:hanging="414"/>
       </w:pPr>
       <w:rPr>
         <w:rFonts w:ascii="Trebuchet MS" w:cs="Trebuchet MS" w:hAnsi="Trebuchet MS" w:eastAsia="Trebuchet MS"/>
@@ -32505,7 +33238,7 @@
         <w:tabs>
           <w:tab w:val="left" w:pos="720"/>
         </w:tabs>
-        <w:ind w:left="6327" w:hanging="567"/>
+        <w:ind w:left="6327" w:hanging="414"/>
       </w:pPr>
       <w:rPr>
         <w:rFonts w:ascii="Trebuchet MS" w:cs="Trebuchet MS" w:hAnsi="Trebuchet MS" w:eastAsia="Trebuchet MS"/>
@@ -33414,15 +34147,306 @@
     </w:lvlOverride>
   </w:num>
   <w:num w:numId="11">
+    <w:abstractNumId w:val="0"/>
+    <w:lvlOverride w:ilvl="0">
+      <w:lvl w:ilvl="0">
+        <w:start w:val="1"/>
+        <w:numFmt w:val="bullet"/>
+        <w:suff w:val="tab"/>
+        <w:lvlText w:val="-"/>
+        <w:lvlJc w:val="left"/>
+        <w:pPr>
+          <w:ind w:left="720" w:hanging="360"/>
+        </w:pPr>
+        <w:rPr>
+          <w:rFonts w:ascii="Trebuchet MS" w:cs="Trebuchet MS" w:hAnsi="Trebuchet MS" w:eastAsia="Trebuchet MS"/>
+          <w:b w:val="0"/>
+          <w:bCs w:val="0"/>
+          <w:i w:val="0"/>
+          <w:iCs w:val="0"/>
+          <w:caps w:val="0"/>
+          <w:smallCaps w:val="0"/>
+          <w:strike w:val="0"/>
+          <w:dstrike w:val="0"/>
+          <w:outline w:val="0"/>
+          <w:emboss w:val="0"/>
+          <w:imprint w:val="0"/>
+          <w:spacing w:val="0"/>
+          <w:w w:val="100"/>
+          <w:kern w:val="0"/>
+          <w:position w:val="0"/>
+          <w:highlight w:val="none"/>
+          <w:vertAlign w:val="baseline"/>
+        </w:rPr>
+      </w:lvl>
+    </w:lvlOverride>
+    <w:lvlOverride w:ilvl="1">
+      <w:lvl w:ilvl="1">
+        <w:start w:val="1"/>
+        <w:numFmt w:val="bullet"/>
+        <w:suff w:val="tab"/>
+        <w:lvlText w:val="o"/>
+        <w:lvlJc w:val="left"/>
+        <w:pPr>
+          <w:ind w:left="1440" w:hanging="360"/>
+        </w:pPr>
+        <w:rPr>
+          <w:rFonts w:ascii="Trebuchet MS" w:cs="Trebuchet MS" w:hAnsi="Trebuchet MS" w:eastAsia="Trebuchet MS"/>
+          <w:b w:val="0"/>
+          <w:bCs w:val="0"/>
+          <w:i w:val="0"/>
+          <w:iCs w:val="0"/>
+          <w:caps w:val="0"/>
+          <w:smallCaps w:val="0"/>
+          <w:strike w:val="0"/>
+          <w:dstrike w:val="0"/>
+          <w:outline w:val="0"/>
+          <w:emboss w:val="0"/>
+          <w:imprint w:val="0"/>
+          <w:spacing w:val="0"/>
+          <w:w w:val="100"/>
+          <w:kern w:val="0"/>
+          <w:position w:val="0"/>
+          <w:highlight w:val="none"/>
+          <w:vertAlign w:val="baseline"/>
+        </w:rPr>
+      </w:lvl>
+    </w:lvlOverride>
+    <w:lvlOverride w:ilvl="2">
+      <w:lvl w:ilvl="2">
+        <w:start w:val="1"/>
+        <w:numFmt w:val="bullet"/>
+        <w:suff w:val="tab"/>
+        <w:lvlText w:val="▪"/>
+        <w:lvlJc w:val="left"/>
+        <w:pPr>
+          <w:ind w:left="2160" w:hanging="360"/>
+        </w:pPr>
+        <w:rPr>
+          <w:rFonts w:ascii="Trebuchet MS" w:cs="Trebuchet MS" w:hAnsi="Trebuchet MS" w:eastAsia="Trebuchet MS"/>
+          <w:b w:val="0"/>
+          <w:bCs w:val="0"/>
+          <w:i w:val="0"/>
+          <w:iCs w:val="0"/>
+          <w:caps w:val="0"/>
+          <w:smallCaps w:val="0"/>
+          <w:strike w:val="0"/>
+          <w:dstrike w:val="0"/>
+          <w:outline w:val="0"/>
+          <w:emboss w:val="0"/>
+          <w:imprint w:val="0"/>
+          <w:spacing w:val="0"/>
+          <w:w w:val="100"/>
+          <w:kern w:val="0"/>
+          <w:position w:val="0"/>
+          <w:highlight w:val="none"/>
+          <w:vertAlign w:val="baseline"/>
+        </w:rPr>
+      </w:lvl>
+    </w:lvlOverride>
+    <w:lvlOverride w:ilvl="3">
+      <w:lvl w:ilvl="3">
+        <w:start w:val="1"/>
+        <w:numFmt w:val="bullet"/>
+        <w:suff w:val="tab"/>
+        <w:lvlText w:val="•"/>
+        <w:lvlJc w:val="left"/>
+        <w:pPr>
+          <w:ind w:left="2880" w:hanging="360"/>
+        </w:pPr>
+        <w:rPr>
+          <w:rFonts w:ascii="Trebuchet MS" w:cs="Trebuchet MS" w:hAnsi="Trebuchet MS" w:eastAsia="Trebuchet MS"/>
+          <w:b w:val="0"/>
+          <w:bCs w:val="0"/>
+          <w:i w:val="0"/>
+          <w:iCs w:val="0"/>
+          <w:caps w:val="0"/>
+          <w:smallCaps w:val="0"/>
+          <w:strike w:val="0"/>
+          <w:dstrike w:val="0"/>
+          <w:outline w:val="0"/>
+          <w:emboss w:val="0"/>
+          <w:imprint w:val="0"/>
+          <w:spacing w:val="0"/>
+          <w:w w:val="100"/>
+          <w:kern w:val="0"/>
+          <w:position w:val="0"/>
+          <w:highlight w:val="none"/>
+          <w:vertAlign w:val="baseline"/>
+        </w:rPr>
+      </w:lvl>
+    </w:lvlOverride>
+    <w:lvlOverride w:ilvl="4">
+      <w:lvl w:ilvl="4">
+        <w:start w:val="1"/>
+        <w:numFmt w:val="bullet"/>
+        <w:suff w:val="tab"/>
+        <w:lvlText w:val="o"/>
+        <w:lvlJc w:val="left"/>
+        <w:pPr>
+          <w:ind w:left="3600" w:hanging="360"/>
+        </w:pPr>
+        <w:rPr>
+          <w:rFonts w:ascii="Trebuchet MS" w:cs="Trebuchet MS" w:hAnsi="Trebuchet MS" w:eastAsia="Trebuchet MS"/>
+          <w:b w:val="0"/>
+          <w:bCs w:val="0"/>
+          <w:i w:val="0"/>
+          <w:iCs w:val="0"/>
+          <w:caps w:val="0"/>
+          <w:smallCaps w:val="0"/>
+          <w:strike w:val="0"/>
+          <w:dstrike w:val="0"/>
+          <w:outline w:val="0"/>
+          <w:emboss w:val="0"/>
+          <w:imprint w:val="0"/>
+          <w:spacing w:val="0"/>
+          <w:w w:val="100"/>
+          <w:kern w:val="0"/>
+          <w:position w:val="0"/>
+          <w:highlight w:val="none"/>
+          <w:vertAlign w:val="baseline"/>
+        </w:rPr>
+      </w:lvl>
+    </w:lvlOverride>
+    <w:lvlOverride w:ilvl="5">
+      <w:lvl w:ilvl="5">
+        <w:start w:val="1"/>
+        <w:numFmt w:val="bullet"/>
+        <w:suff w:val="tab"/>
+        <w:lvlText w:val="▪"/>
+        <w:lvlJc w:val="left"/>
+        <w:pPr>
+          <w:ind w:left="4320" w:hanging="360"/>
+        </w:pPr>
+        <w:rPr>
+          <w:rFonts w:ascii="Trebuchet MS" w:cs="Trebuchet MS" w:hAnsi="Trebuchet MS" w:eastAsia="Trebuchet MS"/>
+          <w:b w:val="0"/>
+          <w:bCs w:val="0"/>
+          <w:i w:val="0"/>
+          <w:iCs w:val="0"/>
+          <w:caps w:val="0"/>
+          <w:smallCaps w:val="0"/>
+          <w:strike w:val="0"/>
+          <w:dstrike w:val="0"/>
+          <w:outline w:val="0"/>
+          <w:emboss w:val="0"/>
+          <w:imprint w:val="0"/>
+          <w:spacing w:val="0"/>
+          <w:w w:val="100"/>
+          <w:kern w:val="0"/>
+          <w:position w:val="0"/>
+          <w:highlight w:val="none"/>
+          <w:vertAlign w:val="baseline"/>
+        </w:rPr>
+      </w:lvl>
+    </w:lvlOverride>
+    <w:lvlOverride w:ilvl="6">
+      <w:lvl w:ilvl="6">
+        <w:start w:val="1"/>
+        <w:numFmt w:val="bullet"/>
+        <w:suff w:val="tab"/>
+        <w:lvlText w:val="•"/>
+        <w:lvlJc w:val="left"/>
+        <w:pPr>
+          <w:ind w:left="5040" w:hanging="360"/>
+        </w:pPr>
+        <w:rPr>
+          <w:rFonts w:ascii="Trebuchet MS" w:cs="Trebuchet MS" w:hAnsi="Trebuchet MS" w:eastAsia="Trebuchet MS"/>
+          <w:b w:val="0"/>
+          <w:bCs w:val="0"/>
+          <w:i w:val="0"/>
+          <w:iCs w:val="0"/>
+          <w:caps w:val="0"/>
+          <w:smallCaps w:val="0"/>
+          <w:strike w:val="0"/>
+          <w:dstrike w:val="0"/>
+          <w:outline w:val="0"/>
+          <w:emboss w:val="0"/>
+          <w:imprint w:val="0"/>
+          <w:spacing w:val="0"/>
+          <w:w w:val="100"/>
+          <w:kern w:val="0"/>
+          <w:position w:val="0"/>
+          <w:highlight w:val="none"/>
+          <w:vertAlign w:val="baseline"/>
+        </w:rPr>
+      </w:lvl>
+    </w:lvlOverride>
+    <w:lvlOverride w:ilvl="7">
+      <w:lvl w:ilvl="7">
+        <w:start w:val="1"/>
+        <w:numFmt w:val="bullet"/>
+        <w:suff w:val="tab"/>
+        <w:lvlText w:val="o"/>
+        <w:lvlJc w:val="left"/>
+        <w:pPr>
+          <w:ind w:left="5760" w:hanging="360"/>
+        </w:pPr>
+        <w:rPr>
+          <w:rFonts w:ascii="Trebuchet MS" w:cs="Trebuchet MS" w:hAnsi="Trebuchet MS" w:eastAsia="Trebuchet MS"/>
+          <w:b w:val="0"/>
+          <w:bCs w:val="0"/>
+          <w:i w:val="0"/>
+          <w:iCs w:val="0"/>
+          <w:caps w:val="0"/>
+          <w:smallCaps w:val="0"/>
+          <w:strike w:val="0"/>
+          <w:dstrike w:val="0"/>
+          <w:outline w:val="0"/>
+          <w:emboss w:val="0"/>
+          <w:imprint w:val="0"/>
+          <w:spacing w:val="0"/>
+          <w:w w:val="100"/>
+          <w:kern w:val="0"/>
+          <w:position w:val="0"/>
+          <w:highlight w:val="none"/>
+          <w:vertAlign w:val="baseline"/>
+        </w:rPr>
+      </w:lvl>
+    </w:lvlOverride>
+    <w:lvlOverride w:ilvl="8">
+      <w:lvl w:ilvl="8">
+        <w:start w:val="1"/>
+        <w:numFmt w:val="bullet"/>
+        <w:suff w:val="tab"/>
+        <w:lvlText w:val="▪"/>
+        <w:lvlJc w:val="left"/>
+        <w:pPr>
+          <w:ind w:left="6480" w:hanging="360"/>
+        </w:pPr>
+        <w:rPr>
+          <w:rFonts w:ascii="Trebuchet MS" w:cs="Trebuchet MS" w:hAnsi="Trebuchet MS" w:eastAsia="Trebuchet MS"/>
+          <w:b w:val="0"/>
+          <w:bCs w:val="0"/>
+          <w:i w:val="0"/>
+          <w:iCs w:val="0"/>
+          <w:caps w:val="0"/>
+          <w:smallCaps w:val="0"/>
+          <w:strike w:val="0"/>
+          <w:dstrike w:val="0"/>
+          <w:outline w:val="0"/>
+          <w:emboss w:val="0"/>
+          <w:imprint w:val="0"/>
+          <w:spacing w:val="0"/>
+          <w:w w:val="100"/>
+          <w:kern w:val="0"/>
+          <w:position w:val="0"/>
+          <w:highlight w:val="none"/>
+          <w:vertAlign w:val="baseline"/>
+        </w:rPr>
+      </w:lvl>
+    </w:lvlOverride>
+  </w:num>
+  <w:num w:numId="12">
     <w:abstractNumId w:val="9"/>
   </w:num>
-  <w:num w:numId="12">
+  <w:num w:numId="13">
     <w:abstractNumId w:val="8"/>
   </w:num>
-  <w:num w:numId="13">
+  <w:num w:numId="14">
     <w:abstractNumId w:val="11"/>
   </w:num>
-  <w:num w:numId="14">
+  <w:num w:numId="15">
     <w:abstractNumId w:val="10"/>
   </w:num>
 </w:numbering>
@@ -33757,16 +34781,16 @@
   </w:style>
   <w:style w:type="character" w:styleId="Hyperlink.1">
     <w:name w:val="Hyperlink.1"/>
-    <w:basedOn w:val="Hyperlink"/>
+    <w:basedOn w:val="None"/>
     <w:next w:val="Hyperlink.1"/>
     <w:rPr>
       <w:color w:val="0000ff"/>
       <w:u w:val="single" w:color="0000ff"/>
     </w:rPr>
   </w:style>
-  <w:style w:type="paragraph" w:styleId="Body">
-    <w:name w:val="Body"/>
-    <w:next w:val="Body"/>
+  <w:style w:type="paragraph" w:styleId="Body B">
+    <w:name w:val="Body B"/>
+    <w:next w:val="Body B"/>
     <w:pPr>
       <w:keepNext w:val="0"/>
       <w:keepLines w:val="0"/>
@@ -33850,7 +34874,44 @@
       <w:position w:val="0"/>
       <w:sz w:val="22"/>
       <w:szCs w:val="22"/>
-      <w:u w:val="none"/>
+      <w:u w:val="none" w:color="000000"/>
+      <w:vertAlign w:val="baseline"/>
+    </w:rPr>
+  </w:style>
+  <w:style w:type="paragraph" w:styleId="Body">
+    <w:name w:val="Body"/>
+    <w:next w:val="Body"/>
+    <w:pPr>
+      <w:keepNext w:val="0"/>
+      <w:keepLines w:val="0"/>
+      <w:pageBreakBefore w:val="0"/>
+      <w:widowControl w:val="1"/>
+      <w:shd w:val="clear" w:color="auto" w:fill="auto"/>
+      <w:suppressAutoHyphens w:val="0"/>
+      <w:bidi w:val="0"/>
+      <w:spacing w:before="0" w:after="0" w:line="240" w:lineRule="auto"/>
+      <w:ind w:left="0" w:right="0" w:firstLine="0"/>
+      <w:jc w:val="left"/>
+      <w:outlineLvl w:val="9"/>
+    </w:pPr>
+    <w:rPr>
+      <w:rFonts w:ascii="Times New Roman" w:cs="Times New Roman" w:hAnsi="Times New Roman" w:eastAsia="Times New Roman"/>
+      <w:b w:val="0"/>
+      <w:bCs w:val="0"/>
+      <w:i w:val="0"/>
+      <w:iCs w:val="0"/>
+      <w:caps w:val="0"/>
+      <w:smallCaps w:val="0"/>
+      <w:strike w:val="0"/>
+      <w:dstrike w:val="0"/>
+      <w:outline w:val="0"/>
+      <w:color w:val="000000"/>
+      <w:spacing w:val="0"/>
+      <w:kern w:val="0"/>
+      <w:position w:val="0"/>
+      <w:sz w:val="24"/>
+      <w:szCs w:val="24"/>
+      <w:u w:val="none" w:color="000000"/>
       <w:vertAlign w:val="baseline"/>
     </w:rPr>
   </w:style>
@@ -33896,7 +34957,7 @@
     <w:name w:val="Imported Style 3"/>
     <w:pPr>
       <w:numPr>
-        <w:numId w:val="11"/>
+        <w:numId w:val="12"/>
       </w:numPr>
     </w:pPr>
   </w:style>
@@ -33904,7 +34965,7 @@
     <w:name w:val="Imported Style 4"/>
     <w:pPr>
       <w:numPr>
-        <w:numId w:val="13"/>
+        <w:numId w:val="14"/>
       </w:numPr>
     </w:pPr>
   </w:style>

</xml_diff>

<commit_message>
Calrify certificate export instructions
</commit_message>
<xml_diff>
--- a/new_dsg_environment/azure-runbooks/Data Study Environment Build Instructions.docx
+++ b/new_dsg_environment/azure-runbooks/Data Study Environment Build Instructions.docx
@@ -15826,10 +15826,6 @@
         </w:rPr>
         <w:t>The next step is to install a SSL Certificate onto the server, this has to be a certificate that is issues from a Certificate Authority and not self-signed.</w:t>
       </w:r>
-      <w:r>
-        <w:br w:type="textWrapping"/>
-      </w:r>
-      <w:commentRangeStart w:id="7"/>
     </w:p>
     <w:p>
       <w:pPr>
@@ -15870,41 +15866,6 @@
         </w:rPr>
         <w:t xml:space="preserve">” </w:t>
       </w:r>
-      <w:r>
-        <w:rPr>
-          <w:rtl w:val="0"/>
-          <w:lang w:val="en-US"/>
-        </w:rPr>
-        <w:t xml:space="preserve">and add the Certificate snap-in targeting the </w:t>
-      </w:r>
-      <w:r>
-        <w:rPr>
-          <w:rtl w:val="0"/>
-          <w:lang w:val="en-US"/>
-        </w:rPr>
-        <w:t>“</w:t>
-      </w:r>
-      <w:r>
-        <w:rPr>
-          <w:rtl w:val="0"/>
-          <w:lang w:val="en-US"/>
-        </w:rPr>
-        <w:t>Computer Account</w:t>
-      </w:r>
-      <w:r>
-        <w:rPr>
-          <w:rtl w:val="0"/>
-          <w:lang w:val="en-US"/>
-        </w:rPr>
-        <w:t xml:space="preserve">” </w:t>
-      </w:r>
-      <w:r>
-        <w:rPr>
-          <w:rtl w:val="0"/>
-          <w:lang w:val="en-US"/>
-        </w:rPr>
-        <w:t>on the local computer</w:t>
-      </w:r>
     </w:p>
     <w:p>
       <w:pPr>
@@ -15922,6 +15883,86 @@
           <w:rtl w:val="0"/>
           <w:lang w:val="en-US"/>
         </w:rPr>
+        <w:t>In the file menu select add/remove snap-in</w:t>
+      </w:r>
+    </w:p>
+    <w:p>
+      <w:pPr>
+        <w:pStyle w:val="List Paragraph"/>
+        <w:numPr>
+          <w:ilvl w:val="0"/>
+          <w:numId w:val="2"/>
+        </w:numPr>
+        <w:rPr>
+          <w:lang w:val="en-US"/>
+        </w:rPr>
+      </w:pPr>
+      <w:r>
+        <w:rPr>
+          <w:rtl w:val="0"/>
+          <w:lang w:val="en-US"/>
+        </w:rPr>
+        <w:t xml:space="preserve">Select </w:t>
+      </w:r>
+      <w:r>
+        <w:rPr>
+          <w:rtl w:val="0"/>
+          <w:lang w:val="en-US"/>
+        </w:rPr>
+        <w:t xml:space="preserve">Certificate </w:t>
+      </w:r>
+      <w:r>
+        <w:rPr>
+          <w:rtl w:val="0"/>
+          <w:lang w:val="en-US"/>
+        </w:rPr>
+        <w:t>from the list and select the</w:t>
+      </w:r>
+      <w:r>
+        <w:rPr>
+          <w:rtl w:val="0"/>
+          <w:lang w:val="en-US"/>
+        </w:rPr>
+        <w:t xml:space="preserve"> “</w:t>
+      </w:r>
+      <w:r>
+        <w:rPr>
+          <w:rtl w:val="0"/>
+          <w:lang w:val="en-US"/>
+        </w:rPr>
+        <w:t>Computer Account</w:t>
+      </w:r>
+      <w:r>
+        <w:rPr>
+          <w:rtl w:val="0"/>
+          <w:lang w:val="en-US"/>
+        </w:rPr>
+        <w:t>”</w:t>
+      </w:r>
+      <w:r>
+        <w:rPr>
+          <w:rtl w:val="0"/>
+          <w:lang w:val="en-US"/>
+        </w:rPr>
+        <w:t xml:space="preserve"> option</w:t>
+      </w:r>
+    </w:p>
+    <w:p>
+      <w:pPr>
+        <w:pStyle w:val="List Paragraph"/>
+        <w:numPr>
+          <w:ilvl w:val="0"/>
+          <w:numId w:val="2"/>
+        </w:numPr>
+        <w:rPr>
+          <w:lang w:val="en-US"/>
+        </w:rPr>
+      </w:pPr>
+      <w:r>
+        <w:rPr>
+          <w:rtl w:val="0"/>
+          <w:lang w:val="en-US"/>
+        </w:rPr>
         <w:t xml:space="preserve">Right click and select </w:t>
       </w:r>
       <w:r>
@@ -15944,11 +15985,6 @@
           <w:lang w:val="en-US"/>
         </w:rPr>
         <w:t>”</w:t>
-        <w:br w:type="textWrapping"/>
-      </w:r>
-      <w:commentRangeEnd w:id="7"/>
-      <w:r>
-        <w:commentReference w:id="7"/>
       </w:r>
     </w:p>
     <w:p>
@@ -18245,7 +18281,7 @@
       <w:r>
         <w:br w:type="textWrapping"/>
       </w:r>
-      <w:commentRangeStart w:id="8"/>
+      <w:commentRangeStart w:id="7"/>
     </w:p>
     <w:p>
       <w:pPr>
@@ -18265,9 +18301,9 @@
         </w:rPr>
         <w:t xml:space="preserve">Exit the PowerShell window and re-open a new one </w:t>
       </w:r>
-      <w:commentRangeEnd w:id="8"/>
-      <w:r>
-        <w:commentReference w:id="8"/>
+      <w:commentRangeEnd w:id="7"/>
+      <w:r>
+        <w:commentReference w:id="7"/>
       </w:r>
       <w:r>
         <w:rPr>
@@ -18696,7 +18732,7 @@
       <w:r>
         <w:br w:type="textWrapping"/>
       </w:r>
-      <w:commentRangeStart w:id="9"/>
+      <w:commentRangeStart w:id="8"/>
     </w:p>
     <w:p>
       <w:pPr>
@@ -18719,9 +18755,9 @@
       <w:r>
         <w:br w:type="textWrapping"/>
       </w:r>
-      <w:commentRangeEnd w:id="9"/>
-      <w:r>
-        <w:commentReference w:id="9"/>
+      <w:commentRangeEnd w:id="8"/>
+      <w:r>
+        <w:commentReference w:id="8"/>
       </w:r>
     </w:p>
     <w:p>
@@ -21022,7 +21058,7 @@
       <w:r>
         <w:br w:type="textWrapping"/>
       </w:r>
-      <w:commentRangeStart w:id="10"/>
+      <w:commentRangeStart w:id="9"/>
     </w:p>
     <w:p>
       <w:pPr>
@@ -21042,14 +21078,14 @@
         </w:rPr>
         <w:t>To make this Remote Desktop Service accessible from the internet a A record will need to be added to the external domain name servers. The A record must match the FQDN of the server i.e. RDS.DSGROUP10.CO.UK.  The IP address for this record is the external IP address that is assigned to the RDS_NIC1 resource within the Azure Portal.</w:t>
       </w:r>
-      <w:bookmarkStart w:name="_Deploy_Data_Server1" w:id="11"/>
-      <w:bookmarkEnd w:id="11"/>
+      <w:bookmarkStart w:name="_Deploy_Data_Server1" w:id="10"/>
+      <w:bookmarkEnd w:id="10"/>
       <w:r>
         <w:br w:type="page"/>
       </w:r>
-      <w:commentRangeEnd w:id="10"/>
-      <w:r>
-        <w:commentReference w:id="10"/>
+      <w:commentRangeEnd w:id="9"/>
+      <w:r>
+        <w:commentReference w:id="9"/>
       </w:r>
     </w:p>
     <w:p>
@@ -21801,8 +21837,8 @@
           <w:numId w:val="2"/>
         </w:numPr>
       </w:pPr>
-      <w:bookmarkStart w:name="_Deploy_Linux_Servers1" w:id="12"/>
-      <w:bookmarkEnd w:id="12"/>
+      <w:bookmarkStart w:name="_Deploy_Linux_Servers1" w:id="11"/>
+      <w:bookmarkEnd w:id="11"/>
       <w:r>
         <w:rPr>
           <w:rtl w:val="0"/>
@@ -22272,7 +22308,21 @@
           <w:rtl w:val="0"/>
           <w:lang w:val="en-US"/>
         </w:rPr>
-        <w:t>DSG-DC.zip</w:t>
+        <w:t>DSG-D</w:t>
+      </w:r>
+      <w:r>
+        <w:rPr>
+          <w:rtl w:val="0"/>
+          <w:lang w:val="en-US"/>
+        </w:rPr>
+        <w:t xml:space="preserve">ATASERVER </w:t>
+      </w:r>
+      <w:r>
+        <w:rPr>
+          <w:rtl w:val="0"/>
+          <w:lang w:val="en-US"/>
+        </w:rPr>
+        <w:t>.zip</w:t>
       </w:r>
       <w:r>
         <w:rPr>
@@ -31318,8 +31368,8 @@
       <w:pPr>
         <w:pStyle w:val="Heading"/>
       </w:pPr>
-      <w:bookmarkStart w:name="_Network_Lock_Down1" w:id="13"/>
-      <w:bookmarkEnd w:id="13"/>
+      <w:bookmarkStart w:name="_Network_Lock_Down1" w:id="12"/>
+      <w:bookmarkEnd w:id="12"/>
       <w:r>
         <w:rPr>
           <w:rtl w:val="0"/>
@@ -31647,7 +31697,7 @@
 
 <file path=word/comments.xml><?xml version="1.0" encoding="utf-8"?>
 <w:comments xmlns:w="http://schemas.openxmlformats.org/wordprocessingml/2006/main" xmlns:r="http://schemas.openxmlformats.org/officeDocument/2006/relationships" xmlns:wp="http://schemas.openxmlformats.org/drawingml/2006/wordprocessingDrawing" xmlns:w14="http://schemas.microsoft.com/office/word/2010/wordml">
-  <w:comment w:id="7" w:author="James Cunningham" w:date="2019-02-27T15:46:35Z">
+  <w:comment w:id="7" w:author="James Cunningham" w:date="2019-02-25T08:49:32Z">
     <w:p>
       <w:pPr>
         <w:pStyle w:val="Default"/>
@@ -31662,173 +31712,30 @@
           <w:rFonts w:cs="Arial Unicode MS" w:eastAsia="Arial Unicode MS"/>
           <w:rtl w:val="0"/>
         </w:rPr>
-        <w:t xml:space="preserve">Previously From the </w:t>
-      </w:r>
-      <w:r>
-        <w:rPr>
-          <w:rFonts w:cs="Arial Unicode MS" w:eastAsia="Arial Unicode MS" w:hint="default"/>
-          <w:rtl w:val="0"/>
-        </w:rPr>
-        <w:t>“</w:t>
-      </w:r>
+        <w:t>Assume with elevated privileges</w:t>
+      </w:r>
+    </w:p>
+  </w:comment>
+  <w:comment w:id="8" w:author="James Cunningham" w:date="2019-02-25T08:50:53Z">
+    <w:p>
+      <w:pPr>
+        <w:pStyle w:val="Default"/>
+      </w:pPr>
+    </w:p>
+    <w:p>
+      <w:pPr>
+        <w:pStyle w:val="Default"/>
+      </w:pPr>
       <w:r>
         <w:rPr>
           <w:rFonts w:cs="Arial Unicode MS" w:eastAsia="Arial Unicode MS"/>
           <w:rtl w:val="0"/>
         </w:rPr>
-        <w:t>Remote Desktop Gateway server</w:t>
-      </w:r>
-      <w:r>
-        <w:rPr>
-          <w:rFonts w:cs="Arial Unicode MS" w:eastAsia="Arial Unicode MS" w:hint="default"/>
-          <w:rtl w:val="0"/>
-        </w:rPr>
-        <w:t xml:space="preserve">” </w:t>
-      </w:r>
-      <w:r>
-        <w:rPr>
-          <w:rFonts w:cs="Arial Unicode MS" w:eastAsia="Arial Unicode MS"/>
-          <w:rtl w:val="0"/>
-        </w:rPr>
-        <w:t xml:space="preserve">(RDS) open the </w:t>
-      </w:r>
-      <w:r>
-        <w:rPr>
-          <w:rFonts w:cs="Arial Unicode MS" w:eastAsia="Arial Unicode MS" w:hint="default"/>
-          <w:rtl w:val="0"/>
-        </w:rPr>
-        <w:t>“</w:t>
-      </w:r>
-      <w:r>
-        <w:rPr>
-          <w:rFonts w:cs="Arial Unicode MS" w:eastAsia="Arial Unicode MS"/>
-          <w:rtl w:val="0"/>
-        </w:rPr>
-        <w:t>Internet Information Service</w:t>
-      </w:r>
-      <w:r>
-        <w:rPr>
-          <w:rFonts w:cs="Arial Unicode MS" w:eastAsia="Arial Unicode MS" w:hint="default"/>
-          <w:rtl w:val="0"/>
-        </w:rPr>
-        <w:t xml:space="preserve">” </w:t>
-      </w:r>
-      <w:r>
-        <w:rPr>
-          <w:rFonts w:cs="Arial Unicode MS" w:eastAsia="Arial Unicode MS"/>
-          <w:rtl w:val="0"/>
-        </w:rPr>
-        <w:t>(IIS) MMC</w:t>
-      </w:r>
-    </w:p>
-    <w:p>
-      <w:pPr>
-        <w:pStyle w:val="Default"/>
-      </w:pPr>
-      <w:r>
-        <w:rPr>
-          <w:rFonts w:cs="Arial Unicode MS" w:eastAsia="Arial Unicode MS"/>
-          <w:rtl w:val="0"/>
-        </w:rPr>
-        <w:t xml:space="preserve">Open </w:t>
-      </w:r>
-      <w:r>
-        <w:rPr>
-          <w:rFonts w:cs="Arial Unicode MS" w:eastAsia="Arial Unicode MS" w:hint="default"/>
-          <w:rtl w:val="0"/>
-        </w:rPr>
-        <w:t>“</w:t>
-      </w:r>
-      <w:r>
-        <w:rPr>
-          <w:rFonts w:cs="Arial Unicode MS" w:eastAsia="Arial Unicode MS"/>
-          <w:rtl w:val="0"/>
-        </w:rPr>
-        <w:t>Server Certificates</w:t>
-      </w:r>
-      <w:r>
-        <w:rPr>
-          <w:rFonts w:cs="Arial Unicode MS" w:eastAsia="Arial Unicode MS" w:hint="default"/>
-          <w:rtl w:val="0"/>
-        </w:rPr>
-        <w:t xml:space="preserve">” </w:t>
-      </w:r>
-      <w:r>
-        <w:rPr>
-          <w:rFonts w:cs="Arial Unicode MS" w:eastAsia="Arial Unicode MS"/>
-          <w:rtl w:val="0"/>
-        </w:rPr>
-        <w:t xml:space="preserve">and click </w:t>
-      </w:r>
-      <w:r>
-        <w:rPr>
-          <w:rFonts w:cs="Arial Unicode MS" w:eastAsia="Arial Unicode MS" w:hint="default"/>
-          <w:rtl w:val="0"/>
-        </w:rPr>
-        <w:t>“</w:t>
-      </w:r>
-      <w:r>
-        <w:rPr>
-          <w:rFonts w:cs="Arial Unicode MS" w:eastAsia="Arial Unicode MS"/>
-          <w:rtl w:val="0"/>
-        </w:rPr>
-        <w:t>Create Certificate Request</w:t>
-      </w:r>
-      <w:r>
-        <w:rPr>
-          <w:rFonts w:cs="Arial Unicode MS" w:eastAsia="Arial Unicode MS" w:hint="default"/>
-          <w:rtl w:val="0"/>
-        </w:rPr>
-        <w:t xml:space="preserve">” </w:t>
-      </w:r>
-      <w:r>
-        <w:rPr>
-          <w:rFonts w:cs="Arial Unicode MS" w:eastAsia="Arial Unicode MS"/>
-          <w:rtl w:val="0"/>
-        </w:rPr>
-        <w:t>but unclear</w:t>
+        <w:t>Not run at moment as skipping SSL cert install until end</w:t>
       </w:r>
     </w:p>
   </w:comment>
-  <w:comment w:id="8" w:author="James Cunningham" w:date="2019-02-25T08:49:32Z">
-    <w:p>
-      <w:pPr>
-        <w:pStyle w:val="Default"/>
-      </w:pPr>
-    </w:p>
-    <w:p>
-      <w:pPr>
-        <w:pStyle w:val="Default"/>
-      </w:pPr>
-      <w:r>
-        <w:rPr>
-          <w:rFonts w:cs="Arial Unicode MS" w:eastAsia="Arial Unicode MS"/>
-          <w:rtl w:val="0"/>
-        </w:rPr>
-        <w:t>Assume with elevated privileges</w:t>
-      </w:r>
-    </w:p>
-  </w:comment>
-  <w:comment w:id="9" w:author="James Cunningham" w:date="2019-02-25T08:50:53Z">
-    <w:p>
-      <w:pPr>
-        <w:pStyle w:val="Default"/>
-      </w:pPr>
-    </w:p>
-    <w:p>
-      <w:pPr>
-        <w:pStyle w:val="Default"/>
-      </w:pPr>
-      <w:r>
-        <w:rPr>
-          <w:rFonts w:cs="Arial Unicode MS" w:eastAsia="Arial Unicode MS"/>
-          <w:rtl w:val="0"/>
-        </w:rPr>
-        <w:t>Not run at moment as skipping SSL cert install until end</w:t>
-      </w:r>
-    </w:p>
-  </w:comment>
-  <w:comment w:id="10" w:author="James Cunningham" w:date="2019-02-27T11:54:42Z">
+  <w:comment w:id="9" w:author="James Cunningham" w:date="2019-02-27T11:54:42Z">
     <w:p>
       <w:pPr>
         <w:pStyle w:val="Default"/>

</xml_diff>